<commit_message>
Add data exploratin part
</commit_message>
<xml_diff>
--- a/capstone_report.docx
+++ b/capstone_report.docx
@@ -13,16 +13,8 @@
         <w:rPr>
           <w:rFonts w:ascii="Courier New" w:hAnsi="Courier New" w:cs="Courier New"/>
         </w:rPr>
-        <w:t xml:space="preserve"># Machine Learning Engineer </w:t>
-      </w:r>
-      <w:proofErr w:type="spellStart"/>
-      <w:r>
-        <w:rPr>
-          <w:rFonts w:ascii="Courier New" w:hAnsi="Courier New" w:cs="Courier New"/>
-        </w:rPr>
-        <w:t>Nanodegree</w:t>
-      </w:r>
-      <w:proofErr w:type="spellEnd"/>
+        <w:t># Machine Learning Engineer Nanodegree</w:t>
+      </w:r>
     </w:p>
     <w:p>
       <w:pPr>
@@ -45,33 +37,11 @@
           <w:rFonts w:ascii="Courier New" w:hAnsi="Courier New" w:cs="Courier New"/>
         </w:rPr>
       </w:pPr>
-      <w:proofErr w:type="spellStart"/>
-      <w:r>
-        <w:rPr>
-          <w:rFonts w:ascii="Courier New" w:hAnsi="Courier New" w:cs="Courier New"/>
-        </w:rPr>
-        <w:t>Lilit</w:t>
-      </w:r>
-      <w:proofErr w:type="spellEnd"/>
-      <w:r>
-        <w:rPr>
-          <w:rFonts w:ascii="Courier New" w:hAnsi="Courier New" w:cs="Courier New"/>
-        </w:rPr>
-        <w:t xml:space="preserve"> </w:t>
-      </w:r>
-      <w:proofErr w:type="spellStart"/>
-      <w:r>
-        <w:rPr>
-          <w:rFonts w:ascii="Courier New" w:hAnsi="Courier New" w:cs="Courier New"/>
-        </w:rPr>
-        <w:t>Sargsyan</w:t>
-      </w:r>
-      <w:proofErr w:type="spellEnd"/>
-      <w:r>
-        <w:rPr>
-          <w:rFonts w:ascii="Courier New" w:hAnsi="Courier New" w:cs="Courier New"/>
-        </w:rPr>
-        <w:t xml:space="preserve">  </w:t>
+      <w:r>
+        <w:rPr>
+          <w:rFonts w:ascii="Courier New" w:hAnsi="Courier New" w:cs="Courier New"/>
+        </w:rPr>
+        <w:t xml:space="preserve">Lilit Sargsyan  </w:t>
       </w:r>
     </w:p>
     <w:p>
@@ -167,6 +137,14 @@
         </w:rPr>
         <w:t>## I. Definition</w:t>
       </w:r>
+    </w:p>
+    <w:p>
+      <w:pPr>
+        <w:pStyle w:val="PlainText"/>
+        <w:rPr>
+          <w:rFonts w:ascii="Courier New" w:hAnsi="Courier New" w:cs="Courier New"/>
+        </w:rPr>
+      </w:pPr>
     </w:p>
     <w:p>
       <w:pPr>
@@ -676,14 +654,12 @@
           <w:rFonts w:ascii="Courier New" w:hAnsi="Courier New" w:cs="Courier New"/>
         </w:rPr>
       </w:pPr>
-      <w:proofErr w:type="spellStart"/>
       <w:r>
         <w:rPr>
           <w:rFonts w:ascii="Courier New" w:hAnsi="Courier New" w:cs="Courier New"/>
         </w:rPr>
         <w:t>Severe_toxic</w:t>
       </w:r>
-      <w:proofErr w:type="spellEnd"/>
     </w:p>
     <w:p>
       <w:pPr>
@@ -732,35 +708,32 @@
           <w:rFonts w:ascii="Courier New" w:hAnsi="Courier New" w:cs="Courier New"/>
         </w:rPr>
       </w:pPr>
-      <w:proofErr w:type="spellStart"/>
       <w:r>
         <w:rPr>
           <w:rFonts w:ascii="Courier New" w:hAnsi="Courier New" w:cs="Courier New"/>
         </w:rPr>
         <w:t>Identity_hate</w:t>
       </w:r>
-      <w:proofErr w:type="spellEnd"/>
-    </w:p>
-    <w:p>
-      <w:pPr>
-        <w:pStyle w:val="PlainText"/>
-        <w:rPr>
-          <w:rFonts w:ascii="Courier New" w:hAnsi="Courier New" w:cs="Courier New"/>
-        </w:rPr>
-      </w:pPr>
-    </w:p>
-    <w:p>
-      <w:pPr>
-        <w:pStyle w:val="PlainText"/>
-        <w:rPr>
-          <w:rFonts w:ascii="Courier New" w:hAnsi="Courier New" w:cs="Courier New"/>
-        </w:rPr>
-      </w:pPr>
-      <w:r>
-        <w:rPr>
-          <w:rFonts w:ascii="Courier New" w:hAnsi="Courier New" w:cs="Courier New"/>
-        </w:rPr>
-        <w:lastRenderedPageBreak/>
+    </w:p>
+    <w:p>
+      <w:pPr>
+        <w:pStyle w:val="PlainText"/>
+        <w:rPr>
+          <w:rFonts w:ascii="Courier New" w:hAnsi="Courier New" w:cs="Courier New"/>
+        </w:rPr>
+      </w:pPr>
+    </w:p>
+    <w:p>
+      <w:pPr>
+        <w:pStyle w:val="PlainText"/>
+        <w:rPr>
+          <w:rFonts w:ascii="Courier New" w:hAnsi="Courier New" w:cs="Courier New"/>
+        </w:rPr>
+      </w:pPr>
+      <w:r>
+        <w:rPr>
+          <w:rFonts w:ascii="Courier New" w:hAnsi="Courier New" w:cs="Courier New"/>
+        </w:rPr>
         <w:t xml:space="preserve"> </w:t>
       </w:r>
       <w:r>
@@ -988,82 +961,35 @@
         <w:rPr>
           <w:rFonts w:ascii="Courier New" w:hAnsi="Courier New" w:cs="Courier New"/>
         </w:rPr>
-        <w:t>area under receiver operating characteristic curve). ROC is a set of {</w:t>
-      </w:r>
-      <w:proofErr w:type="spellStart"/>
-      <w:r>
-        <w:rPr>
-          <w:rFonts w:ascii="Courier New" w:hAnsi="Courier New" w:cs="Courier New"/>
-        </w:rPr>
-        <w:t>tp</w:t>
-      </w:r>
-      <w:proofErr w:type="spellEnd"/>
-      <w:r>
-        <w:rPr>
-          <w:rFonts w:ascii="Courier New" w:hAnsi="Courier New" w:cs="Courier New"/>
-        </w:rPr>
-        <w:t xml:space="preserve"> rate, </w:t>
-      </w:r>
-      <w:proofErr w:type="spellStart"/>
-      <w:r>
-        <w:rPr>
-          <w:rFonts w:ascii="Courier New" w:hAnsi="Courier New" w:cs="Courier New"/>
-        </w:rPr>
-        <w:t>fp</w:t>
-      </w:r>
-      <w:proofErr w:type="spellEnd"/>
-      <w:r>
-        <w:rPr>
-          <w:rFonts w:ascii="Courier New" w:hAnsi="Courier New" w:cs="Courier New"/>
-        </w:rPr>
-        <w:t xml:space="preserve"> rate} where </w:t>
-      </w:r>
-      <w:proofErr w:type="spellStart"/>
-      <w:r>
-        <w:rPr>
-          <w:rFonts w:ascii="Courier New" w:hAnsi="Courier New" w:cs="Courier New"/>
-        </w:rPr>
-        <w:t>tp</w:t>
-      </w:r>
-      <w:proofErr w:type="spellEnd"/>
-      <w:r>
-        <w:rPr>
-          <w:rFonts w:ascii="Courier New" w:hAnsi="Courier New" w:cs="Courier New"/>
-        </w:rPr>
-        <w:t xml:space="preserve"> is the true positive rate (positives correctly classified divided by total positives) and </w:t>
-      </w:r>
-      <w:proofErr w:type="spellStart"/>
-      <w:r>
-        <w:rPr>
-          <w:rFonts w:ascii="Courier New" w:hAnsi="Courier New" w:cs="Courier New"/>
-        </w:rPr>
-        <w:t>fp</w:t>
-      </w:r>
-      <w:proofErr w:type="spellEnd"/>
-      <w:r>
-        <w:rPr>
-          <w:rFonts w:ascii="Courier New" w:hAnsi="Courier New" w:cs="Courier New"/>
-        </w:rPr>
-        <w:t xml:space="preserve"> is true negative rate (negatives correctly classified divided by total negatives).</w:t>
-      </w:r>
-    </w:p>
-    <w:p>
-      <w:pPr>
-        <w:pStyle w:val="PlainText"/>
-      </w:pPr>
-    </w:p>
-    <w:p>
-      <w:pPr>
-        <w:pStyle w:val="PlainText"/>
-        <w:rPr>
-          <w:rFonts w:ascii="Courier New" w:hAnsi="Courier New" w:cs="Courier New"/>
-        </w:rPr>
-      </w:pPr>
-      <w:r>
-        <w:t xml:space="preserve">                      </w:t>
-      </w:r>
-      <w:r>
-        <w:t>True class</w:t>
+        <w:t xml:space="preserve">area under receiver operating characteristic curve). ROC is a set of {tp rate, fp rate} where tp is the true positive rate (positives correctly classified divided by total positives) and fp is true negative rate (negatives </w:t>
+      </w:r>
+      <w:r>
+        <w:rPr>
+          <w:rFonts w:ascii="Courier New" w:hAnsi="Courier New" w:cs="Courier New"/>
+        </w:rPr>
+        <w:t>in</w:t>
+      </w:r>
+      <w:r>
+        <w:rPr>
+          <w:rFonts w:ascii="Courier New" w:hAnsi="Courier New" w:cs="Courier New"/>
+        </w:rPr>
+        <w:t>correctly classified divided by total negatives).</w:t>
+      </w:r>
+    </w:p>
+    <w:p>
+      <w:pPr>
+        <w:pStyle w:val="PlainText"/>
+      </w:pPr>
+    </w:p>
+    <w:p>
+      <w:pPr>
+        <w:pStyle w:val="PlainText"/>
+        <w:rPr>
+          <w:rFonts w:ascii="Courier New" w:hAnsi="Courier New" w:cs="Courier New"/>
+        </w:rPr>
+      </w:pPr>
+      <w:r>
+        <w:t xml:space="preserve">                      True class</w:t>
       </w:r>
     </w:p>
     <w:p>
@@ -1097,7 +1023,6 @@
         </w:rPr>
         <w:t xml:space="preserve"> </w:t>
       </w:r>
-      <w:proofErr w:type="gramStart"/>
       <w:r>
         <w:rPr>
           <w:rFonts w:ascii="Courier New" w:hAnsi="Courier New" w:cs="Courier New"/>
@@ -1107,7 +1032,6 @@
         </w:rPr>
         <w:t>p</w:t>
       </w:r>
-      <w:proofErr w:type="gramEnd"/>
       <w:r>
         <w:rPr>
           <w:rFonts w:ascii="Courier New" w:hAnsi="Courier New" w:cs="Courier New"/>
@@ -1186,13 +1110,7 @@
               <w:rPr>
                 <w:rFonts w:ascii="Courier New" w:hAnsi="Courier New" w:cs="Courier New"/>
               </w:rPr>
-              <w:t>P</w:t>
-            </w:r>
-            <w:r>
-              <w:rPr>
-                <w:rFonts w:ascii="Courier New" w:hAnsi="Courier New" w:cs="Courier New"/>
-              </w:rPr>
-              <w:t>ositive</w:t>
+              <w:t>Positive</w:t>
             </w:r>
           </w:p>
           <w:p>
@@ -1233,14 +1151,16 @@
               <w:rPr>
                 <w:rFonts w:ascii="Courier New" w:hAnsi="Courier New" w:cs="Courier New"/>
               </w:rPr>
-              <w:t>N</w:t>
+              <w:t>Positive</w:t>
             </w:r>
-            <w:r>
+          </w:p>
+          <w:p>
+            <w:pPr>
+              <w:pStyle w:val="PlainText"/>
               <w:rPr>
                 <w:rFonts w:ascii="Courier New" w:hAnsi="Courier New" w:cs="Courier New"/>
               </w:rPr>
-              <w:t>egative</w:t>
-            </w:r>
+            </w:pPr>
           </w:p>
         </w:tc>
       </w:tr>
@@ -1277,7 +1197,7 @@
               <w:rPr>
                 <w:rFonts w:ascii="Courier New" w:hAnsi="Courier New" w:cs="Courier New"/>
               </w:rPr>
-              <w:t>Positive</w:t>
+              <w:t>Negative</w:t>
             </w:r>
           </w:p>
           <w:p>
@@ -1358,23 +1278,13 @@
       <w:r>
         <w:t xml:space="preserve">        </w:t>
       </w:r>
-      <w:proofErr w:type="spellStart"/>
       <w:r>
         <w:rPr>
           <w:rFonts w:ascii="Courier New" w:hAnsi="Courier New" w:cs="Courier New"/>
           <w:sz w:val="24"/>
           <w:szCs w:val="24"/>
         </w:rPr>
-        <w:t>tp</w:t>
-      </w:r>
-      <w:proofErr w:type="spellEnd"/>
-      <w:r>
-        <w:rPr>
-          <w:rFonts w:ascii="Courier New" w:hAnsi="Courier New" w:cs="Courier New"/>
-          <w:sz w:val="24"/>
-          <w:szCs w:val="24"/>
-        </w:rPr>
-        <w:t xml:space="preserve"> rate</w:t>
+        <w:t>tp rate</w:t>
       </w:r>
       <w:r>
         <w:rPr>
@@ -1456,11 +1366,9 @@
           <w:rFonts w:ascii="Courier New" w:hAnsi="Courier New" w:cs="Courier New"/>
         </w:rPr>
       </w:pPr>
-      <w:proofErr w:type="gramStart"/>
       <w:r>
         <w:t>class</w:t>
       </w:r>
-      <w:proofErr w:type="gramEnd"/>
     </w:p>
     <w:p>
       <w:pPr>
@@ -1495,23 +1403,13 @@
         </w:rPr>
         <w:t xml:space="preserve">                </w:t>
       </w:r>
-      <w:proofErr w:type="spellStart"/>
       <w:r>
         <w:rPr>
           <w:rFonts w:ascii="Courier New" w:hAnsi="Courier New" w:cs="Courier New"/>
           <w:sz w:val="24"/>
           <w:szCs w:val="24"/>
         </w:rPr>
-        <w:t>fp</w:t>
-      </w:r>
-      <w:proofErr w:type="spellEnd"/>
-      <w:r>
-        <w:rPr>
-          <w:rFonts w:ascii="Courier New" w:hAnsi="Courier New" w:cs="Courier New"/>
-          <w:sz w:val="24"/>
-          <w:szCs w:val="24"/>
-        </w:rPr>
-        <w:t xml:space="preserve"> rate =</w:t>
+        <w:t>fp rate =</w:t>
       </w:r>
       <w:r>
         <w:rPr>
@@ -1593,47 +1491,7 @@
           <w:sz w:val="22"/>
           <w:szCs w:val="22"/>
         </w:rPr>
-        <w:t xml:space="preserve">   </w:t>
-      </w:r>
-      <w:r>
-        <w:rPr>
-          <w:b/>
-          <w:sz w:val="22"/>
-          <w:szCs w:val="22"/>
-        </w:rPr>
-        <w:t xml:space="preserve"> </w:t>
-      </w:r>
-      <w:r>
-        <w:rPr>
-          <w:b/>
-          <w:sz w:val="22"/>
-          <w:szCs w:val="22"/>
-        </w:rPr>
-        <w:t xml:space="preserve">    </w:t>
-      </w:r>
-      <w:r>
-        <w:rPr>
-          <w:b/>
-          <w:sz w:val="22"/>
-          <w:szCs w:val="22"/>
-        </w:rPr>
-        <w:t xml:space="preserve">P </w:t>
-      </w:r>
-      <w:r>
-        <w:rPr>
-          <w:b/>
-          <w:sz w:val="22"/>
-          <w:szCs w:val="22"/>
-        </w:rPr>
-        <w:t xml:space="preserve">        </w:t>
-      </w:r>
-      <w:r>
-        <w:rPr>
-          <w:b/>
-          <w:sz w:val="22"/>
-          <w:szCs w:val="22"/>
-        </w:rPr>
-        <w:t>N</w:t>
+        <w:t xml:space="preserve">        P         N</w:t>
       </w:r>
     </w:p>
     <w:p>
@@ -1675,35 +1533,7 @@
         <w:rPr>
           <w:rFonts w:ascii="Courier New" w:hAnsi="Courier New" w:cs="Courier New"/>
         </w:rPr>
-        <w:t xml:space="preserve"> in which </w:t>
-      </w:r>
-      <w:proofErr w:type="spellStart"/>
-      <w:r>
-        <w:rPr>
-          <w:rFonts w:ascii="Courier New" w:hAnsi="Courier New" w:cs="Courier New"/>
-        </w:rPr>
-        <w:t>tp</w:t>
-      </w:r>
-      <w:proofErr w:type="spellEnd"/>
-      <w:r>
-        <w:rPr>
-          <w:rFonts w:ascii="Courier New" w:hAnsi="Courier New" w:cs="Courier New"/>
-        </w:rPr>
-        <w:t xml:space="preserve"> rate is plotted on the Y axis and </w:t>
-      </w:r>
-      <w:proofErr w:type="spellStart"/>
-      <w:r>
-        <w:rPr>
-          <w:rFonts w:ascii="Courier New" w:hAnsi="Courier New" w:cs="Courier New"/>
-        </w:rPr>
-        <w:t>fp</w:t>
-      </w:r>
-      <w:proofErr w:type="spellEnd"/>
-      <w:r>
-        <w:rPr>
-          <w:rFonts w:ascii="Courier New" w:hAnsi="Courier New" w:cs="Courier New"/>
-        </w:rPr>
-        <w:t xml:space="preserve"> rate is plotted on the X axis. AUC is the area under ROC curve.</w:t>
+        <w:t xml:space="preserve"> in which tp rate is plotted on the Y axis and fp rate is plotted on the X axis. AUC is the area under ROC curve.</w:t>
       </w:r>
       <w:r>
         <w:rPr>
@@ -1921,9 +1751,104 @@
       <w:r>
         <w:rPr>
           <w:rFonts w:ascii="Courier New" w:hAnsi="Courier New" w:cs="Courier New"/>
+        </w:rPr>
+        <w:t>We want to have higher rate recognize toxic comments and lower rate assigning nontoxic comments as toxic.</w:t>
+      </w:r>
+      <w:r>
+        <w:rPr>
+          <w:rFonts w:ascii="Courier New" w:hAnsi="Courier New" w:cs="Courier New"/>
+        </w:rPr>
+        <w:t xml:space="preserve"> That’s why we</w:t>
+      </w:r>
+      <w:r>
+        <w:rPr>
+          <w:rFonts w:ascii="Courier New" w:hAnsi="Courier New" w:cs="Courier New"/>
+        </w:rPr>
+        <w:t xml:space="preserve"> will use this score because it shows </w:t>
+      </w:r>
+      <w:r>
+        <w:rPr>
+          <w:rFonts w:ascii="Courier New" w:hAnsi="Courier New" w:cs="Courier New"/>
+        </w:rPr>
+        <w:t>how well our</w:t>
+      </w:r>
+      <w:r>
+        <w:rPr>
+          <w:rFonts w:ascii="Courier New" w:hAnsi="Courier New" w:cs="Courier New"/>
+        </w:rPr>
+        <w:t xml:space="preserve"> algorithm is doing determining toxic comments</w:t>
+      </w:r>
+      <w:r>
+        <w:rPr>
+          <w:rFonts w:ascii="Courier New" w:hAnsi="Courier New" w:cs="Courier New"/>
+        </w:rPr>
+        <w:t xml:space="preserve"> </w:t>
+      </w:r>
+      <w:r>
+        <w:rPr>
+          <w:rFonts w:ascii="Courier New" w:hAnsi="Courier New" w:cs="Courier New"/>
+        </w:rPr>
+        <w:t>(tp) and not toxic comment</w:t>
+      </w:r>
+      <w:r>
+        <w:rPr>
+          <w:rFonts w:ascii="Courier New" w:hAnsi="Courier New" w:cs="Courier New"/>
+        </w:rPr>
+        <w:t xml:space="preserve">s </w:t>
+      </w:r>
+      <w:r>
+        <w:rPr>
+          <w:rFonts w:ascii="Courier New" w:hAnsi="Courier New" w:cs="Courier New"/>
+        </w:rPr>
+        <w:t xml:space="preserve">(fp) and because it is not changing when the data distribution is </w:t>
+      </w:r>
+      <w:r>
+        <w:rPr>
+          <w:rFonts w:ascii="Courier New" w:hAnsi="Courier New" w:cs="Courier New"/>
+        </w:rPr>
+        <w:t>changed. Higher score means more toxic comments recognize as toxic and less nontoxic</w:t>
+      </w:r>
+      <w:r>
+        <w:rPr>
+          <w:rFonts w:ascii="Courier New" w:hAnsi="Courier New" w:cs="Courier New"/>
+        </w:rPr>
+        <w:t xml:space="preserve"> comments</w:t>
+      </w:r>
+      <w:r>
+        <w:rPr>
+          <w:rFonts w:ascii="Courier New" w:hAnsi="Courier New" w:cs="Courier New"/>
+        </w:rPr>
+        <w:t xml:space="preserve"> as toxic. </w:t>
+      </w:r>
+    </w:p>
+    <w:p>
+      <w:pPr>
+        <w:pStyle w:val="PlainText"/>
+        <w:rPr>
+          <w:rFonts w:ascii="Courier New" w:hAnsi="Courier New" w:cs="Courier New"/>
+        </w:rPr>
+      </w:pPr>
+    </w:p>
+    <w:p>
+      <w:pPr>
+        <w:pStyle w:val="PlainText"/>
+        <w:rPr>
+          <w:rFonts w:ascii="Courier New" w:hAnsi="Courier New" w:cs="Courier New"/>
+        </w:rPr>
+      </w:pPr>
+    </w:p>
+    <w:p>
+      <w:pPr>
+        <w:pStyle w:val="PlainText"/>
+        <w:rPr>
+          <w:rFonts w:ascii="Courier New" w:hAnsi="Courier New" w:cs="Courier New"/>
+        </w:rPr>
+      </w:pPr>
+      <w:r>
+        <w:rPr>
+          <w:rFonts w:ascii="Courier New" w:hAnsi="Courier New" w:cs="Courier New"/>
           <w:noProof/>
         </w:rPr>
-        <w:lastRenderedPageBreak/>
         <mc:AlternateContent>
           <mc:Choice Requires="wps">
             <w:drawing>
@@ -2004,21 +1929,7 @@
             <w:rStyle w:val="Hyperlink"/>
             <w:rFonts w:ascii="Courier New" w:hAnsi="Courier New" w:cs="Courier New"/>
           </w:rPr>
-          <w:t>http://people.inf.elte.hu/kiss/13d</w:t>
-        </w:r>
-        <w:r>
-          <w:rPr>
-            <w:rStyle w:val="Hyperlink"/>
-            <w:rFonts w:ascii="Courier New" w:hAnsi="Courier New" w:cs="Courier New"/>
-          </w:rPr>
-          <w:t>w</w:t>
-        </w:r>
-        <w:r>
-          <w:rPr>
-            <w:rStyle w:val="Hyperlink"/>
-            <w:rFonts w:ascii="Courier New" w:hAnsi="Courier New" w:cs="Courier New"/>
-          </w:rPr>
-          <w:t>hdm/roc.pdf</w:t>
+          <w:t>http://people.inf.elte.hu/kiss/13dwhdm/roc.pdf</w:t>
         </w:r>
       </w:hyperlink>
     </w:p>
@@ -2037,6 +1948,485 @@
           <w:rFonts w:ascii="Courier New" w:hAnsi="Courier New" w:cs="Courier New"/>
         </w:rPr>
       </w:pPr>
+    </w:p>
+    <w:p>
+      <w:pPr>
+        <w:pStyle w:val="PlainText"/>
+        <w:rPr>
+          <w:rFonts w:ascii="Courier New" w:hAnsi="Courier New" w:cs="Courier New"/>
+        </w:rPr>
+      </w:pPr>
+    </w:p>
+    <w:p>
+      <w:pPr>
+        <w:pStyle w:val="PlainText"/>
+        <w:rPr>
+          <w:rFonts w:ascii="Courier New" w:hAnsi="Courier New" w:cs="Courier New"/>
+        </w:rPr>
+      </w:pPr>
+    </w:p>
+    <w:p>
+      <w:pPr>
+        <w:pStyle w:val="PlainText"/>
+        <w:rPr>
+          <w:rFonts w:ascii="Courier New" w:hAnsi="Courier New" w:cs="Courier New"/>
+          <w:sz w:val="24"/>
+          <w:szCs w:val="24"/>
+        </w:rPr>
+      </w:pPr>
+      <w:r>
+        <w:rPr>
+          <w:rFonts w:ascii="Courier New" w:hAnsi="Courier New" w:cs="Courier New"/>
+          <w:sz w:val="24"/>
+          <w:szCs w:val="24"/>
+        </w:rPr>
+        <w:t>## II. Analysis</w:t>
+      </w:r>
+    </w:p>
+    <w:p>
+      <w:pPr>
+        <w:pStyle w:val="PlainText"/>
+        <w:rPr>
+          <w:rFonts w:ascii="Courier New" w:hAnsi="Courier New" w:cs="Courier New"/>
+          <w:sz w:val="24"/>
+          <w:szCs w:val="24"/>
+        </w:rPr>
+      </w:pPr>
+    </w:p>
+    <w:p>
+      <w:pPr>
+        <w:pStyle w:val="PlainText"/>
+        <w:rPr>
+          <w:rFonts w:ascii="Courier New" w:hAnsi="Courier New" w:cs="Courier New"/>
+        </w:rPr>
+      </w:pPr>
+    </w:p>
+    <w:p>
+      <w:pPr>
+        <w:pStyle w:val="PlainText"/>
+        <w:rPr>
+          <w:rFonts w:ascii="Courier New" w:hAnsi="Courier New" w:cs="Courier New"/>
+          <w:sz w:val="22"/>
+          <w:szCs w:val="22"/>
+        </w:rPr>
+      </w:pPr>
+      <w:r>
+        <w:rPr>
+          <w:rFonts w:ascii="Courier New" w:hAnsi="Courier New" w:cs="Courier New"/>
+          <w:sz w:val="22"/>
+          <w:szCs w:val="22"/>
+        </w:rPr>
+        <w:t>### Data Exploration</w:t>
+      </w:r>
+    </w:p>
+    <w:p>
+      <w:pPr>
+        <w:pStyle w:val="PlainText"/>
+        <w:rPr>
+          <w:rFonts w:ascii="Courier New" w:hAnsi="Courier New" w:cs="Courier New"/>
+          <w:sz w:val="22"/>
+          <w:szCs w:val="22"/>
+        </w:rPr>
+      </w:pPr>
+    </w:p>
+    <w:p>
+      <w:pPr>
+        <w:pStyle w:val="PlainText"/>
+        <w:rPr>
+          <w:rFonts w:ascii="Courier New" w:hAnsi="Courier New" w:cs="Courier New"/>
+          <w:sz w:val="22"/>
+          <w:szCs w:val="22"/>
+        </w:rPr>
+      </w:pPr>
+      <w:r>
+        <w:rPr>
+          <w:rFonts w:ascii="Courier New" w:hAnsi="Courier New" w:cs="Courier New"/>
+          <w:sz w:val="22"/>
+          <w:szCs w:val="22"/>
+        </w:rPr>
+        <w:t>First,</w:t>
+      </w:r>
+      <w:r>
+        <w:rPr>
+          <w:rFonts w:ascii="Courier New" w:hAnsi="Courier New" w:cs="Courier New"/>
+          <w:sz w:val="22"/>
+          <w:szCs w:val="22"/>
+        </w:rPr>
+        <w:t xml:space="preserve"> we will </w:t>
+      </w:r>
+      <w:r>
+        <w:rPr>
+          <w:rFonts w:ascii="Courier New" w:hAnsi="Courier New" w:cs="Courier New"/>
+          <w:sz w:val="22"/>
+          <w:szCs w:val="22"/>
+        </w:rPr>
+        <w:t>have a look at our data:</w:t>
+      </w:r>
+    </w:p>
+    <w:p>
+      <w:pPr>
+        <w:pStyle w:val="PlainText"/>
+        <w:rPr>
+          <w:noProof/>
+        </w:rPr>
+      </w:pPr>
+    </w:p>
+    <w:p>
+      <w:pPr>
+        <w:pStyle w:val="PlainText"/>
+        <w:rPr>
+          <w:noProof/>
+        </w:rPr>
+      </w:pPr>
+    </w:p>
+    <w:p>
+      <w:pPr>
+        <w:pStyle w:val="PlainText"/>
+        <w:rPr>
+          <w:rFonts w:ascii="Courier New" w:hAnsi="Courier New" w:cs="Courier New"/>
+          <w:sz w:val="22"/>
+          <w:szCs w:val="22"/>
+        </w:rPr>
+      </w:pPr>
+      <w:r>
+        <w:rPr>
+          <w:noProof/>
+        </w:rPr>
+        <w:drawing>
+          <wp:inline distT="0" distB="0" distL="0" distR="0" wp14:anchorId="55078707" wp14:editId="1CD3EEE9">
+            <wp:extent cx="6524625" cy="2356400"/>
+            <wp:effectExtent l="0" t="0" r="0" b="6350"/>
+            <wp:docPr id="11" name="Picture 11"/>
+            <wp:cNvGraphicFramePr>
+              <a:graphicFrameLocks xmlns:a="http://schemas.openxmlformats.org/drawingml/2006/main" noChangeAspect="1"/>
+            </wp:cNvGraphicFramePr>
+            <a:graphic xmlns:a="http://schemas.openxmlformats.org/drawingml/2006/main">
+              <a:graphicData uri="http://schemas.openxmlformats.org/drawingml/2006/picture">
+                <pic:pic xmlns:pic="http://schemas.openxmlformats.org/drawingml/2006/picture">
+                  <pic:nvPicPr>
+                    <pic:cNvPr id="1" name=""/>
+                    <pic:cNvPicPr/>
+                  </pic:nvPicPr>
+                  <pic:blipFill rotWithShape="1">
+                    <a:blip r:embed="rId11"/>
+                    <a:srcRect l="11025" t="30076" r="8991" b="18544"/>
+                    <a:stretch/>
+                  </pic:blipFill>
+                  <pic:spPr bwMode="auto">
+                    <a:xfrm>
+                      <a:off x="0" y="0"/>
+                      <a:ext cx="6570741" cy="2373055"/>
+                    </a:xfrm>
+                    <a:prstGeom prst="rect">
+                      <a:avLst/>
+                    </a:prstGeom>
+                    <a:ln>
+                      <a:noFill/>
+                    </a:ln>
+                    <a:extLst>
+                      <a:ext uri="{53640926-AAD7-44D8-BBD7-CCE9431645EC}">
+                        <a14:shadowObscured xmlns:a14="http://schemas.microsoft.com/office/drawing/2010/main"/>
+                      </a:ext>
+                    </a:extLst>
+                  </pic:spPr>
+                </pic:pic>
+              </a:graphicData>
+            </a:graphic>
+          </wp:inline>
+        </w:drawing>
+      </w:r>
+    </w:p>
+    <w:p>
+      <w:pPr>
+        <w:pStyle w:val="PlainText"/>
+        <w:rPr>
+          <w:rFonts w:ascii="Courier New" w:hAnsi="Courier New" w:cs="Courier New"/>
+          <w:sz w:val="22"/>
+          <w:szCs w:val="22"/>
+        </w:rPr>
+      </w:pPr>
+    </w:p>
+    <w:p>
+      <w:pPr>
+        <w:pStyle w:val="PlainText"/>
+        <w:rPr>
+          <w:rFonts w:ascii="Courier New" w:hAnsi="Courier New" w:cs="Courier New"/>
+          <w:sz w:val="22"/>
+          <w:szCs w:val="22"/>
+        </w:rPr>
+      </w:pPr>
+    </w:p>
+    <w:p>
+      <w:pPr>
+        <w:pStyle w:val="PlainText"/>
+        <w:rPr>
+          <w:rFonts w:ascii="Courier New" w:hAnsi="Courier New" w:cs="Courier New"/>
+          <w:sz w:val="22"/>
+          <w:szCs w:val="22"/>
+        </w:rPr>
+      </w:pPr>
+      <w:r>
+        <w:rPr>
+          <w:rFonts w:ascii="Courier New" w:hAnsi="Courier New" w:cs="Courier New"/>
+          <w:sz w:val="22"/>
+          <w:szCs w:val="22"/>
+        </w:rPr>
+        <w:t>So our data c</w:t>
+      </w:r>
+      <w:r>
+        <w:rPr>
+          <w:rFonts w:ascii="Courier New" w:hAnsi="Courier New" w:cs="Courier New"/>
+          <w:sz w:val="22"/>
+          <w:szCs w:val="22"/>
+        </w:rPr>
+        <w:t>onsist</w:t>
+      </w:r>
+      <w:r>
+        <w:rPr>
+          <w:rFonts w:ascii="Courier New" w:hAnsi="Courier New" w:cs="Courier New"/>
+          <w:sz w:val="22"/>
+          <w:szCs w:val="22"/>
+        </w:rPr>
+        <w:t xml:space="preserve"> of id</w:t>
+      </w:r>
+      <w:r>
+        <w:rPr>
+          <w:rFonts w:ascii="Courier New" w:hAnsi="Courier New" w:cs="Courier New"/>
+          <w:sz w:val="22"/>
+          <w:szCs w:val="22"/>
+        </w:rPr>
+        <w:t xml:space="preserve"> column, </w:t>
+      </w:r>
+      <w:r>
+        <w:rPr>
+          <w:rFonts w:ascii="Courier New" w:hAnsi="Courier New" w:cs="Courier New"/>
+          <w:sz w:val="22"/>
+          <w:szCs w:val="22"/>
+        </w:rPr>
+        <w:t>which we don’t need and will get rid of later</w:t>
+      </w:r>
+      <w:r>
+        <w:rPr>
+          <w:rFonts w:ascii="Courier New" w:hAnsi="Courier New" w:cs="Courier New"/>
+          <w:sz w:val="22"/>
+          <w:szCs w:val="22"/>
+        </w:rPr>
+        <w:t>, comment_text column, which is our training data, and 6 columns for toxicity type</w:t>
+      </w:r>
+      <w:r>
+        <w:rPr>
+          <w:rFonts w:ascii="Courier New" w:hAnsi="Courier New" w:cs="Courier New"/>
+          <w:sz w:val="22"/>
+          <w:szCs w:val="22"/>
+        </w:rPr>
+        <w:t>s and</w:t>
+      </w:r>
+      <w:r>
+        <w:rPr>
+          <w:rFonts w:ascii="Courier New" w:hAnsi="Courier New" w:cs="Courier New"/>
+          <w:sz w:val="22"/>
+          <w:szCs w:val="22"/>
+        </w:rPr>
+        <w:t xml:space="preserve"> these will be our labels. From the labels columns we can see that one comment can be assigned to the several toxicity types </w:t>
+      </w:r>
+      <w:r>
+        <w:rPr>
+          <w:rFonts w:ascii="Courier New" w:hAnsi="Courier New" w:cs="Courier New"/>
+          <w:sz w:val="22"/>
+          <w:szCs w:val="22"/>
+        </w:rPr>
+        <w:t>or any type at all.</w:t>
+      </w:r>
+    </w:p>
+    <w:p>
+      <w:pPr>
+        <w:pStyle w:val="PlainText"/>
+        <w:rPr>
+          <w:rFonts w:ascii="Courier New" w:hAnsi="Courier New" w:cs="Courier New"/>
+          <w:sz w:val="22"/>
+          <w:szCs w:val="22"/>
+        </w:rPr>
+      </w:pPr>
+    </w:p>
+    <w:p>
+      <w:pPr>
+        <w:pStyle w:val="PlainText"/>
+        <w:rPr>
+          <w:rFonts w:ascii="Courier New" w:hAnsi="Courier New" w:cs="Courier New"/>
+          <w:sz w:val="22"/>
+          <w:szCs w:val="22"/>
+        </w:rPr>
+      </w:pPr>
+      <w:r>
+        <w:rPr>
+          <w:rFonts w:ascii="Courier New" w:hAnsi="Courier New" w:cs="Courier New"/>
+          <w:sz w:val="22"/>
+          <w:szCs w:val="22"/>
+        </w:rPr>
+        <w:t>In the next step we will have a look at shape of our data and check if there are empty entries (rows with no information).</w:t>
+      </w:r>
+    </w:p>
+    <w:p>
+      <w:pPr>
+        <w:pStyle w:val="PlainText"/>
+        <w:rPr>
+          <w:rFonts w:ascii="Courier New" w:hAnsi="Courier New" w:cs="Courier New"/>
+          <w:sz w:val="22"/>
+          <w:szCs w:val="22"/>
+        </w:rPr>
+      </w:pPr>
+      <w:r>
+        <w:rPr>
+          <w:rFonts w:ascii="Courier New" w:hAnsi="Courier New" w:cs="Courier New"/>
+          <w:sz w:val="22"/>
+          <w:szCs w:val="22"/>
+        </w:rPr>
+        <w:t>So as we can see from the image below the</w:t>
+      </w:r>
+      <w:r>
+        <w:rPr>
+          <w:rFonts w:ascii="Courier New" w:hAnsi="Courier New" w:cs="Courier New"/>
+          <w:sz w:val="22"/>
+          <w:szCs w:val="22"/>
+        </w:rPr>
+        <w:t>re are 159571 rows with no missing values.</w:t>
+      </w:r>
+    </w:p>
+    <w:p>
+      <w:pPr>
+        <w:pStyle w:val="PlainText"/>
+        <w:rPr>
+          <w:rFonts w:ascii="Courier New" w:hAnsi="Courier New" w:cs="Courier New"/>
+          <w:sz w:val="22"/>
+          <w:szCs w:val="22"/>
+        </w:rPr>
+      </w:pPr>
+    </w:p>
+    <w:p>
+      <w:pPr>
+        <w:pStyle w:val="PlainText"/>
+        <w:rPr>
+          <w:noProof/>
+        </w:rPr>
+      </w:pPr>
+    </w:p>
+    <w:p>
+      <w:pPr>
+        <w:pStyle w:val="PlainText"/>
+        <w:rPr>
+          <w:noProof/>
+        </w:rPr>
+      </w:pPr>
+      <w:r>
+        <w:rPr>
+          <w:noProof/>
+        </w:rPr>
+        <w:lastRenderedPageBreak/>
+        <w:drawing>
+          <wp:inline distT="0" distB="0" distL="0" distR="0" wp14:anchorId="615C4126" wp14:editId="2B3C3DB3">
+            <wp:extent cx="6650666" cy="1885950"/>
+            <wp:effectExtent l="0" t="0" r="0" b="0"/>
+            <wp:docPr id="10" name="Picture 10"/>
+            <wp:cNvGraphicFramePr>
+              <a:graphicFrameLocks xmlns:a="http://schemas.openxmlformats.org/drawingml/2006/main" noChangeAspect="1"/>
+            </wp:cNvGraphicFramePr>
+            <a:graphic xmlns:a="http://schemas.openxmlformats.org/drawingml/2006/main">
+              <a:graphicData uri="http://schemas.openxmlformats.org/drawingml/2006/picture">
+                <pic:pic xmlns:pic="http://schemas.openxmlformats.org/drawingml/2006/picture">
+                  <pic:nvPicPr>
+                    <pic:cNvPr id="1" name=""/>
+                    <pic:cNvPicPr/>
+                  </pic:nvPicPr>
+                  <pic:blipFill rotWithShape="1">
+                    <a:blip r:embed="rId12"/>
+                    <a:srcRect l="10224" t="43904" r="8794" b="5835"/>
+                    <a:stretch/>
+                  </pic:blipFill>
+                  <pic:spPr bwMode="auto">
+                    <a:xfrm>
+                      <a:off x="0" y="0"/>
+                      <a:ext cx="6674926" cy="1892830"/>
+                    </a:xfrm>
+                    <a:prstGeom prst="rect">
+                      <a:avLst/>
+                    </a:prstGeom>
+                    <a:ln>
+                      <a:noFill/>
+                    </a:ln>
+                    <a:extLst>
+                      <a:ext uri="{53640926-AAD7-44D8-BBD7-CCE9431645EC}">
+                        <a14:shadowObscured xmlns:a14="http://schemas.microsoft.com/office/drawing/2010/main"/>
+                      </a:ext>
+                    </a:extLst>
+                  </pic:spPr>
+                </pic:pic>
+              </a:graphicData>
+            </a:graphic>
+          </wp:inline>
+        </w:drawing>
+      </w:r>
+    </w:p>
+    <w:p>
+      <w:pPr>
+        <w:pStyle w:val="PlainText"/>
+        <w:rPr>
+          <w:noProof/>
+        </w:rPr>
+      </w:pPr>
+    </w:p>
+    <w:p>
+      <w:pPr>
+        <w:pStyle w:val="PlainText"/>
+        <w:rPr>
+          <w:noProof/>
+        </w:rPr>
+      </w:pPr>
+    </w:p>
+    <w:p>
+      <w:pPr>
+        <w:pStyle w:val="PlainText"/>
+        <w:rPr>
+          <w:rFonts w:ascii="Courier New" w:hAnsi="Courier New" w:cs="Courier New"/>
+        </w:rPr>
+      </w:pPr>
+    </w:p>
+    <w:p>
+      <w:pPr>
+        <w:pStyle w:val="PlainText"/>
+        <w:rPr>
+          <w:rFonts w:ascii="Courier New" w:hAnsi="Courier New" w:cs="Courier New"/>
+        </w:rPr>
+      </w:pPr>
+      <w:r>
+        <w:rPr>
+          <w:rFonts w:ascii="Courier New" w:hAnsi="Courier New" w:cs="Courier New"/>
+        </w:rPr>
+        <w:t>### Exploratory Visualization</w:t>
+      </w:r>
+    </w:p>
+    <w:p>
+      <w:pPr>
+        <w:pStyle w:val="PlainText"/>
+        <w:rPr>
+          <w:rFonts w:ascii="Courier New" w:hAnsi="Courier New" w:cs="Courier New"/>
+        </w:rPr>
+      </w:pPr>
+    </w:p>
+    <w:p>
+      <w:pPr>
+        <w:pStyle w:val="PlainText"/>
+        <w:rPr>
+          <w:rFonts w:ascii="Courier New" w:hAnsi="Courier New" w:cs="Courier New"/>
+        </w:rPr>
+      </w:pPr>
+    </w:p>
+    <w:p>
+      <w:pPr>
+        <w:pStyle w:val="PlainText"/>
+        <w:rPr>
+          <w:rFonts w:ascii="Courier New" w:hAnsi="Courier New" w:cs="Courier New"/>
+        </w:rPr>
+      </w:pPr>
       <w:bookmarkStart w:id="0" w:name="_GoBack"/>
       <w:bookmarkEnd w:id="0"/>
     </w:p>
@@ -2047,224 +2437,6 @@
           <w:rFonts w:ascii="Courier New" w:hAnsi="Courier New" w:cs="Courier New"/>
         </w:rPr>
       </w:pPr>
-    </w:p>
-    <w:p>
-      <w:pPr>
-        <w:pStyle w:val="PlainText"/>
-        <w:rPr>
-          <w:rFonts w:ascii="Courier New" w:hAnsi="Courier New" w:cs="Courier New"/>
-          <w:sz w:val="24"/>
-          <w:szCs w:val="24"/>
-        </w:rPr>
-      </w:pPr>
-      <w:r>
-        <w:rPr>
-          <w:rFonts w:ascii="Courier New" w:hAnsi="Courier New" w:cs="Courier New"/>
-          <w:sz w:val="24"/>
-          <w:szCs w:val="24"/>
-        </w:rPr>
-        <w:t>## II. Analysis</w:t>
-      </w:r>
-    </w:p>
-    <w:p>
-      <w:pPr>
-        <w:pStyle w:val="PlainText"/>
-        <w:rPr>
-          <w:rFonts w:ascii="Courier New" w:hAnsi="Courier New" w:cs="Courier New"/>
-        </w:rPr>
-      </w:pPr>
-      <w:proofErr w:type="gramStart"/>
-      <w:r>
-        <w:rPr>
-          <w:rFonts w:ascii="Courier New" w:hAnsi="Courier New" w:cs="Courier New"/>
-        </w:rPr>
-        <w:t>_(</w:t>
-      </w:r>
-      <w:proofErr w:type="gramEnd"/>
-      <w:r>
-        <w:rPr>
-          <w:rFonts w:ascii="Courier New" w:hAnsi="Courier New" w:cs="Courier New"/>
-        </w:rPr>
-        <w:t>approx. 2-4 pages)_</w:t>
-      </w:r>
-    </w:p>
-    <w:p>
-      <w:pPr>
-        <w:pStyle w:val="PlainText"/>
-        <w:rPr>
-          <w:rFonts w:ascii="Courier New" w:hAnsi="Courier New" w:cs="Courier New"/>
-        </w:rPr>
-      </w:pPr>
-    </w:p>
-    <w:p>
-      <w:pPr>
-        <w:pStyle w:val="PlainText"/>
-        <w:rPr>
-          <w:rFonts w:ascii="Courier New" w:hAnsi="Courier New" w:cs="Courier New"/>
-          <w:sz w:val="22"/>
-          <w:szCs w:val="22"/>
-        </w:rPr>
-      </w:pPr>
-      <w:r>
-        <w:rPr>
-          <w:rFonts w:ascii="Courier New" w:hAnsi="Courier New" w:cs="Courier New"/>
-          <w:sz w:val="22"/>
-          <w:szCs w:val="22"/>
-        </w:rPr>
-        <w:t>### Data Exploration</w:t>
-      </w:r>
-    </w:p>
-    <w:p>
-      <w:pPr>
-        <w:pStyle w:val="PlainText"/>
-        <w:rPr>
-          <w:rFonts w:ascii="Courier New" w:hAnsi="Courier New" w:cs="Courier New"/>
-        </w:rPr>
-      </w:pPr>
-      <w:r>
-        <w:rPr>
-          <w:rFonts w:ascii="Courier New" w:hAnsi="Courier New" w:cs="Courier New"/>
-        </w:rPr>
-        <w:t xml:space="preserve">In this section, you will be expected to analyze the data you are using </w:t>
-      </w:r>
-      <w:proofErr w:type="gramStart"/>
-      <w:r>
-        <w:rPr>
-          <w:rFonts w:ascii="Courier New" w:hAnsi="Courier New" w:cs="Courier New"/>
-        </w:rPr>
-        <w:t>for</w:t>
-      </w:r>
-      <w:proofErr w:type="gramEnd"/>
-      <w:r>
-        <w:rPr>
-          <w:rFonts w:ascii="Courier New" w:hAnsi="Courier New" w:cs="Courier New"/>
-        </w:rPr>
-        <w:t xml:space="preserve"> the problem. This data can either be in the form of a dataset (or datasets), input data (or input files), or even an environment. The type of data should be thoroughly described and, if possible, have basic statistics and information presented (such as discussion of input features or defining characteristics about the input or environment). Any abnormalities or interesting qualities about the data that may need to be addressed have been identified (such as features that need to be transformed or the possibility of outliers). Questions to ask yourself when writing this section:</w:t>
-      </w:r>
-    </w:p>
-    <w:p>
-      <w:pPr>
-        <w:pStyle w:val="PlainText"/>
-        <w:rPr>
-          <w:rFonts w:ascii="Courier New" w:hAnsi="Courier New" w:cs="Courier New"/>
-        </w:rPr>
-      </w:pPr>
-      <w:r>
-        <w:rPr>
-          <w:rFonts w:ascii="Courier New" w:hAnsi="Courier New" w:cs="Courier New"/>
-        </w:rPr>
-        <w:t>- _If a dataset is present for this problem, have you thoroughly discussed certain features about the dataset? Has a data sample been provided to the reader</w:t>
-      </w:r>
-      <w:proofErr w:type="gramStart"/>
-      <w:r>
-        <w:rPr>
-          <w:rFonts w:ascii="Courier New" w:hAnsi="Courier New" w:cs="Courier New"/>
-        </w:rPr>
-        <w:t>?_</w:t>
-      </w:r>
-      <w:proofErr w:type="gramEnd"/>
-    </w:p>
-    <w:p>
-      <w:pPr>
-        <w:pStyle w:val="PlainText"/>
-        <w:rPr>
-          <w:rFonts w:ascii="Courier New" w:hAnsi="Courier New" w:cs="Courier New"/>
-        </w:rPr>
-      </w:pPr>
-      <w:r>
-        <w:rPr>
-          <w:rFonts w:ascii="Courier New" w:hAnsi="Courier New" w:cs="Courier New"/>
-        </w:rPr>
-        <w:t>- _If a dataset is present for this problem, are statistics about the dataset calculated and reported? Have any relevant results from this calculation been discussed</w:t>
-      </w:r>
-      <w:proofErr w:type="gramStart"/>
-      <w:r>
-        <w:rPr>
-          <w:rFonts w:ascii="Courier New" w:hAnsi="Courier New" w:cs="Courier New"/>
-        </w:rPr>
-        <w:t>?_</w:t>
-      </w:r>
-      <w:proofErr w:type="gramEnd"/>
-    </w:p>
-    <w:p>
-      <w:pPr>
-        <w:pStyle w:val="PlainText"/>
-        <w:rPr>
-          <w:rFonts w:ascii="Courier New" w:hAnsi="Courier New" w:cs="Courier New"/>
-        </w:rPr>
-      </w:pPr>
-      <w:r>
-        <w:rPr>
-          <w:rFonts w:ascii="Courier New" w:hAnsi="Courier New" w:cs="Courier New"/>
-        </w:rPr>
-        <w:t>- _If a dataset is **not** present for this problem, has discussion been made about the input space or input data for your problem</w:t>
-      </w:r>
-      <w:proofErr w:type="gramStart"/>
-      <w:r>
-        <w:rPr>
-          <w:rFonts w:ascii="Courier New" w:hAnsi="Courier New" w:cs="Courier New"/>
-        </w:rPr>
-        <w:t>?_</w:t>
-      </w:r>
-      <w:proofErr w:type="gramEnd"/>
-    </w:p>
-    <w:p>
-      <w:pPr>
-        <w:pStyle w:val="PlainText"/>
-        <w:rPr>
-          <w:rFonts w:ascii="Courier New" w:hAnsi="Courier New" w:cs="Courier New"/>
-        </w:rPr>
-      </w:pPr>
-      <w:r>
-        <w:rPr>
-          <w:rFonts w:ascii="Courier New" w:hAnsi="Courier New" w:cs="Courier New"/>
-        </w:rPr>
-        <w:t>- _Are there any abnormalities or characteristics about the input space or dataset that need to be addressed? (</w:t>
-      </w:r>
-      <w:proofErr w:type="gramStart"/>
-      <w:r>
-        <w:rPr>
-          <w:rFonts w:ascii="Courier New" w:hAnsi="Courier New" w:cs="Courier New"/>
-        </w:rPr>
-        <w:t>categorical</w:t>
-      </w:r>
-      <w:proofErr w:type="gramEnd"/>
-      <w:r>
-        <w:rPr>
-          <w:rFonts w:ascii="Courier New" w:hAnsi="Courier New" w:cs="Courier New"/>
-        </w:rPr>
-        <w:t xml:space="preserve"> variables, missing values, outliers, etc.)_</w:t>
-      </w:r>
-    </w:p>
-    <w:p>
-      <w:pPr>
-        <w:pStyle w:val="PlainText"/>
-        <w:rPr>
-          <w:rFonts w:ascii="Courier New" w:hAnsi="Courier New" w:cs="Courier New"/>
-        </w:rPr>
-      </w:pPr>
-    </w:p>
-    <w:p>
-      <w:pPr>
-        <w:pStyle w:val="PlainText"/>
-        <w:rPr>
-          <w:rFonts w:ascii="Courier New" w:hAnsi="Courier New" w:cs="Courier New"/>
-        </w:rPr>
-      </w:pPr>
-      <w:r>
-        <w:rPr>
-          <w:rFonts w:ascii="Courier New" w:hAnsi="Courier New" w:cs="Courier New"/>
-        </w:rPr>
-        <w:t>### Exploratory Visualization</w:t>
-      </w:r>
-    </w:p>
-    <w:p>
-      <w:pPr>
-        <w:pStyle w:val="PlainText"/>
-        <w:rPr>
-          <w:rFonts w:ascii="Courier New" w:hAnsi="Courier New" w:cs="Courier New"/>
-        </w:rPr>
-      </w:pPr>
       <w:r>
         <w:rPr>
           <w:rFonts w:ascii="Courier New" w:hAnsi="Courier New" w:cs="Courier New"/>
@@ -2283,60 +2455,36 @@
         <w:rPr>
           <w:rFonts w:ascii="Courier New" w:hAnsi="Courier New" w:cs="Courier New"/>
         </w:rPr>
-        <w:t>- _Have you visualized a relevant characteristic or feature about the dataset or input data</w:t>
-      </w:r>
-      <w:proofErr w:type="gramStart"/>
-      <w:r>
-        <w:rPr>
-          <w:rFonts w:ascii="Courier New" w:hAnsi="Courier New" w:cs="Courier New"/>
-        </w:rPr>
-        <w:t>?_</w:t>
-      </w:r>
-      <w:proofErr w:type="gramEnd"/>
-    </w:p>
-    <w:p>
-      <w:pPr>
-        <w:pStyle w:val="PlainText"/>
-        <w:rPr>
-          <w:rFonts w:ascii="Courier New" w:hAnsi="Courier New" w:cs="Courier New"/>
-        </w:rPr>
-      </w:pPr>
-      <w:r>
-        <w:rPr>
-          <w:rFonts w:ascii="Courier New" w:hAnsi="Courier New" w:cs="Courier New"/>
-        </w:rPr>
-        <w:t>- _Is the visualization thoroughly analyzed and discussed</w:t>
-      </w:r>
-      <w:proofErr w:type="gramStart"/>
-      <w:r>
-        <w:rPr>
-          <w:rFonts w:ascii="Courier New" w:hAnsi="Courier New" w:cs="Courier New"/>
-        </w:rPr>
-        <w:t>?_</w:t>
-      </w:r>
-      <w:proofErr w:type="gramEnd"/>
-    </w:p>
-    <w:p>
-      <w:pPr>
-        <w:pStyle w:val="PlainText"/>
-        <w:rPr>
-          <w:rFonts w:ascii="Courier New" w:hAnsi="Courier New" w:cs="Courier New"/>
-        </w:rPr>
-      </w:pPr>
-      <w:r>
-        <w:rPr>
-          <w:rFonts w:ascii="Courier New" w:hAnsi="Courier New" w:cs="Courier New"/>
-        </w:rPr>
-        <w:t>- _If a plot is provided, are the axes, title, and datum clearly defined</w:t>
-      </w:r>
-      <w:proofErr w:type="gramStart"/>
-      <w:r>
-        <w:rPr>
-          <w:rFonts w:ascii="Courier New" w:hAnsi="Courier New" w:cs="Courier New"/>
-        </w:rPr>
-        <w:t>?_</w:t>
-      </w:r>
-      <w:proofErr w:type="gramEnd"/>
+        <w:t>- _Have you visualized a relevant characteristic or feature about the dataset or input data?_</w:t>
+      </w:r>
+    </w:p>
+    <w:p>
+      <w:pPr>
+        <w:pStyle w:val="PlainText"/>
+        <w:rPr>
+          <w:rFonts w:ascii="Courier New" w:hAnsi="Courier New" w:cs="Courier New"/>
+        </w:rPr>
+      </w:pPr>
+      <w:r>
+        <w:rPr>
+          <w:rFonts w:ascii="Courier New" w:hAnsi="Courier New" w:cs="Courier New"/>
+        </w:rPr>
+        <w:t>- _Is the visualization thoroughly analyzed and discussed?_</w:t>
+      </w:r>
+    </w:p>
+    <w:p>
+      <w:pPr>
+        <w:pStyle w:val="PlainText"/>
+        <w:rPr>
+          <w:rFonts w:ascii="Courier New" w:hAnsi="Courier New" w:cs="Courier New"/>
+        </w:rPr>
+      </w:pPr>
+      <w:r>
+        <w:rPr>
+          <w:rFonts w:ascii="Courier New" w:hAnsi="Courier New" w:cs="Courier New"/>
+        </w:rPr>
+        <w:t>- _If a plot is provided, are the axes, title, and datum clearly defined?_</w:t>
+      </w:r>
     </w:p>
     <w:p>
       <w:pPr>
@@ -2385,60 +2533,108 @@
         <w:rPr>
           <w:rFonts w:ascii="Courier New" w:hAnsi="Courier New" w:cs="Courier New"/>
         </w:rPr>
-        <w:t>- _Are the algorithms you will use, including any default variables/parameters in the project clearly defined</w:t>
-      </w:r>
-      <w:proofErr w:type="gramStart"/>
-      <w:r>
-        <w:rPr>
-          <w:rFonts w:ascii="Courier New" w:hAnsi="Courier New" w:cs="Courier New"/>
-        </w:rPr>
-        <w:t>?_</w:t>
-      </w:r>
-      <w:proofErr w:type="gramEnd"/>
-    </w:p>
-    <w:p>
-      <w:pPr>
-        <w:pStyle w:val="PlainText"/>
-        <w:rPr>
-          <w:rFonts w:ascii="Courier New" w:hAnsi="Courier New" w:cs="Courier New"/>
-        </w:rPr>
-      </w:pPr>
-      <w:r>
-        <w:rPr>
-          <w:rFonts w:ascii="Courier New" w:hAnsi="Courier New" w:cs="Courier New"/>
-        </w:rPr>
-        <w:t>- _Are the techniques to be used thoroughly discussed and justified</w:t>
-      </w:r>
-      <w:proofErr w:type="gramStart"/>
-      <w:r>
-        <w:rPr>
-          <w:rFonts w:ascii="Courier New" w:hAnsi="Courier New" w:cs="Courier New"/>
-        </w:rPr>
-        <w:t>?_</w:t>
-      </w:r>
-      <w:proofErr w:type="gramEnd"/>
-    </w:p>
-    <w:p>
-      <w:pPr>
-        <w:pStyle w:val="PlainText"/>
-        <w:rPr>
-          <w:rFonts w:ascii="Courier New" w:hAnsi="Courier New" w:cs="Courier New"/>
-        </w:rPr>
-      </w:pPr>
-      <w:r>
-        <w:rPr>
-          <w:rFonts w:ascii="Courier New" w:hAnsi="Courier New" w:cs="Courier New"/>
-        </w:rPr>
-        <w:t>- _Is it made clear how the input data or datasets will be handled by the algorithms and techniques chosen</w:t>
-      </w:r>
-      <w:proofErr w:type="gramStart"/>
-      <w:r>
-        <w:rPr>
-          <w:rFonts w:ascii="Courier New" w:hAnsi="Courier New" w:cs="Courier New"/>
-        </w:rPr>
-        <w:t>?_</w:t>
-      </w:r>
-      <w:proofErr w:type="gramEnd"/>
+        <w:t>- _Are the algorithms you will use, including any default variables/parameters in the project clearly defined?_</w:t>
+      </w:r>
+    </w:p>
+    <w:p>
+      <w:pPr>
+        <w:pStyle w:val="PlainText"/>
+        <w:rPr>
+          <w:rFonts w:ascii="Courier New" w:hAnsi="Courier New" w:cs="Courier New"/>
+        </w:rPr>
+      </w:pPr>
+      <w:r>
+        <w:rPr>
+          <w:rFonts w:ascii="Courier New" w:hAnsi="Courier New" w:cs="Courier New"/>
+        </w:rPr>
+        <w:t>- _Are the techniques to be used thoroughly discussed and justified?_</w:t>
+      </w:r>
+    </w:p>
+    <w:p>
+      <w:pPr>
+        <w:pStyle w:val="PlainText"/>
+        <w:rPr>
+          <w:rFonts w:ascii="Courier New" w:hAnsi="Courier New" w:cs="Courier New"/>
+        </w:rPr>
+      </w:pPr>
+      <w:r>
+        <w:rPr>
+          <w:rFonts w:ascii="Courier New" w:hAnsi="Courier New" w:cs="Courier New"/>
+        </w:rPr>
+        <w:t>- _Is it made clear how the input data or datasets will be handled by the algorithms and techniques chosen?_</w:t>
+      </w:r>
+    </w:p>
+    <w:p>
+      <w:pPr>
+        <w:pStyle w:val="PlainText"/>
+        <w:rPr>
+          <w:rFonts w:ascii="Courier New" w:hAnsi="Courier New" w:cs="Courier New"/>
+        </w:rPr>
+      </w:pPr>
+    </w:p>
+    <w:p>
+      <w:pPr>
+        <w:pStyle w:val="PlainText"/>
+        <w:rPr>
+          <w:rFonts w:ascii="Courier New" w:hAnsi="Courier New" w:cs="Courier New"/>
+        </w:rPr>
+      </w:pPr>
+      <w:r>
+        <w:rPr>
+          <w:rFonts w:ascii="Courier New" w:hAnsi="Courier New" w:cs="Courier New"/>
+        </w:rPr>
+        <w:t>### Benchmark</w:t>
+      </w:r>
+    </w:p>
+    <w:p>
+      <w:pPr>
+        <w:pStyle w:val="PlainText"/>
+        <w:rPr>
+          <w:rFonts w:ascii="Courier New" w:hAnsi="Courier New" w:cs="Courier New"/>
+        </w:rPr>
+      </w:pPr>
+      <w:r>
+        <w:rPr>
+          <w:rFonts w:ascii="Courier New" w:hAnsi="Courier New" w:cs="Courier New"/>
+        </w:rPr>
+        <w:t>In this section, you will need to provide a clearly defined benchmark result or threshold for comparing across performances obtained by your solution. The reasoning behind the benchmark (in the case where it is not an established result) should be discussed. Questions to ask yourself when writing this section:</w:t>
+      </w:r>
+    </w:p>
+    <w:p>
+      <w:pPr>
+        <w:pStyle w:val="PlainText"/>
+        <w:rPr>
+          <w:rFonts w:ascii="Courier New" w:hAnsi="Courier New" w:cs="Courier New"/>
+        </w:rPr>
+      </w:pPr>
+      <w:r>
+        <w:rPr>
+          <w:rFonts w:ascii="Courier New" w:hAnsi="Courier New" w:cs="Courier New"/>
+        </w:rPr>
+        <w:t>- _Has some result or value been provided that acts as a benchmark for measuring performance?_</w:t>
+      </w:r>
+    </w:p>
+    <w:p>
+      <w:pPr>
+        <w:pStyle w:val="PlainText"/>
+        <w:rPr>
+          <w:rFonts w:ascii="Courier New" w:hAnsi="Courier New" w:cs="Courier New"/>
+        </w:rPr>
+      </w:pPr>
+      <w:r>
+        <w:rPr>
+          <w:rFonts w:ascii="Courier New" w:hAnsi="Courier New" w:cs="Courier New"/>
+        </w:rPr>
+        <w:t>- _Is it clear how this result or value was obtained (whether by data or by hypothesis)?_</w:t>
+      </w:r>
+    </w:p>
+    <w:p>
+      <w:pPr>
+        <w:pStyle w:val="PlainText"/>
+        <w:rPr>
+          <w:rFonts w:ascii="Courier New" w:hAnsi="Courier New" w:cs="Courier New"/>
+        </w:rPr>
+      </w:pPr>
     </w:p>
     <w:p>
       <w:pPr>
@@ -2460,94 +2656,6 @@
           <w:rFonts w:ascii="Courier New" w:hAnsi="Courier New" w:cs="Courier New"/>
         </w:rPr>
         <w:lastRenderedPageBreak/>
-        <w:t>### Benchmark</w:t>
-      </w:r>
-    </w:p>
-    <w:p>
-      <w:pPr>
-        <w:pStyle w:val="PlainText"/>
-        <w:rPr>
-          <w:rFonts w:ascii="Courier New" w:hAnsi="Courier New" w:cs="Courier New"/>
-        </w:rPr>
-      </w:pPr>
-      <w:r>
-        <w:rPr>
-          <w:rFonts w:ascii="Courier New" w:hAnsi="Courier New" w:cs="Courier New"/>
-        </w:rPr>
-        <w:t>In this section, you will need to provide a clearly defined benchmark result or threshold for comparing across performances obtained by your solution. The reasoning behind the benchmark (in the case where it is not an established result) should be discussed. Questions to ask yourself when writing this section:</w:t>
-      </w:r>
-    </w:p>
-    <w:p>
-      <w:pPr>
-        <w:pStyle w:val="PlainText"/>
-        <w:rPr>
-          <w:rFonts w:ascii="Courier New" w:hAnsi="Courier New" w:cs="Courier New"/>
-        </w:rPr>
-      </w:pPr>
-      <w:r>
-        <w:rPr>
-          <w:rFonts w:ascii="Courier New" w:hAnsi="Courier New" w:cs="Courier New"/>
-        </w:rPr>
-        <w:t>- _Has some result or value been provided that acts as a benchmark for measuring performance</w:t>
-      </w:r>
-      <w:proofErr w:type="gramStart"/>
-      <w:r>
-        <w:rPr>
-          <w:rFonts w:ascii="Courier New" w:hAnsi="Courier New" w:cs="Courier New"/>
-        </w:rPr>
-        <w:t>?_</w:t>
-      </w:r>
-      <w:proofErr w:type="gramEnd"/>
-    </w:p>
-    <w:p>
-      <w:pPr>
-        <w:pStyle w:val="PlainText"/>
-        <w:rPr>
-          <w:rFonts w:ascii="Courier New" w:hAnsi="Courier New" w:cs="Courier New"/>
-        </w:rPr>
-      </w:pPr>
-      <w:r>
-        <w:rPr>
-          <w:rFonts w:ascii="Courier New" w:hAnsi="Courier New" w:cs="Courier New"/>
-        </w:rPr>
-        <w:t>- _Is it clear how this result or value was obtained (whether by data or by hypothesis)</w:t>
-      </w:r>
-      <w:proofErr w:type="gramStart"/>
-      <w:r>
-        <w:rPr>
-          <w:rFonts w:ascii="Courier New" w:hAnsi="Courier New" w:cs="Courier New"/>
-        </w:rPr>
-        <w:t>?_</w:t>
-      </w:r>
-      <w:proofErr w:type="gramEnd"/>
-    </w:p>
-    <w:p>
-      <w:pPr>
-        <w:pStyle w:val="PlainText"/>
-        <w:rPr>
-          <w:rFonts w:ascii="Courier New" w:hAnsi="Courier New" w:cs="Courier New"/>
-        </w:rPr>
-      </w:pPr>
-    </w:p>
-    <w:p>
-      <w:pPr>
-        <w:pStyle w:val="PlainText"/>
-        <w:rPr>
-          <w:rFonts w:ascii="Courier New" w:hAnsi="Courier New" w:cs="Courier New"/>
-        </w:rPr>
-      </w:pPr>
-    </w:p>
-    <w:p>
-      <w:pPr>
-        <w:pStyle w:val="PlainText"/>
-        <w:rPr>
-          <w:rFonts w:ascii="Courier New" w:hAnsi="Courier New" w:cs="Courier New"/>
-        </w:rPr>
-      </w:pPr>
-      <w:r>
-        <w:rPr>
-          <w:rFonts w:ascii="Courier New" w:hAnsi="Courier New" w:cs="Courier New"/>
-        </w:rPr>
         <w:t>## III. Methodology</w:t>
       </w:r>
     </w:p>
@@ -2558,19 +2666,11 @@
           <w:rFonts w:ascii="Courier New" w:hAnsi="Courier New" w:cs="Courier New"/>
         </w:rPr>
       </w:pPr>
-      <w:proofErr w:type="gramStart"/>
-      <w:r>
-        <w:rPr>
-          <w:rFonts w:ascii="Courier New" w:hAnsi="Courier New" w:cs="Courier New"/>
-        </w:rPr>
-        <w:t>_(</w:t>
-      </w:r>
-      <w:proofErr w:type="gramEnd"/>
-      <w:r>
-        <w:rPr>
-          <w:rFonts w:ascii="Courier New" w:hAnsi="Courier New" w:cs="Courier New"/>
-        </w:rPr>
-        <w:t>approx. 3-5 pages)_</w:t>
+      <w:r>
+        <w:rPr>
+          <w:rFonts w:ascii="Courier New" w:hAnsi="Courier New" w:cs="Courier New"/>
+        </w:rPr>
+        <w:t>_(approx. 3-5 pages)_</w:t>
       </w:r>
     </w:p>
     <w:p>
@@ -2620,60 +2720,36 @@
         <w:rPr>
           <w:rFonts w:ascii="Courier New" w:hAnsi="Courier New" w:cs="Courier New"/>
         </w:rPr>
-        <w:t>- _If the algorithms chosen require preprocessing steps like feature selection or feature transformations, have they been properly documented</w:t>
-      </w:r>
-      <w:proofErr w:type="gramStart"/>
-      <w:r>
-        <w:rPr>
-          <w:rFonts w:ascii="Courier New" w:hAnsi="Courier New" w:cs="Courier New"/>
-        </w:rPr>
-        <w:t>?_</w:t>
-      </w:r>
-      <w:proofErr w:type="gramEnd"/>
-    </w:p>
-    <w:p>
-      <w:pPr>
-        <w:pStyle w:val="PlainText"/>
-        <w:rPr>
-          <w:rFonts w:ascii="Courier New" w:hAnsi="Courier New" w:cs="Courier New"/>
-        </w:rPr>
-      </w:pPr>
-      <w:r>
-        <w:rPr>
-          <w:rFonts w:ascii="Courier New" w:hAnsi="Courier New" w:cs="Courier New"/>
-        </w:rPr>
-        <w:t>- _Based on the **Data Exploration** section, if there were abnormalities or characteristics that needed to be addressed, have they been properly corrected</w:t>
-      </w:r>
-      <w:proofErr w:type="gramStart"/>
-      <w:r>
-        <w:rPr>
-          <w:rFonts w:ascii="Courier New" w:hAnsi="Courier New" w:cs="Courier New"/>
-        </w:rPr>
-        <w:t>?_</w:t>
-      </w:r>
-      <w:proofErr w:type="gramEnd"/>
-    </w:p>
-    <w:p>
-      <w:pPr>
-        <w:pStyle w:val="PlainText"/>
-        <w:rPr>
-          <w:rFonts w:ascii="Courier New" w:hAnsi="Courier New" w:cs="Courier New"/>
-        </w:rPr>
-      </w:pPr>
-      <w:r>
-        <w:rPr>
-          <w:rFonts w:ascii="Courier New" w:hAnsi="Courier New" w:cs="Courier New"/>
-        </w:rPr>
-        <w:t>- _If no preprocessing is needed, has it been made clear why</w:t>
-      </w:r>
-      <w:proofErr w:type="gramStart"/>
-      <w:r>
-        <w:rPr>
-          <w:rFonts w:ascii="Courier New" w:hAnsi="Courier New" w:cs="Courier New"/>
-        </w:rPr>
-        <w:t>?_</w:t>
-      </w:r>
-      <w:proofErr w:type="gramEnd"/>
+        <w:t>- _If the algorithms chosen require preprocessing steps like feature selection or feature transformations, have they been properly documented?_</w:t>
+      </w:r>
+    </w:p>
+    <w:p>
+      <w:pPr>
+        <w:pStyle w:val="PlainText"/>
+        <w:rPr>
+          <w:rFonts w:ascii="Courier New" w:hAnsi="Courier New" w:cs="Courier New"/>
+        </w:rPr>
+      </w:pPr>
+      <w:r>
+        <w:rPr>
+          <w:rFonts w:ascii="Courier New" w:hAnsi="Courier New" w:cs="Courier New"/>
+        </w:rPr>
+        <w:t>- _Based on the **Data Exploration** section, if there were abnormalities or characteristics that needed to be addressed, have they been properly corrected?_</w:t>
+      </w:r>
+    </w:p>
+    <w:p>
+      <w:pPr>
+        <w:pStyle w:val="PlainText"/>
+        <w:rPr>
+          <w:rFonts w:ascii="Courier New" w:hAnsi="Courier New" w:cs="Courier New"/>
+        </w:rPr>
+      </w:pPr>
+      <w:r>
+        <w:rPr>
+          <w:rFonts w:ascii="Courier New" w:hAnsi="Courier New" w:cs="Courier New"/>
+        </w:rPr>
+        <w:t>- _If no preprocessing is needed, has it been made clear why?_</w:t>
+      </w:r>
     </w:p>
     <w:p>
       <w:pPr>
@@ -2722,60 +2798,36 @@
         <w:rPr>
           <w:rFonts w:ascii="Courier New" w:hAnsi="Courier New" w:cs="Courier New"/>
         </w:rPr>
-        <w:t>- _Is it made clear how the algorithms and techniques were implemented with the given datasets or input data</w:t>
-      </w:r>
-      <w:proofErr w:type="gramStart"/>
-      <w:r>
-        <w:rPr>
-          <w:rFonts w:ascii="Courier New" w:hAnsi="Courier New" w:cs="Courier New"/>
-        </w:rPr>
-        <w:t>?_</w:t>
-      </w:r>
-      <w:proofErr w:type="gramEnd"/>
-    </w:p>
-    <w:p>
-      <w:pPr>
-        <w:pStyle w:val="PlainText"/>
-        <w:rPr>
-          <w:rFonts w:ascii="Courier New" w:hAnsi="Courier New" w:cs="Courier New"/>
-        </w:rPr>
-      </w:pPr>
-      <w:r>
-        <w:rPr>
-          <w:rFonts w:ascii="Courier New" w:hAnsi="Courier New" w:cs="Courier New"/>
-        </w:rPr>
-        <w:t>- _Were there any complications with the original metrics or techniques that required changing prior to acquiring a solution</w:t>
-      </w:r>
-      <w:proofErr w:type="gramStart"/>
-      <w:r>
-        <w:rPr>
-          <w:rFonts w:ascii="Courier New" w:hAnsi="Courier New" w:cs="Courier New"/>
-        </w:rPr>
-        <w:t>?_</w:t>
-      </w:r>
-      <w:proofErr w:type="gramEnd"/>
-    </w:p>
-    <w:p>
-      <w:pPr>
-        <w:pStyle w:val="PlainText"/>
-        <w:rPr>
-          <w:rFonts w:ascii="Courier New" w:hAnsi="Courier New" w:cs="Courier New"/>
-        </w:rPr>
-      </w:pPr>
-      <w:r>
-        <w:rPr>
-          <w:rFonts w:ascii="Courier New" w:hAnsi="Courier New" w:cs="Courier New"/>
-        </w:rPr>
-        <w:t>- _Was there any part of the coding process (e.g., writing complicated functions) that should be documented</w:t>
-      </w:r>
-      <w:proofErr w:type="gramStart"/>
-      <w:r>
-        <w:rPr>
-          <w:rFonts w:ascii="Courier New" w:hAnsi="Courier New" w:cs="Courier New"/>
-        </w:rPr>
-        <w:t>?_</w:t>
-      </w:r>
-      <w:proofErr w:type="gramEnd"/>
+        <w:t>- _Is it made clear how the algorithms and techniques were implemented with the given datasets or input data?_</w:t>
+      </w:r>
+    </w:p>
+    <w:p>
+      <w:pPr>
+        <w:pStyle w:val="PlainText"/>
+        <w:rPr>
+          <w:rFonts w:ascii="Courier New" w:hAnsi="Courier New" w:cs="Courier New"/>
+        </w:rPr>
+      </w:pPr>
+      <w:r>
+        <w:rPr>
+          <w:rFonts w:ascii="Courier New" w:hAnsi="Courier New" w:cs="Courier New"/>
+        </w:rPr>
+        <w:t>- _Were there any complications with the original metrics or techniques that required changing prior to acquiring a solution?_</w:t>
+      </w:r>
+    </w:p>
+    <w:p>
+      <w:pPr>
+        <w:pStyle w:val="PlainText"/>
+        <w:rPr>
+          <w:rFonts w:ascii="Courier New" w:hAnsi="Courier New" w:cs="Courier New"/>
+        </w:rPr>
+      </w:pPr>
+      <w:r>
+        <w:rPr>
+          <w:rFonts w:ascii="Courier New" w:hAnsi="Courier New" w:cs="Courier New"/>
+        </w:rPr>
+        <w:t>- _Was there any part of the coding process (e.g., writing complicated functions) that should be documented?_</w:t>
+      </w:r>
     </w:p>
     <w:p>
       <w:pPr>
@@ -2824,237 +2876,179 @@
         <w:rPr>
           <w:rFonts w:ascii="Courier New" w:hAnsi="Courier New" w:cs="Courier New"/>
         </w:rPr>
-        <w:t>- _Has an initial solution been found and clearly reported</w:t>
-      </w:r>
-      <w:proofErr w:type="gramStart"/>
-      <w:r>
-        <w:rPr>
-          <w:rFonts w:ascii="Courier New" w:hAnsi="Courier New" w:cs="Courier New"/>
-        </w:rPr>
-        <w:t>?_</w:t>
-      </w:r>
-      <w:proofErr w:type="gramEnd"/>
-    </w:p>
-    <w:p>
-      <w:pPr>
-        <w:pStyle w:val="PlainText"/>
-        <w:rPr>
-          <w:rFonts w:ascii="Courier New" w:hAnsi="Courier New" w:cs="Courier New"/>
-        </w:rPr>
-      </w:pPr>
-      <w:r>
-        <w:rPr>
-          <w:rFonts w:ascii="Courier New" w:hAnsi="Courier New" w:cs="Courier New"/>
-        </w:rPr>
-        <w:t>- _Is the process of improvement clearly documented, such as what techniques were used</w:t>
-      </w:r>
-      <w:proofErr w:type="gramStart"/>
-      <w:r>
-        <w:rPr>
-          <w:rFonts w:ascii="Courier New" w:hAnsi="Courier New" w:cs="Courier New"/>
-        </w:rPr>
-        <w:t>?_</w:t>
-      </w:r>
-      <w:proofErr w:type="gramEnd"/>
-    </w:p>
-    <w:p>
-      <w:pPr>
-        <w:pStyle w:val="PlainText"/>
-        <w:rPr>
-          <w:rFonts w:ascii="Courier New" w:hAnsi="Courier New" w:cs="Courier New"/>
-        </w:rPr>
-      </w:pPr>
+        <w:t>- _Has an initial solution been found and clearly reported?_</w:t>
+      </w:r>
+    </w:p>
+    <w:p>
+      <w:pPr>
+        <w:pStyle w:val="PlainText"/>
+        <w:rPr>
+          <w:rFonts w:ascii="Courier New" w:hAnsi="Courier New" w:cs="Courier New"/>
+        </w:rPr>
+      </w:pPr>
+      <w:r>
+        <w:rPr>
+          <w:rFonts w:ascii="Courier New" w:hAnsi="Courier New" w:cs="Courier New"/>
+        </w:rPr>
+        <w:t>- _Is the process of improvement clearly documented, such as what techniques were used?_</w:t>
+      </w:r>
+    </w:p>
+    <w:p>
+      <w:pPr>
+        <w:pStyle w:val="PlainText"/>
+        <w:rPr>
+          <w:rFonts w:ascii="Courier New" w:hAnsi="Courier New" w:cs="Courier New"/>
+        </w:rPr>
+      </w:pPr>
+      <w:r>
+        <w:rPr>
+          <w:rFonts w:ascii="Courier New" w:hAnsi="Courier New" w:cs="Courier New"/>
+        </w:rPr>
+        <w:t>- _Are intermediate and final solutions clearly reported as the process is improved?_</w:t>
+      </w:r>
+    </w:p>
+    <w:p>
+      <w:pPr>
+        <w:pStyle w:val="PlainText"/>
+        <w:rPr>
+          <w:rFonts w:ascii="Courier New" w:hAnsi="Courier New" w:cs="Courier New"/>
+        </w:rPr>
+      </w:pPr>
+    </w:p>
+    <w:p>
+      <w:pPr>
+        <w:pStyle w:val="PlainText"/>
+        <w:rPr>
+          <w:rFonts w:ascii="Courier New" w:hAnsi="Courier New" w:cs="Courier New"/>
+        </w:rPr>
+      </w:pPr>
+    </w:p>
+    <w:p>
+      <w:pPr>
+        <w:pStyle w:val="PlainText"/>
+        <w:rPr>
+          <w:rFonts w:ascii="Courier New" w:hAnsi="Courier New" w:cs="Courier New"/>
+        </w:rPr>
+      </w:pPr>
+      <w:r>
+        <w:rPr>
+          <w:rFonts w:ascii="Courier New" w:hAnsi="Courier New" w:cs="Courier New"/>
+        </w:rPr>
+        <w:t>## IV. Results</w:t>
+      </w:r>
+    </w:p>
+    <w:p>
+      <w:pPr>
+        <w:pStyle w:val="PlainText"/>
+        <w:rPr>
+          <w:rFonts w:ascii="Courier New" w:hAnsi="Courier New" w:cs="Courier New"/>
+        </w:rPr>
+      </w:pPr>
+      <w:r>
+        <w:rPr>
+          <w:rFonts w:ascii="Courier New" w:hAnsi="Courier New" w:cs="Courier New"/>
+        </w:rPr>
+        <w:t>_(approx. 2-3 pages)_</w:t>
+      </w:r>
+    </w:p>
+    <w:p>
+      <w:pPr>
+        <w:pStyle w:val="PlainText"/>
+        <w:rPr>
+          <w:rFonts w:ascii="Courier New" w:hAnsi="Courier New" w:cs="Courier New"/>
+        </w:rPr>
+      </w:pPr>
+    </w:p>
+    <w:p>
+      <w:pPr>
+        <w:pStyle w:val="PlainText"/>
+        <w:rPr>
+          <w:rFonts w:ascii="Courier New" w:hAnsi="Courier New" w:cs="Courier New"/>
+        </w:rPr>
+      </w:pPr>
+      <w:r>
+        <w:rPr>
+          <w:rFonts w:ascii="Courier New" w:hAnsi="Courier New" w:cs="Courier New"/>
+        </w:rPr>
+        <w:t>### Model Evaluation and Validation</w:t>
+      </w:r>
+    </w:p>
+    <w:p>
+      <w:pPr>
+        <w:pStyle w:val="PlainText"/>
+        <w:rPr>
+          <w:rFonts w:ascii="Courier New" w:hAnsi="Courier New" w:cs="Courier New"/>
+        </w:rPr>
+      </w:pPr>
+      <w:r>
+        <w:rPr>
+          <w:rFonts w:ascii="Courier New" w:hAnsi="Courier New" w:cs="Courier New"/>
+        </w:rPr>
+        <w:t xml:space="preserve">In this section, the final model and any supporting qualities should be evaluated in detail. It should be clear how the final model was derived and why this model was chosen. In addition, some type of analysis should be used to validate the robustness of this model and its solution, such </w:t>
+      </w:r>
       <w:r>
         <w:rPr>
           <w:rFonts w:ascii="Courier New" w:hAnsi="Courier New" w:cs="Courier New"/>
         </w:rPr>
         <w:lastRenderedPageBreak/>
-        <w:t>- _Are intermediate and final solutions clearly reported as the process is improved</w:t>
-      </w:r>
-      <w:proofErr w:type="gramStart"/>
-      <w:r>
-        <w:rPr>
-          <w:rFonts w:ascii="Courier New" w:hAnsi="Courier New" w:cs="Courier New"/>
-        </w:rPr>
-        <w:t>?_</w:t>
-      </w:r>
-      <w:proofErr w:type="gramEnd"/>
-    </w:p>
-    <w:p>
-      <w:pPr>
-        <w:pStyle w:val="PlainText"/>
-        <w:rPr>
-          <w:rFonts w:ascii="Courier New" w:hAnsi="Courier New" w:cs="Courier New"/>
-        </w:rPr>
-      </w:pPr>
-    </w:p>
-    <w:p>
-      <w:pPr>
-        <w:pStyle w:val="PlainText"/>
-        <w:rPr>
-          <w:rFonts w:ascii="Courier New" w:hAnsi="Courier New" w:cs="Courier New"/>
-        </w:rPr>
-      </w:pPr>
-    </w:p>
-    <w:p>
-      <w:pPr>
-        <w:pStyle w:val="PlainText"/>
-        <w:rPr>
-          <w:rFonts w:ascii="Courier New" w:hAnsi="Courier New" w:cs="Courier New"/>
-        </w:rPr>
-      </w:pPr>
-      <w:r>
-        <w:rPr>
-          <w:rFonts w:ascii="Courier New" w:hAnsi="Courier New" w:cs="Courier New"/>
-        </w:rPr>
-        <w:t>## IV. Results</w:t>
-      </w:r>
-    </w:p>
-    <w:p>
-      <w:pPr>
-        <w:pStyle w:val="PlainText"/>
-        <w:rPr>
-          <w:rFonts w:ascii="Courier New" w:hAnsi="Courier New" w:cs="Courier New"/>
-        </w:rPr>
-      </w:pPr>
-      <w:proofErr w:type="gramStart"/>
-      <w:r>
-        <w:rPr>
-          <w:rFonts w:ascii="Courier New" w:hAnsi="Courier New" w:cs="Courier New"/>
-        </w:rPr>
-        <w:t>_(</w:t>
-      </w:r>
-      <w:proofErr w:type="gramEnd"/>
-      <w:r>
-        <w:rPr>
-          <w:rFonts w:ascii="Courier New" w:hAnsi="Courier New" w:cs="Courier New"/>
-        </w:rPr>
-        <w:t>approx. 2-3 pages)_</w:t>
-      </w:r>
-    </w:p>
-    <w:p>
-      <w:pPr>
-        <w:pStyle w:val="PlainText"/>
-        <w:rPr>
-          <w:rFonts w:ascii="Courier New" w:hAnsi="Courier New" w:cs="Courier New"/>
-        </w:rPr>
-      </w:pPr>
-    </w:p>
-    <w:p>
-      <w:pPr>
-        <w:pStyle w:val="PlainText"/>
-        <w:rPr>
-          <w:rFonts w:ascii="Courier New" w:hAnsi="Courier New" w:cs="Courier New"/>
-        </w:rPr>
-      </w:pPr>
-      <w:r>
-        <w:rPr>
-          <w:rFonts w:ascii="Courier New" w:hAnsi="Courier New" w:cs="Courier New"/>
-        </w:rPr>
-        <w:t>### Model Evaluation and Validation</w:t>
-      </w:r>
-    </w:p>
-    <w:p>
-      <w:pPr>
-        <w:pStyle w:val="PlainText"/>
-        <w:rPr>
-          <w:rFonts w:ascii="Courier New" w:hAnsi="Courier New" w:cs="Courier New"/>
-        </w:rPr>
-      </w:pPr>
-      <w:r>
-        <w:rPr>
-          <w:rFonts w:ascii="Courier New" w:hAnsi="Courier New" w:cs="Courier New"/>
-        </w:rPr>
-        <w:t>In this section, the final model and any supporting qualities should be evaluated in detail. It should be clear how the final model was derived and why this model was chosen. In addition, some type of analysis should be used to validate the robustness of this model and its solution, such as manipulating the input data or environment to see how the model’s solution is affected (this is called sensitivity analysis). Questions to ask yourself when writing this section:</w:t>
-      </w:r>
-    </w:p>
-    <w:p>
-      <w:pPr>
-        <w:pStyle w:val="PlainText"/>
-        <w:rPr>
-          <w:rFonts w:ascii="Courier New" w:hAnsi="Courier New" w:cs="Courier New"/>
-        </w:rPr>
-      </w:pPr>
-      <w:r>
-        <w:rPr>
-          <w:rFonts w:ascii="Courier New" w:hAnsi="Courier New" w:cs="Courier New"/>
-        </w:rPr>
-        <w:t>- _Is the final model reasonable and aligning with solution expectations? Are the final parameters of the model appropriate</w:t>
-      </w:r>
-      <w:proofErr w:type="gramStart"/>
-      <w:r>
-        <w:rPr>
-          <w:rFonts w:ascii="Courier New" w:hAnsi="Courier New" w:cs="Courier New"/>
-        </w:rPr>
-        <w:t>?_</w:t>
-      </w:r>
-      <w:proofErr w:type="gramEnd"/>
-    </w:p>
-    <w:p>
-      <w:pPr>
-        <w:pStyle w:val="PlainText"/>
-        <w:rPr>
-          <w:rFonts w:ascii="Courier New" w:hAnsi="Courier New" w:cs="Courier New"/>
-        </w:rPr>
-      </w:pPr>
-      <w:r>
-        <w:rPr>
-          <w:rFonts w:ascii="Courier New" w:hAnsi="Courier New" w:cs="Courier New"/>
-        </w:rPr>
-        <w:t>- _Has the final model been tested with various inputs to evaluate whether the model generalizes well to unseen data</w:t>
-      </w:r>
-      <w:proofErr w:type="gramStart"/>
-      <w:r>
-        <w:rPr>
-          <w:rFonts w:ascii="Courier New" w:hAnsi="Courier New" w:cs="Courier New"/>
-        </w:rPr>
-        <w:t>?_</w:t>
-      </w:r>
-      <w:proofErr w:type="gramEnd"/>
-    </w:p>
-    <w:p>
-      <w:pPr>
-        <w:pStyle w:val="PlainText"/>
-        <w:rPr>
-          <w:rFonts w:ascii="Courier New" w:hAnsi="Courier New" w:cs="Courier New"/>
-        </w:rPr>
-      </w:pPr>
-      <w:r>
-        <w:rPr>
-          <w:rFonts w:ascii="Courier New" w:hAnsi="Courier New" w:cs="Courier New"/>
-        </w:rPr>
-        <w:t>- _Is the model robust enough for the problem? Do small perturbations (changes) in training data or the input space greatly affect the results</w:t>
-      </w:r>
-      <w:proofErr w:type="gramStart"/>
-      <w:r>
-        <w:rPr>
-          <w:rFonts w:ascii="Courier New" w:hAnsi="Courier New" w:cs="Courier New"/>
-        </w:rPr>
-        <w:t>?_</w:t>
-      </w:r>
-      <w:proofErr w:type="gramEnd"/>
-    </w:p>
-    <w:p>
-      <w:pPr>
-        <w:pStyle w:val="PlainText"/>
-        <w:rPr>
-          <w:rFonts w:ascii="Courier New" w:hAnsi="Courier New" w:cs="Courier New"/>
-        </w:rPr>
-      </w:pPr>
-      <w:r>
-        <w:rPr>
-          <w:rFonts w:ascii="Courier New" w:hAnsi="Courier New" w:cs="Courier New"/>
-        </w:rPr>
-        <w:t>- _Can results found from the model be trusted</w:t>
-      </w:r>
-      <w:proofErr w:type="gramStart"/>
-      <w:r>
-        <w:rPr>
-          <w:rFonts w:ascii="Courier New" w:hAnsi="Courier New" w:cs="Courier New"/>
-        </w:rPr>
-        <w:t>?_</w:t>
-      </w:r>
-      <w:proofErr w:type="gramEnd"/>
+        <w:t>as manipulating the input data or environment to see how the model’s solution is affected (this is called sensitivity analysis). Questions to ask yourself when writing this section:</w:t>
+      </w:r>
+    </w:p>
+    <w:p>
+      <w:pPr>
+        <w:pStyle w:val="PlainText"/>
+        <w:rPr>
+          <w:rFonts w:ascii="Courier New" w:hAnsi="Courier New" w:cs="Courier New"/>
+        </w:rPr>
+      </w:pPr>
+      <w:r>
+        <w:rPr>
+          <w:rFonts w:ascii="Courier New" w:hAnsi="Courier New" w:cs="Courier New"/>
+        </w:rPr>
+        <w:t>- _Is the final model reasonable and aligning with solution expectations? Are the final parameters of the model appropriate?_</w:t>
+      </w:r>
+    </w:p>
+    <w:p>
+      <w:pPr>
+        <w:pStyle w:val="PlainText"/>
+        <w:rPr>
+          <w:rFonts w:ascii="Courier New" w:hAnsi="Courier New" w:cs="Courier New"/>
+        </w:rPr>
+      </w:pPr>
+      <w:r>
+        <w:rPr>
+          <w:rFonts w:ascii="Courier New" w:hAnsi="Courier New" w:cs="Courier New"/>
+        </w:rPr>
+        <w:t>- _Has the final model been tested with various inputs to evaluate whether the model generalizes well to unseen data?_</w:t>
+      </w:r>
+    </w:p>
+    <w:p>
+      <w:pPr>
+        <w:pStyle w:val="PlainText"/>
+        <w:rPr>
+          <w:rFonts w:ascii="Courier New" w:hAnsi="Courier New" w:cs="Courier New"/>
+        </w:rPr>
+      </w:pPr>
+      <w:r>
+        <w:rPr>
+          <w:rFonts w:ascii="Courier New" w:hAnsi="Courier New" w:cs="Courier New"/>
+        </w:rPr>
+        <w:t>- _Is the model robust enough for the problem? Do small perturbations (changes) in training data or the input space greatly affect the results?_</w:t>
+      </w:r>
+    </w:p>
+    <w:p>
+      <w:pPr>
+        <w:pStyle w:val="PlainText"/>
+        <w:rPr>
+          <w:rFonts w:ascii="Courier New" w:hAnsi="Courier New" w:cs="Courier New"/>
+        </w:rPr>
+      </w:pPr>
+      <w:r>
+        <w:rPr>
+          <w:rFonts w:ascii="Courier New" w:hAnsi="Courier New" w:cs="Courier New"/>
+        </w:rPr>
+        <w:t>- _Can results found from the model be trusted?_</w:t>
+      </w:r>
     </w:p>
     <w:p>
       <w:pPr>
@@ -3103,60 +3097,36 @@
         <w:rPr>
           <w:rFonts w:ascii="Courier New" w:hAnsi="Courier New" w:cs="Courier New"/>
         </w:rPr>
-        <w:t>- _Are the final results found stronger than the benchmark result reported earlier</w:t>
-      </w:r>
-      <w:proofErr w:type="gramStart"/>
-      <w:r>
-        <w:rPr>
-          <w:rFonts w:ascii="Courier New" w:hAnsi="Courier New" w:cs="Courier New"/>
-        </w:rPr>
-        <w:t>?_</w:t>
-      </w:r>
-      <w:proofErr w:type="gramEnd"/>
-    </w:p>
-    <w:p>
-      <w:pPr>
-        <w:pStyle w:val="PlainText"/>
-        <w:rPr>
-          <w:rFonts w:ascii="Courier New" w:hAnsi="Courier New" w:cs="Courier New"/>
-        </w:rPr>
-      </w:pPr>
-      <w:r>
-        <w:rPr>
-          <w:rFonts w:ascii="Courier New" w:hAnsi="Courier New" w:cs="Courier New"/>
-        </w:rPr>
-        <w:t>- _Have you thoroughly analyzed and discussed the final solution</w:t>
-      </w:r>
-      <w:proofErr w:type="gramStart"/>
-      <w:r>
-        <w:rPr>
-          <w:rFonts w:ascii="Courier New" w:hAnsi="Courier New" w:cs="Courier New"/>
-        </w:rPr>
-        <w:t>?_</w:t>
-      </w:r>
-      <w:proofErr w:type="gramEnd"/>
-    </w:p>
-    <w:p>
-      <w:pPr>
-        <w:pStyle w:val="PlainText"/>
-        <w:rPr>
-          <w:rFonts w:ascii="Courier New" w:hAnsi="Courier New" w:cs="Courier New"/>
-        </w:rPr>
-      </w:pPr>
-      <w:r>
-        <w:rPr>
-          <w:rFonts w:ascii="Courier New" w:hAnsi="Courier New" w:cs="Courier New"/>
-        </w:rPr>
-        <w:t>- _Is the final solution significant enough to have solved the problem</w:t>
-      </w:r>
-      <w:proofErr w:type="gramStart"/>
-      <w:r>
-        <w:rPr>
-          <w:rFonts w:ascii="Courier New" w:hAnsi="Courier New" w:cs="Courier New"/>
-        </w:rPr>
-        <w:t>?_</w:t>
-      </w:r>
-      <w:proofErr w:type="gramEnd"/>
+        <w:t>- _Are the final results found stronger than the benchmark result reported earlier?_</w:t>
+      </w:r>
+    </w:p>
+    <w:p>
+      <w:pPr>
+        <w:pStyle w:val="PlainText"/>
+        <w:rPr>
+          <w:rFonts w:ascii="Courier New" w:hAnsi="Courier New" w:cs="Courier New"/>
+        </w:rPr>
+      </w:pPr>
+      <w:r>
+        <w:rPr>
+          <w:rFonts w:ascii="Courier New" w:hAnsi="Courier New" w:cs="Courier New"/>
+        </w:rPr>
+        <w:t>- _Have you thoroughly analyzed and discussed the final solution?_</w:t>
+      </w:r>
+    </w:p>
+    <w:p>
+      <w:pPr>
+        <w:pStyle w:val="PlainText"/>
+        <w:rPr>
+          <w:rFonts w:ascii="Courier New" w:hAnsi="Courier New" w:cs="Courier New"/>
+        </w:rPr>
+      </w:pPr>
+      <w:r>
+        <w:rPr>
+          <w:rFonts w:ascii="Courier New" w:hAnsi="Courier New" w:cs="Courier New"/>
+        </w:rPr>
+        <w:t>- _Is the final solution significant enough to have solved the problem?_</w:t>
+      </w:r>
     </w:p>
     <w:p>
       <w:pPr>
@@ -3195,19 +3165,11 @@
           <w:rFonts w:ascii="Courier New" w:hAnsi="Courier New" w:cs="Courier New"/>
         </w:rPr>
       </w:pPr>
-      <w:proofErr w:type="gramStart"/>
-      <w:r>
-        <w:rPr>
-          <w:rFonts w:ascii="Courier New" w:hAnsi="Courier New" w:cs="Courier New"/>
-        </w:rPr>
-        <w:t>_(</w:t>
-      </w:r>
-      <w:proofErr w:type="gramEnd"/>
-      <w:r>
-        <w:rPr>
-          <w:rFonts w:ascii="Courier New" w:hAnsi="Courier New" w:cs="Courier New"/>
-        </w:rPr>
-        <w:t>approx. 1-2 pages)_</w:t>
+      <w:r>
+        <w:rPr>
+          <w:rFonts w:ascii="Courier New" w:hAnsi="Courier New" w:cs="Courier New"/>
+        </w:rPr>
+        <w:t>_(approx. 1-2 pages)_</w:t>
       </w:r>
     </w:p>
     <w:p>
@@ -3257,60 +3219,36 @@
         <w:rPr>
           <w:rFonts w:ascii="Courier New" w:hAnsi="Courier New" w:cs="Courier New"/>
         </w:rPr>
-        <w:t>- _Have you visualized a relevant or important quality about the problem, dataset, input data, or results</w:t>
-      </w:r>
-      <w:proofErr w:type="gramStart"/>
-      <w:r>
-        <w:rPr>
-          <w:rFonts w:ascii="Courier New" w:hAnsi="Courier New" w:cs="Courier New"/>
-        </w:rPr>
-        <w:t>?_</w:t>
-      </w:r>
-      <w:proofErr w:type="gramEnd"/>
-    </w:p>
-    <w:p>
-      <w:pPr>
-        <w:pStyle w:val="PlainText"/>
-        <w:rPr>
-          <w:rFonts w:ascii="Courier New" w:hAnsi="Courier New" w:cs="Courier New"/>
-        </w:rPr>
-      </w:pPr>
-      <w:r>
-        <w:rPr>
-          <w:rFonts w:ascii="Courier New" w:hAnsi="Courier New" w:cs="Courier New"/>
-        </w:rPr>
-        <w:t>- _Is the visualization thoroughly analyzed and discussed</w:t>
-      </w:r>
-      <w:proofErr w:type="gramStart"/>
-      <w:r>
-        <w:rPr>
-          <w:rFonts w:ascii="Courier New" w:hAnsi="Courier New" w:cs="Courier New"/>
-        </w:rPr>
-        <w:t>?_</w:t>
-      </w:r>
-      <w:proofErr w:type="gramEnd"/>
-    </w:p>
-    <w:p>
-      <w:pPr>
-        <w:pStyle w:val="PlainText"/>
-        <w:rPr>
-          <w:rFonts w:ascii="Courier New" w:hAnsi="Courier New" w:cs="Courier New"/>
-        </w:rPr>
-      </w:pPr>
-      <w:r>
-        <w:rPr>
-          <w:rFonts w:ascii="Courier New" w:hAnsi="Courier New" w:cs="Courier New"/>
-        </w:rPr>
-        <w:t>- _If a plot is provided, are the axes, title, and datum clearly defined</w:t>
-      </w:r>
-      <w:proofErr w:type="gramStart"/>
-      <w:r>
-        <w:rPr>
-          <w:rFonts w:ascii="Courier New" w:hAnsi="Courier New" w:cs="Courier New"/>
-        </w:rPr>
-        <w:t>?_</w:t>
-      </w:r>
-      <w:proofErr w:type="gramEnd"/>
+        <w:t>- _Have you visualized a relevant or important quality about the problem, dataset, input data, or results?_</w:t>
+      </w:r>
+    </w:p>
+    <w:p>
+      <w:pPr>
+        <w:pStyle w:val="PlainText"/>
+        <w:rPr>
+          <w:rFonts w:ascii="Courier New" w:hAnsi="Courier New" w:cs="Courier New"/>
+        </w:rPr>
+      </w:pPr>
+      <w:r>
+        <w:rPr>
+          <w:rFonts w:ascii="Courier New" w:hAnsi="Courier New" w:cs="Courier New"/>
+        </w:rPr>
+        <w:t>- _Is the visualization thoroughly analyzed and discussed?_</w:t>
+      </w:r>
+    </w:p>
+    <w:p>
+      <w:pPr>
+        <w:pStyle w:val="PlainText"/>
+        <w:rPr>
+          <w:rFonts w:ascii="Courier New" w:hAnsi="Courier New" w:cs="Courier New"/>
+        </w:rPr>
+      </w:pPr>
+      <w:r>
+        <w:rPr>
+          <w:rFonts w:ascii="Courier New" w:hAnsi="Courier New" w:cs="Courier New"/>
+        </w:rPr>
+        <w:t>- _If a plot is provided, are the axes, title, and datum clearly defined?_</w:t>
+      </w:r>
     </w:p>
     <w:p>
       <w:pPr>
@@ -3345,7 +3283,6 @@
         <w:rPr>
           <w:rFonts w:ascii="Courier New" w:hAnsi="Courier New" w:cs="Courier New"/>
         </w:rPr>
-        <w:lastRenderedPageBreak/>
         <w:t>In this section, you will summarize the entire end-to-end problem solution and discuss one or two particular aspects of the project you found interesting or difficult. You are expected to reflect on the project as a whole to show that you have a firm understanding of the entire process employed in your work. Questions to ask yourself when writing this section:</w:t>
       </w:r>
     </w:p>
@@ -3360,82 +3297,50 @@
         <w:rPr>
           <w:rFonts w:ascii="Courier New" w:hAnsi="Courier New" w:cs="Courier New"/>
         </w:rPr>
-        <w:t>- _Have you thoroughly summarized the entire process you used for this project</w:t>
-      </w:r>
-      <w:proofErr w:type="gramStart"/>
-      <w:r>
-        <w:rPr>
-          <w:rFonts w:ascii="Courier New" w:hAnsi="Courier New" w:cs="Courier New"/>
-        </w:rPr>
-        <w:t>?_</w:t>
-      </w:r>
-      <w:proofErr w:type="gramEnd"/>
-    </w:p>
-    <w:p>
-      <w:pPr>
-        <w:pStyle w:val="PlainText"/>
-        <w:rPr>
-          <w:rFonts w:ascii="Courier New" w:hAnsi="Courier New" w:cs="Courier New"/>
-        </w:rPr>
-      </w:pPr>
-      <w:r>
-        <w:rPr>
-          <w:rFonts w:ascii="Courier New" w:hAnsi="Courier New" w:cs="Courier New"/>
-        </w:rPr>
-        <w:t>- _Were there any interesting aspects of the project</w:t>
-      </w:r>
-      <w:proofErr w:type="gramStart"/>
-      <w:r>
-        <w:rPr>
-          <w:rFonts w:ascii="Courier New" w:hAnsi="Courier New" w:cs="Courier New"/>
-        </w:rPr>
-        <w:t>?_</w:t>
-      </w:r>
-      <w:proofErr w:type="gramEnd"/>
-    </w:p>
-    <w:p>
-      <w:pPr>
-        <w:pStyle w:val="PlainText"/>
-        <w:rPr>
-          <w:rFonts w:ascii="Courier New" w:hAnsi="Courier New" w:cs="Courier New"/>
-        </w:rPr>
-      </w:pPr>
-      <w:r>
-        <w:rPr>
-          <w:rFonts w:ascii="Courier New" w:hAnsi="Courier New" w:cs="Courier New"/>
-        </w:rPr>
-        <w:t>- _Were there any difficult aspects of the project</w:t>
-      </w:r>
-      <w:proofErr w:type="gramStart"/>
-      <w:r>
-        <w:rPr>
-          <w:rFonts w:ascii="Courier New" w:hAnsi="Courier New" w:cs="Courier New"/>
-        </w:rPr>
-        <w:t>?_</w:t>
-      </w:r>
-      <w:proofErr w:type="gramEnd"/>
-    </w:p>
-    <w:p>
-      <w:pPr>
-        <w:pStyle w:val="PlainText"/>
-        <w:rPr>
-          <w:rFonts w:ascii="Courier New" w:hAnsi="Courier New" w:cs="Courier New"/>
-        </w:rPr>
-      </w:pPr>
-      <w:r>
-        <w:rPr>
-          <w:rFonts w:ascii="Courier New" w:hAnsi="Courier New" w:cs="Courier New"/>
-        </w:rPr>
-        <w:t>- _Does the final model and solution fit your expectations for the problem, and should it be used in a general setting to solve these types of problems</w:t>
-      </w:r>
-      <w:proofErr w:type="gramStart"/>
-      <w:r>
-        <w:rPr>
-          <w:rFonts w:ascii="Courier New" w:hAnsi="Courier New" w:cs="Courier New"/>
-        </w:rPr>
-        <w:t>?_</w:t>
-      </w:r>
-      <w:proofErr w:type="gramEnd"/>
+        <w:t>- _Have you thoroughly summarized the entire process you used for this project?_</w:t>
+      </w:r>
+    </w:p>
+    <w:p>
+      <w:pPr>
+        <w:pStyle w:val="PlainText"/>
+        <w:rPr>
+          <w:rFonts w:ascii="Courier New" w:hAnsi="Courier New" w:cs="Courier New"/>
+        </w:rPr>
+      </w:pPr>
+      <w:r>
+        <w:rPr>
+          <w:rFonts w:ascii="Courier New" w:hAnsi="Courier New" w:cs="Courier New"/>
+        </w:rPr>
+        <w:t>- _Were there any interesting aspects of the project?_</w:t>
+      </w:r>
+    </w:p>
+    <w:p>
+      <w:pPr>
+        <w:pStyle w:val="PlainText"/>
+        <w:rPr>
+          <w:rFonts w:ascii="Courier New" w:hAnsi="Courier New" w:cs="Courier New"/>
+        </w:rPr>
+      </w:pPr>
+      <w:r>
+        <w:rPr>
+          <w:rFonts w:ascii="Courier New" w:hAnsi="Courier New" w:cs="Courier New"/>
+        </w:rPr>
+        <w:t>- _Were there any difficult aspects of the project?_</w:t>
+      </w:r>
+    </w:p>
+    <w:p>
+      <w:pPr>
+        <w:pStyle w:val="PlainText"/>
+        <w:rPr>
+          <w:rFonts w:ascii="Courier New" w:hAnsi="Courier New" w:cs="Courier New"/>
+        </w:rPr>
+      </w:pPr>
+      <w:r>
+        <w:rPr>
+          <w:rFonts w:ascii="Courier New" w:hAnsi="Courier New" w:cs="Courier New"/>
+        </w:rPr>
+        <w:t>- _Does the final model and solution fit your expectations for the problem, and should it be used in a general setting to solve these types of problems?_</w:t>
+      </w:r>
     </w:p>
     <w:p>
       <w:pPr>
@@ -3484,60 +3389,36 @@
         <w:rPr>
           <w:rFonts w:ascii="Courier New" w:hAnsi="Courier New" w:cs="Courier New"/>
         </w:rPr>
-        <w:t>- _Are there further improvements that could be made on the algorithms or techniques you used in this project</w:t>
-      </w:r>
-      <w:proofErr w:type="gramStart"/>
-      <w:r>
-        <w:rPr>
-          <w:rFonts w:ascii="Courier New" w:hAnsi="Courier New" w:cs="Courier New"/>
-        </w:rPr>
-        <w:t>?_</w:t>
-      </w:r>
-      <w:proofErr w:type="gramEnd"/>
-    </w:p>
-    <w:p>
-      <w:pPr>
-        <w:pStyle w:val="PlainText"/>
-        <w:rPr>
-          <w:rFonts w:ascii="Courier New" w:hAnsi="Courier New" w:cs="Courier New"/>
-        </w:rPr>
-      </w:pPr>
-      <w:r>
-        <w:rPr>
-          <w:rFonts w:ascii="Courier New" w:hAnsi="Courier New" w:cs="Courier New"/>
-        </w:rPr>
-        <w:t>- _Were there algorithms or techniques you researched that you did not know how to implement, but would consider using if you knew how</w:t>
-      </w:r>
-      <w:proofErr w:type="gramStart"/>
-      <w:r>
-        <w:rPr>
-          <w:rFonts w:ascii="Courier New" w:hAnsi="Courier New" w:cs="Courier New"/>
-        </w:rPr>
-        <w:t>?_</w:t>
-      </w:r>
-      <w:proofErr w:type="gramEnd"/>
-    </w:p>
-    <w:p>
-      <w:pPr>
-        <w:pStyle w:val="PlainText"/>
-        <w:rPr>
-          <w:rFonts w:ascii="Courier New" w:hAnsi="Courier New" w:cs="Courier New"/>
-        </w:rPr>
-      </w:pPr>
-      <w:r>
-        <w:rPr>
-          <w:rFonts w:ascii="Courier New" w:hAnsi="Courier New" w:cs="Courier New"/>
-        </w:rPr>
-        <w:t>- _If you used your final solution as the new benchmark, do you think an even better solution exists</w:t>
-      </w:r>
-      <w:proofErr w:type="gramStart"/>
-      <w:r>
-        <w:rPr>
-          <w:rFonts w:ascii="Courier New" w:hAnsi="Courier New" w:cs="Courier New"/>
-        </w:rPr>
-        <w:t>?_</w:t>
-      </w:r>
-      <w:proofErr w:type="gramEnd"/>
+        <w:t>- _Are there further improvements that could be made on the algorithms or techniques you used in this project?_</w:t>
+      </w:r>
+    </w:p>
+    <w:p>
+      <w:pPr>
+        <w:pStyle w:val="PlainText"/>
+        <w:rPr>
+          <w:rFonts w:ascii="Courier New" w:hAnsi="Courier New" w:cs="Courier New"/>
+        </w:rPr>
+      </w:pPr>
+      <w:r>
+        <w:rPr>
+          <w:rFonts w:ascii="Courier New" w:hAnsi="Courier New" w:cs="Courier New"/>
+        </w:rPr>
+        <w:t>- _Were there algorithms or techniques you researched that you did not know how to implement, but would consider using if you knew how?_</w:t>
+      </w:r>
+    </w:p>
+    <w:p>
+      <w:pPr>
+        <w:pStyle w:val="PlainText"/>
+        <w:rPr>
+          <w:rFonts w:ascii="Courier New" w:hAnsi="Courier New" w:cs="Courier New"/>
+        </w:rPr>
+      </w:pPr>
+      <w:r>
+        <w:rPr>
+          <w:rFonts w:ascii="Courier New" w:hAnsi="Courier New" w:cs="Courier New"/>
+        </w:rPr>
+        <w:t>- _If you used your final solution as the new benchmark, do you think an even better solution exists?_</w:t>
+      </w:r>
     </w:p>
     <w:p>
       <w:pPr>
@@ -3580,21 +3461,7 @@
         <w:rPr>
           <w:rFonts w:ascii="Courier New" w:hAnsi="Courier New" w:cs="Courier New"/>
         </w:rPr>
-        <w:t xml:space="preserve">**Before submitting, ask </w:t>
-      </w:r>
-      <w:proofErr w:type="gramStart"/>
-      <w:r>
-        <w:rPr>
-          <w:rFonts w:ascii="Courier New" w:hAnsi="Courier New" w:cs="Courier New"/>
-        </w:rPr>
-        <w:t>yourself.</w:t>
-      </w:r>
-      <w:proofErr w:type="gramEnd"/>
-      <w:r>
-        <w:rPr>
-          <w:rFonts w:ascii="Courier New" w:hAnsi="Courier New" w:cs="Courier New"/>
-        </w:rPr>
-        <w:t xml:space="preserve"> . .**</w:t>
+        <w:t>**Before submitting, ask yourself. . .**</w:t>
       </w:r>
     </w:p>
     <w:p>

</xml_diff>

<commit_message>
Add exploratory visualization, algorithms and techniques
</commit_message>
<xml_diff>
--- a/capstone_report.docx
+++ b/capstone_report.docx
@@ -1752,19 +1752,49 @@
         <w:rPr>
           <w:rFonts w:ascii="Courier New" w:hAnsi="Courier New" w:cs="Courier New"/>
         </w:rPr>
-        <w:t>We want to have higher rate recognize toxic comments and lower rate assigning nontoxic comments as toxic.</w:t>
-      </w:r>
-      <w:r>
-        <w:rPr>
-          <w:rFonts w:ascii="Courier New" w:hAnsi="Courier New" w:cs="Courier New"/>
-        </w:rPr>
-        <w:t xml:space="preserve"> That’s why we</w:t>
-      </w:r>
-      <w:r>
-        <w:rPr>
-          <w:rFonts w:ascii="Courier New" w:hAnsi="Courier New" w:cs="Courier New"/>
-        </w:rPr>
-        <w:t xml:space="preserve"> will use this score because it shows </w:t>
+        <w:t xml:space="preserve">We want to have higher rate </w:t>
+      </w:r>
+      <w:r>
+        <w:rPr>
+          <w:rFonts w:ascii="Courier New" w:hAnsi="Courier New" w:cs="Courier New"/>
+        </w:rPr>
+        <w:t>for recognizing</w:t>
+      </w:r>
+      <w:r>
+        <w:rPr>
+          <w:rFonts w:ascii="Courier New" w:hAnsi="Courier New" w:cs="Courier New"/>
+        </w:rPr>
+        <w:t xml:space="preserve"> toxic comments and lower rate assigning nontoxic comments as toxic. That’s why we</w:t>
+      </w:r>
+      <w:r>
+        <w:rPr>
+          <w:rFonts w:ascii="Courier New" w:hAnsi="Courier New" w:cs="Courier New"/>
+        </w:rPr>
+        <w:t xml:space="preserve"> </w:t>
+      </w:r>
+      <w:r>
+        <w:rPr>
+          <w:rFonts w:ascii="Courier New" w:hAnsi="Courier New" w:cs="Courier New"/>
+        </w:rPr>
+        <w:t>will use this score b</w:t>
+      </w:r>
+      <w:r>
+        <w:rPr>
+          <w:rFonts w:ascii="Courier New" w:hAnsi="Courier New" w:cs="Courier New"/>
+        </w:rPr>
+        <w:t xml:space="preserve"> it</w:t>
+      </w:r>
+      <w:r>
+        <w:rPr>
+          <w:rFonts w:ascii="Courier New" w:hAnsi="Courier New" w:cs="Courier New"/>
+        </w:rPr>
+        <w:t>’ll</w:t>
+      </w:r>
+      <w:r>
+        <w:rPr>
+          <w:rFonts w:ascii="Courier New" w:hAnsi="Courier New" w:cs="Courier New"/>
+        </w:rPr>
+        <w:t xml:space="preserve"> shows </w:t>
       </w:r>
       <w:r>
         <w:rPr>
@@ -1800,13 +1830,43 @@
         <w:rPr>
           <w:rFonts w:ascii="Courier New" w:hAnsi="Courier New" w:cs="Courier New"/>
         </w:rPr>
-        <w:t xml:space="preserve">(fp) and because it is not changing when the data distribution is </w:t>
-      </w:r>
-      <w:r>
-        <w:rPr>
-          <w:rFonts w:ascii="Courier New" w:hAnsi="Courier New" w:cs="Courier New"/>
-        </w:rPr>
-        <w:t>changed. Higher score means more toxic comments recognize as toxic and less nontoxic</w:t>
+        <w:t>(fp)</w:t>
+      </w:r>
+      <w:r>
+        <w:rPr>
+          <w:rFonts w:ascii="Courier New" w:hAnsi="Courier New" w:cs="Courier New"/>
+        </w:rPr>
+        <w:t>, also</w:t>
+      </w:r>
+      <w:r>
+        <w:rPr>
+          <w:rFonts w:ascii="Courier New" w:hAnsi="Courier New" w:cs="Courier New"/>
+        </w:rPr>
+        <w:t xml:space="preserve"> because </w:t>
+      </w:r>
+      <w:r>
+        <w:rPr>
+          <w:rFonts w:ascii="Courier New" w:hAnsi="Courier New" w:cs="Courier New"/>
+        </w:rPr>
+        <w:t>ROC curves are insensitive to changes in class distribution. If the proportion of positive to negative instances changes in a test set, the ROC curves will not change</w:t>
+      </w:r>
+      <w:r>
+        <w:rPr>
+          <w:rFonts w:ascii="Courier New" w:hAnsi="Courier New" w:cs="Courier New"/>
+        </w:rPr>
+        <w:t xml:space="preserve">. Higher </w:t>
+      </w:r>
+      <w:r>
+        <w:rPr>
+          <w:rFonts w:ascii="Courier New" w:hAnsi="Courier New" w:cs="Courier New"/>
+        </w:rPr>
+        <w:t xml:space="preserve">ROC AUC </w:t>
+      </w:r>
+      <w:r>
+        <w:rPr>
+          <w:rFonts w:ascii="Courier New" w:hAnsi="Courier New" w:cs="Courier New"/>
+        </w:rPr>
+        <w:t>score means more toxic comments recognize as toxic and less nontoxic</w:t>
       </w:r>
       <w:r>
         <w:rPr>
@@ -2321,7 +2381,6 @@
         <w:rPr>
           <w:noProof/>
         </w:rPr>
-        <w:lastRenderedPageBreak/>
         <w:drawing>
           <wp:inline distT="0" distB="0" distL="0" distR="0" wp14:anchorId="615C4126" wp14:editId="2B3C3DB3">
             <wp:extent cx="6650666" cy="1885950"/>
@@ -2427,35 +2486,1965 @@
           <w:rFonts w:ascii="Courier New" w:hAnsi="Courier New" w:cs="Courier New"/>
         </w:rPr>
       </w:pPr>
+      <w:r>
+        <w:rPr>
+          <w:rFonts w:ascii="Courier New" w:hAnsi="Courier New" w:cs="Courier New"/>
+        </w:rPr>
+        <w:t xml:space="preserve">To visualize data distribution first we will add new column for not toxic comments. This column will be one when all the other label columns are zero and zero otherwise. Now let’s have a look to a comments distribution </w:t>
+      </w:r>
+    </w:p>
+    <w:p>
+      <w:pPr>
+        <w:pStyle w:val="PlainText"/>
+        <w:rPr>
+          <w:rFonts w:ascii="Courier New" w:hAnsi="Courier New" w:cs="Courier New"/>
+        </w:rPr>
+      </w:pPr>
+      <w:r>
+        <w:rPr>
+          <w:rFonts w:ascii="Courier New" w:hAnsi="Courier New" w:cs="Courier New"/>
+        </w:rPr>
+        <w:t>bars by their types:</w:t>
+      </w:r>
+    </w:p>
+    <w:p>
+      <w:pPr>
+        <w:pStyle w:val="PlainText"/>
+        <w:rPr>
+          <w:rFonts w:ascii="Courier New" w:hAnsi="Courier New" w:cs="Courier New"/>
+        </w:rPr>
+      </w:pPr>
+    </w:p>
+    <w:p>
+      <w:pPr>
+        <w:pStyle w:val="PlainText"/>
+        <w:rPr>
+          <w:rFonts w:ascii="Courier New" w:hAnsi="Courier New" w:cs="Courier New"/>
+        </w:rPr>
+      </w:pPr>
+      <w:r>
+        <w:rPr>
+          <w:noProof/>
+        </w:rPr>
+        <w:drawing>
+          <wp:inline distT="0" distB="0" distL="0" distR="0" wp14:anchorId="56C3D215" wp14:editId="74A57A68">
+            <wp:extent cx="5743575" cy="2811145"/>
+            <wp:effectExtent l="0" t="0" r="9525" b="8255"/>
+            <wp:docPr id="13" name="Picture 13"/>
+            <wp:cNvGraphicFramePr>
+              <a:graphicFrameLocks xmlns:a="http://schemas.openxmlformats.org/drawingml/2006/main" noChangeAspect="1"/>
+            </wp:cNvGraphicFramePr>
+            <a:graphic xmlns:a="http://schemas.openxmlformats.org/drawingml/2006/main">
+              <a:graphicData uri="http://schemas.openxmlformats.org/drawingml/2006/picture">
+                <pic:pic xmlns:pic="http://schemas.openxmlformats.org/drawingml/2006/picture">
+                  <pic:nvPicPr>
+                    <pic:cNvPr id="1" name=""/>
+                    <pic:cNvPicPr/>
+                  </pic:nvPicPr>
+                  <pic:blipFill rotWithShape="1">
+                    <a:blip r:embed="rId13"/>
+                    <a:srcRect l="19325" t="33507" r="11000" b="5835"/>
+                    <a:stretch/>
+                  </pic:blipFill>
+                  <pic:spPr bwMode="auto">
+                    <a:xfrm>
+                      <a:off x="0" y="0"/>
+                      <a:ext cx="5769308" cy="2823740"/>
+                    </a:xfrm>
+                    <a:prstGeom prst="rect">
+                      <a:avLst/>
+                    </a:prstGeom>
+                    <a:ln>
+                      <a:noFill/>
+                    </a:ln>
+                    <a:extLst>
+                      <a:ext uri="{53640926-AAD7-44D8-BBD7-CCE9431645EC}">
+                        <a14:shadowObscured xmlns:a14="http://schemas.microsoft.com/office/drawing/2010/main"/>
+                      </a:ext>
+                    </a:extLst>
+                  </pic:spPr>
+                </pic:pic>
+              </a:graphicData>
+            </a:graphic>
+          </wp:inline>
+        </w:drawing>
+      </w:r>
+    </w:p>
+    <w:p>
+      <w:pPr>
+        <w:pStyle w:val="PlainText"/>
+        <w:rPr>
+          <w:rFonts w:ascii="Courier New" w:hAnsi="Courier New" w:cs="Courier New"/>
+        </w:rPr>
+      </w:pPr>
+    </w:p>
+    <w:p>
+      <w:pPr>
+        <w:pStyle w:val="PlainText"/>
+        <w:rPr>
+          <w:rFonts w:ascii="Courier New" w:hAnsi="Courier New" w:cs="Courier New"/>
+        </w:rPr>
+      </w:pPr>
+    </w:p>
+    <w:p>
+      <w:pPr>
+        <w:pStyle w:val="PlainText"/>
+        <w:rPr>
+          <w:rFonts w:ascii="Courier New" w:hAnsi="Courier New" w:cs="Courier New"/>
+        </w:rPr>
+      </w:pPr>
+      <w:r>
+        <w:rPr>
+          <w:rFonts w:ascii="Courier New" w:hAnsi="Courier New" w:cs="Courier New"/>
+        </w:rPr>
+        <w:t>As we can see from here our data is</w:t>
+      </w:r>
+      <w:r>
+        <w:rPr>
+          <w:rFonts w:ascii="Courier New" w:hAnsi="Courier New" w:cs="Courier New"/>
+        </w:rPr>
+        <w:t xml:space="preserve"> skewed and</w:t>
+      </w:r>
+      <w:r>
+        <w:rPr>
+          <w:rFonts w:ascii="Courier New" w:hAnsi="Courier New" w:cs="Courier New"/>
+        </w:rPr>
+        <w:t xml:space="preserve"> primarily consist of nontoxic comments</w:t>
+      </w:r>
+      <w:r>
+        <w:rPr>
+          <w:rFonts w:ascii="Courier New" w:hAnsi="Courier New" w:cs="Courier New"/>
+        </w:rPr>
+        <w:t>. M</w:t>
+      </w:r>
+      <w:r>
+        <w:rPr>
+          <w:rFonts w:ascii="Courier New" w:hAnsi="Courier New" w:cs="Courier New"/>
+        </w:rPr>
+        <w:t>ost of toxic comments are of type toxic that’s because other type of toxic comments (like severe_toxic) can also be type of toxic.</w:t>
+      </w:r>
+      <w:r>
+        <w:rPr>
+          <w:rFonts w:ascii="Courier New" w:hAnsi="Courier New" w:cs="Courier New"/>
+        </w:rPr>
+        <w:t xml:space="preserve"> So we have very unbalanced data even among toxic comments.</w:t>
+      </w:r>
+      <w:r>
+        <w:rPr>
+          <w:rFonts w:ascii="Courier New" w:hAnsi="Courier New" w:cs="Courier New"/>
+        </w:rPr>
+        <w:t xml:space="preserve"> This mean if we predict clean for each comment our result still won’t be so bad in term of accuracy that’s why we using ROC AUC(how it’s calculated is describe in </w:t>
+      </w:r>
+      <w:r>
+        <w:rPr>
+          <w:rFonts w:ascii="Courier New" w:hAnsi="Courier New" w:cs="Courier New"/>
+          <w:sz w:val="22"/>
+          <w:szCs w:val="22"/>
+        </w:rPr>
+        <w:t>Metrics</w:t>
+      </w:r>
+      <w:r>
+        <w:rPr>
+          <w:rFonts w:ascii="Courier New" w:hAnsi="Courier New" w:cs="Courier New"/>
+          <w:sz w:val="22"/>
+          <w:szCs w:val="22"/>
+        </w:rPr>
+        <w:t xml:space="preserve"> section</w:t>
+      </w:r>
+      <w:r>
+        <w:rPr>
+          <w:rFonts w:ascii="Courier New" w:hAnsi="Courier New" w:cs="Courier New"/>
+        </w:rPr>
+        <w:t>).</w:t>
+      </w:r>
+    </w:p>
+    <w:p>
+      <w:pPr>
+        <w:pStyle w:val="PlainText"/>
+        <w:rPr>
+          <w:rFonts w:ascii="Courier New" w:hAnsi="Courier New" w:cs="Courier New"/>
+        </w:rPr>
+      </w:pPr>
+    </w:p>
+    <w:p>
+      <w:pPr>
+        <w:pStyle w:val="PlainText"/>
+        <w:rPr>
+          <w:rFonts w:ascii="Courier New" w:hAnsi="Courier New" w:cs="Courier New"/>
+        </w:rPr>
+      </w:pPr>
+    </w:p>
+    <w:p>
+      <w:pPr>
+        <w:pStyle w:val="PlainText"/>
+        <w:rPr>
+          <w:rFonts w:ascii="Courier New" w:hAnsi="Courier New" w:cs="Courier New"/>
+        </w:rPr>
+      </w:pPr>
+      <w:r>
+        <w:rPr>
+          <w:rFonts w:ascii="Courier New" w:hAnsi="Courier New" w:cs="Courier New"/>
+        </w:rPr>
+        <w:t xml:space="preserve">Next visualization that we will need is after data preprocessing (we will describe it deeper in the </w:t>
+      </w:r>
+      <w:r>
+        <w:rPr>
+          <w:rFonts w:ascii="Courier New" w:hAnsi="Courier New" w:cs="Courier New"/>
+        </w:rPr>
+        <w:t>III. Methodology</w:t>
+      </w:r>
+      <w:r>
+        <w:rPr>
+          <w:rFonts w:ascii="Courier New" w:hAnsi="Courier New" w:cs="Courier New"/>
+        </w:rPr>
+        <w:t xml:space="preserve"> part). We will plot a histogram to see how many word are there in each comment:</w:t>
+      </w:r>
+    </w:p>
+    <w:p>
+      <w:pPr>
+        <w:pStyle w:val="PlainText"/>
+        <w:rPr>
+          <w:rFonts w:ascii="Courier New" w:hAnsi="Courier New" w:cs="Courier New"/>
+        </w:rPr>
+      </w:pPr>
+    </w:p>
+    <w:p>
+      <w:pPr>
+        <w:pStyle w:val="PlainText"/>
+        <w:rPr>
+          <w:rFonts w:ascii="Courier New" w:hAnsi="Courier New" w:cs="Courier New"/>
+        </w:rPr>
+      </w:pPr>
+    </w:p>
+    <w:p>
+      <w:pPr>
+        <w:pStyle w:val="PlainText"/>
+        <w:rPr>
+          <w:rFonts w:ascii="Courier New" w:hAnsi="Courier New" w:cs="Courier New"/>
+        </w:rPr>
+      </w:pPr>
+      <w:r>
+        <w:rPr>
+          <w:noProof/>
+        </w:rPr>
+        <w:drawing>
+          <wp:inline distT="0" distB="0" distL="0" distR="0" wp14:anchorId="2AF2E75D" wp14:editId="0A550933">
+            <wp:extent cx="5965825" cy="2562121"/>
+            <wp:effectExtent l="0" t="0" r="0" b="0"/>
+            <wp:docPr id="14" name="Picture 14"/>
+            <wp:cNvGraphicFramePr>
+              <a:graphicFrameLocks xmlns:a="http://schemas.openxmlformats.org/drawingml/2006/main" noChangeAspect="1"/>
+            </wp:cNvGraphicFramePr>
+            <a:graphic xmlns:a="http://schemas.openxmlformats.org/drawingml/2006/main">
+              <a:graphicData uri="http://schemas.openxmlformats.org/drawingml/2006/picture">
+                <pic:pic xmlns:pic="http://schemas.openxmlformats.org/drawingml/2006/picture">
+                  <pic:nvPicPr>
+                    <pic:cNvPr id="1" name=""/>
+                    <pic:cNvPicPr/>
+                  </pic:nvPicPr>
+                  <pic:blipFill rotWithShape="1">
+                    <a:blip r:embed="rId14"/>
+                    <a:srcRect l="17191" t="38993" r="22273" b="6635"/>
+                    <a:stretch/>
+                  </pic:blipFill>
+                  <pic:spPr bwMode="auto">
+                    <a:xfrm>
+                      <a:off x="0" y="0"/>
+                      <a:ext cx="5968283" cy="2563177"/>
+                    </a:xfrm>
+                    <a:prstGeom prst="rect">
+                      <a:avLst/>
+                    </a:prstGeom>
+                    <a:ln>
+                      <a:noFill/>
+                    </a:ln>
+                    <a:extLst>
+                      <a:ext uri="{53640926-AAD7-44D8-BBD7-CCE9431645EC}">
+                        <a14:shadowObscured xmlns:a14="http://schemas.microsoft.com/office/drawing/2010/main"/>
+                      </a:ext>
+                    </a:extLst>
+                  </pic:spPr>
+                </pic:pic>
+              </a:graphicData>
+            </a:graphic>
+          </wp:inline>
+        </w:drawing>
+      </w:r>
+      <w:r>
+        <w:rPr>
+          <w:rFonts w:ascii="Courier New" w:hAnsi="Courier New" w:cs="Courier New"/>
+        </w:rPr>
+        <w:t xml:space="preserve"> </w:t>
+      </w:r>
+    </w:p>
+    <w:p>
+      <w:pPr>
+        <w:pStyle w:val="PlainText"/>
+        <w:rPr>
+          <w:rFonts w:ascii="Courier New" w:hAnsi="Courier New" w:cs="Courier New"/>
+        </w:rPr>
+      </w:pPr>
+    </w:p>
+    <w:p>
+      <w:pPr>
+        <w:pStyle w:val="PlainText"/>
+        <w:rPr>
+          <w:rFonts w:ascii="Courier New" w:hAnsi="Courier New" w:cs="Courier New"/>
+        </w:rPr>
+      </w:pPr>
+      <w:r>
+        <w:rPr>
+          <w:rFonts w:ascii="Courier New" w:hAnsi="Courier New" w:cs="Courier New"/>
+        </w:rPr>
+        <w:t>As we can see most of the comments contain less than 50 words, but because most of this comments are normal we will keep length of 150 words for each comment to insure that there is enough toxic word to train on our model.</w:t>
+      </w:r>
+    </w:p>
+    <w:p>
+      <w:pPr>
+        <w:pStyle w:val="PlainText"/>
+        <w:rPr>
+          <w:rFonts w:ascii="Courier New" w:hAnsi="Courier New" w:cs="Courier New"/>
+        </w:rPr>
+      </w:pPr>
+    </w:p>
+    <w:p>
+      <w:pPr>
+        <w:pStyle w:val="PlainText"/>
+        <w:rPr>
+          <w:rFonts w:ascii="Courier New" w:hAnsi="Courier New" w:cs="Courier New"/>
+        </w:rPr>
+      </w:pPr>
+    </w:p>
+    <w:p>
+      <w:pPr>
+        <w:pStyle w:val="PlainText"/>
+        <w:rPr>
+          <w:rFonts w:ascii="Courier New" w:hAnsi="Courier New" w:cs="Courier New"/>
+        </w:rPr>
+      </w:pPr>
+    </w:p>
+    <w:p>
+      <w:pPr>
+        <w:pStyle w:val="PlainText"/>
+        <w:rPr>
+          <w:rFonts w:ascii="Courier New" w:hAnsi="Courier New" w:cs="Courier New"/>
+        </w:rPr>
+      </w:pPr>
+      <w:r>
+        <w:rPr>
+          <w:rFonts w:ascii="Courier New" w:hAnsi="Courier New" w:cs="Courier New"/>
+        </w:rPr>
+        <w:t>### Algorithms and Techniques</w:t>
+      </w:r>
+    </w:p>
+    <w:p>
+      <w:pPr>
+        <w:pStyle w:val="PlainText"/>
+        <w:rPr>
+          <w:rFonts w:ascii="Courier New" w:hAnsi="Courier New" w:cs="Courier New"/>
+        </w:rPr>
+      </w:pPr>
+    </w:p>
+    <w:p>
+      <w:pPr>
+        <w:pStyle w:val="PlainText"/>
+        <w:rPr>
+          <w:rFonts w:ascii="Courier New" w:hAnsi="Courier New" w:cs="Courier New"/>
+        </w:rPr>
+      </w:pPr>
+      <w:r>
+        <w:rPr>
+          <w:rFonts w:ascii="Courier New" w:hAnsi="Courier New" w:cs="Courier New"/>
+        </w:rPr>
+        <w:t>Deep Learning methods are proving very good in text classifications, achieving state of the art results for most of NLP(Natural language processing) tasks. The classifier is Word Embedding + RNN (Recurrent Neural Networks).</w:t>
+      </w:r>
+    </w:p>
+    <w:p>
+      <w:pPr>
+        <w:pStyle w:val="PlainText"/>
+        <w:numPr>
+          <w:ilvl w:val="0"/>
+          <w:numId w:val="3"/>
+        </w:numPr>
+        <w:rPr>
+          <w:rFonts w:ascii="Courier New" w:hAnsi="Courier New" w:cs="Courier New"/>
+        </w:rPr>
+      </w:pPr>
+      <w:r>
+        <w:rPr>
+          <w:rFonts w:ascii="Courier New" w:hAnsi="Courier New" w:cs="Courier New"/>
+        </w:rPr>
+        <w:t xml:space="preserve">First layer will be </w:t>
+      </w:r>
+      <w:r>
+        <w:rPr>
+          <w:rFonts w:ascii="Courier New" w:hAnsi="Courier New" w:cs="Courier New"/>
+        </w:rPr>
+        <w:t xml:space="preserve">hidden </w:t>
+      </w:r>
+      <w:r>
+        <w:rPr>
+          <w:rFonts w:ascii="Courier New" w:hAnsi="Courier New" w:cs="Courier New"/>
+        </w:rPr>
+        <w:t>Embedding</w:t>
+      </w:r>
+      <w:r>
+        <w:rPr>
+          <w:rFonts w:ascii="Courier New" w:hAnsi="Courier New" w:cs="Courier New"/>
+          <w:vertAlign w:val="superscript"/>
+        </w:rPr>
+        <w:t>1</w:t>
+      </w:r>
+      <w:r>
+        <w:rPr>
+          <w:rFonts w:ascii="Courier New" w:hAnsi="Courier New" w:cs="Courier New"/>
+        </w:rPr>
+        <w:t xml:space="preserve"> layer.</w:t>
+      </w:r>
+    </w:p>
+    <w:p>
+      <w:pPr>
+        <w:pStyle w:val="PlainText"/>
+        <w:ind w:left="720"/>
+        <w:rPr>
+          <w:rFonts w:ascii="Courier New" w:hAnsi="Courier New" w:cs="Courier New"/>
+        </w:rPr>
+      </w:pPr>
+      <w:r>
+        <w:rPr>
+          <w:rFonts w:ascii="Courier New" w:hAnsi="Courier New" w:cs="Courier New"/>
+        </w:rPr>
+        <w:t xml:space="preserve">In an embedding words are represented by dense vectors where a </w:t>
+      </w:r>
+    </w:p>
+    <w:p>
+      <w:pPr>
+        <w:pStyle w:val="PlainText"/>
+        <w:ind w:left="720"/>
+        <w:rPr>
+          <w:rFonts w:ascii="Courier New" w:hAnsi="Courier New" w:cs="Courier New"/>
+        </w:rPr>
+      </w:pPr>
+      <w:r>
+        <w:rPr>
+          <w:rFonts w:ascii="Courier New" w:hAnsi="Courier New" w:cs="Courier New"/>
+        </w:rPr>
+        <w:t>vector represents the projection of the word into a continuous vector space. The position of a word within the vector space is learned from text and is based on the words that surround the word when it is used.</w:t>
+      </w:r>
+    </w:p>
+    <w:p>
+      <w:pPr>
+        <w:pStyle w:val="PlainText"/>
+        <w:ind w:left="720"/>
+        <w:rPr>
+          <w:rFonts w:ascii="Courier New" w:hAnsi="Courier New" w:cs="Courier New"/>
+        </w:rPr>
+      </w:pPr>
+      <w:r>
+        <w:rPr>
+          <w:rFonts w:ascii="Courier New" w:hAnsi="Courier New" w:cs="Courier New"/>
+        </w:rPr>
+        <w:t>For Embedding layer 3 arguments required to be specified, these arguments are inpute_dim, output_dim, input_length (will go deeper here in Implementation section).</w:t>
+      </w:r>
+    </w:p>
+    <w:p>
+      <w:pPr>
+        <w:pStyle w:val="PlainText"/>
+        <w:numPr>
+          <w:ilvl w:val="0"/>
+          <w:numId w:val="3"/>
+        </w:numPr>
+        <w:rPr>
+          <w:rFonts w:ascii="Courier New" w:hAnsi="Courier New" w:cs="Courier New"/>
+        </w:rPr>
+      </w:pPr>
+      <w:r>
+        <w:rPr>
+          <w:rFonts w:ascii="Courier New" w:hAnsi="Courier New" w:cs="Courier New"/>
+        </w:rPr>
+        <w:t>Second layer will be LSTM (Long Short-Term</w:t>
+      </w:r>
+      <w:r>
+        <w:rPr>
+          <w:rFonts w:ascii="Courier New" w:hAnsi="Courier New" w:cs="Courier New"/>
+        </w:rPr>
+        <w:t xml:space="preserve"> Memory</w:t>
+      </w:r>
+      <w:r>
+        <w:rPr>
+          <w:rFonts w:ascii="Courier New" w:hAnsi="Courier New" w:cs="Courier New"/>
+        </w:rPr>
+        <w:t>)</w:t>
+      </w:r>
+      <w:r>
+        <w:rPr>
+          <w:rFonts w:ascii="Courier New" w:hAnsi="Courier New" w:cs="Courier New"/>
+        </w:rPr>
+        <w:t xml:space="preserve"> </w:t>
+      </w:r>
+      <w:r>
+        <w:rPr>
+          <w:rFonts w:ascii="Courier New" w:hAnsi="Courier New" w:cs="Courier New"/>
+        </w:rPr>
+        <w:t>layer.</w:t>
+      </w:r>
+    </w:p>
+    <w:p>
+      <w:pPr>
+        <w:pStyle w:val="PlainText"/>
+        <w:ind w:left="720"/>
+        <w:rPr>
+          <w:rFonts w:ascii="Courier New" w:hAnsi="Courier New" w:cs="Courier New"/>
+        </w:rPr>
+      </w:pPr>
+      <w:r>
+        <w:rPr>
+          <w:rFonts w:ascii="Courier New" w:hAnsi="Courier New" w:cs="Courier New"/>
+        </w:rPr>
+        <w:t xml:space="preserve">LSTM network trained </w:t>
+      </w:r>
+      <w:r>
+        <w:rPr>
+          <w:rFonts w:ascii="Courier New" w:hAnsi="Courier New" w:cs="Courier New"/>
+        </w:rPr>
+        <w:t xml:space="preserve">using Back Propagation </w:t>
+      </w:r>
+      <w:r>
+        <w:rPr>
+          <w:rFonts w:ascii="Courier New" w:hAnsi="Courier New" w:cs="Courier New"/>
+        </w:rPr>
+        <w:t>Through</w:t>
+      </w:r>
+      <w:r>
+        <w:rPr>
+          <w:rFonts w:ascii="Courier New" w:hAnsi="Courier New" w:cs="Courier New"/>
+        </w:rPr>
+        <w:t xml:space="preserve"> Time and overcomes the vanishing gradient problem. As such, it can be used to create large recurrent networks that can be used to address sequence problems (we not only need the words in comments but also their sequences to get better prediction results).</w:t>
+      </w:r>
+      <w:r>
+        <w:rPr>
+          <w:rFonts w:ascii="Courier New" w:hAnsi="Courier New" w:cs="Courier New"/>
+        </w:rPr>
+        <w:t xml:space="preserve"> Parameters to be tuned are units (smart neurons), dropout, recurrent_dropout, return_sequences.</w:t>
+      </w:r>
+    </w:p>
+    <w:p>
+      <w:pPr>
+        <w:pStyle w:val="PlainText"/>
+        <w:numPr>
+          <w:ilvl w:val="0"/>
+          <w:numId w:val="3"/>
+        </w:numPr>
+        <w:rPr>
+          <w:rFonts w:ascii="Courier New" w:hAnsi="Courier New" w:cs="Courier New"/>
+        </w:rPr>
+      </w:pPr>
+      <w:r>
+        <w:rPr>
+          <w:rFonts w:ascii="Courier New" w:hAnsi="Courier New" w:cs="Courier New"/>
+        </w:rPr>
+        <w:lastRenderedPageBreak/>
+        <w:t>The t</w:t>
+      </w:r>
+      <w:r>
+        <w:rPr>
+          <w:rFonts w:ascii="Courier New" w:hAnsi="Courier New" w:cs="Courier New"/>
+        </w:rPr>
+        <w:t>hird layer is GRU</w:t>
+      </w:r>
+      <w:r>
+        <w:rPr>
+          <w:rFonts w:ascii="Courier New" w:hAnsi="Courier New" w:cs="Courier New"/>
+          <w:vertAlign w:val="superscript"/>
+        </w:rPr>
+        <w:t>3</w:t>
+      </w:r>
+      <w:r>
+        <w:rPr>
+          <w:rFonts w:ascii="Courier New" w:hAnsi="Courier New" w:cs="Courier New"/>
+        </w:rPr>
+        <w:t xml:space="preserve"> layer.</w:t>
+      </w:r>
+    </w:p>
+    <w:p>
+      <w:pPr>
+        <w:pStyle w:val="PlainText"/>
+        <w:ind w:left="720"/>
+        <w:rPr>
+          <w:rFonts w:ascii="Courier New" w:hAnsi="Courier New" w:cs="Courier New"/>
+        </w:rPr>
+      </w:pPr>
+      <w:r>
+        <w:rPr>
+          <w:rFonts w:ascii="Courier New" w:hAnsi="Courier New" w:cs="Courier New"/>
+        </w:rPr>
+        <w:t>GRU is similar to LSTM but there are some differences one of which is that GRU exposes its full memory content that is seen or used by other units whereas LSTM uses controlled exposure.</w:t>
+      </w:r>
+      <w:r>
+        <w:rPr>
+          <w:rFonts w:ascii="Courier New" w:hAnsi="Courier New" w:cs="Courier New"/>
+        </w:rPr>
+        <w:t xml:space="preserve"> </w:t>
+      </w:r>
+      <w:r>
+        <w:rPr>
+          <w:rFonts w:ascii="Courier New" w:hAnsi="Courier New" w:cs="Courier New"/>
+        </w:rPr>
+        <w:t>The parameters to be tuned is the same as with LSTM.</w:t>
+      </w:r>
+      <w:r>
+        <w:rPr>
+          <w:rFonts w:ascii="Courier New" w:hAnsi="Courier New" w:cs="Courier New"/>
+        </w:rPr>
+        <w:t xml:space="preserve">(more about GRU layers can be found </w:t>
+      </w:r>
+      <w:hyperlink r:id="rId15" w:history="1">
+        <w:r>
+          <w:rPr>
+            <w:rStyle w:val="Hyperlink"/>
+            <w:rFonts w:ascii="Courier New" w:hAnsi="Courier New" w:cs="Courier New"/>
+          </w:rPr>
+          <w:t>here</w:t>
+        </w:r>
+      </w:hyperlink>
+      <w:r>
+        <w:rPr>
+          <w:rFonts w:ascii="Courier New" w:hAnsi="Courier New" w:cs="Courier New"/>
+        </w:rPr>
+        <w:t>)</w:t>
+      </w:r>
+    </w:p>
+    <w:p>
+      <w:pPr>
+        <w:pStyle w:val="PlainText"/>
+        <w:numPr>
+          <w:ilvl w:val="0"/>
+          <w:numId w:val="3"/>
+        </w:numPr>
+        <w:rPr>
+          <w:rFonts w:ascii="Courier New" w:hAnsi="Courier New" w:cs="Courier New"/>
+        </w:rPr>
+      </w:pPr>
+      <w:r>
+        <w:rPr>
+          <w:rFonts w:ascii="Courier New" w:hAnsi="Courier New" w:cs="Courier New"/>
+        </w:rPr>
+        <w:t>The last layer will be Dense layer to with 6 output layers for each toxicity type  and with the ‘sigmoid’ activation</w:t>
+      </w:r>
+    </w:p>
+    <w:p>
+      <w:pPr>
+        <w:pStyle w:val="PlainText"/>
+        <w:numPr>
+          <w:ilvl w:val="0"/>
+          <w:numId w:val="3"/>
+        </w:numPr>
+        <w:rPr>
+          <w:rFonts w:ascii="Courier New" w:hAnsi="Courier New" w:cs="Courier New"/>
+        </w:rPr>
+      </w:pPr>
+      <w:r>
+        <w:rPr>
+          <w:rFonts w:ascii="Courier New" w:hAnsi="Courier New" w:cs="Courier New"/>
+        </w:rPr>
+        <w:t>And depending on how well is our model doing we will add Dropout layers.</w:t>
+      </w:r>
+    </w:p>
+    <w:p>
+      <w:pPr>
+        <w:pStyle w:val="PlainText"/>
+        <w:numPr>
+          <w:ilvl w:val="0"/>
+          <w:numId w:val="3"/>
+        </w:numPr>
+        <w:rPr>
+          <w:rFonts w:ascii="Courier New" w:hAnsi="Courier New" w:cs="Courier New"/>
+        </w:rPr>
+      </w:pPr>
+      <w:r>
+        <w:rPr>
+          <w:rFonts w:ascii="Courier New" w:hAnsi="Courier New" w:cs="Courier New"/>
+        </w:rPr>
+        <w:t>After this next</w:t>
+      </w:r>
+      <w:r>
+        <w:rPr>
+          <w:rFonts w:ascii="Courier New" w:hAnsi="Courier New" w:cs="Courier New"/>
+        </w:rPr>
+        <w:t xml:space="preserve"> step will </w:t>
+      </w:r>
+      <w:r>
+        <w:rPr>
+          <w:rFonts w:ascii="Courier New" w:hAnsi="Courier New" w:cs="Courier New"/>
+        </w:rPr>
+        <w:t xml:space="preserve">model compiling and fitting. </w:t>
+      </w:r>
+      <w:r>
+        <w:rPr>
+          <w:rFonts w:ascii="Courier New" w:hAnsi="Courier New" w:cs="Courier New"/>
+        </w:rPr>
+        <w:t>hyperparameters</w:t>
+      </w:r>
+      <w:r>
+        <w:rPr>
+          <w:rFonts w:ascii="Courier New" w:hAnsi="Courier New" w:cs="Courier New"/>
+        </w:rPr>
+        <w:t xml:space="preserve"> to be tuned here are</w:t>
+      </w:r>
+      <w:r>
+        <w:rPr>
+          <w:rFonts w:ascii="Courier New" w:hAnsi="Courier New" w:cs="Courier New"/>
+        </w:rPr>
+        <w:t xml:space="preserve">: </w:t>
+      </w:r>
+      <w:r>
+        <w:rPr>
+          <w:rFonts w:ascii="Courier New" w:hAnsi="Courier New" w:cs="Courier New"/>
+        </w:rPr>
+        <w:t>optimizer, loss, metrics,</w:t>
+      </w:r>
+      <w:r>
+        <w:rPr>
+          <w:rFonts w:ascii="Courier New" w:hAnsi="Courier New" w:cs="Courier New"/>
+        </w:rPr>
+        <w:t xml:space="preserve"> epochs, batch_size, validation_split.</w:t>
+      </w:r>
+    </w:p>
+    <w:p>
+      <w:pPr>
+        <w:pStyle w:val="PlainText"/>
+        <w:numPr>
+          <w:ilvl w:val="0"/>
+          <w:numId w:val="3"/>
+        </w:numPr>
+        <w:rPr>
+          <w:rFonts w:ascii="Courier New" w:hAnsi="Courier New" w:cs="Courier New"/>
+        </w:rPr>
+      </w:pPr>
+      <w:r>
+        <w:rPr>
+          <w:rFonts w:ascii="Courier New" w:hAnsi="Courier New" w:cs="Courier New"/>
+        </w:rPr>
+        <w:t>We’ll use callbacks to save weights with the best loss and print ROC AUC after each epoch.</w:t>
+      </w:r>
+    </w:p>
+    <w:p>
+      <w:pPr>
+        <w:pStyle w:val="PlainText"/>
+        <w:numPr>
+          <w:ilvl w:val="0"/>
+          <w:numId w:val="3"/>
+        </w:numPr>
+        <w:rPr>
+          <w:rFonts w:ascii="Courier New" w:hAnsi="Courier New" w:cs="Courier New"/>
+        </w:rPr>
+      </w:pPr>
+      <w:r>
+        <w:rPr>
+          <w:rFonts w:ascii="Courier New" w:hAnsi="Courier New" w:cs="Courier New"/>
+        </w:rPr>
+        <w:t>Then we’ll do prediction on test data with the loaded best weights from previous step.</w:t>
+      </w:r>
+    </w:p>
+    <w:p>
+      <w:pPr>
+        <w:pStyle w:val="PlainText"/>
+        <w:numPr>
+          <w:ilvl w:val="0"/>
+          <w:numId w:val="3"/>
+        </w:numPr>
+        <w:rPr>
+          <w:rFonts w:ascii="Courier New" w:hAnsi="Courier New" w:cs="Courier New"/>
+        </w:rPr>
+      </w:pPr>
+      <w:r>
+        <w:rPr>
+          <w:rFonts w:ascii="Courier New" w:hAnsi="Courier New" w:cs="Courier New"/>
+        </w:rPr>
+        <w:t>Get mean column wise ROC AUC for our model and keep tuning till we get our benchmark.</w:t>
+      </w:r>
+    </w:p>
+    <w:p>
+      <w:pPr>
+        <w:pStyle w:val="PlainText"/>
+        <w:ind w:left="360"/>
+        <w:rPr>
+          <w:rFonts w:ascii="Courier New" w:hAnsi="Courier New" w:cs="Courier New"/>
+        </w:rPr>
+      </w:pPr>
+    </w:p>
+    <w:p>
+      <w:pPr>
+        <w:pStyle w:val="PlainText"/>
+        <w:ind w:left="720"/>
+        <w:rPr>
+          <w:rFonts w:ascii="Courier New" w:hAnsi="Courier New" w:cs="Courier New"/>
+        </w:rPr>
+      </w:pPr>
+    </w:p>
+    <w:p>
+      <w:pPr>
+        <w:pStyle w:val="PlainText"/>
+        <w:rPr>
+          <w:rFonts w:ascii="Courier New" w:hAnsi="Courier New" w:cs="Courier New"/>
+        </w:rPr>
+      </w:pPr>
+      <w:r>
+        <w:rPr>
+          <w:rFonts w:ascii="Courier New" w:hAnsi="Courier New" w:cs="Courier New"/>
+          <w:noProof/>
+        </w:rPr>
+        <mc:AlternateContent>
+          <mc:Choice Requires="wps">
+            <w:drawing>
+              <wp:anchor distT="0" distB="0" distL="114300" distR="114300" simplePos="0" relativeHeight="251666432" behindDoc="0" locked="0" layoutInCell="1" allowOverlap="1" wp14:anchorId="41A0C53E" wp14:editId="4FBBBCA1">
+                <wp:simplePos x="0" y="0"/>
+                <wp:positionH relativeFrom="margin">
+                  <wp:align>left</wp:align>
+                </wp:positionH>
+                <wp:positionV relativeFrom="paragraph">
+                  <wp:posOffset>45720</wp:posOffset>
+                </wp:positionV>
+                <wp:extent cx="1876425" cy="0"/>
+                <wp:effectExtent l="0" t="0" r="28575" b="19050"/>
+                <wp:wrapNone/>
+                <wp:docPr id="15" name="Straight Connector 15"/>
+                <wp:cNvGraphicFramePr/>
+                <a:graphic xmlns:a="http://schemas.openxmlformats.org/drawingml/2006/main">
+                  <a:graphicData uri="http://schemas.microsoft.com/office/word/2010/wordprocessingShape">
+                    <wps:wsp>
+                      <wps:cNvCnPr/>
+                      <wps:spPr>
+                        <a:xfrm>
+                          <a:off x="0" y="0"/>
+                          <a:ext cx="1876425" cy="0"/>
+                        </a:xfrm>
+                        <a:prstGeom prst="line">
+                          <a:avLst/>
+                        </a:prstGeom>
+                      </wps:spPr>
+                      <wps:style>
+                        <a:lnRef idx="2">
+                          <a:schemeClr val="dk1"/>
+                        </a:lnRef>
+                        <a:fillRef idx="0">
+                          <a:schemeClr val="dk1"/>
+                        </a:fillRef>
+                        <a:effectRef idx="1">
+                          <a:schemeClr val="dk1"/>
+                        </a:effectRef>
+                        <a:fontRef idx="minor">
+                          <a:schemeClr val="tx1"/>
+                        </a:fontRef>
+                      </wps:style>
+                      <wps:bodyPr/>
+                    </wps:wsp>
+                  </a:graphicData>
+                </a:graphic>
+              </wp:anchor>
+            </w:drawing>
+          </mc:Choice>
+          <mc:Fallback>
+            <w:pict>
+              <v:line w14:anchorId="486DE994" id="Straight Connector 15" o:spid="_x0000_s1026" style="position:absolute;z-index:251666432;visibility:visible;mso-wrap-style:square;mso-wrap-distance-left:9pt;mso-wrap-distance-top:0;mso-wrap-distance-right:9pt;mso-wrap-distance-bottom:0;mso-position-horizontal:left;mso-position-horizontal-relative:margin;mso-position-vertical:absolute;mso-position-vertical-relative:text" from="0,3.6pt" to="147.75pt,3.6pt" o:gfxdata="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" strokecolor="black [3200]" strokeweight="1pt">
+                <v:stroke joinstyle="miter"/>
+                <w10:wrap anchorx="margin"/>
+              </v:line>
+            </w:pict>
+          </mc:Fallback>
+        </mc:AlternateContent>
+      </w:r>
+    </w:p>
+    <w:p>
+      <w:pPr>
+        <w:pStyle w:val="PlainText"/>
+        <w:rPr>
+          <w:rFonts w:ascii="Courier New" w:hAnsi="Courier New" w:cs="Courier New"/>
+        </w:rPr>
+      </w:pPr>
+      <w:r>
+        <w:rPr>
+          <w:rFonts w:ascii="Courier New" w:hAnsi="Courier New" w:cs="Courier New"/>
+          <w:vertAlign w:val="superscript"/>
+        </w:rPr>
+        <w:t xml:space="preserve">1 </w:t>
+      </w:r>
+      <w:hyperlink r:id="rId16" w:history="1">
+        <w:r>
+          <w:rPr>
+            <w:rStyle w:val="Hyperlink"/>
+            <w:rFonts w:ascii="Courier New" w:hAnsi="Courier New" w:cs="Courier New"/>
+          </w:rPr>
+          <w:t>https://machinelearningmastery.com/use-word-embedding-layers-deep-     learning-keras/</w:t>
+        </w:r>
+      </w:hyperlink>
+    </w:p>
+    <w:p>
+      <w:pPr>
+        <w:pStyle w:val="PlainText"/>
+        <w:rPr>
+          <w:rFonts w:ascii="Courier New" w:hAnsi="Courier New" w:cs="Courier New"/>
+        </w:rPr>
+      </w:pPr>
+      <w:r>
+        <w:rPr>
+          <w:rFonts w:ascii="Courier New" w:hAnsi="Courier New" w:cs="Courier New"/>
+          <w:vertAlign w:val="superscript"/>
+        </w:rPr>
+        <w:t xml:space="preserve">2 </w:t>
+      </w:r>
+      <w:hyperlink r:id="rId17" w:history="1">
+        <w:r>
+          <w:rPr>
+            <w:rStyle w:val="Hyperlink"/>
+            <w:rFonts w:ascii="Courier New" w:hAnsi="Courier New" w:cs="Courier New"/>
+          </w:rPr>
+          <w:t>https://machinelearningmastery.com/sequence-classification-lstm-recurrent-neural-networks-python-keras/</w:t>
+        </w:r>
+      </w:hyperlink>
+    </w:p>
+    <w:p>
+      <w:pPr>
+        <w:pStyle w:val="PlainText"/>
+        <w:rPr>
+          <w:rFonts w:ascii="Courier New" w:hAnsi="Courier New" w:cs="Courier New"/>
+        </w:rPr>
+      </w:pPr>
+      <w:r>
+        <w:rPr>
+          <w:rFonts w:ascii="Courier New" w:hAnsi="Courier New" w:cs="Courier New"/>
+          <w:vertAlign w:val="superscript"/>
+        </w:rPr>
+        <w:t>2</w:t>
+      </w:r>
+      <w:r>
+        <w:rPr>
+          <w:rFonts w:ascii="Courier New" w:hAnsi="Courier New" w:cs="Courier New"/>
+        </w:rPr>
+        <w:t xml:space="preserve"> </w:t>
+      </w:r>
+      <w:hyperlink r:id="rId18" w:history="1">
+        <w:r>
+          <w:rPr>
+            <w:rStyle w:val="Hyperlink"/>
+            <w:rFonts w:ascii="Courier New" w:hAnsi="Courier New" w:cs="Courier New"/>
+          </w:rPr>
+          <w:t>http://colah.github.io/posts/2015-08-Understanding-LSTMs/</w:t>
+        </w:r>
+      </w:hyperlink>
+    </w:p>
+    <w:p>
+      <w:pPr>
+        <w:pStyle w:val="PlainText"/>
+        <w:rPr>
+          <w:rFonts w:ascii="Courier New" w:hAnsi="Courier New" w:cs="Courier New"/>
+        </w:rPr>
+      </w:pPr>
+      <w:r>
+        <w:rPr>
+          <w:rFonts w:ascii="Courier New" w:hAnsi="Courier New" w:cs="Courier New"/>
+          <w:vertAlign w:val="superscript"/>
+        </w:rPr>
+        <w:t>3</w:t>
+      </w:r>
+      <w:r>
+        <w:rPr>
+          <w:rFonts w:ascii="Courier New" w:hAnsi="Courier New" w:cs="Courier New"/>
+        </w:rPr>
+        <w:t xml:space="preserve"> </w:t>
+      </w:r>
+      <w:hyperlink r:id="rId19" w:history="1">
+        <w:r>
+          <w:rPr>
+            <w:rStyle w:val="Hyperlink"/>
+            <w:rFonts w:ascii="Courier New" w:hAnsi="Courier New" w:cs="Courier New"/>
+          </w:rPr>
+          <w:t>https://arxiv.org/pdf/1412.3555v1.pdf</w:t>
+        </w:r>
+      </w:hyperlink>
+    </w:p>
+    <w:p>
+      <w:pPr>
+        <w:pStyle w:val="PlainText"/>
+        <w:rPr>
+          <w:rFonts w:ascii="Courier New" w:hAnsi="Courier New" w:cs="Courier New"/>
+        </w:rPr>
+      </w:pPr>
+    </w:p>
+    <w:p>
+      <w:pPr>
+        <w:pStyle w:val="PlainText"/>
+        <w:rPr>
+          <w:rFonts w:ascii="Courier New" w:hAnsi="Courier New" w:cs="Courier New"/>
+        </w:rPr>
+      </w:pPr>
+    </w:p>
+    <w:p>
+      <w:pPr>
+        <w:pStyle w:val="PlainText"/>
+        <w:rPr>
+          <w:rFonts w:ascii="Courier New" w:hAnsi="Courier New" w:cs="Courier New"/>
+        </w:rPr>
+      </w:pPr>
+    </w:p>
+    <w:p>
+      <w:pPr>
+        <w:pStyle w:val="PlainText"/>
+        <w:rPr>
+          <w:rFonts w:ascii="Courier New" w:hAnsi="Courier New" w:cs="Courier New"/>
+        </w:rPr>
+      </w:pPr>
+    </w:p>
+    <w:p>
+      <w:pPr>
+        <w:pStyle w:val="PlainText"/>
+        <w:rPr>
+          <w:rFonts w:ascii="Courier New" w:hAnsi="Courier New" w:cs="Courier New"/>
+        </w:rPr>
+      </w:pPr>
+      <w:r>
+        <w:rPr>
+          <w:rFonts w:ascii="Courier New" w:hAnsi="Courier New" w:cs="Courier New"/>
+        </w:rPr>
+        <w:t>### Benchmark</w:t>
+      </w:r>
+    </w:p>
+    <w:p>
+      <w:pPr>
+        <w:pStyle w:val="PlainText"/>
+        <w:rPr>
+          <w:rFonts w:ascii="Courier New" w:hAnsi="Courier New" w:cs="Courier New"/>
+        </w:rPr>
+      </w:pPr>
+    </w:p>
+    <w:p>
+      <w:pPr>
+        <w:pStyle w:val="PlainText"/>
+        <w:rPr>
+          <w:rFonts w:ascii="Courier New" w:hAnsi="Courier New" w:cs="Courier New"/>
+        </w:rPr>
+      </w:pPr>
+    </w:p>
+    <w:p>
+      <w:pPr>
+        <w:pStyle w:val="PlainText"/>
+        <w:rPr>
+          <w:rFonts w:ascii="Courier New" w:hAnsi="Courier New" w:cs="Courier New"/>
+        </w:rPr>
+      </w:pPr>
+      <w:r>
+        <w:rPr>
+          <w:rFonts w:ascii="Courier New" w:hAnsi="Courier New" w:cs="Courier New"/>
+        </w:rPr>
+        <w:t xml:space="preserve">So far there are publicly available models served through Perspective API for this problem </w:t>
+      </w:r>
+      <w:r>
+        <w:rPr>
+          <w:rFonts w:ascii="Courier New" w:hAnsi="Courier New" w:cs="Courier New"/>
+        </w:rPr>
+        <w:t xml:space="preserve">to determine toxic comments </w:t>
+      </w:r>
+      <w:r>
+        <w:rPr>
+          <w:rFonts w:ascii="Courier New" w:hAnsi="Courier New" w:cs="Courier New"/>
+        </w:rPr>
+        <w:t>but they don’t show types of toxicity.</w:t>
+      </w:r>
+      <w:r>
+        <w:rPr>
+          <w:rFonts w:ascii="Courier New" w:hAnsi="Courier New" w:cs="Courier New"/>
+        </w:rPr>
+        <w:t xml:space="preserve"> So benchmarks for this project are:</w:t>
+      </w:r>
+    </w:p>
+    <w:p>
+      <w:pPr>
+        <w:pStyle w:val="PlainText"/>
+        <w:numPr>
+          <w:ilvl w:val="0"/>
+          <w:numId w:val="4"/>
+        </w:numPr>
+        <w:rPr>
+          <w:rFonts w:ascii="Courier New" w:hAnsi="Courier New" w:cs="Courier New"/>
+        </w:rPr>
+      </w:pPr>
+      <w:r>
+        <w:rPr>
+          <w:rFonts w:ascii="Courier New" w:hAnsi="Courier New" w:cs="Courier New"/>
+        </w:rPr>
+        <w:t xml:space="preserve">Be able to distinguish toxic comments from normal ones and </w:t>
+      </w:r>
+      <w:r>
+        <w:rPr>
+          <w:rFonts w:ascii="Courier New" w:hAnsi="Courier New" w:cs="Courier New"/>
+        </w:rPr>
+        <w:t xml:space="preserve">show probability for each toxicity type </w:t>
+      </w:r>
+      <w:r>
+        <w:rPr>
+          <w:rFonts w:ascii="Courier New" w:hAnsi="Courier New" w:cs="Courier New"/>
+        </w:rPr>
+        <w:t>for that comment</w:t>
+      </w:r>
+      <w:r>
+        <w:rPr>
+          <w:rFonts w:ascii="Courier New" w:hAnsi="Courier New" w:cs="Courier New"/>
+        </w:rPr>
+        <w:t>.</w:t>
+      </w:r>
+    </w:p>
+    <w:p>
+      <w:pPr>
+        <w:pStyle w:val="PlainText"/>
+        <w:numPr>
+          <w:ilvl w:val="0"/>
+          <w:numId w:val="4"/>
+        </w:numPr>
+        <w:rPr>
+          <w:rFonts w:ascii="Courier New" w:hAnsi="Courier New" w:cs="Courier New"/>
+        </w:rPr>
+      </w:pPr>
+      <w:r>
+        <w:rPr>
+          <w:rFonts w:ascii="Courier New" w:hAnsi="Courier New" w:cs="Courier New"/>
+        </w:rPr>
+        <w:t xml:space="preserve">The leader board on Kaggle shows achieving ROC AUC score </w:t>
+      </w:r>
+      <w:r>
+        <w:rPr>
+          <w:rFonts w:ascii="Courier New" w:hAnsi="Courier New" w:cs="Courier New"/>
+        </w:rPr>
+        <w:t xml:space="preserve">of </w:t>
+      </w:r>
+      <w:r>
+        <w:rPr>
+          <w:rFonts w:ascii="Courier New" w:hAnsi="Courier New" w:cs="Courier New"/>
+        </w:rPr>
+        <w:t>0.97 and highe</w:t>
+      </w:r>
+      <w:r>
+        <w:rPr>
+          <w:rFonts w:ascii="Courier New" w:hAnsi="Courier New" w:cs="Courier New"/>
+        </w:rPr>
+        <w:t>r which will be the</w:t>
+      </w:r>
+      <w:r>
+        <w:rPr>
+          <w:rFonts w:ascii="Courier New" w:hAnsi="Courier New" w:cs="Courier New"/>
+        </w:rPr>
+        <w:t xml:space="preserve"> target</w:t>
+      </w:r>
+      <w:r>
+        <w:rPr>
+          <w:rFonts w:ascii="Courier New" w:hAnsi="Courier New" w:cs="Courier New"/>
+        </w:rPr>
+        <w:t xml:space="preserve"> of our model. </w:t>
+      </w:r>
       <w:bookmarkStart w:id="0" w:name="_GoBack"/>
       <w:bookmarkEnd w:id="0"/>
     </w:p>
     <w:p>
       <w:pPr>
         <w:pStyle w:val="PlainText"/>
-        <w:rPr>
-          <w:rFonts w:ascii="Courier New" w:hAnsi="Courier New" w:cs="Courier New"/>
-        </w:rPr>
-      </w:pPr>
-      <w:r>
-        <w:rPr>
-          <w:rFonts w:ascii="Courier New" w:hAnsi="Courier New" w:cs="Courier New"/>
-        </w:rPr>
-        <w:t>In this section, you will need to provide some form of visualization that summarizes or extracts a relevant characteristic or feature about the data. The visualization should adequately support the data being used. Discuss why this visualization was chosen and how it is relevant. Questions to ask yourself when writing this section:</w:t>
-      </w:r>
-    </w:p>
-    <w:p>
-      <w:pPr>
-        <w:pStyle w:val="PlainText"/>
-        <w:rPr>
-          <w:rFonts w:ascii="Courier New" w:hAnsi="Courier New" w:cs="Courier New"/>
-        </w:rPr>
-      </w:pPr>
-      <w:r>
-        <w:rPr>
-          <w:rFonts w:ascii="Courier New" w:hAnsi="Courier New" w:cs="Courier New"/>
-        </w:rPr>
-        <w:t>- _Have you visualized a relevant characteristic or feature about the dataset or input data?_</w:t>
+        <w:ind w:left="840"/>
+        <w:rPr>
+          <w:rFonts w:ascii="Courier New" w:hAnsi="Courier New" w:cs="Courier New"/>
+        </w:rPr>
+      </w:pPr>
+    </w:p>
+    <w:p>
+      <w:pPr>
+        <w:pStyle w:val="PlainText"/>
+        <w:rPr>
+          <w:rFonts w:ascii="Courier New" w:hAnsi="Courier New" w:cs="Courier New"/>
+        </w:rPr>
+      </w:pPr>
+    </w:p>
+    <w:p>
+      <w:pPr>
+        <w:pStyle w:val="PlainText"/>
+        <w:rPr>
+          <w:rFonts w:ascii="Courier New" w:hAnsi="Courier New" w:cs="Courier New"/>
+        </w:rPr>
+      </w:pPr>
+    </w:p>
+    <w:p>
+      <w:pPr>
+        <w:pStyle w:val="PlainText"/>
+        <w:rPr>
+          <w:rFonts w:ascii="Courier New" w:hAnsi="Courier New" w:cs="Courier New"/>
+        </w:rPr>
+      </w:pPr>
+    </w:p>
+    <w:p>
+      <w:pPr>
+        <w:pStyle w:val="PlainText"/>
+        <w:rPr>
+          <w:rFonts w:ascii="Courier New" w:hAnsi="Courier New" w:cs="Courier New"/>
+        </w:rPr>
+      </w:pPr>
+    </w:p>
+    <w:p>
+      <w:pPr>
+        <w:pStyle w:val="PlainText"/>
+        <w:rPr>
+          <w:rFonts w:ascii="Courier New" w:hAnsi="Courier New" w:cs="Courier New"/>
+        </w:rPr>
+      </w:pPr>
+    </w:p>
+    <w:p>
+      <w:pPr>
+        <w:pStyle w:val="PlainText"/>
+        <w:rPr>
+          <w:rFonts w:ascii="Courier New" w:hAnsi="Courier New" w:cs="Courier New"/>
+        </w:rPr>
+      </w:pPr>
+    </w:p>
+    <w:p>
+      <w:pPr>
+        <w:pStyle w:val="PlainText"/>
+        <w:rPr>
+          <w:rFonts w:ascii="Courier New" w:hAnsi="Courier New" w:cs="Courier New"/>
+        </w:rPr>
+      </w:pPr>
+    </w:p>
+    <w:p>
+      <w:pPr>
+        <w:pStyle w:val="PlainText"/>
+        <w:rPr>
+          <w:rFonts w:ascii="Courier New" w:hAnsi="Courier New" w:cs="Courier New"/>
+        </w:rPr>
+      </w:pPr>
+    </w:p>
+    <w:p>
+      <w:pPr>
+        <w:pStyle w:val="PlainText"/>
+        <w:rPr>
+          <w:rFonts w:ascii="Courier New" w:hAnsi="Courier New" w:cs="Courier New"/>
+        </w:rPr>
+      </w:pPr>
+    </w:p>
+    <w:p>
+      <w:pPr>
+        <w:pStyle w:val="PlainText"/>
+        <w:rPr>
+          <w:rFonts w:ascii="Courier New" w:hAnsi="Courier New" w:cs="Courier New"/>
+        </w:rPr>
+      </w:pPr>
+    </w:p>
+    <w:p>
+      <w:pPr>
+        <w:pStyle w:val="PlainText"/>
+        <w:rPr>
+          <w:rFonts w:ascii="Courier New" w:hAnsi="Courier New" w:cs="Courier New"/>
+        </w:rPr>
+      </w:pPr>
+    </w:p>
+    <w:p>
+      <w:pPr>
+        <w:pStyle w:val="PlainText"/>
+        <w:rPr>
+          <w:rFonts w:ascii="Courier New" w:hAnsi="Courier New" w:cs="Courier New"/>
+        </w:rPr>
+      </w:pPr>
+      <w:r>
+        <w:rPr>
+          <w:rFonts w:ascii="Courier New" w:hAnsi="Courier New" w:cs="Courier New"/>
+        </w:rPr>
+        <w:t>## III. Methodology</w:t>
+      </w:r>
+    </w:p>
+    <w:p>
+      <w:pPr>
+        <w:pStyle w:val="PlainText"/>
+        <w:rPr>
+          <w:rFonts w:ascii="Courier New" w:hAnsi="Courier New" w:cs="Courier New"/>
+        </w:rPr>
+      </w:pPr>
+      <w:r>
+        <w:rPr>
+          <w:rFonts w:ascii="Courier New" w:hAnsi="Courier New" w:cs="Courier New"/>
+        </w:rPr>
+        <w:t>_(approx. 3-5 pages)_</w:t>
+      </w:r>
+    </w:p>
+    <w:p>
+      <w:pPr>
+        <w:pStyle w:val="PlainText"/>
+        <w:rPr>
+          <w:rFonts w:ascii="Courier New" w:hAnsi="Courier New" w:cs="Courier New"/>
+        </w:rPr>
+      </w:pPr>
+    </w:p>
+    <w:p>
+      <w:pPr>
+        <w:pStyle w:val="PlainText"/>
+        <w:rPr>
+          <w:rFonts w:ascii="Courier New" w:hAnsi="Courier New" w:cs="Courier New"/>
+        </w:rPr>
+      </w:pPr>
+      <w:r>
+        <w:rPr>
+          <w:rFonts w:ascii="Courier New" w:hAnsi="Courier New" w:cs="Courier New"/>
+        </w:rPr>
+        <w:t>### Data Preprocessing</w:t>
+      </w:r>
+    </w:p>
+    <w:p>
+      <w:pPr>
+        <w:pStyle w:val="PlainText"/>
+        <w:rPr>
+          <w:rFonts w:ascii="Courier New" w:hAnsi="Courier New" w:cs="Courier New"/>
+        </w:rPr>
+      </w:pPr>
+      <w:r>
+        <w:rPr>
+          <w:rFonts w:ascii="Courier New" w:hAnsi="Courier New" w:cs="Courier New"/>
+        </w:rPr>
+        <w:t>In this section, all of your preprocessing steps will need to be clearly documented, if any were necessary. From the previous section, any of the abnormalities or characteristics that you identified about the dataset will be addressed and corrected here. Questions to ask yourself when writing this section:</w:t>
+      </w:r>
+    </w:p>
+    <w:p>
+      <w:pPr>
+        <w:pStyle w:val="PlainText"/>
+        <w:rPr>
+          <w:rFonts w:ascii="Courier New" w:hAnsi="Courier New" w:cs="Courier New"/>
+        </w:rPr>
+      </w:pPr>
+      <w:r>
+        <w:rPr>
+          <w:rFonts w:ascii="Courier New" w:hAnsi="Courier New" w:cs="Courier New"/>
+        </w:rPr>
+        <w:t>- _If the algorithms chosen require preprocessing steps like feature selection or feature transformations, have they been properly documented?_</w:t>
+      </w:r>
+    </w:p>
+    <w:p>
+      <w:pPr>
+        <w:pStyle w:val="PlainText"/>
+        <w:rPr>
+          <w:rFonts w:ascii="Courier New" w:hAnsi="Courier New" w:cs="Courier New"/>
+        </w:rPr>
+      </w:pPr>
+      <w:r>
+        <w:rPr>
+          <w:rFonts w:ascii="Courier New" w:hAnsi="Courier New" w:cs="Courier New"/>
+        </w:rPr>
+        <w:t>- _Based on the **Data Exploration** section, if there were abnormalities or characteristics that needed to be addressed, have they been properly corrected?_</w:t>
+      </w:r>
+    </w:p>
+    <w:p>
+      <w:pPr>
+        <w:pStyle w:val="PlainText"/>
+        <w:rPr>
+          <w:rFonts w:ascii="Courier New" w:hAnsi="Courier New" w:cs="Courier New"/>
+        </w:rPr>
+      </w:pPr>
+      <w:r>
+        <w:rPr>
+          <w:rFonts w:ascii="Courier New" w:hAnsi="Courier New" w:cs="Courier New"/>
+        </w:rPr>
+        <w:t>- _If no preprocessing is needed, has it been made clear why?_</w:t>
+      </w:r>
+    </w:p>
+    <w:p>
+      <w:pPr>
+        <w:pStyle w:val="PlainText"/>
+        <w:rPr>
+          <w:rFonts w:ascii="Courier New" w:hAnsi="Courier New" w:cs="Courier New"/>
+        </w:rPr>
+      </w:pPr>
+    </w:p>
+    <w:p>
+      <w:pPr>
+        <w:pStyle w:val="PlainText"/>
+        <w:rPr>
+          <w:rFonts w:ascii="Courier New" w:hAnsi="Courier New" w:cs="Courier New"/>
+        </w:rPr>
+      </w:pPr>
+      <w:r>
+        <w:rPr>
+          <w:rFonts w:ascii="Courier New" w:hAnsi="Courier New" w:cs="Courier New"/>
+        </w:rPr>
+        <w:t>### Implementation</w:t>
+      </w:r>
+    </w:p>
+    <w:p>
+      <w:pPr>
+        <w:pStyle w:val="PlainText"/>
+        <w:rPr>
+          <w:rFonts w:ascii="Courier New" w:hAnsi="Courier New" w:cs="Courier New"/>
+        </w:rPr>
+      </w:pPr>
+      <w:r>
+        <w:rPr>
+          <w:rFonts w:ascii="Courier New" w:hAnsi="Courier New" w:cs="Courier New"/>
+        </w:rPr>
+        <w:t>In this section, the process for which metrics, algorithms, and techniques that you implemented for the given data will need to be clearly documented. It should be abundantly clear how the implementation was carried out, and discussion should be made regarding any complications that occurred during this process. Questions to ask yourself when writing this section:</w:t>
+      </w:r>
+    </w:p>
+    <w:p>
+      <w:pPr>
+        <w:pStyle w:val="PlainText"/>
+        <w:rPr>
+          <w:rFonts w:ascii="Courier New" w:hAnsi="Courier New" w:cs="Courier New"/>
+        </w:rPr>
+      </w:pPr>
+      <w:r>
+        <w:rPr>
+          <w:rFonts w:ascii="Courier New" w:hAnsi="Courier New" w:cs="Courier New"/>
+        </w:rPr>
+        <w:t>- _Is it made clear how the algorithms and techniques were implemented with the given datasets or input data?_</w:t>
+      </w:r>
+    </w:p>
+    <w:p>
+      <w:pPr>
+        <w:pStyle w:val="PlainText"/>
+        <w:rPr>
+          <w:rFonts w:ascii="Courier New" w:hAnsi="Courier New" w:cs="Courier New"/>
+        </w:rPr>
+      </w:pPr>
+      <w:r>
+        <w:rPr>
+          <w:rFonts w:ascii="Courier New" w:hAnsi="Courier New" w:cs="Courier New"/>
+        </w:rPr>
+        <w:t>- _Were there any complications with the original metrics or techniques that required changing prior to acquiring a solution?_</w:t>
+      </w:r>
+    </w:p>
+    <w:p>
+      <w:pPr>
+        <w:pStyle w:val="PlainText"/>
+        <w:rPr>
+          <w:rFonts w:ascii="Courier New" w:hAnsi="Courier New" w:cs="Courier New"/>
+        </w:rPr>
+      </w:pPr>
+      <w:r>
+        <w:rPr>
+          <w:rFonts w:ascii="Courier New" w:hAnsi="Courier New" w:cs="Courier New"/>
+        </w:rPr>
+        <w:t>- _Was there any part of the coding process (e.g., writing complicated functions) that should be documented?_</w:t>
+      </w:r>
+    </w:p>
+    <w:p>
+      <w:pPr>
+        <w:pStyle w:val="PlainText"/>
+        <w:rPr>
+          <w:rFonts w:ascii="Courier New" w:hAnsi="Courier New" w:cs="Courier New"/>
+        </w:rPr>
+      </w:pPr>
+    </w:p>
+    <w:p>
+      <w:pPr>
+        <w:pStyle w:val="PlainText"/>
+        <w:rPr>
+          <w:rFonts w:ascii="Courier New" w:hAnsi="Courier New" w:cs="Courier New"/>
+        </w:rPr>
+      </w:pPr>
+      <w:r>
+        <w:rPr>
+          <w:rFonts w:ascii="Courier New" w:hAnsi="Courier New" w:cs="Courier New"/>
+        </w:rPr>
+        <w:t>### Refinement</w:t>
+      </w:r>
+    </w:p>
+    <w:p>
+      <w:pPr>
+        <w:pStyle w:val="PlainText"/>
+        <w:rPr>
+          <w:rFonts w:ascii="Courier New" w:hAnsi="Courier New" w:cs="Courier New"/>
+        </w:rPr>
+      </w:pPr>
+      <w:r>
+        <w:rPr>
+          <w:rFonts w:ascii="Courier New" w:hAnsi="Courier New" w:cs="Courier New"/>
+        </w:rPr>
+        <w:t>In this section, you will need to discuss the process of improvement you made upon the algorithms and techniques you used in your implementation. For example, adjusting parameters for certain models to acquire improved solutions would fall under the refinement category. Your initial and final solutions should be reported, as well as any significant intermediate results as necessary. Questions to ask yourself when writing this section:</w:t>
+      </w:r>
+    </w:p>
+    <w:p>
+      <w:pPr>
+        <w:pStyle w:val="PlainText"/>
+        <w:rPr>
+          <w:rFonts w:ascii="Courier New" w:hAnsi="Courier New" w:cs="Courier New"/>
+        </w:rPr>
+      </w:pPr>
+      <w:r>
+        <w:rPr>
+          <w:rFonts w:ascii="Courier New" w:hAnsi="Courier New" w:cs="Courier New"/>
+        </w:rPr>
+        <w:t>- _Has an initial solution been found and clearly reported?_</w:t>
+      </w:r>
+    </w:p>
+    <w:p>
+      <w:pPr>
+        <w:pStyle w:val="PlainText"/>
+        <w:rPr>
+          <w:rFonts w:ascii="Courier New" w:hAnsi="Courier New" w:cs="Courier New"/>
+        </w:rPr>
+      </w:pPr>
+      <w:r>
+        <w:rPr>
+          <w:rFonts w:ascii="Courier New" w:hAnsi="Courier New" w:cs="Courier New"/>
+        </w:rPr>
+        <w:t>- _Is the process of improvement clearly documented, such as what techniques were used?_</w:t>
+      </w:r>
+    </w:p>
+    <w:p>
+      <w:pPr>
+        <w:pStyle w:val="PlainText"/>
+        <w:rPr>
+          <w:rFonts w:ascii="Courier New" w:hAnsi="Courier New" w:cs="Courier New"/>
+        </w:rPr>
+      </w:pPr>
+      <w:r>
+        <w:rPr>
+          <w:rFonts w:ascii="Courier New" w:hAnsi="Courier New" w:cs="Courier New"/>
+        </w:rPr>
+        <w:t>- _Are intermediate and final solutions clearly reported as the process is improved?_</w:t>
+      </w:r>
+    </w:p>
+    <w:p>
+      <w:pPr>
+        <w:pStyle w:val="PlainText"/>
+        <w:rPr>
+          <w:rFonts w:ascii="Courier New" w:hAnsi="Courier New" w:cs="Courier New"/>
+        </w:rPr>
+      </w:pPr>
+    </w:p>
+    <w:p>
+      <w:pPr>
+        <w:pStyle w:val="PlainText"/>
+        <w:rPr>
+          <w:rFonts w:ascii="Courier New" w:hAnsi="Courier New" w:cs="Courier New"/>
+        </w:rPr>
+      </w:pPr>
+    </w:p>
+    <w:p>
+      <w:pPr>
+        <w:pStyle w:val="PlainText"/>
+        <w:rPr>
+          <w:rFonts w:ascii="Courier New" w:hAnsi="Courier New" w:cs="Courier New"/>
+        </w:rPr>
+      </w:pPr>
+    </w:p>
+    <w:p>
+      <w:pPr>
+        <w:pStyle w:val="PlainText"/>
+        <w:rPr>
+          <w:rFonts w:ascii="Courier New" w:hAnsi="Courier New" w:cs="Courier New"/>
+        </w:rPr>
+      </w:pPr>
+      <w:r>
+        <w:rPr>
+          <w:rFonts w:ascii="Courier New" w:hAnsi="Courier New" w:cs="Courier New"/>
+          <w:noProof/>
+        </w:rPr>
+        <mc:AlternateContent>
+          <mc:Choice Requires="wps">
+            <w:drawing>
+              <wp:anchor distT="0" distB="0" distL="114300" distR="114300" simplePos="0" relativeHeight="251668480" behindDoc="0" locked="0" layoutInCell="1" allowOverlap="1" wp14:anchorId="1A167922" wp14:editId="6B31C0C0">
+                <wp:simplePos x="0" y="0"/>
+                <wp:positionH relativeFrom="margin">
+                  <wp:posOffset>0</wp:posOffset>
+                </wp:positionH>
+                <wp:positionV relativeFrom="paragraph">
+                  <wp:posOffset>0</wp:posOffset>
+                </wp:positionV>
+                <wp:extent cx="1876425" cy="0"/>
+                <wp:effectExtent l="0" t="0" r="28575" b="19050"/>
+                <wp:wrapNone/>
+                <wp:docPr id="16" name="Straight Connector 16"/>
+                <wp:cNvGraphicFramePr/>
+                <a:graphic xmlns:a="http://schemas.openxmlformats.org/drawingml/2006/main">
+                  <a:graphicData uri="http://schemas.microsoft.com/office/word/2010/wordprocessingShape">
+                    <wps:wsp>
+                      <wps:cNvCnPr/>
+                      <wps:spPr>
+                        <a:xfrm>
+                          <a:off x="0" y="0"/>
+                          <a:ext cx="1876425" cy="0"/>
+                        </a:xfrm>
+                        <a:prstGeom prst="line">
+                          <a:avLst/>
+                        </a:prstGeom>
+                      </wps:spPr>
+                      <wps:style>
+                        <a:lnRef idx="2">
+                          <a:schemeClr val="dk1"/>
+                        </a:lnRef>
+                        <a:fillRef idx="0">
+                          <a:schemeClr val="dk1"/>
+                        </a:fillRef>
+                        <a:effectRef idx="1">
+                          <a:schemeClr val="dk1"/>
+                        </a:effectRef>
+                        <a:fontRef idx="minor">
+                          <a:schemeClr val="tx1"/>
+                        </a:fontRef>
+                      </wps:style>
+                      <wps:bodyPr/>
+                    </wps:wsp>
+                  </a:graphicData>
+                </a:graphic>
+              </wp:anchor>
+            </w:drawing>
+          </mc:Choice>
+          <mc:Fallback>
+            <w:pict>
+              <v:line w14:anchorId="427EBF21" id="Straight Connector 16" o:spid="_x0000_s1026" style="position:absolute;z-index:251668480;visibility:visible;mso-wrap-style:square;mso-wrap-distance-left:9pt;mso-wrap-distance-top:0;mso-wrap-distance-right:9pt;mso-wrap-distance-bottom:0;mso-position-horizontal:absolute;mso-position-horizontal-relative:margin;mso-position-vertical:absolute;mso-position-vertical-relative:text" from="0,0" to="147.75pt,0" o:gfxdata="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" strokecolor="black [3200]" strokeweight="1pt">
+                <v:stroke joinstyle="miter"/>
+                <w10:wrap anchorx="margin"/>
+              </v:line>
+            </w:pict>
+          </mc:Fallback>
+        </mc:AlternateContent>
+      </w:r>
+    </w:p>
+    <w:p>
+      <w:pPr>
+        <w:pStyle w:val="PlainText"/>
+        <w:rPr>
+          <w:rFonts w:ascii="Courier New" w:hAnsi="Courier New" w:cs="Courier New"/>
+        </w:rPr>
+      </w:pPr>
+      <w:hyperlink r:id="rId20" w:history="1">
+        <w:r>
+          <w:rPr>
+            <w:rStyle w:val="Hyperlink"/>
+            <w:rFonts w:ascii="Courier New" w:hAnsi="Courier New" w:cs="Courier New"/>
+          </w:rPr>
+          <w:t>https://machinelearningmastery.com/display-deep-learning-model-training-history-in-</w:t>
+        </w:r>
+        <w:r>
+          <w:rPr>
+            <w:rStyle w:val="Hyperlink"/>
+            <w:rFonts w:ascii="Courier New" w:hAnsi="Courier New" w:cs="Courier New"/>
+          </w:rPr>
+          <w:t>k</w:t>
+        </w:r>
+        <w:r>
+          <w:rPr>
+            <w:rStyle w:val="Hyperlink"/>
+            <w:rFonts w:ascii="Courier New" w:hAnsi="Courier New" w:cs="Courier New"/>
+          </w:rPr>
+          <w:t>eras/</w:t>
+        </w:r>
+      </w:hyperlink>
+    </w:p>
+    <w:p>
+      <w:pPr>
+        <w:pStyle w:val="PlainText"/>
+        <w:rPr>
+          <w:rFonts w:ascii="Courier New" w:hAnsi="Courier New" w:cs="Courier New"/>
+        </w:rPr>
+      </w:pPr>
+    </w:p>
+    <w:p>
+      <w:pPr>
+        <w:pStyle w:val="PlainText"/>
+        <w:rPr>
+          <w:rFonts w:ascii="Courier New" w:hAnsi="Courier New" w:cs="Courier New"/>
+        </w:rPr>
+      </w:pPr>
+    </w:p>
+    <w:p>
+      <w:pPr>
+        <w:pStyle w:val="PlainText"/>
+        <w:rPr>
+          <w:rFonts w:ascii="Courier New" w:hAnsi="Courier New" w:cs="Courier New"/>
+        </w:rPr>
+      </w:pPr>
+    </w:p>
+    <w:p>
+      <w:pPr>
+        <w:pStyle w:val="PlainText"/>
+        <w:rPr>
+          <w:rFonts w:ascii="Courier New" w:hAnsi="Courier New" w:cs="Courier New"/>
+        </w:rPr>
+      </w:pPr>
+      <w:r>
+        <w:rPr>
+          <w:rFonts w:ascii="Courier New" w:hAnsi="Courier New" w:cs="Courier New"/>
+        </w:rPr>
+        <w:lastRenderedPageBreak/>
+        <w:t>## IV. Results</w:t>
+      </w:r>
+    </w:p>
+    <w:p>
+      <w:pPr>
+        <w:pStyle w:val="PlainText"/>
+        <w:rPr>
+          <w:rFonts w:ascii="Courier New" w:hAnsi="Courier New" w:cs="Courier New"/>
+        </w:rPr>
+      </w:pPr>
+      <w:r>
+        <w:rPr>
+          <w:rFonts w:ascii="Courier New" w:hAnsi="Courier New" w:cs="Courier New"/>
+        </w:rPr>
+        <w:t>_(approx. 2-3 pages)_</w:t>
+      </w:r>
+    </w:p>
+    <w:p>
+      <w:pPr>
+        <w:pStyle w:val="PlainText"/>
+        <w:rPr>
+          <w:rFonts w:ascii="Courier New" w:hAnsi="Courier New" w:cs="Courier New"/>
+        </w:rPr>
+      </w:pPr>
+    </w:p>
+    <w:p>
+      <w:pPr>
+        <w:pStyle w:val="PlainText"/>
+        <w:rPr>
+          <w:rFonts w:ascii="Courier New" w:hAnsi="Courier New" w:cs="Courier New"/>
+        </w:rPr>
+      </w:pPr>
+      <w:r>
+        <w:rPr>
+          <w:rFonts w:ascii="Courier New" w:hAnsi="Courier New" w:cs="Courier New"/>
+        </w:rPr>
+        <w:t>### Model Evaluation and Validation</w:t>
+      </w:r>
+    </w:p>
+    <w:p>
+      <w:pPr>
+        <w:pStyle w:val="PlainText"/>
+        <w:rPr>
+          <w:rFonts w:ascii="Courier New" w:hAnsi="Courier New" w:cs="Courier New"/>
+        </w:rPr>
+      </w:pPr>
+      <w:r>
+        <w:rPr>
+          <w:rFonts w:ascii="Courier New" w:hAnsi="Courier New" w:cs="Courier New"/>
+        </w:rPr>
+        <w:t>In this section, the final model and any supporting qualities should be evaluated in detail. It should be clear how the final model was derived and why this model was chosen. In addition, some type of analysis should be used to validate the robustness of this model and its solution, such as manipulating the input data or environment to see how the model’s solution is affected (this is called sensitivity analysis). Questions to ask yourself when writing this section:</w:t>
+      </w:r>
+    </w:p>
+    <w:p>
+      <w:pPr>
+        <w:pStyle w:val="PlainText"/>
+        <w:rPr>
+          <w:rFonts w:ascii="Courier New" w:hAnsi="Courier New" w:cs="Courier New"/>
+        </w:rPr>
+      </w:pPr>
+      <w:r>
+        <w:rPr>
+          <w:rFonts w:ascii="Courier New" w:hAnsi="Courier New" w:cs="Courier New"/>
+        </w:rPr>
+        <w:t>- _Is the final model reasonable and aligning with solution expectations? Are the final parameters of the model appropriate?_</w:t>
+      </w:r>
+    </w:p>
+    <w:p>
+      <w:pPr>
+        <w:pStyle w:val="PlainText"/>
+        <w:rPr>
+          <w:rFonts w:ascii="Courier New" w:hAnsi="Courier New" w:cs="Courier New"/>
+        </w:rPr>
+      </w:pPr>
+      <w:r>
+        <w:rPr>
+          <w:rFonts w:ascii="Courier New" w:hAnsi="Courier New" w:cs="Courier New"/>
+        </w:rPr>
+        <w:t>- _Has the final model been tested with various inputs to evaluate whether the model generalizes well to unseen data?_</w:t>
+      </w:r>
+    </w:p>
+    <w:p>
+      <w:pPr>
+        <w:pStyle w:val="PlainText"/>
+        <w:rPr>
+          <w:rFonts w:ascii="Courier New" w:hAnsi="Courier New" w:cs="Courier New"/>
+        </w:rPr>
+      </w:pPr>
+      <w:r>
+        <w:rPr>
+          <w:rFonts w:ascii="Courier New" w:hAnsi="Courier New" w:cs="Courier New"/>
+        </w:rPr>
+        <w:t>- _Is the model robust enough for the problem? Do small perturbations (changes) in training data or the input space greatly affect the results?_</w:t>
+      </w:r>
+    </w:p>
+    <w:p>
+      <w:pPr>
+        <w:pStyle w:val="PlainText"/>
+        <w:rPr>
+          <w:rFonts w:ascii="Courier New" w:hAnsi="Courier New" w:cs="Courier New"/>
+        </w:rPr>
+      </w:pPr>
+      <w:r>
+        <w:rPr>
+          <w:rFonts w:ascii="Courier New" w:hAnsi="Courier New" w:cs="Courier New"/>
+        </w:rPr>
+        <w:t>- _Can results found from the model be trusted?_</w:t>
+      </w:r>
+    </w:p>
+    <w:p>
+      <w:pPr>
+        <w:pStyle w:val="PlainText"/>
+        <w:rPr>
+          <w:rFonts w:ascii="Courier New" w:hAnsi="Courier New" w:cs="Courier New"/>
+        </w:rPr>
+      </w:pPr>
+    </w:p>
+    <w:p>
+      <w:pPr>
+        <w:pStyle w:val="PlainText"/>
+        <w:rPr>
+          <w:rFonts w:ascii="Courier New" w:hAnsi="Courier New" w:cs="Courier New"/>
+        </w:rPr>
+      </w:pPr>
+      <w:r>
+        <w:rPr>
+          <w:rFonts w:ascii="Courier New" w:hAnsi="Courier New" w:cs="Courier New"/>
+        </w:rPr>
+        <w:t>### Justification</w:t>
+      </w:r>
+    </w:p>
+    <w:p>
+      <w:pPr>
+        <w:pStyle w:val="PlainText"/>
+        <w:rPr>
+          <w:rFonts w:ascii="Courier New" w:hAnsi="Courier New" w:cs="Courier New"/>
+        </w:rPr>
+      </w:pPr>
+      <w:r>
+        <w:rPr>
+          <w:rFonts w:ascii="Courier New" w:hAnsi="Courier New" w:cs="Courier New"/>
+        </w:rPr>
+        <w:t>In this section, your model’s final solution and its results should be compared to the benchmark you established earlier in the project using some type of statistical analysis. You should also justify whether these results and the solution are significant enough to have solved the problem posed in the project. Questions to ask yourself when writing this section:</w:t>
+      </w:r>
+    </w:p>
+    <w:p>
+      <w:pPr>
+        <w:pStyle w:val="PlainText"/>
+        <w:rPr>
+          <w:rFonts w:ascii="Courier New" w:hAnsi="Courier New" w:cs="Courier New"/>
+        </w:rPr>
+      </w:pPr>
+      <w:r>
+        <w:rPr>
+          <w:rFonts w:ascii="Courier New" w:hAnsi="Courier New" w:cs="Courier New"/>
+        </w:rPr>
+        <w:t>- _Are the final results found stronger than the benchmark result reported earlier?_</w:t>
+      </w:r>
+    </w:p>
+    <w:p>
+      <w:pPr>
+        <w:pStyle w:val="PlainText"/>
+        <w:rPr>
+          <w:rFonts w:ascii="Courier New" w:hAnsi="Courier New" w:cs="Courier New"/>
+        </w:rPr>
+      </w:pPr>
+      <w:r>
+        <w:rPr>
+          <w:rFonts w:ascii="Courier New" w:hAnsi="Courier New" w:cs="Courier New"/>
+        </w:rPr>
+        <w:t>- _Have you thoroughly analyzed and discussed the final solution?_</w:t>
+      </w:r>
+    </w:p>
+    <w:p>
+      <w:pPr>
+        <w:pStyle w:val="PlainText"/>
+        <w:rPr>
+          <w:rFonts w:ascii="Courier New" w:hAnsi="Courier New" w:cs="Courier New"/>
+        </w:rPr>
+      </w:pPr>
+      <w:r>
+        <w:rPr>
+          <w:rFonts w:ascii="Courier New" w:hAnsi="Courier New" w:cs="Courier New"/>
+        </w:rPr>
+        <w:t>- _Is the final solution significant enough to have solved the problem?_</w:t>
+      </w:r>
+    </w:p>
+    <w:p>
+      <w:pPr>
+        <w:pStyle w:val="PlainText"/>
+        <w:rPr>
+          <w:rFonts w:ascii="Courier New" w:hAnsi="Courier New" w:cs="Courier New"/>
+        </w:rPr>
+      </w:pPr>
+    </w:p>
+    <w:p>
+      <w:pPr>
+        <w:pStyle w:val="PlainText"/>
+        <w:rPr>
+          <w:rFonts w:ascii="Courier New" w:hAnsi="Courier New" w:cs="Courier New"/>
+        </w:rPr>
+      </w:pPr>
+    </w:p>
+    <w:p>
+      <w:pPr>
+        <w:pStyle w:val="PlainText"/>
+        <w:rPr>
+          <w:rFonts w:ascii="Courier New" w:hAnsi="Courier New" w:cs="Courier New"/>
+        </w:rPr>
+      </w:pPr>
+      <w:r>
+        <w:rPr>
+          <w:rFonts w:ascii="Courier New" w:hAnsi="Courier New" w:cs="Courier New"/>
+        </w:rPr>
+        <w:t>## V. Conclusion</w:t>
+      </w:r>
+    </w:p>
+    <w:p>
+      <w:pPr>
+        <w:pStyle w:val="PlainText"/>
+        <w:rPr>
+          <w:rFonts w:ascii="Courier New" w:hAnsi="Courier New" w:cs="Courier New"/>
+        </w:rPr>
+      </w:pPr>
+      <w:r>
+        <w:rPr>
+          <w:rFonts w:ascii="Courier New" w:hAnsi="Courier New" w:cs="Courier New"/>
+        </w:rPr>
+        <w:t>_(approx. 1-2 pages)_</w:t>
+      </w:r>
+    </w:p>
+    <w:p>
+      <w:pPr>
+        <w:pStyle w:val="PlainText"/>
+        <w:rPr>
+          <w:rFonts w:ascii="Courier New" w:hAnsi="Courier New" w:cs="Courier New"/>
+        </w:rPr>
+      </w:pPr>
+    </w:p>
+    <w:p>
+      <w:pPr>
+        <w:pStyle w:val="PlainText"/>
+        <w:rPr>
+          <w:rFonts w:ascii="Courier New" w:hAnsi="Courier New" w:cs="Courier New"/>
+        </w:rPr>
+      </w:pPr>
+      <w:r>
+        <w:rPr>
+          <w:rFonts w:ascii="Courier New" w:hAnsi="Courier New" w:cs="Courier New"/>
+        </w:rPr>
+        <w:t>### Free-Form Visualization</w:t>
+      </w:r>
+    </w:p>
+    <w:p>
+      <w:pPr>
+        <w:pStyle w:val="PlainText"/>
+        <w:rPr>
+          <w:rFonts w:ascii="Courier New" w:hAnsi="Courier New" w:cs="Courier New"/>
+        </w:rPr>
+      </w:pPr>
+      <w:r>
+        <w:rPr>
+          <w:rFonts w:ascii="Courier New" w:hAnsi="Courier New" w:cs="Courier New"/>
+        </w:rPr>
+        <w:t>In this section, you will need to provide some form of visualization that emphasizes an important quality about the project. It is much more free-form, but should reasonably support a significant result or characteristic about the problem that you want to discuss. Questions to ask yourself when writing this section:</w:t>
+      </w:r>
+    </w:p>
+    <w:p>
+      <w:pPr>
+        <w:pStyle w:val="PlainText"/>
+        <w:rPr>
+          <w:rFonts w:ascii="Courier New" w:hAnsi="Courier New" w:cs="Courier New"/>
+        </w:rPr>
+      </w:pPr>
+      <w:r>
+        <w:rPr>
+          <w:rFonts w:ascii="Courier New" w:hAnsi="Courier New" w:cs="Courier New"/>
+        </w:rPr>
+        <w:t>- _Have you visualized a relevant or important quality about the problem, dataset, input data, or results?_</w:t>
       </w:r>
     </w:p>
     <w:p>
@@ -2505,785 +4494,28 @@
         <w:rPr>
           <w:rFonts w:ascii="Courier New" w:hAnsi="Courier New" w:cs="Courier New"/>
         </w:rPr>
-        <w:t>### Algorithms and Techniques</w:t>
-      </w:r>
-    </w:p>
-    <w:p>
-      <w:pPr>
-        <w:pStyle w:val="PlainText"/>
-        <w:rPr>
-          <w:rFonts w:ascii="Courier New" w:hAnsi="Courier New" w:cs="Courier New"/>
-        </w:rPr>
-      </w:pPr>
-      <w:r>
-        <w:rPr>
-          <w:rFonts w:ascii="Courier New" w:hAnsi="Courier New" w:cs="Courier New"/>
-        </w:rPr>
-        <w:t>In this section, you will need to discuss the algorithms and techniques you intend to use for solving the problem. You should justify the use of each one based on the characteristics of the problem and the problem domain. Questions to ask yourself when writing this section:</w:t>
-      </w:r>
-    </w:p>
-    <w:p>
-      <w:pPr>
-        <w:pStyle w:val="PlainText"/>
-        <w:rPr>
-          <w:rFonts w:ascii="Courier New" w:hAnsi="Courier New" w:cs="Courier New"/>
-        </w:rPr>
-      </w:pPr>
-      <w:r>
-        <w:rPr>
-          <w:rFonts w:ascii="Courier New" w:hAnsi="Courier New" w:cs="Courier New"/>
-        </w:rPr>
-        <w:t>- _Are the algorithms you will use, including any default variables/parameters in the project clearly defined?_</w:t>
-      </w:r>
-    </w:p>
-    <w:p>
-      <w:pPr>
-        <w:pStyle w:val="PlainText"/>
-        <w:rPr>
-          <w:rFonts w:ascii="Courier New" w:hAnsi="Courier New" w:cs="Courier New"/>
-        </w:rPr>
-      </w:pPr>
-      <w:r>
-        <w:rPr>
-          <w:rFonts w:ascii="Courier New" w:hAnsi="Courier New" w:cs="Courier New"/>
-        </w:rPr>
-        <w:t>- _Are the techniques to be used thoroughly discussed and justified?_</w:t>
-      </w:r>
-    </w:p>
-    <w:p>
-      <w:pPr>
-        <w:pStyle w:val="PlainText"/>
-        <w:rPr>
-          <w:rFonts w:ascii="Courier New" w:hAnsi="Courier New" w:cs="Courier New"/>
-        </w:rPr>
-      </w:pPr>
-      <w:r>
-        <w:rPr>
-          <w:rFonts w:ascii="Courier New" w:hAnsi="Courier New" w:cs="Courier New"/>
-        </w:rPr>
-        <w:t>- _Is it made clear how the input data or datasets will be handled by the algorithms and techniques chosen?_</w:t>
-      </w:r>
-    </w:p>
-    <w:p>
-      <w:pPr>
-        <w:pStyle w:val="PlainText"/>
-        <w:rPr>
-          <w:rFonts w:ascii="Courier New" w:hAnsi="Courier New" w:cs="Courier New"/>
-        </w:rPr>
-      </w:pPr>
-    </w:p>
-    <w:p>
-      <w:pPr>
-        <w:pStyle w:val="PlainText"/>
-        <w:rPr>
-          <w:rFonts w:ascii="Courier New" w:hAnsi="Courier New" w:cs="Courier New"/>
-        </w:rPr>
-      </w:pPr>
-      <w:r>
-        <w:rPr>
-          <w:rFonts w:ascii="Courier New" w:hAnsi="Courier New" w:cs="Courier New"/>
-        </w:rPr>
-        <w:t>### Benchmark</w:t>
-      </w:r>
-    </w:p>
-    <w:p>
-      <w:pPr>
-        <w:pStyle w:val="PlainText"/>
-        <w:rPr>
-          <w:rFonts w:ascii="Courier New" w:hAnsi="Courier New" w:cs="Courier New"/>
-        </w:rPr>
-      </w:pPr>
-      <w:r>
-        <w:rPr>
-          <w:rFonts w:ascii="Courier New" w:hAnsi="Courier New" w:cs="Courier New"/>
-        </w:rPr>
-        <w:t>In this section, you will need to provide a clearly defined benchmark result or threshold for comparing across performances obtained by your solution. The reasoning behind the benchmark (in the case where it is not an established result) should be discussed. Questions to ask yourself when writing this section:</w:t>
-      </w:r>
-    </w:p>
-    <w:p>
-      <w:pPr>
-        <w:pStyle w:val="PlainText"/>
-        <w:rPr>
-          <w:rFonts w:ascii="Courier New" w:hAnsi="Courier New" w:cs="Courier New"/>
-        </w:rPr>
-      </w:pPr>
-      <w:r>
-        <w:rPr>
-          <w:rFonts w:ascii="Courier New" w:hAnsi="Courier New" w:cs="Courier New"/>
-        </w:rPr>
-        <w:t>- _Has some result or value been provided that acts as a benchmark for measuring performance?_</w:t>
-      </w:r>
-    </w:p>
-    <w:p>
-      <w:pPr>
-        <w:pStyle w:val="PlainText"/>
-        <w:rPr>
-          <w:rFonts w:ascii="Courier New" w:hAnsi="Courier New" w:cs="Courier New"/>
-        </w:rPr>
-      </w:pPr>
-      <w:r>
-        <w:rPr>
-          <w:rFonts w:ascii="Courier New" w:hAnsi="Courier New" w:cs="Courier New"/>
-        </w:rPr>
-        <w:t>- _Is it clear how this result or value was obtained (whether by data or by hypothesis)?_</w:t>
-      </w:r>
-    </w:p>
-    <w:p>
-      <w:pPr>
-        <w:pStyle w:val="PlainText"/>
-        <w:rPr>
-          <w:rFonts w:ascii="Courier New" w:hAnsi="Courier New" w:cs="Courier New"/>
-        </w:rPr>
-      </w:pPr>
-    </w:p>
-    <w:p>
-      <w:pPr>
-        <w:pStyle w:val="PlainText"/>
-        <w:rPr>
-          <w:rFonts w:ascii="Courier New" w:hAnsi="Courier New" w:cs="Courier New"/>
-        </w:rPr>
-      </w:pPr>
-    </w:p>
-    <w:p>
-      <w:pPr>
-        <w:pStyle w:val="PlainText"/>
-        <w:rPr>
-          <w:rFonts w:ascii="Courier New" w:hAnsi="Courier New" w:cs="Courier New"/>
-        </w:rPr>
-      </w:pPr>
+        <w:t>### Reflection</w:t>
+      </w:r>
+    </w:p>
+    <w:p>
+      <w:pPr>
+        <w:pStyle w:val="PlainText"/>
+        <w:rPr>
+          <w:rFonts w:ascii="Courier New" w:hAnsi="Courier New" w:cs="Courier New"/>
+        </w:rPr>
+      </w:pPr>
+      <w:r>
+        <w:rPr>
+          <w:rFonts w:ascii="Courier New" w:hAnsi="Courier New" w:cs="Courier New"/>
+        </w:rPr>
+        <w:t xml:space="preserve">In this section, you will summarize the entire end-to-end problem solution and discuss one or two particular aspects of the project you found interesting or difficult. You are expected to reflect on the project as a whole to show that you have a firm understanding of the </w:t>
+      </w:r>
       <w:r>
         <w:rPr>
           <w:rFonts w:ascii="Courier New" w:hAnsi="Courier New" w:cs="Courier New"/>
         </w:rPr>
         <w:lastRenderedPageBreak/>
-        <w:t>## III. Methodology</w:t>
-      </w:r>
-    </w:p>
-    <w:p>
-      <w:pPr>
-        <w:pStyle w:val="PlainText"/>
-        <w:rPr>
-          <w:rFonts w:ascii="Courier New" w:hAnsi="Courier New" w:cs="Courier New"/>
-        </w:rPr>
-      </w:pPr>
-      <w:r>
-        <w:rPr>
-          <w:rFonts w:ascii="Courier New" w:hAnsi="Courier New" w:cs="Courier New"/>
-        </w:rPr>
-        <w:t>_(approx. 3-5 pages)_</w:t>
-      </w:r>
-    </w:p>
-    <w:p>
-      <w:pPr>
-        <w:pStyle w:val="PlainText"/>
-        <w:rPr>
-          <w:rFonts w:ascii="Courier New" w:hAnsi="Courier New" w:cs="Courier New"/>
-        </w:rPr>
-      </w:pPr>
-    </w:p>
-    <w:p>
-      <w:pPr>
-        <w:pStyle w:val="PlainText"/>
-        <w:rPr>
-          <w:rFonts w:ascii="Courier New" w:hAnsi="Courier New" w:cs="Courier New"/>
-        </w:rPr>
-      </w:pPr>
-      <w:r>
-        <w:rPr>
-          <w:rFonts w:ascii="Courier New" w:hAnsi="Courier New" w:cs="Courier New"/>
-        </w:rPr>
-        <w:t>### Data Preprocessing</w:t>
-      </w:r>
-    </w:p>
-    <w:p>
-      <w:pPr>
-        <w:pStyle w:val="PlainText"/>
-        <w:rPr>
-          <w:rFonts w:ascii="Courier New" w:hAnsi="Courier New" w:cs="Courier New"/>
-        </w:rPr>
-      </w:pPr>
-      <w:r>
-        <w:rPr>
-          <w:rFonts w:ascii="Courier New" w:hAnsi="Courier New" w:cs="Courier New"/>
-        </w:rPr>
-        <w:t>In this section, all of your preprocessing steps will need to be clearly documented, if any were necessary. From the previous section, any of the abnormalities or characteristics that you identified about the dataset will be addressed and corrected here. Questions to ask yourself when writing this section:</w:t>
-      </w:r>
-    </w:p>
-    <w:p>
-      <w:pPr>
-        <w:pStyle w:val="PlainText"/>
-        <w:rPr>
-          <w:rFonts w:ascii="Courier New" w:hAnsi="Courier New" w:cs="Courier New"/>
-        </w:rPr>
-      </w:pPr>
-      <w:r>
-        <w:rPr>
-          <w:rFonts w:ascii="Courier New" w:hAnsi="Courier New" w:cs="Courier New"/>
-        </w:rPr>
-        <w:t>- _If the algorithms chosen require preprocessing steps like feature selection or feature transformations, have they been properly documented?_</w:t>
-      </w:r>
-    </w:p>
-    <w:p>
-      <w:pPr>
-        <w:pStyle w:val="PlainText"/>
-        <w:rPr>
-          <w:rFonts w:ascii="Courier New" w:hAnsi="Courier New" w:cs="Courier New"/>
-        </w:rPr>
-      </w:pPr>
-      <w:r>
-        <w:rPr>
-          <w:rFonts w:ascii="Courier New" w:hAnsi="Courier New" w:cs="Courier New"/>
-        </w:rPr>
-        <w:t>- _Based on the **Data Exploration** section, if there were abnormalities or characteristics that needed to be addressed, have they been properly corrected?_</w:t>
-      </w:r>
-    </w:p>
-    <w:p>
-      <w:pPr>
-        <w:pStyle w:val="PlainText"/>
-        <w:rPr>
-          <w:rFonts w:ascii="Courier New" w:hAnsi="Courier New" w:cs="Courier New"/>
-        </w:rPr>
-      </w:pPr>
-      <w:r>
-        <w:rPr>
-          <w:rFonts w:ascii="Courier New" w:hAnsi="Courier New" w:cs="Courier New"/>
-        </w:rPr>
-        <w:t>- _If no preprocessing is needed, has it been made clear why?_</w:t>
-      </w:r>
-    </w:p>
-    <w:p>
-      <w:pPr>
-        <w:pStyle w:val="PlainText"/>
-        <w:rPr>
-          <w:rFonts w:ascii="Courier New" w:hAnsi="Courier New" w:cs="Courier New"/>
-        </w:rPr>
-      </w:pPr>
-    </w:p>
-    <w:p>
-      <w:pPr>
-        <w:pStyle w:val="PlainText"/>
-        <w:rPr>
-          <w:rFonts w:ascii="Courier New" w:hAnsi="Courier New" w:cs="Courier New"/>
-        </w:rPr>
-      </w:pPr>
-      <w:r>
-        <w:rPr>
-          <w:rFonts w:ascii="Courier New" w:hAnsi="Courier New" w:cs="Courier New"/>
-        </w:rPr>
-        <w:t>### Implementation</w:t>
-      </w:r>
-    </w:p>
-    <w:p>
-      <w:pPr>
-        <w:pStyle w:val="PlainText"/>
-        <w:rPr>
-          <w:rFonts w:ascii="Courier New" w:hAnsi="Courier New" w:cs="Courier New"/>
-        </w:rPr>
-      </w:pPr>
-      <w:r>
-        <w:rPr>
-          <w:rFonts w:ascii="Courier New" w:hAnsi="Courier New" w:cs="Courier New"/>
-        </w:rPr>
-        <w:t>In this section, the process for which metrics, algorithms, and techniques that you implemented for the given data will need to be clearly documented. It should be abundantly clear how the implementation was carried out, and discussion should be made regarding any complications that occurred during this process. Questions to ask yourself when writing this section:</w:t>
-      </w:r>
-    </w:p>
-    <w:p>
-      <w:pPr>
-        <w:pStyle w:val="PlainText"/>
-        <w:rPr>
-          <w:rFonts w:ascii="Courier New" w:hAnsi="Courier New" w:cs="Courier New"/>
-        </w:rPr>
-      </w:pPr>
-      <w:r>
-        <w:rPr>
-          <w:rFonts w:ascii="Courier New" w:hAnsi="Courier New" w:cs="Courier New"/>
-        </w:rPr>
-        <w:t>- _Is it made clear how the algorithms and techniques were implemented with the given datasets or input data?_</w:t>
-      </w:r>
-    </w:p>
-    <w:p>
-      <w:pPr>
-        <w:pStyle w:val="PlainText"/>
-        <w:rPr>
-          <w:rFonts w:ascii="Courier New" w:hAnsi="Courier New" w:cs="Courier New"/>
-        </w:rPr>
-      </w:pPr>
-      <w:r>
-        <w:rPr>
-          <w:rFonts w:ascii="Courier New" w:hAnsi="Courier New" w:cs="Courier New"/>
-        </w:rPr>
-        <w:t>- _Were there any complications with the original metrics or techniques that required changing prior to acquiring a solution?_</w:t>
-      </w:r>
-    </w:p>
-    <w:p>
-      <w:pPr>
-        <w:pStyle w:val="PlainText"/>
-        <w:rPr>
-          <w:rFonts w:ascii="Courier New" w:hAnsi="Courier New" w:cs="Courier New"/>
-        </w:rPr>
-      </w:pPr>
-      <w:r>
-        <w:rPr>
-          <w:rFonts w:ascii="Courier New" w:hAnsi="Courier New" w:cs="Courier New"/>
-        </w:rPr>
-        <w:t>- _Was there any part of the coding process (e.g., writing complicated functions) that should be documented?_</w:t>
-      </w:r>
-    </w:p>
-    <w:p>
-      <w:pPr>
-        <w:pStyle w:val="PlainText"/>
-        <w:rPr>
-          <w:rFonts w:ascii="Courier New" w:hAnsi="Courier New" w:cs="Courier New"/>
-        </w:rPr>
-      </w:pPr>
-    </w:p>
-    <w:p>
-      <w:pPr>
-        <w:pStyle w:val="PlainText"/>
-        <w:rPr>
-          <w:rFonts w:ascii="Courier New" w:hAnsi="Courier New" w:cs="Courier New"/>
-        </w:rPr>
-      </w:pPr>
-      <w:r>
-        <w:rPr>
-          <w:rFonts w:ascii="Courier New" w:hAnsi="Courier New" w:cs="Courier New"/>
-        </w:rPr>
-        <w:t>### Refinement</w:t>
-      </w:r>
-    </w:p>
-    <w:p>
-      <w:pPr>
-        <w:pStyle w:val="PlainText"/>
-        <w:rPr>
-          <w:rFonts w:ascii="Courier New" w:hAnsi="Courier New" w:cs="Courier New"/>
-        </w:rPr>
-      </w:pPr>
-      <w:r>
-        <w:rPr>
-          <w:rFonts w:ascii="Courier New" w:hAnsi="Courier New" w:cs="Courier New"/>
-        </w:rPr>
-        <w:t>In this section, you will need to discuss the process of improvement you made upon the algorithms and techniques you used in your implementation. For example, adjusting parameters for certain models to acquire improved solutions would fall under the refinement category. Your initial and final solutions should be reported, as well as any significant intermediate results as necessary. Questions to ask yourself when writing this section:</w:t>
-      </w:r>
-    </w:p>
-    <w:p>
-      <w:pPr>
-        <w:pStyle w:val="PlainText"/>
-        <w:rPr>
-          <w:rFonts w:ascii="Courier New" w:hAnsi="Courier New" w:cs="Courier New"/>
-        </w:rPr>
-      </w:pPr>
-      <w:r>
-        <w:rPr>
-          <w:rFonts w:ascii="Courier New" w:hAnsi="Courier New" w:cs="Courier New"/>
-        </w:rPr>
-        <w:t>- _Has an initial solution been found and clearly reported?_</w:t>
-      </w:r>
-    </w:p>
-    <w:p>
-      <w:pPr>
-        <w:pStyle w:val="PlainText"/>
-        <w:rPr>
-          <w:rFonts w:ascii="Courier New" w:hAnsi="Courier New" w:cs="Courier New"/>
-        </w:rPr>
-      </w:pPr>
-      <w:r>
-        <w:rPr>
-          <w:rFonts w:ascii="Courier New" w:hAnsi="Courier New" w:cs="Courier New"/>
-        </w:rPr>
-        <w:t>- _Is the process of improvement clearly documented, such as what techniques were used?_</w:t>
-      </w:r>
-    </w:p>
-    <w:p>
-      <w:pPr>
-        <w:pStyle w:val="PlainText"/>
-        <w:rPr>
-          <w:rFonts w:ascii="Courier New" w:hAnsi="Courier New" w:cs="Courier New"/>
-        </w:rPr>
-      </w:pPr>
-      <w:r>
-        <w:rPr>
-          <w:rFonts w:ascii="Courier New" w:hAnsi="Courier New" w:cs="Courier New"/>
-        </w:rPr>
-        <w:t>- _Are intermediate and final solutions clearly reported as the process is improved?_</w:t>
-      </w:r>
-    </w:p>
-    <w:p>
-      <w:pPr>
-        <w:pStyle w:val="PlainText"/>
-        <w:rPr>
-          <w:rFonts w:ascii="Courier New" w:hAnsi="Courier New" w:cs="Courier New"/>
-        </w:rPr>
-      </w:pPr>
-    </w:p>
-    <w:p>
-      <w:pPr>
-        <w:pStyle w:val="PlainText"/>
-        <w:rPr>
-          <w:rFonts w:ascii="Courier New" w:hAnsi="Courier New" w:cs="Courier New"/>
-        </w:rPr>
-      </w:pPr>
-    </w:p>
-    <w:p>
-      <w:pPr>
-        <w:pStyle w:val="PlainText"/>
-        <w:rPr>
-          <w:rFonts w:ascii="Courier New" w:hAnsi="Courier New" w:cs="Courier New"/>
-        </w:rPr>
-      </w:pPr>
-      <w:r>
-        <w:rPr>
-          <w:rFonts w:ascii="Courier New" w:hAnsi="Courier New" w:cs="Courier New"/>
-        </w:rPr>
-        <w:t>## IV. Results</w:t>
-      </w:r>
-    </w:p>
-    <w:p>
-      <w:pPr>
-        <w:pStyle w:val="PlainText"/>
-        <w:rPr>
-          <w:rFonts w:ascii="Courier New" w:hAnsi="Courier New" w:cs="Courier New"/>
-        </w:rPr>
-      </w:pPr>
-      <w:r>
-        <w:rPr>
-          <w:rFonts w:ascii="Courier New" w:hAnsi="Courier New" w:cs="Courier New"/>
-        </w:rPr>
-        <w:t>_(approx. 2-3 pages)_</w:t>
-      </w:r>
-    </w:p>
-    <w:p>
-      <w:pPr>
-        <w:pStyle w:val="PlainText"/>
-        <w:rPr>
-          <w:rFonts w:ascii="Courier New" w:hAnsi="Courier New" w:cs="Courier New"/>
-        </w:rPr>
-      </w:pPr>
-    </w:p>
-    <w:p>
-      <w:pPr>
-        <w:pStyle w:val="PlainText"/>
-        <w:rPr>
-          <w:rFonts w:ascii="Courier New" w:hAnsi="Courier New" w:cs="Courier New"/>
-        </w:rPr>
-      </w:pPr>
-      <w:r>
-        <w:rPr>
-          <w:rFonts w:ascii="Courier New" w:hAnsi="Courier New" w:cs="Courier New"/>
-        </w:rPr>
-        <w:t>### Model Evaluation and Validation</w:t>
-      </w:r>
-    </w:p>
-    <w:p>
-      <w:pPr>
-        <w:pStyle w:val="PlainText"/>
-        <w:rPr>
-          <w:rFonts w:ascii="Courier New" w:hAnsi="Courier New" w:cs="Courier New"/>
-        </w:rPr>
-      </w:pPr>
-      <w:r>
-        <w:rPr>
-          <w:rFonts w:ascii="Courier New" w:hAnsi="Courier New" w:cs="Courier New"/>
-        </w:rPr>
-        <w:t xml:space="preserve">In this section, the final model and any supporting qualities should be evaluated in detail. It should be clear how the final model was derived and why this model was chosen. In addition, some type of analysis should be used to validate the robustness of this model and its solution, such </w:t>
-      </w:r>
-      <w:r>
-        <w:rPr>
-          <w:rFonts w:ascii="Courier New" w:hAnsi="Courier New" w:cs="Courier New"/>
-        </w:rPr>
-        <w:lastRenderedPageBreak/>
-        <w:t>as manipulating the input data or environment to see how the model’s solution is affected (this is called sensitivity analysis). Questions to ask yourself when writing this section:</w:t>
-      </w:r>
-    </w:p>
-    <w:p>
-      <w:pPr>
-        <w:pStyle w:val="PlainText"/>
-        <w:rPr>
-          <w:rFonts w:ascii="Courier New" w:hAnsi="Courier New" w:cs="Courier New"/>
-        </w:rPr>
-      </w:pPr>
-      <w:r>
-        <w:rPr>
-          <w:rFonts w:ascii="Courier New" w:hAnsi="Courier New" w:cs="Courier New"/>
-        </w:rPr>
-        <w:t>- _Is the final model reasonable and aligning with solution expectations? Are the final parameters of the model appropriate?_</w:t>
-      </w:r>
-    </w:p>
-    <w:p>
-      <w:pPr>
-        <w:pStyle w:val="PlainText"/>
-        <w:rPr>
-          <w:rFonts w:ascii="Courier New" w:hAnsi="Courier New" w:cs="Courier New"/>
-        </w:rPr>
-      </w:pPr>
-      <w:r>
-        <w:rPr>
-          <w:rFonts w:ascii="Courier New" w:hAnsi="Courier New" w:cs="Courier New"/>
-        </w:rPr>
-        <w:t>- _Has the final model been tested with various inputs to evaluate whether the model generalizes well to unseen data?_</w:t>
-      </w:r>
-    </w:p>
-    <w:p>
-      <w:pPr>
-        <w:pStyle w:val="PlainText"/>
-        <w:rPr>
-          <w:rFonts w:ascii="Courier New" w:hAnsi="Courier New" w:cs="Courier New"/>
-        </w:rPr>
-      </w:pPr>
-      <w:r>
-        <w:rPr>
-          <w:rFonts w:ascii="Courier New" w:hAnsi="Courier New" w:cs="Courier New"/>
-        </w:rPr>
-        <w:t>- _Is the model robust enough for the problem? Do small perturbations (changes) in training data or the input space greatly affect the results?_</w:t>
-      </w:r>
-    </w:p>
-    <w:p>
-      <w:pPr>
-        <w:pStyle w:val="PlainText"/>
-        <w:rPr>
-          <w:rFonts w:ascii="Courier New" w:hAnsi="Courier New" w:cs="Courier New"/>
-        </w:rPr>
-      </w:pPr>
-      <w:r>
-        <w:rPr>
-          <w:rFonts w:ascii="Courier New" w:hAnsi="Courier New" w:cs="Courier New"/>
-        </w:rPr>
-        <w:t>- _Can results found from the model be trusted?_</w:t>
-      </w:r>
-    </w:p>
-    <w:p>
-      <w:pPr>
-        <w:pStyle w:val="PlainText"/>
-        <w:rPr>
-          <w:rFonts w:ascii="Courier New" w:hAnsi="Courier New" w:cs="Courier New"/>
-        </w:rPr>
-      </w:pPr>
-    </w:p>
-    <w:p>
-      <w:pPr>
-        <w:pStyle w:val="PlainText"/>
-        <w:rPr>
-          <w:rFonts w:ascii="Courier New" w:hAnsi="Courier New" w:cs="Courier New"/>
-        </w:rPr>
-      </w:pPr>
-      <w:r>
-        <w:rPr>
-          <w:rFonts w:ascii="Courier New" w:hAnsi="Courier New" w:cs="Courier New"/>
-        </w:rPr>
-        <w:t>### Justification</w:t>
-      </w:r>
-    </w:p>
-    <w:p>
-      <w:pPr>
-        <w:pStyle w:val="PlainText"/>
-        <w:rPr>
-          <w:rFonts w:ascii="Courier New" w:hAnsi="Courier New" w:cs="Courier New"/>
-        </w:rPr>
-      </w:pPr>
-      <w:r>
-        <w:rPr>
-          <w:rFonts w:ascii="Courier New" w:hAnsi="Courier New" w:cs="Courier New"/>
-        </w:rPr>
-        <w:t>In this section, your model’s final solution and its results should be compared to the benchmark you established earlier in the project using some type of statistical analysis. You should also justify whether these results and the solution are significant enough to have solved the problem posed in the project. Questions to ask yourself when writing this section:</w:t>
-      </w:r>
-    </w:p>
-    <w:p>
-      <w:pPr>
-        <w:pStyle w:val="PlainText"/>
-        <w:rPr>
-          <w:rFonts w:ascii="Courier New" w:hAnsi="Courier New" w:cs="Courier New"/>
-        </w:rPr>
-      </w:pPr>
-      <w:r>
-        <w:rPr>
-          <w:rFonts w:ascii="Courier New" w:hAnsi="Courier New" w:cs="Courier New"/>
-        </w:rPr>
-        <w:t>- _Are the final results found stronger than the benchmark result reported earlier?_</w:t>
-      </w:r>
-    </w:p>
-    <w:p>
-      <w:pPr>
-        <w:pStyle w:val="PlainText"/>
-        <w:rPr>
-          <w:rFonts w:ascii="Courier New" w:hAnsi="Courier New" w:cs="Courier New"/>
-        </w:rPr>
-      </w:pPr>
-      <w:r>
-        <w:rPr>
-          <w:rFonts w:ascii="Courier New" w:hAnsi="Courier New" w:cs="Courier New"/>
-        </w:rPr>
-        <w:t>- _Have you thoroughly analyzed and discussed the final solution?_</w:t>
-      </w:r>
-    </w:p>
-    <w:p>
-      <w:pPr>
-        <w:pStyle w:val="PlainText"/>
-        <w:rPr>
-          <w:rFonts w:ascii="Courier New" w:hAnsi="Courier New" w:cs="Courier New"/>
-        </w:rPr>
-      </w:pPr>
-      <w:r>
-        <w:rPr>
-          <w:rFonts w:ascii="Courier New" w:hAnsi="Courier New" w:cs="Courier New"/>
-        </w:rPr>
-        <w:t>- _Is the final solution significant enough to have solved the problem?_</w:t>
-      </w:r>
-    </w:p>
-    <w:p>
-      <w:pPr>
-        <w:pStyle w:val="PlainText"/>
-        <w:rPr>
-          <w:rFonts w:ascii="Courier New" w:hAnsi="Courier New" w:cs="Courier New"/>
-        </w:rPr>
-      </w:pPr>
-    </w:p>
-    <w:p>
-      <w:pPr>
-        <w:pStyle w:val="PlainText"/>
-        <w:rPr>
-          <w:rFonts w:ascii="Courier New" w:hAnsi="Courier New" w:cs="Courier New"/>
-        </w:rPr>
-      </w:pPr>
-    </w:p>
-    <w:p>
-      <w:pPr>
-        <w:pStyle w:val="PlainText"/>
-        <w:rPr>
-          <w:rFonts w:ascii="Courier New" w:hAnsi="Courier New" w:cs="Courier New"/>
-        </w:rPr>
-      </w:pPr>
-      <w:r>
-        <w:rPr>
-          <w:rFonts w:ascii="Courier New" w:hAnsi="Courier New" w:cs="Courier New"/>
-        </w:rPr>
-        <w:t>## V. Conclusion</w:t>
-      </w:r>
-    </w:p>
-    <w:p>
-      <w:pPr>
-        <w:pStyle w:val="PlainText"/>
-        <w:rPr>
-          <w:rFonts w:ascii="Courier New" w:hAnsi="Courier New" w:cs="Courier New"/>
-        </w:rPr>
-      </w:pPr>
-      <w:r>
-        <w:rPr>
-          <w:rFonts w:ascii="Courier New" w:hAnsi="Courier New" w:cs="Courier New"/>
-        </w:rPr>
-        <w:t>_(approx. 1-2 pages)_</w:t>
-      </w:r>
-    </w:p>
-    <w:p>
-      <w:pPr>
-        <w:pStyle w:val="PlainText"/>
-        <w:rPr>
-          <w:rFonts w:ascii="Courier New" w:hAnsi="Courier New" w:cs="Courier New"/>
-        </w:rPr>
-      </w:pPr>
-    </w:p>
-    <w:p>
-      <w:pPr>
-        <w:pStyle w:val="PlainText"/>
-        <w:rPr>
-          <w:rFonts w:ascii="Courier New" w:hAnsi="Courier New" w:cs="Courier New"/>
-        </w:rPr>
-      </w:pPr>
-      <w:r>
-        <w:rPr>
-          <w:rFonts w:ascii="Courier New" w:hAnsi="Courier New" w:cs="Courier New"/>
-        </w:rPr>
-        <w:t>### Free-Form Visualization</w:t>
-      </w:r>
-    </w:p>
-    <w:p>
-      <w:pPr>
-        <w:pStyle w:val="PlainText"/>
-        <w:rPr>
-          <w:rFonts w:ascii="Courier New" w:hAnsi="Courier New" w:cs="Courier New"/>
-        </w:rPr>
-      </w:pPr>
-      <w:r>
-        <w:rPr>
-          <w:rFonts w:ascii="Courier New" w:hAnsi="Courier New" w:cs="Courier New"/>
-        </w:rPr>
-        <w:t>In this section, you will need to provide some form of visualization that emphasizes an important quality about the project. It is much more free-form, but should reasonably support a significant result or characteristic about the problem that you want to discuss. Questions to ask yourself when writing this section:</w:t>
-      </w:r>
-    </w:p>
-    <w:p>
-      <w:pPr>
-        <w:pStyle w:val="PlainText"/>
-        <w:rPr>
-          <w:rFonts w:ascii="Courier New" w:hAnsi="Courier New" w:cs="Courier New"/>
-        </w:rPr>
-      </w:pPr>
-      <w:r>
-        <w:rPr>
-          <w:rFonts w:ascii="Courier New" w:hAnsi="Courier New" w:cs="Courier New"/>
-        </w:rPr>
-        <w:t>- _Have you visualized a relevant or important quality about the problem, dataset, input data, or results?_</w:t>
-      </w:r>
-    </w:p>
-    <w:p>
-      <w:pPr>
-        <w:pStyle w:val="PlainText"/>
-        <w:rPr>
-          <w:rFonts w:ascii="Courier New" w:hAnsi="Courier New" w:cs="Courier New"/>
-        </w:rPr>
-      </w:pPr>
-      <w:r>
-        <w:rPr>
-          <w:rFonts w:ascii="Courier New" w:hAnsi="Courier New" w:cs="Courier New"/>
-        </w:rPr>
-        <w:t>- _Is the visualization thoroughly analyzed and discussed?_</w:t>
-      </w:r>
-    </w:p>
-    <w:p>
-      <w:pPr>
-        <w:pStyle w:val="PlainText"/>
-        <w:rPr>
-          <w:rFonts w:ascii="Courier New" w:hAnsi="Courier New" w:cs="Courier New"/>
-        </w:rPr>
-      </w:pPr>
-      <w:r>
-        <w:rPr>
-          <w:rFonts w:ascii="Courier New" w:hAnsi="Courier New" w:cs="Courier New"/>
-        </w:rPr>
-        <w:t>- _If a plot is provided, are the axes, title, and datum clearly defined?_</w:t>
-      </w:r>
-    </w:p>
-    <w:p>
-      <w:pPr>
-        <w:pStyle w:val="PlainText"/>
-        <w:rPr>
-          <w:rFonts w:ascii="Courier New" w:hAnsi="Courier New" w:cs="Courier New"/>
-        </w:rPr>
-      </w:pPr>
-    </w:p>
-    <w:p>
-      <w:pPr>
-        <w:pStyle w:val="PlainText"/>
-        <w:rPr>
-          <w:rFonts w:ascii="Courier New" w:hAnsi="Courier New" w:cs="Courier New"/>
-        </w:rPr>
-      </w:pPr>
-      <w:r>
-        <w:rPr>
-          <w:rFonts w:ascii="Courier New" w:hAnsi="Courier New" w:cs="Courier New"/>
-        </w:rPr>
-        <w:t>### Reflection</w:t>
-      </w:r>
-    </w:p>
-    <w:p>
-      <w:pPr>
-        <w:pStyle w:val="PlainText"/>
-        <w:rPr>
-          <w:rFonts w:ascii="Courier New" w:hAnsi="Courier New" w:cs="Courier New"/>
-        </w:rPr>
-      </w:pPr>
-      <w:r>
-        <w:rPr>
-          <w:rFonts w:ascii="Courier New" w:hAnsi="Courier New" w:cs="Courier New"/>
-        </w:rPr>
-        <w:t>In this section, you will summarize the entire end-to-end problem solution and discuss one or two particular aspects of the project you found interesting or difficult. You are expected to reflect on the project as a whole to show that you have a firm understanding of the entire process employed in your work. Questions to ask yourself when writing this section:</w:t>
+        <w:t>entire process employed in your work. Questions to ask yourself when writing this section:</w:t>
       </w:r>
     </w:p>
     <w:p>
@@ -3695,8 +4927,329 @@
       </w:rPr>
     </w:lvl>
   </w:abstractNum>
+  <w:abstractNum w:abstractNumId="1">
+    <w:nsid w:val="22B40DA0"/>
+    <w:multiLevelType w:val="hybridMultilevel"/>
+    <w:tmpl w:val="F06CFCF8"/>
+    <w:lvl w:ilvl="0" w:tplc="0409000F">
+      <w:start w:val="1"/>
+      <w:numFmt w:val="decimal"/>
+      <w:lvlText w:val="%1."/>
+      <w:lvlJc w:val="left"/>
+      <w:pPr>
+        <w:ind w:left="720" w:hanging="360"/>
+      </w:pPr>
+    </w:lvl>
+    <w:lvl w:ilvl="1" w:tplc="04090019" w:tentative="1">
+      <w:start w:val="1"/>
+      <w:numFmt w:val="lowerLetter"/>
+      <w:lvlText w:val="%2."/>
+      <w:lvlJc w:val="left"/>
+      <w:pPr>
+        <w:ind w:left="1440" w:hanging="360"/>
+      </w:pPr>
+    </w:lvl>
+    <w:lvl w:ilvl="2" w:tplc="0409001B" w:tentative="1">
+      <w:start w:val="1"/>
+      <w:numFmt w:val="lowerRoman"/>
+      <w:lvlText w:val="%3."/>
+      <w:lvlJc w:val="right"/>
+      <w:pPr>
+        <w:ind w:left="2160" w:hanging="180"/>
+      </w:pPr>
+    </w:lvl>
+    <w:lvl w:ilvl="3" w:tplc="0409000F" w:tentative="1">
+      <w:start w:val="1"/>
+      <w:numFmt w:val="decimal"/>
+      <w:lvlText w:val="%4."/>
+      <w:lvlJc w:val="left"/>
+      <w:pPr>
+        <w:ind w:left="2880" w:hanging="360"/>
+      </w:pPr>
+    </w:lvl>
+    <w:lvl w:ilvl="4" w:tplc="04090019" w:tentative="1">
+      <w:start w:val="1"/>
+      <w:numFmt w:val="lowerLetter"/>
+      <w:lvlText w:val="%5."/>
+      <w:lvlJc w:val="left"/>
+      <w:pPr>
+        <w:ind w:left="3600" w:hanging="360"/>
+      </w:pPr>
+    </w:lvl>
+    <w:lvl w:ilvl="5" w:tplc="0409001B" w:tentative="1">
+      <w:start w:val="1"/>
+      <w:numFmt w:val="lowerRoman"/>
+      <w:lvlText w:val="%6."/>
+      <w:lvlJc w:val="right"/>
+      <w:pPr>
+        <w:ind w:left="4320" w:hanging="180"/>
+      </w:pPr>
+    </w:lvl>
+    <w:lvl w:ilvl="6" w:tplc="0409000F" w:tentative="1">
+      <w:start w:val="1"/>
+      <w:numFmt w:val="decimal"/>
+      <w:lvlText w:val="%7."/>
+      <w:lvlJc w:val="left"/>
+      <w:pPr>
+        <w:ind w:left="5040" w:hanging="360"/>
+      </w:pPr>
+    </w:lvl>
+    <w:lvl w:ilvl="7" w:tplc="04090019" w:tentative="1">
+      <w:start w:val="1"/>
+      <w:numFmt w:val="lowerLetter"/>
+      <w:lvlText w:val="%8."/>
+      <w:lvlJc w:val="left"/>
+      <w:pPr>
+        <w:ind w:left="5760" w:hanging="360"/>
+      </w:pPr>
+    </w:lvl>
+    <w:lvl w:ilvl="8" w:tplc="0409001B" w:tentative="1">
+      <w:start w:val="1"/>
+      <w:numFmt w:val="lowerRoman"/>
+      <w:lvlText w:val="%9."/>
+      <w:lvlJc w:val="right"/>
+      <w:pPr>
+        <w:ind w:left="6480" w:hanging="180"/>
+      </w:pPr>
+    </w:lvl>
+  </w:abstractNum>
+  <w:abstractNum w:abstractNumId="2">
+    <w:nsid w:val="381B3151"/>
+    <w:multiLevelType w:val="hybridMultilevel"/>
+    <w:tmpl w:val="B3B47F9A"/>
+    <w:lvl w:ilvl="0" w:tplc="04090001">
+      <w:start w:val="1"/>
+      <w:numFmt w:val="bullet"/>
+      <w:lvlText w:val=""/>
+      <w:lvlJc w:val="left"/>
+      <w:pPr>
+        <w:ind w:left="720" w:hanging="360"/>
+      </w:pPr>
+      <w:rPr>
+        <w:rFonts w:ascii="Symbol" w:hAnsi="Symbol" w:hint="default"/>
+      </w:rPr>
+    </w:lvl>
+    <w:lvl w:ilvl="1" w:tplc="04090003" w:tentative="1">
+      <w:start w:val="1"/>
+      <w:numFmt w:val="bullet"/>
+      <w:lvlText w:val="o"/>
+      <w:lvlJc w:val="left"/>
+      <w:pPr>
+        <w:ind w:left="1440" w:hanging="360"/>
+      </w:pPr>
+      <w:rPr>
+        <w:rFonts w:ascii="Courier New" w:hAnsi="Courier New" w:cs="Courier New" w:hint="default"/>
+      </w:rPr>
+    </w:lvl>
+    <w:lvl w:ilvl="2" w:tplc="04090005" w:tentative="1">
+      <w:start w:val="1"/>
+      <w:numFmt w:val="bullet"/>
+      <w:lvlText w:val=""/>
+      <w:lvlJc w:val="left"/>
+      <w:pPr>
+        <w:ind w:left="2160" w:hanging="360"/>
+      </w:pPr>
+      <w:rPr>
+        <w:rFonts w:ascii="Wingdings" w:hAnsi="Wingdings" w:hint="default"/>
+      </w:rPr>
+    </w:lvl>
+    <w:lvl w:ilvl="3" w:tplc="04090001" w:tentative="1">
+      <w:start w:val="1"/>
+      <w:numFmt w:val="bullet"/>
+      <w:lvlText w:val=""/>
+      <w:lvlJc w:val="left"/>
+      <w:pPr>
+        <w:ind w:left="2880" w:hanging="360"/>
+      </w:pPr>
+      <w:rPr>
+        <w:rFonts w:ascii="Symbol" w:hAnsi="Symbol" w:hint="default"/>
+      </w:rPr>
+    </w:lvl>
+    <w:lvl w:ilvl="4" w:tplc="04090003" w:tentative="1">
+      <w:start w:val="1"/>
+      <w:numFmt w:val="bullet"/>
+      <w:lvlText w:val="o"/>
+      <w:lvlJc w:val="left"/>
+      <w:pPr>
+        <w:ind w:left="3600" w:hanging="360"/>
+      </w:pPr>
+      <w:rPr>
+        <w:rFonts w:ascii="Courier New" w:hAnsi="Courier New" w:cs="Courier New" w:hint="default"/>
+      </w:rPr>
+    </w:lvl>
+    <w:lvl w:ilvl="5" w:tplc="04090005" w:tentative="1">
+      <w:start w:val="1"/>
+      <w:numFmt w:val="bullet"/>
+      <w:lvlText w:val=""/>
+      <w:lvlJc w:val="left"/>
+      <w:pPr>
+        <w:ind w:left="4320" w:hanging="360"/>
+      </w:pPr>
+      <w:rPr>
+        <w:rFonts w:ascii="Wingdings" w:hAnsi="Wingdings" w:hint="default"/>
+      </w:rPr>
+    </w:lvl>
+    <w:lvl w:ilvl="6" w:tplc="04090001" w:tentative="1">
+      <w:start w:val="1"/>
+      <w:numFmt w:val="bullet"/>
+      <w:lvlText w:val=""/>
+      <w:lvlJc w:val="left"/>
+      <w:pPr>
+        <w:ind w:left="5040" w:hanging="360"/>
+      </w:pPr>
+      <w:rPr>
+        <w:rFonts w:ascii="Symbol" w:hAnsi="Symbol" w:hint="default"/>
+      </w:rPr>
+    </w:lvl>
+    <w:lvl w:ilvl="7" w:tplc="04090003" w:tentative="1">
+      <w:start w:val="1"/>
+      <w:numFmt w:val="bullet"/>
+      <w:lvlText w:val="o"/>
+      <w:lvlJc w:val="left"/>
+      <w:pPr>
+        <w:ind w:left="5760" w:hanging="360"/>
+      </w:pPr>
+      <w:rPr>
+        <w:rFonts w:ascii="Courier New" w:hAnsi="Courier New" w:cs="Courier New" w:hint="default"/>
+      </w:rPr>
+    </w:lvl>
+    <w:lvl w:ilvl="8" w:tplc="04090005" w:tentative="1">
+      <w:start w:val="1"/>
+      <w:numFmt w:val="bullet"/>
+      <w:lvlText w:val=""/>
+      <w:lvlJc w:val="left"/>
+      <w:pPr>
+        <w:ind w:left="6480" w:hanging="360"/>
+      </w:pPr>
+      <w:rPr>
+        <w:rFonts w:ascii="Wingdings" w:hAnsi="Wingdings" w:hint="default"/>
+      </w:rPr>
+    </w:lvl>
+  </w:abstractNum>
+  <w:abstractNum w:abstractNumId="3">
+    <w:nsid w:val="51F7291C"/>
+    <w:multiLevelType w:val="hybridMultilevel"/>
+    <w:tmpl w:val="B6926E1A"/>
+    <w:lvl w:ilvl="0" w:tplc="04090001">
+      <w:start w:val="1"/>
+      <w:numFmt w:val="bullet"/>
+      <w:lvlText w:val=""/>
+      <w:lvlJc w:val="left"/>
+      <w:pPr>
+        <w:ind w:left="840" w:hanging="360"/>
+      </w:pPr>
+      <w:rPr>
+        <w:rFonts w:ascii="Symbol" w:hAnsi="Symbol" w:hint="default"/>
+      </w:rPr>
+    </w:lvl>
+    <w:lvl w:ilvl="1" w:tplc="04090003" w:tentative="1">
+      <w:start w:val="1"/>
+      <w:numFmt w:val="bullet"/>
+      <w:lvlText w:val="o"/>
+      <w:lvlJc w:val="left"/>
+      <w:pPr>
+        <w:ind w:left="1560" w:hanging="360"/>
+      </w:pPr>
+      <w:rPr>
+        <w:rFonts w:ascii="Courier New" w:hAnsi="Courier New" w:cs="Courier New" w:hint="default"/>
+      </w:rPr>
+    </w:lvl>
+    <w:lvl w:ilvl="2" w:tplc="04090005" w:tentative="1">
+      <w:start w:val="1"/>
+      <w:numFmt w:val="bullet"/>
+      <w:lvlText w:val=""/>
+      <w:lvlJc w:val="left"/>
+      <w:pPr>
+        <w:ind w:left="2280" w:hanging="360"/>
+      </w:pPr>
+      <w:rPr>
+        <w:rFonts w:ascii="Wingdings" w:hAnsi="Wingdings" w:hint="default"/>
+      </w:rPr>
+    </w:lvl>
+    <w:lvl w:ilvl="3" w:tplc="04090001" w:tentative="1">
+      <w:start w:val="1"/>
+      <w:numFmt w:val="bullet"/>
+      <w:lvlText w:val=""/>
+      <w:lvlJc w:val="left"/>
+      <w:pPr>
+        <w:ind w:left="3000" w:hanging="360"/>
+      </w:pPr>
+      <w:rPr>
+        <w:rFonts w:ascii="Symbol" w:hAnsi="Symbol" w:hint="default"/>
+      </w:rPr>
+    </w:lvl>
+    <w:lvl w:ilvl="4" w:tplc="04090003" w:tentative="1">
+      <w:start w:val="1"/>
+      <w:numFmt w:val="bullet"/>
+      <w:lvlText w:val="o"/>
+      <w:lvlJc w:val="left"/>
+      <w:pPr>
+        <w:ind w:left="3720" w:hanging="360"/>
+      </w:pPr>
+      <w:rPr>
+        <w:rFonts w:ascii="Courier New" w:hAnsi="Courier New" w:cs="Courier New" w:hint="default"/>
+      </w:rPr>
+    </w:lvl>
+    <w:lvl w:ilvl="5" w:tplc="04090005" w:tentative="1">
+      <w:start w:val="1"/>
+      <w:numFmt w:val="bullet"/>
+      <w:lvlText w:val=""/>
+      <w:lvlJc w:val="left"/>
+      <w:pPr>
+        <w:ind w:left="4440" w:hanging="360"/>
+      </w:pPr>
+      <w:rPr>
+        <w:rFonts w:ascii="Wingdings" w:hAnsi="Wingdings" w:hint="default"/>
+      </w:rPr>
+    </w:lvl>
+    <w:lvl w:ilvl="6" w:tplc="04090001" w:tentative="1">
+      <w:start w:val="1"/>
+      <w:numFmt w:val="bullet"/>
+      <w:lvlText w:val=""/>
+      <w:lvlJc w:val="left"/>
+      <w:pPr>
+        <w:ind w:left="5160" w:hanging="360"/>
+      </w:pPr>
+      <w:rPr>
+        <w:rFonts w:ascii="Symbol" w:hAnsi="Symbol" w:hint="default"/>
+      </w:rPr>
+    </w:lvl>
+    <w:lvl w:ilvl="7" w:tplc="04090003" w:tentative="1">
+      <w:start w:val="1"/>
+      <w:numFmt w:val="bullet"/>
+      <w:lvlText w:val="o"/>
+      <w:lvlJc w:val="left"/>
+      <w:pPr>
+        <w:ind w:left="5880" w:hanging="360"/>
+      </w:pPr>
+      <w:rPr>
+        <w:rFonts w:ascii="Courier New" w:hAnsi="Courier New" w:cs="Courier New" w:hint="default"/>
+      </w:rPr>
+    </w:lvl>
+    <w:lvl w:ilvl="8" w:tplc="04090005" w:tentative="1">
+      <w:start w:val="1"/>
+      <w:numFmt w:val="bullet"/>
+      <w:lvlText w:val=""/>
+      <w:lvlJc w:val="left"/>
+      <w:pPr>
+        <w:ind w:left="6600" w:hanging="360"/>
+      </w:pPr>
+      <w:rPr>
+        <w:rFonts w:ascii="Wingdings" w:hAnsi="Wingdings" w:hint="default"/>
+      </w:rPr>
+    </w:lvl>
+  </w:abstractNum>
   <w:num w:numId="1">
     <w:abstractNumId w:val="0"/>
+  </w:num>
+  <w:num w:numId="2">
+    <w:abstractNumId w:val="1"/>
+  </w:num>
+  <w:num w:numId="3">
+    <w:abstractNumId w:val="2"/>
+  </w:num>
+  <w:num w:numId="4">
+    <w:abstractNumId w:val="3"/>
   </w:num>
 </w:numbering>
 </file>
@@ -4209,6 +5762,22 @@
       <w:color w:val="808080"/>
     </w:rPr>
   </w:style>
+  <w:style w:type="paragraph" w:styleId="NormalWeb">
+    <w:name w:val="Normal (Web)"/>
+    <w:basedOn w:val="Normal"/>
+    <w:uiPriority w:val="99"/>
+    <w:semiHidden/>
+    <w:unhideWhenUsed/>
+    <w:rsid w:val="007217DD"/>
+    <w:pPr>
+      <w:spacing w:before="100" w:beforeAutospacing="1" w:after="100" w:afterAutospacing="1" w:line="240" w:lineRule="auto"/>
+    </w:pPr>
+    <w:rPr>
+      <w:rFonts w:ascii="Times New Roman" w:eastAsia="Times New Roman" w:hAnsi="Times New Roman" w:cs="Times New Roman"/>
+      <w:sz w:val="24"/>
+      <w:szCs w:val="24"/>
+    </w:rPr>
+  </w:style>
 </w:styles>
 </file>
 

</xml_diff>

<commit_message>
Add data preprocessing in  report
</commit_message>
<xml_diff>
--- a/capstone_report.docx
+++ b/capstone_report.docx
@@ -13,8 +13,16 @@
         <w:rPr>
           <w:rFonts w:ascii="Courier New" w:hAnsi="Courier New" w:cs="Courier New"/>
         </w:rPr>
-        <w:t># Machine Learning Engineer Nanodegree</w:t>
-      </w:r>
+        <w:t xml:space="preserve"># Machine Learning Engineer </w:t>
+      </w:r>
+      <w:proofErr w:type="spellStart"/>
+      <w:r>
+        <w:rPr>
+          <w:rFonts w:ascii="Courier New" w:hAnsi="Courier New" w:cs="Courier New"/>
+        </w:rPr>
+        <w:t>Nanodegree</w:t>
+      </w:r>
+      <w:proofErr w:type="spellEnd"/>
     </w:p>
     <w:p>
       <w:pPr>
@@ -37,11 +45,33 @@
           <w:rFonts w:ascii="Courier New" w:hAnsi="Courier New" w:cs="Courier New"/>
         </w:rPr>
       </w:pPr>
-      <w:r>
-        <w:rPr>
-          <w:rFonts w:ascii="Courier New" w:hAnsi="Courier New" w:cs="Courier New"/>
-        </w:rPr>
-        <w:t xml:space="preserve">Lilit Sargsyan  </w:t>
+      <w:proofErr w:type="spellStart"/>
+      <w:r>
+        <w:rPr>
+          <w:rFonts w:ascii="Courier New" w:hAnsi="Courier New" w:cs="Courier New"/>
+        </w:rPr>
+        <w:t>Lilit</w:t>
+      </w:r>
+      <w:proofErr w:type="spellEnd"/>
+      <w:r>
+        <w:rPr>
+          <w:rFonts w:ascii="Courier New" w:hAnsi="Courier New" w:cs="Courier New"/>
+        </w:rPr>
+        <w:t xml:space="preserve"> </w:t>
+      </w:r>
+      <w:proofErr w:type="spellStart"/>
+      <w:r>
+        <w:rPr>
+          <w:rFonts w:ascii="Courier New" w:hAnsi="Courier New" w:cs="Courier New"/>
+        </w:rPr>
+        <w:t>Sargsyan</w:t>
+      </w:r>
+      <w:proofErr w:type="spellEnd"/>
+      <w:r>
+        <w:rPr>
+          <w:rFonts w:ascii="Courier New" w:hAnsi="Courier New" w:cs="Courier New"/>
+        </w:rPr>
+        <w:t xml:space="preserve">  </w:t>
       </w:r>
     </w:p>
     <w:p>
@@ -654,12 +684,14 @@
           <w:rFonts w:ascii="Courier New" w:hAnsi="Courier New" w:cs="Courier New"/>
         </w:rPr>
       </w:pPr>
+      <w:proofErr w:type="spellStart"/>
       <w:r>
         <w:rPr>
           <w:rFonts w:ascii="Courier New" w:hAnsi="Courier New" w:cs="Courier New"/>
         </w:rPr>
         <w:t>Severe_toxic</w:t>
       </w:r>
+      <w:proofErr w:type="spellEnd"/>
     </w:p>
     <w:p>
       <w:pPr>
@@ -708,12 +740,14 @@
           <w:rFonts w:ascii="Courier New" w:hAnsi="Courier New" w:cs="Courier New"/>
         </w:rPr>
       </w:pPr>
+      <w:proofErr w:type="spellStart"/>
       <w:r>
         <w:rPr>
           <w:rFonts w:ascii="Courier New" w:hAnsi="Courier New" w:cs="Courier New"/>
         </w:rPr>
         <w:t>Identity_hate</w:t>
       </w:r>
+      <w:proofErr w:type="spellEnd"/>
     </w:p>
     <w:p>
       <w:pPr>
@@ -961,7 +995,63 @@
         <w:rPr>
           <w:rFonts w:ascii="Courier New" w:hAnsi="Courier New" w:cs="Courier New"/>
         </w:rPr>
-        <w:t xml:space="preserve">area under receiver operating characteristic curve). ROC is a set of {tp rate, fp rate} where tp is the true positive rate (positives correctly classified divided by total positives) and fp is true negative rate (negatives </w:t>
+        <w:t>area under receiver operating characteristic curve). ROC is a set of {</w:t>
+      </w:r>
+      <w:proofErr w:type="spellStart"/>
+      <w:r>
+        <w:rPr>
+          <w:rFonts w:ascii="Courier New" w:hAnsi="Courier New" w:cs="Courier New"/>
+        </w:rPr>
+        <w:t>tp</w:t>
+      </w:r>
+      <w:proofErr w:type="spellEnd"/>
+      <w:r>
+        <w:rPr>
+          <w:rFonts w:ascii="Courier New" w:hAnsi="Courier New" w:cs="Courier New"/>
+        </w:rPr>
+        <w:t xml:space="preserve"> rate, </w:t>
+      </w:r>
+      <w:proofErr w:type="spellStart"/>
+      <w:r>
+        <w:rPr>
+          <w:rFonts w:ascii="Courier New" w:hAnsi="Courier New" w:cs="Courier New"/>
+        </w:rPr>
+        <w:t>fp</w:t>
+      </w:r>
+      <w:proofErr w:type="spellEnd"/>
+      <w:r>
+        <w:rPr>
+          <w:rFonts w:ascii="Courier New" w:hAnsi="Courier New" w:cs="Courier New"/>
+        </w:rPr>
+        <w:t xml:space="preserve"> rate} where </w:t>
+      </w:r>
+      <w:proofErr w:type="spellStart"/>
+      <w:r>
+        <w:rPr>
+          <w:rFonts w:ascii="Courier New" w:hAnsi="Courier New" w:cs="Courier New"/>
+        </w:rPr>
+        <w:t>tp</w:t>
+      </w:r>
+      <w:proofErr w:type="spellEnd"/>
+      <w:r>
+        <w:rPr>
+          <w:rFonts w:ascii="Courier New" w:hAnsi="Courier New" w:cs="Courier New"/>
+        </w:rPr>
+        <w:t xml:space="preserve"> is the true positive rate (positives correctly classified divided by total positives) and </w:t>
+      </w:r>
+      <w:proofErr w:type="spellStart"/>
+      <w:r>
+        <w:rPr>
+          <w:rFonts w:ascii="Courier New" w:hAnsi="Courier New" w:cs="Courier New"/>
+        </w:rPr>
+        <w:t>fp</w:t>
+      </w:r>
+      <w:proofErr w:type="spellEnd"/>
+      <w:r>
+        <w:rPr>
+          <w:rFonts w:ascii="Courier New" w:hAnsi="Courier New" w:cs="Courier New"/>
+        </w:rPr>
+        <w:t xml:space="preserve"> is true negative rate (negatives </w:t>
       </w:r>
       <w:r>
         <w:rPr>
@@ -1023,6 +1113,7 @@
         </w:rPr>
         <w:t xml:space="preserve"> </w:t>
       </w:r>
+      <w:proofErr w:type="gramStart"/>
       <w:r>
         <w:rPr>
           <w:rFonts w:ascii="Courier New" w:hAnsi="Courier New" w:cs="Courier New"/>
@@ -1032,6 +1123,7 @@
         </w:rPr>
         <w:t>p</w:t>
       </w:r>
+      <w:proofErr w:type="gramEnd"/>
       <w:r>
         <w:rPr>
           <w:rFonts w:ascii="Courier New" w:hAnsi="Courier New" w:cs="Courier New"/>
@@ -1278,13 +1370,23 @@
       <w:r>
         <w:t xml:space="preserve">        </w:t>
       </w:r>
+      <w:proofErr w:type="spellStart"/>
       <w:r>
         <w:rPr>
           <w:rFonts w:ascii="Courier New" w:hAnsi="Courier New" w:cs="Courier New"/>
           <w:sz w:val="24"/>
           <w:szCs w:val="24"/>
         </w:rPr>
-        <w:t>tp rate</w:t>
+        <w:t>tp</w:t>
+      </w:r>
+      <w:proofErr w:type="spellEnd"/>
+      <w:r>
+        <w:rPr>
+          <w:rFonts w:ascii="Courier New" w:hAnsi="Courier New" w:cs="Courier New"/>
+          <w:sz w:val="24"/>
+          <w:szCs w:val="24"/>
+        </w:rPr>
+        <w:t xml:space="preserve"> rate</w:t>
       </w:r>
       <w:r>
         <w:rPr>
@@ -1366,9 +1468,11 @@
           <w:rFonts w:ascii="Courier New" w:hAnsi="Courier New" w:cs="Courier New"/>
         </w:rPr>
       </w:pPr>
+      <w:proofErr w:type="gramStart"/>
       <w:r>
         <w:t>class</w:t>
       </w:r>
+      <w:proofErr w:type="gramEnd"/>
     </w:p>
     <w:p>
       <w:pPr>
@@ -1403,13 +1507,23 @@
         </w:rPr>
         <w:t xml:space="preserve">                </w:t>
       </w:r>
+      <w:proofErr w:type="spellStart"/>
       <w:r>
         <w:rPr>
           <w:rFonts w:ascii="Courier New" w:hAnsi="Courier New" w:cs="Courier New"/>
           <w:sz w:val="24"/>
           <w:szCs w:val="24"/>
         </w:rPr>
-        <w:t>fp rate =</w:t>
+        <w:t>fp</w:t>
+      </w:r>
+      <w:proofErr w:type="spellEnd"/>
+      <w:r>
+        <w:rPr>
+          <w:rFonts w:ascii="Courier New" w:hAnsi="Courier New" w:cs="Courier New"/>
+          <w:sz w:val="24"/>
+          <w:szCs w:val="24"/>
+        </w:rPr>
+        <w:t xml:space="preserve"> rate =</w:t>
       </w:r>
       <w:r>
         <w:rPr>
@@ -1533,7 +1647,35 @@
         <w:rPr>
           <w:rFonts w:ascii="Courier New" w:hAnsi="Courier New" w:cs="Courier New"/>
         </w:rPr>
-        <w:t xml:space="preserve"> in which tp rate is plotted on the Y axis and fp rate is plotted on the X axis. AUC is the area under ROC curve.</w:t>
+        <w:t xml:space="preserve"> in which </w:t>
+      </w:r>
+      <w:proofErr w:type="spellStart"/>
+      <w:r>
+        <w:rPr>
+          <w:rFonts w:ascii="Courier New" w:hAnsi="Courier New" w:cs="Courier New"/>
+        </w:rPr>
+        <w:t>tp</w:t>
+      </w:r>
+      <w:proofErr w:type="spellEnd"/>
+      <w:r>
+        <w:rPr>
+          <w:rFonts w:ascii="Courier New" w:hAnsi="Courier New" w:cs="Courier New"/>
+        </w:rPr>
+        <w:t xml:space="preserve"> rate is plotted on the Y axis and </w:t>
+      </w:r>
+      <w:proofErr w:type="spellStart"/>
+      <w:r>
+        <w:rPr>
+          <w:rFonts w:ascii="Courier New" w:hAnsi="Courier New" w:cs="Courier New"/>
+        </w:rPr>
+        <w:t>fp</w:t>
+      </w:r>
+      <w:proofErr w:type="spellEnd"/>
+      <w:r>
+        <w:rPr>
+          <w:rFonts w:ascii="Courier New" w:hAnsi="Courier New" w:cs="Courier New"/>
+        </w:rPr>
+        <w:t xml:space="preserve"> rate is plotted on the X axis. AUC is the area under ROC curve.</w:t>
       </w:r>
       <w:r>
         <w:rPr>
@@ -1818,7 +1960,21 @@
         <w:rPr>
           <w:rFonts w:ascii="Courier New" w:hAnsi="Courier New" w:cs="Courier New"/>
         </w:rPr>
-        <w:t>(tp) and not toxic comment</w:t>
+        <w:t>(</w:t>
+      </w:r>
+      <w:proofErr w:type="spellStart"/>
+      <w:r>
+        <w:rPr>
+          <w:rFonts w:ascii="Courier New" w:hAnsi="Courier New" w:cs="Courier New"/>
+        </w:rPr>
+        <w:t>tp</w:t>
+      </w:r>
+      <w:proofErr w:type="spellEnd"/>
+      <w:r>
+        <w:rPr>
+          <w:rFonts w:ascii="Courier New" w:hAnsi="Courier New" w:cs="Courier New"/>
+        </w:rPr>
+        <w:t>) and not toxic comment</w:t>
       </w:r>
       <w:r>
         <w:rPr>
@@ -1830,7 +1986,21 @@
         <w:rPr>
           <w:rFonts w:ascii="Courier New" w:hAnsi="Courier New" w:cs="Courier New"/>
         </w:rPr>
-        <w:t>(fp)</w:t>
+        <w:t>(</w:t>
+      </w:r>
+      <w:proofErr w:type="spellStart"/>
+      <w:r>
+        <w:rPr>
+          <w:rFonts w:ascii="Courier New" w:hAnsi="Courier New" w:cs="Courier New"/>
+        </w:rPr>
+        <w:t>fp</w:t>
+      </w:r>
+      <w:proofErr w:type="spellEnd"/>
+      <w:r>
+        <w:rPr>
+          <w:rFonts w:ascii="Courier New" w:hAnsi="Courier New" w:cs="Courier New"/>
+        </w:rPr>
+        <w:t>)</w:t>
       </w:r>
       <w:r>
         <w:rPr>
@@ -2500,11 +2670,19 @@
           <w:rFonts w:ascii="Courier New" w:hAnsi="Courier New" w:cs="Courier New"/>
         </w:rPr>
       </w:pPr>
-      <w:r>
-        <w:rPr>
-          <w:rFonts w:ascii="Courier New" w:hAnsi="Courier New" w:cs="Courier New"/>
-        </w:rPr>
-        <w:t>bars by their types:</w:t>
+      <w:proofErr w:type="gramStart"/>
+      <w:r>
+        <w:rPr>
+          <w:rFonts w:ascii="Courier New" w:hAnsi="Courier New" w:cs="Courier New"/>
+        </w:rPr>
+        <w:t>bars</w:t>
+      </w:r>
+      <w:proofErr w:type="gramEnd"/>
+      <w:r>
+        <w:rPr>
+          <w:rFonts w:ascii="Courier New" w:hAnsi="Courier New" w:cs="Courier New"/>
+        </w:rPr>
+        <w:t xml:space="preserve"> by their types:</w:t>
       </w:r>
     </w:p>
     <w:p>
@@ -2621,7 +2799,21 @@
         <w:rPr>
           <w:rFonts w:ascii="Courier New" w:hAnsi="Courier New" w:cs="Courier New"/>
         </w:rPr>
-        <w:t>ost of toxic comments are of type toxic that’s because other type of toxic comments (like severe_toxic) can also be type of toxic.</w:t>
+        <w:t xml:space="preserve">ost of toxic comments are of type toxic that’s because other type of toxic comments (like </w:t>
+      </w:r>
+      <w:proofErr w:type="spellStart"/>
+      <w:r>
+        <w:rPr>
+          <w:rFonts w:ascii="Courier New" w:hAnsi="Courier New" w:cs="Courier New"/>
+        </w:rPr>
+        <w:t>severe_toxic</w:t>
+      </w:r>
+      <w:proofErr w:type="spellEnd"/>
+      <w:r>
+        <w:rPr>
+          <w:rFonts w:ascii="Courier New" w:hAnsi="Courier New" w:cs="Courier New"/>
+        </w:rPr>
+        <w:t>) can also be type of toxic.</w:t>
       </w:r>
       <w:r>
         <w:rPr>
@@ -2685,7 +2877,19 @@
         <w:rPr>
           <w:rFonts w:ascii="Courier New" w:hAnsi="Courier New" w:cs="Courier New"/>
         </w:rPr>
-        <w:t xml:space="preserve">Next visualization that we will need is after data preprocessing (we will describe it deeper in the </w:t>
+        <w:t>Next visualization</w:t>
+      </w:r>
+      <w:r>
+        <w:rPr>
+          <w:rFonts w:ascii="Courier New" w:hAnsi="Courier New" w:cs="Courier New"/>
+        </w:rPr>
+        <w:t xml:space="preserve"> that we will need is for</w:t>
+      </w:r>
+      <w:r>
+        <w:rPr>
+          <w:rFonts w:ascii="Courier New" w:hAnsi="Courier New" w:cs="Courier New"/>
+        </w:rPr>
+        <w:t xml:space="preserve"> data preprocessing (we will describe it deeper in the </w:t>
       </w:r>
       <w:r>
         <w:rPr>
@@ -2925,11 +3129,19 @@
           <w:rFonts w:ascii="Courier New" w:hAnsi="Courier New" w:cs="Courier New"/>
         </w:rPr>
       </w:pPr>
-      <w:r>
-        <w:rPr>
-          <w:rFonts w:ascii="Courier New" w:hAnsi="Courier New" w:cs="Courier New"/>
-        </w:rPr>
-        <w:t>vector represents the projection of the word into a continuous vector space. The position of a word within the vector space is learned from text and is based on the words that surround the word when it is used.</w:t>
+      <w:proofErr w:type="gramStart"/>
+      <w:r>
+        <w:rPr>
+          <w:rFonts w:ascii="Courier New" w:hAnsi="Courier New" w:cs="Courier New"/>
+        </w:rPr>
+        <w:t>vector</w:t>
+      </w:r>
+      <w:proofErr w:type="gramEnd"/>
+      <w:r>
+        <w:rPr>
+          <w:rFonts w:ascii="Courier New" w:hAnsi="Courier New" w:cs="Courier New"/>
+        </w:rPr>
+        <w:t xml:space="preserve"> represents the projection of the word into a continuous vector space. The position of a word within the vector space is learned from text and is based on the words that surround the word when it is used.</w:t>
       </w:r>
     </w:p>
     <w:p>
@@ -2944,7 +3156,49 @@
         <w:rPr>
           <w:rFonts w:ascii="Courier New" w:hAnsi="Courier New" w:cs="Courier New"/>
         </w:rPr>
-        <w:t>For Embedding layer 3 arguments required to be specified, these arguments are inpute_dim, output_dim, input_length (will go deeper here in Implementation section).</w:t>
+        <w:t xml:space="preserve">For Embedding layer 3 arguments required to be specified, these arguments are </w:t>
+      </w:r>
+      <w:proofErr w:type="spellStart"/>
+      <w:r>
+        <w:rPr>
+          <w:rFonts w:ascii="Courier New" w:hAnsi="Courier New" w:cs="Courier New"/>
+        </w:rPr>
+        <w:t>inpute_dim</w:t>
+      </w:r>
+      <w:proofErr w:type="spellEnd"/>
+      <w:r>
+        <w:rPr>
+          <w:rFonts w:ascii="Courier New" w:hAnsi="Courier New" w:cs="Courier New"/>
+        </w:rPr>
+        <w:t xml:space="preserve">, </w:t>
+      </w:r>
+      <w:proofErr w:type="spellStart"/>
+      <w:r>
+        <w:rPr>
+          <w:rFonts w:ascii="Courier New" w:hAnsi="Courier New" w:cs="Courier New"/>
+        </w:rPr>
+        <w:t>output_dim</w:t>
+      </w:r>
+      <w:proofErr w:type="spellEnd"/>
+      <w:r>
+        <w:rPr>
+          <w:rFonts w:ascii="Courier New" w:hAnsi="Courier New" w:cs="Courier New"/>
+        </w:rPr>
+        <w:t xml:space="preserve">, </w:t>
+      </w:r>
+      <w:proofErr w:type="spellStart"/>
+      <w:r>
+        <w:rPr>
+          <w:rFonts w:ascii="Courier New" w:hAnsi="Courier New" w:cs="Courier New"/>
+        </w:rPr>
+        <w:t>input_length</w:t>
+      </w:r>
+      <w:proofErr w:type="spellEnd"/>
+      <w:r>
+        <w:rPr>
+          <w:rFonts w:ascii="Courier New" w:hAnsi="Courier New" w:cs="Courier New"/>
+        </w:rPr>
+        <w:t xml:space="preserve"> (will go deeper here in Implementation section).</w:t>
       </w:r>
     </w:p>
     <w:p>
@@ -3009,12 +3263,14 @@
         </w:rPr>
         <w:t xml:space="preserve">using Back Propagation </w:t>
       </w:r>
+      <w:proofErr w:type="gramStart"/>
       <w:r>
         <w:rPr>
           <w:rFonts w:ascii="Courier New" w:hAnsi="Courier New" w:cs="Courier New"/>
         </w:rPr>
         <w:t>Through</w:t>
       </w:r>
+      <w:proofErr w:type="gramEnd"/>
       <w:r>
         <w:rPr>
           <w:rFonts w:ascii="Courier New" w:hAnsi="Courier New" w:cs="Courier New"/>
@@ -3025,7 +3281,43 @@
         <w:rPr>
           <w:rFonts w:ascii="Courier New" w:hAnsi="Courier New" w:cs="Courier New"/>
         </w:rPr>
-        <w:t xml:space="preserve"> Parameters to be tuned are units (smart neurons), dropout, recurrent_dropout, return_sequences.</w:t>
+        <w:t xml:space="preserve"> Parameters to be tuned are units (smart neurons), dropout, </w:t>
+      </w:r>
+      <w:proofErr w:type="spellStart"/>
+      <w:r>
+        <w:rPr>
+          <w:rFonts w:ascii="Courier New" w:hAnsi="Courier New" w:cs="Courier New"/>
+        </w:rPr>
+        <w:t>recurrent_dropout</w:t>
+      </w:r>
+      <w:proofErr w:type="spellEnd"/>
+      <w:r>
+        <w:rPr>
+          <w:rFonts w:ascii="Courier New" w:hAnsi="Courier New" w:cs="Courier New"/>
+        </w:rPr>
+        <w:t xml:space="preserve">, </w:t>
+      </w:r>
+      <w:proofErr w:type="spellStart"/>
+      <w:proofErr w:type="gramStart"/>
+      <w:r>
+        <w:rPr>
+          <w:rFonts w:ascii="Courier New" w:hAnsi="Courier New" w:cs="Courier New"/>
+        </w:rPr>
+        <w:t>return</w:t>
+      </w:r>
+      <w:proofErr w:type="gramEnd"/>
+      <w:r>
+        <w:rPr>
+          <w:rFonts w:ascii="Courier New" w:hAnsi="Courier New" w:cs="Courier New"/>
+        </w:rPr>
+        <w:t>_sequences</w:t>
+      </w:r>
+      <w:proofErr w:type="spellEnd"/>
+      <w:r>
+        <w:rPr>
+          <w:rFonts w:ascii="Courier New" w:hAnsi="Courier New" w:cs="Courier New"/>
+        </w:rPr>
+        <w:t>.</w:t>
       </w:r>
     </w:p>
     <w:p>
@@ -3090,13 +3382,27 @@
         <w:rPr>
           <w:rFonts w:ascii="Courier New" w:hAnsi="Courier New" w:cs="Courier New"/>
         </w:rPr>
-        <w:t>The parameters to be tuned is the same as with LSTM.</w:t>
-      </w:r>
-      <w:r>
-        <w:rPr>
-          <w:rFonts w:ascii="Courier New" w:hAnsi="Courier New" w:cs="Courier New"/>
-        </w:rPr>
-        <w:t xml:space="preserve">(more about GRU layers can be found </w:t>
+        <w:t>The parameters to be tuned is the same as with LSTM</w:t>
+      </w:r>
+      <w:proofErr w:type="gramStart"/>
+      <w:r>
+        <w:rPr>
+          <w:rFonts w:ascii="Courier New" w:hAnsi="Courier New" w:cs="Courier New"/>
+        </w:rPr>
+        <w:t>.</w:t>
+      </w:r>
+      <w:r>
+        <w:rPr>
+          <w:rFonts w:ascii="Courier New" w:hAnsi="Courier New" w:cs="Courier New"/>
+        </w:rPr>
+        <w:t>(</w:t>
+      </w:r>
+      <w:proofErr w:type="gramEnd"/>
+      <w:r>
+        <w:rPr>
+          <w:rFonts w:ascii="Courier New" w:hAnsi="Courier New" w:cs="Courier New"/>
+        </w:rPr>
+        <w:t xml:space="preserve">more about GRU layers can be found </w:t>
       </w:r>
       <w:hyperlink r:id="rId15" w:history="1">
         <w:r>
@@ -3129,7 +3435,7 @@
         <w:rPr>
           <w:rFonts w:ascii="Courier New" w:hAnsi="Courier New" w:cs="Courier New"/>
         </w:rPr>
-        <w:t>The last layer will be Dense layer to with 6 output layers for each toxicity type  and with the ‘sigmoid’ activation</w:t>
+        <w:t>The forth layer is GlobalMaxPool1D layer.</w:t>
       </w:r>
     </w:p>
     <w:p>
@@ -3147,7 +3453,7 @@
         <w:rPr>
           <w:rFonts w:ascii="Courier New" w:hAnsi="Courier New" w:cs="Courier New"/>
         </w:rPr>
-        <w:t>And depending on how well is our model doing we will add Dropout layers.</w:t>
+        <w:t>The last layer will be Dense layer to with 6 output layers for each toxicity type  and with the ‘sigmoid’ activation</w:t>
       </w:r>
     </w:p>
     <w:p>
@@ -3165,6 +3471,24 @@
         <w:rPr>
           <w:rFonts w:ascii="Courier New" w:hAnsi="Courier New" w:cs="Courier New"/>
         </w:rPr>
+        <w:t>And depending on how well is our model doing we will add Dropout layers.</w:t>
+      </w:r>
+    </w:p>
+    <w:p>
+      <w:pPr>
+        <w:pStyle w:val="PlainText"/>
+        <w:numPr>
+          <w:ilvl w:val="0"/>
+          <w:numId w:val="3"/>
+        </w:numPr>
+        <w:rPr>
+          <w:rFonts w:ascii="Courier New" w:hAnsi="Courier New" w:cs="Courier New"/>
+        </w:rPr>
+      </w:pPr>
+      <w:r>
+        <w:rPr>
+          <w:rFonts w:ascii="Courier New" w:hAnsi="Courier New" w:cs="Courier New"/>
+        </w:rPr>
         <w:t>After this next</w:t>
       </w:r>
       <w:r>
@@ -3179,12 +3503,16 @@
         </w:rPr>
         <w:t xml:space="preserve">model compiling and fitting. </w:t>
       </w:r>
+      <w:proofErr w:type="spellStart"/>
+      <w:proofErr w:type="gramStart"/>
       <w:r>
         <w:rPr>
           <w:rFonts w:ascii="Courier New" w:hAnsi="Courier New" w:cs="Courier New"/>
         </w:rPr>
         <w:t>hyperparameters</w:t>
       </w:r>
+      <w:proofErr w:type="spellEnd"/>
+      <w:proofErr w:type="gramEnd"/>
       <w:r>
         <w:rPr>
           <w:rFonts w:ascii="Courier New" w:hAnsi="Courier New" w:cs="Courier New"/>
@@ -3207,7 +3535,35 @@
         <w:rPr>
           <w:rFonts w:ascii="Courier New" w:hAnsi="Courier New" w:cs="Courier New"/>
         </w:rPr>
-        <w:t xml:space="preserve"> epochs, batch_size, validation_split.</w:t>
+        <w:t xml:space="preserve"> epochs, </w:t>
+      </w:r>
+      <w:proofErr w:type="spellStart"/>
+      <w:r>
+        <w:rPr>
+          <w:rFonts w:ascii="Courier New" w:hAnsi="Courier New" w:cs="Courier New"/>
+        </w:rPr>
+        <w:t>batch_size</w:t>
+      </w:r>
+      <w:proofErr w:type="spellEnd"/>
+      <w:r>
+        <w:rPr>
+          <w:rFonts w:ascii="Courier New" w:hAnsi="Courier New" w:cs="Courier New"/>
+        </w:rPr>
+        <w:t xml:space="preserve">, </w:t>
+      </w:r>
+      <w:proofErr w:type="spellStart"/>
+      <w:r>
+        <w:rPr>
+          <w:rFonts w:ascii="Courier New" w:hAnsi="Courier New" w:cs="Courier New"/>
+        </w:rPr>
+        <w:t>validation_split</w:t>
+      </w:r>
+      <w:proofErr w:type="spellEnd"/>
+      <w:r>
+        <w:rPr>
+          <w:rFonts w:ascii="Courier New" w:hAnsi="Courier New" w:cs="Courier New"/>
+        </w:rPr>
+        <w:t>.</w:t>
       </w:r>
     </w:p>
     <w:p>
@@ -3346,7 +3702,7 @@
           </mc:Choice>
           <mc:Fallback>
             <w:pict>
-              <v:line w14:anchorId="486DE994" id="Straight Connector 15" o:spid="_x0000_s1026" style="position:absolute;z-index:251666432;visibility:visible;mso-wrap-style:square;mso-wrap-distance-left:9pt;mso-wrap-distance-top:0;mso-wrap-distance-right:9pt;mso-wrap-distance-bottom:0;mso-position-horizontal:left;mso-position-horizontal-relative:margin;mso-position-vertical:absolute;mso-position-vertical-relative:text" from="0,3.6pt" to="147.75pt,3.6pt" o:gfxdata="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" strokecolor="black [3200]" strokeweight="1pt">
+              <v:line w14:anchorId="466FE00E" id="Straight Connector 15" o:spid="_x0000_s1026" style="position:absolute;z-index:251666432;visibility:visible;mso-wrap-style:square;mso-wrap-distance-left:9pt;mso-wrap-distance-top:0;mso-wrap-distance-right:9pt;mso-wrap-distance-bottom:0;mso-position-horizontal:left;mso-position-horizontal-relative:margin;mso-position-vertical:absolute;mso-position-vertical-relative:text" from="0,3.6pt" to="147.75pt,3.6pt" o:gfxdata="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" strokecolor="black [3200]" strokeweight="1pt">
                 <v:stroke joinstyle="miter"/>
                 <w10:wrap anchorx="margin"/>
               </v:line>
@@ -3375,7 +3731,21 @@
             <w:rStyle w:val="Hyperlink"/>
             <w:rFonts w:ascii="Courier New" w:hAnsi="Courier New" w:cs="Courier New"/>
           </w:rPr>
-          <w:t>https://machinelearningmastery.com/use-word-embedding-layers-deep-     learning-keras/</w:t>
+          <w:t>https:/</w:t>
+        </w:r>
+        <w:r>
+          <w:rPr>
+            <w:rStyle w:val="Hyperlink"/>
+            <w:rFonts w:ascii="Courier New" w:hAnsi="Courier New" w:cs="Courier New"/>
+          </w:rPr>
+          <w:t>/</w:t>
+        </w:r>
+        <w:r>
+          <w:rPr>
+            <w:rStyle w:val="Hyperlink"/>
+            <w:rFonts w:ascii="Courier New" w:hAnsi="Courier New" w:cs="Courier New"/>
+          </w:rPr>
+          <w:t>machinelearningmastery.com/use-word-embedding-layers-deep-learning-keras/</w:t>
         </w:r>
       </w:hyperlink>
     </w:p>
@@ -3524,14 +3894,6 @@
           <w:rFonts w:ascii="Courier New" w:hAnsi="Courier New" w:cs="Courier New"/>
         </w:rPr>
       </w:pPr>
-    </w:p>
-    <w:p>
-      <w:pPr>
-        <w:pStyle w:val="PlainText"/>
-        <w:rPr>
-          <w:rFonts w:ascii="Courier New" w:hAnsi="Courier New" w:cs="Courier New"/>
-        </w:rPr>
-      </w:pPr>
       <w:r>
         <w:rPr>
           <w:rFonts w:ascii="Courier New" w:hAnsi="Courier New" w:cs="Courier New"/>
@@ -3608,7 +3970,21 @@
         <w:rPr>
           <w:rFonts w:ascii="Courier New" w:hAnsi="Courier New" w:cs="Courier New"/>
         </w:rPr>
-        <w:t xml:space="preserve">The leader board on Kaggle shows achieving ROC AUC score </w:t>
+        <w:t xml:space="preserve">The leader board on </w:t>
+      </w:r>
+      <w:proofErr w:type="spellStart"/>
+      <w:r>
+        <w:rPr>
+          <w:rFonts w:ascii="Courier New" w:hAnsi="Courier New" w:cs="Courier New"/>
+        </w:rPr>
+        <w:t>Kaggle</w:t>
+      </w:r>
+      <w:proofErr w:type="spellEnd"/>
+      <w:r>
+        <w:rPr>
+          <w:rFonts w:ascii="Courier New" w:hAnsi="Courier New" w:cs="Courier New"/>
+        </w:rPr>
+        <w:t xml:space="preserve"> shows achieving ROC AUC score </w:t>
       </w:r>
       <w:r>
         <w:rPr>
@@ -3640,241 +4016,1320 @@
         </w:rPr>
         <w:t xml:space="preserve"> of our model. </w:t>
       </w:r>
+    </w:p>
+    <w:p>
+      <w:pPr>
+        <w:pStyle w:val="PlainText"/>
+        <w:ind w:left="840"/>
+        <w:rPr>
+          <w:rFonts w:ascii="Courier New" w:hAnsi="Courier New" w:cs="Courier New"/>
+        </w:rPr>
+      </w:pPr>
+    </w:p>
+    <w:p>
+      <w:pPr>
+        <w:pStyle w:val="PlainText"/>
+        <w:rPr>
+          <w:rFonts w:ascii="Courier New" w:hAnsi="Courier New" w:cs="Courier New"/>
+        </w:rPr>
+      </w:pPr>
+    </w:p>
+    <w:p>
+      <w:pPr>
+        <w:pStyle w:val="PlainText"/>
+        <w:rPr>
+          <w:rFonts w:ascii="Courier New" w:hAnsi="Courier New" w:cs="Courier New"/>
+        </w:rPr>
+      </w:pPr>
+    </w:p>
+    <w:p>
+      <w:pPr>
+        <w:pStyle w:val="PlainText"/>
+        <w:rPr>
+          <w:rFonts w:ascii="Courier New" w:hAnsi="Courier New" w:cs="Courier New"/>
+        </w:rPr>
+      </w:pPr>
+    </w:p>
+    <w:p>
+      <w:pPr>
+        <w:pStyle w:val="PlainText"/>
+        <w:rPr>
+          <w:rFonts w:ascii="Courier New" w:hAnsi="Courier New" w:cs="Courier New"/>
+        </w:rPr>
+      </w:pPr>
+    </w:p>
+    <w:p>
+      <w:pPr>
+        <w:pStyle w:val="PlainText"/>
+        <w:rPr>
+          <w:rFonts w:ascii="Courier New" w:hAnsi="Courier New" w:cs="Courier New"/>
+        </w:rPr>
+      </w:pPr>
+    </w:p>
+    <w:p>
+      <w:pPr>
+        <w:pStyle w:val="PlainText"/>
+        <w:rPr>
+          <w:rFonts w:ascii="Courier New" w:hAnsi="Courier New" w:cs="Courier New"/>
+        </w:rPr>
+      </w:pPr>
+    </w:p>
+    <w:p>
+      <w:pPr>
+        <w:pStyle w:val="PlainText"/>
+        <w:rPr>
+          <w:rFonts w:ascii="Courier New" w:hAnsi="Courier New" w:cs="Courier New"/>
+        </w:rPr>
+      </w:pPr>
+    </w:p>
+    <w:p>
+      <w:pPr>
+        <w:pStyle w:val="PlainText"/>
+        <w:rPr>
+          <w:rFonts w:ascii="Courier New" w:hAnsi="Courier New" w:cs="Courier New"/>
+        </w:rPr>
+      </w:pPr>
+    </w:p>
+    <w:p>
+      <w:pPr>
+        <w:pStyle w:val="PlainText"/>
+        <w:rPr>
+          <w:rFonts w:ascii="Courier New" w:hAnsi="Courier New" w:cs="Courier New"/>
+        </w:rPr>
+      </w:pPr>
+    </w:p>
+    <w:p>
+      <w:pPr>
+        <w:pStyle w:val="PlainText"/>
+        <w:rPr>
+          <w:rFonts w:ascii="Courier New" w:hAnsi="Courier New" w:cs="Courier New"/>
+        </w:rPr>
+      </w:pPr>
+    </w:p>
+    <w:p>
+      <w:pPr>
+        <w:pStyle w:val="PlainText"/>
+        <w:rPr>
+          <w:rFonts w:ascii="Courier New" w:hAnsi="Courier New" w:cs="Courier New"/>
+        </w:rPr>
+      </w:pPr>
+    </w:p>
+    <w:p>
+      <w:pPr>
+        <w:pStyle w:val="PlainText"/>
+        <w:rPr>
+          <w:rFonts w:ascii="Courier New" w:hAnsi="Courier New" w:cs="Courier New"/>
+        </w:rPr>
+      </w:pPr>
+      <w:r>
+        <w:rPr>
+          <w:rFonts w:ascii="Courier New" w:hAnsi="Courier New" w:cs="Courier New"/>
+        </w:rPr>
+        <w:t>## III. Methodology</w:t>
+      </w:r>
+    </w:p>
+    <w:p>
+      <w:pPr>
+        <w:pStyle w:val="PlainText"/>
+        <w:rPr>
+          <w:rFonts w:ascii="Courier New" w:hAnsi="Courier New" w:cs="Courier New"/>
+        </w:rPr>
+      </w:pPr>
+    </w:p>
+    <w:p>
+      <w:pPr>
+        <w:pStyle w:val="PlainText"/>
+        <w:rPr>
+          <w:rFonts w:ascii="Courier New" w:hAnsi="Courier New" w:cs="Courier New"/>
+        </w:rPr>
+      </w:pPr>
+    </w:p>
+    <w:p>
+      <w:pPr>
+        <w:pStyle w:val="PlainText"/>
+        <w:rPr>
+          <w:rFonts w:ascii="Courier New" w:hAnsi="Courier New" w:cs="Courier New"/>
+        </w:rPr>
+      </w:pPr>
+      <w:r>
+        <w:rPr>
+          <w:rFonts w:ascii="Courier New" w:hAnsi="Courier New" w:cs="Courier New"/>
+        </w:rPr>
+        <w:t>### Data Preprocessing</w:t>
+      </w:r>
+    </w:p>
+    <w:p>
+      <w:pPr>
+        <w:pStyle w:val="PlainText"/>
+        <w:rPr>
+          <w:rFonts w:ascii="Courier New" w:hAnsi="Courier New" w:cs="Courier New"/>
+        </w:rPr>
+      </w:pPr>
+    </w:p>
+    <w:p>
+      <w:pPr>
+        <w:pStyle w:val="PlainText"/>
+        <w:rPr>
+          <w:rFonts w:ascii="Courier New" w:hAnsi="Courier New" w:cs="Courier New"/>
+        </w:rPr>
+      </w:pPr>
+      <w:r>
+        <w:rPr>
+          <w:rFonts w:ascii="Courier New" w:hAnsi="Courier New" w:cs="Courier New"/>
+        </w:rPr>
+        <w:t xml:space="preserve">We keep to kind of data one for our model and one for evaluating our data in </w:t>
+      </w:r>
+      <w:proofErr w:type="spellStart"/>
+      <w:r>
+        <w:rPr>
+          <w:rFonts w:ascii="Courier New" w:hAnsi="Courier New" w:cs="Courier New"/>
+        </w:rPr>
+        <w:t>kaggle</w:t>
+      </w:r>
+      <w:proofErr w:type="spellEnd"/>
+      <w:r>
+        <w:rPr>
+          <w:rFonts w:ascii="Courier New" w:hAnsi="Courier New" w:cs="Courier New"/>
+        </w:rPr>
+        <w:t>.</w:t>
+      </w:r>
+    </w:p>
+    <w:p>
+      <w:pPr>
+        <w:pStyle w:val="PlainText"/>
+        <w:rPr>
+          <w:rFonts w:ascii="Courier New" w:hAnsi="Courier New" w:cs="Courier New"/>
+        </w:rPr>
+      </w:pPr>
+      <w:r>
+        <w:rPr>
+          <w:rFonts w:ascii="Courier New" w:hAnsi="Courier New" w:cs="Courier New"/>
+        </w:rPr>
+        <w:t>For our model f</w:t>
+      </w:r>
+      <w:r>
+        <w:rPr>
+          <w:rFonts w:ascii="Courier New" w:hAnsi="Courier New" w:cs="Courier New"/>
+        </w:rPr>
+        <w:t>irst we divide</w:t>
+      </w:r>
+      <w:r>
+        <w:rPr>
+          <w:rFonts w:ascii="Courier New" w:hAnsi="Courier New" w:cs="Courier New"/>
+        </w:rPr>
+        <w:t xml:space="preserve"> </w:t>
+      </w:r>
+      <w:r>
+        <w:rPr>
+          <w:rFonts w:ascii="Courier New" w:hAnsi="Courier New" w:cs="Courier New"/>
+        </w:rPr>
+        <w:t>'comment_text'</w:t>
+      </w:r>
+      <w:r>
+        <w:rPr>
+          <w:rFonts w:ascii="Courier New" w:hAnsi="Courier New" w:cs="Courier New"/>
+        </w:rPr>
+        <w:t xml:space="preserve"> </w:t>
+      </w:r>
+      <w:r>
+        <w:rPr>
+          <w:rFonts w:ascii="Courier New" w:hAnsi="Courier New" w:cs="Courier New"/>
+        </w:rPr>
+        <w:t xml:space="preserve">column of </w:t>
+      </w:r>
+      <w:r>
+        <w:rPr>
+          <w:rFonts w:ascii="Courier New" w:hAnsi="Courier New" w:cs="Courier New"/>
+        </w:rPr>
+        <w:t xml:space="preserve">our data </w:t>
+      </w:r>
+      <w:r>
+        <w:rPr>
+          <w:rFonts w:ascii="Courier New" w:hAnsi="Courier New" w:cs="Courier New"/>
+        </w:rPr>
+        <w:t xml:space="preserve">into training and testing subsets </w:t>
+      </w:r>
+      <w:r>
+        <w:rPr>
+          <w:rFonts w:ascii="Courier New" w:hAnsi="Courier New" w:cs="Courier New"/>
+        </w:rPr>
+        <w:t xml:space="preserve">and </w:t>
+      </w:r>
+      <w:r>
+        <w:rPr>
+          <w:rFonts w:ascii="Courier New" w:hAnsi="Courier New" w:cs="Courier New"/>
+        </w:rPr>
+        <w:t>'toxic',</w:t>
+      </w:r>
+      <w:r>
+        <w:rPr>
+          <w:rFonts w:ascii="Courier New" w:hAnsi="Courier New" w:cs="Courier New"/>
+        </w:rPr>
+        <w:t xml:space="preserve"> </w:t>
+      </w:r>
+      <w:r>
+        <w:rPr>
+          <w:rFonts w:ascii="Courier New" w:hAnsi="Courier New" w:cs="Courier New"/>
+        </w:rPr>
+        <w:t>'</w:t>
+      </w:r>
+      <w:proofErr w:type="spellStart"/>
+      <w:r>
+        <w:rPr>
+          <w:rFonts w:ascii="Courier New" w:hAnsi="Courier New" w:cs="Courier New"/>
+        </w:rPr>
+        <w:t>severe_toxic</w:t>
+      </w:r>
+      <w:proofErr w:type="spellEnd"/>
+      <w:r>
+        <w:rPr>
+          <w:rFonts w:ascii="Courier New" w:hAnsi="Courier New" w:cs="Courier New"/>
+        </w:rPr>
+        <w:t>', 'obscene', 'threat', 'insult', '</w:t>
+      </w:r>
+      <w:proofErr w:type="spellStart"/>
+      <w:r>
+        <w:rPr>
+          <w:rFonts w:ascii="Courier New" w:hAnsi="Courier New" w:cs="Courier New"/>
+        </w:rPr>
+        <w:t>identity_hate</w:t>
+      </w:r>
+      <w:proofErr w:type="spellEnd"/>
+      <w:r>
+        <w:rPr>
+          <w:rFonts w:ascii="Courier New" w:hAnsi="Courier New" w:cs="Courier New"/>
+        </w:rPr>
+        <w:t>'</w:t>
+      </w:r>
+      <w:r>
+        <w:rPr>
+          <w:rFonts w:ascii="Courier New" w:hAnsi="Courier New" w:cs="Courier New"/>
+        </w:rPr>
+        <w:t xml:space="preserve"> columns as </w:t>
+      </w:r>
+      <w:r>
+        <w:rPr>
+          <w:rFonts w:ascii="Courier New" w:hAnsi="Courier New" w:cs="Courier New"/>
+        </w:rPr>
+        <w:t xml:space="preserve">training and testing </w:t>
+      </w:r>
+      <w:r>
+        <w:rPr>
+          <w:rFonts w:ascii="Courier New" w:hAnsi="Courier New" w:cs="Courier New"/>
+        </w:rPr>
+        <w:t>labels</w:t>
+      </w:r>
+      <w:r>
+        <w:rPr>
+          <w:rFonts w:ascii="Courier New" w:hAnsi="Courier New" w:cs="Courier New"/>
+        </w:rPr>
+        <w:t xml:space="preserve"> </w:t>
+      </w:r>
+      <w:r>
+        <w:rPr>
+          <w:rFonts w:ascii="Courier New" w:hAnsi="Courier New" w:cs="Courier New"/>
+        </w:rPr>
+        <w:t xml:space="preserve">using </w:t>
+      </w:r>
+      <w:proofErr w:type="spellStart"/>
+      <w:r>
+        <w:rPr>
+          <w:rFonts w:ascii="Courier New" w:hAnsi="Courier New" w:cs="Courier New"/>
+        </w:rPr>
+        <w:t>train_test_split</w:t>
+      </w:r>
+      <w:proofErr w:type="spellEnd"/>
+      <w:r>
+        <w:rPr>
+          <w:rFonts w:ascii="Courier New" w:hAnsi="Courier New" w:cs="Courier New"/>
+        </w:rPr>
+        <w:t xml:space="preserve"> </w:t>
+      </w:r>
+      <w:r>
+        <w:rPr>
+          <w:rFonts w:ascii="Courier New" w:hAnsi="Courier New" w:cs="Courier New"/>
+        </w:rPr>
+        <w:t xml:space="preserve">from </w:t>
+      </w:r>
+      <w:proofErr w:type="spellStart"/>
+      <w:r>
+        <w:rPr>
+          <w:rFonts w:ascii="Courier New" w:hAnsi="Courier New" w:cs="Courier New"/>
+        </w:rPr>
+        <w:t>sklearn.model_selection</w:t>
+      </w:r>
+      <w:proofErr w:type="spellEnd"/>
+      <w:r>
+        <w:rPr>
+          <w:rFonts w:ascii="Courier New" w:hAnsi="Courier New" w:cs="Courier New"/>
+        </w:rPr>
+        <w:t xml:space="preserve"> library keeping 20% of data for testing. Now we have following subsets:</w:t>
+      </w:r>
+    </w:p>
+    <w:p>
+      <w:pPr>
+        <w:pStyle w:val="PlainText"/>
+        <w:numPr>
+          <w:ilvl w:val="0"/>
+          <w:numId w:val="5"/>
+        </w:numPr>
+        <w:rPr>
+          <w:rFonts w:ascii="Courier New" w:hAnsi="Courier New" w:cs="Courier New"/>
+        </w:rPr>
+      </w:pPr>
+      <w:proofErr w:type="spellStart"/>
+      <w:r>
+        <w:rPr>
+          <w:rFonts w:ascii="Courier New" w:hAnsi="Courier New" w:cs="Courier New"/>
+        </w:rPr>
+        <w:t>comments_</w:t>
+      </w:r>
+      <w:r>
+        <w:rPr>
+          <w:rFonts w:ascii="Courier New" w:hAnsi="Courier New" w:cs="Courier New"/>
+        </w:rPr>
+        <w:t>train</w:t>
+      </w:r>
+      <w:proofErr w:type="spellEnd"/>
+      <w:r>
+        <w:rPr>
+          <w:rFonts w:ascii="Courier New" w:hAnsi="Courier New" w:cs="Courier New"/>
+        </w:rPr>
+        <w:t xml:space="preserve"> (80% of data to train)</w:t>
+      </w:r>
+    </w:p>
+    <w:p>
+      <w:pPr>
+        <w:pStyle w:val="PlainText"/>
+        <w:numPr>
+          <w:ilvl w:val="0"/>
+          <w:numId w:val="5"/>
+        </w:numPr>
+        <w:rPr>
+          <w:rFonts w:ascii="Courier New" w:hAnsi="Courier New" w:cs="Courier New"/>
+        </w:rPr>
+      </w:pPr>
+      <w:proofErr w:type="spellStart"/>
+      <w:r>
+        <w:rPr>
+          <w:rFonts w:ascii="Courier New" w:hAnsi="Courier New" w:cs="Courier New"/>
+        </w:rPr>
+        <w:t>labels_train</w:t>
+      </w:r>
+      <w:proofErr w:type="spellEnd"/>
+      <w:r>
+        <w:rPr>
+          <w:rFonts w:ascii="Courier New" w:hAnsi="Courier New" w:cs="Courier New"/>
+        </w:rPr>
+        <w:t xml:space="preserve"> (80% of labels to train)</w:t>
+      </w:r>
+    </w:p>
+    <w:p>
+      <w:pPr>
+        <w:pStyle w:val="PlainText"/>
+        <w:numPr>
+          <w:ilvl w:val="0"/>
+          <w:numId w:val="5"/>
+        </w:numPr>
+        <w:rPr>
+          <w:rFonts w:ascii="Courier New" w:hAnsi="Courier New" w:cs="Courier New"/>
+        </w:rPr>
+      </w:pPr>
+      <w:proofErr w:type="spellStart"/>
+      <w:r>
+        <w:rPr>
+          <w:rFonts w:ascii="Courier New" w:hAnsi="Courier New" w:cs="Courier New"/>
+        </w:rPr>
+        <w:t>comments_text</w:t>
+      </w:r>
+      <w:proofErr w:type="spellEnd"/>
+      <w:r>
+        <w:rPr>
+          <w:rFonts w:ascii="Courier New" w:hAnsi="Courier New" w:cs="Courier New"/>
+        </w:rPr>
+        <w:t xml:space="preserve"> </w:t>
+      </w:r>
+      <w:r>
+        <w:rPr>
+          <w:rFonts w:ascii="Courier New" w:hAnsi="Courier New" w:cs="Courier New"/>
+        </w:rPr>
+        <w:t>(20% of data to test)</w:t>
+      </w:r>
+    </w:p>
+    <w:p>
+      <w:pPr>
+        <w:pStyle w:val="PlainText"/>
+        <w:numPr>
+          <w:ilvl w:val="0"/>
+          <w:numId w:val="5"/>
+        </w:numPr>
+        <w:rPr>
+          <w:rFonts w:ascii="Courier New" w:hAnsi="Courier New" w:cs="Courier New"/>
+        </w:rPr>
+      </w:pPr>
+      <w:proofErr w:type="spellStart"/>
+      <w:r>
+        <w:rPr>
+          <w:rFonts w:ascii="Courier New" w:hAnsi="Courier New" w:cs="Courier New"/>
+        </w:rPr>
+        <w:t>labels_test</w:t>
+      </w:r>
+      <w:proofErr w:type="spellEnd"/>
+      <w:r>
+        <w:rPr>
+          <w:rFonts w:ascii="Courier New" w:hAnsi="Courier New" w:cs="Courier New"/>
+        </w:rPr>
+        <w:t>(20% labels to test)</w:t>
+      </w:r>
+    </w:p>
+    <w:p>
+      <w:pPr>
+        <w:pStyle w:val="PlainText"/>
+        <w:rPr>
+          <w:rFonts w:ascii="Courier New" w:hAnsi="Courier New" w:cs="Courier New"/>
+        </w:rPr>
+      </w:pPr>
+      <w:r>
+        <w:rPr>
+          <w:rFonts w:ascii="Courier New" w:hAnsi="Courier New" w:cs="Courier New"/>
+        </w:rPr>
+        <w:t xml:space="preserve">For </w:t>
+      </w:r>
+      <w:proofErr w:type="spellStart"/>
+      <w:r>
+        <w:rPr>
+          <w:rFonts w:ascii="Courier New" w:hAnsi="Courier New" w:cs="Courier New"/>
+        </w:rPr>
+        <w:t>kagle</w:t>
+      </w:r>
+      <w:proofErr w:type="spellEnd"/>
+      <w:r>
+        <w:rPr>
+          <w:rFonts w:ascii="Courier New" w:hAnsi="Courier New" w:cs="Courier New"/>
+        </w:rPr>
+        <w:t xml:space="preserve"> we keep all data for training and then use testing data from </w:t>
+      </w:r>
+      <w:proofErr w:type="spellStart"/>
+      <w:r>
+        <w:rPr>
+          <w:rFonts w:ascii="Courier New" w:hAnsi="Courier New" w:cs="Courier New"/>
+        </w:rPr>
+        <w:t>kaggle</w:t>
+      </w:r>
+      <w:proofErr w:type="spellEnd"/>
+      <w:r>
+        <w:rPr>
+          <w:rFonts w:ascii="Courier New" w:hAnsi="Courier New" w:cs="Courier New"/>
+        </w:rPr>
+        <w:t xml:space="preserve"> to do predictions and check our score at </w:t>
+      </w:r>
+      <w:proofErr w:type="spellStart"/>
+      <w:r>
+        <w:rPr>
+          <w:rFonts w:ascii="Courier New" w:hAnsi="Courier New" w:cs="Courier New"/>
+        </w:rPr>
+        <w:t>kaggle</w:t>
+      </w:r>
+      <w:proofErr w:type="spellEnd"/>
+      <w:r>
+        <w:rPr>
+          <w:rFonts w:ascii="Courier New" w:hAnsi="Courier New" w:cs="Courier New"/>
+        </w:rPr>
+        <w:t xml:space="preserve">. We can’t use testing data from </w:t>
+      </w:r>
+      <w:proofErr w:type="spellStart"/>
+      <w:r>
+        <w:rPr>
+          <w:rFonts w:ascii="Courier New" w:hAnsi="Courier New" w:cs="Courier New"/>
+        </w:rPr>
+        <w:t>kaggle</w:t>
+      </w:r>
+      <w:proofErr w:type="spellEnd"/>
+      <w:r>
+        <w:rPr>
+          <w:rFonts w:ascii="Courier New" w:hAnsi="Courier New" w:cs="Courier New"/>
+        </w:rPr>
+        <w:t xml:space="preserve"> to evaluate our model because it doesn’t have labels. </w:t>
+      </w:r>
+    </w:p>
+    <w:p>
+      <w:pPr>
+        <w:pStyle w:val="PlainText"/>
+        <w:rPr>
+          <w:rFonts w:ascii="Courier New" w:hAnsi="Courier New" w:cs="Courier New"/>
+        </w:rPr>
+      </w:pPr>
+      <w:r>
+        <w:rPr>
+          <w:rFonts w:ascii="Courier New" w:hAnsi="Courier New" w:cs="Courier New"/>
+        </w:rPr>
+        <w:t>Farther we p</w:t>
+      </w:r>
+      <w:r>
+        <w:rPr>
+          <w:rFonts w:ascii="Courier New" w:hAnsi="Courier New" w:cs="Courier New"/>
+        </w:rPr>
+        <w:t xml:space="preserve">reprocessing </w:t>
+      </w:r>
+      <w:proofErr w:type="spellStart"/>
+      <w:r>
+        <w:rPr>
+          <w:rFonts w:ascii="Courier New" w:hAnsi="Courier New" w:cs="Courier New"/>
+        </w:rPr>
+        <w:t>comments_train</w:t>
+      </w:r>
+      <w:proofErr w:type="spellEnd"/>
+      <w:r>
+        <w:rPr>
+          <w:rFonts w:ascii="Courier New" w:hAnsi="Courier New" w:cs="Courier New"/>
+        </w:rPr>
+        <w:t xml:space="preserve">, </w:t>
+      </w:r>
+      <w:proofErr w:type="spellStart"/>
+      <w:r>
+        <w:rPr>
+          <w:rFonts w:ascii="Courier New" w:hAnsi="Courier New" w:cs="Courier New"/>
+        </w:rPr>
+        <w:t>comments_test</w:t>
+      </w:r>
+      <w:proofErr w:type="spellEnd"/>
+      <w:r>
+        <w:rPr>
+          <w:rFonts w:ascii="Courier New" w:hAnsi="Courier New" w:cs="Courier New"/>
+        </w:rPr>
+        <w:t xml:space="preserve">, </w:t>
+      </w:r>
+      <w:proofErr w:type="spellStart"/>
+      <w:r>
+        <w:rPr>
+          <w:rFonts w:ascii="Courier New" w:hAnsi="Courier New" w:cs="Courier New"/>
+        </w:rPr>
+        <w:t>kaggle_train</w:t>
+      </w:r>
+      <w:proofErr w:type="spellEnd"/>
+      <w:r>
+        <w:rPr>
+          <w:rFonts w:ascii="Courier New" w:hAnsi="Courier New" w:cs="Courier New"/>
+        </w:rPr>
+        <w:t xml:space="preserve"> and </w:t>
+      </w:r>
+      <w:proofErr w:type="spellStart"/>
+      <w:r>
+        <w:rPr>
+          <w:rFonts w:ascii="Courier New" w:hAnsi="Courier New" w:cs="Courier New"/>
+        </w:rPr>
+        <w:t>kaggle_test</w:t>
+      </w:r>
+      <w:proofErr w:type="spellEnd"/>
+      <w:r>
+        <w:rPr>
+          <w:rFonts w:ascii="Courier New" w:hAnsi="Courier New" w:cs="Courier New"/>
+        </w:rPr>
+        <w:t xml:space="preserve"> data sets</w:t>
+      </w:r>
+      <w:r>
+        <w:rPr>
+          <w:rFonts w:ascii="Courier New" w:hAnsi="Courier New" w:cs="Courier New"/>
+        </w:rPr>
+        <w:t xml:space="preserve">. </w:t>
+      </w:r>
+    </w:p>
+    <w:p>
+      <w:pPr>
+        <w:pStyle w:val="PlainText"/>
+        <w:rPr>
+          <w:rFonts w:ascii="Courier New" w:hAnsi="Courier New" w:cs="Courier New"/>
+        </w:rPr>
+      </w:pPr>
+      <w:r>
+        <w:rPr>
+          <w:rFonts w:ascii="Courier New" w:hAnsi="Courier New" w:cs="Courier New"/>
+        </w:rPr>
+        <w:t>We start data preprocessing by</w:t>
+      </w:r>
+      <w:r>
+        <w:rPr>
+          <w:rFonts w:ascii="Courier New" w:hAnsi="Courier New" w:cs="Courier New"/>
+        </w:rPr>
+        <w:t xml:space="preserve"> </w:t>
+      </w:r>
+      <w:r>
+        <w:rPr>
+          <w:rFonts w:ascii="Courier New" w:hAnsi="Courier New" w:cs="Courier New"/>
+        </w:rPr>
+        <w:t xml:space="preserve">data cleaning. Split data using </w:t>
+      </w:r>
+      <w:proofErr w:type="spellStart"/>
+      <w:r>
+        <w:rPr>
+          <w:rFonts w:ascii="Courier New" w:hAnsi="Courier New" w:cs="Courier New"/>
+        </w:rPr>
+        <w:t>text_to_words_</w:t>
+      </w:r>
+      <w:proofErr w:type="gramStart"/>
+      <w:r>
+        <w:rPr>
+          <w:rFonts w:ascii="Courier New" w:hAnsi="Courier New" w:cs="Courier New"/>
+        </w:rPr>
+        <w:t>sequence</w:t>
+      </w:r>
+      <w:proofErr w:type="spellEnd"/>
+      <w:r>
+        <w:rPr>
+          <w:rFonts w:ascii="Courier New" w:hAnsi="Courier New" w:cs="Courier New"/>
+        </w:rPr>
+        <w:t>(</w:t>
+      </w:r>
+      <w:proofErr w:type="gramEnd"/>
+      <w:r>
+        <w:rPr>
+          <w:rFonts w:ascii="Courier New" w:hAnsi="Courier New" w:cs="Courier New"/>
+        </w:rPr>
+        <w:t xml:space="preserve">) function from </w:t>
+      </w:r>
+      <w:proofErr w:type="spellStart"/>
+      <w:r>
+        <w:rPr>
+          <w:rFonts w:ascii="Courier New" w:hAnsi="Courier New" w:cs="Courier New"/>
+        </w:rPr>
+        <w:t>keras.preprocessing_text</w:t>
+      </w:r>
+      <w:proofErr w:type="spellEnd"/>
+      <w:r>
+        <w:rPr>
+          <w:rFonts w:ascii="Courier New" w:hAnsi="Courier New" w:cs="Courier New"/>
+        </w:rPr>
+        <w:t xml:space="preserve"> library</w:t>
+      </w:r>
+    </w:p>
+    <w:p>
+      <w:pPr>
+        <w:pStyle w:val="PlainText"/>
+        <w:rPr>
+          <w:rFonts w:ascii="Courier New" w:hAnsi="Courier New" w:cs="Courier New"/>
+        </w:rPr>
+      </w:pPr>
+      <w:proofErr w:type="gramStart"/>
+      <w:r>
+        <w:rPr>
+          <w:rFonts w:ascii="Courier New" w:hAnsi="Courier New" w:cs="Courier New"/>
+        </w:rPr>
+        <w:t>which</w:t>
+      </w:r>
+      <w:proofErr w:type="gramEnd"/>
+      <w:r>
+        <w:rPr>
+          <w:rFonts w:ascii="Courier New" w:hAnsi="Courier New" w:cs="Courier New"/>
+        </w:rPr>
+        <w:t xml:space="preserve"> by default does three things:</w:t>
+      </w:r>
+    </w:p>
+    <w:p>
+      <w:pPr>
+        <w:pStyle w:val="PlainText"/>
+        <w:numPr>
+          <w:ilvl w:val="0"/>
+          <w:numId w:val="6"/>
+        </w:numPr>
+        <w:rPr>
+          <w:rFonts w:ascii="Courier New" w:hAnsi="Courier New" w:cs="Courier New"/>
+        </w:rPr>
+      </w:pPr>
+      <w:r>
+        <w:rPr>
+          <w:rFonts w:ascii="Courier New" w:hAnsi="Courier New" w:cs="Courier New"/>
+        </w:rPr>
+        <w:t>Splits words by space.</w:t>
+      </w:r>
+    </w:p>
+    <w:p>
+      <w:pPr>
+        <w:pStyle w:val="PlainText"/>
+        <w:numPr>
+          <w:ilvl w:val="0"/>
+          <w:numId w:val="6"/>
+        </w:numPr>
+        <w:rPr>
+          <w:rFonts w:ascii="Courier New" w:hAnsi="Courier New" w:cs="Courier New"/>
+        </w:rPr>
+      </w:pPr>
+      <w:r>
+        <w:rPr>
+          <w:rFonts w:ascii="Courier New" w:hAnsi="Courier New" w:cs="Courier New"/>
+        </w:rPr>
+        <w:t xml:space="preserve">Filters out punctuation. </w:t>
+      </w:r>
+    </w:p>
+    <w:p>
+      <w:pPr>
+        <w:pStyle w:val="PlainText"/>
+        <w:numPr>
+          <w:ilvl w:val="0"/>
+          <w:numId w:val="6"/>
+        </w:numPr>
+        <w:rPr>
+          <w:rFonts w:ascii="Courier New" w:hAnsi="Courier New" w:cs="Courier New"/>
+        </w:rPr>
+      </w:pPr>
+      <w:r>
+        <w:rPr>
+          <w:rFonts w:ascii="Courier New" w:hAnsi="Courier New" w:cs="Courier New"/>
+        </w:rPr>
+        <w:t>Convert text to lower case.</w:t>
+      </w:r>
+    </w:p>
+    <w:p>
+      <w:pPr>
+        <w:pStyle w:val="PlainText"/>
+        <w:rPr>
+          <w:rFonts w:ascii="Courier New" w:hAnsi="Courier New" w:cs="Courier New"/>
+        </w:rPr>
+      </w:pPr>
+      <w:r>
+        <w:rPr>
+          <w:rFonts w:ascii="Courier New" w:hAnsi="Courier New" w:cs="Courier New"/>
+        </w:rPr>
+        <w:t xml:space="preserve">After this </w:t>
+      </w:r>
+      <w:r>
+        <w:rPr>
+          <w:rFonts w:ascii="Courier New" w:hAnsi="Courier New" w:cs="Courier New"/>
+        </w:rPr>
+        <w:t>remove numbers</w:t>
+      </w:r>
+      <w:r>
+        <w:rPr>
+          <w:rFonts w:ascii="Courier New" w:hAnsi="Courier New" w:cs="Courier New"/>
+        </w:rPr>
+        <w:t xml:space="preserve"> and common words using </w:t>
+      </w:r>
+      <w:proofErr w:type="spellStart"/>
+      <w:r>
+        <w:rPr>
+          <w:rFonts w:ascii="Courier New" w:hAnsi="Courier New" w:cs="Courier New"/>
+        </w:rPr>
+        <w:t>stopwords</w:t>
+      </w:r>
+      <w:proofErr w:type="spellEnd"/>
+      <w:r>
+        <w:rPr>
+          <w:rFonts w:ascii="Courier New" w:hAnsi="Courier New" w:cs="Courier New"/>
+        </w:rPr>
+        <w:t xml:space="preserve"> from </w:t>
+      </w:r>
+      <w:proofErr w:type="spellStart"/>
+      <w:r>
+        <w:rPr>
+          <w:rFonts w:ascii="Courier New" w:hAnsi="Courier New" w:cs="Courier New"/>
+        </w:rPr>
+        <w:t>nltk.corpus</w:t>
+      </w:r>
+      <w:proofErr w:type="spellEnd"/>
+      <w:r>
+        <w:rPr>
+          <w:rFonts w:ascii="Courier New" w:hAnsi="Courier New" w:cs="Courier New"/>
+        </w:rPr>
+        <w:t xml:space="preserve"> library.</w:t>
+      </w:r>
+    </w:p>
+    <w:p>
+      <w:pPr>
+        <w:pStyle w:val="PlainText"/>
+        <w:tabs>
+          <w:tab w:val="center" w:pos="4618"/>
+        </w:tabs>
+        <w:rPr>
+          <w:rFonts w:ascii="Courier New" w:hAnsi="Courier New" w:cs="Courier New"/>
+        </w:rPr>
+      </w:pPr>
+      <w:r>
+        <w:rPr>
+          <w:rFonts w:ascii="Courier New" w:hAnsi="Courier New" w:cs="Courier New"/>
+        </w:rPr>
+        <w:t>Next step after data cleaning is</w:t>
+      </w:r>
+      <w:r>
+        <w:rPr>
+          <w:rFonts w:ascii="Courier New" w:hAnsi="Courier New" w:cs="Courier New"/>
+        </w:rPr>
+        <w:t xml:space="preserve"> </w:t>
+      </w:r>
+      <w:r>
+        <w:rPr>
+          <w:rFonts w:ascii="Courier New" w:hAnsi="Courier New" w:cs="Courier New"/>
+        </w:rPr>
+        <w:t>tokenizing the comments</w:t>
+      </w:r>
+      <w:r>
+        <w:rPr>
+          <w:rFonts w:ascii="Courier New" w:hAnsi="Courier New" w:cs="Courier New"/>
+        </w:rPr>
+        <w:tab/>
+      </w:r>
+      <w:r>
+        <w:rPr>
+          <w:rFonts w:ascii="Courier New" w:hAnsi="Courier New" w:cs="Courier New"/>
+        </w:rPr>
+        <w:t xml:space="preserve">i.e. </w:t>
+      </w:r>
+      <w:r>
+        <w:rPr>
+          <w:rFonts w:ascii="Courier New" w:hAnsi="Courier New" w:cs="Courier New"/>
+        </w:rPr>
+        <w:t>turning sentences into numbers sequences</w:t>
+      </w:r>
+      <w:r>
+        <w:rPr>
+          <w:rFonts w:ascii="Courier New" w:hAnsi="Courier New" w:cs="Courier New"/>
+        </w:rPr>
+        <w:t xml:space="preserve"> where each number is word’s</w:t>
+      </w:r>
+      <w:r>
+        <w:rPr>
+          <w:rFonts w:ascii="Courier New" w:hAnsi="Courier New" w:cs="Courier New"/>
+        </w:rPr>
+        <w:t xml:space="preserve"> index representation</w:t>
+      </w:r>
+      <w:r>
+        <w:rPr>
+          <w:rFonts w:ascii="Courier New" w:hAnsi="Courier New" w:cs="Courier New"/>
+        </w:rPr>
+        <w:t>. WE</w:t>
+      </w:r>
+      <w:r>
+        <w:rPr>
+          <w:rFonts w:ascii="Courier New" w:hAnsi="Courier New" w:cs="Courier New"/>
+        </w:rPr>
+        <w:t xml:space="preserve"> using </w:t>
+      </w:r>
+      <w:proofErr w:type="spellStart"/>
+      <w:r>
+        <w:rPr>
+          <w:rFonts w:ascii="Courier New" w:hAnsi="Courier New" w:cs="Courier New"/>
+        </w:rPr>
+        <w:t>Tokenizer</w:t>
+      </w:r>
+      <w:proofErr w:type="spellEnd"/>
+      <w:r>
+        <w:rPr>
+          <w:rFonts w:ascii="Courier New" w:hAnsi="Courier New" w:cs="Courier New"/>
+        </w:rPr>
+        <w:t xml:space="preserve"> from </w:t>
+      </w:r>
+      <w:proofErr w:type="spellStart"/>
+      <w:r>
+        <w:rPr>
+          <w:rFonts w:ascii="Courier New" w:hAnsi="Courier New" w:cs="Courier New"/>
+        </w:rPr>
+        <w:t>keras.preprocessing_text</w:t>
+      </w:r>
+      <w:proofErr w:type="spellEnd"/>
+      <w:r>
+        <w:rPr>
+          <w:rFonts w:ascii="Courier New" w:hAnsi="Courier New" w:cs="Courier New"/>
+        </w:rPr>
+        <w:t xml:space="preserve"> library</w:t>
+      </w:r>
+      <w:r>
+        <w:rPr>
+          <w:rFonts w:ascii="Courier New" w:hAnsi="Courier New" w:cs="Courier New"/>
+        </w:rPr>
+        <w:t xml:space="preserve"> for this</w:t>
+      </w:r>
+      <w:r>
+        <w:rPr>
+          <w:rFonts w:ascii="Courier New" w:hAnsi="Courier New" w:cs="Courier New"/>
+        </w:rPr>
+        <w:t>. Here we have to define number of unique words (</w:t>
+      </w:r>
+      <w:proofErr w:type="spellStart"/>
+      <w:r>
+        <w:rPr>
+          <w:rFonts w:ascii="Courier New" w:hAnsi="Courier New" w:cs="Courier New"/>
+        </w:rPr>
+        <w:t>num_words</w:t>
+      </w:r>
+      <w:proofErr w:type="spellEnd"/>
+      <w:r>
+        <w:rPr>
+          <w:rFonts w:ascii="Courier New" w:hAnsi="Courier New" w:cs="Courier New"/>
+        </w:rPr>
+        <w:t>) in our dictionary</w:t>
+      </w:r>
+      <w:r>
+        <w:rPr>
+          <w:rFonts w:ascii="Courier New" w:hAnsi="Courier New" w:cs="Courier New"/>
+        </w:rPr>
+        <w:t>, w</w:t>
+      </w:r>
+      <w:r>
+        <w:rPr>
+          <w:rFonts w:ascii="Courier New" w:hAnsi="Courier New" w:cs="Courier New"/>
+        </w:rPr>
+        <w:t>e set this to 20000.</w:t>
+      </w:r>
+      <w:r>
+        <w:rPr>
+          <w:rFonts w:ascii="Courier New" w:hAnsi="Courier New" w:cs="Courier New"/>
+        </w:rPr>
+        <w:t xml:space="preserve">For this we first fit </w:t>
+      </w:r>
+      <w:proofErr w:type="spellStart"/>
+      <w:r>
+        <w:rPr>
+          <w:rFonts w:ascii="Courier New" w:hAnsi="Courier New" w:cs="Courier New"/>
+        </w:rPr>
+        <w:t>comments_train</w:t>
+      </w:r>
+      <w:proofErr w:type="spellEnd"/>
+    </w:p>
+    <w:p>
+      <w:pPr>
+        <w:pStyle w:val="PlainText"/>
+        <w:tabs>
+          <w:tab w:val="center" w:pos="4618"/>
+        </w:tabs>
+        <w:rPr>
+          <w:rFonts w:ascii="Courier New" w:hAnsi="Courier New" w:cs="Courier New"/>
+        </w:rPr>
+      </w:pPr>
+      <w:proofErr w:type="gramStart"/>
+      <w:r>
+        <w:rPr>
+          <w:rFonts w:ascii="Courier New" w:hAnsi="Courier New" w:cs="Courier New"/>
+        </w:rPr>
+        <w:t>to</w:t>
+      </w:r>
+      <w:proofErr w:type="gramEnd"/>
+      <w:r>
+        <w:rPr>
+          <w:rFonts w:ascii="Courier New" w:hAnsi="Courier New" w:cs="Courier New"/>
+        </w:rPr>
+        <w:t xml:space="preserve"> </w:t>
+      </w:r>
+      <w:proofErr w:type="spellStart"/>
+      <w:r>
+        <w:rPr>
+          <w:rFonts w:ascii="Courier New" w:hAnsi="Courier New" w:cs="Courier New"/>
+        </w:rPr>
+        <w:t>Tokenizer</w:t>
+      </w:r>
+      <w:proofErr w:type="spellEnd"/>
+      <w:r>
+        <w:rPr>
+          <w:rFonts w:ascii="Courier New" w:hAnsi="Courier New" w:cs="Courier New"/>
+        </w:rPr>
+        <w:t xml:space="preserve"> (to get index for each word) than use </w:t>
+      </w:r>
+      <w:proofErr w:type="spellStart"/>
+      <w:r>
+        <w:rPr>
+          <w:rFonts w:ascii="Courier New" w:hAnsi="Courier New" w:cs="Courier New"/>
+        </w:rPr>
+        <w:t>text_to_sequences</w:t>
+      </w:r>
+      <w:proofErr w:type="spellEnd"/>
+      <w:r>
+        <w:rPr>
+          <w:rFonts w:ascii="Courier New" w:hAnsi="Courier New" w:cs="Courier New"/>
+        </w:rPr>
+        <w:t xml:space="preserve"> to turn sentences to numbers sequences.</w:t>
+      </w:r>
+    </w:p>
+    <w:p>
+      <w:pPr>
+        <w:pStyle w:val="PlainText"/>
+        <w:tabs>
+          <w:tab w:val="center" w:pos="4618"/>
+        </w:tabs>
+        <w:rPr>
+          <w:rFonts w:ascii="Courier New" w:hAnsi="Courier New" w:cs="Courier New"/>
+        </w:rPr>
+      </w:pPr>
+      <w:r>
+        <w:rPr>
+          <w:rFonts w:ascii="Courier New" w:hAnsi="Courier New" w:cs="Courier New"/>
+        </w:rPr>
+        <w:t xml:space="preserve">The last step in data preprocessing is to make all comments of same length and we already have discussed what length will be good for our data in exploratory visualization section. For this we use </w:t>
+      </w:r>
+      <w:proofErr w:type="spellStart"/>
+      <w:r>
+        <w:rPr>
+          <w:rFonts w:ascii="Courier New" w:hAnsi="Courier New" w:cs="Courier New"/>
+        </w:rPr>
+        <w:t>pad_sequences</w:t>
+      </w:r>
+      <w:proofErr w:type="spellEnd"/>
+      <w:r>
+        <w:rPr>
+          <w:rFonts w:ascii="Courier New" w:hAnsi="Courier New" w:cs="Courier New"/>
+        </w:rPr>
+        <w:t xml:space="preserve"> from </w:t>
+      </w:r>
+      <w:proofErr w:type="spellStart"/>
+      <w:r>
+        <w:rPr>
+          <w:rFonts w:ascii="Courier New" w:hAnsi="Courier New" w:cs="Courier New"/>
+        </w:rPr>
+        <w:t>keras_preprocessing_sequence</w:t>
+      </w:r>
+      <w:proofErr w:type="spellEnd"/>
+      <w:r>
+        <w:rPr>
+          <w:rFonts w:ascii="Courier New" w:hAnsi="Courier New" w:cs="Courier New"/>
+        </w:rPr>
+        <w:t xml:space="preserve"> with </w:t>
+      </w:r>
+      <w:proofErr w:type="spellStart"/>
+      <w:r>
+        <w:rPr>
+          <w:rFonts w:ascii="Courier New" w:hAnsi="Courier New" w:cs="Courier New"/>
+        </w:rPr>
+        <w:t>maxlen</w:t>
+      </w:r>
+      <w:proofErr w:type="spellEnd"/>
+      <w:r>
+        <w:rPr>
+          <w:rFonts w:ascii="Courier New" w:hAnsi="Courier New" w:cs="Courier New"/>
+        </w:rPr>
+        <w:t xml:space="preserve"> = 150. This will fill short sentences with zeroes</w:t>
+      </w:r>
+      <w:r>
+        <w:rPr>
+          <w:rFonts w:ascii="Courier New" w:hAnsi="Courier New" w:cs="Courier New"/>
+        </w:rPr>
+        <w:t xml:space="preserve"> in the e</w:t>
+      </w:r>
+      <w:r>
+        <w:rPr>
+          <w:rFonts w:ascii="Courier New" w:hAnsi="Courier New" w:cs="Courier New"/>
+        </w:rPr>
+        <w:t>nd</w:t>
+      </w:r>
+      <w:r>
+        <w:rPr>
+          <w:rFonts w:ascii="Courier New" w:hAnsi="Courier New" w:cs="Courier New"/>
+        </w:rPr>
+        <w:t xml:space="preserve"> </w:t>
+      </w:r>
+      <w:r>
+        <w:rPr>
+          <w:rFonts w:ascii="Courier New" w:hAnsi="Courier New" w:cs="Courier New"/>
+        </w:rPr>
+        <w:t xml:space="preserve">and </w:t>
+      </w:r>
+      <w:r>
+        <w:rPr>
+          <w:rFonts w:ascii="Courier New" w:hAnsi="Courier New" w:cs="Courier New"/>
+        </w:rPr>
+        <w:t xml:space="preserve">cut long sentences </w:t>
+      </w:r>
+      <w:r>
+        <w:rPr>
+          <w:rFonts w:ascii="Courier New" w:hAnsi="Courier New" w:cs="Courier New"/>
+        </w:rPr>
+        <w:t xml:space="preserve">from the end </w:t>
+      </w:r>
+      <w:r>
+        <w:rPr>
+          <w:rFonts w:ascii="Courier New" w:hAnsi="Courier New" w:cs="Courier New"/>
+        </w:rPr>
+        <w:t>to make both</w:t>
+      </w:r>
+      <w:r>
+        <w:rPr>
+          <w:rFonts w:ascii="Courier New" w:hAnsi="Courier New" w:cs="Courier New"/>
+        </w:rPr>
+        <w:t xml:space="preserve"> short and long sentences of length 150.</w:t>
+      </w:r>
+      <w:r>
+        <w:rPr>
+          <w:rFonts w:ascii="Courier New" w:hAnsi="Courier New" w:cs="Courier New"/>
+        </w:rPr>
+        <w:t xml:space="preserve">   </w:t>
+      </w:r>
+    </w:p>
+    <w:p>
+      <w:pPr>
+        <w:pStyle w:val="PlainText"/>
+        <w:tabs>
+          <w:tab w:val="center" w:pos="4618"/>
+        </w:tabs>
+        <w:rPr>
+          <w:rFonts w:ascii="Courier New" w:hAnsi="Courier New" w:cs="Courier New"/>
+        </w:rPr>
+      </w:pPr>
+    </w:p>
+    <w:p>
+      <w:pPr>
+        <w:pStyle w:val="PlainText"/>
+        <w:tabs>
+          <w:tab w:val="center" w:pos="4618"/>
+        </w:tabs>
+        <w:rPr>
+          <w:rFonts w:ascii="Courier New" w:hAnsi="Courier New" w:cs="Courier New"/>
+        </w:rPr>
+      </w:pPr>
+      <w:r>
+        <w:rPr>
+          <w:rFonts w:ascii="Courier New" w:hAnsi="Courier New" w:cs="Courier New"/>
+        </w:rPr>
+        <w:t xml:space="preserve"> </w:t>
+      </w:r>
+    </w:p>
+    <w:p>
+      <w:pPr>
+        <w:pStyle w:val="PlainText"/>
+        <w:rPr>
+          <w:rFonts w:ascii="Courier New" w:hAnsi="Courier New" w:cs="Courier New"/>
+        </w:rPr>
+      </w:pPr>
+    </w:p>
+    <w:p>
+      <w:pPr>
+        <w:pStyle w:val="PlainText"/>
+        <w:rPr>
+          <w:rFonts w:ascii="Courier New" w:hAnsi="Courier New" w:cs="Courier New"/>
+        </w:rPr>
+      </w:pPr>
+      <w:r>
+        <w:rPr>
+          <w:rFonts w:ascii="Courier New" w:hAnsi="Courier New" w:cs="Courier New"/>
+          <w:noProof/>
+        </w:rPr>
+        <mc:AlternateContent>
+          <mc:Choice Requires="wps">
+            <w:drawing>
+              <wp:anchor distT="0" distB="0" distL="114300" distR="114300" simplePos="0" relativeHeight="251670528" behindDoc="0" locked="0" layoutInCell="1" allowOverlap="1" wp14:anchorId="444CF185" wp14:editId="56DA4C03">
+                <wp:simplePos x="0" y="0"/>
+                <wp:positionH relativeFrom="margin">
+                  <wp:posOffset>0</wp:posOffset>
+                </wp:positionH>
+                <wp:positionV relativeFrom="paragraph">
+                  <wp:posOffset>0</wp:posOffset>
+                </wp:positionV>
+                <wp:extent cx="1876425" cy="0"/>
+                <wp:effectExtent l="0" t="0" r="28575" b="19050"/>
+                <wp:wrapNone/>
+                <wp:docPr id="17" name="Straight Connector 17"/>
+                <wp:cNvGraphicFramePr/>
+                <a:graphic xmlns:a="http://schemas.openxmlformats.org/drawingml/2006/main">
+                  <a:graphicData uri="http://schemas.microsoft.com/office/word/2010/wordprocessingShape">
+                    <wps:wsp>
+                      <wps:cNvCnPr/>
+                      <wps:spPr>
+                        <a:xfrm>
+                          <a:off x="0" y="0"/>
+                          <a:ext cx="1876425" cy="0"/>
+                        </a:xfrm>
+                        <a:prstGeom prst="line">
+                          <a:avLst/>
+                        </a:prstGeom>
+                      </wps:spPr>
+                      <wps:style>
+                        <a:lnRef idx="2">
+                          <a:schemeClr val="dk1"/>
+                        </a:lnRef>
+                        <a:fillRef idx="0">
+                          <a:schemeClr val="dk1"/>
+                        </a:fillRef>
+                        <a:effectRef idx="1">
+                          <a:schemeClr val="dk1"/>
+                        </a:effectRef>
+                        <a:fontRef idx="minor">
+                          <a:schemeClr val="tx1"/>
+                        </a:fontRef>
+                      </wps:style>
+                      <wps:bodyPr/>
+                    </wps:wsp>
+                  </a:graphicData>
+                </a:graphic>
+              </wp:anchor>
+            </w:drawing>
+          </mc:Choice>
+          <mc:Fallback>
+            <w:pict>
+              <v:line w14:anchorId="6ECF059A" id="Straight Connector 17" o:spid="_x0000_s1026" style="position:absolute;z-index:251670528;visibility:visible;mso-wrap-style:square;mso-wrap-distance-left:9pt;mso-wrap-distance-top:0;mso-wrap-distance-right:9pt;mso-wrap-distance-bottom:0;mso-position-horizontal:absolute;mso-position-horizontal-relative:margin;mso-position-vertical:absolute;mso-position-vertical-relative:text" from="0,0" to="147.75pt,0" o:gfxdata="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" strokecolor="black [3200]" strokeweight="1pt">
+                <v:stroke joinstyle="miter"/>
+                <w10:wrap anchorx="margin"/>
+              </v:line>
+            </w:pict>
+          </mc:Fallback>
+        </mc:AlternateContent>
+      </w:r>
+    </w:p>
+    <w:p>
+      <w:pPr>
+        <w:pStyle w:val="PlainText"/>
+        <w:rPr>
+          <w:rFonts w:ascii="Courier New" w:hAnsi="Courier New" w:cs="Courier New"/>
+        </w:rPr>
+      </w:pPr>
+      <w:hyperlink r:id="rId20" w:history="1">
+        <w:r>
+          <w:rPr>
+            <w:rStyle w:val="Hyperlink"/>
+            <w:rFonts w:ascii="Courier New" w:hAnsi="Courier New" w:cs="Courier New"/>
+          </w:rPr>
+          <w:t>https://machinelearningmastery.com/prepare-text</w:t>
+        </w:r>
+        <w:r>
+          <w:rPr>
+            <w:rStyle w:val="Hyperlink"/>
+            <w:rFonts w:ascii="Courier New" w:hAnsi="Courier New" w:cs="Courier New"/>
+          </w:rPr>
+          <w:t>-</w:t>
+        </w:r>
+        <w:r>
+          <w:rPr>
+            <w:rStyle w:val="Hyperlink"/>
+            <w:rFonts w:ascii="Courier New" w:hAnsi="Courier New" w:cs="Courier New"/>
+          </w:rPr>
+          <w:t>data-deep-learning-keras/</w:t>
+        </w:r>
+      </w:hyperlink>
+    </w:p>
+    <w:p>
+      <w:pPr>
+        <w:pStyle w:val="PlainText"/>
+        <w:rPr>
+          <w:rFonts w:ascii="Courier New" w:hAnsi="Courier New" w:cs="Courier New"/>
+        </w:rPr>
+      </w:pPr>
+    </w:p>
+    <w:p>
+      <w:pPr>
+        <w:pStyle w:val="PlainText"/>
+        <w:rPr>
+          <w:rFonts w:ascii="Courier New" w:hAnsi="Courier New" w:cs="Courier New"/>
+        </w:rPr>
+      </w:pPr>
+    </w:p>
+    <w:p>
+      <w:pPr>
+        <w:pStyle w:val="PlainText"/>
+        <w:rPr>
+          <w:rFonts w:ascii="Courier New" w:hAnsi="Courier New" w:cs="Courier New"/>
+        </w:rPr>
+      </w:pPr>
+    </w:p>
+    <w:p>
+      <w:pPr>
+        <w:pStyle w:val="PlainText"/>
+        <w:rPr>
+          <w:rFonts w:ascii="Courier New" w:hAnsi="Courier New" w:cs="Courier New"/>
+        </w:rPr>
+      </w:pPr>
+    </w:p>
+    <w:p>
+      <w:pPr>
+        <w:pStyle w:val="PlainText"/>
+        <w:rPr>
+          <w:rFonts w:ascii="Courier New" w:hAnsi="Courier New" w:cs="Courier New"/>
+        </w:rPr>
+      </w:pPr>
       <w:bookmarkStart w:id="0" w:name="_GoBack"/>
       <w:bookmarkEnd w:id="0"/>
-    </w:p>
-    <w:p>
-      <w:pPr>
-        <w:pStyle w:val="PlainText"/>
-        <w:ind w:left="840"/>
-        <w:rPr>
-          <w:rFonts w:ascii="Courier New" w:hAnsi="Courier New" w:cs="Courier New"/>
-        </w:rPr>
-      </w:pPr>
-    </w:p>
-    <w:p>
-      <w:pPr>
-        <w:pStyle w:val="PlainText"/>
-        <w:rPr>
-          <w:rFonts w:ascii="Courier New" w:hAnsi="Courier New" w:cs="Courier New"/>
-        </w:rPr>
-      </w:pPr>
-    </w:p>
-    <w:p>
-      <w:pPr>
-        <w:pStyle w:val="PlainText"/>
-        <w:rPr>
-          <w:rFonts w:ascii="Courier New" w:hAnsi="Courier New" w:cs="Courier New"/>
-        </w:rPr>
-      </w:pPr>
-    </w:p>
-    <w:p>
-      <w:pPr>
-        <w:pStyle w:val="PlainText"/>
-        <w:rPr>
-          <w:rFonts w:ascii="Courier New" w:hAnsi="Courier New" w:cs="Courier New"/>
-        </w:rPr>
-      </w:pPr>
-    </w:p>
-    <w:p>
-      <w:pPr>
-        <w:pStyle w:val="PlainText"/>
-        <w:rPr>
-          <w:rFonts w:ascii="Courier New" w:hAnsi="Courier New" w:cs="Courier New"/>
-        </w:rPr>
-      </w:pPr>
-    </w:p>
-    <w:p>
-      <w:pPr>
-        <w:pStyle w:val="PlainText"/>
-        <w:rPr>
-          <w:rFonts w:ascii="Courier New" w:hAnsi="Courier New" w:cs="Courier New"/>
-        </w:rPr>
-      </w:pPr>
-    </w:p>
-    <w:p>
-      <w:pPr>
-        <w:pStyle w:val="PlainText"/>
-        <w:rPr>
-          <w:rFonts w:ascii="Courier New" w:hAnsi="Courier New" w:cs="Courier New"/>
-        </w:rPr>
-      </w:pPr>
-    </w:p>
-    <w:p>
-      <w:pPr>
-        <w:pStyle w:val="PlainText"/>
-        <w:rPr>
-          <w:rFonts w:ascii="Courier New" w:hAnsi="Courier New" w:cs="Courier New"/>
-        </w:rPr>
-      </w:pPr>
-    </w:p>
-    <w:p>
-      <w:pPr>
-        <w:pStyle w:val="PlainText"/>
-        <w:rPr>
-          <w:rFonts w:ascii="Courier New" w:hAnsi="Courier New" w:cs="Courier New"/>
-        </w:rPr>
-      </w:pPr>
-    </w:p>
-    <w:p>
-      <w:pPr>
-        <w:pStyle w:val="PlainText"/>
-        <w:rPr>
-          <w:rFonts w:ascii="Courier New" w:hAnsi="Courier New" w:cs="Courier New"/>
-        </w:rPr>
-      </w:pPr>
-    </w:p>
-    <w:p>
-      <w:pPr>
-        <w:pStyle w:val="PlainText"/>
-        <w:rPr>
-          <w:rFonts w:ascii="Courier New" w:hAnsi="Courier New" w:cs="Courier New"/>
-        </w:rPr>
-      </w:pPr>
-    </w:p>
-    <w:p>
-      <w:pPr>
-        <w:pStyle w:val="PlainText"/>
-        <w:rPr>
-          <w:rFonts w:ascii="Courier New" w:hAnsi="Courier New" w:cs="Courier New"/>
-        </w:rPr>
-      </w:pPr>
-    </w:p>
-    <w:p>
-      <w:pPr>
-        <w:pStyle w:val="PlainText"/>
-        <w:rPr>
-          <w:rFonts w:ascii="Courier New" w:hAnsi="Courier New" w:cs="Courier New"/>
-        </w:rPr>
-      </w:pPr>
-      <w:r>
-        <w:rPr>
-          <w:rFonts w:ascii="Courier New" w:hAnsi="Courier New" w:cs="Courier New"/>
-        </w:rPr>
-        <w:t>## III. Methodology</w:t>
-      </w:r>
-    </w:p>
-    <w:p>
-      <w:pPr>
-        <w:pStyle w:val="PlainText"/>
-        <w:rPr>
-          <w:rFonts w:ascii="Courier New" w:hAnsi="Courier New" w:cs="Courier New"/>
-        </w:rPr>
-      </w:pPr>
-      <w:r>
-        <w:rPr>
-          <w:rFonts w:ascii="Courier New" w:hAnsi="Courier New" w:cs="Courier New"/>
-        </w:rPr>
-        <w:t>_(approx. 3-5 pages)_</w:t>
-      </w:r>
-    </w:p>
-    <w:p>
-      <w:pPr>
-        <w:pStyle w:val="PlainText"/>
-        <w:rPr>
-          <w:rFonts w:ascii="Courier New" w:hAnsi="Courier New" w:cs="Courier New"/>
-        </w:rPr>
-      </w:pPr>
-    </w:p>
-    <w:p>
-      <w:pPr>
-        <w:pStyle w:val="PlainText"/>
-        <w:rPr>
-          <w:rFonts w:ascii="Courier New" w:hAnsi="Courier New" w:cs="Courier New"/>
-        </w:rPr>
-      </w:pPr>
-      <w:r>
-        <w:rPr>
-          <w:rFonts w:ascii="Courier New" w:hAnsi="Courier New" w:cs="Courier New"/>
-        </w:rPr>
-        <w:t>### Data Preprocessing</w:t>
-      </w:r>
-    </w:p>
-    <w:p>
-      <w:pPr>
-        <w:pStyle w:val="PlainText"/>
-        <w:rPr>
-          <w:rFonts w:ascii="Courier New" w:hAnsi="Courier New" w:cs="Courier New"/>
-        </w:rPr>
-      </w:pPr>
-      <w:r>
-        <w:rPr>
-          <w:rFonts w:ascii="Courier New" w:hAnsi="Courier New" w:cs="Courier New"/>
-        </w:rPr>
-        <w:t>In this section, all of your preprocessing steps will need to be clearly documented, if any were necessary. From the previous section, any of the abnormalities or characteristics that you identified about the dataset will be addressed and corrected here. Questions to ask yourself when writing this section:</w:t>
-      </w:r>
-    </w:p>
-    <w:p>
-      <w:pPr>
-        <w:pStyle w:val="PlainText"/>
-        <w:rPr>
-          <w:rFonts w:ascii="Courier New" w:hAnsi="Courier New" w:cs="Courier New"/>
-        </w:rPr>
-      </w:pPr>
-      <w:r>
-        <w:rPr>
-          <w:rFonts w:ascii="Courier New" w:hAnsi="Courier New" w:cs="Courier New"/>
-        </w:rPr>
-        <w:t>- _If the algorithms chosen require preprocessing steps like feature selection or feature transformations, have they been properly documented?_</w:t>
-      </w:r>
-    </w:p>
-    <w:p>
-      <w:pPr>
-        <w:pStyle w:val="PlainText"/>
-        <w:rPr>
-          <w:rFonts w:ascii="Courier New" w:hAnsi="Courier New" w:cs="Courier New"/>
-        </w:rPr>
-      </w:pPr>
-      <w:r>
-        <w:rPr>
-          <w:rFonts w:ascii="Courier New" w:hAnsi="Courier New" w:cs="Courier New"/>
-        </w:rPr>
-        <w:t>- _Based on the **Data Exploration** section, if there were abnormalities or characteristics that needed to be addressed, have they been properly corrected?_</w:t>
-      </w:r>
-    </w:p>
-    <w:p>
-      <w:pPr>
-        <w:pStyle w:val="PlainText"/>
-        <w:rPr>
-          <w:rFonts w:ascii="Courier New" w:hAnsi="Courier New" w:cs="Courier New"/>
-        </w:rPr>
-      </w:pPr>
-      <w:r>
-        <w:rPr>
-          <w:rFonts w:ascii="Courier New" w:hAnsi="Courier New" w:cs="Courier New"/>
-        </w:rPr>
-        <w:t>- _If no preprocessing is needed, has it been made clear why?_</w:t>
-      </w:r>
-    </w:p>
-    <w:p>
-      <w:pPr>
-        <w:pStyle w:val="PlainText"/>
-        <w:rPr>
-          <w:rFonts w:ascii="Courier New" w:hAnsi="Courier New" w:cs="Courier New"/>
-        </w:rPr>
-      </w:pPr>
-    </w:p>
-    <w:p>
-      <w:pPr>
-        <w:pStyle w:val="PlainText"/>
-        <w:rPr>
-          <w:rFonts w:ascii="Courier New" w:hAnsi="Courier New" w:cs="Courier New"/>
-        </w:rPr>
-      </w:pPr>
-      <w:r>
-        <w:rPr>
-          <w:rFonts w:ascii="Courier New" w:hAnsi="Courier New" w:cs="Courier New"/>
-        </w:rPr>
-        <w:t>### Implementation</w:t>
-      </w:r>
-    </w:p>
-    <w:p>
-      <w:pPr>
-        <w:pStyle w:val="PlainText"/>
-        <w:rPr>
-          <w:rFonts w:ascii="Courier New" w:hAnsi="Courier New" w:cs="Courier New"/>
-        </w:rPr>
-      </w:pPr>
       <w:r>
         <w:rPr>
           <w:rFonts w:ascii="Courier New" w:hAnsi="Courier New" w:cs="Courier New"/>
@@ -3893,36 +5348,60 @@
         <w:rPr>
           <w:rFonts w:ascii="Courier New" w:hAnsi="Courier New" w:cs="Courier New"/>
         </w:rPr>
-        <w:t>- _Is it made clear how the algorithms and techniques were implemented with the given datasets or input data?_</w:t>
-      </w:r>
-    </w:p>
-    <w:p>
-      <w:pPr>
-        <w:pStyle w:val="PlainText"/>
-        <w:rPr>
-          <w:rFonts w:ascii="Courier New" w:hAnsi="Courier New" w:cs="Courier New"/>
-        </w:rPr>
-      </w:pPr>
-      <w:r>
-        <w:rPr>
-          <w:rFonts w:ascii="Courier New" w:hAnsi="Courier New" w:cs="Courier New"/>
-        </w:rPr>
-        <w:t>- _Were there any complications with the original metrics or techniques that required changing prior to acquiring a solution?_</w:t>
-      </w:r>
-    </w:p>
-    <w:p>
-      <w:pPr>
-        <w:pStyle w:val="PlainText"/>
-        <w:rPr>
-          <w:rFonts w:ascii="Courier New" w:hAnsi="Courier New" w:cs="Courier New"/>
-        </w:rPr>
-      </w:pPr>
-      <w:r>
-        <w:rPr>
-          <w:rFonts w:ascii="Courier New" w:hAnsi="Courier New" w:cs="Courier New"/>
-        </w:rPr>
-        <w:t>- _Was there any part of the coding process (e.g., writing complicated functions) that should be documented?_</w:t>
-      </w:r>
+        <w:t>- _Is it made clear how the algorithms and techniques were implemented with the given datasets or input data</w:t>
+      </w:r>
+      <w:proofErr w:type="gramStart"/>
+      <w:r>
+        <w:rPr>
+          <w:rFonts w:ascii="Courier New" w:hAnsi="Courier New" w:cs="Courier New"/>
+        </w:rPr>
+        <w:t>?_</w:t>
+      </w:r>
+      <w:proofErr w:type="gramEnd"/>
+    </w:p>
+    <w:p>
+      <w:pPr>
+        <w:pStyle w:val="PlainText"/>
+        <w:rPr>
+          <w:rFonts w:ascii="Courier New" w:hAnsi="Courier New" w:cs="Courier New"/>
+        </w:rPr>
+      </w:pPr>
+      <w:r>
+        <w:rPr>
+          <w:rFonts w:ascii="Courier New" w:hAnsi="Courier New" w:cs="Courier New"/>
+        </w:rPr>
+        <w:t>- _Were there any complications with the original metrics or techniques that required changing prior to acquiring a solution</w:t>
+      </w:r>
+      <w:proofErr w:type="gramStart"/>
+      <w:r>
+        <w:rPr>
+          <w:rFonts w:ascii="Courier New" w:hAnsi="Courier New" w:cs="Courier New"/>
+        </w:rPr>
+        <w:t>?_</w:t>
+      </w:r>
+      <w:proofErr w:type="gramEnd"/>
+    </w:p>
+    <w:p>
+      <w:pPr>
+        <w:pStyle w:val="PlainText"/>
+        <w:rPr>
+          <w:rFonts w:ascii="Courier New" w:hAnsi="Courier New" w:cs="Courier New"/>
+        </w:rPr>
+      </w:pPr>
+      <w:r>
+        <w:rPr>
+          <w:rFonts w:ascii="Courier New" w:hAnsi="Courier New" w:cs="Courier New"/>
+        </w:rPr>
+        <w:t>- _Was there any part of the coding process (e.g., writing complicated functions) that should be documented</w:t>
+      </w:r>
+      <w:proofErr w:type="gramStart"/>
+      <w:r>
+        <w:rPr>
+          <w:rFonts w:ascii="Courier New" w:hAnsi="Courier New" w:cs="Courier New"/>
+        </w:rPr>
+        <w:t>?_</w:t>
+      </w:r>
+      <w:proofErr w:type="gramEnd"/>
     </w:p>
     <w:p>
       <w:pPr>
@@ -3971,36 +5450,60 @@
         <w:rPr>
           <w:rFonts w:ascii="Courier New" w:hAnsi="Courier New" w:cs="Courier New"/>
         </w:rPr>
-        <w:t>- _Has an initial solution been found and clearly reported?_</w:t>
-      </w:r>
-    </w:p>
-    <w:p>
-      <w:pPr>
-        <w:pStyle w:val="PlainText"/>
-        <w:rPr>
-          <w:rFonts w:ascii="Courier New" w:hAnsi="Courier New" w:cs="Courier New"/>
-        </w:rPr>
-      </w:pPr>
-      <w:r>
-        <w:rPr>
-          <w:rFonts w:ascii="Courier New" w:hAnsi="Courier New" w:cs="Courier New"/>
-        </w:rPr>
-        <w:t>- _Is the process of improvement clearly documented, such as what techniques were used?_</w:t>
-      </w:r>
-    </w:p>
-    <w:p>
-      <w:pPr>
-        <w:pStyle w:val="PlainText"/>
-        <w:rPr>
-          <w:rFonts w:ascii="Courier New" w:hAnsi="Courier New" w:cs="Courier New"/>
-        </w:rPr>
-      </w:pPr>
-      <w:r>
-        <w:rPr>
-          <w:rFonts w:ascii="Courier New" w:hAnsi="Courier New" w:cs="Courier New"/>
-        </w:rPr>
-        <w:t>- _Are intermediate and final solutions clearly reported as the process is improved?_</w:t>
-      </w:r>
+        <w:t>- _Has an initial solution been found and clearly reported</w:t>
+      </w:r>
+      <w:proofErr w:type="gramStart"/>
+      <w:r>
+        <w:rPr>
+          <w:rFonts w:ascii="Courier New" w:hAnsi="Courier New" w:cs="Courier New"/>
+        </w:rPr>
+        <w:t>?_</w:t>
+      </w:r>
+      <w:proofErr w:type="gramEnd"/>
+    </w:p>
+    <w:p>
+      <w:pPr>
+        <w:pStyle w:val="PlainText"/>
+        <w:rPr>
+          <w:rFonts w:ascii="Courier New" w:hAnsi="Courier New" w:cs="Courier New"/>
+        </w:rPr>
+      </w:pPr>
+      <w:r>
+        <w:rPr>
+          <w:rFonts w:ascii="Courier New" w:hAnsi="Courier New" w:cs="Courier New"/>
+        </w:rPr>
+        <w:t>- _Is the process of improvement clearly documented, such as what techniques were used</w:t>
+      </w:r>
+      <w:proofErr w:type="gramStart"/>
+      <w:r>
+        <w:rPr>
+          <w:rFonts w:ascii="Courier New" w:hAnsi="Courier New" w:cs="Courier New"/>
+        </w:rPr>
+        <w:t>?_</w:t>
+      </w:r>
+      <w:proofErr w:type="gramEnd"/>
+    </w:p>
+    <w:p>
+      <w:pPr>
+        <w:pStyle w:val="PlainText"/>
+        <w:rPr>
+          <w:rFonts w:ascii="Courier New" w:hAnsi="Courier New" w:cs="Courier New"/>
+        </w:rPr>
+      </w:pPr>
+      <w:r>
+        <w:rPr>
+          <w:rFonts w:ascii="Courier New" w:hAnsi="Courier New" w:cs="Courier New"/>
+        </w:rPr>
+        <w:t>- _Are intermediate and final solutions clearly reported as the process is improved</w:t>
+      </w:r>
+      <w:proofErr w:type="gramStart"/>
+      <w:r>
+        <w:rPr>
+          <w:rFonts w:ascii="Courier New" w:hAnsi="Courier New" w:cs="Courier New"/>
+        </w:rPr>
+        <w:t>?_</w:t>
+      </w:r>
+      <w:proofErr w:type="gramEnd"/>
     </w:p>
     <w:p>
       <w:pPr>
@@ -4090,7 +5593,7 @@
           </mc:Choice>
           <mc:Fallback>
             <w:pict>
-              <v:line w14:anchorId="427EBF21" id="Straight Connector 16" o:spid="_x0000_s1026" style="position:absolute;z-index:251668480;visibility:visible;mso-wrap-style:square;mso-wrap-distance-left:9pt;mso-wrap-distance-top:0;mso-wrap-distance-right:9pt;mso-wrap-distance-bottom:0;mso-position-horizontal:absolute;mso-position-horizontal-relative:margin;mso-position-vertical:absolute;mso-position-vertical-relative:text" from="0,0" to="147.75pt,0" o:gfxdata="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" strokecolor="black [3200]" strokeweight="1pt">
+              <v:line w14:anchorId="30BAFCAD" id="Straight Connector 16" o:spid="_x0000_s1026" style="position:absolute;z-index:251668480;visibility:visible;mso-wrap-style:square;mso-wrap-distance-left:9pt;mso-wrap-distance-top:0;mso-wrap-distance-right:9pt;mso-wrap-distance-bottom:0;mso-position-horizontal:absolute;mso-position-horizontal-relative:margin;mso-position-vertical:absolute;mso-position-vertical-relative:text" from="0,0" to="147.75pt,0" o:gfxdata="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" strokecolor="black [3200]" strokeweight="1pt">
                 <v:stroke joinstyle="miter"/>
                 <w10:wrap anchorx="margin"/>
               </v:line>
@@ -4106,7 +5609,7 @@
           <w:rFonts w:ascii="Courier New" w:hAnsi="Courier New" w:cs="Courier New"/>
         </w:rPr>
       </w:pPr>
-      <w:hyperlink r:id="rId20" w:history="1">
+      <w:hyperlink r:id="rId21" w:history="1">
         <w:r>
           <w:rPr>
             <w:rStyle w:val="Hyperlink"/>
@@ -4165,115 +5668,155 @@
         <w:rPr>
           <w:rFonts w:ascii="Courier New" w:hAnsi="Courier New" w:cs="Courier New"/>
         </w:rPr>
+        <w:t>## IV. Results</w:t>
+      </w:r>
+    </w:p>
+    <w:p>
+      <w:pPr>
+        <w:pStyle w:val="PlainText"/>
+        <w:rPr>
+          <w:rFonts w:ascii="Courier New" w:hAnsi="Courier New" w:cs="Courier New"/>
+        </w:rPr>
+      </w:pPr>
+      <w:proofErr w:type="gramStart"/>
+      <w:r>
+        <w:rPr>
+          <w:rFonts w:ascii="Courier New" w:hAnsi="Courier New" w:cs="Courier New"/>
+        </w:rPr>
+        <w:t>_(</w:t>
+      </w:r>
+      <w:proofErr w:type="gramEnd"/>
+      <w:r>
+        <w:rPr>
+          <w:rFonts w:ascii="Courier New" w:hAnsi="Courier New" w:cs="Courier New"/>
+        </w:rPr>
+        <w:t>approx. 2-3 pages)_</w:t>
+      </w:r>
+    </w:p>
+    <w:p>
+      <w:pPr>
+        <w:pStyle w:val="PlainText"/>
+        <w:rPr>
+          <w:rFonts w:ascii="Courier New" w:hAnsi="Courier New" w:cs="Courier New"/>
+        </w:rPr>
+      </w:pPr>
+    </w:p>
+    <w:p>
+      <w:pPr>
+        <w:pStyle w:val="PlainText"/>
+        <w:rPr>
+          <w:rFonts w:ascii="Courier New" w:hAnsi="Courier New" w:cs="Courier New"/>
+        </w:rPr>
+      </w:pPr>
+      <w:r>
+        <w:rPr>
+          <w:rFonts w:ascii="Courier New" w:hAnsi="Courier New" w:cs="Courier New"/>
+        </w:rPr>
+        <w:t>### Model Evaluation and Validation</w:t>
+      </w:r>
+    </w:p>
+    <w:p>
+      <w:pPr>
+        <w:pStyle w:val="PlainText"/>
+        <w:rPr>
+          <w:rFonts w:ascii="Courier New" w:hAnsi="Courier New" w:cs="Courier New"/>
+        </w:rPr>
+      </w:pPr>
+      <w:r>
+        <w:rPr>
+          <w:rFonts w:ascii="Courier New" w:hAnsi="Courier New" w:cs="Courier New"/>
+        </w:rPr>
+        <w:t>In this section, the final model and any supporting qualities should be evaluated in detail. It should be clear how the final model was derived and why this model was chosen. In addition, some type of analysis should be used to validate the robustness of this model and its solution, such as manipulating the input data or environment to see how the model’s solution is affected (this is called sensitivity analysis). Questions to ask yourself when writing this section:</w:t>
+      </w:r>
+    </w:p>
+    <w:p>
+      <w:pPr>
+        <w:pStyle w:val="PlainText"/>
+        <w:rPr>
+          <w:rFonts w:ascii="Courier New" w:hAnsi="Courier New" w:cs="Courier New"/>
+        </w:rPr>
+      </w:pPr>
+      <w:r>
+        <w:rPr>
+          <w:rFonts w:ascii="Courier New" w:hAnsi="Courier New" w:cs="Courier New"/>
+        </w:rPr>
+        <w:t>- _Is the final model reasonable and aligning with solution expectations? Are the final parameters of the model appropriate</w:t>
+      </w:r>
+      <w:proofErr w:type="gramStart"/>
+      <w:r>
+        <w:rPr>
+          <w:rFonts w:ascii="Courier New" w:hAnsi="Courier New" w:cs="Courier New"/>
+        </w:rPr>
+        <w:t>?_</w:t>
+      </w:r>
+      <w:proofErr w:type="gramEnd"/>
+    </w:p>
+    <w:p>
+      <w:pPr>
+        <w:pStyle w:val="PlainText"/>
+        <w:rPr>
+          <w:rFonts w:ascii="Courier New" w:hAnsi="Courier New" w:cs="Courier New"/>
+        </w:rPr>
+      </w:pPr>
+      <w:r>
+        <w:rPr>
+          <w:rFonts w:ascii="Courier New" w:hAnsi="Courier New" w:cs="Courier New"/>
+        </w:rPr>
+        <w:t>- _Has the final model been tested with various inputs to evaluate whether the model generalizes well to unseen data</w:t>
+      </w:r>
+      <w:proofErr w:type="gramStart"/>
+      <w:r>
+        <w:rPr>
+          <w:rFonts w:ascii="Courier New" w:hAnsi="Courier New" w:cs="Courier New"/>
+        </w:rPr>
+        <w:t>?_</w:t>
+      </w:r>
+      <w:proofErr w:type="gramEnd"/>
+    </w:p>
+    <w:p>
+      <w:pPr>
+        <w:pStyle w:val="PlainText"/>
+        <w:rPr>
+          <w:rFonts w:ascii="Courier New" w:hAnsi="Courier New" w:cs="Courier New"/>
+        </w:rPr>
+      </w:pPr>
+      <w:r>
+        <w:rPr>
+          <w:rFonts w:ascii="Courier New" w:hAnsi="Courier New" w:cs="Courier New"/>
+        </w:rPr>
+        <w:t>- _Is the model robust enough for the problem? Do small perturbations (changes) in training data or the input space greatly affect the results</w:t>
+      </w:r>
+      <w:proofErr w:type="gramStart"/>
+      <w:r>
+        <w:rPr>
+          <w:rFonts w:ascii="Courier New" w:hAnsi="Courier New" w:cs="Courier New"/>
+        </w:rPr>
+        <w:t>?_</w:t>
+      </w:r>
+      <w:proofErr w:type="gramEnd"/>
+    </w:p>
+    <w:p>
+      <w:pPr>
+        <w:pStyle w:val="PlainText"/>
+        <w:rPr>
+          <w:rFonts w:ascii="Courier New" w:hAnsi="Courier New" w:cs="Courier New"/>
+        </w:rPr>
+      </w:pPr>
+      <w:r>
+        <w:rPr>
+          <w:rFonts w:ascii="Courier New" w:hAnsi="Courier New" w:cs="Courier New"/>
+        </w:rPr>
         <w:lastRenderedPageBreak/>
-        <w:t>## IV. Results</w:t>
-      </w:r>
-    </w:p>
-    <w:p>
-      <w:pPr>
-        <w:pStyle w:val="PlainText"/>
-        <w:rPr>
-          <w:rFonts w:ascii="Courier New" w:hAnsi="Courier New" w:cs="Courier New"/>
-        </w:rPr>
-      </w:pPr>
-      <w:r>
-        <w:rPr>
-          <w:rFonts w:ascii="Courier New" w:hAnsi="Courier New" w:cs="Courier New"/>
-        </w:rPr>
-        <w:t>_(approx. 2-3 pages)_</w:t>
-      </w:r>
-    </w:p>
-    <w:p>
-      <w:pPr>
-        <w:pStyle w:val="PlainText"/>
-        <w:rPr>
-          <w:rFonts w:ascii="Courier New" w:hAnsi="Courier New" w:cs="Courier New"/>
-        </w:rPr>
-      </w:pPr>
-    </w:p>
-    <w:p>
-      <w:pPr>
-        <w:pStyle w:val="PlainText"/>
-        <w:rPr>
-          <w:rFonts w:ascii="Courier New" w:hAnsi="Courier New" w:cs="Courier New"/>
-        </w:rPr>
-      </w:pPr>
-      <w:r>
-        <w:rPr>
-          <w:rFonts w:ascii="Courier New" w:hAnsi="Courier New" w:cs="Courier New"/>
-        </w:rPr>
-        <w:t>### Model Evaluation and Validation</w:t>
-      </w:r>
-    </w:p>
-    <w:p>
-      <w:pPr>
-        <w:pStyle w:val="PlainText"/>
-        <w:rPr>
-          <w:rFonts w:ascii="Courier New" w:hAnsi="Courier New" w:cs="Courier New"/>
-        </w:rPr>
-      </w:pPr>
-      <w:r>
-        <w:rPr>
-          <w:rFonts w:ascii="Courier New" w:hAnsi="Courier New" w:cs="Courier New"/>
-        </w:rPr>
-        <w:t>In this section, the final model and any supporting qualities should be evaluated in detail. It should be clear how the final model was derived and why this model was chosen. In addition, some type of analysis should be used to validate the robustness of this model and its solution, such as manipulating the input data or environment to see how the model’s solution is affected (this is called sensitivity analysis). Questions to ask yourself when writing this section:</w:t>
-      </w:r>
-    </w:p>
-    <w:p>
-      <w:pPr>
-        <w:pStyle w:val="PlainText"/>
-        <w:rPr>
-          <w:rFonts w:ascii="Courier New" w:hAnsi="Courier New" w:cs="Courier New"/>
-        </w:rPr>
-      </w:pPr>
-      <w:r>
-        <w:rPr>
-          <w:rFonts w:ascii="Courier New" w:hAnsi="Courier New" w:cs="Courier New"/>
-        </w:rPr>
-        <w:t>- _Is the final model reasonable and aligning with solution expectations? Are the final parameters of the model appropriate?_</w:t>
-      </w:r>
-    </w:p>
-    <w:p>
-      <w:pPr>
-        <w:pStyle w:val="PlainText"/>
-        <w:rPr>
-          <w:rFonts w:ascii="Courier New" w:hAnsi="Courier New" w:cs="Courier New"/>
-        </w:rPr>
-      </w:pPr>
-      <w:r>
-        <w:rPr>
-          <w:rFonts w:ascii="Courier New" w:hAnsi="Courier New" w:cs="Courier New"/>
-        </w:rPr>
-        <w:t>- _Has the final model been tested with various inputs to evaluate whether the model generalizes well to unseen data?_</w:t>
-      </w:r>
-    </w:p>
-    <w:p>
-      <w:pPr>
-        <w:pStyle w:val="PlainText"/>
-        <w:rPr>
-          <w:rFonts w:ascii="Courier New" w:hAnsi="Courier New" w:cs="Courier New"/>
-        </w:rPr>
-      </w:pPr>
-      <w:r>
-        <w:rPr>
-          <w:rFonts w:ascii="Courier New" w:hAnsi="Courier New" w:cs="Courier New"/>
-        </w:rPr>
-        <w:t>- _Is the model robust enough for the problem? Do small perturbations (changes) in training data or the input space greatly affect the results?_</w:t>
-      </w:r>
-    </w:p>
-    <w:p>
-      <w:pPr>
-        <w:pStyle w:val="PlainText"/>
-        <w:rPr>
-          <w:rFonts w:ascii="Courier New" w:hAnsi="Courier New" w:cs="Courier New"/>
-        </w:rPr>
-      </w:pPr>
-      <w:r>
-        <w:rPr>
-          <w:rFonts w:ascii="Courier New" w:hAnsi="Courier New" w:cs="Courier New"/>
-        </w:rPr>
-        <w:t>- _Can results found from the model be trusted?_</w:t>
-      </w:r>
+        <w:t>- _Can results found from the model be trusted</w:t>
+      </w:r>
+      <w:proofErr w:type="gramStart"/>
+      <w:r>
+        <w:rPr>
+          <w:rFonts w:ascii="Courier New" w:hAnsi="Courier New" w:cs="Courier New"/>
+        </w:rPr>
+        <w:t>?_</w:t>
+      </w:r>
+      <w:proofErr w:type="gramEnd"/>
     </w:p>
     <w:p>
       <w:pPr>
@@ -4322,36 +5865,60 @@
         <w:rPr>
           <w:rFonts w:ascii="Courier New" w:hAnsi="Courier New" w:cs="Courier New"/>
         </w:rPr>
-        <w:t>- _Are the final results found stronger than the benchmark result reported earlier?_</w:t>
-      </w:r>
-    </w:p>
-    <w:p>
-      <w:pPr>
-        <w:pStyle w:val="PlainText"/>
-        <w:rPr>
-          <w:rFonts w:ascii="Courier New" w:hAnsi="Courier New" w:cs="Courier New"/>
-        </w:rPr>
-      </w:pPr>
-      <w:r>
-        <w:rPr>
-          <w:rFonts w:ascii="Courier New" w:hAnsi="Courier New" w:cs="Courier New"/>
-        </w:rPr>
-        <w:t>- _Have you thoroughly analyzed and discussed the final solution?_</w:t>
-      </w:r>
-    </w:p>
-    <w:p>
-      <w:pPr>
-        <w:pStyle w:val="PlainText"/>
-        <w:rPr>
-          <w:rFonts w:ascii="Courier New" w:hAnsi="Courier New" w:cs="Courier New"/>
-        </w:rPr>
-      </w:pPr>
-      <w:r>
-        <w:rPr>
-          <w:rFonts w:ascii="Courier New" w:hAnsi="Courier New" w:cs="Courier New"/>
-        </w:rPr>
-        <w:t>- _Is the final solution significant enough to have solved the problem?_</w:t>
-      </w:r>
+        <w:t>- _Are the final results found stronger than the benchmark result reported earlier</w:t>
+      </w:r>
+      <w:proofErr w:type="gramStart"/>
+      <w:r>
+        <w:rPr>
+          <w:rFonts w:ascii="Courier New" w:hAnsi="Courier New" w:cs="Courier New"/>
+        </w:rPr>
+        <w:t>?_</w:t>
+      </w:r>
+      <w:proofErr w:type="gramEnd"/>
+    </w:p>
+    <w:p>
+      <w:pPr>
+        <w:pStyle w:val="PlainText"/>
+        <w:rPr>
+          <w:rFonts w:ascii="Courier New" w:hAnsi="Courier New" w:cs="Courier New"/>
+        </w:rPr>
+      </w:pPr>
+      <w:r>
+        <w:rPr>
+          <w:rFonts w:ascii="Courier New" w:hAnsi="Courier New" w:cs="Courier New"/>
+        </w:rPr>
+        <w:t>- _Have you thoroughly analyzed and discussed the final solution</w:t>
+      </w:r>
+      <w:proofErr w:type="gramStart"/>
+      <w:r>
+        <w:rPr>
+          <w:rFonts w:ascii="Courier New" w:hAnsi="Courier New" w:cs="Courier New"/>
+        </w:rPr>
+        <w:t>?_</w:t>
+      </w:r>
+      <w:proofErr w:type="gramEnd"/>
+    </w:p>
+    <w:p>
+      <w:pPr>
+        <w:pStyle w:val="PlainText"/>
+        <w:rPr>
+          <w:rFonts w:ascii="Courier New" w:hAnsi="Courier New" w:cs="Courier New"/>
+        </w:rPr>
+      </w:pPr>
+      <w:r>
+        <w:rPr>
+          <w:rFonts w:ascii="Courier New" w:hAnsi="Courier New" w:cs="Courier New"/>
+        </w:rPr>
+        <w:t>- _Is the final solution significant enough to have solved the problem</w:t>
+      </w:r>
+      <w:proofErr w:type="gramStart"/>
+      <w:r>
+        <w:rPr>
+          <w:rFonts w:ascii="Courier New" w:hAnsi="Courier New" w:cs="Courier New"/>
+        </w:rPr>
+        <w:t>?_</w:t>
+      </w:r>
+      <w:proofErr w:type="gramEnd"/>
     </w:p>
     <w:p>
       <w:pPr>
@@ -4390,11 +5957,19 @@
           <w:rFonts w:ascii="Courier New" w:hAnsi="Courier New" w:cs="Courier New"/>
         </w:rPr>
       </w:pPr>
-      <w:r>
-        <w:rPr>
-          <w:rFonts w:ascii="Courier New" w:hAnsi="Courier New" w:cs="Courier New"/>
-        </w:rPr>
-        <w:t>_(approx. 1-2 pages)_</w:t>
+      <w:proofErr w:type="gramStart"/>
+      <w:r>
+        <w:rPr>
+          <w:rFonts w:ascii="Courier New" w:hAnsi="Courier New" w:cs="Courier New"/>
+        </w:rPr>
+        <w:t>_(</w:t>
+      </w:r>
+      <w:proofErr w:type="gramEnd"/>
+      <w:r>
+        <w:rPr>
+          <w:rFonts w:ascii="Courier New" w:hAnsi="Courier New" w:cs="Courier New"/>
+        </w:rPr>
+        <w:t>approx. 1-2 pages)_</w:t>
       </w:r>
     </w:p>
     <w:p>
@@ -4444,36 +6019,60 @@
         <w:rPr>
           <w:rFonts w:ascii="Courier New" w:hAnsi="Courier New" w:cs="Courier New"/>
         </w:rPr>
-        <w:t>- _Have you visualized a relevant or important quality about the problem, dataset, input data, or results?_</w:t>
-      </w:r>
-    </w:p>
-    <w:p>
-      <w:pPr>
-        <w:pStyle w:val="PlainText"/>
-        <w:rPr>
-          <w:rFonts w:ascii="Courier New" w:hAnsi="Courier New" w:cs="Courier New"/>
-        </w:rPr>
-      </w:pPr>
-      <w:r>
-        <w:rPr>
-          <w:rFonts w:ascii="Courier New" w:hAnsi="Courier New" w:cs="Courier New"/>
-        </w:rPr>
-        <w:t>- _Is the visualization thoroughly analyzed and discussed?_</w:t>
-      </w:r>
-    </w:p>
-    <w:p>
-      <w:pPr>
-        <w:pStyle w:val="PlainText"/>
-        <w:rPr>
-          <w:rFonts w:ascii="Courier New" w:hAnsi="Courier New" w:cs="Courier New"/>
-        </w:rPr>
-      </w:pPr>
-      <w:r>
-        <w:rPr>
-          <w:rFonts w:ascii="Courier New" w:hAnsi="Courier New" w:cs="Courier New"/>
-        </w:rPr>
-        <w:t>- _If a plot is provided, are the axes, title, and datum clearly defined?_</w:t>
-      </w:r>
+        <w:t>- _Have you visualized a relevant or important quality about the problem, dataset, input data, or results</w:t>
+      </w:r>
+      <w:proofErr w:type="gramStart"/>
+      <w:r>
+        <w:rPr>
+          <w:rFonts w:ascii="Courier New" w:hAnsi="Courier New" w:cs="Courier New"/>
+        </w:rPr>
+        <w:t>?_</w:t>
+      </w:r>
+      <w:proofErr w:type="gramEnd"/>
+    </w:p>
+    <w:p>
+      <w:pPr>
+        <w:pStyle w:val="PlainText"/>
+        <w:rPr>
+          <w:rFonts w:ascii="Courier New" w:hAnsi="Courier New" w:cs="Courier New"/>
+        </w:rPr>
+      </w:pPr>
+      <w:r>
+        <w:rPr>
+          <w:rFonts w:ascii="Courier New" w:hAnsi="Courier New" w:cs="Courier New"/>
+        </w:rPr>
+        <w:t>- _Is the visualization thoroughly analyzed and discussed</w:t>
+      </w:r>
+      <w:proofErr w:type="gramStart"/>
+      <w:r>
+        <w:rPr>
+          <w:rFonts w:ascii="Courier New" w:hAnsi="Courier New" w:cs="Courier New"/>
+        </w:rPr>
+        <w:t>?_</w:t>
+      </w:r>
+      <w:proofErr w:type="gramEnd"/>
+    </w:p>
+    <w:p>
+      <w:pPr>
+        <w:pStyle w:val="PlainText"/>
+        <w:rPr>
+          <w:rFonts w:ascii="Courier New" w:hAnsi="Courier New" w:cs="Courier New"/>
+        </w:rPr>
+      </w:pPr>
+      <w:r>
+        <w:rPr>
+          <w:rFonts w:ascii="Courier New" w:hAnsi="Courier New" w:cs="Courier New"/>
+        </w:rPr>
+        <w:t>- _If a plot is provided, are the axes, title, and datum clearly defined</w:t>
+      </w:r>
+      <w:proofErr w:type="gramStart"/>
+      <w:r>
+        <w:rPr>
+          <w:rFonts w:ascii="Courier New" w:hAnsi="Courier New" w:cs="Courier New"/>
+        </w:rPr>
+        <w:t>?_</w:t>
+      </w:r>
+      <w:proofErr w:type="gramEnd"/>
     </w:p>
     <w:p>
       <w:pPr>
@@ -4508,149 +6107,199 @@
         <w:rPr>
           <w:rFonts w:ascii="Courier New" w:hAnsi="Courier New" w:cs="Courier New"/>
         </w:rPr>
-        <w:t xml:space="preserve">In this section, you will summarize the entire end-to-end problem solution and discuss one or two particular aspects of the project you found interesting or difficult. You are expected to reflect on the project as a whole to show that you have a firm understanding of the </w:t>
-      </w:r>
+        <w:t>In this section, you will summarize the entire end-to-end problem solution and discuss one or two particular aspects of the project you found interesting or difficult. You are expected to reflect on the project as a whole to show that you have a firm understanding of the entire process employed in your work. Questions to ask yourself when writing this section:</w:t>
+      </w:r>
+    </w:p>
+    <w:p>
+      <w:pPr>
+        <w:pStyle w:val="PlainText"/>
+        <w:rPr>
+          <w:rFonts w:ascii="Courier New" w:hAnsi="Courier New" w:cs="Courier New"/>
+        </w:rPr>
+      </w:pPr>
+      <w:r>
+        <w:rPr>
+          <w:rFonts w:ascii="Courier New" w:hAnsi="Courier New" w:cs="Courier New"/>
+        </w:rPr>
+        <w:t>- _Have you thoroughly summarized the entire process you used for this project</w:t>
+      </w:r>
+      <w:proofErr w:type="gramStart"/>
+      <w:r>
+        <w:rPr>
+          <w:rFonts w:ascii="Courier New" w:hAnsi="Courier New" w:cs="Courier New"/>
+        </w:rPr>
+        <w:t>?_</w:t>
+      </w:r>
+      <w:proofErr w:type="gramEnd"/>
+    </w:p>
+    <w:p>
+      <w:pPr>
+        <w:pStyle w:val="PlainText"/>
+        <w:rPr>
+          <w:rFonts w:ascii="Courier New" w:hAnsi="Courier New" w:cs="Courier New"/>
+        </w:rPr>
+      </w:pPr>
+      <w:r>
+        <w:rPr>
+          <w:rFonts w:ascii="Courier New" w:hAnsi="Courier New" w:cs="Courier New"/>
+        </w:rPr>
+        <w:t>- _Were there any interesting aspects of the project</w:t>
+      </w:r>
+      <w:proofErr w:type="gramStart"/>
+      <w:r>
+        <w:rPr>
+          <w:rFonts w:ascii="Courier New" w:hAnsi="Courier New" w:cs="Courier New"/>
+        </w:rPr>
+        <w:t>?_</w:t>
+      </w:r>
+      <w:proofErr w:type="gramEnd"/>
+    </w:p>
+    <w:p>
+      <w:pPr>
+        <w:pStyle w:val="PlainText"/>
+        <w:rPr>
+          <w:rFonts w:ascii="Courier New" w:hAnsi="Courier New" w:cs="Courier New"/>
+        </w:rPr>
+      </w:pPr>
+      <w:r>
+        <w:rPr>
+          <w:rFonts w:ascii="Courier New" w:hAnsi="Courier New" w:cs="Courier New"/>
+        </w:rPr>
+        <w:t>- _Were there any difficult aspects of the project</w:t>
+      </w:r>
+      <w:proofErr w:type="gramStart"/>
+      <w:r>
+        <w:rPr>
+          <w:rFonts w:ascii="Courier New" w:hAnsi="Courier New" w:cs="Courier New"/>
+        </w:rPr>
+        <w:t>?_</w:t>
+      </w:r>
+      <w:proofErr w:type="gramEnd"/>
+    </w:p>
+    <w:p>
+      <w:pPr>
+        <w:pStyle w:val="PlainText"/>
+        <w:rPr>
+          <w:rFonts w:ascii="Courier New" w:hAnsi="Courier New" w:cs="Courier New"/>
+        </w:rPr>
+      </w:pPr>
+      <w:r>
+        <w:rPr>
+          <w:rFonts w:ascii="Courier New" w:hAnsi="Courier New" w:cs="Courier New"/>
+        </w:rPr>
+        <w:t>- _Does the final model and solution fit your expectations for the problem, and should it be used in a general setting to solve these types of problems</w:t>
+      </w:r>
+      <w:proofErr w:type="gramStart"/>
+      <w:r>
+        <w:rPr>
+          <w:rFonts w:ascii="Courier New" w:hAnsi="Courier New" w:cs="Courier New"/>
+        </w:rPr>
+        <w:t>?_</w:t>
+      </w:r>
+      <w:proofErr w:type="gramEnd"/>
+    </w:p>
+    <w:p>
+      <w:pPr>
+        <w:pStyle w:val="PlainText"/>
+        <w:rPr>
+          <w:rFonts w:ascii="Courier New" w:hAnsi="Courier New" w:cs="Courier New"/>
+        </w:rPr>
+      </w:pPr>
+    </w:p>
+    <w:p>
+      <w:pPr>
+        <w:pStyle w:val="PlainText"/>
+        <w:rPr>
+          <w:rFonts w:ascii="Courier New" w:hAnsi="Courier New" w:cs="Courier New"/>
+        </w:rPr>
+      </w:pPr>
+      <w:r>
+        <w:rPr>
+          <w:rFonts w:ascii="Courier New" w:hAnsi="Courier New" w:cs="Courier New"/>
+        </w:rPr>
+        <w:t>### Improvement</w:t>
+      </w:r>
+    </w:p>
+    <w:p>
+      <w:pPr>
+        <w:pStyle w:val="PlainText"/>
+        <w:rPr>
+          <w:rFonts w:ascii="Courier New" w:hAnsi="Courier New" w:cs="Courier New"/>
+        </w:rPr>
+      </w:pPr>
+      <w:r>
+        <w:rPr>
+          <w:rFonts w:ascii="Courier New" w:hAnsi="Courier New" w:cs="Courier New"/>
+        </w:rPr>
+        <w:t>In this section, you will need to provide discussion as to how one aspect of the implementation you designed could be improved. As an example, consider ways your implementation can be made more general, and what would need to be modified. You do not need to make this improvement, but the potential solutions resulting from these changes are considered and compared/contrasted to your current solution. Questions to ask yourself when writing this section:</w:t>
+      </w:r>
+    </w:p>
+    <w:p>
+      <w:pPr>
+        <w:pStyle w:val="PlainText"/>
+        <w:rPr>
+          <w:rFonts w:ascii="Courier New" w:hAnsi="Courier New" w:cs="Courier New"/>
+        </w:rPr>
+      </w:pPr>
       <w:r>
         <w:rPr>
           <w:rFonts w:ascii="Courier New" w:hAnsi="Courier New" w:cs="Courier New"/>
         </w:rPr>
         <w:lastRenderedPageBreak/>
-        <w:t>entire process employed in your work. Questions to ask yourself when writing this section:</w:t>
-      </w:r>
-    </w:p>
-    <w:p>
-      <w:pPr>
-        <w:pStyle w:val="PlainText"/>
-        <w:rPr>
-          <w:rFonts w:ascii="Courier New" w:hAnsi="Courier New" w:cs="Courier New"/>
-        </w:rPr>
-      </w:pPr>
-      <w:r>
-        <w:rPr>
-          <w:rFonts w:ascii="Courier New" w:hAnsi="Courier New" w:cs="Courier New"/>
-        </w:rPr>
-        <w:t>- _Have you thoroughly summarized the entire process you used for this project?_</w:t>
-      </w:r>
-    </w:p>
-    <w:p>
-      <w:pPr>
-        <w:pStyle w:val="PlainText"/>
-        <w:rPr>
-          <w:rFonts w:ascii="Courier New" w:hAnsi="Courier New" w:cs="Courier New"/>
-        </w:rPr>
-      </w:pPr>
-      <w:r>
-        <w:rPr>
-          <w:rFonts w:ascii="Courier New" w:hAnsi="Courier New" w:cs="Courier New"/>
-        </w:rPr>
-        <w:t>- _Were there any interesting aspects of the project?_</w:t>
-      </w:r>
-    </w:p>
-    <w:p>
-      <w:pPr>
-        <w:pStyle w:val="PlainText"/>
-        <w:rPr>
-          <w:rFonts w:ascii="Courier New" w:hAnsi="Courier New" w:cs="Courier New"/>
-        </w:rPr>
-      </w:pPr>
-      <w:r>
-        <w:rPr>
-          <w:rFonts w:ascii="Courier New" w:hAnsi="Courier New" w:cs="Courier New"/>
-        </w:rPr>
-        <w:t>- _Were there any difficult aspects of the project?_</w:t>
-      </w:r>
-    </w:p>
-    <w:p>
-      <w:pPr>
-        <w:pStyle w:val="PlainText"/>
-        <w:rPr>
-          <w:rFonts w:ascii="Courier New" w:hAnsi="Courier New" w:cs="Courier New"/>
-        </w:rPr>
-      </w:pPr>
-      <w:r>
-        <w:rPr>
-          <w:rFonts w:ascii="Courier New" w:hAnsi="Courier New" w:cs="Courier New"/>
-        </w:rPr>
-        <w:t>- _Does the final model and solution fit your expectations for the problem, and should it be used in a general setting to solve these types of problems?_</w:t>
-      </w:r>
-    </w:p>
-    <w:p>
-      <w:pPr>
-        <w:pStyle w:val="PlainText"/>
-        <w:rPr>
-          <w:rFonts w:ascii="Courier New" w:hAnsi="Courier New" w:cs="Courier New"/>
-        </w:rPr>
-      </w:pPr>
-    </w:p>
-    <w:p>
-      <w:pPr>
-        <w:pStyle w:val="PlainText"/>
-        <w:rPr>
-          <w:rFonts w:ascii="Courier New" w:hAnsi="Courier New" w:cs="Courier New"/>
-        </w:rPr>
-      </w:pPr>
-      <w:r>
-        <w:rPr>
-          <w:rFonts w:ascii="Courier New" w:hAnsi="Courier New" w:cs="Courier New"/>
-        </w:rPr>
-        <w:t>### Improvement</w:t>
-      </w:r>
-    </w:p>
-    <w:p>
-      <w:pPr>
-        <w:pStyle w:val="PlainText"/>
-        <w:rPr>
-          <w:rFonts w:ascii="Courier New" w:hAnsi="Courier New" w:cs="Courier New"/>
-        </w:rPr>
-      </w:pPr>
-      <w:r>
-        <w:rPr>
-          <w:rFonts w:ascii="Courier New" w:hAnsi="Courier New" w:cs="Courier New"/>
-        </w:rPr>
-        <w:t>In this section, you will need to provide discussion as to how one aspect of the implementation you designed could be improved. As an example, consider ways your implementation can be made more general, and what would need to be modified. You do not need to make this improvement, but the potential solutions resulting from these changes are considered and compared/contrasted to your current solution. Questions to ask yourself when writing this section:</w:t>
-      </w:r>
-    </w:p>
-    <w:p>
-      <w:pPr>
-        <w:pStyle w:val="PlainText"/>
-        <w:rPr>
-          <w:rFonts w:ascii="Courier New" w:hAnsi="Courier New" w:cs="Courier New"/>
-        </w:rPr>
-      </w:pPr>
-      <w:r>
-        <w:rPr>
-          <w:rFonts w:ascii="Courier New" w:hAnsi="Courier New" w:cs="Courier New"/>
-        </w:rPr>
-        <w:t>- _Are there further improvements that could be made on the algorithms or techniques you used in this project?_</w:t>
-      </w:r>
-    </w:p>
-    <w:p>
-      <w:pPr>
-        <w:pStyle w:val="PlainText"/>
-        <w:rPr>
-          <w:rFonts w:ascii="Courier New" w:hAnsi="Courier New" w:cs="Courier New"/>
-        </w:rPr>
-      </w:pPr>
-      <w:r>
-        <w:rPr>
-          <w:rFonts w:ascii="Courier New" w:hAnsi="Courier New" w:cs="Courier New"/>
-        </w:rPr>
-        <w:t>- _Were there algorithms or techniques you researched that you did not know how to implement, but would consider using if you knew how?_</w:t>
-      </w:r>
-    </w:p>
-    <w:p>
-      <w:pPr>
-        <w:pStyle w:val="PlainText"/>
-        <w:rPr>
-          <w:rFonts w:ascii="Courier New" w:hAnsi="Courier New" w:cs="Courier New"/>
-        </w:rPr>
-      </w:pPr>
-      <w:r>
-        <w:rPr>
-          <w:rFonts w:ascii="Courier New" w:hAnsi="Courier New" w:cs="Courier New"/>
-        </w:rPr>
-        <w:t>- _If you used your final solution as the new benchmark, do you think an even better solution exists?_</w:t>
-      </w:r>
+        <w:t>- _Are there further improvements that could be made on the algorithms or techniques you used in this project</w:t>
+      </w:r>
+      <w:proofErr w:type="gramStart"/>
+      <w:r>
+        <w:rPr>
+          <w:rFonts w:ascii="Courier New" w:hAnsi="Courier New" w:cs="Courier New"/>
+        </w:rPr>
+        <w:t>?_</w:t>
+      </w:r>
+      <w:proofErr w:type="gramEnd"/>
+    </w:p>
+    <w:p>
+      <w:pPr>
+        <w:pStyle w:val="PlainText"/>
+        <w:rPr>
+          <w:rFonts w:ascii="Courier New" w:hAnsi="Courier New" w:cs="Courier New"/>
+        </w:rPr>
+      </w:pPr>
+      <w:r>
+        <w:rPr>
+          <w:rFonts w:ascii="Courier New" w:hAnsi="Courier New" w:cs="Courier New"/>
+        </w:rPr>
+        <w:t>- _Were there algorithms or techniques you researched that you did not know how to implement, but would consider using if you knew how</w:t>
+      </w:r>
+      <w:proofErr w:type="gramStart"/>
+      <w:r>
+        <w:rPr>
+          <w:rFonts w:ascii="Courier New" w:hAnsi="Courier New" w:cs="Courier New"/>
+        </w:rPr>
+        <w:t>?_</w:t>
+      </w:r>
+      <w:proofErr w:type="gramEnd"/>
+    </w:p>
+    <w:p>
+      <w:pPr>
+        <w:pStyle w:val="PlainText"/>
+        <w:rPr>
+          <w:rFonts w:ascii="Courier New" w:hAnsi="Courier New" w:cs="Courier New"/>
+        </w:rPr>
+      </w:pPr>
+      <w:r>
+        <w:rPr>
+          <w:rFonts w:ascii="Courier New" w:hAnsi="Courier New" w:cs="Courier New"/>
+        </w:rPr>
+        <w:t>- _If you used your final solution as the new benchmark, do you think an even better solution exists</w:t>
+      </w:r>
+      <w:proofErr w:type="gramStart"/>
+      <w:r>
+        <w:rPr>
+          <w:rFonts w:ascii="Courier New" w:hAnsi="Courier New" w:cs="Courier New"/>
+        </w:rPr>
+        <w:t>?_</w:t>
+      </w:r>
+      <w:proofErr w:type="gramEnd"/>
     </w:p>
     <w:p>
       <w:pPr>
@@ -4693,7 +6342,21 @@
         <w:rPr>
           <w:rFonts w:ascii="Courier New" w:hAnsi="Courier New" w:cs="Courier New"/>
         </w:rPr>
-        <w:t>**Before submitting, ask yourself. . .**</w:t>
+        <w:t xml:space="preserve">**Before submitting, ask </w:t>
+      </w:r>
+      <w:proofErr w:type="gramStart"/>
+      <w:r>
+        <w:rPr>
+          <w:rFonts w:ascii="Courier New" w:hAnsi="Courier New" w:cs="Courier New"/>
+        </w:rPr>
+        <w:t>yourself.</w:t>
+      </w:r>
+      <w:proofErr w:type="gramEnd"/>
+      <w:r>
+        <w:rPr>
+          <w:rFonts w:ascii="Courier New" w:hAnsi="Courier New" w:cs="Courier New"/>
+        </w:rPr>
+        <w:t xml:space="preserve"> . .**</w:t>
       </w:r>
     </w:p>
     <w:p>
@@ -4928,102 +6591,16 @@
     </w:lvl>
   </w:abstractNum>
   <w:abstractNum w:abstractNumId="1">
-    <w:nsid w:val="22B40DA0"/>
+    <w:nsid w:val="16CA698C"/>
     <w:multiLevelType w:val="hybridMultilevel"/>
-    <w:tmpl w:val="F06CFCF8"/>
-    <w:lvl w:ilvl="0" w:tplc="0409000F">
-      <w:start w:val="1"/>
-      <w:numFmt w:val="decimal"/>
-      <w:lvlText w:val="%1."/>
-      <w:lvlJc w:val="left"/>
-      <w:pPr>
-        <w:ind w:left="720" w:hanging="360"/>
-      </w:pPr>
-    </w:lvl>
-    <w:lvl w:ilvl="1" w:tplc="04090019" w:tentative="1">
-      <w:start w:val="1"/>
-      <w:numFmt w:val="lowerLetter"/>
-      <w:lvlText w:val="%2."/>
-      <w:lvlJc w:val="left"/>
-      <w:pPr>
-        <w:ind w:left="1440" w:hanging="360"/>
-      </w:pPr>
-    </w:lvl>
-    <w:lvl w:ilvl="2" w:tplc="0409001B" w:tentative="1">
-      <w:start w:val="1"/>
-      <w:numFmt w:val="lowerRoman"/>
-      <w:lvlText w:val="%3."/>
-      <w:lvlJc w:val="right"/>
-      <w:pPr>
-        <w:ind w:left="2160" w:hanging="180"/>
-      </w:pPr>
-    </w:lvl>
-    <w:lvl w:ilvl="3" w:tplc="0409000F" w:tentative="1">
-      <w:start w:val="1"/>
-      <w:numFmt w:val="decimal"/>
-      <w:lvlText w:val="%4."/>
-      <w:lvlJc w:val="left"/>
-      <w:pPr>
-        <w:ind w:left="2880" w:hanging="360"/>
-      </w:pPr>
-    </w:lvl>
-    <w:lvl w:ilvl="4" w:tplc="04090019" w:tentative="1">
-      <w:start w:val="1"/>
-      <w:numFmt w:val="lowerLetter"/>
-      <w:lvlText w:val="%5."/>
-      <w:lvlJc w:val="left"/>
-      <w:pPr>
-        <w:ind w:left="3600" w:hanging="360"/>
-      </w:pPr>
-    </w:lvl>
-    <w:lvl w:ilvl="5" w:tplc="0409001B" w:tentative="1">
-      <w:start w:val="1"/>
-      <w:numFmt w:val="lowerRoman"/>
-      <w:lvlText w:val="%6."/>
-      <w:lvlJc w:val="right"/>
-      <w:pPr>
-        <w:ind w:left="4320" w:hanging="180"/>
-      </w:pPr>
-    </w:lvl>
-    <w:lvl w:ilvl="6" w:tplc="0409000F" w:tentative="1">
-      <w:start w:val="1"/>
-      <w:numFmt w:val="decimal"/>
-      <w:lvlText w:val="%7."/>
-      <w:lvlJc w:val="left"/>
-      <w:pPr>
-        <w:ind w:left="5040" w:hanging="360"/>
-      </w:pPr>
-    </w:lvl>
-    <w:lvl w:ilvl="7" w:tplc="04090019" w:tentative="1">
-      <w:start w:val="1"/>
-      <w:numFmt w:val="lowerLetter"/>
-      <w:lvlText w:val="%8."/>
-      <w:lvlJc w:val="left"/>
-      <w:pPr>
-        <w:ind w:left="5760" w:hanging="360"/>
-      </w:pPr>
-    </w:lvl>
-    <w:lvl w:ilvl="8" w:tplc="0409001B" w:tentative="1">
-      <w:start w:val="1"/>
-      <w:numFmt w:val="lowerRoman"/>
-      <w:lvlText w:val="%9."/>
-      <w:lvlJc w:val="right"/>
-      <w:pPr>
-        <w:ind w:left="6480" w:hanging="180"/>
-      </w:pPr>
-    </w:lvl>
-  </w:abstractNum>
-  <w:abstractNum w:abstractNumId="2">
-    <w:nsid w:val="381B3151"/>
-    <w:multiLevelType w:val="hybridMultilevel"/>
-    <w:tmpl w:val="B3B47F9A"/>
+    <w:tmpl w:val="E1C28802"/>
     <w:lvl w:ilvl="0" w:tplc="04090001">
       <w:start w:val="1"/>
       <w:numFmt w:val="bullet"/>
       <w:lvlText w:val=""/>
       <w:lvlJc w:val="left"/>
       <w:pPr>
-        <w:ind w:left="720" w:hanging="360"/>
+        <w:ind w:left="1095" w:hanging="360"/>
       </w:pPr>
       <w:rPr>
         <w:rFonts w:ascii="Symbol" w:hAnsi="Symbol" w:hint="default"/>
@@ -5035,7 +6612,7 @@
       <w:lvlText w:val="o"/>
       <w:lvlJc w:val="left"/>
       <w:pPr>
-        <w:ind w:left="1440" w:hanging="360"/>
+        <w:ind w:left="1815" w:hanging="360"/>
       </w:pPr>
       <w:rPr>
         <w:rFonts w:ascii="Courier New" w:hAnsi="Courier New" w:cs="Courier New" w:hint="default"/>
@@ -5047,7 +6624,7 @@
       <w:lvlText w:val=""/>
       <w:lvlJc w:val="left"/>
       <w:pPr>
-        <w:ind w:left="2160" w:hanging="360"/>
+        <w:ind w:left="2535" w:hanging="360"/>
       </w:pPr>
       <w:rPr>
         <w:rFonts w:ascii="Wingdings" w:hAnsi="Wingdings" w:hint="default"/>
@@ -5059,7 +6636,7 @@
       <w:lvlText w:val=""/>
       <w:lvlJc w:val="left"/>
       <w:pPr>
-        <w:ind w:left="2880" w:hanging="360"/>
+        <w:ind w:left="3255" w:hanging="360"/>
       </w:pPr>
       <w:rPr>
         <w:rFonts w:ascii="Symbol" w:hAnsi="Symbol" w:hint="default"/>
@@ -5071,7 +6648,7 @@
       <w:lvlText w:val="o"/>
       <w:lvlJc w:val="left"/>
       <w:pPr>
-        <w:ind w:left="3600" w:hanging="360"/>
+        <w:ind w:left="3975" w:hanging="360"/>
       </w:pPr>
       <w:rPr>
         <w:rFonts w:ascii="Courier New" w:hAnsi="Courier New" w:cs="Courier New" w:hint="default"/>
@@ -5083,7 +6660,7 @@
       <w:lvlText w:val=""/>
       <w:lvlJc w:val="left"/>
       <w:pPr>
-        <w:ind w:left="4320" w:hanging="360"/>
+        <w:ind w:left="4695" w:hanging="360"/>
       </w:pPr>
       <w:rPr>
         <w:rFonts w:ascii="Wingdings" w:hAnsi="Wingdings" w:hint="default"/>
@@ -5095,7 +6672,7 @@
       <w:lvlText w:val=""/>
       <w:lvlJc w:val="left"/>
       <w:pPr>
-        <w:ind w:left="5040" w:hanging="360"/>
+        <w:ind w:left="5415" w:hanging="360"/>
       </w:pPr>
       <w:rPr>
         <w:rFonts w:ascii="Symbol" w:hAnsi="Symbol" w:hint="default"/>
@@ -5107,7 +6684,7 @@
       <w:lvlText w:val="o"/>
       <w:lvlJc w:val="left"/>
       <w:pPr>
-        <w:ind w:left="5760" w:hanging="360"/>
+        <w:ind w:left="6135" w:hanging="360"/>
       </w:pPr>
       <w:rPr>
         <w:rFonts w:ascii="Courier New" w:hAnsi="Courier New" w:cs="Courier New" w:hint="default"/>
@@ -5119,24 +6696,110 @@
       <w:lvlText w:val=""/>
       <w:lvlJc w:val="left"/>
       <w:pPr>
-        <w:ind w:left="6480" w:hanging="360"/>
+        <w:ind w:left="6855" w:hanging="360"/>
       </w:pPr>
       <w:rPr>
         <w:rFonts w:ascii="Wingdings" w:hAnsi="Wingdings" w:hint="default"/>
       </w:rPr>
     </w:lvl>
   </w:abstractNum>
+  <w:abstractNum w:abstractNumId="2">
+    <w:nsid w:val="22B40DA0"/>
+    <w:multiLevelType w:val="hybridMultilevel"/>
+    <w:tmpl w:val="F06CFCF8"/>
+    <w:lvl w:ilvl="0" w:tplc="0409000F">
+      <w:start w:val="1"/>
+      <w:numFmt w:val="decimal"/>
+      <w:lvlText w:val="%1."/>
+      <w:lvlJc w:val="left"/>
+      <w:pPr>
+        <w:ind w:left="720" w:hanging="360"/>
+      </w:pPr>
+    </w:lvl>
+    <w:lvl w:ilvl="1" w:tplc="04090019" w:tentative="1">
+      <w:start w:val="1"/>
+      <w:numFmt w:val="lowerLetter"/>
+      <w:lvlText w:val="%2."/>
+      <w:lvlJc w:val="left"/>
+      <w:pPr>
+        <w:ind w:left="1440" w:hanging="360"/>
+      </w:pPr>
+    </w:lvl>
+    <w:lvl w:ilvl="2" w:tplc="0409001B" w:tentative="1">
+      <w:start w:val="1"/>
+      <w:numFmt w:val="lowerRoman"/>
+      <w:lvlText w:val="%3."/>
+      <w:lvlJc w:val="right"/>
+      <w:pPr>
+        <w:ind w:left="2160" w:hanging="180"/>
+      </w:pPr>
+    </w:lvl>
+    <w:lvl w:ilvl="3" w:tplc="0409000F" w:tentative="1">
+      <w:start w:val="1"/>
+      <w:numFmt w:val="decimal"/>
+      <w:lvlText w:val="%4."/>
+      <w:lvlJc w:val="left"/>
+      <w:pPr>
+        <w:ind w:left="2880" w:hanging="360"/>
+      </w:pPr>
+    </w:lvl>
+    <w:lvl w:ilvl="4" w:tplc="04090019" w:tentative="1">
+      <w:start w:val="1"/>
+      <w:numFmt w:val="lowerLetter"/>
+      <w:lvlText w:val="%5."/>
+      <w:lvlJc w:val="left"/>
+      <w:pPr>
+        <w:ind w:left="3600" w:hanging="360"/>
+      </w:pPr>
+    </w:lvl>
+    <w:lvl w:ilvl="5" w:tplc="0409001B" w:tentative="1">
+      <w:start w:val="1"/>
+      <w:numFmt w:val="lowerRoman"/>
+      <w:lvlText w:val="%6."/>
+      <w:lvlJc w:val="right"/>
+      <w:pPr>
+        <w:ind w:left="4320" w:hanging="180"/>
+      </w:pPr>
+    </w:lvl>
+    <w:lvl w:ilvl="6" w:tplc="0409000F" w:tentative="1">
+      <w:start w:val="1"/>
+      <w:numFmt w:val="decimal"/>
+      <w:lvlText w:val="%7."/>
+      <w:lvlJc w:val="left"/>
+      <w:pPr>
+        <w:ind w:left="5040" w:hanging="360"/>
+      </w:pPr>
+    </w:lvl>
+    <w:lvl w:ilvl="7" w:tplc="04090019" w:tentative="1">
+      <w:start w:val="1"/>
+      <w:numFmt w:val="lowerLetter"/>
+      <w:lvlText w:val="%8."/>
+      <w:lvlJc w:val="left"/>
+      <w:pPr>
+        <w:ind w:left="5760" w:hanging="360"/>
+      </w:pPr>
+    </w:lvl>
+    <w:lvl w:ilvl="8" w:tplc="0409001B" w:tentative="1">
+      <w:start w:val="1"/>
+      <w:numFmt w:val="lowerRoman"/>
+      <w:lvlText w:val="%9."/>
+      <w:lvlJc w:val="right"/>
+      <w:pPr>
+        <w:ind w:left="6480" w:hanging="180"/>
+      </w:pPr>
+    </w:lvl>
+  </w:abstractNum>
   <w:abstractNum w:abstractNumId="3">
-    <w:nsid w:val="51F7291C"/>
+    <w:nsid w:val="381B3151"/>
     <w:multiLevelType w:val="hybridMultilevel"/>
-    <w:tmpl w:val="B6926E1A"/>
+    <w:tmpl w:val="9F366248"/>
     <w:lvl w:ilvl="0" w:tplc="04090001">
       <w:start w:val="1"/>
       <w:numFmt w:val="bullet"/>
       <w:lvlText w:val=""/>
       <w:lvlJc w:val="left"/>
       <w:pPr>
-        <w:ind w:left="840" w:hanging="360"/>
+        <w:ind w:left="720" w:hanging="360"/>
       </w:pPr>
       <w:rPr>
         <w:rFonts w:ascii="Symbol" w:hAnsi="Symbol" w:hint="default"/>
@@ -5148,7 +6811,7 @@
       <w:lvlText w:val="o"/>
       <w:lvlJc w:val="left"/>
       <w:pPr>
-        <w:ind w:left="1560" w:hanging="360"/>
+        <w:ind w:left="1440" w:hanging="360"/>
       </w:pPr>
       <w:rPr>
         <w:rFonts w:ascii="Courier New" w:hAnsi="Courier New" w:cs="Courier New" w:hint="default"/>
@@ -5160,7 +6823,7 @@
       <w:lvlText w:val=""/>
       <w:lvlJc w:val="left"/>
       <w:pPr>
-        <w:ind w:left="2280" w:hanging="360"/>
+        <w:ind w:left="2160" w:hanging="360"/>
       </w:pPr>
       <w:rPr>
         <w:rFonts w:ascii="Wingdings" w:hAnsi="Wingdings" w:hint="default"/>
@@ -5172,7 +6835,7 @@
       <w:lvlText w:val=""/>
       <w:lvlJc w:val="left"/>
       <w:pPr>
-        <w:ind w:left="3000" w:hanging="360"/>
+        <w:ind w:left="2880" w:hanging="360"/>
       </w:pPr>
       <w:rPr>
         <w:rFonts w:ascii="Symbol" w:hAnsi="Symbol" w:hint="default"/>
@@ -5184,7 +6847,7 @@
       <w:lvlText w:val="o"/>
       <w:lvlJc w:val="left"/>
       <w:pPr>
-        <w:ind w:left="3720" w:hanging="360"/>
+        <w:ind w:left="3600" w:hanging="360"/>
       </w:pPr>
       <w:rPr>
         <w:rFonts w:ascii="Courier New" w:hAnsi="Courier New" w:cs="Courier New" w:hint="default"/>
@@ -5196,7 +6859,7 @@
       <w:lvlText w:val=""/>
       <w:lvlJc w:val="left"/>
       <w:pPr>
-        <w:ind w:left="4440" w:hanging="360"/>
+        <w:ind w:left="4320" w:hanging="360"/>
       </w:pPr>
       <w:rPr>
         <w:rFonts w:ascii="Wingdings" w:hAnsi="Wingdings" w:hint="default"/>
@@ -5208,7 +6871,7 @@
       <w:lvlText w:val=""/>
       <w:lvlJc w:val="left"/>
       <w:pPr>
-        <w:ind w:left="5160" w:hanging="360"/>
+        <w:ind w:left="5040" w:hanging="360"/>
       </w:pPr>
       <w:rPr>
         <w:rFonts w:ascii="Symbol" w:hAnsi="Symbol" w:hint="default"/>
@@ -5220,7 +6883,7 @@
       <w:lvlText w:val="o"/>
       <w:lvlJc w:val="left"/>
       <w:pPr>
-        <w:ind w:left="5880" w:hanging="360"/>
+        <w:ind w:left="5760" w:hanging="360"/>
       </w:pPr>
       <w:rPr>
         <w:rFonts w:ascii="Courier New" w:hAnsi="Courier New" w:cs="Courier New" w:hint="default"/>
@@ -5232,7 +6895,572 @@
       <w:lvlText w:val=""/>
       <w:lvlJc w:val="left"/>
       <w:pPr>
+        <w:ind w:left="6480" w:hanging="360"/>
+      </w:pPr>
+      <w:rPr>
+        <w:rFonts w:ascii="Wingdings" w:hAnsi="Wingdings" w:hint="default"/>
+      </w:rPr>
+    </w:lvl>
+  </w:abstractNum>
+  <w:abstractNum w:abstractNumId="4">
+    <w:nsid w:val="42F169B5"/>
+    <w:multiLevelType w:val="hybridMultilevel"/>
+    <w:tmpl w:val="1E90DA9E"/>
+    <w:lvl w:ilvl="0" w:tplc="04090001">
+      <w:start w:val="1"/>
+      <w:numFmt w:val="bullet"/>
+      <w:lvlText w:val=""/>
+      <w:lvlJc w:val="left"/>
+      <w:pPr>
+        <w:ind w:left="720" w:hanging="360"/>
+      </w:pPr>
+      <w:rPr>
+        <w:rFonts w:ascii="Symbol" w:hAnsi="Symbol" w:hint="default"/>
+      </w:rPr>
+    </w:lvl>
+    <w:lvl w:ilvl="1" w:tplc="04090003" w:tentative="1">
+      <w:start w:val="1"/>
+      <w:numFmt w:val="bullet"/>
+      <w:lvlText w:val="o"/>
+      <w:lvlJc w:val="left"/>
+      <w:pPr>
+        <w:ind w:left="1440" w:hanging="360"/>
+      </w:pPr>
+      <w:rPr>
+        <w:rFonts w:ascii="Courier New" w:hAnsi="Courier New" w:cs="Courier New" w:hint="default"/>
+      </w:rPr>
+    </w:lvl>
+    <w:lvl w:ilvl="2" w:tplc="04090005" w:tentative="1">
+      <w:start w:val="1"/>
+      <w:numFmt w:val="bullet"/>
+      <w:lvlText w:val=""/>
+      <w:lvlJc w:val="left"/>
+      <w:pPr>
+        <w:ind w:left="2160" w:hanging="360"/>
+      </w:pPr>
+      <w:rPr>
+        <w:rFonts w:ascii="Wingdings" w:hAnsi="Wingdings" w:hint="default"/>
+      </w:rPr>
+    </w:lvl>
+    <w:lvl w:ilvl="3" w:tplc="04090001" w:tentative="1">
+      <w:start w:val="1"/>
+      <w:numFmt w:val="bullet"/>
+      <w:lvlText w:val=""/>
+      <w:lvlJc w:val="left"/>
+      <w:pPr>
+        <w:ind w:left="2880" w:hanging="360"/>
+      </w:pPr>
+      <w:rPr>
+        <w:rFonts w:ascii="Symbol" w:hAnsi="Symbol" w:hint="default"/>
+      </w:rPr>
+    </w:lvl>
+    <w:lvl w:ilvl="4" w:tplc="04090003" w:tentative="1">
+      <w:start w:val="1"/>
+      <w:numFmt w:val="bullet"/>
+      <w:lvlText w:val="o"/>
+      <w:lvlJc w:val="left"/>
+      <w:pPr>
+        <w:ind w:left="3600" w:hanging="360"/>
+      </w:pPr>
+      <w:rPr>
+        <w:rFonts w:ascii="Courier New" w:hAnsi="Courier New" w:cs="Courier New" w:hint="default"/>
+      </w:rPr>
+    </w:lvl>
+    <w:lvl w:ilvl="5" w:tplc="04090005" w:tentative="1">
+      <w:start w:val="1"/>
+      <w:numFmt w:val="bullet"/>
+      <w:lvlText w:val=""/>
+      <w:lvlJc w:val="left"/>
+      <w:pPr>
+        <w:ind w:left="4320" w:hanging="360"/>
+      </w:pPr>
+      <w:rPr>
+        <w:rFonts w:ascii="Wingdings" w:hAnsi="Wingdings" w:hint="default"/>
+      </w:rPr>
+    </w:lvl>
+    <w:lvl w:ilvl="6" w:tplc="04090001" w:tentative="1">
+      <w:start w:val="1"/>
+      <w:numFmt w:val="bullet"/>
+      <w:lvlText w:val=""/>
+      <w:lvlJc w:val="left"/>
+      <w:pPr>
+        <w:ind w:left="5040" w:hanging="360"/>
+      </w:pPr>
+      <w:rPr>
+        <w:rFonts w:ascii="Symbol" w:hAnsi="Symbol" w:hint="default"/>
+      </w:rPr>
+    </w:lvl>
+    <w:lvl w:ilvl="7" w:tplc="04090003" w:tentative="1">
+      <w:start w:val="1"/>
+      <w:numFmt w:val="bullet"/>
+      <w:lvlText w:val="o"/>
+      <w:lvlJc w:val="left"/>
+      <w:pPr>
+        <w:ind w:left="5760" w:hanging="360"/>
+      </w:pPr>
+      <w:rPr>
+        <w:rFonts w:ascii="Courier New" w:hAnsi="Courier New" w:cs="Courier New" w:hint="default"/>
+      </w:rPr>
+    </w:lvl>
+    <w:lvl w:ilvl="8" w:tplc="04090005" w:tentative="1">
+      <w:start w:val="1"/>
+      <w:numFmt w:val="bullet"/>
+      <w:lvlText w:val=""/>
+      <w:lvlJc w:val="left"/>
+      <w:pPr>
+        <w:ind w:left="6480" w:hanging="360"/>
+      </w:pPr>
+      <w:rPr>
+        <w:rFonts w:ascii="Wingdings" w:hAnsi="Wingdings" w:hint="default"/>
+      </w:rPr>
+    </w:lvl>
+  </w:abstractNum>
+  <w:abstractNum w:abstractNumId="5">
+    <w:nsid w:val="4C483DF9"/>
+    <w:multiLevelType w:val="hybridMultilevel"/>
+    <w:tmpl w:val="704EC0B4"/>
+    <w:lvl w:ilvl="0" w:tplc="04090001">
+      <w:start w:val="1"/>
+      <w:numFmt w:val="bullet"/>
+      <w:lvlText w:val=""/>
+      <w:lvlJc w:val="left"/>
+      <w:pPr>
+        <w:ind w:left="720" w:hanging="360"/>
+      </w:pPr>
+      <w:rPr>
+        <w:rFonts w:ascii="Symbol" w:hAnsi="Symbol" w:hint="default"/>
+      </w:rPr>
+    </w:lvl>
+    <w:lvl w:ilvl="1" w:tplc="04090003" w:tentative="1">
+      <w:start w:val="1"/>
+      <w:numFmt w:val="bullet"/>
+      <w:lvlText w:val="o"/>
+      <w:lvlJc w:val="left"/>
+      <w:pPr>
+        <w:ind w:left="1440" w:hanging="360"/>
+      </w:pPr>
+      <w:rPr>
+        <w:rFonts w:ascii="Courier New" w:hAnsi="Courier New" w:cs="Courier New" w:hint="default"/>
+      </w:rPr>
+    </w:lvl>
+    <w:lvl w:ilvl="2" w:tplc="04090005" w:tentative="1">
+      <w:start w:val="1"/>
+      <w:numFmt w:val="bullet"/>
+      <w:lvlText w:val=""/>
+      <w:lvlJc w:val="left"/>
+      <w:pPr>
+        <w:ind w:left="2160" w:hanging="360"/>
+      </w:pPr>
+      <w:rPr>
+        <w:rFonts w:ascii="Wingdings" w:hAnsi="Wingdings" w:hint="default"/>
+      </w:rPr>
+    </w:lvl>
+    <w:lvl w:ilvl="3" w:tplc="04090001" w:tentative="1">
+      <w:start w:val="1"/>
+      <w:numFmt w:val="bullet"/>
+      <w:lvlText w:val=""/>
+      <w:lvlJc w:val="left"/>
+      <w:pPr>
+        <w:ind w:left="2880" w:hanging="360"/>
+      </w:pPr>
+      <w:rPr>
+        <w:rFonts w:ascii="Symbol" w:hAnsi="Symbol" w:hint="default"/>
+      </w:rPr>
+    </w:lvl>
+    <w:lvl w:ilvl="4" w:tplc="04090003" w:tentative="1">
+      <w:start w:val="1"/>
+      <w:numFmt w:val="bullet"/>
+      <w:lvlText w:val="o"/>
+      <w:lvlJc w:val="left"/>
+      <w:pPr>
+        <w:ind w:left="3600" w:hanging="360"/>
+      </w:pPr>
+      <w:rPr>
+        <w:rFonts w:ascii="Courier New" w:hAnsi="Courier New" w:cs="Courier New" w:hint="default"/>
+      </w:rPr>
+    </w:lvl>
+    <w:lvl w:ilvl="5" w:tplc="04090005" w:tentative="1">
+      <w:start w:val="1"/>
+      <w:numFmt w:val="bullet"/>
+      <w:lvlText w:val=""/>
+      <w:lvlJc w:val="left"/>
+      <w:pPr>
+        <w:ind w:left="4320" w:hanging="360"/>
+      </w:pPr>
+      <w:rPr>
+        <w:rFonts w:ascii="Wingdings" w:hAnsi="Wingdings" w:hint="default"/>
+      </w:rPr>
+    </w:lvl>
+    <w:lvl w:ilvl="6" w:tplc="04090001" w:tentative="1">
+      <w:start w:val="1"/>
+      <w:numFmt w:val="bullet"/>
+      <w:lvlText w:val=""/>
+      <w:lvlJc w:val="left"/>
+      <w:pPr>
+        <w:ind w:left="5040" w:hanging="360"/>
+      </w:pPr>
+      <w:rPr>
+        <w:rFonts w:ascii="Symbol" w:hAnsi="Symbol" w:hint="default"/>
+      </w:rPr>
+    </w:lvl>
+    <w:lvl w:ilvl="7" w:tplc="04090003" w:tentative="1">
+      <w:start w:val="1"/>
+      <w:numFmt w:val="bullet"/>
+      <w:lvlText w:val="o"/>
+      <w:lvlJc w:val="left"/>
+      <w:pPr>
+        <w:ind w:left="5760" w:hanging="360"/>
+      </w:pPr>
+      <w:rPr>
+        <w:rFonts w:ascii="Courier New" w:hAnsi="Courier New" w:cs="Courier New" w:hint="default"/>
+      </w:rPr>
+    </w:lvl>
+    <w:lvl w:ilvl="8" w:tplc="04090005" w:tentative="1">
+      <w:start w:val="1"/>
+      <w:numFmt w:val="bullet"/>
+      <w:lvlText w:val=""/>
+      <w:lvlJc w:val="left"/>
+      <w:pPr>
+        <w:ind w:left="6480" w:hanging="360"/>
+      </w:pPr>
+      <w:rPr>
+        <w:rFonts w:ascii="Wingdings" w:hAnsi="Wingdings" w:hint="default"/>
+      </w:rPr>
+    </w:lvl>
+  </w:abstractNum>
+  <w:abstractNum w:abstractNumId="6">
+    <w:nsid w:val="507C7759"/>
+    <w:multiLevelType w:val="hybridMultilevel"/>
+    <w:tmpl w:val="B5DEBB88"/>
+    <w:lvl w:ilvl="0" w:tplc="04090001">
+      <w:start w:val="1"/>
+      <w:numFmt w:val="bullet"/>
+      <w:lvlText w:val=""/>
+      <w:lvlJc w:val="left"/>
+      <w:pPr>
+        <w:ind w:left="720" w:hanging="360"/>
+      </w:pPr>
+      <w:rPr>
+        <w:rFonts w:ascii="Symbol" w:hAnsi="Symbol" w:hint="default"/>
+      </w:rPr>
+    </w:lvl>
+    <w:lvl w:ilvl="1" w:tplc="04090003" w:tentative="1">
+      <w:start w:val="1"/>
+      <w:numFmt w:val="bullet"/>
+      <w:lvlText w:val="o"/>
+      <w:lvlJc w:val="left"/>
+      <w:pPr>
+        <w:ind w:left="1440" w:hanging="360"/>
+      </w:pPr>
+      <w:rPr>
+        <w:rFonts w:ascii="Courier New" w:hAnsi="Courier New" w:cs="Courier New" w:hint="default"/>
+      </w:rPr>
+    </w:lvl>
+    <w:lvl w:ilvl="2" w:tplc="04090005" w:tentative="1">
+      <w:start w:val="1"/>
+      <w:numFmt w:val="bullet"/>
+      <w:lvlText w:val=""/>
+      <w:lvlJc w:val="left"/>
+      <w:pPr>
+        <w:ind w:left="2160" w:hanging="360"/>
+      </w:pPr>
+      <w:rPr>
+        <w:rFonts w:ascii="Wingdings" w:hAnsi="Wingdings" w:hint="default"/>
+      </w:rPr>
+    </w:lvl>
+    <w:lvl w:ilvl="3" w:tplc="04090001" w:tentative="1">
+      <w:start w:val="1"/>
+      <w:numFmt w:val="bullet"/>
+      <w:lvlText w:val=""/>
+      <w:lvlJc w:val="left"/>
+      <w:pPr>
+        <w:ind w:left="2880" w:hanging="360"/>
+      </w:pPr>
+      <w:rPr>
+        <w:rFonts w:ascii="Symbol" w:hAnsi="Symbol" w:hint="default"/>
+      </w:rPr>
+    </w:lvl>
+    <w:lvl w:ilvl="4" w:tplc="04090003" w:tentative="1">
+      <w:start w:val="1"/>
+      <w:numFmt w:val="bullet"/>
+      <w:lvlText w:val="o"/>
+      <w:lvlJc w:val="left"/>
+      <w:pPr>
+        <w:ind w:left="3600" w:hanging="360"/>
+      </w:pPr>
+      <w:rPr>
+        <w:rFonts w:ascii="Courier New" w:hAnsi="Courier New" w:cs="Courier New" w:hint="default"/>
+      </w:rPr>
+    </w:lvl>
+    <w:lvl w:ilvl="5" w:tplc="04090005" w:tentative="1">
+      <w:start w:val="1"/>
+      <w:numFmt w:val="bullet"/>
+      <w:lvlText w:val=""/>
+      <w:lvlJc w:val="left"/>
+      <w:pPr>
+        <w:ind w:left="4320" w:hanging="360"/>
+      </w:pPr>
+      <w:rPr>
+        <w:rFonts w:ascii="Wingdings" w:hAnsi="Wingdings" w:hint="default"/>
+      </w:rPr>
+    </w:lvl>
+    <w:lvl w:ilvl="6" w:tplc="04090001" w:tentative="1">
+      <w:start w:val="1"/>
+      <w:numFmt w:val="bullet"/>
+      <w:lvlText w:val=""/>
+      <w:lvlJc w:val="left"/>
+      <w:pPr>
+        <w:ind w:left="5040" w:hanging="360"/>
+      </w:pPr>
+      <w:rPr>
+        <w:rFonts w:ascii="Symbol" w:hAnsi="Symbol" w:hint="default"/>
+      </w:rPr>
+    </w:lvl>
+    <w:lvl w:ilvl="7" w:tplc="04090003" w:tentative="1">
+      <w:start w:val="1"/>
+      <w:numFmt w:val="bullet"/>
+      <w:lvlText w:val="o"/>
+      <w:lvlJc w:val="left"/>
+      <w:pPr>
+        <w:ind w:left="5760" w:hanging="360"/>
+      </w:pPr>
+      <w:rPr>
+        <w:rFonts w:ascii="Courier New" w:hAnsi="Courier New" w:cs="Courier New" w:hint="default"/>
+      </w:rPr>
+    </w:lvl>
+    <w:lvl w:ilvl="8" w:tplc="04090005" w:tentative="1">
+      <w:start w:val="1"/>
+      <w:numFmt w:val="bullet"/>
+      <w:lvlText w:val=""/>
+      <w:lvlJc w:val="left"/>
+      <w:pPr>
+        <w:ind w:left="6480" w:hanging="360"/>
+      </w:pPr>
+      <w:rPr>
+        <w:rFonts w:ascii="Wingdings" w:hAnsi="Wingdings" w:hint="default"/>
+      </w:rPr>
+    </w:lvl>
+  </w:abstractNum>
+  <w:abstractNum w:abstractNumId="7">
+    <w:nsid w:val="51F7291C"/>
+    <w:multiLevelType w:val="hybridMultilevel"/>
+    <w:tmpl w:val="B6926E1A"/>
+    <w:lvl w:ilvl="0" w:tplc="04090001">
+      <w:start w:val="1"/>
+      <w:numFmt w:val="bullet"/>
+      <w:lvlText w:val=""/>
+      <w:lvlJc w:val="left"/>
+      <w:pPr>
+        <w:ind w:left="840" w:hanging="360"/>
+      </w:pPr>
+      <w:rPr>
+        <w:rFonts w:ascii="Symbol" w:hAnsi="Symbol" w:hint="default"/>
+      </w:rPr>
+    </w:lvl>
+    <w:lvl w:ilvl="1" w:tplc="04090003" w:tentative="1">
+      <w:start w:val="1"/>
+      <w:numFmt w:val="bullet"/>
+      <w:lvlText w:val="o"/>
+      <w:lvlJc w:val="left"/>
+      <w:pPr>
+        <w:ind w:left="1560" w:hanging="360"/>
+      </w:pPr>
+      <w:rPr>
+        <w:rFonts w:ascii="Courier New" w:hAnsi="Courier New" w:cs="Courier New" w:hint="default"/>
+      </w:rPr>
+    </w:lvl>
+    <w:lvl w:ilvl="2" w:tplc="04090005" w:tentative="1">
+      <w:start w:val="1"/>
+      <w:numFmt w:val="bullet"/>
+      <w:lvlText w:val=""/>
+      <w:lvlJc w:val="left"/>
+      <w:pPr>
+        <w:ind w:left="2280" w:hanging="360"/>
+      </w:pPr>
+      <w:rPr>
+        <w:rFonts w:ascii="Wingdings" w:hAnsi="Wingdings" w:hint="default"/>
+      </w:rPr>
+    </w:lvl>
+    <w:lvl w:ilvl="3" w:tplc="04090001" w:tentative="1">
+      <w:start w:val="1"/>
+      <w:numFmt w:val="bullet"/>
+      <w:lvlText w:val=""/>
+      <w:lvlJc w:val="left"/>
+      <w:pPr>
+        <w:ind w:left="3000" w:hanging="360"/>
+      </w:pPr>
+      <w:rPr>
+        <w:rFonts w:ascii="Symbol" w:hAnsi="Symbol" w:hint="default"/>
+      </w:rPr>
+    </w:lvl>
+    <w:lvl w:ilvl="4" w:tplc="04090003" w:tentative="1">
+      <w:start w:val="1"/>
+      <w:numFmt w:val="bullet"/>
+      <w:lvlText w:val="o"/>
+      <w:lvlJc w:val="left"/>
+      <w:pPr>
+        <w:ind w:left="3720" w:hanging="360"/>
+      </w:pPr>
+      <w:rPr>
+        <w:rFonts w:ascii="Courier New" w:hAnsi="Courier New" w:cs="Courier New" w:hint="default"/>
+      </w:rPr>
+    </w:lvl>
+    <w:lvl w:ilvl="5" w:tplc="04090005" w:tentative="1">
+      <w:start w:val="1"/>
+      <w:numFmt w:val="bullet"/>
+      <w:lvlText w:val=""/>
+      <w:lvlJc w:val="left"/>
+      <w:pPr>
+        <w:ind w:left="4440" w:hanging="360"/>
+      </w:pPr>
+      <w:rPr>
+        <w:rFonts w:ascii="Wingdings" w:hAnsi="Wingdings" w:hint="default"/>
+      </w:rPr>
+    </w:lvl>
+    <w:lvl w:ilvl="6" w:tplc="04090001" w:tentative="1">
+      <w:start w:val="1"/>
+      <w:numFmt w:val="bullet"/>
+      <w:lvlText w:val=""/>
+      <w:lvlJc w:val="left"/>
+      <w:pPr>
+        <w:ind w:left="5160" w:hanging="360"/>
+      </w:pPr>
+      <w:rPr>
+        <w:rFonts w:ascii="Symbol" w:hAnsi="Symbol" w:hint="default"/>
+      </w:rPr>
+    </w:lvl>
+    <w:lvl w:ilvl="7" w:tplc="04090003" w:tentative="1">
+      <w:start w:val="1"/>
+      <w:numFmt w:val="bullet"/>
+      <w:lvlText w:val="o"/>
+      <w:lvlJc w:val="left"/>
+      <w:pPr>
+        <w:ind w:left="5880" w:hanging="360"/>
+      </w:pPr>
+      <w:rPr>
+        <w:rFonts w:ascii="Courier New" w:hAnsi="Courier New" w:cs="Courier New" w:hint="default"/>
+      </w:rPr>
+    </w:lvl>
+    <w:lvl w:ilvl="8" w:tplc="04090005" w:tentative="1">
+      <w:start w:val="1"/>
+      <w:numFmt w:val="bullet"/>
+      <w:lvlText w:val=""/>
+      <w:lvlJc w:val="left"/>
+      <w:pPr>
         <w:ind w:left="6600" w:hanging="360"/>
+      </w:pPr>
+      <w:rPr>
+        <w:rFonts w:ascii="Wingdings" w:hAnsi="Wingdings" w:hint="default"/>
+      </w:rPr>
+    </w:lvl>
+  </w:abstractNum>
+  <w:abstractNum w:abstractNumId="8">
+    <w:nsid w:val="6A5C106A"/>
+    <w:multiLevelType w:val="hybridMultilevel"/>
+    <w:tmpl w:val="C74666B0"/>
+    <w:lvl w:ilvl="0" w:tplc="04090001">
+      <w:start w:val="1"/>
+      <w:numFmt w:val="bullet"/>
+      <w:lvlText w:val=""/>
+      <w:lvlJc w:val="left"/>
+      <w:pPr>
+        <w:ind w:left="720" w:hanging="360"/>
+      </w:pPr>
+      <w:rPr>
+        <w:rFonts w:ascii="Symbol" w:hAnsi="Symbol" w:hint="default"/>
+      </w:rPr>
+    </w:lvl>
+    <w:lvl w:ilvl="1" w:tplc="04090003" w:tentative="1">
+      <w:start w:val="1"/>
+      <w:numFmt w:val="bullet"/>
+      <w:lvlText w:val="o"/>
+      <w:lvlJc w:val="left"/>
+      <w:pPr>
+        <w:ind w:left="1440" w:hanging="360"/>
+      </w:pPr>
+      <w:rPr>
+        <w:rFonts w:ascii="Courier New" w:hAnsi="Courier New" w:cs="Courier New" w:hint="default"/>
+      </w:rPr>
+    </w:lvl>
+    <w:lvl w:ilvl="2" w:tplc="04090005" w:tentative="1">
+      <w:start w:val="1"/>
+      <w:numFmt w:val="bullet"/>
+      <w:lvlText w:val=""/>
+      <w:lvlJc w:val="left"/>
+      <w:pPr>
+        <w:ind w:left="2160" w:hanging="360"/>
+      </w:pPr>
+      <w:rPr>
+        <w:rFonts w:ascii="Wingdings" w:hAnsi="Wingdings" w:hint="default"/>
+      </w:rPr>
+    </w:lvl>
+    <w:lvl w:ilvl="3" w:tplc="04090001" w:tentative="1">
+      <w:start w:val="1"/>
+      <w:numFmt w:val="bullet"/>
+      <w:lvlText w:val=""/>
+      <w:lvlJc w:val="left"/>
+      <w:pPr>
+        <w:ind w:left="2880" w:hanging="360"/>
+      </w:pPr>
+      <w:rPr>
+        <w:rFonts w:ascii="Symbol" w:hAnsi="Symbol" w:hint="default"/>
+      </w:rPr>
+    </w:lvl>
+    <w:lvl w:ilvl="4" w:tplc="04090003" w:tentative="1">
+      <w:start w:val="1"/>
+      <w:numFmt w:val="bullet"/>
+      <w:lvlText w:val="o"/>
+      <w:lvlJc w:val="left"/>
+      <w:pPr>
+        <w:ind w:left="3600" w:hanging="360"/>
+      </w:pPr>
+      <w:rPr>
+        <w:rFonts w:ascii="Courier New" w:hAnsi="Courier New" w:cs="Courier New" w:hint="default"/>
+      </w:rPr>
+    </w:lvl>
+    <w:lvl w:ilvl="5" w:tplc="04090005" w:tentative="1">
+      <w:start w:val="1"/>
+      <w:numFmt w:val="bullet"/>
+      <w:lvlText w:val=""/>
+      <w:lvlJc w:val="left"/>
+      <w:pPr>
+        <w:ind w:left="4320" w:hanging="360"/>
+      </w:pPr>
+      <w:rPr>
+        <w:rFonts w:ascii="Wingdings" w:hAnsi="Wingdings" w:hint="default"/>
+      </w:rPr>
+    </w:lvl>
+    <w:lvl w:ilvl="6" w:tplc="04090001" w:tentative="1">
+      <w:start w:val="1"/>
+      <w:numFmt w:val="bullet"/>
+      <w:lvlText w:val=""/>
+      <w:lvlJc w:val="left"/>
+      <w:pPr>
+        <w:ind w:left="5040" w:hanging="360"/>
+      </w:pPr>
+      <w:rPr>
+        <w:rFonts w:ascii="Symbol" w:hAnsi="Symbol" w:hint="default"/>
+      </w:rPr>
+    </w:lvl>
+    <w:lvl w:ilvl="7" w:tplc="04090003" w:tentative="1">
+      <w:start w:val="1"/>
+      <w:numFmt w:val="bullet"/>
+      <w:lvlText w:val="o"/>
+      <w:lvlJc w:val="left"/>
+      <w:pPr>
+        <w:ind w:left="5760" w:hanging="360"/>
+      </w:pPr>
+      <w:rPr>
+        <w:rFonts w:ascii="Courier New" w:hAnsi="Courier New" w:cs="Courier New" w:hint="default"/>
+      </w:rPr>
+    </w:lvl>
+    <w:lvl w:ilvl="8" w:tplc="04090005" w:tentative="1">
+      <w:start w:val="1"/>
+      <w:numFmt w:val="bullet"/>
+      <w:lvlText w:val=""/>
+      <w:lvlJc w:val="left"/>
+      <w:pPr>
+        <w:ind w:left="6480" w:hanging="360"/>
       </w:pPr>
       <w:rPr>
         <w:rFonts w:ascii="Wingdings" w:hAnsi="Wingdings" w:hint="default"/>
@@ -5243,13 +7471,28 @@
     <w:abstractNumId w:val="0"/>
   </w:num>
   <w:num w:numId="2">
+    <w:abstractNumId w:val="2"/>
+  </w:num>
+  <w:num w:numId="3">
+    <w:abstractNumId w:val="3"/>
+  </w:num>
+  <w:num w:numId="4">
+    <w:abstractNumId w:val="7"/>
+  </w:num>
+  <w:num w:numId="5">
+    <w:abstractNumId w:val="6"/>
+  </w:num>
+  <w:num w:numId="6">
+    <w:abstractNumId w:val="5"/>
+  </w:num>
+  <w:num w:numId="7">
     <w:abstractNumId w:val="1"/>
   </w:num>
-  <w:num w:numId="3">
-    <w:abstractNumId w:val="2"/>
+  <w:num w:numId="8">
+    <w:abstractNumId w:val="8"/>
   </w:num>
-  <w:num w:numId="4">
-    <w:abstractNumId w:val="3"/>
+  <w:num w:numId="9">
+    <w:abstractNumId w:val="4"/>
   </w:num>
 </w:numbering>
 </file>

</xml_diff>

<commit_message>
Add implementation to the report
</commit_message>
<xml_diff>
--- a/capstone_report.docx
+++ b/capstone_report.docx
@@ -3702,7 +3702,7 @@
           </mc:Choice>
           <mc:Fallback>
             <w:pict>
-              <v:line w14:anchorId="466FE00E" id="Straight Connector 15" o:spid="_x0000_s1026" style="position:absolute;z-index:251666432;visibility:visible;mso-wrap-style:square;mso-wrap-distance-left:9pt;mso-wrap-distance-top:0;mso-wrap-distance-right:9pt;mso-wrap-distance-bottom:0;mso-position-horizontal:left;mso-position-horizontal-relative:margin;mso-position-vertical:absolute;mso-position-vertical-relative:text" from="0,3.6pt" to="147.75pt,3.6pt" o:gfxdata="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" strokecolor="black [3200]" strokeweight="1pt">
+              <v:line w14:anchorId="72A90EC1" id="Straight Connector 15" o:spid="_x0000_s1026" style="position:absolute;z-index:251666432;visibility:visible;mso-wrap-style:square;mso-wrap-distance-left:9pt;mso-wrap-distance-top:0;mso-wrap-distance-right:9pt;mso-wrap-distance-bottom:0;mso-position-horizontal:left;mso-position-horizontal-relative:margin;mso-position-vertical:absolute;mso-position-vertical-relative:text" from="0,3.6pt" to="147.75pt,3.6pt" o:gfxdata="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" strokecolor="black [3200]" strokeweight="1pt">
                 <v:stroke joinstyle="miter"/>
                 <w10:wrap anchorx="margin"/>
               </v:line>
@@ -5249,7 +5249,7 @@
           </mc:Choice>
           <mc:Fallback>
             <w:pict>
-              <v:line w14:anchorId="6ECF059A" id="Straight Connector 17" o:spid="_x0000_s1026" style="position:absolute;z-index:251670528;visibility:visible;mso-wrap-style:square;mso-wrap-distance-left:9pt;mso-wrap-distance-top:0;mso-wrap-distance-right:9pt;mso-wrap-distance-bottom:0;mso-position-horizontal:absolute;mso-position-horizontal-relative:margin;mso-position-vertical:absolute;mso-position-vertical-relative:text" from="0,0" to="147.75pt,0" o:gfxdata="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" strokecolor="black [3200]" strokeweight="1pt">
+              <v:line w14:anchorId="70A335CD" id="Straight Connector 17" o:spid="_x0000_s1026" style="position:absolute;z-index:251670528;visibility:visible;mso-wrap-style:square;mso-wrap-distance-left:9pt;mso-wrap-distance-top:0;mso-wrap-distance-right:9pt;mso-wrap-distance-bottom:0;mso-position-horizontal:absolute;mso-position-horizontal-relative:margin;mso-position-vertical:absolute;mso-position-vertical-relative:text" from="0,0" to="147.75pt,0" o:gfxdata="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" strokecolor="black [3200]" strokeweight="1pt">
                 <v:stroke joinstyle="miter"/>
                 <w10:wrap anchorx="margin"/>
               </v:line>
@@ -5329,11 +5329,853 @@
         </w:rPr>
       </w:pPr>
       <w:bookmarkStart w:id="0" w:name="_GoBack"/>
-      <w:bookmarkEnd w:id="0"/>
-      <w:r>
-        <w:rPr>
-          <w:rFonts w:ascii="Courier New" w:hAnsi="Courier New" w:cs="Courier New"/>
-        </w:rPr>
+    </w:p>
+    <w:p>
+      <w:pPr>
+        <w:pStyle w:val="PlainText"/>
+        <w:rPr>
+          <w:rFonts w:ascii="Courier New" w:hAnsi="Courier New" w:cs="Courier New"/>
+        </w:rPr>
+      </w:pPr>
+      <w:r>
+        <w:rPr>
+          <w:rFonts w:ascii="Courier New" w:hAnsi="Courier New" w:cs="Courier New"/>
+        </w:rPr>
+        <w:t>### Implementation</w:t>
+      </w:r>
+    </w:p>
+    <w:p>
+      <w:pPr>
+        <w:pStyle w:val="PlainText"/>
+        <w:rPr>
+          <w:rFonts w:ascii="Courier New" w:hAnsi="Courier New" w:cs="Courier New"/>
+        </w:rPr>
+      </w:pPr>
+    </w:p>
+    <w:p>
+      <w:pPr>
+        <w:pStyle w:val="PlainText"/>
+        <w:rPr>
+          <w:rFonts w:ascii="Courier New" w:hAnsi="Courier New" w:cs="Courier New"/>
+        </w:rPr>
+      </w:pPr>
+    </w:p>
+    <w:p>
+      <w:pPr>
+        <w:pStyle w:val="PlainText"/>
+        <w:rPr>
+          <w:rFonts w:ascii="Courier New" w:hAnsi="Courier New" w:cs="Courier New"/>
+        </w:rPr>
+      </w:pPr>
+      <w:r>
+        <w:rPr>
+          <w:rFonts w:ascii="Courier New" w:hAnsi="Courier New" w:cs="Courier New"/>
+        </w:rPr>
+        <w:t>L</w:t>
+      </w:r>
+      <w:r>
+        <w:rPr>
+          <w:rFonts w:ascii="Courier New" w:hAnsi="Courier New" w:cs="Courier New"/>
+        </w:rPr>
+        <w:t xml:space="preserve">oad </w:t>
+      </w:r>
+      <w:r>
+        <w:rPr>
+          <w:rFonts w:ascii="Courier New" w:hAnsi="Courier New" w:cs="Courier New"/>
+        </w:rPr>
+        <w:t xml:space="preserve">training </w:t>
+      </w:r>
+      <w:r>
+        <w:rPr>
+          <w:rFonts w:ascii="Courier New" w:hAnsi="Courier New" w:cs="Courier New"/>
+        </w:rPr>
+        <w:t>data</w:t>
+      </w:r>
+      <w:r>
+        <w:rPr>
+          <w:rFonts w:ascii="Courier New" w:hAnsi="Courier New" w:cs="Courier New"/>
+        </w:rPr>
+        <w:t xml:space="preserve"> into the data</w:t>
+      </w:r>
+      <w:r>
+        <w:rPr>
+          <w:rFonts w:ascii="Courier New" w:hAnsi="Courier New" w:cs="Courier New"/>
+        </w:rPr>
+        <w:t xml:space="preserve"> described in previous section</w:t>
+      </w:r>
+      <w:r>
+        <w:rPr>
+          <w:rFonts w:ascii="Courier New" w:hAnsi="Courier New" w:cs="Courier New"/>
+        </w:rPr>
+        <w:t xml:space="preserve">s and testing data for </w:t>
+      </w:r>
+      <w:proofErr w:type="spellStart"/>
+      <w:r>
+        <w:rPr>
+          <w:rFonts w:ascii="Courier New" w:hAnsi="Courier New" w:cs="Courier New"/>
+        </w:rPr>
+        <w:t>kaggle</w:t>
+      </w:r>
+      <w:proofErr w:type="spellEnd"/>
+      <w:r>
+        <w:rPr>
+          <w:rFonts w:ascii="Courier New" w:hAnsi="Courier New" w:cs="Courier New"/>
+        </w:rPr>
+        <w:t xml:space="preserve"> submission into the </w:t>
+      </w:r>
+      <w:proofErr w:type="spellStart"/>
+      <w:r>
+        <w:rPr>
+          <w:rFonts w:ascii="Courier New" w:hAnsi="Courier New" w:cs="Courier New"/>
+        </w:rPr>
+        <w:t>test_data</w:t>
+      </w:r>
+      <w:proofErr w:type="spellEnd"/>
+      <w:r>
+        <w:rPr>
+          <w:rFonts w:ascii="Courier New" w:hAnsi="Courier New" w:cs="Courier New"/>
+        </w:rPr>
+        <w:t xml:space="preserve"> (we can use this data for our model we can just make prediction on it for submission).</w:t>
+      </w:r>
+      <w:r>
+        <w:rPr>
+          <w:rFonts w:ascii="Courier New" w:hAnsi="Courier New" w:cs="Courier New"/>
+        </w:rPr>
+        <w:t xml:space="preserve">  </w:t>
+      </w:r>
+    </w:p>
+    <w:p>
+      <w:pPr>
+        <w:pStyle w:val="PlainText"/>
+        <w:rPr>
+          <w:rFonts w:ascii="Courier New" w:hAnsi="Courier New" w:cs="Courier New"/>
+        </w:rPr>
+      </w:pPr>
+      <w:r>
+        <w:rPr>
+          <w:rFonts w:ascii="Courier New" w:hAnsi="Courier New" w:cs="Courier New"/>
+        </w:rPr>
+        <w:t>After data loading, data exploration and exploratory visualizations</w:t>
+      </w:r>
+      <w:r>
+        <w:rPr>
+          <w:rFonts w:ascii="Courier New" w:hAnsi="Courier New" w:cs="Courier New"/>
+        </w:rPr>
+        <w:t xml:space="preserve"> (this steps are thoroughly</w:t>
+      </w:r>
+      <w:r>
+        <w:rPr>
+          <w:rFonts w:ascii="Courier New" w:hAnsi="Courier New" w:cs="Courier New"/>
+        </w:rPr>
+        <w:t xml:space="preserve"> described </w:t>
+      </w:r>
+      <w:r>
+        <w:rPr>
+          <w:rFonts w:ascii="Courier New" w:hAnsi="Courier New" w:cs="Courier New"/>
+        </w:rPr>
+        <w:t>in Analy</w:t>
+      </w:r>
+      <w:r>
+        <w:rPr>
+          <w:rFonts w:ascii="Courier New" w:hAnsi="Courier New" w:cs="Courier New"/>
+        </w:rPr>
+        <w:t>ses section)</w:t>
+      </w:r>
+      <w:r>
+        <w:rPr>
+          <w:rFonts w:ascii="Courier New" w:hAnsi="Courier New" w:cs="Courier New"/>
+        </w:rPr>
+        <w:t xml:space="preserve"> we do data preprocessing as described in above section. </w:t>
+      </w:r>
+      <w:r>
+        <w:rPr>
+          <w:rFonts w:ascii="Courier New" w:hAnsi="Courier New" w:cs="Courier New"/>
+        </w:rPr>
+        <w:t>After this data is ready to be trained</w:t>
+      </w:r>
+      <w:r>
+        <w:rPr>
+          <w:rFonts w:ascii="Courier New" w:hAnsi="Courier New" w:cs="Courier New"/>
+        </w:rPr>
+        <w:t>.</w:t>
+      </w:r>
+    </w:p>
+    <w:p>
+      <w:pPr>
+        <w:pStyle w:val="PlainText"/>
+        <w:rPr>
+          <w:rFonts w:ascii="Courier New" w:hAnsi="Courier New" w:cs="Courier New"/>
+        </w:rPr>
+      </w:pPr>
+      <w:r>
+        <w:rPr>
+          <w:rFonts w:ascii="Courier New" w:hAnsi="Courier New" w:cs="Courier New"/>
+        </w:rPr>
+        <w:t>Next we implement our architecture as described in Algorithms and Techniques section</w:t>
+      </w:r>
+      <w:r>
+        <w:rPr>
+          <w:rFonts w:ascii="Courier New" w:hAnsi="Courier New" w:cs="Courier New"/>
+        </w:rPr>
+        <w:t xml:space="preserve"> but we will go deeper about it here.</w:t>
+      </w:r>
+      <w:r>
+        <w:rPr>
+          <w:rFonts w:ascii="Courier New" w:hAnsi="Courier New" w:cs="Courier New"/>
+        </w:rPr>
+        <w:t xml:space="preserve"> These are the steps we take:</w:t>
+      </w:r>
+    </w:p>
+    <w:p>
+      <w:pPr>
+        <w:pStyle w:val="PlainText"/>
+        <w:numPr>
+          <w:ilvl w:val="0"/>
+          <w:numId w:val="8"/>
+        </w:numPr>
+        <w:rPr>
+          <w:rFonts w:ascii="Courier New" w:hAnsi="Courier New" w:cs="Courier New"/>
+        </w:rPr>
+      </w:pPr>
+      <w:r>
+        <w:rPr>
+          <w:rFonts w:ascii="Courier New" w:hAnsi="Courier New" w:cs="Courier New"/>
+        </w:rPr>
+        <w:t>First layer of our neural network is Embedding layer. For this layer we need to give three parameters which are:</w:t>
+      </w:r>
+    </w:p>
+    <w:p>
+      <w:pPr>
+        <w:pStyle w:val="PlainText"/>
+        <w:numPr>
+          <w:ilvl w:val="0"/>
+          <w:numId w:val="7"/>
+        </w:numPr>
+        <w:rPr>
+          <w:rFonts w:ascii="Courier New" w:hAnsi="Courier New" w:cs="Courier New"/>
+        </w:rPr>
+      </w:pPr>
+      <w:proofErr w:type="spellStart"/>
+      <w:r>
+        <w:rPr>
+          <w:rFonts w:ascii="Courier New" w:hAnsi="Courier New" w:cs="Courier New"/>
+        </w:rPr>
+        <w:t>inpute_</w:t>
+      </w:r>
+      <w:r>
+        <w:rPr>
+          <w:rFonts w:ascii="Courier New" w:hAnsi="Courier New" w:cs="Courier New"/>
+        </w:rPr>
+        <w:t>dim</w:t>
+      </w:r>
+      <w:proofErr w:type="spellEnd"/>
+      <w:r>
+        <w:rPr>
+          <w:rFonts w:ascii="Courier New" w:hAnsi="Courier New" w:cs="Courier New"/>
+        </w:rPr>
+        <w:t xml:space="preserve">: </w:t>
+      </w:r>
+      <w:r>
+        <w:rPr>
+          <w:rFonts w:ascii="Courier New" w:hAnsi="Courier New" w:cs="Courier New"/>
+          <w:shd w:val="clear" w:color="auto" w:fill="FFFFFF"/>
+        </w:rPr>
+        <w:t>This is the size of the vocabulary in the text data</w:t>
+      </w:r>
+      <w:r>
+        <w:rPr>
+          <w:rFonts w:ascii="Courier New" w:hAnsi="Courier New" w:cs="Courier New"/>
+          <w:shd w:val="clear" w:color="auto" w:fill="FFFFFF"/>
+        </w:rPr>
+        <w:t>, in our case it</w:t>
+      </w:r>
+      <w:r>
+        <w:rPr>
+          <w:rFonts w:ascii="Courier New" w:hAnsi="Courier New" w:cs="Courier New"/>
+          <w:shd w:val="clear" w:color="auto" w:fill="FFFFFF"/>
+        </w:rPr>
+        <w:t>’</w:t>
+      </w:r>
+      <w:r>
+        <w:rPr>
+          <w:rFonts w:ascii="Courier New" w:hAnsi="Courier New" w:cs="Courier New"/>
+          <w:shd w:val="clear" w:color="auto" w:fill="FFFFFF"/>
+        </w:rPr>
+        <w:t>s 20000(look data preprocessing section when we chose maximum number of words for tokenizing)</w:t>
+      </w:r>
+    </w:p>
+    <w:p>
+      <w:pPr>
+        <w:pStyle w:val="PlainText"/>
+        <w:numPr>
+          <w:ilvl w:val="0"/>
+          <w:numId w:val="7"/>
+        </w:numPr>
+        <w:rPr>
+          <w:rFonts w:ascii="Courier New" w:hAnsi="Courier New" w:cs="Courier New"/>
+        </w:rPr>
+      </w:pPr>
+      <w:proofErr w:type="spellStart"/>
+      <w:r>
+        <w:rPr>
+          <w:rFonts w:ascii="Courier New" w:hAnsi="Courier New" w:cs="Courier New"/>
+        </w:rPr>
+        <w:t>output_dim</w:t>
+      </w:r>
+      <w:proofErr w:type="spellEnd"/>
+      <w:r>
+        <w:rPr>
+          <w:rFonts w:ascii="Courier New" w:hAnsi="Courier New" w:cs="Courier New"/>
+        </w:rPr>
+        <w:t xml:space="preserve">: This is the size of the vector space in which words will be embedding (we set this parameter equal to 130) </w:t>
+      </w:r>
+      <w:r>
+        <w:rPr>
+          <w:rFonts w:ascii="Courier New" w:hAnsi="Courier New" w:cs="Courier New"/>
+        </w:rPr>
+        <w:t xml:space="preserve"> </w:t>
+      </w:r>
+    </w:p>
+    <w:p>
+      <w:pPr>
+        <w:pStyle w:val="PlainText"/>
+        <w:numPr>
+          <w:ilvl w:val="0"/>
+          <w:numId w:val="7"/>
+        </w:numPr>
+        <w:rPr>
+          <w:rFonts w:ascii="Courier New" w:hAnsi="Courier New" w:cs="Courier New"/>
+        </w:rPr>
+      </w:pPr>
+      <w:proofErr w:type="spellStart"/>
+      <w:r>
+        <w:rPr>
+          <w:rFonts w:ascii="Courier New" w:hAnsi="Courier New" w:cs="Courier New"/>
+        </w:rPr>
+        <w:t>input_length</w:t>
+      </w:r>
+      <w:proofErr w:type="spellEnd"/>
+      <w:r>
+        <w:rPr>
+          <w:rFonts w:ascii="Courier New" w:hAnsi="Courier New" w:cs="Courier New"/>
+        </w:rPr>
+        <w:t xml:space="preserve">: This </w:t>
+      </w:r>
+      <w:r>
+        <w:rPr>
+          <w:rFonts w:ascii="Courier New" w:hAnsi="Courier New" w:cs="Courier New"/>
+        </w:rPr>
+        <w:t>is the</w:t>
+      </w:r>
+      <w:r>
+        <w:rPr>
+          <w:rFonts w:ascii="Courier New" w:hAnsi="Courier New" w:cs="Courier New"/>
+        </w:rPr>
+        <w:t xml:space="preserve"> length of input, in our case this is 150 (</w:t>
+      </w:r>
+      <w:r>
+        <w:rPr>
+          <w:rFonts w:ascii="Courier New" w:hAnsi="Courier New" w:cs="Courier New"/>
+          <w:shd w:val="clear" w:color="auto" w:fill="FFFFFF"/>
+        </w:rPr>
+        <w:t xml:space="preserve">look data preprocessing section when we </w:t>
+      </w:r>
+      <w:r>
+        <w:rPr>
+          <w:rFonts w:ascii="Courier New" w:hAnsi="Courier New" w:cs="Courier New"/>
+          <w:shd w:val="clear" w:color="auto" w:fill="FFFFFF"/>
+        </w:rPr>
+        <w:t>pad comments to the same length</w:t>
+      </w:r>
+      <w:r>
+        <w:rPr>
+          <w:rFonts w:ascii="Courier New" w:hAnsi="Courier New" w:cs="Courier New"/>
+        </w:rPr>
+        <w:t>)</w:t>
+      </w:r>
+    </w:p>
+    <w:p>
+      <w:pPr>
+        <w:pStyle w:val="PlainText"/>
+        <w:numPr>
+          <w:ilvl w:val="0"/>
+          <w:numId w:val="9"/>
+        </w:numPr>
+        <w:rPr>
+          <w:rFonts w:ascii="Courier New" w:hAnsi="Courier New" w:cs="Courier New"/>
+        </w:rPr>
+      </w:pPr>
+      <w:r>
+        <w:rPr>
+          <w:rFonts w:ascii="Courier New" w:hAnsi="Courier New" w:cs="Courier New"/>
+        </w:rPr>
+        <w:t>Next is Dropout layer to avoid over fitting.</w:t>
+      </w:r>
+    </w:p>
+    <w:p>
+      <w:pPr>
+        <w:pStyle w:val="PlainText"/>
+        <w:numPr>
+          <w:ilvl w:val="0"/>
+          <w:numId w:val="9"/>
+        </w:numPr>
+        <w:rPr>
+          <w:rFonts w:ascii="Courier New" w:hAnsi="Courier New" w:cs="Courier New"/>
+        </w:rPr>
+      </w:pPr>
+      <w:r>
+        <w:rPr>
+          <w:rFonts w:ascii="Courier New" w:hAnsi="Courier New" w:cs="Courier New"/>
+        </w:rPr>
+        <w:t xml:space="preserve">Next comes LSTM layer </w:t>
+      </w:r>
+      <w:r>
+        <w:rPr>
+          <w:rFonts w:ascii="Courier New" w:hAnsi="Courier New" w:cs="Courier New"/>
+        </w:rPr>
+        <w:t>with 100</w:t>
+      </w:r>
+      <w:r>
+        <w:rPr>
+          <w:rFonts w:ascii="Courier New" w:hAnsi="Courier New" w:cs="Courier New"/>
+        </w:rPr>
+        <w:t xml:space="preserve"> units</w:t>
+      </w:r>
+      <w:r>
+        <w:rPr>
+          <w:rFonts w:ascii="Courier New" w:hAnsi="Courier New" w:cs="Courier New"/>
+        </w:rPr>
+        <w:t xml:space="preserve"> (dimensionality of output layer)</w:t>
+      </w:r>
+      <w:r>
+        <w:rPr>
+          <w:rFonts w:ascii="Courier New" w:hAnsi="Courier New" w:cs="Courier New"/>
+        </w:rPr>
+        <w:t xml:space="preserve">, </w:t>
+      </w:r>
+      <w:proofErr w:type="spellStart"/>
+      <w:r>
+        <w:rPr>
+          <w:rFonts w:ascii="Courier New" w:hAnsi="Courier New" w:cs="Courier New"/>
+        </w:rPr>
+        <w:t>return_sequences</w:t>
+      </w:r>
+      <w:proofErr w:type="spellEnd"/>
+      <w:r>
+        <w:rPr>
+          <w:rFonts w:ascii="Courier New" w:hAnsi="Courier New" w:cs="Courier New"/>
+        </w:rPr>
+        <w:t xml:space="preserve"> set to True</w:t>
+      </w:r>
+      <w:r>
+        <w:rPr>
+          <w:rFonts w:ascii="Courier New" w:hAnsi="Courier New" w:cs="Courier New"/>
+        </w:rPr>
+        <w:t xml:space="preserve">, and </w:t>
+      </w:r>
+      <w:proofErr w:type="spellStart"/>
+      <w:r>
+        <w:rPr>
+          <w:rFonts w:ascii="Courier New" w:hAnsi="Courier New" w:cs="Courier New"/>
+        </w:rPr>
+        <w:t>reccurent_dropout</w:t>
+      </w:r>
+      <w:proofErr w:type="spellEnd"/>
+      <w:r>
+        <w:rPr>
+          <w:rFonts w:ascii="Courier New" w:hAnsi="Courier New" w:cs="Courier New"/>
+        </w:rPr>
+        <w:t xml:space="preserve"> set to 0.4.</w:t>
+      </w:r>
+    </w:p>
+    <w:p>
+      <w:pPr>
+        <w:pStyle w:val="PlainText"/>
+        <w:numPr>
+          <w:ilvl w:val="0"/>
+          <w:numId w:val="9"/>
+        </w:numPr>
+        <w:rPr>
+          <w:rFonts w:ascii="Courier New" w:hAnsi="Courier New" w:cs="Courier New"/>
+        </w:rPr>
+      </w:pPr>
+      <w:r>
+        <w:rPr>
+          <w:rFonts w:ascii="Courier New" w:hAnsi="Courier New" w:cs="Courier New"/>
+        </w:rPr>
+        <w:t>After this again Dropout layer.</w:t>
+      </w:r>
+    </w:p>
+    <w:p>
+      <w:pPr>
+        <w:pStyle w:val="PlainText"/>
+        <w:numPr>
+          <w:ilvl w:val="0"/>
+          <w:numId w:val="9"/>
+        </w:numPr>
+        <w:rPr>
+          <w:rFonts w:ascii="Courier New" w:hAnsi="Courier New" w:cs="Courier New"/>
+        </w:rPr>
+      </w:pPr>
+      <w:r>
+        <w:rPr>
+          <w:rFonts w:ascii="Courier New" w:hAnsi="Courier New" w:cs="Courier New"/>
+        </w:rPr>
+        <w:t>Next GRU layer with similar arguments as LSTM layer exempt with units of 80.</w:t>
+      </w:r>
+    </w:p>
+    <w:p>
+      <w:pPr>
+        <w:pStyle w:val="PlainText"/>
+        <w:numPr>
+          <w:ilvl w:val="0"/>
+          <w:numId w:val="9"/>
+        </w:numPr>
+        <w:rPr>
+          <w:rFonts w:ascii="Courier New" w:hAnsi="Courier New" w:cs="Courier New"/>
+        </w:rPr>
+      </w:pPr>
+      <w:r>
+        <w:rPr>
+          <w:rFonts w:ascii="Courier New" w:hAnsi="Courier New" w:cs="Courier New"/>
+        </w:rPr>
+        <w:t>Next is GlobalMaxPool1D layer.</w:t>
+      </w:r>
+    </w:p>
+    <w:p>
+      <w:pPr>
+        <w:pStyle w:val="PlainText"/>
+        <w:numPr>
+          <w:ilvl w:val="0"/>
+          <w:numId w:val="9"/>
+        </w:numPr>
+        <w:rPr>
+          <w:rFonts w:ascii="Courier New" w:hAnsi="Courier New" w:cs="Courier New"/>
+        </w:rPr>
+      </w:pPr>
+      <w:r>
+        <w:rPr>
+          <w:rFonts w:ascii="Courier New" w:hAnsi="Courier New" w:cs="Courier New"/>
+        </w:rPr>
+        <w:t>After this again Dropout layer</w:t>
+      </w:r>
+      <w:r>
+        <w:rPr>
+          <w:rFonts w:ascii="Courier New" w:hAnsi="Courier New" w:cs="Courier New"/>
+        </w:rPr>
+        <w:t>.</w:t>
+      </w:r>
+    </w:p>
+    <w:p>
+      <w:pPr>
+        <w:pStyle w:val="PlainText"/>
+        <w:numPr>
+          <w:ilvl w:val="0"/>
+          <w:numId w:val="9"/>
+        </w:numPr>
+        <w:rPr>
+          <w:rFonts w:ascii="Courier New" w:hAnsi="Courier New" w:cs="Courier New"/>
+        </w:rPr>
+      </w:pPr>
+      <w:r>
+        <w:rPr>
+          <w:rFonts w:ascii="Courier New" w:hAnsi="Courier New" w:cs="Courier New"/>
+        </w:rPr>
+        <w:t xml:space="preserve">And the last layer is </w:t>
+      </w:r>
+      <w:proofErr w:type="gramStart"/>
+      <w:r>
+        <w:rPr>
+          <w:rFonts w:ascii="Courier New" w:hAnsi="Courier New" w:cs="Courier New"/>
+        </w:rPr>
+        <w:t>Dense</w:t>
+      </w:r>
+      <w:proofErr w:type="gramEnd"/>
+      <w:r>
+        <w:rPr>
+          <w:rFonts w:ascii="Courier New" w:hAnsi="Courier New" w:cs="Courier New"/>
+        </w:rPr>
+        <w:t xml:space="preserve"> layer with output dimension of 6 because of our toxicity types are 6. Activation is ‘sigmoid’. We use ‘sigmoid’ instead of ‘</w:t>
+      </w:r>
+      <w:proofErr w:type="spellStart"/>
+      <w:r>
+        <w:rPr>
+          <w:rFonts w:ascii="Courier New" w:hAnsi="Courier New" w:cs="Courier New"/>
+        </w:rPr>
+        <w:t>softmax</w:t>
+      </w:r>
+      <w:proofErr w:type="spellEnd"/>
+      <w:r>
+        <w:rPr>
+          <w:rFonts w:ascii="Courier New" w:hAnsi="Courier New" w:cs="Courier New"/>
+        </w:rPr>
+        <w:t xml:space="preserve">’ because </w:t>
+      </w:r>
+      <w:proofErr w:type="spellStart"/>
+      <w:r>
+        <w:rPr>
+          <w:rFonts w:ascii="Courier New" w:hAnsi="Courier New" w:cs="Courier New"/>
+        </w:rPr>
+        <w:t>softmax</w:t>
+      </w:r>
+      <w:proofErr w:type="spellEnd"/>
+      <w:r>
+        <w:rPr>
+          <w:rFonts w:ascii="Courier New" w:hAnsi="Courier New" w:cs="Courier New"/>
+        </w:rPr>
+        <w:t xml:space="preserve"> forces the total predicted probabilities to some up to 1, meaning it won’t be able to predict not toxic comments or multiple toxicity comments.</w:t>
+      </w:r>
+    </w:p>
+    <w:p>
+      <w:pPr>
+        <w:pStyle w:val="PlainText"/>
+        <w:numPr>
+          <w:ilvl w:val="0"/>
+          <w:numId w:val="9"/>
+        </w:numPr>
+        <w:rPr>
+          <w:rFonts w:ascii="Courier New" w:hAnsi="Courier New" w:cs="Courier New"/>
+        </w:rPr>
+      </w:pPr>
+      <w:r>
+        <w:rPr>
+          <w:rFonts w:ascii="Courier New" w:hAnsi="Courier New" w:cs="Courier New"/>
+        </w:rPr>
+        <w:t xml:space="preserve">We create </w:t>
+      </w:r>
+      <w:proofErr w:type="spellStart"/>
+      <w:r>
+        <w:rPr>
+          <w:rFonts w:ascii="Courier New" w:hAnsi="Courier New" w:cs="Courier New"/>
+        </w:rPr>
+        <w:t>roc_auc_callback</w:t>
+      </w:r>
+      <w:proofErr w:type="spellEnd"/>
+      <w:r>
+        <w:rPr>
+          <w:rFonts w:ascii="Courier New" w:hAnsi="Courier New" w:cs="Courier New"/>
+        </w:rPr>
+        <w:t xml:space="preserve"> function to use in callbacks to show ROC AUC score after each epoch</w:t>
+      </w:r>
+      <w:r>
+        <w:rPr>
+          <w:rFonts w:ascii="Courier New" w:hAnsi="Courier New" w:cs="Courier New"/>
+        </w:rPr>
+        <w:t>.</w:t>
+      </w:r>
+    </w:p>
+    <w:p>
+      <w:pPr>
+        <w:pStyle w:val="PlainText"/>
+        <w:numPr>
+          <w:ilvl w:val="0"/>
+          <w:numId w:val="9"/>
+        </w:numPr>
+        <w:rPr>
+          <w:rFonts w:ascii="Courier New" w:hAnsi="Courier New" w:cs="Courier New"/>
+        </w:rPr>
+      </w:pPr>
+      <w:r>
+        <w:rPr>
+          <w:rFonts w:ascii="Courier New" w:hAnsi="Courier New" w:cs="Courier New"/>
+        </w:rPr>
+        <w:t xml:space="preserve">Declare </w:t>
+      </w:r>
+      <w:proofErr w:type="spellStart"/>
+      <w:r>
+        <w:rPr>
+          <w:rFonts w:ascii="Courier New" w:hAnsi="Courier New" w:cs="Courier New"/>
+        </w:rPr>
+        <w:t>checkpointer</w:t>
+      </w:r>
+      <w:proofErr w:type="spellEnd"/>
+      <w:r>
+        <w:rPr>
+          <w:rFonts w:ascii="Courier New" w:hAnsi="Courier New" w:cs="Courier New"/>
+        </w:rPr>
+        <w:t xml:space="preserve"> to save weights with the best </w:t>
+      </w:r>
+      <w:proofErr w:type="spellStart"/>
+      <w:r>
+        <w:rPr>
+          <w:rFonts w:ascii="Courier New" w:hAnsi="Courier New" w:cs="Courier New"/>
+        </w:rPr>
+        <w:t>val_loss</w:t>
+      </w:r>
+      <w:proofErr w:type="spellEnd"/>
+      <w:r>
+        <w:rPr>
+          <w:rFonts w:ascii="Courier New" w:hAnsi="Courier New" w:cs="Courier New"/>
+        </w:rPr>
+        <w:t xml:space="preserve">. For this we use </w:t>
+      </w:r>
+      <w:proofErr w:type="spellStart"/>
+      <w:r>
+        <w:rPr>
+          <w:rFonts w:ascii="Courier New" w:hAnsi="Courier New" w:cs="Courier New"/>
+        </w:rPr>
+        <w:t>ModelCheckpoint</w:t>
+      </w:r>
+      <w:proofErr w:type="spellEnd"/>
+      <w:r>
+        <w:rPr>
+          <w:rFonts w:ascii="Courier New" w:hAnsi="Courier New" w:cs="Courier New"/>
+        </w:rPr>
+        <w:t xml:space="preserve"> from </w:t>
+      </w:r>
+      <w:proofErr w:type="spellStart"/>
+      <w:r>
+        <w:rPr>
+          <w:rFonts w:ascii="Courier New" w:hAnsi="Courier New" w:cs="Courier New"/>
+        </w:rPr>
+        <w:t>keras.callbacks</w:t>
+      </w:r>
+      <w:proofErr w:type="spellEnd"/>
+    </w:p>
+    <w:p>
+      <w:pPr>
+        <w:pStyle w:val="PlainText"/>
+        <w:numPr>
+          <w:ilvl w:val="0"/>
+          <w:numId w:val="9"/>
+        </w:numPr>
+        <w:rPr>
+          <w:rFonts w:ascii="Courier New" w:hAnsi="Courier New" w:cs="Courier New"/>
+        </w:rPr>
+      </w:pPr>
+      <w:r>
+        <w:rPr>
+          <w:rFonts w:ascii="Courier New" w:hAnsi="Courier New" w:cs="Courier New"/>
+        </w:rPr>
+        <w:t>Compile the model using ‘</w:t>
+      </w:r>
+      <w:proofErr w:type="spellStart"/>
+      <w:r>
+        <w:rPr>
+          <w:rFonts w:ascii="Courier New" w:hAnsi="Courier New" w:cs="Courier New"/>
+        </w:rPr>
+        <w:t>adam</w:t>
+      </w:r>
+      <w:proofErr w:type="spellEnd"/>
+      <w:r>
+        <w:rPr>
+          <w:rFonts w:ascii="Courier New" w:hAnsi="Courier New" w:cs="Courier New"/>
+        </w:rPr>
+        <w:t>’ for optimizer, ‘</w:t>
+      </w:r>
+      <w:proofErr w:type="spellStart"/>
+      <w:r>
+        <w:rPr>
+          <w:rFonts w:ascii="Courier New" w:hAnsi="Courier New" w:cs="Courier New"/>
+        </w:rPr>
+        <w:t>binary_crossentropy</w:t>
+      </w:r>
+      <w:proofErr w:type="spellEnd"/>
+      <w:r>
+        <w:rPr>
+          <w:rFonts w:ascii="Courier New" w:hAnsi="Courier New" w:cs="Courier New"/>
+        </w:rPr>
+        <w:t>’ for loss function because it’s independently optimizes each class and we have multi-label scenario, and for the metric we use ‘accuracy’.</w:t>
+      </w:r>
+    </w:p>
+    <w:p>
+      <w:pPr>
+        <w:pStyle w:val="PlainText"/>
+        <w:numPr>
+          <w:ilvl w:val="0"/>
+          <w:numId w:val="9"/>
+        </w:numPr>
+        <w:rPr>
+          <w:rFonts w:ascii="Courier New" w:hAnsi="Courier New" w:cs="Courier New"/>
+        </w:rPr>
+      </w:pPr>
+      <w:r>
+        <w:rPr>
+          <w:rFonts w:ascii="Courier New" w:hAnsi="Courier New" w:cs="Courier New"/>
+        </w:rPr>
+        <w:t xml:space="preserve">Fit the model using 10% of training data as validation data, epochs equal to 4 and </w:t>
+      </w:r>
+      <w:proofErr w:type="spellStart"/>
+      <w:r>
+        <w:rPr>
+          <w:rFonts w:ascii="Courier New" w:hAnsi="Courier New" w:cs="Courier New"/>
+        </w:rPr>
+        <w:t>batch_size</w:t>
+      </w:r>
+      <w:proofErr w:type="spellEnd"/>
+      <w:r>
+        <w:rPr>
+          <w:rFonts w:ascii="Courier New" w:hAnsi="Courier New" w:cs="Courier New"/>
+        </w:rPr>
+        <w:t xml:space="preserve"> of 30.</w:t>
+      </w:r>
+    </w:p>
+    <w:p>
+      <w:pPr>
+        <w:pStyle w:val="PlainText"/>
+        <w:ind w:left="720"/>
+        <w:rPr>
+          <w:rFonts w:ascii="Courier New" w:hAnsi="Courier New" w:cs="Courier New"/>
+        </w:rPr>
+      </w:pPr>
+      <w:r>
+        <w:rPr>
+          <w:rFonts w:ascii="Courier New" w:hAnsi="Courier New" w:cs="Courier New"/>
+        </w:rPr>
+        <w:t xml:space="preserve">  </w:t>
+      </w:r>
+    </w:p>
+    <w:p>
+      <w:pPr>
+        <w:pStyle w:val="PlainText"/>
+        <w:rPr>
+          <w:rFonts w:ascii="Courier New" w:hAnsi="Courier New" w:cs="Courier New"/>
+        </w:rPr>
+      </w:pPr>
+      <w:r>
+        <w:rPr>
+          <w:rFonts w:ascii="Courier New" w:hAnsi="Courier New" w:cs="Courier New"/>
+        </w:rPr>
+        <w:t>After this</w:t>
+      </w:r>
+      <w:r>
+        <w:rPr>
+          <w:rFonts w:ascii="Courier New" w:hAnsi="Courier New" w:cs="Courier New"/>
+        </w:rPr>
+        <w:t xml:space="preserve"> come</w:t>
+      </w:r>
+      <w:r>
+        <w:rPr>
+          <w:rFonts w:ascii="Courier New" w:hAnsi="Courier New" w:cs="Courier New"/>
+        </w:rPr>
+        <w:t>s</w:t>
+      </w:r>
+      <w:r>
+        <w:rPr>
+          <w:rFonts w:ascii="Courier New" w:hAnsi="Courier New" w:cs="Courier New"/>
+        </w:rPr>
+        <w:t xml:space="preserve"> model tuning and evaluation </w:t>
+      </w:r>
+      <w:r>
+        <w:rPr>
+          <w:rFonts w:ascii="Courier New" w:hAnsi="Courier New" w:cs="Courier New"/>
+        </w:rPr>
+        <w:t>steps which we will discuss    in next sections.</w:t>
+      </w:r>
+    </w:p>
+    <w:bookmarkEnd w:id="0"/>
+    <w:p>
+      <w:pPr>
+        <w:pStyle w:val="PlainText"/>
+        <w:rPr>
+          <w:rFonts w:ascii="Courier New" w:hAnsi="Courier New" w:cs="Courier New"/>
+        </w:rPr>
+      </w:pPr>
+      <w:r>
+        <w:rPr>
+          <w:rFonts w:ascii="Courier New" w:hAnsi="Courier New" w:cs="Courier New"/>
+        </w:rPr>
+        <w:lastRenderedPageBreak/>
         <w:t>In this section, the process for which metrics, algorithms, and techniques that you implemented for the given data will need to be clearly documented. It should be abundantly clear how the implementation was carried out, and discussion should be made regarding any complications that occurred during this process. Questions to ask yourself when writing this section:</w:t>
       </w:r>
     </w:p>
@@ -5593,7 +6435,7 @@
           </mc:Choice>
           <mc:Fallback>
             <w:pict>
-              <v:line w14:anchorId="30BAFCAD" id="Straight Connector 16" o:spid="_x0000_s1026" style="position:absolute;z-index:251668480;visibility:visible;mso-wrap-style:square;mso-wrap-distance-left:9pt;mso-wrap-distance-top:0;mso-wrap-distance-right:9pt;mso-wrap-distance-bottom:0;mso-position-horizontal:absolute;mso-position-horizontal-relative:margin;mso-position-vertical:absolute;mso-position-vertical-relative:text" from="0,0" to="147.75pt,0" o:gfxdata="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" strokecolor="black [3200]" strokeweight="1pt">
+              <v:line w14:anchorId="188795C4" id="Straight Connector 16" o:spid="_x0000_s1026" style="position:absolute;z-index:251668480;visibility:visible;mso-wrap-style:square;mso-wrap-distance-left:9pt;mso-wrap-distance-top:0;mso-wrap-distance-right:9pt;mso-wrap-distance-bottom:0;mso-position-horizontal:absolute;mso-position-horizontal-relative:margin;mso-position-vertical:absolute;mso-position-vertical-relative:text" from="0,0" to="147.75pt,0" o:gfxdata="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" strokecolor="black [3200]" strokeweight="1pt">
                 <v:stroke joinstyle="miter"/>
                 <w10:wrap anchorx="margin"/>
               </v:line>
@@ -5806,468 +6648,467 @@
         <w:rPr>
           <w:rFonts w:ascii="Courier New" w:hAnsi="Courier New" w:cs="Courier New"/>
         </w:rPr>
+        <w:t>- _Can results found from the model be trusted</w:t>
+      </w:r>
+      <w:proofErr w:type="gramStart"/>
+      <w:r>
+        <w:rPr>
+          <w:rFonts w:ascii="Courier New" w:hAnsi="Courier New" w:cs="Courier New"/>
+        </w:rPr>
+        <w:t>?_</w:t>
+      </w:r>
+      <w:proofErr w:type="gramEnd"/>
+    </w:p>
+    <w:p>
+      <w:pPr>
+        <w:pStyle w:val="PlainText"/>
+        <w:rPr>
+          <w:rFonts w:ascii="Courier New" w:hAnsi="Courier New" w:cs="Courier New"/>
+        </w:rPr>
+      </w:pPr>
+    </w:p>
+    <w:p>
+      <w:pPr>
+        <w:pStyle w:val="PlainText"/>
+        <w:rPr>
+          <w:rFonts w:ascii="Courier New" w:hAnsi="Courier New" w:cs="Courier New"/>
+        </w:rPr>
+      </w:pPr>
+      <w:r>
+        <w:rPr>
+          <w:rFonts w:ascii="Courier New" w:hAnsi="Courier New" w:cs="Courier New"/>
+        </w:rPr>
+        <w:t>### Justification</w:t>
+      </w:r>
+    </w:p>
+    <w:p>
+      <w:pPr>
+        <w:pStyle w:val="PlainText"/>
+        <w:rPr>
+          <w:rFonts w:ascii="Courier New" w:hAnsi="Courier New" w:cs="Courier New"/>
+        </w:rPr>
+      </w:pPr>
+      <w:r>
+        <w:rPr>
+          <w:rFonts w:ascii="Courier New" w:hAnsi="Courier New" w:cs="Courier New"/>
+        </w:rPr>
+        <w:t>In this section, your model’s final solution and its results should be compared to the benchmark you established earlier in the project using some type of statistical analysis. You should also justify whether these results and the solution are significant enough to have solved the problem posed in the project. Questions to ask yourself when writing this section:</w:t>
+      </w:r>
+    </w:p>
+    <w:p>
+      <w:pPr>
+        <w:pStyle w:val="PlainText"/>
+        <w:rPr>
+          <w:rFonts w:ascii="Courier New" w:hAnsi="Courier New" w:cs="Courier New"/>
+        </w:rPr>
+      </w:pPr>
+      <w:r>
+        <w:rPr>
+          <w:rFonts w:ascii="Courier New" w:hAnsi="Courier New" w:cs="Courier New"/>
+        </w:rPr>
+        <w:t>- _Are the final results found stronger than the benchmark result reported earlier</w:t>
+      </w:r>
+      <w:proofErr w:type="gramStart"/>
+      <w:r>
+        <w:rPr>
+          <w:rFonts w:ascii="Courier New" w:hAnsi="Courier New" w:cs="Courier New"/>
+        </w:rPr>
+        <w:t>?_</w:t>
+      </w:r>
+      <w:proofErr w:type="gramEnd"/>
+    </w:p>
+    <w:p>
+      <w:pPr>
+        <w:pStyle w:val="PlainText"/>
+        <w:rPr>
+          <w:rFonts w:ascii="Courier New" w:hAnsi="Courier New" w:cs="Courier New"/>
+        </w:rPr>
+      </w:pPr>
+      <w:r>
+        <w:rPr>
+          <w:rFonts w:ascii="Courier New" w:hAnsi="Courier New" w:cs="Courier New"/>
+        </w:rPr>
+        <w:t>- _Have you thoroughly analyzed and discussed the final solution</w:t>
+      </w:r>
+      <w:proofErr w:type="gramStart"/>
+      <w:r>
+        <w:rPr>
+          <w:rFonts w:ascii="Courier New" w:hAnsi="Courier New" w:cs="Courier New"/>
+        </w:rPr>
+        <w:t>?_</w:t>
+      </w:r>
+      <w:proofErr w:type="gramEnd"/>
+    </w:p>
+    <w:p>
+      <w:pPr>
+        <w:pStyle w:val="PlainText"/>
+        <w:rPr>
+          <w:rFonts w:ascii="Courier New" w:hAnsi="Courier New" w:cs="Courier New"/>
+        </w:rPr>
+      </w:pPr>
+      <w:r>
+        <w:rPr>
+          <w:rFonts w:ascii="Courier New" w:hAnsi="Courier New" w:cs="Courier New"/>
+        </w:rPr>
+        <w:t>- _Is the final solution significant enough to have solved the problem</w:t>
+      </w:r>
+      <w:proofErr w:type="gramStart"/>
+      <w:r>
+        <w:rPr>
+          <w:rFonts w:ascii="Courier New" w:hAnsi="Courier New" w:cs="Courier New"/>
+        </w:rPr>
+        <w:t>?_</w:t>
+      </w:r>
+      <w:proofErr w:type="gramEnd"/>
+    </w:p>
+    <w:p>
+      <w:pPr>
+        <w:pStyle w:val="PlainText"/>
+        <w:rPr>
+          <w:rFonts w:ascii="Courier New" w:hAnsi="Courier New" w:cs="Courier New"/>
+        </w:rPr>
+      </w:pPr>
+    </w:p>
+    <w:p>
+      <w:pPr>
+        <w:pStyle w:val="PlainText"/>
+        <w:rPr>
+          <w:rFonts w:ascii="Courier New" w:hAnsi="Courier New" w:cs="Courier New"/>
+        </w:rPr>
+      </w:pPr>
+    </w:p>
+    <w:p>
+      <w:pPr>
+        <w:pStyle w:val="PlainText"/>
+        <w:rPr>
+          <w:rFonts w:ascii="Courier New" w:hAnsi="Courier New" w:cs="Courier New"/>
+        </w:rPr>
+      </w:pPr>
+      <w:r>
+        <w:rPr>
+          <w:rFonts w:ascii="Courier New" w:hAnsi="Courier New" w:cs="Courier New"/>
+        </w:rPr>
+        <w:t>## V. Conclusion</w:t>
+      </w:r>
+    </w:p>
+    <w:p>
+      <w:pPr>
+        <w:pStyle w:val="PlainText"/>
+        <w:rPr>
+          <w:rFonts w:ascii="Courier New" w:hAnsi="Courier New" w:cs="Courier New"/>
+        </w:rPr>
+      </w:pPr>
+      <w:proofErr w:type="gramStart"/>
+      <w:r>
+        <w:rPr>
+          <w:rFonts w:ascii="Courier New" w:hAnsi="Courier New" w:cs="Courier New"/>
+        </w:rPr>
+        <w:t>_(</w:t>
+      </w:r>
+      <w:proofErr w:type="gramEnd"/>
+      <w:r>
+        <w:rPr>
+          <w:rFonts w:ascii="Courier New" w:hAnsi="Courier New" w:cs="Courier New"/>
+        </w:rPr>
+        <w:t>approx. 1-2 pages)_</w:t>
+      </w:r>
+    </w:p>
+    <w:p>
+      <w:pPr>
+        <w:pStyle w:val="PlainText"/>
+        <w:rPr>
+          <w:rFonts w:ascii="Courier New" w:hAnsi="Courier New" w:cs="Courier New"/>
+        </w:rPr>
+      </w:pPr>
+    </w:p>
+    <w:p>
+      <w:pPr>
+        <w:pStyle w:val="PlainText"/>
+        <w:rPr>
+          <w:rFonts w:ascii="Courier New" w:hAnsi="Courier New" w:cs="Courier New"/>
+        </w:rPr>
+      </w:pPr>
+      <w:r>
+        <w:rPr>
+          <w:rFonts w:ascii="Courier New" w:hAnsi="Courier New" w:cs="Courier New"/>
+        </w:rPr>
+        <w:t>### Free-Form Visualization</w:t>
+      </w:r>
+    </w:p>
+    <w:p>
+      <w:pPr>
+        <w:pStyle w:val="PlainText"/>
+        <w:rPr>
+          <w:rFonts w:ascii="Courier New" w:hAnsi="Courier New" w:cs="Courier New"/>
+        </w:rPr>
+      </w:pPr>
+      <w:r>
+        <w:rPr>
+          <w:rFonts w:ascii="Courier New" w:hAnsi="Courier New" w:cs="Courier New"/>
+        </w:rPr>
+        <w:t>In this section, you will need to provide some form of visualization that emphasizes an important quality about the project. It is much more free-form, but should reasonably support a significant result or characteristic about the problem that you want to discuss. Questions to ask yourself when writing this section:</w:t>
+      </w:r>
+    </w:p>
+    <w:p>
+      <w:pPr>
+        <w:pStyle w:val="PlainText"/>
+        <w:rPr>
+          <w:rFonts w:ascii="Courier New" w:hAnsi="Courier New" w:cs="Courier New"/>
+        </w:rPr>
+      </w:pPr>
+      <w:r>
+        <w:rPr>
+          <w:rFonts w:ascii="Courier New" w:hAnsi="Courier New" w:cs="Courier New"/>
+        </w:rPr>
+        <w:t>- _Have you visualized a relevant or important quality about the problem, dataset, input data, or results</w:t>
+      </w:r>
+      <w:proofErr w:type="gramStart"/>
+      <w:r>
+        <w:rPr>
+          <w:rFonts w:ascii="Courier New" w:hAnsi="Courier New" w:cs="Courier New"/>
+        </w:rPr>
+        <w:t>?_</w:t>
+      </w:r>
+      <w:proofErr w:type="gramEnd"/>
+    </w:p>
+    <w:p>
+      <w:pPr>
+        <w:pStyle w:val="PlainText"/>
+        <w:rPr>
+          <w:rFonts w:ascii="Courier New" w:hAnsi="Courier New" w:cs="Courier New"/>
+        </w:rPr>
+      </w:pPr>
+      <w:r>
+        <w:rPr>
+          <w:rFonts w:ascii="Courier New" w:hAnsi="Courier New" w:cs="Courier New"/>
+        </w:rPr>
+        <w:t>- _Is the visualization thoroughly analyzed and discussed</w:t>
+      </w:r>
+      <w:proofErr w:type="gramStart"/>
+      <w:r>
+        <w:rPr>
+          <w:rFonts w:ascii="Courier New" w:hAnsi="Courier New" w:cs="Courier New"/>
+        </w:rPr>
+        <w:t>?_</w:t>
+      </w:r>
+      <w:proofErr w:type="gramEnd"/>
+    </w:p>
+    <w:p>
+      <w:pPr>
+        <w:pStyle w:val="PlainText"/>
+        <w:rPr>
+          <w:rFonts w:ascii="Courier New" w:hAnsi="Courier New" w:cs="Courier New"/>
+        </w:rPr>
+      </w:pPr>
+      <w:r>
+        <w:rPr>
+          <w:rFonts w:ascii="Courier New" w:hAnsi="Courier New" w:cs="Courier New"/>
+        </w:rPr>
+        <w:t>- _If a plot is provided, are the axes, title, and datum clearly defined</w:t>
+      </w:r>
+      <w:proofErr w:type="gramStart"/>
+      <w:r>
+        <w:rPr>
+          <w:rFonts w:ascii="Courier New" w:hAnsi="Courier New" w:cs="Courier New"/>
+        </w:rPr>
+        <w:t>?_</w:t>
+      </w:r>
+      <w:proofErr w:type="gramEnd"/>
+    </w:p>
+    <w:p>
+      <w:pPr>
+        <w:pStyle w:val="PlainText"/>
+        <w:rPr>
+          <w:rFonts w:ascii="Courier New" w:hAnsi="Courier New" w:cs="Courier New"/>
+        </w:rPr>
+      </w:pPr>
+    </w:p>
+    <w:p>
+      <w:pPr>
+        <w:pStyle w:val="PlainText"/>
+        <w:rPr>
+          <w:rFonts w:ascii="Courier New" w:hAnsi="Courier New" w:cs="Courier New"/>
+        </w:rPr>
+      </w:pPr>
+      <w:r>
+        <w:rPr>
+          <w:rFonts w:ascii="Courier New" w:hAnsi="Courier New" w:cs="Courier New"/>
+        </w:rPr>
+        <w:t>### Reflection</w:t>
+      </w:r>
+    </w:p>
+    <w:p>
+      <w:pPr>
+        <w:pStyle w:val="PlainText"/>
+        <w:rPr>
+          <w:rFonts w:ascii="Courier New" w:hAnsi="Courier New" w:cs="Courier New"/>
+        </w:rPr>
+      </w:pPr>
+      <w:r>
+        <w:rPr>
+          <w:rFonts w:ascii="Courier New" w:hAnsi="Courier New" w:cs="Courier New"/>
+        </w:rPr>
+        <w:t>In this section, you will summarize the entire end-to-end problem solution and discuss one or two particular aspects of the project you found interesting or difficult. You are expected to reflect on the project as a whole to show that you have a firm understanding of the entire process employed in your work. Questions to ask yourself when writing this section:</w:t>
+      </w:r>
+    </w:p>
+    <w:p>
+      <w:pPr>
+        <w:pStyle w:val="PlainText"/>
+        <w:rPr>
+          <w:rFonts w:ascii="Courier New" w:hAnsi="Courier New" w:cs="Courier New"/>
+        </w:rPr>
+      </w:pPr>
+      <w:r>
+        <w:rPr>
+          <w:rFonts w:ascii="Courier New" w:hAnsi="Courier New" w:cs="Courier New"/>
+        </w:rPr>
+        <w:t>- _Have you thoroughly summarized the entire process you used for this project</w:t>
+      </w:r>
+      <w:proofErr w:type="gramStart"/>
+      <w:r>
+        <w:rPr>
+          <w:rFonts w:ascii="Courier New" w:hAnsi="Courier New" w:cs="Courier New"/>
+        </w:rPr>
+        <w:t>?_</w:t>
+      </w:r>
+      <w:proofErr w:type="gramEnd"/>
+    </w:p>
+    <w:p>
+      <w:pPr>
+        <w:pStyle w:val="PlainText"/>
+        <w:rPr>
+          <w:rFonts w:ascii="Courier New" w:hAnsi="Courier New" w:cs="Courier New"/>
+        </w:rPr>
+      </w:pPr>
+      <w:r>
+        <w:rPr>
+          <w:rFonts w:ascii="Courier New" w:hAnsi="Courier New" w:cs="Courier New"/>
+        </w:rPr>
+        <w:t>- _Were there any interesting aspects of the project</w:t>
+      </w:r>
+      <w:proofErr w:type="gramStart"/>
+      <w:r>
+        <w:rPr>
+          <w:rFonts w:ascii="Courier New" w:hAnsi="Courier New" w:cs="Courier New"/>
+        </w:rPr>
+        <w:t>?_</w:t>
+      </w:r>
+      <w:proofErr w:type="gramEnd"/>
+    </w:p>
+    <w:p>
+      <w:pPr>
+        <w:pStyle w:val="PlainText"/>
+        <w:rPr>
+          <w:rFonts w:ascii="Courier New" w:hAnsi="Courier New" w:cs="Courier New"/>
+        </w:rPr>
+      </w:pPr>
+      <w:r>
+        <w:rPr>
+          <w:rFonts w:ascii="Courier New" w:hAnsi="Courier New" w:cs="Courier New"/>
+        </w:rPr>
+        <w:t>- _Were there any difficult aspects of the project</w:t>
+      </w:r>
+      <w:proofErr w:type="gramStart"/>
+      <w:r>
+        <w:rPr>
+          <w:rFonts w:ascii="Courier New" w:hAnsi="Courier New" w:cs="Courier New"/>
+        </w:rPr>
+        <w:t>?_</w:t>
+      </w:r>
+      <w:proofErr w:type="gramEnd"/>
+    </w:p>
+    <w:p>
+      <w:pPr>
+        <w:pStyle w:val="PlainText"/>
+        <w:rPr>
+          <w:rFonts w:ascii="Courier New" w:hAnsi="Courier New" w:cs="Courier New"/>
+        </w:rPr>
+      </w:pPr>
+      <w:r>
+        <w:rPr>
+          <w:rFonts w:ascii="Courier New" w:hAnsi="Courier New" w:cs="Courier New"/>
+        </w:rPr>
+        <w:t>- _Does the final model and solution fit your expectations for the problem, and should it be used in a general setting to solve these types of problems</w:t>
+      </w:r>
+      <w:proofErr w:type="gramStart"/>
+      <w:r>
+        <w:rPr>
+          <w:rFonts w:ascii="Courier New" w:hAnsi="Courier New" w:cs="Courier New"/>
+        </w:rPr>
+        <w:t>?_</w:t>
+      </w:r>
+      <w:proofErr w:type="gramEnd"/>
+    </w:p>
+    <w:p>
+      <w:pPr>
+        <w:pStyle w:val="PlainText"/>
+        <w:rPr>
+          <w:rFonts w:ascii="Courier New" w:hAnsi="Courier New" w:cs="Courier New"/>
+        </w:rPr>
+      </w:pPr>
+    </w:p>
+    <w:p>
+      <w:pPr>
+        <w:pStyle w:val="PlainText"/>
+        <w:rPr>
+          <w:rFonts w:ascii="Courier New" w:hAnsi="Courier New" w:cs="Courier New"/>
+        </w:rPr>
+      </w:pPr>
+      <w:r>
+        <w:rPr>
+          <w:rFonts w:ascii="Courier New" w:hAnsi="Courier New" w:cs="Courier New"/>
+        </w:rPr>
+        <w:t>### Improvement</w:t>
+      </w:r>
+    </w:p>
+    <w:p>
+      <w:pPr>
+        <w:pStyle w:val="PlainText"/>
+        <w:rPr>
+          <w:rFonts w:ascii="Courier New" w:hAnsi="Courier New" w:cs="Courier New"/>
+        </w:rPr>
+      </w:pPr>
+      <w:r>
+        <w:rPr>
+          <w:rFonts w:ascii="Courier New" w:hAnsi="Courier New" w:cs="Courier New"/>
+        </w:rPr>
+        <w:t>In this section, you will need to provide discussion as to how one aspect of the implementation you designed could be improved. As an example, consider ways your implementation can be made more general, and what would need to be modified. You do not need to make this improvement, but the potential solutions resulting from these changes are considered and compared/contrasted to your current solution. Questions to ask yourself when writing this section:</w:t>
+      </w:r>
+    </w:p>
+    <w:p>
+      <w:pPr>
+        <w:pStyle w:val="PlainText"/>
+        <w:rPr>
+          <w:rFonts w:ascii="Courier New" w:hAnsi="Courier New" w:cs="Courier New"/>
+        </w:rPr>
+      </w:pPr>
+      <w:r>
+        <w:rPr>
+          <w:rFonts w:ascii="Courier New" w:hAnsi="Courier New" w:cs="Courier New"/>
+        </w:rPr>
+        <w:t>- _Are there further improvements that could be made on the algorithms or techniques you used in this project</w:t>
+      </w:r>
+      <w:proofErr w:type="gramStart"/>
+      <w:r>
+        <w:rPr>
+          <w:rFonts w:ascii="Courier New" w:hAnsi="Courier New" w:cs="Courier New"/>
+        </w:rPr>
+        <w:t>?_</w:t>
+      </w:r>
+      <w:proofErr w:type="gramEnd"/>
+    </w:p>
+    <w:p>
+      <w:pPr>
+        <w:pStyle w:val="PlainText"/>
+        <w:rPr>
+          <w:rFonts w:ascii="Courier New" w:hAnsi="Courier New" w:cs="Courier New"/>
+        </w:rPr>
+      </w:pPr>
+      <w:r>
+        <w:rPr>
+          <w:rFonts w:ascii="Courier New" w:hAnsi="Courier New" w:cs="Courier New"/>
+        </w:rPr>
         <w:lastRenderedPageBreak/>
-        <w:t>- _Can results found from the model be trusted</w:t>
-      </w:r>
-      <w:proofErr w:type="gramStart"/>
-      <w:r>
-        <w:rPr>
-          <w:rFonts w:ascii="Courier New" w:hAnsi="Courier New" w:cs="Courier New"/>
-        </w:rPr>
-        <w:t>?_</w:t>
-      </w:r>
-      <w:proofErr w:type="gramEnd"/>
-    </w:p>
-    <w:p>
-      <w:pPr>
-        <w:pStyle w:val="PlainText"/>
-        <w:rPr>
-          <w:rFonts w:ascii="Courier New" w:hAnsi="Courier New" w:cs="Courier New"/>
-        </w:rPr>
-      </w:pPr>
-    </w:p>
-    <w:p>
-      <w:pPr>
-        <w:pStyle w:val="PlainText"/>
-        <w:rPr>
-          <w:rFonts w:ascii="Courier New" w:hAnsi="Courier New" w:cs="Courier New"/>
-        </w:rPr>
-      </w:pPr>
-      <w:r>
-        <w:rPr>
-          <w:rFonts w:ascii="Courier New" w:hAnsi="Courier New" w:cs="Courier New"/>
-        </w:rPr>
-        <w:t>### Justification</w:t>
-      </w:r>
-    </w:p>
-    <w:p>
-      <w:pPr>
-        <w:pStyle w:val="PlainText"/>
-        <w:rPr>
-          <w:rFonts w:ascii="Courier New" w:hAnsi="Courier New" w:cs="Courier New"/>
-        </w:rPr>
-      </w:pPr>
-      <w:r>
-        <w:rPr>
-          <w:rFonts w:ascii="Courier New" w:hAnsi="Courier New" w:cs="Courier New"/>
-        </w:rPr>
-        <w:t>In this section, your model’s final solution and its results should be compared to the benchmark you established earlier in the project using some type of statistical analysis. You should also justify whether these results and the solution are significant enough to have solved the problem posed in the project. Questions to ask yourself when writing this section:</w:t>
-      </w:r>
-    </w:p>
-    <w:p>
-      <w:pPr>
-        <w:pStyle w:val="PlainText"/>
-        <w:rPr>
-          <w:rFonts w:ascii="Courier New" w:hAnsi="Courier New" w:cs="Courier New"/>
-        </w:rPr>
-      </w:pPr>
-      <w:r>
-        <w:rPr>
-          <w:rFonts w:ascii="Courier New" w:hAnsi="Courier New" w:cs="Courier New"/>
-        </w:rPr>
-        <w:t>- _Are the final results found stronger than the benchmark result reported earlier</w:t>
-      </w:r>
-      <w:proofErr w:type="gramStart"/>
-      <w:r>
-        <w:rPr>
-          <w:rFonts w:ascii="Courier New" w:hAnsi="Courier New" w:cs="Courier New"/>
-        </w:rPr>
-        <w:t>?_</w:t>
-      </w:r>
-      <w:proofErr w:type="gramEnd"/>
-    </w:p>
-    <w:p>
-      <w:pPr>
-        <w:pStyle w:val="PlainText"/>
-        <w:rPr>
-          <w:rFonts w:ascii="Courier New" w:hAnsi="Courier New" w:cs="Courier New"/>
-        </w:rPr>
-      </w:pPr>
-      <w:r>
-        <w:rPr>
-          <w:rFonts w:ascii="Courier New" w:hAnsi="Courier New" w:cs="Courier New"/>
-        </w:rPr>
-        <w:t>- _Have you thoroughly analyzed and discussed the final solution</w:t>
-      </w:r>
-      <w:proofErr w:type="gramStart"/>
-      <w:r>
-        <w:rPr>
-          <w:rFonts w:ascii="Courier New" w:hAnsi="Courier New" w:cs="Courier New"/>
-        </w:rPr>
-        <w:t>?_</w:t>
-      </w:r>
-      <w:proofErr w:type="gramEnd"/>
-    </w:p>
-    <w:p>
-      <w:pPr>
-        <w:pStyle w:val="PlainText"/>
-        <w:rPr>
-          <w:rFonts w:ascii="Courier New" w:hAnsi="Courier New" w:cs="Courier New"/>
-        </w:rPr>
-      </w:pPr>
-      <w:r>
-        <w:rPr>
-          <w:rFonts w:ascii="Courier New" w:hAnsi="Courier New" w:cs="Courier New"/>
-        </w:rPr>
-        <w:t>- _Is the final solution significant enough to have solved the problem</w:t>
-      </w:r>
-      <w:proofErr w:type="gramStart"/>
-      <w:r>
-        <w:rPr>
-          <w:rFonts w:ascii="Courier New" w:hAnsi="Courier New" w:cs="Courier New"/>
-        </w:rPr>
-        <w:t>?_</w:t>
-      </w:r>
-      <w:proofErr w:type="gramEnd"/>
-    </w:p>
-    <w:p>
-      <w:pPr>
-        <w:pStyle w:val="PlainText"/>
-        <w:rPr>
-          <w:rFonts w:ascii="Courier New" w:hAnsi="Courier New" w:cs="Courier New"/>
-        </w:rPr>
-      </w:pPr>
-    </w:p>
-    <w:p>
-      <w:pPr>
-        <w:pStyle w:val="PlainText"/>
-        <w:rPr>
-          <w:rFonts w:ascii="Courier New" w:hAnsi="Courier New" w:cs="Courier New"/>
-        </w:rPr>
-      </w:pPr>
-    </w:p>
-    <w:p>
-      <w:pPr>
-        <w:pStyle w:val="PlainText"/>
-        <w:rPr>
-          <w:rFonts w:ascii="Courier New" w:hAnsi="Courier New" w:cs="Courier New"/>
-        </w:rPr>
-      </w:pPr>
-      <w:r>
-        <w:rPr>
-          <w:rFonts w:ascii="Courier New" w:hAnsi="Courier New" w:cs="Courier New"/>
-        </w:rPr>
-        <w:t>## V. Conclusion</w:t>
-      </w:r>
-    </w:p>
-    <w:p>
-      <w:pPr>
-        <w:pStyle w:val="PlainText"/>
-        <w:rPr>
-          <w:rFonts w:ascii="Courier New" w:hAnsi="Courier New" w:cs="Courier New"/>
-        </w:rPr>
-      </w:pPr>
-      <w:proofErr w:type="gramStart"/>
-      <w:r>
-        <w:rPr>
-          <w:rFonts w:ascii="Courier New" w:hAnsi="Courier New" w:cs="Courier New"/>
-        </w:rPr>
-        <w:t>_(</w:t>
-      </w:r>
-      <w:proofErr w:type="gramEnd"/>
-      <w:r>
-        <w:rPr>
-          <w:rFonts w:ascii="Courier New" w:hAnsi="Courier New" w:cs="Courier New"/>
-        </w:rPr>
-        <w:t>approx. 1-2 pages)_</w:t>
-      </w:r>
-    </w:p>
-    <w:p>
-      <w:pPr>
-        <w:pStyle w:val="PlainText"/>
-        <w:rPr>
-          <w:rFonts w:ascii="Courier New" w:hAnsi="Courier New" w:cs="Courier New"/>
-        </w:rPr>
-      </w:pPr>
-    </w:p>
-    <w:p>
-      <w:pPr>
-        <w:pStyle w:val="PlainText"/>
-        <w:rPr>
-          <w:rFonts w:ascii="Courier New" w:hAnsi="Courier New" w:cs="Courier New"/>
-        </w:rPr>
-      </w:pPr>
-      <w:r>
-        <w:rPr>
-          <w:rFonts w:ascii="Courier New" w:hAnsi="Courier New" w:cs="Courier New"/>
-        </w:rPr>
-        <w:t>### Free-Form Visualization</w:t>
-      </w:r>
-    </w:p>
-    <w:p>
-      <w:pPr>
-        <w:pStyle w:val="PlainText"/>
-        <w:rPr>
-          <w:rFonts w:ascii="Courier New" w:hAnsi="Courier New" w:cs="Courier New"/>
-        </w:rPr>
-      </w:pPr>
-      <w:r>
-        <w:rPr>
-          <w:rFonts w:ascii="Courier New" w:hAnsi="Courier New" w:cs="Courier New"/>
-        </w:rPr>
-        <w:t>In this section, you will need to provide some form of visualization that emphasizes an important quality about the project. It is much more free-form, but should reasonably support a significant result or characteristic about the problem that you want to discuss. Questions to ask yourself when writing this section:</w:t>
-      </w:r>
-    </w:p>
-    <w:p>
-      <w:pPr>
-        <w:pStyle w:val="PlainText"/>
-        <w:rPr>
-          <w:rFonts w:ascii="Courier New" w:hAnsi="Courier New" w:cs="Courier New"/>
-        </w:rPr>
-      </w:pPr>
-      <w:r>
-        <w:rPr>
-          <w:rFonts w:ascii="Courier New" w:hAnsi="Courier New" w:cs="Courier New"/>
-        </w:rPr>
-        <w:t>- _Have you visualized a relevant or important quality about the problem, dataset, input data, or results</w:t>
-      </w:r>
-      <w:proofErr w:type="gramStart"/>
-      <w:r>
-        <w:rPr>
-          <w:rFonts w:ascii="Courier New" w:hAnsi="Courier New" w:cs="Courier New"/>
-        </w:rPr>
-        <w:t>?_</w:t>
-      </w:r>
-      <w:proofErr w:type="gramEnd"/>
-    </w:p>
-    <w:p>
-      <w:pPr>
-        <w:pStyle w:val="PlainText"/>
-        <w:rPr>
-          <w:rFonts w:ascii="Courier New" w:hAnsi="Courier New" w:cs="Courier New"/>
-        </w:rPr>
-      </w:pPr>
-      <w:r>
-        <w:rPr>
-          <w:rFonts w:ascii="Courier New" w:hAnsi="Courier New" w:cs="Courier New"/>
-        </w:rPr>
-        <w:t>- _Is the visualization thoroughly analyzed and discussed</w:t>
-      </w:r>
-      <w:proofErr w:type="gramStart"/>
-      <w:r>
-        <w:rPr>
-          <w:rFonts w:ascii="Courier New" w:hAnsi="Courier New" w:cs="Courier New"/>
-        </w:rPr>
-        <w:t>?_</w:t>
-      </w:r>
-      <w:proofErr w:type="gramEnd"/>
-    </w:p>
-    <w:p>
-      <w:pPr>
-        <w:pStyle w:val="PlainText"/>
-        <w:rPr>
-          <w:rFonts w:ascii="Courier New" w:hAnsi="Courier New" w:cs="Courier New"/>
-        </w:rPr>
-      </w:pPr>
-      <w:r>
-        <w:rPr>
-          <w:rFonts w:ascii="Courier New" w:hAnsi="Courier New" w:cs="Courier New"/>
-        </w:rPr>
-        <w:t>- _If a plot is provided, are the axes, title, and datum clearly defined</w:t>
-      </w:r>
-      <w:proofErr w:type="gramStart"/>
-      <w:r>
-        <w:rPr>
-          <w:rFonts w:ascii="Courier New" w:hAnsi="Courier New" w:cs="Courier New"/>
-        </w:rPr>
-        <w:t>?_</w:t>
-      </w:r>
-      <w:proofErr w:type="gramEnd"/>
-    </w:p>
-    <w:p>
-      <w:pPr>
-        <w:pStyle w:val="PlainText"/>
-        <w:rPr>
-          <w:rFonts w:ascii="Courier New" w:hAnsi="Courier New" w:cs="Courier New"/>
-        </w:rPr>
-      </w:pPr>
-    </w:p>
-    <w:p>
-      <w:pPr>
-        <w:pStyle w:val="PlainText"/>
-        <w:rPr>
-          <w:rFonts w:ascii="Courier New" w:hAnsi="Courier New" w:cs="Courier New"/>
-        </w:rPr>
-      </w:pPr>
-      <w:r>
-        <w:rPr>
-          <w:rFonts w:ascii="Courier New" w:hAnsi="Courier New" w:cs="Courier New"/>
-        </w:rPr>
-        <w:t>### Reflection</w:t>
-      </w:r>
-    </w:p>
-    <w:p>
-      <w:pPr>
-        <w:pStyle w:val="PlainText"/>
-        <w:rPr>
-          <w:rFonts w:ascii="Courier New" w:hAnsi="Courier New" w:cs="Courier New"/>
-        </w:rPr>
-      </w:pPr>
-      <w:r>
-        <w:rPr>
-          <w:rFonts w:ascii="Courier New" w:hAnsi="Courier New" w:cs="Courier New"/>
-        </w:rPr>
-        <w:t>In this section, you will summarize the entire end-to-end problem solution and discuss one or two particular aspects of the project you found interesting or difficult. You are expected to reflect on the project as a whole to show that you have a firm understanding of the entire process employed in your work. Questions to ask yourself when writing this section:</w:t>
-      </w:r>
-    </w:p>
-    <w:p>
-      <w:pPr>
-        <w:pStyle w:val="PlainText"/>
-        <w:rPr>
-          <w:rFonts w:ascii="Courier New" w:hAnsi="Courier New" w:cs="Courier New"/>
-        </w:rPr>
-      </w:pPr>
-      <w:r>
-        <w:rPr>
-          <w:rFonts w:ascii="Courier New" w:hAnsi="Courier New" w:cs="Courier New"/>
-        </w:rPr>
-        <w:t>- _Have you thoroughly summarized the entire process you used for this project</w:t>
-      </w:r>
-      <w:proofErr w:type="gramStart"/>
-      <w:r>
-        <w:rPr>
-          <w:rFonts w:ascii="Courier New" w:hAnsi="Courier New" w:cs="Courier New"/>
-        </w:rPr>
-        <w:t>?_</w:t>
-      </w:r>
-      <w:proofErr w:type="gramEnd"/>
-    </w:p>
-    <w:p>
-      <w:pPr>
-        <w:pStyle w:val="PlainText"/>
-        <w:rPr>
-          <w:rFonts w:ascii="Courier New" w:hAnsi="Courier New" w:cs="Courier New"/>
-        </w:rPr>
-      </w:pPr>
-      <w:r>
-        <w:rPr>
-          <w:rFonts w:ascii="Courier New" w:hAnsi="Courier New" w:cs="Courier New"/>
-        </w:rPr>
-        <w:t>- _Were there any interesting aspects of the project</w:t>
-      </w:r>
-      <w:proofErr w:type="gramStart"/>
-      <w:r>
-        <w:rPr>
-          <w:rFonts w:ascii="Courier New" w:hAnsi="Courier New" w:cs="Courier New"/>
-        </w:rPr>
-        <w:t>?_</w:t>
-      </w:r>
-      <w:proofErr w:type="gramEnd"/>
-    </w:p>
-    <w:p>
-      <w:pPr>
-        <w:pStyle w:val="PlainText"/>
-        <w:rPr>
-          <w:rFonts w:ascii="Courier New" w:hAnsi="Courier New" w:cs="Courier New"/>
-        </w:rPr>
-      </w:pPr>
-      <w:r>
-        <w:rPr>
-          <w:rFonts w:ascii="Courier New" w:hAnsi="Courier New" w:cs="Courier New"/>
-        </w:rPr>
-        <w:t>- _Were there any difficult aspects of the project</w:t>
-      </w:r>
-      <w:proofErr w:type="gramStart"/>
-      <w:r>
-        <w:rPr>
-          <w:rFonts w:ascii="Courier New" w:hAnsi="Courier New" w:cs="Courier New"/>
-        </w:rPr>
-        <w:t>?_</w:t>
-      </w:r>
-      <w:proofErr w:type="gramEnd"/>
-    </w:p>
-    <w:p>
-      <w:pPr>
-        <w:pStyle w:val="PlainText"/>
-        <w:rPr>
-          <w:rFonts w:ascii="Courier New" w:hAnsi="Courier New" w:cs="Courier New"/>
-        </w:rPr>
-      </w:pPr>
-      <w:r>
-        <w:rPr>
-          <w:rFonts w:ascii="Courier New" w:hAnsi="Courier New" w:cs="Courier New"/>
-        </w:rPr>
-        <w:t>- _Does the final model and solution fit your expectations for the problem, and should it be used in a general setting to solve these types of problems</w:t>
-      </w:r>
-      <w:proofErr w:type="gramStart"/>
-      <w:r>
-        <w:rPr>
-          <w:rFonts w:ascii="Courier New" w:hAnsi="Courier New" w:cs="Courier New"/>
-        </w:rPr>
-        <w:t>?_</w:t>
-      </w:r>
-      <w:proofErr w:type="gramEnd"/>
-    </w:p>
-    <w:p>
-      <w:pPr>
-        <w:pStyle w:val="PlainText"/>
-        <w:rPr>
-          <w:rFonts w:ascii="Courier New" w:hAnsi="Courier New" w:cs="Courier New"/>
-        </w:rPr>
-      </w:pPr>
-    </w:p>
-    <w:p>
-      <w:pPr>
-        <w:pStyle w:val="PlainText"/>
-        <w:rPr>
-          <w:rFonts w:ascii="Courier New" w:hAnsi="Courier New" w:cs="Courier New"/>
-        </w:rPr>
-      </w:pPr>
-      <w:r>
-        <w:rPr>
-          <w:rFonts w:ascii="Courier New" w:hAnsi="Courier New" w:cs="Courier New"/>
-        </w:rPr>
-        <w:t>### Improvement</w:t>
-      </w:r>
-    </w:p>
-    <w:p>
-      <w:pPr>
-        <w:pStyle w:val="PlainText"/>
-        <w:rPr>
-          <w:rFonts w:ascii="Courier New" w:hAnsi="Courier New" w:cs="Courier New"/>
-        </w:rPr>
-      </w:pPr>
-      <w:r>
-        <w:rPr>
-          <w:rFonts w:ascii="Courier New" w:hAnsi="Courier New" w:cs="Courier New"/>
-        </w:rPr>
-        <w:t>In this section, you will need to provide discussion as to how one aspect of the implementation you designed could be improved. As an example, consider ways your implementation can be made more general, and what would need to be modified. You do not need to make this improvement, but the potential solutions resulting from these changes are considered and compared/contrasted to your current solution. Questions to ask yourself when writing this section:</w:t>
-      </w:r>
-    </w:p>
-    <w:p>
-      <w:pPr>
-        <w:pStyle w:val="PlainText"/>
-        <w:rPr>
-          <w:rFonts w:ascii="Courier New" w:hAnsi="Courier New" w:cs="Courier New"/>
-        </w:rPr>
-      </w:pPr>
-      <w:r>
-        <w:rPr>
-          <w:rFonts w:ascii="Courier New" w:hAnsi="Courier New" w:cs="Courier New"/>
-        </w:rPr>
-        <w:lastRenderedPageBreak/>
-        <w:t>- _Are there further improvements that could be made on the algorithms or techniques you used in this project</w:t>
-      </w:r>
-      <w:proofErr w:type="gramStart"/>
-      <w:r>
-        <w:rPr>
-          <w:rFonts w:ascii="Courier New" w:hAnsi="Courier New" w:cs="Courier New"/>
-        </w:rPr>
-        <w:t>?_</w:t>
-      </w:r>
-      <w:proofErr w:type="gramEnd"/>
-    </w:p>
-    <w:p>
-      <w:pPr>
-        <w:pStyle w:val="PlainText"/>
-        <w:rPr>
-          <w:rFonts w:ascii="Courier New" w:hAnsi="Courier New" w:cs="Courier New"/>
-        </w:rPr>
-      </w:pPr>
-      <w:r>
-        <w:rPr>
-          <w:rFonts w:ascii="Courier New" w:hAnsi="Courier New" w:cs="Courier New"/>
-        </w:rPr>
         <w:t>- _Were there algorithms or techniques you researched that you did not know how to implement, but would consider using if you knew how</w:t>
       </w:r>
       <w:proofErr w:type="gramStart"/>

</xml_diff>

<commit_message>
Add refinement to the report
</commit_message>
<xml_diff>
--- a/capstone_report.docx
+++ b/capstone_report.docx
@@ -13,16 +13,8 @@
         <w:rPr>
           <w:rFonts w:ascii="Courier New" w:hAnsi="Courier New" w:cs="Courier New"/>
         </w:rPr>
-        <w:t xml:space="preserve"># Machine Learning Engineer </w:t>
-      </w:r>
-      <w:proofErr w:type="spellStart"/>
-      <w:r>
-        <w:rPr>
-          <w:rFonts w:ascii="Courier New" w:hAnsi="Courier New" w:cs="Courier New"/>
-        </w:rPr>
-        <w:t>Nanodegree</w:t>
-      </w:r>
-      <w:proofErr w:type="spellEnd"/>
+        <w:t># Machine Learning Engineer Nanodegree</w:t>
+      </w:r>
     </w:p>
     <w:p>
       <w:pPr>
@@ -45,33 +37,11 @@
           <w:rFonts w:ascii="Courier New" w:hAnsi="Courier New" w:cs="Courier New"/>
         </w:rPr>
       </w:pPr>
-      <w:proofErr w:type="spellStart"/>
-      <w:r>
-        <w:rPr>
-          <w:rFonts w:ascii="Courier New" w:hAnsi="Courier New" w:cs="Courier New"/>
-        </w:rPr>
-        <w:t>Lilit</w:t>
-      </w:r>
-      <w:proofErr w:type="spellEnd"/>
-      <w:r>
-        <w:rPr>
-          <w:rFonts w:ascii="Courier New" w:hAnsi="Courier New" w:cs="Courier New"/>
-        </w:rPr>
-        <w:t xml:space="preserve"> </w:t>
-      </w:r>
-      <w:proofErr w:type="spellStart"/>
-      <w:r>
-        <w:rPr>
-          <w:rFonts w:ascii="Courier New" w:hAnsi="Courier New" w:cs="Courier New"/>
-        </w:rPr>
-        <w:t>Sargsyan</w:t>
-      </w:r>
-      <w:proofErr w:type="spellEnd"/>
-      <w:r>
-        <w:rPr>
-          <w:rFonts w:ascii="Courier New" w:hAnsi="Courier New" w:cs="Courier New"/>
-        </w:rPr>
-        <w:t xml:space="preserve">  </w:t>
+      <w:r>
+        <w:rPr>
+          <w:rFonts w:ascii="Courier New" w:hAnsi="Courier New" w:cs="Courier New"/>
+        </w:rPr>
+        <w:t xml:space="preserve">Lilit Sargsyan  </w:t>
       </w:r>
     </w:p>
     <w:p>
@@ -684,14 +654,12 @@
           <w:rFonts w:ascii="Courier New" w:hAnsi="Courier New" w:cs="Courier New"/>
         </w:rPr>
       </w:pPr>
-      <w:proofErr w:type="spellStart"/>
       <w:r>
         <w:rPr>
           <w:rFonts w:ascii="Courier New" w:hAnsi="Courier New" w:cs="Courier New"/>
         </w:rPr>
         <w:t>Severe_toxic</w:t>
       </w:r>
-      <w:proofErr w:type="spellEnd"/>
     </w:p>
     <w:p>
       <w:pPr>
@@ -740,14 +708,12 @@
           <w:rFonts w:ascii="Courier New" w:hAnsi="Courier New" w:cs="Courier New"/>
         </w:rPr>
       </w:pPr>
-      <w:proofErr w:type="spellStart"/>
       <w:r>
         <w:rPr>
           <w:rFonts w:ascii="Courier New" w:hAnsi="Courier New" w:cs="Courier New"/>
         </w:rPr>
         <w:t>Identity_hate</w:t>
       </w:r>
-      <w:proofErr w:type="spellEnd"/>
     </w:p>
     <w:p>
       <w:pPr>
@@ -995,63 +961,7 @@
         <w:rPr>
           <w:rFonts w:ascii="Courier New" w:hAnsi="Courier New" w:cs="Courier New"/>
         </w:rPr>
-        <w:t>area under receiver operating characteristic curve). ROC is a set of {</w:t>
-      </w:r>
-      <w:proofErr w:type="spellStart"/>
-      <w:r>
-        <w:rPr>
-          <w:rFonts w:ascii="Courier New" w:hAnsi="Courier New" w:cs="Courier New"/>
-        </w:rPr>
-        <w:t>tp</w:t>
-      </w:r>
-      <w:proofErr w:type="spellEnd"/>
-      <w:r>
-        <w:rPr>
-          <w:rFonts w:ascii="Courier New" w:hAnsi="Courier New" w:cs="Courier New"/>
-        </w:rPr>
-        <w:t xml:space="preserve"> rate, </w:t>
-      </w:r>
-      <w:proofErr w:type="spellStart"/>
-      <w:r>
-        <w:rPr>
-          <w:rFonts w:ascii="Courier New" w:hAnsi="Courier New" w:cs="Courier New"/>
-        </w:rPr>
-        <w:t>fp</w:t>
-      </w:r>
-      <w:proofErr w:type="spellEnd"/>
-      <w:r>
-        <w:rPr>
-          <w:rFonts w:ascii="Courier New" w:hAnsi="Courier New" w:cs="Courier New"/>
-        </w:rPr>
-        <w:t xml:space="preserve"> rate} where </w:t>
-      </w:r>
-      <w:proofErr w:type="spellStart"/>
-      <w:r>
-        <w:rPr>
-          <w:rFonts w:ascii="Courier New" w:hAnsi="Courier New" w:cs="Courier New"/>
-        </w:rPr>
-        <w:t>tp</w:t>
-      </w:r>
-      <w:proofErr w:type="spellEnd"/>
-      <w:r>
-        <w:rPr>
-          <w:rFonts w:ascii="Courier New" w:hAnsi="Courier New" w:cs="Courier New"/>
-        </w:rPr>
-        <w:t xml:space="preserve"> is the true positive rate (positives correctly classified divided by total positives) and </w:t>
-      </w:r>
-      <w:proofErr w:type="spellStart"/>
-      <w:r>
-        <w:rPr>
-          <w:rFonts w:ascii="Courier New" w:hAnsi="Courier New" w:cs="Courier New"/>
-        </w:rPr>
-        <w:t>fp</w:t>
-      </w:r>
-      <w:proofErr w:type="spellEnd"/>
-      <w:r>
-        <w:rPr>
-          <w:rFonts w:ascii="Courier New" w:hAnsi="Courier New" w:cs="Courier New"/>
-        </w:rPr>
-        <w:t xml:space="preserve"> is true negative rate (negatives </w:t>
+        <w:t xml:space="preserve">area under receiver operating characteristic curve). ROC is a set of {tp rate, fp rate} where tp is the true positive rate (positives correctly classified divided by total positives) and fp is true negative rate (negatives </w:t>
       </w:r>
       <w:r>
         <w:rPr>
@@ -1113,7 +1023,6 @@
         </w:rPr>
         <w:t xml:space="preserve"> </w:t>
       </w:r>
-      <w:proofErr w:type="gramStart"/>
       <w:r>
         <w:rPr>
           <w:rFonts w:ascii="Courier New" w:hAnsi="Courier New" w:cs="Courier New"/>
@@ -1123,7 +1032,6 @@
         </w:rPr>
         <w:t>p</w:t>
       </w:r>
-      <w:proofErr w:type="gramEnd"/>
       <w:r>
         <w:rPr>
           <w:rFonts w:ascii="Courier New" w:hAnsi="Courier New" w:cs="Courier New"/>
@@ -1370,23 +1278,13 @@
       <w:r>
         <w:t xml:space="preserve">        </w:t>
       </w:r>
-      <w:proofErr w:type="spellStart"/>
       <w:r>
         <w:rPr>
           <w:rFonts w:ascii="Courier New" w:hAnsi="Courier New" w:cs="Courier New"/>
           <w:sz w:val="24"/>
           <w:szCs w:val="24"/>
         </w:rPr>
-        <w:t>tp</w:t>
-      </w:r>
-      <w:proofErr w:type="spellEnd"/>
-      <w:r>
-        <w:rPr>
-          <w:rFonts w:ascii="Courier New" w:hAnsi="Courier New" w:cs="Courier New"/>
-          <w:sz w:val="24"/>
-          <w:szCs w:val="24"/>
-        </w:rPr>
-        <w:t xml:space="preserve"> rate</w:t>
+        <w:t>tp rate</w:t>
       </w:r>
       <w:r>
         <w:rPr>
@@ -1468,11 +1366,9 @@
           <w:rFonts w:ascii="Courier New" w:hAnsi="Courier New" w:cs="Courier New"/>
         </w:rPr>
       </w:pPr>
-      <w:proofErr w:type="gramStart"/>
       <w:r>
         <w:t>class</w:t>
       </w:r>
-      <w:proofErr w:type="gramEnd"/>
     </w:p>
     <w:p>
       <w:pPr>
@@ -1507,23 +1403,13 @@
         </w:rPr>
         <w:t xml:space="preserve">                </w:t>
       </w:r>
-      <w:proofErr w:type="spellStart"/>
       <w:r>
         <w:rPr>
           <w:rFonts w:ascii="Courier New" w:hAnsi="Courier New" w:cs="Courier New"/>
           <w:sz w:val="24"/>
           <w:szCs w:val="24"/>
         </w:rPr>
-        <w:t>fp</w:t>
-      </w:r>
-      <w:proofErr w:type="spellEnd"/>
-      <w:r>
-        <w:rPr>
-          <w:rFonts w:ascii="Courier New" w:hAnsi="Courier New" w:cs="Courier New"/>
-          <w:sz w:val="24"/>
-          <w:szCs w:val="24"/>
-        </w:rPr>
-        <w:t xml:space="preserve"> rate =</w:t>
+        <w:t>fp rate =</w:t>
       </w:r>
       <w:r>
         <w:rPr>
@@ -1647,35 +1533,7 @@
         <w:rPr>
           <w:rFonts w:ascii="Courier New" w:hAnsi="Courier New" w:cs="Courier New"/>
         </w:rPr>
-        <w:t xml:space="preserve"> in which </w:t>
-      </w:r>
-      <w:proofErr w:type="spellStart"/>
-      <w:r>
-        <w:rPr>
-          <w:rFonts w:ascii="Courier New" w:hAnsi="Courier New" w:cs="Courier New"/>
-        </w:rPr>
-        <w:t>tp</w:t>
-      </w:r>
-      <w:proofErr w:type="spellEnd"/>
-      <w:r>
-        <w:rPr>
-          <w:rFonts w:ascii="Courier New" w:hAnsi="Courier New" w:cs="Courier New"/>
-        </w:rPr>
-        <w:t xml:space="preserve"> rate is plotted on the Y axis and </w:t>
-      </w:r>
-      <w:proofErr w:type="spellStart"/>
-      <w:r>
-        <w:rPr>
-          <w:rFonts w:ascii="Courier New" w:hAnsi="Courier New" w:cs="Courier New"/>
-        </w:rPr>
-        <w:t>fp</w:t>
-      </w:r>
-      <w:proofErr w:type="spellEnd"/>
-      <w:r>
-        <w:rPr>
-          <w:rFonts w:ascii="Courier New" w:hAnsi="Courier New" w:cs="Courier New"/>
-        </w:rPr>
-        <w:t xml:space="preserve"> rate is plotted on the X axis. AUC is the area under ROC curve.</w:t>
+        <w:t xml:space="preserve"> in which tp rate is plotted on the Y axis and fp rate is plotted on the X axis. AUC is the area under ROC curve.</w:t>
       </w:r>
       <w:r>
         <w:rPr>
@@ -1960,21 +1818,7 @@
         <w:rPr>
           <w:rFonts w:ascii="Courier New" w:hAnsi="Courier New" w:cs="Courier New"/>
         </w:rPr>
-        <w:t>(</w:t>
-      </w:r>
-      <w:proofErr w:type="spellStart"/>
-      <w:r>
-        <w:rPr>
-          <w:rFonts w:ascii="Courier New" w:hAnsi="Courier New" w:cs="Courier New"/>
-        </w:rPr>
-        <w:t>tp</w:t>
-      </w:r>
-      <w:proofErr w:type="spellEnd"/>
-      <w:r>
-        <w:rPr>
-          <w:rFonts w:ascii="Courier New" w:hAnsi="Courier New" w:cs="Courier New"/>
-        </w:rPr>
-        <w:t>) and not toxic comment</w:t>
+        <w:t>(tp) and not toxic comment</w:t>
       </w:r>
       <w:r>
         <w:rPr>
@@ -1986,21 +1830,7 @@
         <w:rPr>
           <w:rFonts w:ascii="Courier New" w:hAnsi="Courier New" w:cs="Courier New"/>
         </w:rPr>
-        <w:t>(</w:t>
-      </w:r>
-      <w:proofErr w:type="spellStart"/>
-      <w:r>
-        <w:rPr>
-          <w:rFonts w:ascii="Courier New" w:hAnsi="Courier New" w:cs="Courier New"/>
-        </w:rPr>
-        <w:t>fp</w:t>
-      </w:r>
-      <w:proofErr w:type="spellEnd"/>
-      <w:r>
-        <w:rPr>
-          <w:rFonts w:ascii="Courier New" w:hAnsi="Courier New" w:cs="Courier New"/>
-        </w:rPr>
-        <w:t>)</w:t>
+        <w:t>(fp)</w:t>
       </w:r>
       <w:r>
         <w:rPr>
@@ -2670,19 +2500,11 @@
           <w:rFonts w:ascii="Courier New" w:hAnsi="Courier New" w:cs="Courier New"/>
         </w:rPr>
       </w:pPr>
-      <w:proofErr w:type="gramStart"/>
-      <w:r>
-        <w:rPr>
-          <w:rFonts w:ascii="Courier New" w:hAnsi="Courier New" w:cs="Courier New"/>
-        </w:rPr>
-        <w:t>bars</w:t>
-      </w:r>
-      <w:proofErr w:type="gramEnd"/>
-      <w:r>
-        <w:rPr>
-          <w:rFonts w:ascii="Courier New" w:hAnsi="Courier New" w:cs="Courier New"/>
-        </w:rPr>
-        <w:t xml:space="preserve"> by their types:</w:t>
+      <w:r>
+        <w:rPr>
+          <w:rFonts w:ascii="Courier New" w:hAnsi="Courier New" w:cs="Courier New"/>
+        </w:rPr>
+        <w:t>bars by their types:</w:t>
       </w:r>
     </w:p>
     <w:p>
@@ -2799,21 +2621,7 @@
         <w:rPr>
           <w:rFonts w:ascii="Courier New" w:hAnsi="Courier New" w:cs="Courier New"/>
         </w:rPr>
-        <w:t xml:space="preserve">ost of toxic comments are of type toxic that’s because other type of toxic comments (like </w:t>
-      </w:r>
-      <w:proofErr w:type="spellStart"/>
-      <w:r>
-        <w:rPr>
-          <w:rFonts w:ascii="Courier New" w:hAnsi="Courier New" w:cs="Courier New"/>
-        </w:rPr>
-        <w:t>severe_toxic</w:t>
-      </w:r>
-      <w:proofErr w:type="spellEnd"/>
-      <w:r>
-        <w:rPr>
-          <w:rFonts w:ascii="Courier New" w:hAnsi="Courier New" w:cs="Courier New"/>
-        </w:rPr>
-        <w:t>) can also be type of toxic.</w:t>
+        <w:t>ost of toxic comments are of type toxic that’s because other type of toxic comments (like severe_toxic) can also be type of toxic.</w:t>
       </w:r>
       <w:r>
         <w:rPr>
@@ -3129,19 +2937,11 @@
           <w:rFonts w:ascii="Courier New" w:hAnsi="Courier New" w:cs="Courier New"/>
         </w:rPr>
       </w:pPr>
-      <w:proofErr w:type="gramStart"/>
-      <w:r>
-        <w:rPr>
-          <w:rFonts w:ascii="Courier New" w:hAnsi="Courier New" w:cs="Courier New"/>
-        </w:rPr>
-        <w:t>vector</w:t>
-      </w:r>
-      <w:proofErr w:type="gramEnd"/>
-      <w:r>
-        <w:rPr>
-          <w:rFonts w:ascii="Courier New" w:hAnsi="Courier New" w:cs="Courier New"/>
-        </w:rPr>
-        <w:t xml:space="preserve"> represents the projection of the word into a continuous vector space. The position of a word within the vector space is learned from text and is based on the words that surround the word when it is used.</w:t>
+      <w:r>
+        <w:rPr>
+          <w:rFonts w:ascii="Courier New" w:hAnsi="Courier New" w:cs="Courier New"/>
+        </w:rPr>
+        <w:t>vector represents the projection of the word into a continuous vector space. The position of a word within the vector space is learned from text and is based on the words that surround the word when it is used.</w:t>
       </w:r>
     </w:p>
     <w:p>
@@ -3156,49 +2956,7 @@
         <w:rPr>
           <w:rFonts w:ascii="Courier New" w:hAnsi="Courier New" w:cs="Courier New"/>
         </w:rPr>
-        <w:t xml:space="preserve">For Embedding layer 3 arguments required to be specified, these arguments are </w:t>
-      </w:r>
-      <w:proofErr w:type="spellStart"/>
-      <w:r>
-        <w:rPr>
-          <w:rFonts w:ascii="Courier New" w:hAnsi="Courier New" w:cs="Courier New"/>
-        </w:rPr>
-        <w:t>inpute_dim</w:t>
-      </w:r>
-      <w:proofErr w:type="spellEnd"/>
-      <w:r>
-        <w:rPr>
-          <w:rFonts w:ascii="Courier New" w:hAnsi="Courier New" w:cs="Courier New"/>
-        </w:rPr>
-        <w:t xml:space="preserve">, </w:t>
-      </w:r>
-      <w:proofErr w:type="spellStart"/>
-      <w:r>
-        <w:rPr>
-          <w:rFonts w:ascii="Courier New" w:hAnsi="Courier New" w:cs="Courier New"/>
-        </w:rPr>
-        <w:t>output_dim</w:t>
-      </w:r>
-      <w:proofErr w:type="spellEnd"/>
-      <w:r>
-        <w:rPr>
-          <w:rFonts w:ascii="Courier New" w:hAnsi="Courier New" w:cs="Courier New"/>
-        </w:rPr>
-        <w:t xml:space="preserve">, </w:t>
-      </w:r>
-      <w:proofErr w:type="spellStart"/>
-      <w:r>
-        <w:rPr>
-          <w:rFonts w:ascii="Courier New" w:hAnsi="Courier New" w:cs="Courier New"/>
-        </w:rPr>
-        <w:t>input_length</w:t>
-      </w:r>
-      <w:proofErr w:type="spellEnd"/>
-      <w:r>
-        <w:rPr>
-          <w:rFonts w:ascii="Courier New" w:hAnsi="Courier New" w:cs="Courier New"/>
-        </w:rPr>
-        <w:t xml:space="preserve"> (will go deeper here in Implementation section).</w:t>
+        <w:t>For Embedding layer 3 arguments required to be specified, these arguments are inpute_dim, output_dim, input_length (will go deeper here in Implementation section).</w:t>
       </w:r>
     </w:p>
     <w:p>
@@ -3263,14 +3021,12 @@
         </w:rPr>
         <w:t xml:space="preserve">using Back Propagation </w:t>
       </w:r>
-      <w:proofErr w:type="gramStart"/>
       <w:r>
         <w:rPr>
           <w:rFonts w:ascii="Courier New" w:hAnsi="Courier New" w:cs="Courier New"/>
         </w:rPr>
         <w:t>Through</w:t>
       </w:r>
-      <w:proofErr w:type="gramEnd"/>
       <w:r>
         <w:rPr>
           <w:rFonts w:ascii="Courier New" w:hAnsi="Courier New" w:cs="Courier New"/>
@@ -3281,43 +3037,7 @@
         <w:rPr>
           <w:rFonts w:ascii="Courier New" w:hAnsi="Courier New" w:cs="Courier New"/>
         </w:rPr>
-        <w:t xml:space="preserve"> Parameters to be tuned are units (smart neurons), dropout, </w:t>
-      </w:r>
-      <w:proofErr w:type="spellStart"/>
-      <w:r>
-        <w:rPr>
-          <w:rFonts w:ascii="Courier New" w:hAnsi="Courier New" w:cs="Courier New"/>
-        </w:rPr>
-        <w:t>recurrent_dropout</w:t>
-      </w:r>
-      <w:proofErr w:type="spellEnd"/>
-      <w:r>
-        <w:rPr>
-          <w:rFonts w:ascii="Courier New" w:hAnsi="Courier New" w:cs="Courier New"/>
-        </w:rPr>
-        <w:t xml:space="preserve">, </w:t>
-      </w:r>
-      <w:proofErr w:type="spellStart"/>
-      <w:proofErr w:type="gramStart"/>
-      <w:r>
-        <w:rPr>
-          <w:rFonts w:ascii="Courier New" w:hAnsi="Courier New" w:cs="Courier New"/>
-        </w:rPr>
-        <w:t>return</w:t>
-      </w:r>
-      <w:proofErr w:type="gramEnd"/>
-      <w:r>
-        <w:rPr>
-          <w:rFonts w:ascii="Courier New" w:hAnsi="Courier New" w:cs="Courier New"/>
-        </w:rPr>
-        <w:t>_sequences</w:t>
-      </w:r>
-      <w:proofErr w:type="spellEnd"/>
-      <w:r>
-        <w:rPr>
-          <w:rFonts w:ascii="Courier New" w:hAnsi="Courier New" w:cs="Courier New"/>
-        </w:rPr>
-        <w:t>.</w:t>
+        <w:t xml:space="preserve"> Parameters to be tuned are units (smart neurons), dropout, recurrent_dropout, return_sequences.</w:t>
       </w:r>
     </w:p>
     <w:p>
@@ -3382,27 +3102,13 @@
         <w:rPr>
           <w:rFonts w:ascii="Courier New" w:hAnsi="Courier New" w:cs="Courier New"/>
         </w:rPr>
-        <w:t>The parameters to be tuned is the same as with LSTM</w:t>
-      </w:r>
-      <w:proofErr w:type="gramStart"/>
-      <w:r>
-        <w:rPr>
-          <w:rFonts w:ascii="Courier New" w:hAnsi="Courier New" w:cs="Courier New"/>
-        </w:rPr>
-        <w:t>.</w:t>
-      </w:r>
-      <w:r>
-        <w:rPr>
-          <w:rFonts w:ascii="Courier New" w:hAnsi="Courier New" w:cs="Courier New"/>
-        </w:rPr>
-        <w:t>(</w:t>
-      </w:r>
-      <w:proofErr w:type="gramEnd"/>
-      <w:r>
-        <w:rPr>
-          <w:rFonts w:ascii="Courier New" w:hAnsi="Courier New" w:cs="Courier New"/>
-        </w:rPr>
-        <w:t xml:space="preserve">more about GRU layers can be found </w:t>
+        <w:t>The parameters to be tuned is the same as with LSTM.</w:t>
+      </w:r>
+      <w:r>
+        <w:rPr>
+          <w:rFonts w:ascii="Courier New" w:hAnsi="Courier New" w:cs="Courier New"/>
+        </w:rPr>
+        <w:t xml:space="preserve">(more about GRU layers can be found </w:t>
       </w:r>
       <w:hyperlink r:id="rId15" w:history="1">
         <w:r>
@@ -3503,16 +3209,12 @@
         </w:rPr>
         <w:t xml:space="preserve">model compiling and fitting. </w:t>
       </w:r>
-      <w:proofErr w:type="spellStart"/>
-      <w:proofErr w:type="gramStart"/>
       <w:r>
         <w:rPr>
           <w:rFonts w:ascii="Courier New" w:hAnsi="Courier New" w:cs="Courier New"/>
         </w:rPr>
         <w:t>hyperparameters</w:t>
       </w:r>
-      <w:proofErr w:type="spellEnd"/>
-      <w:proofErr w:type="gramEnd"/>
       <w:r>
         <w:rPr>
           <w:rFonts w:ascii="Courier New" w:hAnsi="Courier New" w:cs="Courier New"/>
@@ -3535,35 +3237,7 @@
         <w:rPr>
           <w:rFonts w:ascii="Courier New" w:hAnsi="Courier New" w:cs="Courier New"/>
         </w:rPr>
-        <w:t xml:space="preserve"> epochs, </w:t>
-      </w:r>
-      <w:proofErr w:type="spellStart"/>
-      <w:r>
-        <w:rPr>
-          <w:rFonts w:ascii="Courier New" w:hAnsi="Courier New" w:cs="Courier New"/>
-        </w:rPr>
-        <w:t>batch_size</w:t>
-      </w:r>
-      <w:proofErr w:type="spellEnd"/>
-      <w:r>
-        <w:rPr>
-          <w:rFonts w:ascii="Courier New" w:hAnsi="Courier New" w:cs="Courier New"/>
-        </w:rPr>
-        <w:t xml:space="preserve">, </w:t>
-      </w:r>
-      <w:proofErr w:type="spellStart"/>
-      <w:r>
-        <w:rPr>
-          <w:rFonts w:ascii="Courier New" w:hAnsi="Courier New" w:cs="Courier New"/>
-        </w:rPr>
-        <w:t>validation_split</w:t>
-      </w:r>
-      <w:proofErr w:type="spellEnd"/>
-      <w:r>
-        <w:rPr>
-          <w:rFonts w:ascii="Courier New" w:hAnsi="Courier New" w:cs="Courier New"/>
-        </w:rPr>
-        <w:t>.</w:t>
+        <w:t xml:space="preserve"> epochs, batch_size, validation_split.</w:t>
       </w:r>
     </w:p>
     <w:p>
@@ -3702,7 +3376,7 @@
           </mc:Choice>
           <mc:Fallback>
             <w:pict>
-              <v:line w14:anchorId="72A90EC1" id="Straight Connector 15" o:spid="_x0000_s1026" style="position:absolute;z-index:251666432;visibility:visible;mso-wrap-style:square;mso-wrap-distance-left:9pt;mso-wrap-distance-top:0;mso-wrap-distance-right:9pt;mso-wrap-distance-bottom:0;mso-position-horizontal:left;mso-position-horizontal-relative:margin;mso-position-vertical:absolute;mso-position-vertical-relative:text" from="0,3.6pt" to="147.75pt,3.6pt" o:gfxdata="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" strokecolor="black [3200]" strokeweight="1pt">
+              <v:line w14:anchorId="0C7C2D72" id="Straight Connector 15" o:spid="_x0000_s1026" style="position:absolute;z-index:251666432;visibility:visible;mso-wrap-style:square;mso-wrap-distance-left:9pt;mso-wrap-distance-top:0;mso-wrap-distance-right:9pt;mso-wrap-distance-bottom:0;mso-position-horizontal:left;mso-position-horizontal-relative:margin;mso-position-vertical:absolute;mso-position-vertical-relative:text" from="0,3.6pt" to="147.75pt,3.6pt" o:gfxdata="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" strokecolor="black [3200]" strokeweight="1pt">
                 <v:stroke joinstyle="miter"/>
                 <w10:wrap anchorx="margin"/>
               </v:line>
@@ -3970,21 +3644,7 @@
         <w:rPr>
           <w:rFonts w:ascii="Courier New" w:hAnsi="Courier New" w:cs="Courier New"/>
         </w:rPr>
-        <w:t xml:space="preserve">The leader board on </w:t>
-      </w:r>
-      <w:proofErr w:type="spellStart"/>
-      <w:r>
-        <w:rPr>
-          <w:rFonts w:ascii="Courier New" w:hAnsi="Courier New" w:cs="Courier New"/>
-        </w:rPr>
-        <w:t>Kaggle</w:t>
-      </w:r>
-      <w:proofErr w:type="spellEnd"/>
-      <w:r>
-        <w:rPr>
-          <w:rFonts w:ascii="Courier New" w:hAnsi="Courier New" w:cs="Courier New"/>
-        </w:rPr>
-        <w:t xml:space="preserve"> shows achieving ROC AUC score </w:t>
+        <w:t xml:space="preserve">The leader board on Kaggle shows achieving ROC AUC score </w:t>
       </w:r>
       <w:r>
         <w:rPr>
@@ -4177,21 +3837,7 @@
         <w:rPr>
           <w:rFonts w:ascii="Courier New" w:hAnsi="Courier New" w:cs="Courier New"/>
         </w:rPr>
-        <w:t xml:space="preserve">We keep to kind of data one for our model and one for evaluating our data in </w:t>
-      </w:r>
-      <w:proofErr w:type="spellStart"/>
-      <w:r>
-        <w:rPr>
-          <w:rFonts w:ascii="Courier New" w:hAnsi="Courier New" w:cs="Courier New"/>
-        </w:rPr>
-        <w:t>kaggle</w:t>
-      </w:r>
-      <w:proofErr w:type="spellEnd"/>
-      <w:r>
-        <w:rPr>
-          <w:rFonts w:ascii="Courier New" w:hAnsi="Courier New" w:cs="Courier New"/>
-        </w:rPr>
-        <w:t>.</w:t>
+        <w:t>We keep to kind of data one for our model and one for evaluating our data in kaggle.</w:t>
       </w:r>
     </w:p>
     <w:p>
@@ -4271,35 +3917,7 @@
         <w:rPr>
           <w:rFonts w:ascii="Courier New" w:hAnsi="Courier New" w:cs="Courier New"/>
         </w:rPr>
-        <w:t>'</w:t>
-      </w:r>
-      <w:proofErr w:type="spellStart"/>
-      <w:r>
-        <w:rPr>
-          <w:rFonts w:ascii="Courier New" w:hAnsi="Courier New" w:cs="Courier New"/>
-        </w:rPr>
-        <w:t>severe_toxic</w:t>
-      </w:r>
-      <w:proofErr w:type="spellEnd"/>
-      <w:r>
-        <w:rPr>
-          <w:rFonts w:ascii="Courier New" w:hAnsi="Courier New" w:cs="Courier New"/>
-        </w:rPr>
-        <w:t>', 'obscene', 'threat', 'insult', '</w:t>
-      </w:r>
-      <w:proofErr w:type="spellStart"/>
-      <w:r>
-        <w:rPr>
-          <w:rFonts w:ascii="Courier New" w:hAnsi="Courier New" w:cs="Courier New"/>
-        </w:rPr>
-        <w:t>identity_hate</w:t>
-      </w:r>
-      <w:proofErr w:type="spellEnd"/>
-      <w:r>
-        <w:rPr>
-          <w:rFonts w:ascii="Courier New" w:hAnsi="Courier New" w:cs="Courier New"/>
-        </w:rPr>
-        <w:t>'</w:t>
+        <w:t>'severe_toxic', 'obscene', 'threat', 'insult', 'identity_hate'</w:t>
       </w:r>
       <w:r>
         <w:rPr>
@@ -4329,21 +3947,7 @@
         <w:rPr>
           <w:rFonts w:ascii="Courier New" w:hAnsi="Courier New" w:cs="Courier New"/>
         </w:rPr>
-        <w:t xml:space="preserve">using </w:t>
-      </w:r>
-      <w:proofErr w:type="spellStart"/>
-      <w:r>
-        <w:rPr>
-          <w:rFonts w:ascii="Courier New" w:hAnsi="Courier New" w:cs="Courier New"/>
-        </w:rPr>
-        <w:t>train_test_split</w:t>
-      </w:r>
-      <w:proofErr w:type="spellEnd"/>
-      <w:r>
-        <w:rPr>
-          <w:rFonts w:ascii="Courier New" w:hAnsi="Courier New" w:cs="Courier New"/>
-        </w:rPr>
-        <w:t xml:space="preserve"> </w:t>
+        <w:t xml:space="preserve">using train_test_split </w:t>
       </w:r>
       <w:r>
         <w:rPr>
@@ -4351,14 +3955,12 @@
         </w:rPr>
         <w:t xml:space="preserve">from </w:t>
       </w:r>
-      <w:proofErr w:type="spellStart"/>
       <w:r>
         <w:rPr>
           <w:rFonts w:ascii="Courier New" w:hAnsi="Courier New" w:cs="Courier New"/>
         </w:rPr>
         <w:t>sklearn.model_selection</w:t>
       </w:r>
-      <w:proofErr w:type="spellEnd"/>
       <w:r>
         <w:rPr>
           <w:rFonts w:ascii="Courier New" w:hAnsi="Courier New" w:cs="Courier New"/>
@@ -4377,7 +3979,6 @@
           <w:rFonts w:ascii="Courier New" w:hAnsi="Courier New" w:cs="Courier New"/>
         </w:rPr>
       </w:pPr>
-      <w:proofErr w:type="spellStart"/>
       <w:r>
         <w:rPr>
           <w:rFonts w:ascii="Courier New" w:hAnsi="Courier New" w:cs="Courier New"/>
@@ -4388,14 +3989,7 @@
         <w:rPr>
           <w:rFonts w:ascii="Courier New" w:hAnsi="Courier New" w:cs="Courier New"/>
         </w:rPr>
-        <w:t>train</w:t>
-      </w:r>
-      <w:proofErr w:type="spellEnd"/>
-      <w:r>
-        <w:rPr>
-          <w:rFonts w:ascii="Courier New" w:hAnsi="Courier New" w:cs="Courier New"/>
-        </w:rPr>
-        <w:t xml:space="preserve"> (80% of data to train)</w:t>
+        <w:t>train (80% of data to train)</w:t>
       </w:r>
     </w:p>
     <w:p>
@@ -4409,19 +4003,11 @@
           <w:rFonts w:ascii="Courier New" w:hAnsi="Courier New" w:cs="Courier New"/>
         </w:rPr>
       </w:pPr>
-      <w:proofErr w:type="spellStart"/>
-      <w:r>
-        <w:rPr>
-          <w:rFonts w:ascii="Courier New" w:hAnsi="Courier New" w:cs="Courier New"/>
-        </w:rPr>
-        <w:t>labels_train</w:t>
-      </w:r>
-      <w:proofErr w:type="spellEnd"/>
-      <w:r>
-        <w:rPr>
-          <w:rFonts w:ascii="Courier New" w:hAnsi="Courier New" w:cs="Courier New"/>
-        </w:rPr>
-        <w:t xml:space="preserve"> (80% of labels to train)</w:t>
+      <w:r>
+        <w:rPr>
+          <w:rFonts w:ascii="Courier New" w:hAnsi="Courier New" w:cs="Courier New"/>
+        </w:rPr>
+        <w:t>labels_train (80% of labels to train)</w:t>
       </w:r>
     </w:p>
     <w:p>
@@ -4435,14 +4021,12 @@
           <w:rFonts w:ascii="Courier New" w:hAnsi="Courier New" w:cs="Courier New"/>
         </w:rPr>
       </w:pPr>
-      <w:proofErr w:type="spellStart"/>
       <w:r>
         <w:rPr>
           <w:rFonts w:ascii="Courier New" w:hAnsi="Courier New" w:cs="Courier New"/>
         </w:rPr>
         <w:t>comments_text</w:t>
       </w:r>
-      <w:proofErr w:type="spellEnd"/>
       <w:r>
         <w:rPr>
           <w:rFonts w:ascii="Courier New" w:hAnsi="Courier New" w:cs="Courier New"/>
@@ -4467,89 +4051,25 @@
           <w:rFonts w:ascii="Courier New" w:hAnsi="Courier New" w:cs="Courier New"/>
         </w:rPr>
       </w:pPr>
-      <w:proofErr w:type="spellStart"/>
-      <w:r>
-        <w:rPr>
-          <w:rFonts w:ascii="Courier New" w:hAnsi="Courier New" w:cs="Courier New"/>
-        </w:rPr>
-        <w:t>labels_test</w:t>
-      </w:r>
-      <w:proofErr w:type="spellEnd"/>
-      <w:r>
-        <w:rPr>
-          <w:rFonts w:ascii="Courier New" w:hAnsi="Courier New" w:cs="Courier New"/>
-        </w:rPr>
-        <w:t>(20% labels to test)</w:t>
-      </w:r>
-    </w:p>
-    <w:p>
-      <w:pPr>
-        <w:pStyle w:val="PlainText"/>
-        <w:rPr>
-          <w:rFonts w:ascii="Courier New" w:hAnsi="Courier New" w:cs="Courier New"/>
-        </w:rPr>
-      </w:pPr>
-      <w:r>
-        <w:rPr>
-          <w:rFonts w:ascii="Courier New" w:hAnsi="Courier New" w:cs="Courier New"/>
-        </w:rPr>
-        <w:t xml:space="preserve">For </w:t>
-      </w:r>
-      <w:proofErr w:type="spellStart"/>
-      <w:r>
-        <w:rPr>
-          <w:rFonts w:ascii="Courier New" w:hAnsi="Courier New" w:cs="Courier New"/>
-        </w:rPr>
-        <w:t>kagle</w:t>
-      </w:r>
-      <w:proofErr w:type="spellEnd"/>
-      <w:r>
-        <w:rPr>
-          <w:rFonts w:ascii="Courier New" w:hAnsi="Courier New" w:cs="Courier New"/>
-        </w:rPr>
-        <w:t xml:space="preserve"> we keep all data for training and then use testing data from </w:t>
-      </w:r>
-      <w:proofErr w:type="spellStart"/>
-      <w:r>
-        <w:rPr>
-          <w:rFonts w:ascii="Courier New" w:hAnsi="Courier New" w:cs="Courier New"/>
-        </w:rPr>
-        <w:t>kaggle</w:t>
-      </w:r>
-      <w:proofErr w:type="spellEnd"/>
-      <w:r>
-        <w:rPr>
-          <w:rFonts w:ascii="Courier New" w:hAnsi="Courier New" w:cs="Courier New"/>
-        </w:rPr>
-        <w:t xml:space="preserve"> to do predictions and check our score at </w:t>
-      </w:r>
-      <w:proofErr w:type="spellStart"/>
-      <w:r>
-        <w:rPr>
-          <w:rFonts w:ascii="Courier New" w:hAnsi="Courier New" w:cs="Courier New"/>
-        </w:rPr>
-        <w:t>kaggle</w:t>
-      </w:r>
-      <w:proofErr w:type="spellEnd"/>
-      <w:r>
-        <w:rPr>
-          <w:rFonts w:ascii="Courier New" w:hAnsi="Courier New" w:cs="Courier New"/>
-        </w:rPr>
-        <w:t xml:space="preserve">. We can’t use testing data from </w:t>
-      </w:r>
-      <w:proofErr w:type="spellStart"/>
-      <w:r>
-        <w:rPr>
-          <w:rFonts w:ascii="Courier New" w:hAnsi="Courier New" w:cs="Courier New"/>
-        </w:rPr>
-        <w:t>kaggle</w:t>
-      </w:r>
-      <w:proofErr w:type="spellEnd"/>
-      <w:r>
-        <w:rPr>
-          <w:rFonts w:ascii="Courier New" w:hAnsi="Courier New" w:cs="Courier New"/>
-        </w:rPr>
-        <w:t xml:space="preserve"> to evaluate our model because it doesn’t have labels. </w:t>
+      <w:r>
+        <w:rPr>
+          <w:rFonts w:ascii="Courier New" w:hAnsi="Courier New" w:cs="Courier New"/>
+        </w:rPr>
+        <w:t>labels_test(20% labels to test)</w:t>
+      </w:r>
+    </w:p>
+    <w:p>
+      <w:pPr>
+        <w:pStyle w:val="PlainText"/>
+        <w:rPr>
+          <w:rFonts w:ascii="Courier New" w:hAnsi="Courier New" w:cs="Courier New"/>
+        </w:rPr>
+      </w:pPr>
+      <w:r>
+        <w:rPr>
+          <w:rFonts w:ascii="Courier New" w:hAnsi="Courier New" w:cs="Courier New"/>
+        </w:rPr>
+        <w:t xml:space="preserve">For kagle we keep all data for training and then use testing data from kaggle to do predictions and check our score at kaggle. We can’t use testing data from kaggle to evaluate our model because it doesn’t have labels. </w:t>
       </w:r>
     </w:p>
     <w:p>
@@ -4569,63 +4089,19 @@
         <w:rPr>
           <w:rFonts w:ascii="Courier New" w:hAnsi="Courier New" w:cs="Courier New"/>
         </w:rPr>
-        <w:t xml:space="preserve">reprocessing </w:t>
-      </w:r>
-      <w:proofErr w:type="spellStart"/>
-      <w:r>
-        <w:rPr>
-          <w:rFonts w:ascii="Courier New" w:hAnsi="Courier New" w:cs="Courier New"/>
-        </w:rPr>
-        <w:t>comments_train</w:t>
-      </w:r>
-      <w:proofErr w:type="spellEnd"/>
-      <w:r>
-        <w:rPr>
-          <w:rFonts w:ascii="Courier New" w:hAnsi="Courier New" w:cs="Courier New"/>
-        </w:rPr>
-        <w:t xml:space="preserve">, </w:t>
-      </w:r>
-      <w:proofErr w:type="spellStart"/>
+        <w:t xml:space="preserve">reprocessing comments_train, </w:t>
+      </w:r>
       <w:r>
         <w:rPr>
           <w:rFonts w:ascii="Courier New" w:hAnsi="Courier New" w:cs="Courier New"/>
         </w:rPr>
         <w:t>comments_test</w:t>
       </w:r>
-      <w:proofErr w:type="spellEnd"/>
-      <w:r>
-        <w:rPr>
-          <w:rFonts w:ascii="Courier New" w:hAnsi="Courier New" w:cs="Courier New"/>
-        </w:rPr>
-        <w:t xml:space="preserve">, </w:t>
-      </w:r>
-      <w:proofErr w:type="spellStart"/>
-      <w:r>
-        <w:rPr>
-          <w:rFonts w:ascii="Courier New" w:hAnsi="Courier New" w:cs="Courier New"/>
-        </w:rPr>
-        <w:t>kaggle_train</w:t>
-      </w:r>
-      <w:proofErr w:type="spellEnd"/>
-      <w:r>
-        <w:rPr>
-          <w:rFonts w:ascii="Courier New" w:hAnsi="Courier New" w:cs="Courier New"/>
-        </w:rPr>
-        <w:t xml:space="preserve"> and </w:t>
-      </w:r>
-      <w:proofErr w:type="spellStart"/>
-      <w:r>
-        <w:rPr>
-          <w:rFonts w:ascii="Courier New" w:hAnsi="Courier New" w:cs="Courier New"/>
-        </w:rPr>
-        <w:t>kaggle_test</w:t>
-      </w:r>
-      <w:proofErr w:type="spellEnd"/>
-      <w:r>
-        <w:rPr>
-          <w:rFonts w:ascii="Courier New" w:hAnsi="Courier New" w:cs="Courier New"/>
-        </w:rPr>
-        <w:t xml:space="preserve"> data sets</w:t>
+      <w:r>
+        <w:rPr>
+          <w:rFonts w:ascii="Courier New" w:hAnsi="Courier New" w:cs="Courier New"/>
+        </w:rPr>
+        <w:t>, kaggle_train and kaggle_test data sets</w:t>
       </w:r>
       <w:r>
         <w:rPr>
@@ -4657,71 +4133,21 @@
         <w:rPr>
           <w:rFonts w:ascii="Courier New" w:hAnsi="Courier New" w:cs="Courier New"/>
         </w:rPr>
-        <w:t xml:space="preserve">data cleaning. Split data using </w:t>
-      </w:r>
-      <w:proofErr w:type="spellStart"/>
-      <w:r>
-        <w:rPr>
-          <w:rFonts w:ascii="Courier New" w:hAnsi="Courier New" w:cs="Courier New"/>
-        </w:rPr>
-        <w:t>text_to_words_</w:t>
-      </w:r>
-      <w:proofErr w:type="gramStart"/>
-      <w:r>
-        <w:rPr>
-          <w:rFonts w:ascii="Courier New" w:hAnsi="Courier New" w:cs="Courier New"/>
-        </w:rPr>
-        <w:t>sequence</w:t>
-      </w:r>
-      <w:proofErr w:type="spellEnd"/>
-      <w:r>
-        <w:rPr>
-          <w:rFonts w:ascii="Courier New" w:hAnsi="Courier New" w:cs="Courier New"/>
-        </w:rPr>
-        <w:t>(</w:t>
-      </w:r>
-      <w:proofErr w:type="gramEnd"/>
-      <w:r>
-        <w:rPr>
-          <w:rFonts w:ascii="Courier New" w:hAnsi="Courier New" w:cs="Courier New"/>
-        </w:rPr>
-        <w:t xml:space="preserve">) function from </w:t>
-      </w:r>
-      <w:proofErr w:type="spellStart"/>
-      <w:r>
-        <w:rPr>
-          <w:rFonts w:ascii="Courier New" w:hAnsi="Courier New" w:cs="Courier New"/>
-        </w:rPr>
-        <w:t>keras.preprocessing_text</w:t>
-      </w:r>
-      <w:proofErr w:type="spellEnd"/>
-      <w:r>
-        <w:rPr>
-          <w:rFonts w:ascii="Courier New" w:hAnsi="Courier New" w:cs="Courier New"/>
-        </w:rPr>
-        <w:t xml:space="preserve"> library</w:t>
-      </w:r>
-    </w:p>
-    <w:p>
-      <w:pPr>
-        <w:pStyle w:val="PlainText"/>
-        <w:rPr>
-          <w:rFonts w:ascii="Courier New" w:hAnsi="Courier New" w:cs="Courier New"/>
-        </w:rPr>
-      </w:pPr>
-      <w:proofErr w:type="gramStart"/>
-      <w:r>
-        <w:rPr>
-          <w:rFonts w:ascii="Courier New" w:hAnsi="Courier New" w:cs="Courier New"/>
-        </w:rPr>
-        <w:t>which</w:t>
-      </w:r>
-      <w:proofErr w:type="gramEnd"/>
-      <w:r>
-        <w:rPr>
-          <w:rFonts w:ascii="Courier New" w:hAnsi="Courier New" w:cs="Courier New"/>
-        </w:rPr>
-        <w:t xml:space="preserve"> by default does three things:</w:t>
+        <w:t>data cleaning. Split data using text_to_words_sequence() function from keras.preprocessing_text library</w:t>
+      </w:r>
+    </w:p>
+    <w:p>
+      <w:pPr>
+        <w:pStyle w:val="PlainText"/>
+        <w:rPr>
+          <w:rFonts w:ascii="Courier New" w:hAnsi="Courier New" w:cs="Courier New"/>
+        </w:rPr>
+      </w:pPr>
+      <w:r>
+        <w:rPr>
+          <w:rFonts w:ascii="Courier New" w:hAnsi="Courier New" w:cs="Courier New"/>
+        </w:rPr>
+        <w:t>which by default does three things:</w:t>
       </w:r>
     </w:p>
     <w:p>
@@ -4801,35 +4227,7 @@
         <w:rPr>
           <w:rFonts w:ascii="Courier New" w:hAnsi="Courier New" w:cs="Courier New"/>
         </w:rPr>
-        <w:t xml:space="preserve"> and common words using </w:t>
-      </w:r>
-      <w:proofErr w:type="spellStart"/>
-      <w:r>
-        <w:rPr>
-          <w:rFonts w:ascii="Courier New" w:hAnsi="Courier New" w:cs="Courier New"/>
-        </w:rPr>
-        <w:t>stopwords</w:t>
-      </w:r>
-      <w:proofErr w:type="spellEnd"/>
-      <w:r>
-        <w:rPr>
-          <w:rFonts w:ascii="Courier New" w:hAnsi="Courier New" w:cs="Courier New"/>
-        </w:rPr>
-        <w:t xml:space="preserve"> from </w:t>
-      </w:r>
-      <w:proofErr w:type="spellStart"/>
-      <w:r>
-        <w:rPr>
-          <w:rFonts w:ascii="Courier New" w:hAnsi="Courier New" w:cs="Courier New"/>
-        </w:rPr>
-        <w:t>nltk.corpus</w:t>
-      </w:r>
-      <w:proofErr w:type="spellEnd"/>
-      <w:r>
-        <w:rPr>
-          <w:rFonts w:ascii="Courier New" w:hAnsi="Courier New" w:cs="Courier New"/>
-        </w:rPr>
-        <w:t xml:space="preserve"> library.</w:t>
+        <w:t xml:space="preserve"> and common words using stopwords from nltk.corpus library.</w:t>
       </w:r>
     </w:p>
     <w:p>
@@ -4900,35 +4298,13 @@
         <w:rPr>
           <w:rFonts w:ascii="Courier New" w:hAnsi="Courier New" w:cs="Courier New"/>
         </w:rPr>
-        <w:t xml:space="preserve"> using </w:t>
-      </w:r>
-      <w:proofErr w:type="spellStart"/>
-      <w:r>
-        <w:rPr>
-          <w:rFonts w:ascii="Courier New" w:hAnsi="Courier New" w:cs="Courier New"/>
-        </w:rPr>
-        <w:t>Tokenizer</w:t>
-      </w:r>
-      <w:proofErr w:type="spellEnd"/>
-      <w:r>
-        <w:rPr>
-          <w:rFonts w:ascii="Courier New" w:hAnsi="Courier New" w:cs="Courier New"/>
-        </w:rPr>
-        <w:t xml:space="preserve"> from </w:t>
-      </w:r>
-      <w:proofErr w:type="spellStart"/>
-      <w:r>
-        <w:rPr>
-          <w:rFonts w:ascii="Courier New" w:hAnsi="Courier New" w:cs="Courier New"/>
-        </w:rPr>
-        <w:t>keras.preprocessing_text</w:t>
-      </w:r>
-      <w:proofErr w:type="spellEnd"/>
-      <w:r>
-        <w:rPr>
-          <w:rFonts w:ascii="Courier New" w:hAnsi="Courier New" w:cs="Courier New"/>
-        </w:rPr>
-        <w:t xml:space="preserve"> library</w:t>
+        <w:t xml:space="preserve"> using Tokenizer from </w:t>
+      </w:r>
+      <w:r>
+        <w:rPr>
+          <w:rFonts w:ascii="Courier New" w:hAnsi="Courier New" w:cs="Courier New"/>
+        </w:rPr>
+        <w:t>keras.preprocessing_text library</w:t>
       </w:r>
       <w:r>
         <w:rPr>
@@ -4940,21 +4316,7 @@
         <w:rPr>
           <w:rFonts w:ascii="Courier New" w:hAnsi="Courier New" w:cs="Courier New"/>
         </w:rPr>
-        <w:t>. Here we have to define number of unique words (</w:t>
-      </w:r>
-      <w:proofErr w:type="spellStart"/>
-      <w:r>
-        <w:rPr>
-          <w:rFonts w:ascii="Courier New" w:hAnsi="Courier New" w:cs="Courier New"/>
-        </w:rPr>
-        <w:t>num_words</w:t>
-      </w:r>
-      <w:proofErr w:type="spellEnd"/>
-      <w:r>
-        <w:rPr>
-          <w:rFonts w:ascii="Courier New" w:hAnsi="Courier New" w:cs="Courier New"/>
-        </w:rPr>
-        <w:t>) in our dictionary</w:t>
+        <w:t>. Here we have to define number of unique words (num_words) in our dictionary</w:t>
       </w:r>
       <w:r>
         <w:rPr>
@@ -4972,16 +4334,8 @@
         <w:rPr>
           <w:rFonts w:ascii="Courier New" w:hAnsi="Courier New" w:cs="Courier New"/>
         </w:rPr>
-        <w:t xml:space="preserve">For this we first fit </w:t>
-      </w:r>
-      <w:proofErr w:type="spellStart"/>
-      <w:r>
-        <w:rPr>
-          <w:rFonts w:ascii="Courier New" w:hAnsi="Courier New" w:cs="Courier New"/>
-        </w:rPr>
-        <w:t>comments_train</w:t>
-      </w:r>
-      <w:proofErr w:type="spellEnd"/>
+        <w:t>For this we first fit comments_train</w:t>
+      </w:r>
     </w:p>
     <w:p>
       <w:pPr>
@@ -4993,47 +4347,11 @@
           <w:rFonts w:ascii="Courier New" w:hAnsi="Courier New" w:cs="Courier New"/>
         </w:rPr>
       </w:pPr>
-      <w:proofErr w:type="gramStart"/>
-      <w:r>
-        <w:rPr>
-          <w:rFonts w:ascii="Courier New" w:hAnsi="Courier New" w:cs="Courier New"/>
-        </w:rPr>
-        <w:t>to</w:t>
-      </w:r>
-      <w:proofErr w:type="gramEnd"/>
-      <w:r>
-        <w:rPr>
-          <w:rFonts w:ascii="Courier New" w:hAnsi="Courier New" w:cs="Courier New"/>
-        </w:rPr>
-        <w:t xml:space="preserve"> </w:t>
-      </w:r>
-      <w:proofErr w:type="spellStart"/>
-      <w:r>
-        <w:rPr>
-          <w:rFonts w:ascii="Courier New" w:hAnsi="Courier New" w:cs="Courier New"/>
-        </w:rPr>
-        <w:t>Tokenizer</w:t>
-      </w:r>
-      <w:proofErr w:type="spellEnd"/>
-      <w:r>
-        <w:rPr>
-          <w:rFonts w:ascii="Courier New" w:hAnsi="Courier New" w:cs="Courier New"/>
-        </w:rPr>
-        <w:t xml:space="preserve"> (to get index for each word) than use </w:t>
-      </w:r>
-      <w:proofErr w:type="spellStart"/>
-      <w:r>
-        <w:rPr>
-          <w:rFonts w:ascii="Courier New" w:hAnsi="Courier New" w:cs="Courier New"/>
-        </w:rPr>
-        <w:t>text_to_sequences</w:t>
-      </w:r>
-      <w:proofErr w:type="spellEnd"/>
-      <w:r>
-        <w:rPr>
-          <w:rFonts w:ascii="Courier New" w:hAnsi="Courier New" w:cs="Courier New"/>
-        </w:rPr>
-        <w:t xml:space="preserve"> to turn sentences to numbers sequences.</w:t>
+      <w:r>
+        <w:rPr>
+          <w:rFonts w:ascii="Courier New" w:hAnsi="Courier New" w:cs="Courier New"/>
+        </w:rPr>
+        <w:t>to Tokenizer (to get index for each word) than use text_to_sequences to turn sentences to numbers sequences.</w:t>
       </w:r>
     </w:p>
     <w:p>
@@ -5050,49 +4368,7 @@
         <w:rPr>
           <w:rFonts w:ascii="Courier New" w:hAnsi="Courier New" w:cs="Courier New"/>
         </w:rPr>
-        <w:t xml:space="preserve">The last step in data preprocessing is to make all comments of same length and we already have discussed what length will be good for our data in exploratory visualization section. For this we use </w:t>
-      </w:r>
-      <w:proofErr w:type="spellStart"/>
-      <w:r>
-        <w:rPr>
-          <w:rFonts w:ascii="Courier New" w:hAnsi="Courier New" w:cs="Courier New"/>
-        </w:rPr>
-        <w:t>pad_sequences</w:t>
-      </w:r>
-      <w:proofErr w:type="spellEnd"/>
-      <w:r>
-        <w:rPr>
-          <w:rFonts w:ascii="Courier New" w:hAnsi="Courier New" w:cs="Courier New"/>
-        </w:rPr>
-        <w:t xml:space="preserve"> from </w:t>
-      </w:r>
-      <w:proofErr w:type="spellStart"/>
-      <w:r>
-        <w:rPr>
-          <w:rFonts w:ascii="Courier New" w:hAnsi="Courier New" w:cs="Courier New"/>
-        </w:rPr>
-        <w:t>keras_preprocessing_sequence</w:t>
-      </w:r>
-      <w:proofErr w:type="spellEnd"/>
-      <w:r>
-        <w:rPr>
-          <w:rFonts w:ascii="Courier New" w:hAnsi="Courier New" w:cs="Courier New"/>
-        </w:rPr>
-        <w:t xml:space="preserve"> with </w:t>
-      </w:r>
-      <w:proofErr w:type="spellStart"/>
-      <w:r>
-        <w:rPr>
-          <w:rFonts w:ascii="Courier New" w:hAnsi="Courier New" w:cs="Courier New"/>
-        </w:rPr>
-        <w:t>maxlen</w:t>
-      </w:r>
-      <w:proofErr w:type="spellEnd"/>
-      <w:r>
-        <w:rPr>
-          <w:rFonts w:ascii="Courier New" w:hAnsi="Courier New" w:cs="Courier New"/>
-        </w:rPr>
-        <w:t xml:space="preserve"> = 150. This will fill short sentences with zeroes</w:t>
+        <w:t>The last step in data preprocessing is to make all comments of same length and we already have discussed what length will be good for our data in exploratory visualization section. For this we use pad_sequences from keras_preprocessing_sequence with maxlen = 150. This will fill short sentences with zeroes</w:t>
       </w:r>
       <w:r>
         <w:rPr>
@@ -5249,7 +4525,7 @@
           </mc:Choice>
           <mc:Fallback>
             <w:pict>
-              <v:line w14:anchorId="70A335CD" id="Straight Connector 17" o:spid="_x0000_s1026" style="position:absolute;z-index:251670528;visibility:visible;mso-wrap-style:square;mso-wrap-distance-left:9pt;mso-wrap-distance-top:0;mso-wrap-distance-right:9pt;mso-wrap-distance-bottom:0;mso-position-horizontal:absolute;mso-position-horizontal-relative:margin;mso-position-vertical:absolute;mso-position-vertical-relative:text" from="0,0" to="147.75pt,0" o:gfxdata="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" strokecolor="black [3200]" strokeweight="1pt">
+              <v:line w14:anchorId="3B665488" id="Straight Connector 17" o:spid="_x0000_s1026" style="position:absolute;z-index:251670528;visibility:visible;mso-wrap-style:square;mso-wrap-distance-left:9pt;mso-wrap-distance-top:0;mso-wrap-distance-right:9pt;mso-wrap-distance-bottom:0;mso-position-horizontal:absolute;mso-position-horizontal-relative:margin;mso-position-vertical:absolute;mso-position-vertical-relative:text" from="0,0" to="147.75pt,0" o:gfxdata="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" strokecolor="black [3200]" strokeweight="1pt">
                 <v:stroke joinstyle="miter"/>
                 <w10:wrap anchorx="margin"/>
               </v:line>
@@ -5328,7 +4604,6 @@
           <w:rFonts w:ascii="Courier New" w:hAnsi="Courier New" w:cs="Courier New"/>
         </w:rPr>
       </w:pPr>
-      <w:bookmarkStart w:id="0" w:name="_GoBack"/>
     </w:p>
     <w:p>
       <w:pPr>
@@ -5407,35 +4682,7 @@
         <w:rPr>
           <w:rFonts w:ascii="Courier New" w:hAnsi="Courier New" w:cs="Courier New"/>
         </w:rPr>
-        <w:t xml:space="preserve">s and testing data for </w:t>
-      </w:r>
-      <w:proofErr w:type="spellStart"/>
-      <w:r>
-        <w:rPr>
-          <w:rFonts w:ascii="Courier New" w:hAnsi="Courier New" w:cs="Courier New"/>
-        </w:rPr>
-        <w:t>kaggle</w:t>
-      </w:r>
-      <w:proofErr w:type="spellEnd"/>
-      <w:r>
-        <w:rPr>
-          <w:rFonts w:ascii="Courier New" w:hAnsi="Courier New" w:cs="Courier New"/>
-        </w:rPr>
-        <w:t xml:space="preserve"> submission into the </w:t>
-      </w:r>
-      <w:proofErr w:type="spellStart"/>
-      <w:r>
-        <w:rPr>
-          <w:rFonts w:ascii="Courier New" w:hAnsi="Courier New" w:cs="Courier New"/>
-        </w:rPr>
-        <w:t>test_data</w:t>
-      </w:r>
-      <w:proofErr w:type="spellEnd"/>
-      <w:r>
-        <w:rPr>
-          <w:rFonts w:ascii="Courier New" w:hAnsi="Courier New" w:cs="Courier New"/>
-        </w:rPr>
-        <w:t xml:space="preserve"> (we can use this data for our model we can just make prediction on it for submission).</w:t>
+        <w:t>s and testing data for kaggle submission into the test_data (we can use this data for our model we can just make prediction on it for submission).</w:t>
       </w:r>
       <w:r>
         <w:rPr>
@@ -5555,7 +4802,6 @@
           <w:rFonts w:ascii="Courier New" w:hAnsi="Courier New" w:cs="Courier New"/>
         </w:rPr>
       </w:pPr>
-      <w:proofErr w:type="spellStart"/>
       <w:r>
         <w:rPr>
           <w:rFonts w:ascii="Courier New" w:hAnsi="Courier New" w:cs="Courier New"/>
@@ -5566,14 +4812,7 @@
         <w:rPr>
           <w:rFonts w:ascii="Courier New" w:hAnsi="Courier New" w:cs="Courier New"/>
         </w:rPr>
-        <w:t>dim</w:t>
-      </w:r>
-      <w:proofErr w:type="spellEnd"/>
-      <w:r>
-        <w:rPr>
-          <w:rFonts w:ascii="Courier New" w:hAnsi="Courier New" w:cs="Courier New"/>
-        </w:rPr>
-        <w:t xml:space="preserve">: </w:t>
+        <w:t xml:space="preserve">dim: </w:t>
       </w:r>
       <w:r>
         <w:rPr>
@@ -5615,19 +4854,11 @@
           <w:rFonts w:ascii="Courier New" w:hAnsi="Courier New" w:cs="Courier New"/>
         </w:rPr>
       </w:pPr>
-      <w:proofErr w:type="spellStart"/>
-      <w:r>
-        <w:rPr>
-          <w:rFonts w:ascii="Courier New" w:hAnsi="Courier New" w:cs="Courier New"/>
-        </w:rPr>
-        <w:t>output_dim</w:t>
-      </w:r>
-      <w:proofErr w:type="spellEnd"/>
-      <w:r>
-        <w:rPr>
-          <w:rFonts w:ascii="Courier New" w:hAnsi="Courier New" w:cs="Courier New"/>
-        </w:rPr>
-        <w:t xml:space="preserve">: This is the size of the vector space in which words will be embedding (we set this parameter equal to 130) </w:t>
+      <w:r>
+        <w:rPr>
+          <w:rFonts w:ascii="Courier New" w:hAnsi="Courier New" w:cs="Courier New"/>
+        </w:rPr>
+        <w:t xml:space="preserve">output_dim: This is the size of the vector space in which words will be embedding (we set this parameter equal to 130) </w:t>
       </w:r>
       <w:r>
         <w:rPr>
@@ -5647,14 +4878,12 @@
           <w:rFonts w:ascii="Courier New" w:hAnsi="Courier New" w:cs="Courier New"/>
         </w:rPr>
       </w:pPr>
-      <w:proofErr w:type="spellStart"/>
       <w:r>
         <w:rPr>
           <w:rFonts w:ascii="Courier New" w:hAnsi="Courier New" w:cs="Courier New"/>
         </w:rPr>
         <w:t>input_length</w:t>
       </w:r>
-      <w:proofErr w:type="spellEnd"/>
       <w:r>
         <w:rPr>
           <w:rFonts w:ascii="Courier New" w:hAnsi="Courier New" w:cs="Courier New"/>
@@ -5709,7 +4938,43 @@
         <w:rPr>
           <w:rFonts w:ascii="Courier New" w:hAnsi="Courier New" w:cs="Courier New"/>
         </w:rPr>
-        <w:t>Next is Dropout layer to avoid over fitting.</w:t>
+        <w:t xml:space="preserve">Next comes LSTM layer </w:t>
+      </w:r>
+      <w:r>
+        <w:rPr>
+          <w:rFonts w:ascii="Courier New" w:hAnsi="Courier New" w:cs="Courier New"/>
+        </w:rPr>
+        <w:t>with 100</w:t>
+      </w:r>
+      <w:r>
+        <w:rPr>
+          <w:rFonts w:ascii="Courier New" w:hAnsi="Courier New" w:cs="Courier New"/>
+        </w:rPr>
+        <w:t xml:space="preserve"> units</w:t>
+      </w:r>
+      <w:r>
+        <w:rPr>
+          <w:rFonts w:ascii="Courier New" w:hAnsi="Courier New" w:cs="Courier New"/>
+        </w:rPr>
+        <w:t xml:space="preserve"> (dimensionality of output layer)</w:t>
+      </w:r>
+      <w:r>
+        <w:rPr>
+          <w:rFonts w:ascii="Courier New" w:hAnsi="Courier New" w:cs="Courier New"/>
+        </w:rPr>
+        <w:t>, return_sequences set to True</w:t>
+      </w:r>
+      <w:r>
+        <w:rPr>
+          <w:rFonts w:ascii="Courier New" w:hAnsi="Courier New" w:cs="Courier New"/>
+        </w:rPr>
+        <w:t>, dropout set to 0.3, and reccurent_dropout set to 0.2</w:t>
+      </w:r>
+      <w:r>
+        <w:rPr>
+          <w:rFonts w:ascii="Courier New" w:hAnsi="Courier New" w:cs="Courier New"/>
+        </w:rPr>
+        <w:t>.</w:t>
       </w:r>
     </w:p>
     <w:p>
@@ -5727,65 +4992,7 @@
         <w:rPr>
           <w:rFonts w:ascii="Courier New" w:hAnsi="Courier New" w:cs="Courier New"/>
         </w:rPr>
-        <w:t xml:space="preserve">Next comes LSTM layer </w:t>
-      </w:r>
-      <w:r>
-        <w:rPr>
-          <w:rFonts w:ascii="Courier New" w:hAnsi="Courier New" w:cs="Courier New"/>
-        </w:rPr>
-        <w:t>with 100</w:t>
-      </w:r>
-      <w:r>
-        <w:rPr>
-          <w:rFonts w:ascii="Courier New" w:hAnsi="Courier New" w:cs="Courier New"/>
-        </w:rPr>
-        <w:t xml:space="preserve"> units</w:t>
-      </w:r>
-      <w:r>
-        <w:rPr>
-          <w:rFonts w:ascii="Courier New" w:hAnsi="Courier New" w:cs="Courier New"/>
-        </w:rPr>
-        <w:t xml:space="preserve"> (dimensionality of output layer)</w:t>
-      </w:r>
-      <w:r>
-        <w:rPr>
-          <w:rFonts w:ascii="Courier New" w:hAnsi="Courier New" w:cs="Courier New"/>
-        </w:rPr>
-        <w:t xml:space="preserve">, </w:t>
-      </w:r>
-      <w:proofErr w:type="spellStart"/>
-      <w:r>
-        <w:rPr>
-          <w:rFonts w:ascii="Courier New" w:hAnsi="Courier New" w:cs="Courier New"/>
-        </w:rPr>
-        <w:t>return_sequences</w:t>
-      </w:r>
-      <w:proofErr w:type="spellEnd"/>
-      <w:r>
-        <w:rPr>
-          <w:rFonts w:ascii="Courier New" w:hAnsi="Courier New" w:cs="Courier New"/>
-        </w:rPr>
-        <w:t xml:space="preserve"> set to True</w:t>
-      </w:r>
-      <w:r>
-        <w:rPr>
-          <w:rFonts w:ascii="Courier New" w:hAnsi="Courier New" w:cs="Courier New"/>
-        </w:rPr>
-        <w:t xml:space="preserve">, and </w:t>
-      </w:r>
-      <w:proofErr w:type="spellStart"/>
-      <w:r>
-        <w:rPr>
-          <w:rFonts w:ascii="Courier New" w:hAnsi="Courier New" w:cs="Courier New"/>
-        </w:rPr>
-        <w:t>reccurent_dropout</w:t>
-      </w:r>
-      <w:proofErr w:type="spellEnd"/>
-      <w:r>
-        <w:rPr>
-          <w:rFonts w:ascii="Courier New" w:hAnsi="Courier New" w:cs="Courier New"/>
-        </w:rPr>
-        <w:t xml:space="preserve"> set to 0.4.</w:t>
+        <w:t>Next GRU layer with similar arguments as LSTM layer exempt with units of 80.</w:t>
       </w:r>
     </w:p>
     <w:p>
@@ -5803,7 +5010,7 @@
         <w:rPr>
           <w:rFonts w:ascii="Courier New" w:hAnsi="Courier New" w:cs="Courier New"/>
         </w:rPr>
-        <w:t>After this again Dropout layer.</w:t>
+        <w:t>Next MaxPool1d with pool_size=2</w:t>
       </w:r>
     </w:p>
     <w:p>
@@ -5821,7 +5028,7 @@
         <w:rPr>
           <w:rFonts w:ascii="Courier New" w:hAnsi="Courier New" w:cs="Courier New"/>
         </w:rPr>
-        <w:t>Next GRU layer with similar arguments as LSTM layer exempt with units of 80.</w:t>
+        <w:t>Next is GlobalMaxPool1D layer.</w:t>
       </w:r>
     </w:p>
     <w:p>
@@ -5839,7 +5046,25 @@
         <w:rPr>
           <w:rFonts w:ascii="Courier New" w:hAnsi="Courier New" w:cs="Courier New"/>
         </w:rPr>
-        <w:t>Next is GlobalMaxPool1D layer.</w:t>
+        <w:t xml:space="preserve">After </w:t>
+      </w:r>
+      <w:r>
+        <w:rPr>
+          <w:rFonts w:ascii="Courier New" w:hAnsi="Courier New" w:cs="Courier New"/>
+        </w:rPr>
+        <w:t>this</w:t>
+      </w:r>
+      <w:r>
+        <w:rPr>
+          <w:rFonts w:ascii="Courier New" w:hAnsi="Courier New" w:cs="Courier New"/>
+        </w:rPr>
+        <w:t xml:space="preserve"> Dropout layer</w:t>
+      </w:r>
+      <w:r>
+        <w:rPr>
+          <w:rFonts w:ascii="Courier New" w:hAnsi="Courier New" w:cs="Courier New"/>
+        </w:rPr>
+        <w:t>.</w:t>
       </w:r>
     </w:p>
     <w:p>
@@ -5857,13 +5082,13 @@
         <w:rPr>
           <w:rFonts w:ascii="Courier New" w:hAnsi="Courier New" w:cs="Courier New"/>
         </w:rPr>
-        <w:t>After this again Dropout layer</w:t>
-      </w:r>
-      <w:r>
-        <w:rPr>
-          <w:rFonts w:ascii="Courier New" w:hAnsi="Courier New" w:cs="Courier New"/>
-        </w:rPr>
-        <w:t>.</w:t>
+        <w:t xml:space="preserve">And the last layer is </w:t>
+      </w:r>
+      <w:r>
+        <w:rPr>
+          <w:rFonts w:ascii="Courier New" w:hAnsi="Courier New" w:cs="Courier New"/>
+        </w:rPr>
+        <w:t>Dense layer with output dimension of 6 because of our toxicity types are 6. Activation is ‘sigmoid’. We use ‘sigmoid’ instead of ‘softmax’ because softmax forces the total predicted probabilities to some up to 1, meaning it won’t be able to predict not toxic comments or multiple toxicity comments.</w:t>
       </w:r>
     </w:p>
     <w:p>
@@ -5881,49 +5106,7 @@
         <w:rPr>
           <w:rFonts w:ascii="Courier New" w:hAnsi="Courier New" w:cs="Courier New"/>
         </w:rPr>
-        <w:t xml:space="preserve">And the last layer is </w:t>
-      </w:r>
-      <w:proofErr w:type="gramStart"/>
-      <w:r>
-        <w:rPr>
-          <w:rFonts w:ascii="Courier New" w:hAnsi="Courier New" w:cs="Courier New"/>
-        </w:rPr>
-        <w:t>Dense</w:t>
-      </w:r>
-      <w:proofErr w:type="gramEnd"/>
-      <w:r>
-        <w:rPr>
-          <w:rFonts w:ascii="Courier New" w:hAnsi="Courier New" w:cs="Courier New"/>
-        </w:rPr>
-        <w:t xml:space="preserve"> layer with output dimension of 6 because of our toxicity types are 6. Activation is ‘sigmoid’. We use ‘sigmoid’ instead of ‘</w:t>
-      </w:r>
-      <w:proofErr w:type="spellStart"/>
-      <w:r>
-        <w:rPr>
-          <w:rFonts w:ascii="Courier New" w:hAnsi="Courier New" w:cs="Courier New"/>
-        </w:rPr>
-        <w:t>softmax</w:t>
-      </w:r>
-      <w:proofErr w:type="spellEnd"/>
-      <w:r>
-        <w:rPr>
-          <w:rFonts w:ascii="Courier New" w:hAnsi="Courier New" w:cs="Courier New"/>
-        </w:rPr>
-        <w:t xml:space="preserve">’ because </w:t>
-      </w:r>
-      <w:proofErr w:type="spellStart"/>
-      <w:r>
-        <w:rPr>
-          <w:rFonts w:ascii="Courier New" w:hAnsi="Courier New" w:cs="Courier New"/>
-        </w:rPr>
-        <w:t>softmax</w:t>
-      </w:r>
-      <w:proofErr w:type="spellEnd"/>
-      <w:r>
-        <w:rPr>
-          <w:rFonts w:ascii="Courier New" w:hAnsi="Courier New" w:cs="Courier New"/>
-        </w:rPr>
-        <w:t xml:space="preserve"> forces the total predicted probabilities to some up to 1, meaning it won’t be able to predict not toxic comments or multiple toxicity comments.</w:t>
+        <w:t>We create roc_auc_callback function to use in callbacks to show ROC AUC score after each epoch.</w:t>
       </w:r>
     </w:p>
     <w:p>
@@ -5941,27 +5124,7 @@
         <w:rPr>
           <w:rFonts w:ascii="Courier New" w:hAnsi="Courier New" w:cs="Courier New"/>
         </w:rPr>
-        <w:t xml:space="preserve">We create </w:t>
-      </w:r>
-      <w:proofErr w:type="spellStart"/>
-      <w:r>
-        <w:rPr>
-          <w:rFonts w:ascii="Courier New" w:hAnsi="Courier New" w:cs="Courier New"/>
-        </w:rPr>
-        <w:t>roc_auc_callback</w:t>
-      </w:r>
-      <w:proofErr w:type="spellEnd"/>
-      <w:r>
-        <w:rPr>
-          <w:rFonts w:ascii="Courier New" w:hAnsi="Courier New" w:cs="Courier New"/>
-        </w:rPr>
-        <w:t xml:space="preserve"> function to use in callbacks to show ROC AUC score after each epoch</w:t>
-      </w:r>
-      <w:r>
-        <w:rPr>
-          <w:rFonts w:ascii="Courier New" w:hAnsi="Courier New" w:cs="Courier New"/>
-        </w:rPr>
-        <w:t>.</w:t>
+        <w:t>Declare checkpointer to save weights with the best val_loss. For this we use ModelCheckpoint from keras.callbacks</w:t>
       </w:r>
     </w:p>
     <w:p>
@@ -5979,58 +5142,8 @@
         <w:rPr>
           <w:rFonts w:ascii="Courier New" w:hAnsi="Courier New" w:cs="Courier New"/>
         </w:rPr>
-        <w:t xml:space="preserve">Declare </w:t>
-      </w:r>
-      <w:proofErr w:type="spellStart"/>
-      <w:r>
-        <w:rPr>
-          <w:rFonts w:ascii="Courier New" w:hAnsi="Courier New" w:cs="Courier New"/>
-        </w:rPr>
-        <w:t>checkpointer</w:t>
-      </w:r>
-      <w:proofErr w:type="spellEnd"/>
-      <w:r>
-        <w:rPr>
-          <w:rFonts w:ascii="Courier New" w:hAnsi="Courier New" w:cs="Courier New"/>
-        </w:rPr>
-        <w:t xml:space="preserve"> to save weights with the best </w:t>
-      </w:r>
-      <w:proofErr w:type="spellStart"/>
-      <w:r>
-        <w:rPr>
-          <w:rFonts w:ascii="Courier New" w:hAnsi="Courier New" w:cs="Courier New"/>
-        </w:rPr>
-        <w:t>val_loss</w:t>
-      </w:r>
-      <w:proofErr w:type="spellEnd"/>
-      <w:r>
-        <w:rPr>
-          <w:rFonts w:ascii="Courier New" w:hAnsi="Courier New" w:cs="Courier New"/>
-        </w:rPr>
-        <w:t xml:space="preserve">. For this we use </w:t>
-      </w:r>
-      <w:proofErr w:type="spellStart"/>
-      <w:r>
-        <w:rPr>
-          <w:rFonts w:ascii="Courier New" w:hAnsi="Courier New" w:cs="Courier New"/>
-        </w:rPr>
-        <w:t>ModelCheckpoint</w:t>
-      </w:r>
-      <w:proofErr w:type="spellEnd"/>
-      <w:r>
-        <w:rPr>
-          <w:rFonts w:ascii="Courier New" w:hAnsi="Courier New" w:cs="Courier New"/>
-        </w:rPr>
-        <w:t xml:space="preserve"> from </w:t>
-      </w:r>
-      <w:proofErr w:type="spellStart"/>
-      <w:r>
-        <w:rPr>
-          <w:rFonts w:ascii="Courier New" w:hAnsi="Courier New" w:cs="Courier New"/>
-        </w:rPr>
-        <w:t>keras.callbacks</w:t>
-      </w:r>
-      <w:proofErr w:type="spellEnd"/>
+        <w:t>Compile the model using ‘adam’ for optimizer, ‘binary_crossentropy’ for loss function because it’s independently optimizes each class and we have multi-label scenario, and for the metric we use ‘accuracy’.</w:t>
+      </w:r>
     </w:p>
     <w:p>
       <w:pPr>
@@ -6047,67 +5160,7 @@
         <w:rPr>
           <w:rFonts w:ascii="Courier New" w:hAnsi="Courier New" w:cs="Courier New"/>
         </w:rPr>
-        <w:t>Compile the model using ‘</w:t>
-      </w:r>
-      <w:proofErr w:type="spellStart"/>
-      <w:r>
-        <w:rPr>
-          <w:rFonts w:ascii="Courier New" w:hAnsi="Courier New" w:cs="Courier New"/>
-        </w:rPr>
-        <w:t>adam</w:t>
-      </w:r>
-      <w:proofErr w:type="spellEnd"/>
-      <w:r>
-        <w:rPr>
-          <w:rFonts w:ascii="Courier New" w:hAnsi="Courier New" w:cs="Courier New"/>
-        </w:rPr>
-        <w:t>’ for optimizer, ‘</w:t>
-      </w:r>
-      <w:proofErr w:type="spellStart"/>
-      <w:r>
-        <w:rPr>
-          <w:rFonts w:ascii="Courier New" w:hAnsi="Courier New" w:cs="Courier New"/>
-        </w:rPr>
-        <w:t>binary_crossentropy</w:t>
-      </w:r>
-      <w:proofErr w:type="spellEnd"/>
-      <w:r>
-        <w:rPr>
-          <w:rFonts w:ascii="Courier New" w:hAnsi="Courier New" w:cs="Courier New"/>
-        </w:rPr>
-        <w:t>’ for loss function because it’s independently optimizes each class and we have multi-label scenario, and for the metric we use ‘accuracy’.</w:t>
-      </w:r>
-    </w:p>
-    <w:p>
-      <w:pPr>
-        <w:pStyle w:val="PlainText"/>
-        <w:numPr>
-          <w:ilvl w:val="0"/>
-          <w:numId w:val="9"/>
-        </w:numPr>
-        <w:rPr>
-          <w:rFonts w:ascii="Courier New" w:hAnsi="Courier New" w:cs="Courier New"/>
-        </w:rPr>
-      </w:pPr>
-      <w:r>
-        <w:rPr>
-          <w:rFonts w:ascii="Courier New" w:hAnsi="Courier New" w:cs="Courier New"/>
-        </w:rPr>
-        <w:t xml:space="preserve">Fit the model using 10% of training data as validation data, epochs equal to 4 and </w:t>
-      </w:r>
-      <w:proofErr w:type="spellStart"/>
-      <w:r>
-        <w:rPr>
-          <w:rFonts w:ascii="Courier New" w:hAnsi="Courier New" w:cs="Courier New"/>
-        </w:rPr>
-        <w:t>batch_size</w:t>
-      </w:r>
-      <w:proofErr w:type="spellEnd"/>
-      <w:r>
-        <w:rPr>
-          <w:rFonts w:ascii="Courier New" w:hAnsi="Courier New" w:cs="Courier New"/>
-        </w:rPr>
-        <w:t xml:space="preserve"> of 30.</w:t>
+        <w:t>Fit the model using 10% of training data as validation data, epochs equal to 4 and batch_size of 30.</w:t>
       </w:r>
     </w:p>
     <w:p>
@@ -6118,12 +5171,1776 @@
           <w:rFonts w:ascii="Courier New" w:hAnsi="Courier New" w:cs="Courier New"/>
         </w:rPr>
       </w:pPr>
+    </w:p>
+    <w:p>
+      <w:pPr>
+        <w:pStyle w:val="PlainText"/>
+        <w:rPr>
+          <w:rFonts w:ascii="Courier New" w:hAnsi="Courier New" w:cs="Courier New"/>
+        </w:rPr>
+      </w:pPr>
+    </w:p>
+    <w:p>
+      <w:pPr>
+        <w:pStyle w:val="PlainText"/>
+        <w:rPr>
+          <w:rFonts w:ascii="Courier New" w:hAnsi="Courier New" w:cs="Courier New"/>
+        </w:rPr>
+      </w:pPr>
+      <w:r>
+        <w:rPr>
+          <w:rFonts w:ascii="Courier New" w:hAnsi="Courier New" w:cs="Courier New"/>
+        </w:rPr>
+        <w:t xml:space="preserve"> </w:t>
+      </w:r>
+    </w:p>
+    <w:p>
+      <w:pPr>
+        <w:pStyle w:val="PlainText"/>
+        <w:rPr>
+          <w:rFonts w:ascii="Courier New" w:hAnsi="Courier New" w:cs="Courier New"/>
+        </w:rPr>
+      </w:pPr>
+    </w:p>
+    <w:p>
+      <w:pPr>
+        <w:pStyle w:val="PlainText"/>
+        <w:rPr>
+          <w:rFonts w:ascii="Courier New" w:hAnsi="Courier New" w:cs="Courier New"/>
+        </w:rPr>
+      </w:pPr>
+      <w:r>
+        <w:rPr>
+          <w:rFonts w:ascii="Courier New" w:hAnsi="Courier New" w:cs="Courier New"/>
+        </w:rPr>
+        <w:lastRenderedPageBreak/>
+        <w:t>This is the architecture of the model:</w:t>
+      </w:r>
+    </w:p>
+    <w:p>
+      <w:pPr>
+        <w:pStyle w:val="PlainText"/>
+        <w:rPr>
+          <w:rFonts w:ascii="Courier New" w:hAnsi="Courier New" w:cs="Courier New"/>
+        </w:rPr>
+      </w:pPr>
+    </w:p>
+    <w:p>
+      <w:pPr>
+        <w:pStyle w:val="PlainText"/>
+        <w:rPr>
+          <w:rFonts w:ascii="Courier New" w:hAnsi="Courier New" w:cs="Courier New"/>
+        </w:rPr>
+      </w:pPr>
+    </w:p>
+    <w:p>
+      <w:pPr>
+        <w:pStyle w:val="PlainText"/>
+        <w:rPr>
+          <w:rFonts w:ascii="Courier New" w:hAnsi="Courier New" w:cs="Courier New"/>
+        </w:rPr>
+      </w:pPr>
+    </w:p>
+    <w:p>
+      <w:pPr>
+        <w:pStyle w:val="PlainText"/>
+        <w:rPr>
+          <w:rFonts w:ascii="Courier New" w:hAnsi="Courier New" w:cs="Courier New"/>
+        </w:rPr>
+      </w:pPr>
+      <w:r>
+        <w:rPr>
+          <w:rFonts w:ascii="Courier New" w:hAnsi="Courier New" w:cs="Courier New"/>
+          <w:noProof/>
+        </w:rPr>
+        <mc:AlternateContent>
+          <mc:Choice Requires="wps">
+            <w:drawing>
+              <wp:anchor distT="0" distB="0" distL="114300" distR="114300" simplePos="0" relativeHeight="251683840" behindDoc="1" locked="0" layoutInCell="1" allowOverlap="1" wp14:anchorId="37D17907" wp14:editId="7A1CC832">
+                <wp:simplePos x="0" y="0"/>
+                <wp:positionH relativeFrom="column">
+                  <wp:posOffset>0</wp:posOffset>
+                </wp:positionH>
+                <wp:positionV relativeFrom="paragraph">
+                  <wp:posOffset>140970</wp:posOffset>
+                </wp:positionV>
+                <wp:extent cx="1276350" cy="1162050"/>
+                <wp:effectExtent l="57150" t="57150" r="57150" b="57150"/>
+                <wp:wrapNone/>
+                <wp:docPr id="35" name="Rectangle 35"/>
+                <wp:cNvGraphicFramePr/>
+                <a:graphic xmlns:a="http://schemas.openxmlformats.org/drawingml/2006/main">
+                  <a:graphicData uri="http://schemas.microsoft.com/office/word/2010/wordprocessingShape">
+                    <wps:wsp>
+                      <wps:cNvSpPr/>
+                      <wps:spPr>
+                        <a:xfrm>
+                          <a:off x="0" y="0"/>
+                          <a:ext cx="1276350" cy="1162050"/>
+                        </a:xfrm>
+                        <a:prstGeom prst="rect">
+                          <a:avLst/>
+                        </a:prstGeom>
+                        <a:solidFill>
+                          <a:srgbClr val="57D3FF"/>
+                        </a:solidFill>
+                        <a:scene3d>
+                          <a:camera prst="orthographicFront"/>
+                          <a:lightRig rig="threePt" dir="t"/>
+                        </a:scene3d>
+                        <a:sp3d extrusionH="774700" contourW="12700">
+                          <a:bevelT w="0"/>
+                          <a:bevelB w="0"/>
+                          <a:extrusionClr>
+                            <a:srgbClr val="77EAF9"/>
+                          </a:extrusionClr>
+                          <a:contourClr>
+                            <a:schemeClr val="bg1"/>
+                          </a:contourClr>
+                        </a:sp3d>
+                      </wps:spPr>
+                      <wps:style>
+                        <a:lnRef idx="2">
+                          <a:schemeClr val="accent1">
+                            <a:shade val="50000"/>
+                          </a:schemeClr>
+                        </a:lnRef>
+                        <a:fillRef idx="1">
+                          <a:schemeClr val="accent1"/>
+                        </a:fillRef>
+                        <a:effectRef idx="0">
+                          <a:schemeClr val="accent1"/>
+                        </a:effectRef>
+                        <a:fontRef idx="minor">
+                          <a:schemeClr val="lt1"/>
+                        </a:fontRef>
+                      </wps:style>
+                      <wps:bodyPr rot="0" spcFirstLastPara="0" vertOverflow="overflow" horzOverflow="overflow" vert="horz" wrap="square" lIns="91440" tIns="45720" rIns="91440" bIns="45720" numCol="1" spcCol="0" rtlCol="0" fromWordArt="0" anchor="ctr" anchorCtr="0" forceAA="0" compatLnSpc="1">
+                        <a:prstTxWarp prst="textNoShape">
+                          <a:avLst/>
+                        </a:prstTxWarp>
+                        <a:noAutofit/>
+                      </wps:bodyPr>
+                    </wps:wsp>
+                  </a:graphicData>
+                </a:graphic>
+                <wp14:sizeRelH relativeFrom="margin">
+                  <wp14:pctWidth>0</wp14:pctWidth>
+                </wp14:sizeRelH>
+                <wp14:sizeRelV relativeFrom="margin">
+                  <wp14:pctHeight>0</wp14:pctHeight>
+                </wp14:sizeRelV>
+              </wp:anchor>
+            </w:drawing>
+          </mc:Choice>
+          <mc:Fallback>
+            <w:pict>
+              <v:rect w14:anchorId="39FF89AE" id="Rectangle 35" o:spid="_x0000_s1026" style="position:absolute;margin-left:0;margin-top:11.1pt;width:100.5pt;height:91.5pt;z-index:-251632640;visibility:visible;mso-wrap-style:square;mso-width-percent:0;mso-height-percent:0;mso-wrap-distance-left:9pt;mso-wrap-distance-top:0;mso-wrap-distance-right:9pt;mso-wrap-distance-bottom:0;mso-position-horizontal:absolute;mso-position-horizontal-relative:text;mso-position-vertical:absolute;mso-position-vertical-relative:text;mso-width-percent:0;mso-height-percent:0;mso-width-relative:margin;mso-height-relative:margin;v-text-anchor:middle" o:gfxdata="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" fillcolor="#57d3ff" strokecolor="#1f4d78 [1604]" strokeweight="1pt"/>
+            </w:pict>
+          </mc:Fallback>
+        </mc:AlternateContent>
+      </w:r>
+    </w:p>
+    <w:p>
+      <w:pPr>
+        <w:pStyle w:val="PlainText"/>
+        <w:rPr>
+          <w:rFonts w:ascii="Courier New" w:hAnsi="Courier New" w:cs="Courier New"/>
+        </w:rPr>
+      </w:pPr>
+      <w:r>
+        <w:rPr>
+          <w:rFonts w:ascii="Courier New" w:hAnsi="Courier New" w:cs="Courier New"/>
+          <w:noProof/>
+        </w:rPr>
+        <mc:AlternateContent>
+          <mc:Choice Requires="wps">
+            <w:drawing>
+              <wp:anchor distT="0" distB="0" distL="114300" distR="114300" simplePos="0" relativeHeight="251685888" behindDoc="1" locked="0" layoutInCell="1" allowOverlap="1" wp14:anchorId="619DA058" wp14:editId="771D4D05">
+                <wp:simplePos x="0" y="0"/>
+                <wp:positionH relativeFrom="column">
+                  <wp:posOffset>4276725</wp:posOffset>
+                </wp:positionH>
+                <wp:positionV relativeFrom="paragraph">
+                  <wp:posOffset>9525</wp:posOffset>
+                </wp:positionV>
+                <wp:extent cx="1276350" cy="1162050"/>
+                <wp:effectExtent l="57150" t="247650" r="247650" b="57150"/>
+                <wp:wrapNone/>
+                <wp:docPr id="36" name="Rectangle 36"/>
+                <wp:cNvGraphicFramePr/>
+                <a:graphic xmlns:a="http://schemas.openxmlformats.org/drawingml/2006/main">
+                  <a:graphicData uri="http://schemas.microsoft.com/office/word/2010/wordprocessingShape">
+                    <wps:wsp>
+                      <wps:cNvSpPr/>
+                      <wps:spPr>
+                        <a:xfrm>
+                          <a:off x="0" y="0"/>
+                          <a:ext cx="1276350" cy="1162050"/>
+                        </a:xfrm>
+                        <a:prstGeom prst="rect">
+                          <a:avLst/>
+                        </a:prstGeom>
+                        <a:solidFill>
+                          <a:srgbClr val="57D3FF"/>
+                        </a:solidFill>
+                        <a:scene3d>
+                          <a:camera prst="obliqueTopRight"/>
+                          <a:lightRig rig="threePt" dir="t"/>
+                        </a:scene3d>
+                        <a:sp3d extrusionH="774700" contourW="12700">
+                          <a:bevelT w="0"/>
+                          <a:bevelB w="0"/>
+                          <a:extrusionClr>
+                            <a:srgbClr val="77EAF9"/>
+                          </a:extrusionClr>
+                          <a:contourClr>
+                            <a:schemeClr val="bg1"/>
+                          </a:contourClr>
+                        </a:sp3d>
+                      </wps:spPr>
+                      <wps:style>
+                        <a:lnRef idx="2">
+                          <a:schemeClr val="accent1">
+                            <a:shade val="50000"/>
+                          </a:schemeClr>
+                        </a:lnRef>
+                        <a:fillRef idx="1">
+                          <a:schemeClr val="accent1"/>
+                        </a:fillRef>
+                        <a:effectRef idx="0">
+                          <a:schemeClr val="accent1"/>
+                        </a:effectRef>
+                        <a:fontRef idx="minor">
+                          <a:schemeClr val="lt1"/>
+                        </a:fontRef>
+                      </wps:style>
+                      <wps:bodyPr rot="0" spcFirstLastPara="0" vertOverflow="overflow" horzOverflow="overflow" vert="horz" wrap="square" lIns="91440" tIns="45720" rIns="91440" bIns="45720" numCol="1" spcCol="0" rtlCol="0" fromWordArt="0" anchor="ctr" anchorCtr="0" forceAA="0" compatLnSpc="1">
+                        <a:prstTxWarp prst="textNoShape">
+                          <a:avLst/>
+                        </a:prstTxWarp>
+                        <a:noAutofit/>
+                      </wps:bodyPr>
+                    </wps:wsp>
+                  </a:graphicData>
+                </a:graphic>
+                <wp14:sizeRelH relativeFrom="margin">
+                  <wp14:pctWidth>0</wp14:pctWidth>
+                </wp14:sizeRelH>
+                <wp14:sizeRelV relativeFrom="margin">
+                  <wp14:pctHeight>0</wp14:pctHeight>
+                </wp14:sizeRelV>
+              </wp:anchor>
+            </w:drawing>
+          </mc:Choice>
+          <mc:Fallback>
+            <w:pict>
+              <v:rect w14:anchorId="6B0DC581" id="Rectangle 36" o:spid="_x0000_s1026" style="position:absolute;margin-left:336.75pt;margin-top:.75pt;width:100.5pt;height:91.5pt;z-index:-251630592;visibility:visible;mso-wrap-style:square;mso-width-percent:0;mso-height-percent:0;mso-wrap-distance-left:9pt;mso-wrap-distance-top:0;mso-wrap-distance-right:9pt;mso-wrap-distance-bottom:0;mso-position-horizontal:absolute;mso-position-horizontal-relative:text;mso-position-vertical:absolute;mso-position-vertical-relative:text;mso-width-percent:0;mso-height-percent:0;mso-width-relative:margin;mso-height-relative:margin;v-text-anchor:middle" o:gfxdata="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" fillcolor="#57d3ff" strokecolor="#1f4d78 [1604]" strokeweight="1pt">
+                <o:extrusion v:ext="view" viewpoint="100pt,-100pt" skewangle="0" type="perspective"/>
+              </v:rect>
+            </w:pict>
+          </mc:Fallback>
+        </mc:AlternateContent>
+      </w:r>
+      <w:r>
+        <w:rPr>
+          <w:rFonts w:ascii="Courier New" w:hAnsi="Courier New" w:cs="Courier New"/>
+          <w:noProof/>
+        </w:rPr>
+        <mc:AlternateContent>
+          <mc:Choice Requires="wps">
+            <w:drawing>
+              <wp:anchor distT="0" distB="0" distL="114300" distR="114300" simplePos="0" relativeHeight="251680768" behindDoc="1" locked="0" layoutInCell="1" allowOverlap="1" wp14:anchorId="1989E592" wp14:editId="5A38C5AA">
+                <wp:simplePos x="0" y="0"/>
+                <wp:positionH relativeFrom="column">
+                  <wp:posOffset>2132965</wp:posOffset>
+                </wp:positionH>
+                <wp:positionV relativeFrom="paragraph">
+                  <wp:posOffset>16510</wp:posOffset>
+                </wp:positionV>
+                <wp:extent cx="1276350" cy="1162050"/>
+                <wp:effectExtent l="57150" t="247650" r="247650" b="57150"/>
+                <wp:wrapNone/>
+                <wp:docPr id="28" name="Rectangle 28"/>
+                <wp:cNvGraphicFramePr/>
+                <a:graphic xmlns:a="http://schemas.openxmlformats.org/drawingml/2006/main">
+                  <a:graphicData uri="http://schemas.microsoft.com/office/word/2010/wordprocessingShape">
+                    <wps:wsp>
+                      <wps:cNvSpPr/>
+                      <wps:spPr>
+                        <a:xfrm>
+                          <a:off x="0" y="0"/>
+                          <a:ext cx="1276350" cy="1162050"/>
+                        </a:xfrm>
+                        <a:prstGeom prst="rect">
+                          <a:avLst/>
+                        </a:prstGeom>
+                        <a:solidFill>
+                          <a:srgbClr val="57D3FF"/>
+                        </a:solidFill>
+                        <a:scene3d>
+                          <a:camera prst="obliqueTopRight"/>
+                          <a:lightRig rig="threePt" dir="t"/>
+                        </a:scene3d>
+                        <a:sp3d extrusionH="774700" contourW="12700">
+                          <a:bevelT w="0"/>
+                          <a:bevelB w="0"/>
+                          <a:extrusionClr>
+                            <a:srgbClr val="77EAF9"/>
+                          </a:extrusionClr>
+                          <a:contourClr>
+                            <a:schemeClr val="bg1"/>
+                          </a:contourClr>
+                        </a:sp3d>
+                      </wps:spPr>
+                      <wps:style>
+                        <a:lnRef idx="2">
+                          <a:schemeClr val="accent1">
+                            <a:shade val="50000"/>
+                          </a:schemeClr>
+                        </a:lnRef>
+                        <a:fillRef idx="1">
+                          <a:schemeClr val="accent1"/>
+                        </a:fillRef>
+                        <a:effectRef idx="0">
+                          <a:schemeClr val="accent1"/>
+                        </a:effectRef>
+                        <a:fontRef idx="minor">
+                          <a:schemeClr val="lt1"/>
+                        </a:fontRef>
+                      </wps:style>
+                      <wps:bodyPr rot="0" spcFirstLastPara="0" vertOverflow="overflow" horzOverflow="overflow" vert="horz" wrap="square" lIns="91440" tIns="45720" rIns="91440" bIns="45720" numCol="1" spcCol="0" rtlCol="0" fromWordArt="0" anchor="ctr" anchorCtr="0" forceAA="0" compatLnSpc="1">
+                        <a:prstTxWarp prst="textNoShape">
+                          <a:avLst/>
+                        </a:prstTxWarp>
+                        <a:noAutofit/>
+                      </wps:bodyPr>
+                    </wps:wsp>
+                  </a:graphicData>
+                </a:graphic>
+                <wp14:sizeRelH relativeFrom="margin">
+                  <wp14:pctWidth>0</wp14:pctWidth>
+                </wp14:sizeRelH>
+                <wp14:sizeRelV relativeFrom="margin">
+                  <wp14:pctHeight>0</wp14:pctHeight>
+                </wp14:sizeRelV>
+              </wp:anchor>
+            </w:drawing>
+          </mc:Choice>
+          <mc:Fallback>
+            <w:pict>
+              <v:rect w14:anchorId="602582E5" id="Rectangle 28" o:spid="_x0000_s1026" style="position:absolute;margin-left:167.95pt;margin-top:1.3pt;width:100.5pt;height:91.5pt;z-index:-251635712;visibility:visible;mso-wrap-style:square;mso-width-percent:0;mso-height-percent:0;mso-wrap-distance-left:9pt;mso-wrap-distance-top:0;mso-wrap-distance-right:9pt;mso-wrap-distance-bottom:0;mso-position-horizontal:absolute;mso-position-horizontal-relative:text;mso-position-vertical:absolute;mso-position-vertical-relative:text;mso-width-percent:0;mso-height-percent:0;mso-width-relative:margin;mso-height-relative:margin;v-text-anchor:middle" o:gfxdata="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" fillcolor="#57d3ff" strokecolor="#1f4d78 [1604]" strokeweight="1pt">
+                <o:extrusion v:ext="view" viewpoint="100pt,-100pt" skewangle="0" type="perspective"/>
+              </v:rect>
+            </w:pict>
+          </mc:Fallback>
+        </mc:AlternateContent>
+      </w:r>
+    </w:p>
+    <w:p>
+      <w:pPr>
+        <w:pStyle w:val="PlainText"/>
+        <w:tabs>
+          <w:tab w:val="left" w:pos="3810"/>
+        </w:tabs>
+        <w:rPr>
+          <w:rFonts w:ascii="Courier New" w:hAnsi="Courier New" w:cs="Courier New"/>
+        </w:rPr>
+      </w:pPr>
+      <w:r>
+        <w:rPr>
+          <w:rFonts w:ascii="Courier New" w:hAnsi="Courier New" w:cs="Courier New"/>
+        </w:rPr>
+        <w:t xml:space="preserve">                           </w:t>
+      </w:r>
+    </w:p>
+    <w:p>
+      <w:pPr>
+        <w:pStyle w:val="PlainText"/>
+        <w:tabs>
+          <w:tab w:val="left" w:pos="3810"/>
+        </w:tabs>
+        <w:rPr>
+          <w:rFonts w:ascii="Courier New" w:hAnsi="Courier New" w:cs="Courier New"/>
+        </w:rPr>
+      </w:pPr>
+      <w:r>
+        <w:rPr>
+          <w:rFonts w:ascii="Courier New" w:hAnsi="Courier New" w:cs="Courier New"/>
+        </w:rPr>
+        <w:t xml:space="preserve">   </w:t>
+      </w:r>
+      <w:r>
+        <w:rPr>
+          <w:rFonts w:ascii="Courier New" w:hAnsi="Courier New" w:cs="Courier New"/>
+          <w:sz w:val="22"/>
+          <w:szCs w:val="22"/>
+        </w:rPr>
+        <w:t>Input</w:t>
+      </w:r>
+      <w:r>
+        <w:rPr>
+          <w:rFonts w:ascii="Courier New" w:hAnsi="Courier New" w:cs="Courier New"/>
+          <w:sz w:val="22"/>
+          <w:szCs w:val="22"/>
+        </w:rPr>
+        <w:t xml:space="preserve"> </w:t>
+      </w:r>
+      <w:r>
+        <w:rPr>
+          <w:rFonts w:ascii="Courier New" w:hAnsi="Courier New" w:cs="Courier New"/>
+        </w:rPr>
+        <w:t xml:space="preserve">                    Embedding                   </w:t>
+      </w:r>
       <w:r>
         <w:rPr>
           <w:rFonts w:ascii="Courier New" w:hAnsi="Courier New" w:cs="Courier New"/>
         </w:rPr>
         <w:t xml:space="preserve">  </w:t>
       </w:r>
+      <w:r>
+        <w:rPr>
+          <w:rFonts w:ascii="Courier New" w:hAnsi="Courier New" w:cs="Courier New"/>
+        </w:rPr>
+        <w:t>LSTM</w:t>
+      </w:r>
+    </w:p>
+    <w:p>
+      <w:pPr>
+        <w:pStyle w:val="PlainText"/>
+        <w:rPr>
+          <w:rFonts w:ascii="Courier New" w:hAnsi="Courier New" w:cs="Courier New"/>
+          <w:sz w:val="22"/>
+          <w:szCs w:val="22"/>
+        </w:rPr>
+      </w:pPr>
+      <w:r>
+        <w:rPr>
+          <w:rFonts w:ascii="Courier New" w:hAnsi="Courier New" w:cs="Courier New"/>
+          <w:noProof/>
+        </w:rPr>
+        <mc:AlternateContent>
+          <mc:Choice Requires="wps">
+            <w:drawing>
+              <wp:anchor distT="0" distB="0" distL="114300" distR="114300" simplePos="0" relativeHeight="251699200" behindDoc="0" locked="0" layoutInCell="1" allowOverlap="1" wp14:anchorId="481B5284" wp14:editId="5B397562">
+                <wp:simplePos x="0" y="0"/>
+                <wp:positionH relativeFrom="column">
+                  <wp:posOffset>3724275</wp:posOffset>
+                </wp:positionH>
+                <wp:positionV relativeFrom="paragraph">
+                  <wp:posOffset>104775</wp:posOffset>
+                </wp:positionV>
+                <wp:extent cx="457200" cy="0"/>
+                <wp:effectExtent l="0" t="95250" r="19050" b="114300"/>
+                <wp:wrapNone/>
+                <wp:docPr id="43" name="Straight Arrow Connector 43"/>
+                <wp:cNvGraphicFramePr/>
+                <a:graphic xmlns:a="http://schemas.openxmlformats.org/drawingml/2006/main">
+                  <a:graphicData uri="http://schemas.microsoft.com/office/word/2010/wordprocessingShape">
+                    <wps:wsp>
+                      <wps:cNvCnPr/>
+                      <wps:spPr>
+                        <a:xfrm>
+                          <a:off x="0" y="0"/>
+                          <a:ext cx="457200" cy="0"/>
+                        </a:xfrm>
+                        <a:prstGeom prst="straightConnector1">
+                          <a:avLst/>
+                        </a:prstGeom>
+                        <a:ln>
+                          <a:headEnd w="lg" len="med"/>
+                          <a:tailEnd type="triangle" w="lg" len="med"/>
+                        </a:ln>
+                      </wps:spPr>
+                      <wps:style>
+                        <a:lnRef idx="3">
+                          <a:schemeClr val="dk1"/>
+                        </a:lnRef>
+                        <a:fillRef idx="0">
+                          <a:schemeClr val="dk1"/>
+                        </a:fillRef>
+                        <a:effectRef idx="2">
+                          <a:schemeClr val="dk1"/>
+                        </a:effectRef>
+                        <a:fontRef idx="minor">
+                          <a:schemeClr val="tx1"/>
+                        </a:fontRef>
+                      </wps:style>
+                      <wps:bodyPr/>
+                    </wps:wsp>
+                  </a:graphicData>
+                </a:graphic>
+                <wp14:sizeRelV relativeFrom="margin">
+                  <wp14:pctHeight>0</wp14:pctHeight>
+                </wp14:sizeRelV>
+              </wp:anchor>
+            </w:drawing>
+          </mc:Choice>
+          <mc:Fallback>
+            <w:pict>
+              <v:shapetype w14:anchorId="2BC9239A" id="_x0000_t32" coordsize="21600,21600" o:spt="32" o:oned="t" path="m,l21600,21600e" filled="f">
+                <v:path arrowok="t" fillok="f" o:connecttype="none"/>
+                <o:lock v:ext="edit" shapetype="t"/>
+              </v:shapetype>
+              <v:shape id="Straight Arrow Connector 43" o:spid="_x0000_s1026" type="#_x0000_t32" style="position:absolute;margin-left:293.25pt;margin-top:8.25pt;width:36pt;height:0;z-index:251699200;visibility:visible;mso-wrap-style:square;mso-height-percent:0;mso-wrap-distance-left:9pt;mso-wrap-distance-top:0;mso-wrap-distance-right:9pt;mso-wrap-distance-bottom:0;mso-position-horizontal:absolute;mso-position-horizontal-relative:text;mso-position-vertical:absolute;mso-position-vertical-relative:text;mso-height-percent:0;mso-height-relative:margin" o:gfxdata="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" strokecolor="black [3200]" strokeweight="1.5pt">
+                <v:stroke startarrowwidth="wide" endarrow="block" endarrowwidth="wide" joinstyle="miter"/>
+              </v:shape>
+            </w:pict>
+          </mc:Fallback>
+        </mc:AlternateContent>
+      </w:r>
+      <w:r>
+        <w:rPr>
+          <w:rFonts w:ascii="Courier New" w:hAnsi="Courier New" w:cs="Courier New"/>
+          <w:noProof/>
+        </w:rPr>
+        <mc:AlternateContent>
+          <mc:Choice Requires="wps">
+            <w:drawing>
+              <wp:anchor distT="0" distB="0" distL="114300" distR="114300" simplePos="0" relativeHeight="251697152" behindDoc="0" locked="0" layoutInCell="1" allowOverlap="1" wp14:anchorId="1F793587" wp14:editId="08074B3F">
+                <wp:simplePos x="0" y="0"/>
+                <wp:positionH relativeFrom="column">
+                  <wp:posOffset>1437640</wp:posOffset>
+                </wp:positionH>
+                <wp:positionV relativeFrom="paragraph">
+                  <wp:posOffset>60960</wp:posOffset>
+                </wp:positionV>
+                <wp:extent cx="457200" cy="0"/>
+                <wp:effectExtent l="0" t="95250" r="19050" b="114300"/>
+                <wp:wrapNone/>
+                <wp:docPr id="42" name="Straight Arrow Connector 42"/>
+                <wp:cNvGraphicFramePr/>
+                <a:graphic xmlns:a="http://schemas.openxmlformats.org/drawingml/2006/main">
+                  <a:graphicData uri="http://schemas.microsoft.com/office/word/2010/wordprocessingShape">
+                    <wps:wsp>
+                      <wps:cNvCnPr/>
+                      <wps:spPr>
+                        <a:xfrm>
+                          <a:off x="0" y="0"/>
+                          <a:ext cx="457200" cy="0"/>
+                        </a:xfrm>
+                        <a:prstGeom prst="straightConnector1">
+                          <a:avLst/>
+                        </a:prstGeom>
+                        <a:ln>
+                          <a:headEnd w="lg" len="med"/>
+                          <a:tailEnd type="triangle" w="lg" len="med"/>
+                        </a:ln>
+                      </wps:spPr>
+                      <wps:style>
+                        <a:lnRef idx="3">
+                          <a:schemeClr val="dk1"/>
+                        </a:lnRef>
+                        <a:fillRef idx="0">
+                          <a:schemeClr val="dk1"/>
+                        </a:fillRef>
+                        <a:effectRef idx="2">
+                          <a:schemeClr val="dk1"/>
+                        </a:effectRef>
+                        <a:fontRef idx="minor">
+                          <a:schemeClr val="tx1"/>
+                        </a:fontRef>
+                      </wps:style>
+                      <wps:bodyPr/>
+                    </wps:wsp>
+                  </a:graphicData>
+                </a:graphic>
+                <wp14:sizeRelV relativeFrom="margin">
+                  <wp14:pctHeight>0</wp14:pctHeight>
+                </wp14:sizeRelV>
+              </wp:anchor>
+            </w:drawing>
+          </mc:Choice>
+          <mc:Fallback>
+            <w:pict>
+              <v:shape w14:anchorId="023D1B0B" id="Straight Arrow Connector 42" o:spid="_x0000_s1026" type="#_x0000_t32" style="position:absolute;margin-left:113.2pt;margin-top:4.8pt;width:36pt;height:0;z-index:251697152;visibility:visible;mso-wrap-style:square;mso-height-percent:0;mso-wrap-distance-left:9pt;mso-wrap-distance-top:0;mso-wrap-distance-right:9pt;mso-wrap-distance-bottom:0;mso-position-horizontal:absolute;mso-position-horizontal-relative:text;mso-position-vertical:absolute;mso-position-vertical-relative:text;mso-height-percent:0;mso-height-relative:margin" o:gfxdata="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" strokecolor="black [3200]" strokeweight="1.5pt">
+                <v:stroke startarrowwidth="wide" endarrow="block" endarrowwidth="wide" joinstyle="miter"/>
+              </v:shape>
+            </w:pict>
+          </mc:Fallback>
+        </mc:AlternateContent>
+      </w:r>
+      <w:r>
+        <w:rPr>
+          <w:rFonts w:ascii="Courier New" w:hAnsi="Courier New" w:cs="Courier New"/>
+        </w:rPr>
+        <w:t xml:space="preserve"> </w:t>
+      </w:r>
+      <w:r>
+        <w:rPr>
+          <w:rFonts w:ascii="Courier New" w:hAnsi="Courier New" w:cs="Courier New"/>
+          <w:sz w:val="22"/>
+          <w:szCs w:val="22"/>
+        </w:rPr>
+        <w:t>(None, 150)</w:t>
+      </w:r>
+      <w:r>
+        <w:rPr>
+          <w:rFonts w:ascii="Courier New" w:hAnsi="Courier New" w:cs="Courier New"/>
+        </w:rPr>
+        <w:t xml:space="preserve">  </w:t>
+      </w:r>
+      <w:r>
+        <w:rPr>
+          <w:rFonts w:ascii="Courier New" w:hAnsi="Courier New" w:cs="Courier New"/>
+          <w:sz w:val="22"/>
+          <w:szCs w:val="22"/>
+        </w:rPr>
+        <w:t xml:space="preserve">             (None, 150                </w:t>
+      </w:r>
+      <w:r>
+        <w:rPr>
+          <w:rFonts w:ascii="Courier New" w:hAnsi="Courier New" w:cs="Courier New"/>
+          <w:sz w:val="22"/>
+          <w:szCs w:val="22"/>
+        </w:rPr>
+        <w:t xml:space="preserve"> </w:t>
+      </w:r>
+      <w:r>
+        <w:rPr>
+          <w:rFonts w:ascii="Courier New" w:hAnsi="Courier New" w:cs="Courier New"/>
+          <w:sz w:val="22"/>
+          <w:szCs w:val="22"/>
+        </w:rPr>
+        <w:t xml:space="preserve">(None, 150  </w:t>
+      </w:r>
+    </w:p>
+    <w:p>
+      <w:pPr>
+        <w:pStyle w:val="PlainText"/>
+        <w:rPr>
+          <w:rFonts w:ascii="Courier New" w:hAnsi="Courier New" w:cs="Courier New"/>
+          <w:sz w:val="22"/>
+          <w:szCs w:val="22"/>
+        </w:rPr>
+      </w:pPr>
+      <w:r>
+        <w:rPr>
+          <w:rFonts w:ascii="Courier New" w:hAnsi="Courier New" w:cs="Courier New"/>
+          <w:sz w:val="22"/>
+          <w:szCs w:val="22"/>
+        </w:rPr>
+        <w:t xml:space="preserve">                              130)                      </w:t>
+      </w:r>
+      <w:r>
+        <w:rPr>
+          <w:rFonts w:ascii="Courier New" w:hAnsi="Courier New" w:cs="Courier New"/>
+          <w:sz w:val="22"/>
+          <w:szCs w:val="22"/>
+        </w:rPr>
+        <w:t xml:space="preserve"> </w:t>
+      </w:r>
+      <w:r>
+        <w:rPr>
+          <w:rFonts w:ascii="Courier New" w:hAnsi="Courier New" w:cs="Courier New"/>
+          <w:sz w:val="22"/>
+          <w:szCs w:val="22"/>
+        </w:rPr>
+        <w:t>100)</w:t>
+      </w:r>
+    </w:p>
+    <w:p>
+      <w:pPr>
+        <w:pStyle w:val="PlainText"/>
+        <w:rPr>
+          <w:rFonts w:ascii="Courier New" w:hAnsi="Courier New" w:cs="Courier New"/>
+        </w:rPr>
+      </w:pPr>
+    </w:p>
+    <w:p>
+      <w:pPr>
+        <w:pStyle w:val="PlainText"/>
+        <w:rPr>
+          <w:rFonts w:ascii="Courier New" w:hAnsi="Courier New" w:cs="Courier New"/>
+        </w:rPr>
+      </w:pPr>
+    </w:p>
+    <w:p>
+      <w:pPr>
+        <w:pStyle w:val="PlainText"/>
+        <w:rPr>
+          <w:rFonts w:ascii="Courier New" w:hAnsi="Courier New" w:cs="Courier New"/>
+        </w:rPr>
+      </w:pPr>
+    </w:p>
+    <w:p>
+      <w:pPr>
+        <w:pStyle w:val="PlainText"/>
+        <w:rPr>
+          <w:rFonts w:ascii="Courier New" w:hAnsi="Courier New" w:cs="Courier New"/>
+        </w:rPr>
+      </w:pPr>
+    </w:p>
+    <w:p>
+      <w:pPr>
+        <w:pStyle w:val="PlainText"/>
+        <w:rPr>
+          <w:rFonts w:ascii="Courier New" w:hAnsi="Courier New" w:cs="Courier New"/>
+        </w:rPr>
+      </w:pPr>
+    </w:p>
+    <w:p>
+      <w:pPr>
+        <w:pStyle w:val="PlainText"/>
+        <w:rPr>
+          <w:rFonts w:ascii="Courier New" w:hAnsi="Courier New" w:cs="Courier New"/>
+        </w:rPr>
+      </w:pPr>
+    </w:p>
+    <w:p>
+      <w:pPr>
+        <w:pStyle w:val="PlainText"/>
+        <w:rPr>
+          <w:rFonts w:ascii="Courier New" w:hAnsi="Courier New" w:cs="Courier New"/>
+        </w:rPr>
+      </w:pPr>
+      <w:r>
+        <w:rPr>
+          <w:rFonts w:ascii="Courier New" w:hAnsi="Courier New" w:cs="Courier New"/>
+          <w:noProof/>
+        </w:rPr>
+        <mc:AlternateContent>
+          <mc:Choice Requires="wps">
+            <w:drawing>
+              <wp:anchor distT="0" distB="0" distL="114300" distR="114300" simplePos="0" relativeHeight="251687936" behindDoc="1" locked="0" layoutInCell="1" allowOverlap="1" wp14:anchorId="58B009C9" wp14:editId="74744CC4">
+                <wp:simplePos x="0" y="0"/>
+                <wp:positionH relativeFrom="column">
+                  <wp:posOffset>0</wp:posOffset>
+                </wp:positionH>
+                <wp:positionV relativeFrom="paragraph">
+                  <wp:posOffset>247650</wp:posOffset>
+                </wp:positionV>
+                <wp:extent cx="1276350" cy="1162050"/>
+                <wp:effectExtent l="57150" t="247650" r="247650" b="57150"/>
+                <wp:wrapNone/>
+                <wp:docPr id="37" name="Rectangle 37"/>
+                <wp:cNvGraphicFramePr/>
+                <a:graphic xmlns:a="http://schemas.openxmlformats.org/drawingml/2006/main">
+                  <a:graphicData uri="http://schemas.microsoft.com/office/word/2010/wordprocessingShape">
+                    <wps:wsp>
+                      <wps:cNvSpPr/>
+                      <wps:spPr>
+                        <a:xfrm>
+                          <a:off x="0" y="0"/>
+                          <a:ext cx="1276350" cy="1162050"/>
+                        </a:xfrm>
+                        <a:prstGeom prst="rect">
+                          <a:avLst/>
+                        </a:prstGeom>
+                        <a:solidFill>
+                          <a:srgbClr val="57D3FF"/>
+                        </a:solidFill>
+                        <a:scene3d>
+                          <a:camera prst="obliqueTopRight"/>
+                          <a:lightRig rig="threePt" dir="t"/>
+                        </a:scene3d>
+                        <a:sp3d extrusionH="774700" contourW="12700">
+                          <a:bevelT w="0"/>
+                          <a:bevelB w="0"/>
+                          <a:extrusionClr>
+                            <a:srgbClr val="77EAF9"/>
+                          </a:extrusionClr>
+                          <a:contourClr>
+                            <a:schemeClr val="bg1"/>
+                          </a:contourClr>
+                        </a:sp3d>
+                      </wps:spPr>
+                      <wps:style>
+                        <a:lnRef idx="2">
+                          <a:schemeClr val="accent1">
+                            <a:shade val="50000"/>
+                          </a:schemeClr>
+                        </a:lnRef>
+                        <a:fillRef idx="1">
+                          <a:schemeClr val="accent1"/>
+                        </a:fillRef>
+                        <a:effectRef idx="0">
+                          <a:schemeClr val="accent1"/>
+                        </a:effectRef>
+                        <a:fontRef idx="minor">
+                          <a:schemeClr val="lt1"/>
+                        </a:fontRef>
+                      </wps:style>
+                      <wps:bodyPr rot="0" spcFirstLastPara="0" vertOverflow="overflow" horzOverflow="overflow" vert="horz" wrap="square" lIns="91440" tIns="45720" rIns="91440" bIns="45720" numCol="1" spcCol="0" rtlCol="0" fromWordArt="0" anchor="ctr" anchorCtr="0" forceAA="0" compatLnSpc="1">
+                        <a:prstTxWarp prst="textNoShape">
+                          <a:avLst/>
+                        </a:prstTxWarp>
+                        <a:noAutofit/>
+                      </wps:bodyPr>
+                    </wps:wsp>
+                  </a:graphicData>
+                </a:graphic>
+                <wp14:sizeRelH relativeFrom="margin">
+                  <wp14:pctWidth>0</wp14:pctWidth>
+                </wp14:sizeRelH>
+                <wp14:sizeRelV relativeFrom="margin">
+                  <wp14:pctHeight>0</wp14:pctHeight>
+                </wp14:sizeRelV>
+              </wp:anchor>
+            </w:drawing>
+          </mc:Choice>
+          <mc:Fallback>
+            <w:pict>
+              <v:rect w14:anchorId="7BB5987D" id="Rectangle 37" o:spid="_x0000_s1026" style="position:absolute;margin-left:0;margin-top:19.5pt;width:100.5pt;height:91.5pt;z-index:-251628544;visibility:visible;mso-wrap-style:square;mso-width-percent:0;mso-height-percent:0;mso-wrap-distance-left:9pt;mso-wrap-distance-top:0;mso-wrap-distance-right:9pt;mso-wrap-distance-bottom:0;mso-position-horizontal:absolute;mso-position-horizontal-relative:text;mso-position-vertical:absolute;mso-position-vertical-relative:text;mso-width-percent:0;mso-height-percent:0;mso-width-relative:margin;mso-height-relative:margin;v-text-anchor:middle" o:gfxdata="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" fillcolor="#57d3ff" strokecolor="#1f4d78 [1604]" strokeweight="1pt">
+                <o:extrusion v:ext="view" viewpoint="100pt,-100pt" skewangle="0" type="perspective"/>
+              </v:rect>
+            </w:pict>
+          </mc:Fallback>
+        </mc:AlternateContent>
+      </w:r>
+    </w:p>
+    <w:p>
+      <w:pPr>
+        <w:pStyle w:val="PlainText"/>
+        <w:rPr>
+          <w:rFonts w:ascii="Courier New" w:hAnsi="Courier New" w:cs="Courier New"/>
+        </w:rPr>
+      </w:pPr>
+      <w:r>
+        <w:rPr>
+          <w:rFonts w:ascii="Courier New" w:hAnsi="Courier New" w:cs="Courier New"/>
+          <w:noProof/>
+        </w:rPr>
+        <mc:AlternateContent>
+          <mc:Choice Requires="wps">
+            <w:drawing>
+              <wp:anchor distT="0" distB="0" distL="114300" distR="114300" simplePos="0" relativeHeight="251692032" behindDoc="1" locked="0" layoutInCell="1" allowOverlap="1" wp14:anchorId="496F891E" wp14:editId="56EC27A0">
+                <wp:simplePos x="0" y="0"/>
+                <wp:positionH relativeFrom="column">
+                  <wp:posOffset>4343400</wp:posOffset>
+                </wp:positionH>
+                <wp:positionV relativeFrom="paragraph">
+                  <wp:posOffset>25400</wp:posOffset>
+                </wp:positionV>
+                <wp:extent cx="1276350" cy="1162050"/>
+                <wp:effectExtent l="57150" t="57150" r="57150" b="57150"/>
+                <wp:wrapNone/>
+                <wp:docPr id="39" name="Rectangle 39"/>
+                <wp:cNvGraphicFramePr/>
+                <a:graphic xmlns:a="http://schemas.openxmlformats.org/drawingml/2006/main">
+                  <a:graphicData uri="http://schemas.microsoft.com/office/word/2010/wordprocessingShape">
+                    <wps:wsp>
+                      <wps:cNvSpPr/>
+                      <wps:spPr>
+                        <a:xfrm>
+                          <a:off x="0" y="0"/>
+                          <a:ext cx="1276350" cy="1162050"/>
+                        </a:xfrm>
+                        <a:prstGeom prst="rect">
+                          <a:avLst/>
+                        </a:prstGeom>
+                        <a:solidFill>
+                          <a:srgbClr val="57D3FF"/>
+                        </a:solidFill>
+                        <a:scene3d>
+                          <a:camera prst="orthographicFront"/>
+                          <a:lightRig rig="threePt" dir="t"/>
+                        </a:scene3d>
+                        <a:sp3d extrusionH="774700" contourW="12700">
+                          <a:bevelT w="0"/>
+                          <a:bevelB w="0"/>
+                          <a:extrusionClr>
+                            <a:srgbClr val="77EAF9"/>
+                          </a:extrusionClr>
+                          <a:contourClr>
+                            <a:schemeClr val="bg1"/>
+                          </a:contourClr>
+                        </a:sp3d>
+                      </wps:spPr>
+                      <wps:style>
+                        <a:lnRef idx="2">
+                          <a:schemeClr val="accent1">
+                            <a:shade val="50000"/>
+                          </a:schemeClr>
+                        </a:lnRef>
+                        <a:fillRef idx="1">
+                          <a:schemeClr val="accent1"/>
+                        </a:fillRef>
+                        <a:effectRef idx="0">
+                          <a:schemeClr val="accent1"/>
+                        </a:effectRef>
+                        <a:fontRef idx="minor">
+                          <a:schemeClr val="lt1"/>
+                        </a:fontRef>
+                      </wps:style>
+                      <wps:bodyPr rot="0" spcFirstLastPara="0" vertOverflow="overflow" horzOverflow="overflow" vert="horz" wrap="square" lIns="91440" tIns="45720" rIns="91440" bIns="45720" numCol="1" spcCol="0" rtlCol="0" fromWordArt="0" anchor="ctr" anchorCtr="0" forceAA="0" compatLnSpc="1">
+                        <a:prstTxWarp prst="textNoShape">
+                          <a:avLst/>
+                        </a:prstTxWarp>
+                        <a:noAutofit/>
+                      </wps:bodyPr>
+                    </wps:wsp>
+                  </a:graphicData>
+                </a:graphic>
+                <wp14:sizeRelH relativeFrom="margin">
+                  <wp14:pctWidth>0</wp14:pctWidth>
+                </wp14:sizeRelH>
+                <wp14:sizeRelV relativeFrom="margin">
+                  <wp14:pctHeight>0</wp14:pctHeight>
+                </wp14:sizeRelV>
+              </wp:anchor>
+            </w:drawing>
+          </mc:Choice>
+          <mc:Fallback>
+            <w:pict>
+              <v:rect w14:anchorId="615D373E" id="Rectangle 39" o:spid="_x0000_s1026" style="position:absolute;margin-left:342pt;margin-top:2pt;width:100.5pt;height:91.5pt;z-index:-251624448;visibility:visible;mso-wrap-style:square;mso-width-percent:0;mso-height-percent:0;mso-wrap-distance-left:9pt;mso-wrap-distance-top:0;mso-wrap-distance-right:9pt;mso-wrap-distance-bottom:0;mso-position-horizontal:absolute;mso-position-horizontal-relative:text;mso-position-vertical:absolute;mso-position-vertical-relative:text;mso-width-percent:0;mso-height-percent:0;mso-width-relative:margin;mso-height-relative:margin;v-text-anchor:middle" o:gfxdata="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" fillcolor="#57d3ff" strokecolor="#1f4d78 [1604]" strokeweight="1pt"/>
+            </w:pict>
+          </mc:Fallback>
+        </mc:AlternateContent>
+      </w:r>
+      <w:r>
+        <w:rPr>
+          <w:rFonts w:ascii="Courier New" w:hAnsi="Courier New" w:cs="Courier New"/>
+          <w:noProof/>
+        </w:rPr>
+        <mc:AlternateContent>
+          <mc:Choice Requires="wps">
+            <w:drawing>
+              <wp:anchor distT="0" distB="0" distL="114300" distR="114300" simplePos="0" relativeHeight="251689984" behindDoc="1" locked="0" layoutInCell="1" allowOverlap="1" wp14:anchorId="2B84F50E" wp14:editId="26B9EAEF">
+                <wp:simplePos x="0" y="0"/>
+                <wp:positionH relativeFrom="column">
+                  <wp:posOffset>2228850</wp:posOffset>
+                </wp:positionH>
+                <wp:positionV relativeFrom="paragraph">
+                  <wp:posOffset>17780</wp:posOffset>
+                </wp:positionV>
+                <wp:extent cx="1276350" cy="1162050"/>
+                <wp:effectExtent l="57150" t="57150" r="57150" b="57150"/>
+                <wp:wrapNone/>
+                <wp:docPr id="38" name="Rectangle 38"/>
+                <wp:cNvGraphicFramePr/>
+                <a:graphic xmlns:a="http://schemas.openxmlformats.org/drawingml/2006/main">
+                  <a:graphicData uri="http://schemas.microsoft.com/office/word/2010/wordprocessingShape">
+                    <wps:wsp>
+                      <wps:cNvSpPr/>
+                      <wps:spPr>
+                        <a:xfrm>
+                          <a:off x="0" y="0"/>
+                          <a:ext cx="1276350" cy="1162050"/>
+                        </a:xfrm>
+                        <a:prstGeom prst="rect">
+                          <a:avLst/>
+                        </a:prstGeom>
+                        <a:solidFill>
+                          <a:srgbClr val="57D3FF"/>
+                        </a:solidFill>
+                        <a:scene3d>
+                          <a:camera prst="orthographicFront"/>
+                          <a:lightRig rig="threePt" dir="t"/>
+                        </a:scene3d>
+                        <a:sp3d extrusionH="774700" contourW="12700">
+                          <a:bevelT w="0"/>
+                          <a:bevelB w="0"/>
+                          <a:extrusionClr>
+                            <a:srgbClr val="77EAF9"/>
+                          </a:extrusionClr>
+                          <a:contourClr>
+                            <a:schemeClr val="bg1"/>
+                          </a:contourClr>
+                        </a:sp3d>
+                      </wps:spPr>
+                      <wps:style>
+                        <a:lnRef idx="2">
+                          <a:schemeClr val="accent1">
+                            <a:shade val="50000"/>
+                          </a:schemeClr>
+                        </a:lnRef>
+                        <a:fillRef idx="1">
+                          <a:schemeClr val="accent1"/>
+                        </a:fillRef>
+                        <a:effectRef idx="0">
+                          <a:schemeClr val="accent1"/>
+                        </a:effectRef>
+                        <a:fontRef idx="minor">
+                          <a:schemeClr val="lt1"/>
+                        </a:fontRef>
+                      </wps:style>
+                      <wps:bodyPr rot="0" spcFirstLastPara="0" vertOverflow="overflow" horzOverflow="overflow" vert="horz" wrap="square" lIns="91440" tIns="45720" rIns="91440" bIns="45720" numCol="1" spcCol="0" rtlCol="0" fromWordArt="0" anchor="ctr" anchorCtr="0" forceAA="0" compatLnSpc="1">
+                        <a:prstTxWarp prst="textNoShape">
+                          <a:avLst/>
+                        </a:prstTxWarp>
+                        <a:noAutofit/>
+                      </wps:bodyPr>
+                    </wps:wsp>
+                  </a:graphicData>
+                </a:graphic>
+                <wp14:sizeRelH relativeFrom="margin">
+                  <wp14:pctWidth>0</wp14:pctWidth>
+                </wp14:sizeRelH>
+                <wp14:sizeRelV relativeFrom="margin">
+                  <wp14:pctHeight>0</wp14:pctHeight>
+                </wp14:sizeRelV>
+              </wp:anchor>
+            </w:drawing>
+          </mc:Choice>
+          <mc:Fallback>
+            <w:pict>
+              <v:rect w14:anchorId="212DB64C" id="Rectangle 38" o:spid="_x0000_s1026" style="position:absolute;margin-left:175.5pt;margin-top:1.4pt;width:100.5pt;height:91.5pt;z-index:-251626496;visibility:visible;mso-wrap-style:square;mso-width-percent:0;mso-height-percent:0;mso-wrap-distance-left:9pt;mso-wrap-distance-top:0;mso-wrap-distance-right:9pt;mso-wrap-distance-bottom:0;mso-position-horizontal:absolute;mso-position-horizontal-relative:text;mso-position-vertical:absolute;mso-position-vertical-relative:text;mso-width-percent:0;mso-height-percent:0;mso-width-relative:margin;mso-height-relative:margin;v-text-anchor:middle" o:gfxdata="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" fillcolor="#57d3ff" strokecolor="#1f4d78 [1604]" strokeweight="1pt"/>
+            </w:pict>
+          </mc:Fallback>
+        </mc:AlternateContent>
+      </w:r>
+    </w:p>
+    <w:p>
+      <w:pPr>
+        <w:pStyle w:val="PlainText"/>
+        <w:tabs>
+          <w:tab w:val="left" w:pos="3795"/>
+        </w:tabs>
+        <w:rPr>
+          <w:rFonts w:ascii="Courier New" w:hAnsi="Courier New" w:cs="Courier New"/>
+        </w:rPr>
+      </w:pPr>
+      <w:r>
+        <w:rPr>
+          <w:rFonts w:ascii="Courier New" w:hAnsi="Courier New" w:cs="Courier New"/>
+        </w:rPr>
+        <w:tab/>
+      </w:r>
+    </w:p>
+    <w:p>
+      <w:pPr>
+        <w:pStyle w:val="PlainText"/>
+        <w:tabs>
+          <w:tab w:val="left" w:pos="3960"/>
+        </w:tabs>
+        <w:ind w:left="720"/>
+        <w:rPr>
+          <w:rFonts w:ascii="Courier New" w:hAnsi="Courier New" w:cs="Courier New"/>
+        </w:rPr>
+      </w:pPr>
+      <w:r>
+        <w:rPr>
+          <w:rFonts w:ascii="Courier New" w:hAnsi="Courier New" w:cs="Courier New"/>
+        </w:rPr>
+        <w:t xml:space="preserve">  </w:t>
+      </w:r>
+      <w:r>
+        <w:rPr>
+          <w:rFonts w:ascii="Courier New" w:hAnsi="Courier New" w:cs="Courier New"/>
+        </w:rPr>
+        <w:tab/>
+      </w:r>
+      <w:r>
+        <w:rPr>
+          <w:rFonts w:ascii="Courier New" w:hAnsi="Courier New" w:cs="Courier New"/>
+        </w:rPr>
+        <w:t xml:space="preserve">Dropout               </w:t>
+      </w:r>
+      <w:r>
+        <w:rPr>
+          <w:rFonts w:ascii="Courier New" w:hAnsi="Courier New" w:cs="Courier New"/>
+        </w:rPr>
+        <w:t xml:space="preserve">     </w:t>
+      </w:r>
+      <w:r>
+        <w:rPr>
+          <w:rFonts w:ascii="Courier New" w:hAnsi="Courier New" w:cs="Courier New"/>
+        </w:rPr>
+        <w:t>Dense</w:t>
+      </w:r>
+    </w:p>
+    <w:p>
+      <w:pPr>
+        <w:pStyle w:val="PlainText"/>
+        <w:rPr>
+          <w:rFonts w:ascii="Courier New" w:hAnsi="Courier New" w:cs="Courier New"/>
+        </w:rPr>
+      </w:pPr>
+      <w:r>
+        <w:rPr>
+          <w:rFonts w:ascii="Courier New" w:hAnsi="Courier New" w:cs="Courier New"/>
+          <w:noProof/>
+        </w:rPr>
+        <mc:AlternateContent>
+          <mc:Choice Requires="wps">
+            <w:drawing>
+              <wp:anchor distT="0" distB="0" distL="114300" distR="114300" simplePos="0" relativeHeight="251703296" behindDoc="0" locked="0" layoutInCell="1" allowOverlap="1" wp14:anchorId="150E69B1" wp14:editId="64F976E7">
+                <wp:simplePos x="0" y="0"/>
+                <wp:positionH relativeFrom="column">
+                  <wp:posOffset>3647440</wp:posOffset>
+                </wp:positionH>
+                <wp:positionV relativeFrom="paragraph">
+                  <wp:posOffset>100330</wp:posOffset>
+                </wp:positionV>
+                <wp:extent cx="457200" cy="0"/>
+                <wp:effectExtent l="0" t="95250" r="19050" b="114300"/>
+                <wp:wrapNone/>
+                <wp:docPr id="45" name="Straight Arrow Connector 45"/>
+                <wp:cNvGraphicFramePr/>
+                <a:graphic xmlns:a="http://schemas.openxmlformats.org/drawingml/2006/main">
+                  <a:graphicData uri="http://schemas.microsoft.com/office/word/2010/wordprocessingShape">
+                    <wps:wsp>
+                      <wps:cNvCnPr/>
+                      <wps:spPr>
+                        <a:xfrm>
+                          <a:off x="0" y="0"/>
+                          <a:ext cx="457200" cy="0"/>
+                        </a:xfrm>
+                        <a:prstGeom prst="straightConnector1">
+                          <a:avLst/>
+                        </a:prstGeom>
+                        <a:ln>
+                          <a:headEnd w="lg" len="med"/>
+                          <a:tailEnd type="triangle" w="lg" len="med"/>
+                        </a:ln>
+                      </wps:spPr>
+                      <wps:style>
+                        <a:lnRef idx="3">
+                          <a:schemeClr val="dk1"/>
+                        </a:lnRef>
+                        <a:fillRef idx="0">
+                          <a:schemeClr val="dk1"/>
+                        </a:fillRef>
+                        <a:effectRef idx="2">
+                          <a:schemeClr val="dk1"/>
+                        </a:effectRef>
+                        <a:fontRef idx="minor">
+                          <a:schemeClr val="tx1"/>
+                        </a:fontRef>
+                      </wps:style>
+                      <wps:bodyPr/>
+                    </wps:wsp>
+                  </a:graphicData>
+                </a:graphic>
+                <wp14:sizeRelV relativeFrom="margin">
+                  <wp14:pctHeight>0</wp14:pctHeight>
+                </wp14:sizeRelV>
+              </wp:anchor>
+            </w:drawing>
+          </mc:Choice>
+          <mc:Fallback>
+            <w:pict>
+              <v:shape w14:anchorId="0050703E" id="Straight Arrow Connector 45" o:spid="_x0000_s1026" type="#_x0000_t32" style="position:absolute;margin-left:287.2pt;margin-top:7.9pt;width:36pt;height:0;z-index:251703296;visibility:visible;mso-wrap-style:square;mso-height-percent:0;mso-wrap-distance-left:9pt;mso-wrap-distance-top:0;mso-wrap-distance-right:9pt;mso-wrap-distance-bottom:0;mso-position-horizontal:absolute;mso-position-horizontal-relative:text;mso-position-vertical:absolute;mso-position-vertical-relative:text;mso-height-percent:0;mso-height-relative:margin" o:gfxdata="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" strokecolor="black [3200]" strokeweight="1.5pt">
+                <v:stroke startarrowwidth="wide" endarrow="block" endarrowwidth="wide" joinstyle="miter"/>
+              </v:shape>
+            </w:pict>
+          </mc:Fallback>
+        </mc:AlternateContent>
+      </w:r>
+      <w:r>
+        <w:rPr>
+          <w:rFonts w:ascii="Courier New" w:hAnsi="Courier New" w:cs="Courier New"/>
+          <w:noProof/>
+        </w:rPr>
+        <mc:AlternateContent>
+          <mc:Choice Requires="wps">
+            <w:drawing>
+              <wp:anchor distT="0" distB="0" distL="114300" distR="114300" simplePos="0" relativeHeight="251701248" behindDoc="0" locked="0" layoutInCell="1" allowOverlap="1" wp14:anchorId="10402B8A" wp14:editId="08D31584">
+                <wp:simplePos x="0" y="0"/>
+                <wp:positionH relativeFrom="column">
+                  <wp:posOffset>1581150</wp:posOffset>
+                </wp:positionH>
+                <wp:positionV relativeFrom="paragraph">
+                  <wp:posOffset>142240</wp:posOffset>
+                </wp:positionV>
+                <wp:extent cx="457200" cy="0"/>
+                <wp:effectExtent l="0" t="95250" r="19050" b="114300"/>
+                <wp:wrapNone/>
+                <wp:docPr id="44" name="Straight Arrow Connector 44"/>
+                <wp:cNvGraphicFramePr/>
+                <a:graphic xmlns:a="http://schemas.openxmlformats.org/drawingml/2006/main">
+                  <a:graphicData uri="http://schemas.microsoft.com/office/word/2010/wordprocessingShape">
+                    <wps:wsp>
+                      <wps:cNvCnPr/>
+                      <wps:spPr>
+                        <a:xfrm>
+                          <a:off x="0" y="0"/>
+                          <a:ext cx="457200" cy="0"/>
+                        </a:xfrm>
+                        <a:prstGeom prst="straightConnector1">
+                          <a:avLst/>
+                        </a:prstGeom>
+                        <a:ln>
+                          <a:headEnd w="lg" len="med"/>
+                          <a:tailEnd type="triangle" w="lg" len="med"/>
+                        </a:ln>
+                      </wps:spPr>
+                      <wps:style>
+                        <a:lnRef idx="3">
+                          <a:schemeClr val="dk1"/>
+                        </a:lnRef>
+                        <a:fillRef idx="0">
+                          <a:schemeClr val="dk1"/>
+                        </a:fillRef>
+                        <a:effectRef idx="2">
+                          <a:schemeClr val="dk1"/>
+                        </a:effectRef>
+                        <a:fontRef idx="minor">
+                          <a:schemeClr val="tx1"/>
+                        </a:fontRef>
+                      </wps:style>
+                      <wps:bodyPr/>
+                    </wps:wsp>
+                  </a:graphicData>
+                </a:graphic>
+                <wp14:sizeRelV relativeFrom="margin">
+                  <wp14:pctHeight>0</wp14:pctHeight>
+                </wp14:sizeRelV>
+              </wp:anchor>
+            </w:drawing>
+          </mc:Choice>
+          <mc:Fallback>
+            <w:pict>
+              <v:shape w14:anchorId="42D38585" id="Straight Arrow Connector 44" o:spid="_x0000_s1026" type="#_x0000_t32" style="position:absolute;margin-left:124.5pt;margin-top:11.2pt;width:36pt;height:0;z-index:251701248;visibility:visible;mso-wrap-style:square;mso-height-percent:0;mso-wrap-distance-left:9pt;mso-wrap-distance-top:0;mso-wrap-distance-right:9pt;mso-wrap-distance-bottom:0;mso-position-horizontal:absolute;mso-position-horizontal-relative:text;mso-position-vertical:absolute;mso-position-vertical-relative:text;mso-height-percent:0;mso-height-relative:margin" o:gfxdata="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" strokecolor="black [3200]" strokeweight="1.5pt">
+                <v:stroke startarrowwidth="wide" endarrow="block" endarrowwidth="wide" joinstyle="miter"/>
+              </v:shape>
+            </w:pict>
+          </mc:Fallback>
+        </mc:AlternateContent>
+      </w:r>
+      <w:r>
+        <w:rPr>
+          <w:rFonts w:ascii="Courier New" w:hAnsi="Courier New" w:cs="Courier New"/>
+        </w:rPr>
+        <w:t xml:space="preserve">     GRU     </w:t>
+      </w:r>
+      <w:r>
+        <w:rPr>
+          <w:rFonts w:ascii="Courier New" w:hAnsi="Courier New" w:cs="Courier New"/>
+        </w:rPr>
+        <w:t xml:space="preserve">                 (None, 80)</w:t>
+      </w:r>
+      <w:r>
+        <w:rPr>
+          <w:rFonts w:ascii="Courier New" w:hAnsi="Courier New" w:cs="Courier New"/>
+        </w:rPr>
+        <w:t xml:space="preserve">                </w:t>
+      </w:r>
+      <w:r>
+        <w:rPr>
+          <w:rFonts w:ascii="Courier New" w:hAnsi="Courier New" w:cs="Courier New"/>
+        </w:rPr>
+        <w:t>(None, 60)</w:t>
+      </w:r>
+    </w:p>
+    <w:p>
+      <w:pPr>
+        <w:pStyle w:val="PlainText"/>
+        <w:rPr>
+          <w:rFonts w:ascii="Courier New" w:hAnsi="Courier New" w:cs="Courier New"/>
+        </w:rPr>
+      </w:pPr>
+      <w:r>
+        <w:rPr>
+          <w:rFonts w:ascii="Courier New" w:hAnsi="Courier New" w:cs="Courier New"/>
+        </w:rPr>
+        <w:t xml:space="preserve">  (None, 80)</w:t>
+      </w:r>
+    </w:p>
+    <w:p>
+      <w:pPr>
+        <w:pStyle w:val="PlainText"/>
+        <w:rPr>
+          <w:rFonts w:ascii="Courier New" w:hAnsi="Courier New" w:cs="Courier New"/>
+        </w:rPr>
+      </w:pPr>
+    </w:p>
+    <w:p>
+      <w:pPr>
+        <w:pStyle w:val="PlainText"/>
+        <w:rPr>
+          <w:rFonts w:ascii="Courier New" w:hAnsi="Courier New" w:cs="Courier New"/>
+        </w:rPr>
+      </w:pPr>
+    </w:p>
+    <w:p>
+      <w:pPr>
+        <w:pStyle w:val="PlainText"/>
+        <w:rPr>
+          <w:rFonts w:ascii="Courier New" w:hAnsi="Courier New" w:cs="Courier New"/>
+        </w:rPr>
+      </w:pPr>
+    </w:p>
+    <w:p>
+      <w:pPr>
+        <w:pStyle w:val="PlainText"/>
+        <w:rPr>
+          <w:rFonts w:ascii="Courier New" w:hAnsi="Courier New" w:cs="Courier New"/>
+        </w:rPr>
+      </w:pPr>
+      <w:r>
+        <w:rPr>
+          <w:rFonts w:ascii="Courier New" w:hAnsi="Courier New" w:cs="Courier New"/>
+          <w:noProof/>
+        </w:rPr>
+        <mc:AlternateContent>
+          <mc:Choice Requires="wps">
+            <w:drawing>
+              <wp:anchor distT="0" distB="0" distL="114300" distR="114300" simplePos="0" relativeHeight="251706368" behindDoc="0" locked="0" layoutInCell="1" allowOverlap="1">
+                <wp:simplePos x="0" y="0"/>
+                <wp:positionH relativeFrom="column">
+                  <wp:posOffset>4914265</wp:posOffset>
+                </wp:positionH>
+                <wp:positionV relativeFrom="paragraph">
+                  <wp:posOffset>69215</wp:posOffset>
+                </wp:positionV>
+                <wp:extent cx="9525" cy="400050"/>
+                <wp:effectExtent l="76200" t="0" r="66675" b="57150"/>
+                <wp:wrapNone/>
+                <wp:docPr id="48" name="Straight Arrow Connector 48"/>
+                <wp:cNvGraphicFramePr/>
+                <a:graphic xmlns:a="http://schemas.openxmlformats.org/drawingml/2006/main">
+                  <a:graphicData uri="http://schemas.microsoft.com/office/word/2010/wordprocessingShape">
+                    <wps:wsp>
+                      <wps:cNvCnPr/>
+                      <wps:spPr>
+                        <a:xfrm>
+                          <a:off x="0" y="0"/>
+                          <a:ext cx="9525" cy="400050"/>
+                        </a:xfrm>
+                        <a:prstGeom prst="straightConnector1">
+                          <a:avLst/>
+                        </a:prstGeom>
+                        <a:ln>
+                          <a:tailEnd type="triangle" w="lg" len="med"/>
+                        </a:ln>
+                      </wps:spPr>
+                      <wps:style>
+                        <a:lnRef idx="3">
+                          <a:schemeClr val="dk1"/>
+                        </a:lnRef>
+                        <a:fillRef idx="0">
+                          <a:schemeClr val="dk1"/>
+                        </a:fillRef>
+                        <a:effectRef idx="2">
+                          <a:schemeClr val="dk1"/>
+                        </a:effectRef>
+                        <a:fontRef idx="minor">
+                          <a:schemeClr val="tx1"/>
+                        </a:fontRef>
+                      </wps:style>
+                      <wps:bodyPr/>
+                    </wps:wsp>
+                  </a:graphicData>
+                </a:graphic>
+              </wp:anchor>
+            </w:drawing>
+          </mc:Choice>
+          <mc:Fallback>
+            <w:pict>
+              <v:shape w14:anchorId="3BC68EB8" id="Straight Arrow Connector 48" o:spid="_x0000_s1026" type="#_x0000_t32" style="position:absolute;margin-left:386.95pt;margin-top:5.45pt;width:.75pt;height:31.5pt;z-index:251706368;visibility:visible;mso-wrap-style:square;mso-wrap-distance-left:9pt;mso-wrap-distance-top:0;mso-wrap-distance-right:9pt;mso-wrap-distance-bottom:0;mso-position-horizontal:absolute;mso-position-horizontal-relative:text;mso-position-vertical:absolute;mso-position-vertical-relative:text" o:gfxdata="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" strokecolor="black [3200]" strokeweight="1.5pt">
+                <v:stroke endarrow="block" endarrowwidth="wide" joinstyle="miter"/>
+              </v:shape>
+            </w:pict>
+          </mc:Fallback>
+        </mc:AlternateContent>
+      </w:r>
+    </w:p>
+    <w:p>
+      <w:pPr>
+        <w:pStyle w:val="PlainText"/>
+        <w:rPr>
+          <w:rFonts w:ascii="Courier New" w:hAnsi="Courier New" w:cs="Courier New"/>
+        </w:rPr>
+      </w:pPr>
+    </w:p>
+    <w:p>
+      <w:pPr>
+        <w:pStyle w:val="PlainText"/>
+        <w:rPr>
+          <w:rFonts w:ascii="Courier New" w:hAnsi="Courier New" w:cs="Courier New"/>
+        </w:rPr>
+      </w:pPr>
+    </w:p>
+    <w:p>
+      <w:pPr>
+        <w:pStyle w:val="PlainText"/>
+        <w:rPr>
+          <w:rFonts w:ascii="Courier New" w:hAnsi="Courier New" w:cs="Courier New"/>
+        </w:rPr>
+      </w:pPr>
+      <w:r>
+        <w:rPr>
+          <w:rFonts w:ascii="Courier New" w:hAnsi="Courier New" w:cs="Courier New"/>
+          <w:noProof/>
+        </w:rPr>
+        <mc:AlternateContent>
+          <mc:Choice Requires="wps">
+            <w:drawing>
+              <wp:anchor distT="0" distB="0" distL="114300" distR="114300" simplePos="0" relativeHeight="251696128" behindDoc="1" locked="0" layoutInCell="1" allowOverlap="1" wp14:anchorId="1C4E799F" wp14:editId="099C8588">
+                <wp:simplePos x="0" y="0"/>
+                <wp:positionH relativeFrom="column">
+                  <wp:posOffset>2218690</wp:posOffset>
+                </wp:positionH>
+                <wp:positionV relativeFrom="paragraph">
+                  <wp:posOffset>149225</wp:posOffset>
+                </wp:positionV>
+                <wp:extent cx="1276350" cy="1162050"/>
+                <wp:effectExtent l="57150" t="57150" r="57150" b="57150"/>
+                <wp:wrapNone/>
+                <wp:docPr id="41" name="Rectangle 41"/>
+                <wp:cNvGraphicFramePr/>
+                <a:graphic xmlns:a="http://schemas.openxmlformats.org/drawingml/2006/main">
+                  <a:graphicData uri="http://schemas.microsoft.com/office/word/2010/wordprocessingShape">
+                    <wps:wsp>
+                      <wps:cNvSpPr/>
+                      <wps:spPr>
+                        <a:xfrm>
+                          <a:off x="0" y="0"/>
+                          <a:ext cx="1276350" cy="1162050"/>
+                        </a:xfrm>
+                        <a:prstGeom prst="rect">
+                          <a:avLst/>
+                        </a:prstGeom>
+                        <a:solidFill>
+                          <a:srgbClr val="57D3FF"/>
+                        </a:solidFill>
+                        <a:scene3d>
+                          <a:camera prst="orthographicFront"/>
+                          <a:lightRig rig="threePt" dir="t"/>
+                        </a:scene3d>
+                        <a:sp3d extrusionH="774700" contourW="12700">
+                          <a:bevelT w="0"/>
+                          <a:bevelB w="0"/>
+                          <a:extrusionClr>
+                            <a:srgbClr val="77EAF9"/>
+                          </a:extrusionClr>
+                          <a:contourClr>
+                            <a:schemeClr val="bg1"/>
+                          </a:contourClr>
+                        </a:sp3d>
+                      </wps:spPr>
+                      <wps:style>
+                        <a:lnRef idx="2">
+                          <a:schemeClr val="accent1">
+                            <a:shade val="50000"/>
+                          </a:schemeClr>
+                        </a:lnRef>
+                        <a:fillRef idx="1">
+                          <a:schemeClr val="accent1"/>
+                        </a:fillRef>
+                        <a:effectRef idx="0">
+                          <a:schemeClr val="accent1"/>
+                        </a:effectRef>
+                        <a:fontRef idx="minor">
+                          <a:schemeClr val="lt1"/>
+                        </a:fontRef>
+                      </wps:style>
+                      <wps:bodyPr rot="0" spcFirstLastPara="0" vertOverflow="overflow" horzOverflow="overflow" vert="horz" wrap="square" lIns="91440" tIns="45720" rIns="91440" bIns="45720" numCol="1" spcCol="0" rtlCol="0" fromWordArt="0" anchor="ctr" anchorCtr="0" forceAA="0" compatLnSpc="1">
+                        <a:prstTxWarp prst="textNoShape">
+                          <a:avLst/>
+                        </a:prstTxWarp>
+                        <a:noAutofit/>
+                      </wps:bodyPr>
+                    </wps:wsp>
+                  </a:graphicData>
+                </a:graphic>
+                <wp14:sizeRelH relativeFrom="margin">
+                  <wp14:pctWidth>0</wp14:pctWidth>
+                </wp14:sizeRelH>
+                <wp14:sizeRelV relativeFrom="margin">
+                  <wp14:pctHeight>0</wp14:pctHeight>
+                </wp14:sizeRelV>
+              </wp:anchor>
+            </w:drawing>
+          </mc:Choice>
+          <mc:Fallback>
+            <w:pict>
+              <v:rect w14:anchorId="4BD280A9" id="Rectangle 41" o:spid="_x0000_s1026" style="position:absolute;margin-left:174.7pt;margin-top:11.75pt;width:100.5pt;height:91.5pt;z-index:-251620352;visibility:visible;mso-wrap-style:square;mso-width-percent:0;mso-height-percent:0;mso-wrap-distance-left:9pt;mso-wrap-distance-top:0;mso-wrap-distance-right:9pt;mso-wrap-distance-bottom:0;mso-position-horizontal:absolute;mso-position-horizontal-relative:text;mso-position-vertical:absolute;mso-position-vertical-relative:text;mso-width-percent:0;mso-height-percent:0;mso-width-relative:margin;mso-height-relative:margin;v-text-anchor:middle" o:gfxdata="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" fillcolor="#57d3ff" strokecolor="#1f4d78 [1604]" strokeweight="1pt"/>
+            </w:pict>
+          </mc:Fallback>
+        </mc:AlternateContent>
+      </w:r>
+    </w:p>
+    <w:p>
+      <w:pPr>
+        <w:pStyle w:val="PlainText"/>
+        <w:rPr>
+          <w:rFonts w:ascii="Courier New" w:hAnsi="Courier New" w:cs="Courier New"/>
+        </w:rPr>
+      </w:pPr>
+      <w:r>
+        <w:rPr>
+          <w:rFonts w:ascii="Courier New" w:hAnsi="Courier New" w:cs="Courier New"/>
+          <w:noProof/>
+        </w:rPr>
+        <mc:AlternateContent>
+          <mc:Choice Requires="wps">
+            <w:drawing>
+              <wp:anchor distT="0" distB="0" distL="114300" distR="114300" simplePos="0" relativeHeight="251694080" behindDoc="1" locked="0" layoutInCell="1" allowOverlap="1" wp14:anchorId="0864D178" wp14:editId="1EC49B19">
+                <wp:simplePos x="0" y="0"/>
+                <wp:positionH relativeFrom="column">
+                  <wp:posOffset>4352925</wp:posOffset>
+                </wp:positionH>
+                <wp:positionV relativeFrom="paragraph">
+                  <wp:posOffset>8890</wp:posOffset>
+                </wp:positionV>
+                <wp:extent cx="1276350" cy="1162050"/>
+                <wp:effectExtent l="57150" t="57150" r="57150" b="57150"/>
+                <wp:wrapNone/>
+                <wp:docPr id="40" name="Rectangle 40"/>
+                <wp:cNvGraphicFramePr/>
+                <a:graphic xmlns:a="http://schemas.openxmlformats.org/drawingml/2006/main">
+                  <a:graphicData uri="http://schemas.microsoft.com/office/word/2010/wordprocessingShape">
+                    <wps:wsp>
+                      <wps:cNvSpPr/>
+                      <wps:spPr>
+                        <a:xfrm>
+                          <a:off x="0" y="0"/>
+                          <a:ext cx="1276350" cy="1162050"/>
+                        </a:xfrm>
+                        <a:prstGeom prst="rect">
+                          <a:avLst/>
+                        </a:prstGeom>
+                        <a:solidFill>
+                          <a:srgbClr val="57D3FF"/>
+                        </a:solidFill>
+                        <a:scene3d>
+                          <a:camera prst="orthographicFront"/>
+                          <a:lightRig rig="threePt" dir="t"/>
+                        </a:scene3d>
+                        <a:sp3d extrusionH="774700" contourW="12700">
+                          <a:bevelT w="0"/>
+                          <a:bevelB w="0"/>
+                          <a:extrusionClr>
+                            <a:srgbClr val="77EAF9"/>
+                          </a:extrusionClr>
+                          <a:contourClr>
+                            <a:schemeClr val="bg1"/>
+                          </a:contourClr>
+                        </a:sp3d>
+                      </wps:spPr>
+                      <wps:style>
+                        <a:lnRef idx="2">
+                          <a:schemeClr val="accent1">
+                            <a:shade val="50000"/>
+                          </a:schemeClr>
+                        </a:lnRef>
+                        <a:fillRef idx="1">
+                          <a:schemeClr val="accent1"/>
+                        </a:fillRef>
+                        <a:effectRef idx="0">
+                          <a:schemeClr val="accent1"/>
+                        </a:effectRef>
+                        <a:fontRef idx="minor">
+                          <a:schemeClr val="lt1"/>
+                        </a:fontRef>
+                      </wps:style>
+                      <wps:bodyPr rot="0" spcFirstLastPara="0" vertOverflow="overflow" horzOverflow="overflow" vert="horz" wrap="square" lIns="91440" tIns="45720" rIns="91440" bIns="45720" numCol="1" spcCol="0" rtlCol="0" fromWordArt="0" anchor="ctr" anchorCtr="0" forceAA="0" compatLnSpc="1">
+                        <a:prstTxWarp prst="textNoShape">
+                          <a:avLst/>
+                        </a:prstTxWarp>
+                        <a:noAutofit/>
+                      </wps:bodyPr>
+                    </wps:wsp>
+                  </a:graphicData>
+                </a:graphic>
+                <wp14:sizeRelH relativeFrom="margin">
+                  <wp14:pctWidth>0</wp14:pctWidth>
+                </wp14:sizeRelH>
+                <wp14:sizeRelV relativeFrom="margin">
+                  <wp14:pctHeight>0</wp14:pctHeight>
+                </wp14:sizeRelV>
+              </wp:anchor>
+            </w:drawing>
+          </mc:Choice>
+          <mc:Fallback>
+            <w:pict>
+              <v:rect w14:anchorId="5D1D86AE" id="Rectangle 40" o:spid="_x0000_s1026" style="position:absolute;margin-left:342.75pt;margin-top:.7pt;width:100.5pt;height:91.5pt;z-index:-251622400;visibility:visible;mso-wrap-style:square;mso-width-percent:0;mso-height-percent:0;mso-wrap-distance-left:9pt;mso-wrap-distance-top:0;mso-wrap-distance-right:9pt;mso-wrap-distance-bottom:0;mso-position-horizontal:absolute;mso-position-horizontal-relative:text;mso-position-vertical:absolute;mso-position-vertical-relative:text;mso-width-percent:0;mso-height-percent:0;mso-width-relative:margin;mso-height-relative:margin;v-text-anchor:middle" o:gfxdata="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" fillcolor="#57d3ff" strokecolor="#1f4d78 [1604]" strokeweight="1pt"/>
+            </w:pict>
+          </mc:Fallback>
+        </mc:AlternateContent>
+      </w:r>
+    </w:p>
+    <w:p>
+      <w:pPr>
+        <w:pStyle w:val="PlainText"/>
+        <w:rPr>
+          <w:rFonts w:ascii="Courier New" w:hAnsi="Courier New" w:cs="Courier New"/>
+        </w:rPr>
+      </w:pPr>
+    </w:p>
+    <w:p>
+      <w:pPr>
+        <w:pStyle w:val="PlainText"/>
+        <w:rPr>
+          <w:rFonts w:ascii="Courier New" w:hAnsi="Courier New" w:cs="Courier New"/>
+        </w:rPr>
+      </w:pPr>
+      <w:r>
+        <w:rPr>
+          <w:rFonts w:ascii="Courier New" w:hAnsi="Courier New" w:cs="Courier New"/>
+        </w:rPr>
+        <w:t xml:space="preserve">   </w:t>
+      </w:r>
+      <w:r>
+        <w:rPr>
+          <w:rFonts w:ascii="Courier New" w:hAnsi="Courier New" w:cs="Courier New"/>
+        </w:rPr>
+        <w:t xml:space="preserve"> </w:t>
+      </w:r>
+    </w:p>
+    <w:p>
+      <w:pPr>
+        <w:pStyle w:val="PlainText"/>
+        <w:rPr>
+          <w:rFonts w:ascii="Courier New" w:hAnsi="Courier New" w:cs="Courier New"/>
+        </w:rPr>
+      </w:pPr>
+      <w:r>
+        <w:rPr>
+          <w:rFonts w:ascii="Courier New" w:hAnsi="Courier New" w:cs="Courier New"/>
+          <w:noProof/>
+        </w:rPr>
+        <mc:AlternateContent>
+          <mc:Choice Requires="wps">
+            <w:drawing>
+              <wp:anchor distT="0" distB="0" distL="114300" distR="114300" simplePos="0" relativeHeight="251707392" behindDoc="0" locked="0" layoutInCell="1" allowOverlap="1">
+                <wp:simplePos x="0" y="0"/>
+                <wp:positionH relativeFrom="column">
+                  <wp:posOffset>3685540</wp:posOffset>
+                </wp:positionH>
+                <wp:positionV relativeFrom="paragraph">
+                  <wp:posOffset>69215</wp:posOffset>
+                </wp:positionV>
+                <wp:extent cx="504825" cy="9525"/>
+                <wp:effectExtent l="38100" t="76200" r="0" b="104775"/>
+                <wp:wrapNone/>
+                <wp:docPr id="51" name="Straight Arrow Connector 51"/>
+                <wp:cNvGraphicFramePr/>
+                <a:graphic xmlns:a="http://schemas.openxmlformats.org/drawingml/2006/main">
+                  <a:graphicData uri="http://schemas.microsoft.com/office/word/2010/wordprocessingShape">
+                    <wps:wsp>
+                      <wps:cNvCnPr/>
+                      <wps:spPr>
+                        <a:xfrm flipH="1">
+                          <a:off x="0" y="0"/>
+                          <a:ext cx="504825" cy="9525"/>
+                        </a:xfrm>
+                        <a:prstGeom prst="straightConnector1">
+                          <a:avLst/>
+                        </a:prstGeom>
+                        <a:ln>
+                          <a:tailEnd type="triangle" w="lg" len="med"/>
+                        </a:ln>
+                      </wps:spPr>
+                      <wps:style>
+                        <a:lnRef idx="3">
+                          <a:schemeClr val="dk1"/>
+                        </a:lnRef>
+                        <a:fillRef idx="0">
+                          <a:schemeClr val="dk1"/>
+                        </a:fillRef>
+                        <a:effectRef idx="2">
+                          <a:schemeClr val="dk1"/>
+                        </a:effectRef>
+                        <a:fontRef idx="minor">
+                          <a:schemeClr val="tx1"/>
+                        </a:fontRef>
+                      </wps:style>
+                      <wps:bodyPr/>
+                    </wps:wsp>
+                  </a:graphicData>
+                </a:graphic>
+              </wp:anchor>
+            </w:drawing>
+          </mc:Choice>
+          <mc:Fallback>
+            <w:pict>
+              <v:shape w14:anchorId="6D5E49D9" id="Straight Arrow Connector 51" o:spid="_x0000_s1026" type="#_x0000_t32" style="position:absolute;margin-left:290.2pt;margin-top:5.45pt;width:39.75pt;height:.75pt;flip:x;z-index:251707392;visibility:visible;mso-wrap-style:square;mso-wrap-distance-left:9pt;mso-wrap-distance-top:0;mso-wrap-distance-right:9pt;mso-wrap-distance-bottom:0;mso-position-horizontal:absolute;mso-position-horizontal-relative:text;mso-position-vertical:absolute;mso-position-vertical-relative:text" o:gfxdata="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" strokecolor="black [3200]" strokeweight="1.5pt">
+                <v:stroke endarrow="block" endarrowwidth="wide" joinstyle="miter"/>
+              </v:shape>
+            </w:pict>
+          </mc:Fallback>
+        </mc:AlternateContent>
+      </w:r>
+      <w:r>
+        <w:rPr>
+          <w:rFonts w:ascii="Courier New" w:hAnsi="Courier New" w:cs="Courier New"/>
+        </w:rPr>
+        <w:t xml:space="preserve">           </w:t>
+      </w:r>
+      <w:r>
+        <w:rPr>
+          <w:rFonts w:ascii="Courier New" w:hAnsi="Courier New" w:cs="Courier New"/>
+        </w:rPr>
+        <w:t xml:space="preserve">                      Dense</w:t>
+      </w:r>
+      <w:r>
+        <w:rPr>
+          <w:rFonts w:ascii="Courier New" w:hAnsi="Courier New" w:cs="Courier New"/>
+        </w:rPr>
+        <w:t xml:space="preserve">                     </w:t>
+      </w:r>
+      <w:r>
+        <w:rPr>
+          <w:rFonts w:ascii="Courier New" w:hAnsi="Courier New" w:cs="Courier New"/>
+        </w:rPr>
+        <w:t xml:space="preserve">Dropout                      </w:t>
+      </w:r>
+    </w:p>
+    <w:p>
+      <w:pPr>
+        <w:pStyle w:val="PlainText"/>
+        <w:rPr>
+          <w:rFonts w:ascii="Courier New" w:hAnsi="Courier New" w:cs="Courier New"/>
+        </w:rPr>
+      </w:pPr>
+      <w:r>
+        <w:rPr>
+          <w:rFonts w:ascii="Courier New" w:hAnsi="Courier New" w:cs="Courier New"/>
+        </w:rPr>
+        <w:t xml:space="preserve">  </w:t>
+      </w:r>
+      <w:r>
+        <w:rPr>
+          <w:rFonts w:ascii="Courier New" w:hAnsi="Courier New" w:cs="Courier New"/>
+        </w:rPr>
+        <w:t xml:space="preserve">             </w:t>
+      </w:r>
+      <w:r>
+        <w:rPr>
+          <w:rFonts w:ascii="Courier New" w:hAnsi="Courier New" w:cs="Courier New"/>
+        </w:rPr>
+        <w:t xml:space="preserve">                (None, 6)</w:t>
+      </w:r>
+      <w:r>
+        <w:rPr>
+          <w:rFonts w:ascii="Courier New" w:hAnsi="Courier New" w:cs="Courier New"/>
+        </w:rPr>
+        <w:t xml:space="preserve">                  (None, 60)</w:t>
+      </w:r>
+    </w:p>
+    <w:p>
+      <w:pPr>
+        <w:pStyle w:val="PlainText"/>
+        <w:rPr>
+          <w:rFonts w:ascii="Courier New" w:hAnsi="Courier New" w:cs="Courier New"/>
+        </w:rPr>
+      </w:pPr>
+    </w:p>
+    <w:p>
+      <w:pPr>
+        <w:pStyle w:val="PlainText"/>
+        <w:rPr>
+          <w:rFonts w:ascii="Courier New" w:hAnsi="Courier New" w:cs="Courier New"/>
+        </w:rPr>
+      </w:pPr>
+    </w:p>
+    <w:p>
+      <w:pPr>
+        <w:pStyle w:val="PlainText"/>
+        <w:rPr>
+          <w:rFonts w:ascii="Courier New" w:hAnsi="Courier New" w:cs="Courier New"/>
+        </w:rPr>
+      </w:pPr>
+    </w:p>
+    <w:p>
+      <w:pPr>
+        <w:pStyle w:val="PlainText"/>
+        <w:rPr>
+          <w:rFonts w:ascii="Courier New" w:hAnsi="Courier New" w:cs="Courier New"/>
+        </w:rPr>
+      </w:pPr>
+    </w:p>
+    <w:p>
+      <w:pPr>
+        <w:pStyle w:val="PlainText"/>
+        <w:rPr>
+          <w:rFonts w:ascii="Courier New" w:hAnsi="Courier New" w:cs="Courier New"/>
+        </w:rPr>
+      </w:pPr>
     </w:p>
     <w:p>
       <w:pPr>
@@ -6160,192 +6977,457 @@
         <w:rPr>
           <w:rFonts w:ascii="Courier New" w:hAnsi="Courier New" w:cs="Courier New"/>
         </w:rPr>
-        <w:t>steps which we will discuss    in next sections.</w:t>
-      </w:r>
-    </w:p>
-    <w:bookmarkEnd w:id="0"/>
-    <w:p>
-      <w:pPr>
-        <w:pStyle w:val="PlainText"/>
-        <w:rPr>
-          <w:rFonts w:ascii="Courier New" w:hAnsi="Courier New" w:cs="Courier New"/>
-        </w:rPr>
-      </w:pPr>
+        <w:t xml:space="preserve">steps which we will discuss    in </w:t>
+      </w:r>
+      <w:r>
+        <w:rPr>
+          <w:rFonts w:ascii="Courier New" w:hAnsi="Courier New" w:cs="Courier New"/>
+        </w:rPr>
+        <w:t xml:space="preserve">the </w:t>
+      </w:r>
+      <w:r>
+        <w:rPr>
+          <w:rFonts w:ascii="Courier New" w:hAnsi="Courier New" w:cs="Courier New"/>
+        </w:rPr>
+        <w:t>next sections.</w:t>
+      </w:r>
+    </w:p>
+    <w:p>
+      <w:pPr>
+        <w:pStyle w:val="PlainText"/>
+        <w:rPr>
+          <w:rFonts w:ascii="Courier New" w:hAnsi="Courier New" w:cs="Courier New"/>
+        </w:rPr>
+      </w:pPr>
+    </w:p>
+    <w:p>
+      <w:pPr>
+        <w:pStyle w:val="PlainText"/>
+        <w:rPr>
+          <w:rFonts w:ascii="Courier New" w:hAnsi="Courier New" w:cs="Courier New"/>
+        </w:rPr>
+      </w:pPr>
+    </w:p>
+    <w:p>
+      <w:pPr>
+        <w:pStyle w:val="PlainText"/>
+        <w:rPr>
+          <w:rFonts w:ascii="Courier New" w:hAnsi="Courier New" w:cs="Courier New"/>
+        </w:rPr>
+      </w:pPr>
+    </w:p>
+    <w:p>
+      <w:pPr>
+        <w:pStyle w:val="PlainText"/>
+        <w:rPr>
+          <w:rFonts w:ascii="Courier New" w:hAnsi="Courier New" w:cs="Courier New"/>
+        </w:rPr>
+      </w:pPr>
+    </w:p>
+    <w:p>
+      <w:pPr>
+        <w:pStyle w:val="PlainText"/>
+        <w:rPr>
+          <w:rFonts w:ascii="Courier New" w:hAnsi="Courier New" w:cs="Courier New"/>
+        </w:rPr>
+      </w:pPr>
+      <w:r>
+        <w:rPr>
+          <w:rFonts w:ascii="Courier New" w:hAnsi="Courier New" w:cs="Courier New"/>
+        </w:rPr>
+        <w:t>### Refinement</w:t>
+      </w:r>
+    </w:p>
+    <w:p>
+      <w:pPr>
+        <w:pStyle w:val="PlainText"/>
+        <w:rPr>
+          <w:rFonts w:ascii="Courier New" w:hAnsi="Courier New" w:cs="Courier New"/>
+        </w:rPr>
+      </w:pPr>
+    </w:p>
+    <w:p>
+      <w:pPr>
+        <w:pStyle w:val="PlainText"/>
+        <w:rPr>
+          <w:rFonts w:ascii="Courier New" w:hAnsi="Courier New" w:cs="Courier New"/>
+        </w:rPr>
+      </w:pPr>
+    </w:p>
+    <w:p>
+      <w:pPr>
+        <w:pStyle w:val="PlainText"/>
+        <w:rPr>
+          <w:rFonts w:ascii="Courier New" w:hAnsi="Courier New" w:cs="Courier New"/>
+        </w:rPr>
+      </w:pPr>
+      <w:r>
+        <w:rPr>
+          <w:rFonts w:ascii="Courier New" w:hAnsi="Courier New" w:cs="Courier New"/>
+        </w:rPr>
+        <w:t>As mention</w:t>
+      </w:r>
+      <w:r>
+        <w:rPr>
+          <w:rFonts w:ascii="Courier New" w:hAnsi="Courier New" w:cs="Courier New"/>
+        </w:rPr>
+        <w:t>ed</w:t>
+      </w:r>
+      <w:r>
+        <w:rPr>
+          <w:rFonts w:ascii="Courier New" w:hAnsi="Courier New" w:cs="Courier New"/>
+        </w:rPr>
+        <w:t xml:space="preserve"> in</w:t>
+      </w:r>
+      <w:r>
+        <w:rPr>
+          <w:rFonts w:ascii="Courier New" w:hAnsi="Courier New" w:cs="Courier New"/>
+        </w:rPr>
+        <w:t xml:space="preserve"> the</w:t>
+      </w:r>
+      <w:r>
+        <w:rPr>
+          <w:rFonts w:ascii="Courier New" w:hAnsi="Courier New" w:cs="Courier New"/>
+        </w:rPr>
+        <w:t xml:space="preserve"> benchmark our first goal is to predict probability for each 6 type of toxicity. We achieve</w:t>
+      </w:r>
+      <w:r>
+        <w:rPr>
+          <w:rFonts w:ascii="Courier New" w:hAnsi="Courier New" w:cs="Courier New"/>
+        </w:rPr>
+        <w:t xml:space="preserve"> this by</w:t>
+      </w:r>
+      <w:r>
+        <w:rPr>
+          <w:rFonts w:ascii="Courier New" w:hAnsi="Courier New" w:cs="Courier New"/>
+        </w:rPr>
+        <w:t xml:space="preserve"> using Dense layer with </w:t>
+      </w:r>
+      <w:r>
+        <w:rPr>
+          <w:rFonts w:ascii="Courier New" w:hAnsi="Courier New" w:cs="Courier New"/>
+        </w:rPr>
+        <w:t>output dimension of 6 (for each type) and ‘sigmoid’ activation (for probabilities).</w:t>
+      </w:r>
+    </w:p>
+    <w:p>
+      <w:pPr>
+        <w:pStyle w:val="PlainText"/>
+        <w:rPr>
+          <w:rFonts w:ascii="Courier New" w:hAnsi="Courier New" w:cs="Courier New"/>
+        </w:rPr>
+      </w:pPr>
+      <w:r>
+        <w:rPr>
+          <w:rFonts w:ascii="Courier New" w:hAnsi="Courier New" w:cs="Courier New"/>
+        </w:rPr>
+        <w:t>Second achieving ROC AUC score 0.97 and higher. One of improvements was</w:t>
+      </w:r>
+      <w:r>
+        <w:rPr>
+          <w:rFonts w:ascii="Courier New" w:hAnsi="Courier New" w:cs="Courier New"/>
+        </w:rPr>
+        <w:t xml:space="preserve"> </w:t>
+      </w:r>
+      <w:r>
+        <w:rPr>
+          <w:rFonts w:ascii="Courier New" w:hAnsi="Courier New" w:cs="Courier New"/>
+        </w:rPr>
+        <w:t>connected with the architecture</w:t>
+      </w:r>
+      <w:r>
+        <w:rPr>
+          <w:rFonts w:ascii="Courier New" w:hAnsi="Courier New" w:cs="Courier New"/>
+        </w:rPr>
+        <w:t>.</w:t>
+      </w:r>
+      <w:r>
+        <w:rPr>
+          <w:rFonts w:ascii="Courier New" w:hAnsi="Courier New" w:cs="Courier New"/>
+        </w:rPr>
+        <w:t xml:space="preserve"> </w:t>
+      </w:r>
+      <w:r>
+        <w:rPr>
+          <w:rFonts w:ascii="Courier New" w:hAnsi="Courier New" w:cs="Courier New"/>
+        </w:rPr>
+        <w:t>B</w:t>
+      </w:r>
+      <w:r>
+        <w:rPr>
+          <w:rFonts w:ascii="Courier New" w:hAnsi="Courier New" w:cs="Courier New"/>
+        </w:rPr>
+        <w:t xml:space="preserve">efore we use CNN layer after </w:t>
+      </w:r>
+      <w:r>
+        <w:rPr>
+          <w:rFonts w:ascii="Courier New" w:hAnsi="Courier New" w:cs="Courier New"/>
+        </w:rPr>
+        <w:t xml:space="preserve">Embedding </w:t>
+      </w:r>
       <w:r>
         <w:rPr>
           <w:rFonts w:ascii="Courier New" w:hAnsi="Courier New" w:cs="Courier New"/>
         </w:rPr>
         <w:lastRenderedPageBreak/>
-        <w:t>In this section, the process for which metrics, algorithms, and techniques that you implemented for the given data will need to be clearly documented. It should be abundantly clear how the implementation was carried out, and discussion should be made regarding any complications that occurred during this process. Questions to ask yourself when writing this section:</w:t>
-      </w:r>
-    </w:p>
-    <w:p>
-      <w:pPr>
-        <w:pStyle w:val="PlainText"/>
-        <w:rPr>
-          <w:rFonts w:ascii="Courier New" w:hAnsi="Courier New" w:cs="Courier New"/>
-        </w:rPr>
-      </w:pPr>
-      <w:r>
-        <w:rPr>
-          <w:rFonts w:ascii="Courier New" w:hAnsi="Courier New" w:cs="Courier New"/>
-        </w:rPr>
-        <w:t>- _Is it made clear how the algorithms and techniques were implemented with the given datasets or input data</w:t>
-      </w:r>
-      <w:proofErr w:type="gramStart"/>
-      <w:r>
-        <w:rPr>
-          <w:rFonts w:ascii="Courier New" w:hAnsi="Courier New" w:cs="Courier New"/>
-        </w:rPr>
-        <w:t>?_</w:t>
-      </w:r>
-      <w:proofErr w:type="gramEnd"/>
-    </w:p>
-    <w:p>
-      <w:pPr>
-        <w:pStyle w:val="PlainText"/>
-        <w:rPr>
-          <w:rFonts w:ascii="Courier New" w:hAnsi="Courier New" w:cs="Courier New"/>
-        </w:rPr>
-      </w:pPr>
-      <w:r>
-        <w:rPr>
-          <w:rFonts w:ascii="Courier New" w:hAnsi="Courier New" w:cs="Courier New"/>
-        </w:rPr>
-        <w:t>- _Were there any complications with the original metrics or techniques that required changing prior to acquiring a solution</w:t>
-      </w:r>
-      <w:proofErr w:type="gramStart"/>
-      <w:r>
-        <w:rPr>
-          <w:rFonts w:ascii="Courier New" w:hAnsi="Courier New" w:cs="Courier New"/>
-        </w:rPr>
-        <w:t>?_</w:t>
-      </w:r>
-      <w:proofErr w:type="gramEnd"/>
-    </w:p>
-    <w:p>
-      <w:pPr>
-        <w:pStyle w:val="PlainText"/>
-        <w:rPr>
-          <w:rFonts w:ascii="Courier New" w:hAnsi="Courier New" w:cs="Courier New"/>
-        </w:rPr>
-      </w:pPr>
-      <w:r>
-        <w:rPr>
-          <w:rFonts w:ascii="Courier New" w:hAnsi="Courier New" w:cs="Courier New"/>
-        </w:rPr>
-        <w:t>- _Was there any part of the coding process (e.g., writing complicated functions) that should be documented</w:t>
-      </w:r>
-      <w:proofErr w:type="gramStart"/>
-      <w:r>
-        <w:rPr>
-          <w:rFonts w:ascii="Courier New" w:hAnsi="Courier New" w:cs="Courier New"/>
-        </w:rPr>
-        <w:t>?_</w:t>
-      </w:r>
-      <w:proofErr w:type="gramEnd"/>
-    </w:p>
-    <w:p>
-      <w:pPr>
-        <w:pStyle w:val="PlainText"/>
-        <w:rPr>
-          <w:rFonts w:ascii="Courier New" w:hAnsi="Courier New" w:cs="Courier New"/>
-        </w:rPr>
-      </w:pPr>
-    </w:p>
-    <w:p>
-      <w:pPr>
-        <w:pStyle w:val="PlainText"/>
-        <w:rPr>
-          <w:rFonts w:ascii="Courier New" w:hAnsi="Courier New" w:cs="Courier New"/>
-        </w:rPr>
-      </w:pPr>
-      <w:r>
-        <w:rPr>
-          <w:rFonts w:ascii="Courier New" w:hAnsi="Courier New" w:cs="Courier New"/>
-        </w:rPr>
-        <w:t>### Refinement</w:t>
-      </w:r>
-    </w:p>
-    <w:p>
-      <w:pPr>
-        <w:pStyle w:val="PlainText"/>
-        <w:rPr>
-          <w:rFonts w:ascii="Courier New" w:hAnsi="Courier New" w:cs="Courier New"/>
-        </w:rPr>
-      </w:pPr>
-      <w:r>
-        <w:rPr>
-          <w:rFonts w:ascii="Courier New" w:hAnsi="Courier New" w:cs="Courier New"/>
-        </w:rPr>
-        <w:t>In this section, you will need to discuss the process of improvement you made upon the algorithms and techniques you used in your implementation. For example, adjusting parameters for certain models to acquire improved solutions would fall under the refinement category. Your initial and final solutions should be reported, as well as any significant intermediate results as necessary. Questions to ask yourself when writing this section:</w:t>
-      </w:r>
-    </w:p>
-    <w:p>
-      <w:pPr>
-        <w:pStyle w:val="PlainText"/>
-        <w:rPr>
-          <w:rFonts w:ascii="Courier New" w:hAnsi="Courier New" w:cs="Courier New"/>
-        </w:rPr>
-      </w:pPr>
-      <w:r>
-        <w:rPr>
-          <w:rFonts w:ascii="Courier New" w:hAnsi="Courier New" w:cs="Courier New"/>
-        </w:rPr>
-        <w:t>- _Has an initial solution been found and clearly reported</w:t>
-      </w:r>
-      <w:proofErr w:type="gramStart"/>
-      <w:r>
-        <w:rPr>
-          <w:rFonts w:ascii="Courier New" w:hAnsi="Courier New" w:cs="Courier New"/>
-        </w:rPr>
-        <w:t>?_</w:t>
-      </w:r>
-      <w:proofErr w:type="gramEnd"/>
-    </w:p>
-    <w:p>
-      <w:pPr>
-        <w:pStyle w:val="PlainText"/>
-        <w:rPr>
-          <w:rFonts w:ascii="Courier New" w:hAnsi="Courier New" w:cs="Courier New"/>
-        </w:rPr>
-      </w:pPr>
-      <w:r>
-        <w:rPr>
-          <w:rFonts w:ascii="Courier New" w:hAnsi="Courier New" w:cs="Courier New"/>
-        </w:rPr>
-        <w:t>- _Is the process of improvement clearly documented, such as what techniques were used</w:t>
-      </w:r>
-      <w:proofErr w:type="gramStart"/>
-      <w:r>
-        <w:rPr>
-          <w:rFonts w:ascii="Courier New" w:hAnsi="Courier New" w:cs="Courier New"/>
-        </w:rPr>
-        <w:t>?_</w:t>
-      </w:r>
-      <w:proofErr w:type="gramEnd"/>
-    </w:p>
-    <w:p>
-      <w:pPr>
-        <w:pStyle w:val="PlainText"/>
-        <w:rPr>
-          <w:rFonts w:ascii="Courier New" w:hAnsi="Courier New" w:cs="Courier New"/>
-        </w:rPr>
-      </w:pPr>
-      <w:r>
-        <w:rPr>
-          <w:rFonts w:ascii="Courier New" w:hAnsi="Courier New" w:cs="Courier New"/>
-        </w:rPr>
-        <w:t>- _Are intermediate and final solutions clearly reported as the process is improved</w:t>
-      </w:r>
-      <w:proofErr w:type="gramStart"/>
-      <w:r>
-        <w:rPr>
-          <w:rFonts w:ascii="Courier New" w:hAnsi="Courier New" w:cs="Courier New"/>
-        </w:rPr>
-        <w:t>?_</w:t>
-      </w:r>
-      <w:proofErr w:type="gramEnd"/>
+        <w:t>but that was giving us ROC AUC not higher than 0.96. I</w:t>
+      </w:r>
+      <w:r>
+        <w:rPr>
+          <w:rFonts w:ascii="Courier New" w:hAnsi="Courier New" w:cs="Courier New"/>
+        </w:rPr>
+        <w:t>nstead</w:t>
+      </w:r>
+      <w:r>
+        <w:rPr>
+          <w:rFonts w:ascii="Courier New" w:hAnsi="Courier New" w:cs="Courier New"/>
+        </w:rPr>
+        <w:t xml:space="preserve"> we use LSTM as second layer and that </w:t>
+      </w:r>
+      <w:r>
+        <w:rPr>
+          <w:rFonts w:ascii="Courier New" w:hAnsi="Courier New" w:cs="Courier New"/>
+        </w:rPr>
+        <w:t xml:space="preserve">gave us better result. </w:t>
+      </w:r>
+    </w:p>
+    <w:p>
+      <w:pPr>
+        <w:pStyle w:val="PlainText"/>
+        <w:rPr>
+          <w:rFonts w:ascii="Courier New" w:hAnsi="Courier New" w:cs="Courier New"/>
+        </w:rPr>
+      </w:pPr>
+      <w:r>
+        <w:rPr>
+          <w:rFonts w:ascii="Courier New" w:hAnsi="Courier New" w:cs="Courier New"/>
+        </w:rPr>
+        <w:t xml:space="preserve">These are the plots of training the training/validation </w:t>
+      </w:r>
+      <w:r>
+        <w:rPr>
+          <w:rFonts w:ascii="Courier New" w:hAnsi="Courier New" w:cs="Courier New"/>
+        </w:rPr>
+        <w:t>accuracy</w:t>
+      </w:r>
+      <w:r>
+        <w:rPr>
+          <w:rFonts w:ascii="Courier New" w:hAnsi="Courier New" w:cs="Courier New"/>
+        </w:rPr>
+        <w:t xml:space="preserve"> and losses.</w:t>
+      </w:r>
+    </w:p>
+    <w:p>
+      <w:pPr>
+        <w:pStyle w:val="PlainText"/>
+        <w:rPr>
+          <w:rFonts w:ascii="Courier New" w:hAnsi="Courier New" w:cs="Courier New"/>
+        </w:rPr>
+      </w:pPr>
+    </w:p>
+    <w:p>
+      <w:pPr>
+        <w:pStyle w:val="PlainText"/>
+        <w:rPr>
+          <w:noProof/>
+        </w:rPr>
+      </w:pPr>
+      <w:r>
+        <w:rPr>
+          <w:noProof/>
+        </w:rPr>
+        <w:t xml:space="preserve">     </w:t>
+      </w:r>
+    </w:p>
+    <w:p>
+      <w:pPr>
+        <w:pStyle w:val="PlainText"/>
+        <w:rPr>
+          <w:rFonts w:ascii="Courier New" w:hAnsi="Courier New" w:cs="Courier New"/>
+        </w:rPr>
+      </w:pPr>
+      <w:r>
+        <w:rPr>
+          <w:noProof/>
+        </w:rPr>
+        <w:t xml:space="preserve">       </w:t>
+      </w:r>
+      <w:r>
+        <w:rPr>
+          <w:noProof/>
+        </w:rPr>
+        <w:drawing>
+          <wp:inline distT="0" distB="0" distL="0" distR="0" wp14:anchorId="387DA179" wp14:editId="46A8665D">
+            <wp:extent cx="4857750" cy="2468880"/>
+            <wp:effectExtent l="0" t="0" r="0" b="7620"/>
+            <wp:docPr id="52" name="Picture 52"/>
+            <wp:cNvGraphicFramePr>
+              <a:graphicFrameLocks xmlns:a="http://schemas.openxmlformats.org/drawingml/2006/main" noChangeAspect="1"/>
+            </wp:cNvGraphicFramePr>
+            <a:graphic xmlns:a="http://schemas.openxmlformats.org/drawingml/2006/main">
+              <a:graphicData uri="http://schemas.openxmlformats.org/drawingml/2006/picture">
+                <pic:pic xmlns:pic="http://schemas.openxmlformats.org/drawingml/2006/picture">
+                  <pic:nvPicPr>
+                    <pic:cNvPr id="1" name=""/>
+                    <pic:cNvPicPr/>
+                  </pic:nvPicPr>
+                  <pic:blipFill rotWithShape="1">
+                    <a:blip r:embed="rId21"/>
+                    <a:srcRect l="20461" t="30040" r="10523" b="7569"/>
+                    <a:stretch/>
+                  </pic:blipFill>
+                  <pic:spPr bwMode="auto">
+                    <a:xfrm>
+                      <a:off x="0" y="0"/>
+                      <a:ext cx="4871500" cy="2475868"/>
+                    </a:xfrm>
+                    <a:prstGeom prst="rect">
+                      <a:avLst/>
+                    </a:prstGeom>
+                    <a:ln>
+                      <a:noFill/>
+                    </a:ln>
+                    <a:extLst>
+                      <a:ext uri="{53640926-AAD7-44D8-BBD7-CCE9431645EC}">
+                        <a14:shadowObscured xmlns:a14="http://schemas.microsoft.com/office/drawing/2010/main"/>
+                      </a:ext>
+                    </a:extLst>
+                  </pic:spPr>
+                </pic:pic>
+              </a:graphicData>
+            </a:graphic>
+          </wp:inline>
+        </w:drawing>
+      </w:r>
+    </w:p>
+    <w:p>
+      <w:pPr>
+        <w:pStyle w:val="PlainText"/>
+        <w:rPr>
+          <w:rFonts w:ascii="Courier New" w:hAnsi="Courier New" w:cs="Courier New"/>
+        </w:rPr>
+      </w:pPr>
+    </w:p>
+    <w:p>
+      <w:pPr>
+        <w:pStyle w:val="PlainText"/>
+        <w:rPr>
+          <w:rFonts w:ascii="Courier New" w:hAnsi="Courier New" w:cs="Courier New"/>
+        </w:rPr>
+      </w:pPr>
+    </w:p>
+    <w:p>
+      <w:pPr>
+        <w:pStyle w:val="PlainText"/>
+        <w:rPr>
+          <w:rFonts w:ascii="Courier New" w:hAnsi="Courier New" w:cs="Courier New"/>
+        </w:rPr>
+      </w:pPr>
+    </w:p>
+    <w:p>
+      <w:pPr>
+        <w:pStyle w:val="PlainText"/>
+        <w:rPr>
+          <w:rFonts w:ascii="Courier New" w:hAnsi="Courier New" w:cs="Courier New"/>
+        </w:rPr>
+      </w:pPr>
+      <w:r>
+        <w:rPr>
+          <w:noProof/>
+        </w:rPr>
+        <w:t xml:space="preserve">      </w:t>
+      </w:r>
+      <w:r>
+        <w:rPr>
+          <w:noProof/>
+        </w:rPr>
+        <w:drawing>
+          <wp:inline distT="0" distB="0" distL="0" distR="0" wp14:anchorId="35DB9536" wp14:editId="3951B083">
+            <wp:extent cx="5237898" cy="2542540"/>
+            <wp:effectExtent l="0" t="0" r="1270" b="0"/>
+            <wp:docPr id="53" name="Picture 53"/>
+            <wp:cNvGraphicFramePr>
+              <a:graphicFrameLocks xmlns:a="http://schemas.openxmlformats.org/drawingml/2006/main" noChangeAspect="1"/>
+            </wp:cNvGraphicFramePr>
+            <a:graphic xmlns:a="http://schemas.openxmlformats.org/drawingml/2006/main">
+              <a:graphicData uri="http://schemas.openxmlformats.org/drawingml/2006/picture">
+                <pic:pic xmlns:pic="http://schemas.openxmlformats.org/drawingml/2006/picture">
+                  <pic:nvPicPr>
+                    <pic:cNvPr id="1" name=""/>
+                    <pic:cNvPicPr/>
+                  </pic:nvPicPr>
+                  <pic:blipFill rotWithShape="1">
+                    <a:blip r:embed="rId22"/>
+                    <a:srcRect l="19974" t="29865" r="8898" b="8723"/>
+                    <a:stretch/>
+                  </pic:blipFill>
+                  <pic:spPr bwMode="auto">
+                    <a:xfrm>
+                      <a:off x="0" y="0"/>
+                      <a:ext cx="5265686" cy="2556028"/>
+                    </a:xfrm>
+                    <a:prstGeom prst="rect">
+                      <a:avLst/>
+                    </a:prstGeom>
+                    <a:ln>
+                      <a:noFill/>
+                    </a:ln>
+                    <a:extLst>
+                      <a:ext uri="{53640926-AAD7-44D8-BBD7-CCE9431645EC}">
+                        <a14:shadowObscured xmlns:a14="http://schemas.microsoft.com/office/drawing/2010/main"/>
+                      </a:ext>
+                    </a:extLst>
+                  </pic:spPr>
+                </pic:pic>
+              </a:graphicData>
+            </a:graphic>
+          </wp:inline>
+        </w:drawing>
+      </w:r>
+      <w:r>
+        <w:rPr>
+          <w:rFonts w:ascii="Courier New" w:hAnsi="Courier New" w:cs="Courier New"/>
+        </w:rPr>
+        <w:t xml:space="preserve"> </w:t>
+      </w:r>
+    </w:p>
+    <w:p>
+      <w:pPr>
+        <w:pStyle w:val="PlainText"/>
+        <w:rPr>
+          <w:rFonts w:ascii="Courier New" w:hAnsi="Courier New" w:cs="Courier New"/>
+        </w:rPr>
+      </w:pPr>
+    </w:p>
+    <w:p>
+      <w:pPr>
+        <w:pStyle w:val="PlainText"/>
+        <w:rPr>
+          <w:rFonts w:ascii="Courier New" w:hAnsi="Courier New" w:cs="Courier New"/>
+        </w:rPr>
+      </w:pPr>
+      <w:r>
+        <w:rPr>
+          <w:rFonts w:ascii="Courier New" w:hAnsi="Courier New" w:cs="Courier New"/>
+        </w:rPr>
+        <w:t>Divergence indicates overfitti</w:t>
+      </w:r>
+      <w:bookmarkStart w:id="0" w:name="_GoBack"/>
+      <w:bookmarkEnd w:id="0"/>
+      <w:r>
+        <w:rPr>
+          <w:rFonts w:ascii="Courier New" w:hAnsi="Courier New" w:cs="Courier New"/>
+        </w:rPr>
+        <w:t xml:space="preserve">ng. Which we address by adding Dropout layers and reducing model complexity.  </w:t>
+      </w:r>
+    </w:p>
+    <w:p>
+      <w:pPr>
+        <w:pStyle w:val="PlainText"/>
+        <w:rPr>
+          <w:rFonts w:ascii="Courier New" w:hAnsi="Courier New" w:cs="Courier New"/>
+        </w:rPr>
+      </w:pPr>
     </w:p>
     <w:p>
       <w:pPr>
@@ -6435,7 +7517,7 @@
           </mc:Choice>
           <mc:Fallback>
             <w:pict>
-              <v:line w14:anchorId="188795C4" id="Straight Connector 16" o:spid="_x0000_s1026" style="position:absolute;z-index:251668480;visibility:visible;mso-wrap-style:square;mso-wrap-distance-left:9pt;mso-wrap-distance-top:0;mso-wrap-distance-right:9pt;mso-wrap-distance-bottom:0;mso-position-horizontal:absolute;mso-position-horizontal-relative:margin;mso-position-vertical:absolute;mso-position-vertical-relative:text" from="0,0" to="147.75pt,0" o:gfxdata="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" strokecolor="black [3200]" strokeweight="1pt">
+              <v:line w14:anchorId="1DF6260F" id="Straight Connector 16" o:spid="_x0000_s1026" style="position:absolute;z-index:251668480;visibility:visible;mso-wrap-style:square;mso-wrap-distance-left:9pt;mso-wrap-distance-top:0;mso-wrap-distance-right:9pt;mso-wrap-distance-bottom:0;mso-position-horizontal:absolute;mso-position-horizontal-relative:margin;mso-position-vertical:absolute;mso-position-vertical-relative:text" from="0,0" to="147.75pt,0" o:gfxdata="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" strokecolor="black [3200]" strokeweight="1pt">
                 <v:stroke joinstyle="miter"/>
                 <w10:wrap anchorx="margin"/>
               </v:line>
@@ -6451,7 +7533,7 @@
           <w:rFonts w:ascii="Courier New" w:hAnsi="Courier New" w:cs="Courier New"/>
         </w:rPr>
       </w:pPr>
-      <w:hyperlink r:id="rId21" w:history="1">
+      <w:hyperlink r:id="rId23" w:history="1">
         <w:r>
           <w:rPr>
             <w:rStyle w:val="Hyperlink"/>
@@ -6520,19 +7602,11 @@
           <w:rFonts w:ascii="Courier New" w:hAnsi="Courier New" w:cs="Courier New"/>
         </w:rPr>
       </w:pPr>
-      <w:proofErr w:type="gramStart"/>
-      <w:r>
-        <w:rPr>
-          <w:rFonts w:ascii="Courier New" w:hAnsi="Courier New" w:cs="Courier New"/>
-        </w:rPr>
-        <w:t>_(</w:t>
-      </w:r>
-      <w:proofErr w:type="gramEnd"/>
-      <w:r>
-        <w:rPr>
-          <w:rFonts w:ascii="Courier New" w:hAnsi="Courier New" w:cs="Courier New"/>
-        </w:rPr>
-        <w:t>approx. 2-3 pages)_</w:t>
+      <w:r>
+        <w:rPr>
+          <w:rFonts w:ascii="Courier New" w:hAnsi="Courier New" w:cs="Courier New"/>
+        </w:rPr>
+        <w:t>_(approx. 2-3 pages)_</w:t>
       </w:r>
     </w:p>
     <w:p>
@@ -6582,82 +7656,50 @@
         <w:rPr>
           <w:rFonts w:ascii="Courier New" w:hAnsi="Courier New" w:cs="Courier New"/>
         </w:rPr>
-        <w:t>- _Is the final model reasonable and aligning with solution expectations? Are the final parameters of the model appropriate</w:t>
-      </w:r>
-      <w:proofErr w:type="gramStart"/>
-      <w:r>
-        <w:rPr>
-          <w:rFonts w:ascii="Courier New" w:hAnsi="Courier New" w:cs="Courier New"/>
-        </w:rPr>
-        <w:t>?_</w:t>
-      </w:r>
-      <w:proofErr w:type="gramEnd"/>
-    </w:p>
-    <w:p>
-      <w:pPr>
-        <w:pStyle w:val="PlainText"/>
-        <w:rPr>
-          <w:rFonts w:ascii="Courier New" w:hAnsi="Courier New" w:cs="Courier New"/>
-        </w:rPr>
-      </w:pPr>
-      <w:r>
-        <w:rPr>
-          <w:rFonts w:ascii="Courier New" w:hAnsi="Courier New" w:cs="Courier New"/>
-        </w:rPr>
-        <w:t>- _Has the final model been tested with various inputs to evaluate whether the model generalizes well to unseen data</w:t>
-      </w:r>
-      <w:proofErr w:type="gramStart"/>
-      <w:r>
-        <w:rPr>
-          <w:rFonts w:ascii="Courier New" w:hAnsi="Courier New" w:cs="Courier New"/>
-        </w:rPr>
-        <w:t>?_</w:t>
-      </w:r>
-      <w:proofErr w:type="gramEnd"/>
-    </w:p>
-    <w:p>
-      <w:pPr>
-        <w:pStyle w:val="PlainText"/>
-        <w:rPr>
-          <w:rFonts w:ascii="Courier New" w:hAnsi="Courier New" w:cs="Courier New"/>
-        </w:rPr>
-      </w:pPr>
-      <w:r>
-        <w:rPr>
-          <w:rFonts w:ascii="Courier New" w:hAnsi="Courier New" w:cs="Courier New"/>
-        </w:rPr>
-        <w:t>- _Is the model robust enough for the problem? Do small perturbations (changes) in training data or the input space greatly affect the results</w:t>
-      </w:r>
-      <w:proofErr w:type="gramStart"/>
-      <w:r>
-        <w:rPr>
-          <w:rFonts w:ascii="Courier New" w:hAnsi="Courier New" w:cs="Courier New"/>
-        </w:rPr>
-        <w:t>?_</w:t>
-      </w:r>
-      <w:proofErr w:type="gramEnd"/>
-    </w:p>
-    <w:p>
-      <w:pPr>
-        <w:pStyle w:val="PlainText"/>
-        <w:rPr>
-          <w:rFonts w:ascii="Courier New" w:hAnsi="Courier New" w:cs="Courier New"/>
-        </w:rPr>
-      </w:pPr>
-      <w:r>
-        <w:rPr>
-          <w:rFonts w:ascii="Courier New" w:hAnsi="Courier New" w:cs="Courier New"/>
-        </w:rPr>
-        <w:t>- _Can results found from the model be trusted</w:t>
-      </w:r>
-      <w:proofErr w:type="gramStart"/>
-      <w:r>
-        <w:rPr>
-          <w:rFonts w:ascii="Courier New" w:hAnsi="Courier New" w:cs="Courier New"/>
-        </w:rPr>
-        <w:t>?_</w:t>
-      </w:r>
-      <w:proofErr w:type="gramEnd"/>
+        <w:t>- _Is the final model reasonable and aligning with solution expectations? Are the final parameters of the model appropriate?_</w:t>
+      </w:r>
+    </w:p>
+    <w:p>
+      <w:pPr>
+        <w:pStyle w:val="PlainText"/>
+        <w:rPr>
+          <w:rFonts w:ascii="Courier New" w:hAnsi="Courier New" w:cs="Courier New"/>
+        </w:rPr>
+      </w:pPr>
+      <w:r>
+        <w:rPr>
+          <w:rFonts w:ascii="Courier New" w:hAnsi="Courier New" w:cs="Courier New"/>
+        </w:rPr>
+        <w:t>- _Has the final model been tested with various inputs to evaluate whether the model generalizes well to unseen data?_</w:t>
+      </w:r>
+    </w:p>
+    <w:p>
+      <w:pPr>
+        <w:pStyle w:val="PlainText"/>
+        <w:rPr>
+          <w:rFonts w:ascii="Courier New" w:hAnsi="Courier New" w:cs="Courier New"/>
+        </w:rPr>
+      </w:pPr>
+      <w:r>
+        <w:rPr>
+          <w:rFonts w:ascii="Courier New" w:hAnsi="Courier New" w:cs="Courier New"/>
+        </w:rPr>
+        <w:t>- _Is the model robust enough for the problem? Do small perturbations (changes) in training data or the input space greatly affect the results?_</w:t>
+      </w:r>
+    </w:p>
+    <w:p>
+      <w:pPr>
+        <w:pStyle w:val="PlainText"/>
+        <w:rPr>
+          <w:rFonts w:ascii="Courier New" w:hAnsi="Courier New" w:cs="Courier New"/>
+        </w:rPr>
+      </w:pPr>
+      <w:r>
+        <w:rPr>
+          <w:rFonts w:ascii="Courier New" w:hAnsi="Courier New" w:cs="Courier New"/>
+        </w:rPr>
+        <w:t>- _Can results found from the model be trusted?_</w:t>
+      </w:r>
     </w:p>
     <w:p>
       <w:pPr>
@@ -6706,60 +7748,36 @@
         <w:rPr>
           <w:rFonts w:ascii="Courier New" w:hAnsi="Courier New" w:cs="Courier New"/>
         </w:rPr>
-        <w:t>- _Are the final results found stronger than the benchmark result reported earlier</w:t>
-      </w:r>
-      <w:proofErr w:type="gramStart"/>
-      <w:r>
-        <w:rPr>
-          <w:rFonts w:ascii="Courier New" w:hAnsi="Courier New" w:cs="Courier New"/>
-        </w:rPr>
-        <w:t>?_</w:t>
-      </w:r>
-      <w:proofErr w:type="gramEnd"/>
-    </w:p>
-    <w:p>
-      <w:pPr>
-        <w:pStyle w:val="PlainText"/>
-        <w:rPr>
-          <w:rFonts w:ascii="Courier New" w:hAnsi="Courier New" w:cs="Courier New"/>
-        </w:rPr>
-      </w:pPr>
-      <w:r>
-        <w:rPr>
-          <w:rFonts w:ascii="Courier New" w:hAnsi="Courier New" w:cs="Courier New"/>
-        </w:rPr>
-        <w:t>- _Have you thoroughly analyzed and discussed the final solution</w:t>
-      </w:r>
-      <w:proofErr w:type="gramStart"/>
-      <w:r>
-        <w:rPr>
-          <w:rFonts w:ascii="Courier New" w:hAnsi="Courier New" w:cs="Courier New"/>
-        </w:rPr>
-        <w:t>?_</w:t>
-      </w:r>
-      <w:proofErr w:type="gramEnd"/>
-    </w:p>
-    <w:p>
-      <w:pPr>
-        <w:pStyle w:val="PlainText"/>
-        <w:rPr>
-          <w:rFonts w:ascii="Courier New" w:hAnsi="Courier New" w:cs="Courier New"/>
-        </w:rPr>
-      </w:pPr>
-      <w:r>
-        <w:rPr>
-          <w:rFonts w:ascii="Courier New" w:hAnsi="Courier New" w:cs="Courier New"/>
-        </w:rPr>
-        <w:t>- _Is the final solution significant enough to have solved the problem</w:t>
-      </w:r>
-      <w:proofErr w:type="gramStart"/>
-      <w:r>
-        <w:rPr>
-          <w:rFonts w:ascii="Courier New" w:hAnsi="Courier New" w:cs="Courier New"/>
-        </w:rPr>
-        <w:t>?_</w:t>
-      </w:r>
-      <w:proofErr w:type="gramEnd"/>
+        <w:t>- _Are the final results found stronger than the benchmark result reported earlier?_</w:t>
+      </w:r>
+    </w:p>
+    <w:p>
+      <w:pPr>
+        <w:pStyle w:val="PlainText"/>
+        <w:rPr>
+          <w:rFonts w:ascii="Courier New" w:hAnsi="Courier New" w:cs="Courier New"/>
+        </w:rPr>
+      </w:pPr>
+      <w:r>
+        <w:rPr>
+          <w:rFonts w:ascii="Courier New" w:hAnsi="Courier New" w:cs="Courier New"/>
+        </w:rPr>
+        <w:t>- _Have you thoroughly analyzed and discussed the final solution?_</w:t>
+      </w:r>
+    </w:p>
+    <w:p>
+      <w:pPr>
+        <w:pStyle w:val="PlainText"/>
+        <w:rPr>
+          <w:rFonts w:ascii="Courier New" w:hAnsi="Courier New" w:cs="Courier New"/>
+        </w:rPr>
+      </w:pPr>
+      <w:r>
+        <w:rPr>
+          <w:rFonts w:ascii="Courier New" w:hAnsi="Courier New" w:cs="Courier New"/>
+        </w:rPr>
+        <w:t>- _Is the final solution significant enough to have solved the problem?_</w:t>
+      </w:r>
     </w:p>
     <w:p>
       <w:pPr>
@@ -6798,19 +7816,11 @@
           <w:rFonts w:ascii="Courier New" w:hAnsi="Courier New" w:cs="Courier New"/>
         </w:rPr>
       </w:pPr>
-      <w:proofErr w:type="gramStart"/>
-      <w:r>
-        <w:rPr>
-          <w:rFonts w:ascii="Courier New" w:hAnsi="Courier New" w:cs="Courier New"/>
-        </w:rPr>
-        <w:t>_(</w:t>
-      </w:r>
-      <w:proofErr w:type="gramEnd"/>
-      <w:r>
-        <w:rPr>
-          <w:rFonts w:ascii="Courier New" w:hAnsi="Courier New" w:cs="Courier New"/>
-        </w:rPr>
-        <w:t>approx. 1-2 pages)_</w:t>
+      <w:r>
+        <w:rPr>
+          <w:rFonts w:ascii="Courier New" w:hAnsi="Courier New" w:cs="Courier New"/>
+        </w:rPr>
+        <w:t>_(approx. 1-2 pages)_</w:t>
       </w:r>
     </w:p>
     <w:p>
@@ -6860,60 +7870,36 @@
         <w:rPr>
           <w:rFonts w:ascii="Courier New" w:hAnsi="Courier New" w:cs="Courier New"/>
         </w:rPr>
-        <w:t>- _Have you visualized a relevant or important quality about the problem, dataset, input data, or results</w:t>
-      </w:r>
-      <w:proofErr w:type="gramStart"/>
-      <w:r>
-        <w:rPr>
-          <w:rFonts w:ascii="Courier New" w:hAnsi="Courier New" w:cs="Courier New"/>
-        </w:rPr>
-        <w:t>?_</w:t>
-      </w:r>
-      <w:proofErr w:type="gramEnd"/>
-    </w:p>
-    <w:p>
-      <w:pPr>
-        <w:pStyle w:val="PlainText"/>
-        <w:rPr>
-          <w:rFonts w:ascii="Courier New" w:hAnsi="Courier New" w:cs="Courier New"/>
-        </w:rPr>
-      </w:pPr>
-      <w:r>
-        <w:rPr>
-          <w:rFonts w:ascii="Courier New" w:hAnsi="Courier New" w:cs="Courier New"/>
-        </w:rPr>
-        <w:t>- _Is the visualization thoroughly analyzed and discussed</w:t>
-      </w:r>
-      <w:proofErr w:type="gramStart"/>
-      <w:r>
-        <w:rPr>
-          <w:rFonts w:ascii="Courier New" w:hAnsi="Courier New" w:cs="Courier New"/>
-        </w:rPr>
-        <w:t>?_</w:t>
-      </w:r>
-      <w:proofErr w:type="gramEnd"/>
-    </w:p>
-    <w:p>
-      <w:pPr>
-        <w:pStyle w:val="PlainText"/>
-        <w:rPr>
-          <w:rFonts w:ascii="Courier New" w:hAnsi="Courier New" w:cs="Courier New"/>
-        </w:rPr>
-      </w:pPr>
-      <w:r>
-        <w:rPr>
-          <w:rFonts w:ascii="Courier New" w:hAnsi="Courier New" w:cs="Courier New"/>
-        </w:rPr>
-        <w:t>- _If a plot is provided, are the axes, title, and datum clearly defined</w:t>
-      </w:r>
-      <w:proofErr w:type="gramStart"/>
-      <w:r>
-        <w:rPr>
-          <w:rFonts w:ascii="Courier New" w:hAnsi="Courier New" w:cs="Courier New"/>
-        </w:rPr>
-        <w:t>?_</w:t>
-      </w:r>
-      <w:proofErr w:type="gramEnd"/>
+        <w:t>- _Have you visualized a relevant or important quality about the problem, dataset, input data, or results?_</w:t>
+      </w:r>
+    </w:p>
+    <w:p>
+      <w:pPr>
+        <w:pStyle w:val="PlainText"/>
+        <w:rPr>
+          <w:rFonts w:ascii="Courier New" w:hAnsi="Courier New" w:cs="Courier New"/>
+        </w:rPr>
+      </w:pPr>
+      <w:r>
+        <w:rPr>
+          <w:rFonts w:ascii="Courier New" w:hAnsi="Courier New" w:cs="Courier New"/>
+        </w:rPr>
+        <w:t>- _Is the visualization thoroughly analyzed and discussed?_</w:t>
+      </w:r>
+    </w:p>
+    <w:p>
+      <w:pPr>
+        <w:pStyle w:val="PlainText"/>
+        <w:rPr>
+          <w:rFonts w:ascii="Courier New" w:hAnsi="Courier New" w:cs="Courier New"/>
+        </w:rPr>
+      </w:pPr>
+      <w:r>
+        <w:rPr>
+          <w:rFonts w:ascii="Courier New" w:hAnsi="Courier New" w:cs="Courier New"/>
+        </w:rPr>
+        <w:t>- _If a plot is provided, are the axes, title, and datum clearly defined?_</w:t>
+      </w:r>
     </w:p>
     <w:p>
       <w:pPr>
@@ -6948,96 +7934,71 @@
         <w:rPr>
           <w:rFonts w:ascii="Courier New" w:hAnsi="Courier New" w:cs="Courier New"/>
         </w:rPr>
-        <w:t>In this section, you will summarize the entire end-to-end problem solution and discuss one or two particular aspects of the project you found interesting or difficult. You are expected to reflect on the project as a whole to show that you have a firm understanding of the entire process employed in your work. Questions to ask yourself when writing this section:</w:t>
-      </w:r>
-    </w:p>
-    <w:p>
-      <w:pPr>
-        <w:pStyle w:val="PlainText"/>
-        <w:rPr>
-          <w:rFonts w:ascii="Courier New" w:hAnsi="Courier New" w:cs="Courier New"/>
-        </w:rPr>
-      </w:pPr>
-      <w:r>
-        <w:rPr>
-          <w:rFonts w:ascii="Courier New" w:hAnsi="Courier New" w:cs="Courier New"/>
-        </w:rPr>
-        <w:t>- _Have you thoroughly summarized the entire process you used for this project</w:t>
-      </w:r>
-      <w:proofErr w:type="gramStart"/>
-      <w:r>
-        <w:rPr>
-          <w:rFonts w:ascii="Courier New" w:hAnsi="Courier New" w:cs="Courier New"/>
-        </w:rPr>
-        <w:t>?_</w:t>
-      </w:r>
-      <w:proofErr w:type="gramEnd"/>
-    </w:p>
-    <w:p>
-      <w:pPr>
-        <w:pStyle w:val="PlainText"/>
-        <w:rPr>
-          <w:rFonts w:ascii="Courier New" w:hAnsi="Courier New" w:cs="Courier New"/>
-        </w:rPr>
-      </w:pPr>
-      <w:r>
-        <w:rPr>
-          <w:rFonts w:ascii="Courier New" w:hAnsi="Courier New" w:cs="Courier New"/>
-        </w:rPr>
-        <w:t>- _Were there any interesting aspects of the project</w:t>
-      </w:r>
-      <w:proofErr w:type="gramStart"/>
-      <w:r>
-        <w:rPr>
-          <w:rFonts w:ascii="Courier New" w:hAnsi="Courier New" w:cs="Courier New"/>
-        </w:rPr>
-        <w:t>?_</w:t>
-      </w:r>
-      <w:proofErr w:type="gramEnd"/>
-    </w:p>
-    <w:p>
-      <w:pPr>
-        <w:pStyle w:val="PlainText"/>
-        <w:rPr>
-          <w:rFonts w:ascii="Courier New" w:hAnsi="Courier New" w:cs="Courier New"/>
-        </w:rPr>
-      </w:pPr>
-      <w:r>
-        <w:rPr>
-          <w:rFonts w:ascii="Courier New" w:hAnsi="Courier New" w:cs="Courier New"/>
-        </w:rPr>
-        <w:t>- _Were there any difficult aspects of the project</w:t>
-      </w:r>
-      <w:proofErr w:type="gramStart"/>
-      <w:r>
-        <w:rPr>
-          <w:rFonts w:ascii="Courier New" w:hAnsi="Courier New" w:cs="Courier New"/>
-        </w:rPr>
-        <w:t>?_</w:t>
-      </w:r>
-      <w:proofErr w:type="gramEnd"/>
-    </w:p>
-    <w:p>
-      <w:pPr>
-        <w:pStyle w:val="PlainText"/>
-        <w:rPr>
-          <w:rFonts w:ascii="Courier New" w:hAnsi="Courier New" w:cs="Courier New"/>
-        </w:rPr>
-      </w:pPr>
-      <w:r>
-        <w:rPr>
-          <w:rFonts w:ascii="Courier New" w:hAnsi="Courier New" w:cs="Courier New"/>
-        </w:rPr>
-        <w:t>- _Does the final model and solution fit your expectations for the problem, and should it be used in a general setting to solve these types of problems</w:t>
-      </w:r>
-      <w:proofErr w:type="gramStart"/>
-      <w:r>
-        <w:rPr>
-          <w:rFonts w:ascii="Courier New" w:hAnsi="Courier New" w:cs="Courier New"/>
-        </w:rPr>
-        <w:t>?_</w:t>
-      </w:r>
-      <w:proofErr w:type="gramEnd"/>
+        <w:t xml:space="preserve">In this section, you will summarize the entire end-to-end problem solution and discuss one or two particular aspects of the project you found interesting or difficult. You are expected to reflect on the project as a whole to show that you have a firm understanding of the </w:t>
+      </w:r>
+      <w:r>
+        <w:rPr>
+          <w:rFonts w:ascii="Courier New" w:hAnsi="Courier New" w:cs="Courier New"/>
+        </w:rPr>
+        <w:lastRenderedPageBreak/>
+        <w:t>entire process employed in your work. Questions to ask yourself when writing this section:</w:t>
+      </w:r>
+    </w:p>
+    <w:p>
+      <w:pPr>
+        <w:pStyle w:val="PlainText"/>
+        <w:rPr>
+          <w:rFonts w:ascii="Courier New" w:hAnsi="Courier New" w:cs="Courier New"/>
+        </w:rPr>
+      </w:pPr>
+      <w:r>
+        <w:rPr>
+          <w:rFonts w:ascii="Courier New" w:hAnsi="Courier New" w:cs="Courier New"/>
+        </w:rPr>
+        <w:t>- _Have you thoroughly summarized the entire process you used for this project?_</w:t>
+      </w:r>
+    </w:p>
+    <w:p>
+      <w:pPr>
+        <w:pStyle w:val="PlainText"/>
+        <w:rPr>
+          <w:rFonts w:ascii="Courier New" w:hAnsi="Courier New" w:cs="Courier New"/>
+        </w:rPr>
+      </w:pPr>
+      <w:r>
+        <w:rPr>
+          <w:rFonts w:ascii="Courier New" w:hAnsi="Courier New" w:cs="Courier New"/>
+        </w:rPr>
+        <w:t>- _Were there any interesting aspects of the project?_</w:t>
+      </w:r>
+    </w:p>
+    <w:p>
+      <w:pPr>
+        <w:pStyle w:val="PlainText"/>
+        <w:rPr>
+          <w:rFonts w:ascii="Courier New" w:hAnsi="Courier New" w:cs="Courier New"/>
+        </w:rPr>
+      </w:pPr>
+      <w:r>
+        <w:rPr>
+          <w:rFonts w:ascii="Courier New" w:hAnsi="Courier New" w:cs="Courier New"/>
+        </w:rPr>
+        <w:t>- _Were there any difficult aspects of the project?_</w:t>
+      </w:r>
+    </w:p>
+    <w:p>
+      <w:pPr>
+        <w:pStyle w:val="PlainText"/>
+        <w:rPr>
+          <w:rFonts w:ascii="Courier New" w:hAnsi="Courier New" w:cs="Courier New"/>
+        </w:rPr>
+      </w:pPr>
+      <w:r>
+        <w:rPr>
+          <w:rFonts w:ascii="Courier New" w:hAnsi="Courier New" w:cs="Courier New"/>
+        </w:rPr>
+        <w:t>- _Does the final model and solution fit your expectations for the problem, and should it be used in a general setting to solve these types of problems?_</w:t>
+      </w:r>
     </w:p>
     <w:p>
       <w:pPr>
@@ -7086,61 +8047,36 @@
         <w:rPr>
           <w:rFonts w:ascii="Courier New" w:hAnsi="Courier New" w:cs="Courier New"/>
         </w:rPr>
-        <w:t>- _Are there further improvements that could be made on the algorithms or techniques you used in this project</w:t>
-      </w:r>
-      <w:proofErr w:type="gramStart"/>
-      <w:r>
-        <w:rPr>
-          <w:rFonts w:ascii="Courier New" w:hAnsi="Courier New" w:cs="Courier New"/>
-        </w:rPr>
-        <w:t>?_</w:t>
-      </w:r>
-      <w:proofErr w:type="gramEnd"/>
-    </w:p>
-    <w:p>
-      <w:pPr>
-        <w:pStyle w:val="PlainText"/>
-        <w:rPr>
-          <w:rFonts w:ascii="Courier New" w:hAnsi="Courier New" w:cs="Courier New"/>
-        </w:rPr>
-      </w:pPr>
-      <w:r>
-        <w:rPr>
-          <w:rFonts w:ascii="Courier New" w:hAnsi="Courier New" w:cs="Courier New"/>
-        </w:rPr>
-        <w:lastRenderedPageBreak/>
-        <w:t>- _Were there algorithms or techniques you researched that you did not know how to implement, but would consider using if you knew how</w:t>
-      </w:r>
-      <w:proofErr w:type="gramStart"/>
-      <w:r>
-        <w:rPr>
-          <w:rFonts w:ascii="Courier New" w:hAnsi="Courier New" w:cs="Courier New"/>
-        </w:rPr>
-        <w:t>?_</w:t>
-      </w:r>
-      <w:proofErr w:type="gramEnd"/>
-    </w:p>
-    <w:p>
-      <w:pPr>
-        <w:pStyle w:val="PlainText"/>
-        <w:rPr>
-          <w:rFonts w:ascii="Courier New" w:hAnsi="Courier New" w:cs="Courier New"/>
-        </w:rPr>
-      </w:pPr>
-      <w:r>
-        <w:rPr>
-          <w:rFonts w:ascii="Courier New" w:hAnsi="Courier New" w:cs="Courier New"/>
-        </w:rPr>
-        <w:t>- _If you used your final solution as the new benchmark, do you think an even better solution exists</w:t>
-      </w:r>
-      <w:proofErr w:type="gramStart"/>
-      <w:r>
-        <w:rPr>
-          <w:rFonts w:ascii="Courier New" w:hAnsi="Courier New" w:cs="Courier New"/>
-        </w:rPr>
-        <w:t>?_</w:t>
-      </w:r>
-      <w:proofErr w:type="gramEnd"/>
+        <w:t>- _Are there further improvements that could be made on the algorithms or techniques you used in this project?_</w:t>
+      </w:r>
+    </w:p>
+    <w:p>
+      <w:pPr>
+        <w:pStyle w:val="PlainText"/>
+        <w:rPr>
+          <w:rFonts w:ascii="Courier New" w:hAnsi="Courier New" w:cs="Courier New"/>
+        </w:rPr>
+      </w:pPr>
+      <w:r>
+        <w:rPr>
+          <w:rFonts w:ascii="Courier New" w:hAnsi="Courier New" w:cs="Courier New"/>
+        </w:rPr>
+        <w:t>- _Were there algorithms or techniques you researched that you did not know how to implement, but would consider using if you knew how?_</w:t>
+      </w:r>
+    </w:p>
+    <w:p>
+      <w:pPr>
+        <w:pStyle w:val="PlainText"/>
+        <w:rPr>
+          <w:rFonts w:ascii="Courier New" w:hAnsi="Courier New" w:cs="Courier New"/>
+        </w:rPr>
+      </w:pPr>
+      <w:r>
+        <w:rPr>
+          <w:rFonts w:ascii="Courier New" w:hAnsi="Courier New" w:cs="Courier New"/>
+        </w:rPr>
+        <w:t>- _If you used your final solution as the new benchmark, do you think an even better solution exists?_</w:t>
+      </w:r>
     </w:p>
     <w:p>
       <w:pPr>
@@ -7183,21 +8119,7 @@
         <w:rPr>
           <w:rFonts w:ascii="Courier New" w:hAnsi="Courier New" w:cs="Courier New"/>
         </w:rPr>
-        <w:t xml:space="preserve">**Before submitting, ask </w:t>
-      </w:r>
-      <w:proofErr w:type="gramStart"/>
-      <w:r>
-        <w:rPr>
-          <w:rFonts w:ascii="Courier New" w:hAnsi="Courier New" w:cs="Courier New"/>
-        </w:rPr>
-        <w:t>yourself.</w:t>
-      </w:r>
-      <w:proofErr w:type="gramEnd"/>
-      <w:r>
-        <w:rPr>
-          <w:rFonts w:ascii="Courier New" w:hAnsi="Courier New" w:cs="Courier New"/>
-        </w:rPr>
-        <w:t xml:space="preserve"> . .**</w:t>
+        <w:t>**Before submitting, ask yourself. . .**</w:t>
       </w:r>
     </w:p>
     <w:p>

</xml_diff>

<commit_message>
Add results to the report
</commit_message>
<xml_diff>
--- a/capstone_report.docx
+++ b/capstone_report.docx
@@ -1561,20 +1561,28 @@
           <w:rFonts w:ascii="Courier New" w:hAnsi="Courier New" w:cs="Courier New"/>
         </w:rPr>
       </w:pPr>
+    </w:p>
+    <w:p>
+      <w:pPr>
+        <w:pStyle w:val="PlainText"/>
+        <w:rPr>
+          <w:rFonts w:ascii="Courier New" w:hAnsi="Courier New" w:cs="Courier New"/>
+        </w:rPr>
+      </w:pPr>
       <w:r>
         <w:rPr>
           <w:noProof/>
         </w:rPr>
         <w:drawing>
-          <wp:anchor distT="0" distB="0" distL="114300" distR="114300" simplePos="0" relativeHeight="251664384" behindDoc="1" locked="0" layoutInCell="1" allowOverlap="1" wp14:anchorId="59013DFF" wp14:editId="1FB454C0">
+          <wp:anchor distT="0" distB="0" distL="114300" distR="114300" simplePos="0" relativeHeight="251664384" behindDoc="1" locked="0" layoutInCell="1" allowOverlap="1" wp14:anchorId="650A8790" wp14:editId="5FFF80A5">
             <wp:simplePos x="0" y="0"/>
             <wp:positionH relativeFrom="column">
               <wp:posOffset>1066165</wp:posOffset>
             </wp:positionH>
             <wp:positionV relativeFrom="paragraph">
-              <wp:posOffset>17780</wp:posOffset>
+              <wp:posOffset>39370</wp:posOffset>
             </wp:positionV>
-            <wp:extent cx="4714875" cy="2743200"/>
+            <wp:extent cx="4714875" cy="2495550"/>
             <wp:effectExtent l="0" t="0" r="9525" b="0"/>
             <wp:wrapNone/>
             <wp:docPr id="6" name="Picture 6" descr="Image result for roc_auc_score multiclass"/>
@@ -1590,7 +1598,7 @@
                       <a:picLocks noChangeAspect="1" noChangeArrowheads="1"/>
                     </pic:cNvPicPr>
                   </pic:nvPicPr>
-                  <pic:blipFill>
+                  <pic:blipFill rotWithShape="1">
                     <a:blip r:embed="rId9">
                       <a:extLst>
                         <a:ext uri="{28A0092B-C50C-407E-A947-70E740481C1C}">
@@ -1598,15 +1606,13 @@
                         </a:ext>
                       </a:extLst>
                     </a:blip>
-                    <a:srcRect/>
-                    <a:stretch>
-                      <a:fillRect/>
-                    </a:stretch>
+                    <a:srcRect t="9028"/>
+                    <a:stretch/>
                   </pic:blipFill>
                   <pic:spPr bwMode="auto">
                     <a:xfrm>
                       <a:off x="0" y="0"/>
-                      <a:ext cx="4727114" cy="2750321"/>
+                      <a:ext cx="4714875" cy="2495550"/>
                     </a:xfrm>
                     <a:prstGeom prst="rect">
                       <a:avLst/>
@@ -1615,6 +1621,11 @@
                     <a:ln>
                       <a:noFill/>
                     </a:ln>
+                    <a:extLst>
+                      <a:ext uri="{53640926-AAD7-44D8-BBD7-CCE9431645EC}">
+                        <a14:shadowObscured xmlns:a14="http://schemas.microsoft.com/office/drawing/2010/main"/>
+                      </a:ext>
+                    </a:extLst>
                   </pic:spPr>
                 </pic:pic>
               </a:graphicData>
@@ -1628,14 +1639,6 @@
           </wp:anchor>
         </w:drawing>
       </w:r>
-    </w:p>
-    <w:p>
-      <w:pPr>
-        <w:pStyle w:val="PlainText"/>
-        <w:rPr>
-          <w:rFonts w:ascii="Courier New" w:hAnsi="Courier New" w:cs="Courier New"/>
-        </w:rPr>
-      </w:pPr>
     </w:p>
     <w:p>
       <w:pPr>
@@ -3376,7 +3379,7 @@
           </mc:Choice>
           <mc:Fallback>
             <w:pict>
-              <v:line w14:anchorId="0C7C2D72" id="Straight Connector 15" o:spid="_x0000_s1026" style="position:absolute;z-index:251666432;visibility:visible;mso-wrap-style:square;mso-wrap-distance-left:9pt;mso-wrap-distance-top:0;mso-wrap-distance-right:9pt;mso-wrap-distance-bottom:0;mso-position-horizontal:left;mso-position-horizontal-relative:margin;mso-position-vertical:absolute;mso-position-vertical-relative:text" from="0,3.6pt" to="147.75pt,3.6pt" o:gfxdata="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" strokecolor="black [3200]" strokeweight="1pt">
+              <v:line w14:anchorId="75BCA08C" id="Straight Connector 15" o:spid="_x0000_s1026" style="position:absolute;z-index:251666432;visibility:visible;mso-wrap-style:square;mso-wrap-distance-left:9pt;mso-wrap-distance-top:0;mso-wrap-distance-right:9pt;mso-wrap-distance-bottom:0;mso-position-horizontal:left;mso-position-horizontal-relative:margin;mso-position-vertical:absolute;mso-position-vertical-relative:text" from="0,3.6pt" to="147.75pt,3.6pt" o:gfxdata="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" strokecolor="black [3200]" strokeweight="1pt">
                 <v:stroke joinstyle="miter"/>
                 <w10:wrap anchorx="margin"/>
               </v:line>
@@ -4525,7 +4528,7 @@
           </mc:Choice>
           <mc:Fallback>
             <w:pict>
-              <v:line w14:anchorId="3B665488" id="Straight Connector 17" o:spid="_x0000_s1026" style="position:absolute;z-index:251670528;visibility:visible;mso-wrap-style:square;mso-wrap-distance-left:9pt;mso-wrap-distance-top:0;mso-wrap-distance-right:9pt;mso-wrap-distance-bottom:0;mso-position-horizontal:absolute;mso-position-horizontal-relative:margin;mso-position-vertical:absolute;mso-position-vertical-relative:text" from="0,0" to="147.75pt,0" o:gfxdata="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" strokecolor="black [3200]" strokeweight="1pt">
+              <v:line w14:anchorId="1BEDA9A7" id="Straight Connector 17" o:spid="_x0000_s1026" style="position:absolute;z-index:251670528;visibility:visible;mso-wrap-style:square;mso-wrap-distance-left:9pt;mso-wrap-distance-top:0;mso-wrap-distance-right:9pt;mso-wrap-distance-bottom:0;mso-position-horizontal:absolute;mso-position-horizontal-relative:margin;mso-position-vertical:absolute;mso-position-vertical-relative:text" from="0,0" to="147.75pt,0" o:gfxdata="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" strokecolor="black [3200]" strokeweight="1pt">
                 <v:stroke joinstyle="miter"/>
                 <w10:wrap anchorx="margin"/>
               </v:line>
@@ -5335,7 +5338,7 @@
           </mc:Choice>
           <mc:Fallback>
             <w:pict>
-              <v:rect w14:anchorId="39FF89AE" id="Rectangle 35" o:spid="_x0000_s1026" style="position:absolute;margin-left:0;margin-top:11.1pt;width:100.5pt;height:91.5pt;z-index:-251632640;visibility:visible;mso-wrap-style:square;mso-width-percent:0;mso-height-percent:0;mso-wrap-distance-left:9pt;mso-wrap-distance-top:0;mso-wrap-distance-right:9pt;mso-wrap-distance-bottom:0;mso-position-horizontal:absolute;mso-position-horizontal-relative:text;mso-position-vertical:absolute;mso-position-vertical-relative:text;mso-width-percent:0;mso-height-percent:0;mso-width-relative:margin;mso-height-relative:margin;v-text-anchor:middle" o:gfxdata="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" fillcolor="#57d3ff" strokecolor="#1f4d78 [1604]" strokeweight="1pt"/>
+              <v:rect w14:anchorId="7F183B9F" id="Rectangle 35" o:spid="_x0000_s1026" style="position:absolute;margin-left:0;margin-top:11.1pt;width:100.5pt;height:91.5pt;z-index:-251632640;visibility:visible;mso-wrap-style:square;mso-width-percent:0;mso-height-percent:0;mso-wrap-distance-left:9pt;mso-wrap-distance-top:0;mso-wrap-distance-right:9pt;mso-wrap-distance-bottom:0;mso-position-horizontal:absolute;mso-position-horizontal-relative:text;mso-position-vertical:absolute;mso-position-vertical-relative:text;mso-width-percent:0;mso-height-percent:0;mso-width-relative:margin;mso-height-relative:margin;v-text-anchor:middle" o:gfxdata="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" fillcolor="#57d3ff" strokecolor="#1f4d78 [1604]" strokeweight="1pt"/>
             </w:pict>
           </mc:Fallback>
         </mc:AlternateContent>
@@ -5435,7 +5438,7 @@
           </mc:Choice>
           <mc:Fallback>
             <w:pict>
-              <v:rect w14:anchorId="6B0DC581" id="Rectangle 36" o:spid="_x0000_s1026" style="position:absolute;margin-left:336.75pt;margin-top:.75pt;width:100.5pt;height:91.5pt;z-index:-251630592;visibility:visible;mso-wrap-style:square;mso-width-percent:0;mso-height-percent:0;mso-wrap-distance-left:9pt;mso-wrap-distance-top:0;mso-wrap-distance-right:9pt;mso-wrap-distance-bottom:0;mso-position-horizontal:absolute;mso-position-horizontal-relative:text;mso-position-vertical:absolute;mso-position-vertical-relative:text;mso-width-percent:0;mso-height-percent:0;mso-width-relative:margin;mso-height-relative:margin;v-text-anchor:middle" o:gfxdata="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" fillcolor="#57d3ff" strokecolor="#1f4d78 [1604]" strokeweight="1pt">
+              <v:rect w14:anchorId="4B623E47" id="Rectangle 36" o:spid="_x0000_s1026" style="position:absolute;margin-left:336.75pt;margin-top:.75pt;width:100.5pt;height:91.5pt;z-index:-251630592;visibility:visible;mso-wrap-style:square;mso-width-percent:0;mso-height-percent:0;mso-wrap-distance-left:9pt;mso-wrap-distance-top:0;mso-wrap-distance-right:9pt;mso-wrap-distance-bottom:0;mso-position-horizontal:absolute;mso-position-horizontal-relative:text;mso-position-vertical:absolute;mso-position-vertical-relative:text;mso-width-percent:0;mso-height-percent:0;mso-width-relative:margin;mso-height-relative:margin;v-text-anchor:middle" o:gfxdata="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" fillcolor="#57d3ff" strokecolor="#1f4d78 [1604]" strokeweight="1pt">
                 <o:extrusion v:ext="view" viewpoint="100pt,-100pt" skewangle="0" type="perspective"/>
               </v:rect>
             </w:pict>
@@ -5529,7 +5532,7 @@
           </mc:Choice>
           <mc:Fallback>
             <w:pict>
-              <v:rect w14:anchorId="602582E5" id="Rectangle 28" o:spid="_x0000_s1026" style="position:absolute;margin-left:167.95pt;margin-top:1.3pt;width:100.5pt;height:91.5pt;z-index:-251635712;visibility:visible;mso-wrap-style:square;mso-width-percent:0;mso-height-percent:0;mso-wrap-distance-left:9pt;mso-wrap-distance-top:0;mso-wrap-distance-right:9pt;mso-wrap-distance-bottom:0;mso-position-horizontal:absolute;mso-position-horizontal-relative:text;mso-position-vertical:absolute;mso-position-vertical-relative:text;mso-width-percent:0;mso-height-percent:0;mso-width-relative:margin;mso-height-relative:margin;v-text-anchor:middle" o:gfxdata="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" fillcolor="#57d3ff" strokecolor="#1f4d78 [1604]" strokeweight="1pt">
+              <v:rect w14:anchorId="1E182D0E" id="Rectangle 28" o:spid="_x0000_s1026" style="position:absolute;margin-left:167.95pt;margin-top:1.3pt;width:100.5pt;height:91.5pt;z-index:-251635712;visibility:visible;mso-wrap-style:square;mso-width-percent:0;mso-height-percent:0;mso-wrap-distance-left:9pt;mso-wrap-distance-top:0;mso-wrap-distance-right:9pt;mso-wrap-distance-bottom:0;mso-position-horizontal:absolute;mso-position-horizontal-relative:text;mso-position-vertical:absolute;mso-position-vertical-relative:text;mso-width-percent:0;mso-height-percent:0;mso-width-relative:margin;mso-height-relative:margin;v-text-anchor:middle" o:gfxdata="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" fillcolor="#57d3ff" strokecolor="#1f4d78 [1604]" strokeweight="1pt">
                 <o:extrusion v:ext="view" viewpoint="100pt,-100pt" skewangle="0" type="perspective"/>
               </v:rect>
             </w:pict>
@@ -5678,7 +5681,7 @@
           </mc:Choice>
           <mc:Fallback>
             <w:pict>
-              <v:shapetype w14:anchorId="2BC9239A" id="_x0000_t32" coordsize="21600,21600" o:spt="32" o:oned="t" path="m,l21600,21600e" filled="f">
+              <v:shapetype w14:anchorId="7AD438E0" id="_x0000_t32" coordsize="21600,21600" o:spt="32" o:oned="t" path="m,l21600,21600e" filled="f">
                 <v:path arrowok="t" fillok="f" o:connecttype="none"/>
                 <o:lock v:ext="edit" shapetype="t"/>
               </v:shapetype>
@@ -5753,7 +5756,7 @@
           </mc:Choice>
           <mc:Fallback>
             <w:pict>
-              <v:shape w14:anchorId="023D1B0B" id="Straight Arrow Connector 42" o:spid="_x0000_s1026" type="#_x0000_t32" style="position:absolute;margin-left:113.2pt;margin-top:4.8pt;width:36pt;height:0;z-index:251697152;visibility:visible;mso-wrap-style:square;mso-height-percent:0;mso-wrap-distance-left:9pt;mso-wrap-distance-top:0;mso-wrap-distance-right:9pt;mso-wrap-distance-bottom:0;mso-position-horizontal:absolute;mso-position-horizontal-relative:text;mso-position-vertical:absolute;mso-position-vertical-relative:text;mso-height-percent:0;mso-height-relative:margin" o:gfxdata="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" strokecolor="black [3200]" strokeweight="1.5pt">
+              <v:shape w14:anchorId="7EF3569B" id="Straight Arrow Connector 42" o:spid="_x0000_s1026" type="#_x0000_t32" style="position:absolute;margin-left:113.2pt;margin-top:4.8pt;width:36pt;height:0;z-index:251697152;visibility:visible;mso-wrap-style:square;mso-height-percent:0;mso-wrap-distance-left:9pt;mso-wrap-distance-top:0;mso-wrap-distance-right:9pt;mso-wrap-distance-bottom:0;mso-position-horizontal:absolute;mso-position-horizontal-relative:text;mso-position-vertical:absolute;mso-position-vertical-relative:text;mso-height-percent:0;mso-height-relative:margin" o:gfxdata="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" strokecolor="black [3200]" strokeweight="1.5pt">
                 <v:stroke startarrowwidth="wide" endarrow="block" endarrowwidth="wide" joinstyle="miter"/>
               </v:shape>
             </w:pict>
@@ -5981,7 +5984,7 @@
           </mc:Choice>
           <mc:Fallback>
             <w:pict>
-              <v:rect w14:anchorId="7BB5987D" id="Rectangle 37" o:spid="_x0000_s1026" style="position:absolute;margin-left:0;margin-top:19.5pt;width:100.5pt;height:91.5pt;z-index:-251628544;visibility:visible;mso-wrap-style:square;mso-width-percent:0;mso-height-percent:0;mso-wrap-distance-left:9pt;mso-wrap-distance-top:0;mso-wrap-distance-right:9pt;mso-wrap-distance-bottom:0;mso-position-horizontal:absolute;mso-position-horizontal-relative:text;mso-position-vertical:absolute;mso-position-vertical-relative:text;mso-width-percent:0;mso-height-percent:0;mso-width-relative:margin;mso-height-relative:margin;v-text-anchor:middle" o:gfxdata="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" fillcolor="#57d3ff" strokecolor="#1f4d78 [1604]" strokeweight="1pt">
+              <v:rect w14:anchorId="2404BD55" id="Rectangle 37" o:spid="_x0000_s1026" style="position:absolute;margin-left:0;margin-top:19.5pt;width:100.5pt;height:91.5pt;z-index:-251628544;visibility:visible;mso-wrap-style:square;mso-width-percent:0;mso-height-percent:0;mso-wrap-distance-left:9pt;mso-wrap-distance-top:0;mso-wrap-distance-right:9pt;mso-wrap-distance-bottom:0;mso-position-horizontal:absolute;mso-position-horizontal-relative:text;mso-position-vertical:absolute;mso-position-vertical-relative:text;mso-width-percent:0;mso-height-percent:0;mso-width-relative:margin;mso-height-relative:margin;v-text-anchor:middle" o:gfxdata="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" fillcolor="#57d3ff" strokecolor="#1f4d78 [1604]" strokeweight="1pt">
                 <o:extrusion v:ext="view" viewpoint="100pt,-100pt" skewangle="0" type="perspective"/>
               </v:rect>
             </w:pict>
@@ -6083,7 +6086,7 @@
           </mc:Choice>
           <mc:Fallback>
             <w:pict>
-              <v:rect w14:anchorId="615D373E" id="Rectangle 39" o:spid="_x0000_s1026" style="position:absolute;margin-left:342pt;margin-top:2pt;width:100.5pt;height:91.5pt;z-index:-251624448;visibility:visible;mso-wrap-style:square;mso-width-percent:0;mso-height-percent:0;mso-wrap-distance-left:9pt;mso-wrap-distance-top:0;mso-wrap-distance-right:9pt;mso-wrap-distance-bottom:0;mso-position-horizontal:absolute;mso-position-horizontal-relative:text;mso-position-vertical:absolute;mso-position-vertical-relative:text;mso-width-percent:0;mso-height-percent:0;mso-width-relative:margin;mso-height-relative:margin;v-text-anchor:middle" o:gfxdata="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" fillcolor="#57d3ff" strokecolor="#1f4d78 [1604]" strokeweight="1pt"/>
+              <v:rect w14:anchorId="09400454" id="Rectangle 39" o:spid="_x0000_s1026" style="position:absolute;margin-left:342pt;margin-top:2pt;width:100.5pt;height:91.5pt;z-index:-251624448;visibility:visible;mso-wrap-style:square;mso-width-percent:0;mso-height-percent:0;mso-wrap-distance-left:9pt;mso-wrap-distance-top:0;mso-wrap-distance-right:9pt;mso-wrap-distance-bottom:0;mso-position-horizontal:absolute;mso-position-horizontal-relative:text;mso-position-vertical:absolute;mso-position-vertical-relative:text;mso-width-percent:0;mso-height-percent:0;mso-width-relative:margin;mso-height-relative:margin;v-text-anchor:middle" o:gfxdata="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" fillcolor="#57d3ff" strokecolor="#1f4d78 [1604]" strokeweight="1pt"/>
             </w:pict>
           </mc:Fallback>
         </mc:AlternateContent>
@@ -6175,7 +6178,7 @@
           </mc:Choice>
           <mc:Fallback>
             <w:pict>
-              <v:rect w14:anchorId="212DB64C" id="Rectangle 38" o:spid="_x0000_s1026" style="position:absolute;margin-left:175.5pt;margin-top:1.4pt;width:100.5pt;height:91.5pt;z-index:-251626496;visibility:visible;mso-wrap-style:square;mso-width-percent:0;mso-height-percent:0;mso-wrap-distance-left:9pt;mso-wrap-distance-top:0;mso-wrap-distance-right:9pt;mso-wrap-distance-bottom:0;mso-position-horizontal:absolute;mso-position-horizontal-relative:text;mso-position-vertical:absolute;mso-position-vertical-relative:text;mso-width-percent:0;mso-height-percent:0;mso-width-relative:margin;mso-height-relative:margin;v-text-anchor:middle" o:gfxdata="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" fillcolor="#57d3ff" strokecolor="#1f4d78 [1604]" strokeweight="1pt"/>
+              <v:rect w14:anchorId="62F0A0B9" id="Rectangle 38" o:spid="_x0000_s1026" style="position:absolute;margin-left:175.5pt;margin-top:1.4pt;width:100.5pt;height:91.5pt;z-index:-251626496;visibility:visible;mso-wrap-style:square;mso-width-percent:0;mso-height-percent:0;mso-wrap-distance-left:9pt;mso-wrap-distance-top:0;mso-wrap-distance-right:9pt;mso-wrap-distance-bottom:0;mso-position-horizontal:absolute;mso-position-horizontal-relative:text;mso-position-vertical:absolute;mso-position-vertical-relative:text;mso-width-percent:0;mso-height-percent:0;mso-width-relative:margin;mso-height-relative:margin;v-text-anchor:middle" o:gfxdata="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" fillcolor="#57d3ff" strokecolor="#1f4d78 [1604]" strokeweight="1pt"/>
             </w:pict>
           </mc:Fallback>
         </mc:AlternateContent>
@@ -6311,7 +6314,7 @@
           </mc:Choice>
           <mc:Fallback>
             <w:pict>
-              <v:shape w14:anchorId="0050703E" id="Straight Arrow Connector 45" o:spid="_x0000_s1026" type="#_x0000_t32" style="position:absolute;margin-left:287.2pt;margin-top:7.9pt;width:36pt;height:0;z-index:251703296;visibility:visible;mso-wrap-style:square;mso-height-percent:0;mso-wrap-distance-left:9pt;mso-wrap-distance-top:0;mso-wrap-distance-right:9pt;mso-wrap-distance-bottom:0;mso-position-horizontal:absolute;mso-position-horizontal-relative:text;mso-position-vertical:absolute;mso-position-vertical-relative:text;mso-height-percent:0;mso-height-relative:margin" o:gfxdata="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" strokecolor="black [3200]" strokeweight="1.5pt">
+              <v:shape w14:anchorId="1AE5413E" id="Straight Arrow Connector 45" o:spid="_x0000_s1026" type="#_x0000_t32" style="position:absolute;margin-left:287.2pt;margin-top:7.9pt;width:36pt;height:0;z-index:251703296;visibility:visible;mso-wrap-style:square;mso-height-percent:0;mso-wrap-distance-left:9pt;mso-wrap-distance-top:0;mso-wrap-distance-right:9pt;mso-wrap-distance-bottom:0;mso-position-horizontal:absolute;mso-position-horizontal-relative:text;mso-position-vertical:absolute;mso-position-vertical-relative:text;mso-height-percent:0;mso-height-relative:margin" o:gfxdata="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" strokecolor="black [3200]" strokeweight="1.5pt">
                 <v:stroke startarrowwidth="wide" endarrow="block" endarrowwidth="wide" joinstyle="miter"/>
               </v:shape>
             </w:pict>
@@ -6382,7 +6385,7 @@
           </mc:Choice>
           <mc:Fallback>
             <w:pict>
-              <v:shape w14:anchorId="42D38585" id="Straight Arrow Connector 44" o:spid="_x0000_s1026" type="#_x0000_t32" style="position:absolute;margin-left:124.5pt;margin-top:11.2pt;width:36pt;height:0;z-index:251701248;visibility:visible;mso-wrap-style:square;mso-height-percent:0;mso-wrap-distance-left:9pt;mso-wrap-distance-top:0;mso-wrap-distance-right:9pt;mso-wrap-distance-bottom:0;mso-position-horizontal:absolute;mso-position-horizontal-relative:text;mso-position-vertical:absolute;mso-position-vertical-relative:text;mso-height-percent:0;mso-height-relative:margin" o:gfxdata="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" strokecolor="black [3200]" strokeweight="1.5pt">
+              <v:shape w14:anchorId="154F5B42" id="Straight Arrow Connector 44" o:spid="_x0000_s1026" type="#_x0000_t32" style="position:absolute;margin-left:124.5pt;margin-top:11.2pt;width:36pt;height:0;z-index:251701248;visibility:visible;mso-wrap-style:square;mso-height-percent:0;mso-wrap-distance-left:9pt;mso-wrap-distance-top:0;mso-wrap-distance-right:9pt;mso-wrap-distance-bottom:0;mso-position-horizontal:absolute;mso-position-horizontal-relative:text;mso-position-vertical:absolute;mso-position-vertical-relative:text;mso-height-percent:0;mso-height-relative:margin" o:gfxdata="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" strokecolor="black [3200]" strokeweight="1.5pt">
                 <v:stroke startarrowwidth="wide" endarrow="block" endarrowwidth="wide" joinstyle="miter"/>
               </v:shape>
             </w:pict>
@@ -6519,7 +6522,7 @@
           </mc:Choice>
           <mc:Fallback>
             <w:pict>
-              <v:shape w14:anchorId="3BC68EB8" id="Straight Arrow Connector 48" o:spid="_x0000_s1026" type="#_x0000_t32" style="position:absolute;margin-left:386.95pt;margin-top:5.45pt;width:.75pt;height:31.5pt;z-index:251706368;visibility:visible;mso-wrap-style:square;mso-wrap-distance-left:9pt;mso-wrap-distance-top:0;mso-wrap-distance-right:9pt;mso-wrap-distance-bottom:0;mso-position-horizontal:absolute;mso-position-horizontal-relative:text;mso-position-vertical:absolute;mso-position-vertical-relative:text" o:gfxdata="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" strokecolor="black [3200]" strokeweight="1.5pt">
+              <v:shape w14:anchorId="21CDBEB7" id="Straight Arrow Connector 48" o:spid="_x0000_s1026" type="#_x0000_t32" style="position:absolute;margin-left:386.95pt;margin-top:5.45pt;width:.75pt;height:31.5pt;z-index:251706368;visibility:visible;mso-wrap-style:square;mso-wrap-distance-left:9pt;mso-wrap-distance-top:0;mso-wrap-distance-right:9pt;mso-wrap-distance-bottom:0;mso-position-horizontal:absolute;mso-position-horizontal-relative:text;mso-position-vertical:absolute;mso-position-vertical-relative:text" o:gfxdata="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" strokecolor="black [3200]" strokeweight="1.5pt">
                 <v:stroke endarrow="block" endarrowwidth="wide" joinstyle="miter"/>
               </v:shape>
             </w:pict>
@@ -6637,7 +6640,7 @@
           </mc:Choice>
           <mc:Fallback>
             <w:pict>
-              <v:rect w14:anchorId="4BD280A9" id="Rectangle 41" o:spid="_x0000_s1026" style="position:absolute;margin-left:174.7pt;margin-top:11.75pt;width:100.5pt;height:91.5pt;z-index:-251620352;visibility:visible;mso-wrap-style:square;mso-width-percent:0;mso-height-percent:0;mso-wrap-distance-left:9pt;mso-wrap-distance-top:0;mso-wrap-distance-right:9pt;mso-wrap-distance-bottom:0;mso-position-horizontal:absolute;mso-position-horizontal-relative:text;mso-position-vertical:absolute;mso-position-vertical-relative:text;mso-width-percent:0;mso-height-percent:0;mso-width-relative:margin;mso-height-relative:margin;v-text-anchor:middle" o:gfxdata="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" fillcolor="#57d3ff" strokecolor="#1f4d78 [1604]" strokeweight="1pt"/>
+              <v:rect w14:anchorId="6A89E041" id="Rectangle 41" o:spid="_x0000_s1026" style="position:absolute;margin-left:174.7pt;margin-top:11.75pt;width:100.5pt;height:91.5pt;z-index:-251620352;visibility:visible;mso-wrap-style:square;mso-width-percent:0;mso-height-percent:0;mso-wrap-distance-left:9pt;mso-wrap-distance-top:0;mso-wrap-distance-right:9pt;mso-wrap-distance-bottom:0;mso-position-horizontal:absolute;mso-position-horizontal-relative:text;mso-position-vertical:absolute;mso-position-vertical-relative:text;mso-width-percent:0;mso-height-percent:0;mso-width-relative:margin;mso-height-relative:margin;v-text-anchor:middle" o:gfxdata="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" fillcolor="#57d3ff" strokecolor="#1f4d78 [1604]" strokeweight="1pt"/>
             </w:pict>
           </mc:Fallback>
         </mc:AlternateContent>
@@ -6737,7 +6740,7 @@
           </mc:Choice>
           <mc:Fallback>
             <w:pict>
-              <v:rect w14:anchorId="5D1D86AE" id="Rectangle 40" o:spid="_x0000_s1026" style="position:absolute;margin-left:342.75pt;margin-top:.7pt;width:100.5pt;height:91.5pt;z-index:-251622400;visibility:visible;mso-wrap-style:square;mso-width-percent:0;mso-height-percent:0;mso-wrap-distance-left:9pt;mso-wrap-distance-top:0;mso-wrap-distance-right:9pt;mso-wrap-distance-bottom:0;mso-position-horizontal:absolute;mso-position-horizontal-relative:text;mso-position-vertical:absolute;mso-position-vertical-relative:text;mso-width-percent:0;mso-height-percent:0;mso-width-relative:margin;mso-height-relative:margin;v-text-anchor:middle" o:gfxdata="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" fillcolor="#57d3ff" strokecolor="#1f4d78 [1604]" strokeweight="1pt"/>
+              <v:rect w14:anchorId="2599235C" id="Rectangle 40" o:spid="_x0000_s1026" style="position:absolute;margin-left:342.75pt;margin-top:.7pt;width:100.5pt;height:91.5pt;z-index:-251622400;visibility:visible;mso-wrap-style:square;mso-width-percent:0;mso-height-percent:0;mso-wrap-distance-left:9pt;mso-wrap-distance-top:0;mso-wrap-distance-right:9pt;mso-wrap-distance-bottom:0;mso-position-horizontal:absolute;mso-position-horizontal-relative:text;mso-position-vertical:absolute;mso-position-vertical-relative:text;mso-width-percent:0;mso-height-percent:0;mso-width-relative:margin;mso-height-relative:margin;v-text-anchor:middle" o:gfxdata="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" fillcolor="#57d3ff" strokecolor="#1f4d78 [1604]" strokeweight="1pt"/>
             </w:pict>
           </mc:Fallback>
         </mc:AlternateContent>
@@ -6838,7 +6841,7 @@
           </mc:Choice>
           <mc:Fallback>
             <w:pict>
-              <v:shape w14:anchorId="6D5E49D9" id="Straight Arrow Connector 51" o:spid="_x0000_s1026" type="#_x0000_t32" style="position:absolute;margin-left:290.2pt;margin-top:5.45pt;width:39.75pt;height:.75pt;flip:x;z-index:251707392;visibility:visible;mso-wrap-style:square;mso-wrap-distance-left:9pt;mso-wrap-distance-top:0;mso-wrap-distance-right:9pt;mso-wrap-distance-bottom:0;mso-position-horizontal:absolute;mso-position-horizontal-relative:text;mso-position-vertical:absolute;mso-position-vertical-relative:text" o:gfxdata="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" strokecolor="black [3200]" strokeweight="1.5pt">
+              <v:shape w14:anchorId="3EAD738A" id="Straight Arrow Connector 51" o:spid="_x0000_s1026" type="#_x0000_t32" style="position:absolute;margin-left:290.2pt;margin-top:5.45pt;width:39.75pt;height:.75pt;flip:x;z-index:251707392;visibility:visible;mso-wrap-style:square;mso-wrap-distance-left:9pt;mso-wrap-distance-top:0;mso-wrap-distance-right:9pt;mso-wrap-distance-bottom:0;mso-position-horizontal:absolute;mso-position-horizontal-relative:text;mso-position-vertical:absolute;mso-position-vertical-relative:text" o:gfxdata="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" strokecolor="black [3200]" strokeweight="1.5pt">
                 <v:stroke endarrow="block" endarrowwidth="wide" joinstyle="miter"/>
               </v:shape>
             </w:pict>
@@ -7410,15 +7413,7 @@
         <w:rPr>
           <w:rFonts w:ascii="Courier New" w:hAnsi="Courier New" w:cs="Courier New"/>
         </w:rPr>
-        <w:t>Divergence indicates overfitti</w:t>
-      </w:r>
-      <w:bookmarkStart w:id="0" w:name="_GoBack"/>
-      <w:bookmarkEnd w:id="0"/>
-      <w:r>
-        <w:rPr>
-          <w:rFonts w:ascii="Courier New" w:hAnsi="Courier New" w:cs="Courier New"/>
-        </w:rPr>
-        <w:t xml:space="preserve">ng. Which we address by adding Dropout layers and reducing model complexity.  </w:t>
+        <w:t xml:space="preserve">Divergence indicates overfitting. Which we address by adding Dropout layers and reducing model complexity.  </w:t>
       </w:r>
     </w:p>
     <w:p>
@@ -7517,7 +7512,7 @@
           </mc:Choice>
           <mc:Fallback>
             <w:pict>
-              <v:line w14:anchorId="1DF6260F" id="Straight Connector 16" o:spid="_x0000_s1026" style="position:absolute;z-index:251668480;visibility:visible;mso-wrap-style:square;mso-wrap-distance-left:9pt;mso-wrap-distance-top:0;mso-wrap-distance-right:9pt;mso-wrap-distance-bottom:0;mso-position-horizontal:absolute;mso-position-horizontal-relative:margin;mso-position-vertical:absolute;mso-position-vertical-relative:text" from="0,0" to="147.75pt,0" o:gfxdata="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" strokecolor="black [3200]" strokeweight="1pt">
+              <v:line w14:anchorId="621FA7F5" id="Straight Connector 16" o:spid="_x0000_s1026" style="position:absolute;z-index:251668480;visibility:visible;mso-wrap-style:square;mso-wrap-distance-left:9pt;mso-wrap-distance-top:0;mso-wrap-distance-right:9pt;mso-wrap-distance-bottom:0;mso-position-horizontal:absolute;mso-position-horizontal-relative:margin;mso-position-vertical:absolute;mso-position-vertical-relative:text" from="0,0" to="147.75pt,0" o:gfxdata="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" strokecolor="black [3200]" strokeweight="1pt">
                 <v:stroke joinstyle="miter"/>
                 <w10:wrap anchorx="margin"/>
               </v:line>
@@ -7592,22 +7587,22 @@
         <w:rPr>
           <w:rFonts w:ascii="Courier New" w:hAnsi="Courier New" w:cs="Courier New"/>
         </w:rPr>
-        <w:t>## IV. Results</w:t>
-      </w:r>
-    </w:p>
-    <w:p>
-      <w:pPr>
-        <w:pStyle w:val="PlainText"/>
-        <w:rPr>
-          <w:rFonts w:ascii="Courier New" w:hAnsi="Courier New" w:cs="Courier New"/>
-        </w:rPr>
-      </w:pPr>
-      <w:r>
-        <w:rPr>
-          <w:rFonts w:ascii="Courier New" w:hAnsi="Courier New" w:cs="Courier New"/>
-        </w:rPr>
-        <w:t>_(approx. 2-3 pages)_</w:t>
-      </w:r>
+        <w:t>## IV. Re</w:t>
+      </w:r>
+      <w:r>
+        <w:rPr>
+          <w:rFonts w:ascii="Courier New" w:hAnsi="Courier New" w:cs="Courier New"/>
+        </w:rPr>
+        <w:t>sults</w:t>
+      </w:r>
+    </w:p>
+    <w:p>
+      <w:pPr>
+        <w:pStyle w:val="PlainText"/>
+        <w:rPr>
+          <w:rFonts w:ascii="Courier New" w:hAnsi="Courier New" w:cs="Courier New"/>
+        </w:rPr>
+      </w:pPr>
     </w:p>
     <w:p>
       <w:pPr>
@@ -7638,595 +7633,319 @@
           <w:rFonts w:ascii="Courier New" w:hAnsi="Courier New" w:cs="Courier New"/>
         </w:rPr>
       </w:pPr>
-      <w:r>
-        <w:rPr>
-          <w:rFonts w:ascii="Courier New" w:hAnsi="Courier New" w:cs="Courier New"/>
-        </w:rPr>
-        <w:t>In this section, the final model and any supporting qualities should be evaluated in detail. It should be clear how the final model was derived and why this model was chosen. In addition, some type of analysis should be used to validate the robustness of this model and its solution, such as manipulating the input data or environment to see how the model’s solution is affected (this is called sensitivity analysis). Questions to ask yourself when writing this section:</w:t>
-      </w:r>
-    </w:p>
-    <w:p>
-      <w:pPr>
-        <w:pStyle w:val="PlainText"/>
-        <w:rPr>
-          <w:rFonts w:ascii="Courier New" w:hAnsi="Courier New" w:cs="Courier New"/>
-        </w:rPr>
-      </w:pPr>
-      <w:r>
-        <w:rPr>
-          <w:rFonts w:ascii="Courier New" w:hAnsi="Courier New" w:cs="Courier New"/>
-        </w:rPr>
-        <w:t>- _Is the final model reasonable and aligning with solution expectations? Are the final parameters of the model appropriate?_</w:t>
-      </w:r>
-    </w:p>
-    <w:p>
-      <w:pPr>
-        <w:pStyle w:val="PlainText"/>
-        <w:rPr>
-          <w:rFonts w:ascii="Courier New" w:hAnsi="Courier New" w:cs="Courier New"/>
-        </w:rPr>
-      </w:pPr>
-      <w:r>
-        <w:rPr>
-          <w:rFonts w:ascii="Courier New" w:hAnsi="Courier New" w:cs="Courier New"/>
-        </w:rPr>
-        <w:t>- _Has the final model been tested with various inputs to evaluate whether the model generalizes well to unseen data?_</w:t>
-      </w:r>
-    </w:p>
-    <w:p>
-      <w:pPr>
-        <w:pStyle w:val="PlainText"/>
-        <w:rPr>
-          <w:rFonts w:ascii="Courier New" w:hAnsi="Courier New" w:cs="Courier New"/>
-        </w:rPr>
-      </w:pPr>
-      <w:r>
-        <w:rPr>
-          <w:rFonts w:ascii="Courier New" w:hAnsi="Courier New" w:cs="Courier New"/>
-        </w:rPr>
-        <w:t>- _Is the model robust enough for the problem? Do small perturbations (changes) in training data or the input space greatly affect the results?_</w:t>
-      </w:r>
-    </w:p>
-    <w:p>
-      <w:pPr>
-        <w:pStyle w:val="PlainText"/>
-        <w:rPr>
-          <w:rFonts w:ascii="Courier New" w:hAnsi="Courier New" w:cs="Courier New"/>
-        </w:rPr>
-      </w:pPr>
-      <w:r>
-        <w:rPr>
-          <w:rFonts w:ascii="Courier New" w:hAnsi="Courier New" w:cs="Courier New"/>
-        </w:rPr>
-        <w:t>- _Can results found from the model be trusted?_</w:t>
-      </w:r>
-    </w:p>
-    <w:p>
-      <w:pPr>
-        <w:pStyle w:val="PlainText"/>
-        <w:rPr>
-          <w:rFonts w:ascii="Courier New" w:hAnsi="Courier New" w:cs="Courier New"/>
-        </w:rPr>
-      </w:pPr>
-    </w:p>
-    <w:p>
-      <w:pPr>
-        <w:pStyle w:val="PlainText"/>
-        <w:rPr>
-          <w:rFonts w:ascii="Courier New" w:hAnsi="Courier New" w:cs="Courier New"/>
-        </w:rPr>
-      </w:pPr>
-      <w:r>
-        <w:rPr>
-          <w:rFonts w:ascii="Courier New" w:hAnsi="Courier New" w:cs="Courier New"/>
-        </w:rPr>
-        <w:t>### Justification</w:t>
-      </w:r>
-    </w:p>
-    <w:p>
-      <w:pPr>
-        <w:pStyle w:val="PlainText"/>
-        <w:rPr>
-          <w:rFonts w:ascii="Courier New" w:hAnsi="Courier New" w:cs="Courier New"/>
-        </w:rPr>
-      </w:pPr>
-      <w:r>
-        <w:rPr>
-          <w:rFonts w:ascii="Courier New" w:hAnsi="Courier New" w:cs="Courier New"/>
-        </w:rPr>
-        <w:t>In this section, your model’s final solution and its results should be compared to the benchmark you established earlier in the project using some type of statistical analysis. You should also justify whether these results and the solution are significant enough to have solved the problem posed in the project. Questions to ask yourself when writing this section:</w:t>
-      </w:r>
-    </w:p>
-    <w:p>
-      <w:pPr>
-        <w:pStyle w:val="PlainText"/>
-        <w:rPr>
-          <w:rFonts w:ascii="Courier New" w:hAnsi="Courier New" w:cs="Courier New"/>
-        </w:rPr>
-      </w:pPr>
-      <w:r>
-        <w:rPr>
-          <w:rFonts w:ascii="Courier New" w:hAnsi="Courier New" w:cs="Courier New"/>
-        </w:rPr>
-        <w:t>- _Are the final results found stronger than the benchmark result reported earlier?_</w:t>
-      </w:r>
-    </w:p>
-    <w:p>
-      <w:pPr>
-        <w:pStyle w:val="PlainText"/>
-        <w:rPr>
-          <w:rFonts w:ascii="Courier New" w:hAnsi="Courier New" w:cs="Courier New"/>
-        </w:rPr>
-      </w:pPr>
-      <w:r>
-        <w:rPr>
-          <w:rFonts w:ascii="Courier New" w:hAnsi="Courier New" w:cs="Courier New"/>
-        </w:rPr>
-        <w:t>- _Have you thoroughly analyzed and discussed the final solution?_</w:t>
-      </w:r>
-    </w:p>
-    <w:p>
-      <w:pPr>
-        <w:pStyle w:val="PlainText"/>
-        <w:rPr>
-          <w:rFonts w:ascii="Courier New" w:hAnsi="Courier New" w:cs="Courier New"/>
-        </w:rPr>
-      </w:pPr>
-      <w:r>
-        <w:rPr>
-          <w:rFonts w:ascii="Courier New" w:hAnsi="Courier New" w:cs="Courier New"/>
-        </w:rPr>
-        <w:t>- _Is the final solution significant enough to have solved the problem?_</w:t>
-      </w:r>
-    </w:p>
-    <w:p>
-      <w:pPr>
-        <w:pStyle w:val="PlainText"/>
-        <w:rPr>
-          <w:rFonts w:ascii="Courier New" w:hAnsi="Courier New" w:cs="Courier New"/>
-        </w:rPr>
-      </w:pPr>
-    </w:p>
-    <w:p>
-      <w:pPr>
-        <w:pStyle w:val="PlainText"/>
-        <w:rPr>
-          <w:rFonts w:ascii="Courier New" w:hAnsi="Courier New" w:cs="Courier New"/>
-        </w:rPr>
-      </w:pPr>
-    </w:p>
-    <w:p>
-      <w:pPr>
-        <w:pStyle w:val="PlainText"/>
-        <w:rPr>
-          <w:rFonts w:ascii="Courier New" w:hAnsi="Courier New" w:cs="Courier New"/>
-        </w:rPr>
-      </w:pPr>
-      <w:r>
-        <w:rPr>
-          <w:rFonts w:ascii="Courier New" w:hAnsi="Courier New" w:cs="Courier New"/>
-        </w:rPr>
-        <w:t>## V. Conclusion</w:t>
-      </w:r>
-    </w:p>
-    <w:p>
-      <w:pPr>
-        <w:pStyle w:val="PlainText"/>
-        <w:rPr>
-          <w:rFonts w:ascii="Courier New" w:hAnsi="Courier New" w:cs="Courier New"/>
-        </w:rPr>
-      </w:pPr>
-      <w:r>
-        <w:rPr>
-          <w:rFonts w:ascii="Courier New" w:hAnsi="Courier New" w:cs="Courier New"/>
-        </w:rPr>
-        <w:t>_(approx. 1-2 pages)_</w:t>
-      </w:r>
-    </w:p>
-    <w:p>
-      <w:pPr>
-        <w:pStyle w:val="PlainText"/>
-        <w:rPr>
-          <w:rFonts w:ascii="Courier New" w:hAnsi="Courier New" w:cs="Courier New"/>
-        </w:rPr>
-      </w:pPr>
-    </w:p>
-    <w:p>
-      <w:pPr>
-        <w:pStyle w:val="PlainText"/>
-        <w:rPr>
-          <w:rFonts w:ascii="Courier New" w:hAnsi="Courier New" w:cs="Courier New"/>
-        </w:rPr>
-      </w:pPr>
-      <w:r>
-        <w:rPr>
-          <w:rFonts w:ascii="Courier New" w:hAnsi="Courier New" w:cs="Courier New"/>
-        </w:rPr>
-        <w:t>### Free-Form Visualization</w:t>
-      </w:r>
-    </w:p>
-    <w:p>
-      <w:pPr>
-        <w:pStyle w:val="PlainText"/>
-        <w:rPr>
-          <w:rFonts w:ascii="Courier New" w:hAnsi="Courier New" w:cs="Courier New"/>
-        </w:rPr>
-      </w:pPr>
-      <w:r>
-        <w:rPr>
-          <w:rFonts w:ascii="Courier New" w:hAnsi="Courier New" w:cs="Courier New"/>
-        </w:rPr>
-        <w:t>In this section, you will need to provide some form of visualization that emphasizes an important quality about the project. It is much more free-form, but should reasonably support a significant result or characteristic about the problem that you want to discuss. Questions to ask yourself when writing this section:</w:t>
-      </w:r>
-    </w:p>
-    <w:p>
-      <w:pPr>
-        <w:pStyle w:val="PlainText"/>
-        <w:rPr>
-          <w:rFonts w:ascii="Courier New" w:hAnsi="Courier New" w:cs="Courier New"/>
-        </w:rPr>
-      </w:pPr>
-      <w:r>
-        <w:rPr>
-          <w:rFonts w:ascii="Courier New" w:hAnsi="Courier New" w:cs="Courier New"/>
-        </w:rPr>
-        <w:t>- _Have you visualized a relevant or important quality about the problem, dataset, input data, or results?_</w:t>
-      </w:r>
-    </w:p>
-    <w:p>
-      <w:pPr>
-        <w:pStyle w:val="PlainText"/>
-        <w:rPr>
-          <w:rFonts w:ascii="Courier New" w:hAnsi="Courier New" w:cs="Courier New"/>
-        </w:rPr>
-      </w:pPr>
-      <w:r>
-        <w:rPr>
-          <w:rFonts w:ascii="Courier New" w:hAnsi="Courier New" w:cs="Courier New"/>
-        </w:rPr>
-        <w:t>- _Is the visualization thoroughly analyzed and discussed?_</w:t>
-      </w:r>
-    </w:p>
-    <w:p>
-      <w:pPr>
-        <w:pStyle w:val="PlainText"/>
-        <w:rPr>
-          <w:rFonts w:ascii="Courier New" w:hAnsi="Courier New" w:cs="Courier New"/>
-        </w:rPr>
-      </w:pPr>
-      <w:r>
-        <w:rPr>
-          <w:rFonts w:ascii="Courier New" w:hAnsi="Courier New" w:cs="Courier New"/>
-        </w:rPr>
-        <w:t>- _If a plot is provided, are the axes, title, and datum clearly defined?_</w:t>
-      </w:r>
-    </w:p>
-    <w:p>
-      <w:pPr>
-        <w:pStyle w:val="PlainText"/>
-        <w:rPr>
-          <w:rFonts w:ascii="Courier New" w:hAnsi="Courier New" w:cs="Courier New"/>
-        </w:rPr>
-      </w:pPr>
-    </w:p>
-    <w:p>
-      <w:pPr>
-        <w:pStyle w:val="PlainText"/>
-        <w:rPr>
-          <w:rFonts w:ascii="Courier New" w:hAnsi="Courier New" w:cs="Courier New"/>
-        </w:rPr>
-      </w:pPr>
-      <w:r>
-        <w:rPr>
-          <w:rFonts w:ascii="Courier New" w:hAnsi="Courier New" w:cs="Courier New"/>
-        </w:rPr>
-        <w:t>### Reflection</w:t>
-      </w:r>
-    </w:p>
-    <w:p>
-      <w:pPr>
-        <w:pStyle w:val="PlainText"/>
-        <w:rPr>
-          <w:rFonts w:ascii="Courier New" w:hAnsi="Courier New" w:cs="Courier New"/>
-        </w:rPr>
-      </w:pPr>
-      <w:r>
-        <w:rPr>
-          <w:rFonts w:ascii="Courier New" w:hAnsi="Courier New" w:cs="Courier New"/>
-        </w:rPr>
-        <w:t xml:space="preserve">In this section, you will summarize the entire end-to-end problem solution and discuss one or two particular aspects of the project you found interesting or difficult. You are expected to reflect on the project as a whole to show that you have a firm understanding of the </w:t>
-      </w:r>
-      <w:r>
-        <w:rPr>
-          <w:rFonts w:ascii="Courier New" w:hAnsi="Courier New" w:cs="Courier New"/>
-        </w:rPr>
-        <w:lastRenderedPageBreak/>
-        <w:t>entire process employed in your work. Questions to ask yourself when writing this section:</w:t>
-      </w:r>
-    </w:p>
-    <w:p>
-      <w:pPr>
-        <w:pStyle w:val="PlainText"/>
-        <w:rPr>
-          <w:rFonts w:ascii="Courier New" w:hAnsi="Courier New" w:cs="Courier New"/>
-        </w:rPr>
-      </w:pPr>
-      <w:r>
-        <w:rPr>
-          <w:rFonts w:ascii="Courier New" w:hAnsi="Courier New" w:cs="Courier New"/>
-        </w:rPr>
-        <w:t>- _Have you thoroughly summarized the entire process you used for this project?_</w:t>
-      </w:r>
-    </w:p>
-    <w:p>
-      <w:pPr>
-        <w:pStyle w:val="PlainText"/>
-        <w:rPr>
-          <w:rFonts w:ascii="Courier New" w:hAnsi="Courier New" w:cs="Courier New"/>
-        </w:rPr>
-      </w:pPr>
-      <w:r>
-        <w:rPr>
-          <w:rFonts w:ascii="Courier New" w:hAnsi="Courier New" w:cs="Courier New"/>
-        </w:rPr>
-        <w:t>- _Were there any interesting aspects of the project?_</w:t>
-      </w:r>
-    </w:p>
-    <w:p>
-      <w:pPr>
-        <w:pStyle w:val="PlainText"/>
-        <w:rPr>
-          <w:rFonts w:ascii="Courier New" w:hAnsi="Courier New" w:cs="Courier New"/>
-        </w:rPr>
-      </w:pPr>
-      <w:r>
-        <w:rPr>
-          <w:rFonts w:ascii="Courier New" w:hAnsi="Courier New" w:cs="Courier New"/>
-        </w:rPr>
-        <w:t>- _Were there any difficult aspects of the project?_</w:t>
-      </w:r>
-    </w:p>
-    <w:p>
-      <w:pPr>
-        <w:pStyle w:val="PlainText"/>
-        <w:rPr>
-          <w:rFonts w:ascii="Courier New" w:hAnsi="Courier New" w:cs="Courier New"/>
-        </w:rPr>
-      </w:pPr>
-      <w:r>
-        <w:rPr>
-          <w:rFonts w:ascii="Courier New" w:hAnsi="Courier New" w:cs="Courier New"/>
-        </w:rPr>
-        <w:t>- _Does the final model and solution fit your expectations for the problem, and should it be used in a general setting to solve these types of problems?_</w:t>
-      </w:r>
-    </w:p>
-    <w:p>
-      <w:pPr>
-        <w:pStyle w:val="PlainText"/>
-        <w:rPr>
-          <w:rFonts w:ascii="Courier New" w:hAnsi="Courier New" w:cs="Courier New"/>
-        </w:rPr>
-      </w:pPr>
-    </w:p>
-    <w:p>
-      <w:pPr>
-        <w:pStyle w:val="PlainText"/>
-        <w:rPr>
-          <w:rFonts w:ascii="Courier New" w:hAnsi="Courier New" w:cs="Courier New"/>
-        </w:rPr>
-      </w:pPr>
-      <w:r>
-        <w:rPr>
-          <w:rFonts w:ascii="Courier New" w:hAnsi="Courier New" w:cs="Courier New"/>
-        </w:rPr>
-        <w:t>### Improvement</w:t>
-      </w:r>
-    </w:p>
-    <w:p>
-      <w:pPr>
-        <w:pStyle w:val="PlainText"/>
-        <w:rPr>
-          <w:rFonts w:ascii="Courier New" w:hAnsi="Courier New" w:cs="Courier New"/>
-        </w:rPr>
-      </w:pPr>
-      <w:r>
-        <w:rPr>
-          <w:rFonts w:ascii="Courier New" w:hAnsi="Courier New" w:cs="Courier New"/>
-        </w:rPr>
-        <w:t>In this section, you will need to provide discussion as to how one aspect of the implementation you designed could be improved. As an example, consider ways your implementation can be made more general, and what would need to be modified. You do not need to make this improvement, but the potential solutions resulting from these changes are considered and compared/contrasted to your current solution. Questions to ask yourself when writing this section:</w:t>
-      </w:r>
-    </w:p>
-    <w:p>
-      <w:pPr>
-        <w:pStyle w:val="PlainText"/>
-        <w:rPr>
-          <w:rFonts w:ascii="Courier New" w:hAnsi="Courier New" w:cs="Courier New"/>
-        </w:rPr>
-      </w:pPr>
-      <w:r>
-        <w:rPr>
-          <w:rFonts w:ascii="Courier New" w:hAnsi="Courier New" w:cs="Courier New"/>
-        </w:rPr>
-        <w:t>- _Are there further improvements that could be made on the algorithms or techniques you used in this project?_</w:t>
-      </w:r>
-    </w:p>
-    <w:p>
-      <w:pPr>
-        <w:pStyle w:val="PlainText"/>
-        <w:rPr>
-          <w:rFonts w:ascii="Courier New" w:hAnsi="Courier New" w:cs="Courier New"/>
-        </w:rPr>
-      </w:pPr>
-      <w:r>
-        <w:rPr>
-          <w:rFonts w:ascii="Courier New" w:hAnsi="Courier New" w:cs="Courier New"/>
-        </w:rPr>
-        <w:t>- _Were there algorithms or techniques you researched that you did not know how to implement, but would consider using if you knew how?_</w:t>
-      </w:r>
-    </w:p>
-    <w:p>
-      <w:pPr>
-        <w:pStyle w:val="PlainText"/>
-        <w:rPr>
-          <w:rFonts w:ascii="Courier New" w:hAnsi="Courier New" w:cs="Courier New"/>
-        </w:rPr>
-      </w:pPr>
-      <w:r>
-        <w:rPr>
-          <w:rFonts w:ascii="Courier New" w:hAnsi="Courier New" w:cs="Courier New"/>
-        </w:rPr>
-        <w:t>- _If you used your final solution as the new benchmark, do you think an even better solution exists?_</w:t>
-      </w:r>
-    </w:p>
-    <w:p>
-      <w:pPr>
-        <w:pStyle w:val="PlainText"/>
-        <w:rPr>
-          <w:rFonts w:ascii="Courier New" w:hAnsi="Courier New" w:cs="Courier New"/>
-        </w:rPr>
-      </w:pPr>
-    </w:p>
-    <w:p>
-      <w:pPr>
-        <w:pStyle w:val="PlainText"/>
-        <w:rPr>
-          <w:rFonts w:ascii="Courier New" w:hAnsi="Courier New" w:cs="Courier New"/>
-        </w:rPr>
-      </w:pPr>
-      <w:r>
-        <w:rPr>
-          <w:rFonts w:ascii="Courier New" w:hAnsi="Courier New" w:cs="Courier New"/>
-        </w:rPr>
-        <w:t>-----------</w:t>
-      </w:r>
-    </w:p>
-    <w:p>
-      <w:pPr>
-        <w:pStyle w:val="PlainText"/>
-        <w:rPr>
-          <w:rFonts w:ascii="Courier New" w:hAnsi="Courier New" w:cs="Courier New"/>
-        </w:rPr>
-      </w:pPr>
-    </w:p>
-    <w:p>
-      <w:pPr>
-        <w:pStyle w:val="PlainText"/>
-        <w:rPr>
-          <w:rFonts w:ascii="Courier New" w:hAnsi="Courier New" w:cs="Courier New"/>
-        </w:rPr>
-      </w:pPr>
-      <w:r>
-        <w:rPr>
-          <w:rFonts w:ascii="Courier New" w:hAnsi="Courier New" w:cs="Courier New"/>
-        </w:rPr>
-        <w:t>**Before submitting, ask yourself. . .**</w:t>
-      </w:r>
-    </w:p>
-    <w:p>
-      <w:pPr>
-        <w:pStyle w:val="PlainText"/>
-        <w:rPr>
-          <w:rFonts w:ascii="Courier New" w:hAnsi="Courier New" w:cs="Courier New"/>
-        </w:rPr>
-      </w:pPr>
-    </w:p>
-    <w:p>
-      <w:pPr>
-        <w:pStyle w:val="PlainText"/>
-        <w:rPr>
-          <w:rFonts w:ascii="Courier New" w:hAnsi="Courier New" w:cs="Courier New"/>
-        </w:rPr>
-      </w:pPr>
-      <w:r>
-        <w:rPr>
-          <w:rFonts w:ascii="Courier New" w:hAnsi="Courier New" w:cs="Courier New"/>
-        </w:rPr>
-        <w:t>- Does the project report you’ve written follow a well-organized structure similar to that of the project template?</w:t>
-      </w:r>
-    </w:p>
-    <w:p>
-      <w:pPr>
-        <w:pStyle w:val="PlainText"/>
-        <w:rPr>
-          <w:rFonts w:ascii="Courier New" w:hAnsi="Courier New" w:cs="Courier New"/>
-        </w:rPr>
-      </w:pPr>
-      <w:r>
-        <w:rPr>
-          <w:rFonts w:ascii="Courier New" w:hAnsi="Courier New" w:cs="Courier New"/>
-        </w:rPr>
-        <w:t>- Is each section (particularly **Analysis** and **Methodology**) written in a clear, concise and specific fashion? Are there any ambiguous terms or phrases that need clarification?</w:t>
-      </w:r>
-    </w:p>
-    <w:p>
-      <w:pPr>
-        <w:pStyle w:val="PlainText"/>
-        <w:rPr>
-          <w:rFonts w:ascii="Courier New" w:hAnsi="Courier New" w:cs="Courier New"/>
-        </w:rPr>
-      </w:pPr>
-      <w:r>
-        <w:rPr>
-          <w:rFonts w:ascii="Courier New" w:hAnsi="Courier New" w:cs="Courier New"/>
-        </w:rPr>
-        <w:t>- Would the intended audience of your project be able to understand your analysis, methods, and results?</w:t>
-      </w:r>
-    </w:p>
-    <w:p>
-      <w:pPr>
-        <w:pStyle w:val="PlainText"/>
-        <w:rPr>
-          <w:rFonts w:ascii="Courier New" w:hAnsi="Courier New" w:cs="Courier New"/>
-        </w:rPr>
-      </w:pPr>
-      <w:r>
-        <w:rPr>
-          <w:rFonts w:ascii="Courier New" w:hAnsi="Courier New" w:cs="Courier New"/>
-        </w:rPr>
-        <w:t>- Have you properly proof-read your project report to assure there are minimal grammatical and spelling mistakes?</w:t>
-      </w:r>
-    </w:p>
-    <w:p>
-      <w:pPr>
-        <w:pStyle w:val="PlainText"/>
-        <w:rPr>
-          <w:rFonts w:ascii="Courier New" w:hAnsi="Courier New" w:cs="Courier New"/>
-        </w:rPr>
-      </w:pPr>
-      <w:r>
-        <w:rPr>
-          <w:rFonts w:ascii="Courier New" w:hAnsi="Courier New" w:cs="Courier New"/>
-        </w:rPr>
-        <w:t>- Are all the resources used for this project correctly cited and referenced?</w:t>
-      </w:r>
-    </w:p>
-    <w:p>
-      <w:pPr>
-        <w:pStyle w:val="PlainText"/>
-        <w:rPr>
-          <w:rFonts w:ascii="Courier New" w:hAnsi="Courier New" w:cs="Courier New"/>
-        </w:rPr>
-      </w:pPr>
-      <w:r>
-        <w:rPr>
-          <w:rFonts w:ascii="Courier New" w:hAnsi="Courier New" w:cs="Courier New"/>
-        </w:rPr>
-        <w:t>- Is the code that implements your solution easily readable and properly commented?</w:t>
-      </w:r>
-    </w:p>
-    <w:p>
-      <w:pPr>
-        <w:pStyle w:val="PlainText"/>
-        <w:rPr>
-          <w:rFonts w:ascii="Courier New" w:hAnsi="Courier New" w:cs="Courier New"/>
-        </w:rPr>
-      </w:pPr>
-      <w:r>
-        <w:rPr>
-          <w:rFonts w:ascii="Courier New" w:hAnsi="Courier New" w:cs="Courier New"/>
-        </w:rPr>
-        <w:t>- Does the code execute without error and produce results similar to those reported?</w:t>
-      </w:r>
+    </w:p>
+    <w:p>
+      <w:pPr>
+        <w:pStyle w:val="PlainText"/>
+        <w:rPr>
+          <w:rFonts w:ascii="Courier New" w:hAnsi="Courier New" w:cs="Courier New"/>
+        </w:rPr>
+      </w:pPr>
+      <w:r>
+        <w:rPr>
+          <w:rFonts w:ascii="Courier New" w:hAnsi="Courier New" w:cs="Courier New"/>
+        </w:rPr>
+        <w:t>We used</w:t>
+      </w:r>
+      <w:r>
+        <w:rPr>
+          <w:rFonts w:ascii="Courier New" w:hAnsi="Courier New" w:cs="Courier New"/>
+        </w:rPr>
+        <w:t xml:space="preserve"> </w:t>
+      </w:r>
+      <w:r>
+        <w:rPr>
+          <w:rFonts w:ascii="Courier New" w:hAnsi="Courier New" w:cs="Courier New"/>
+        </w:rPr>
+        <w:t>validation set</w:t>
+      </w:r>
+      <w:r>
+        <w:rPr>
+          <w:rFonts w:ascii="Courier New" w:hAnsi="Courier New" w:cs="Courier New"/>
+        </w:rPr>
+        <w:t xml:space="preserve"> to evaluate </w:t>
+      </w:r>
+      <w:r>
+        <w:rPr>
+          <w:rFonts w:ascii="Courier New" w:hAnsi="Courier New" w:cs="Courier New"/>
+        </w:rPr>
+        <w:t>our model during the training and testing set for final evaluation</w:t>
+      </w:r>
+      <w:r>
+        <w:rPr>
+          <w:rFonts w:ascii="Courier New" w:hAnsi="Courier New" w:cs="Courier New"/>
+        </w:rPr>
+        <w:t>.</w:t>
+      </w:r>
+    </w:p>
+    <w:p>
+      <w:pPr>
+        <w:pStyle w:val="PlainText"/>
+        <w:rPr>
+          <w:rFonts w:ascii="Courier New" w:hAnsi="Courier New" w:cs="Courier New"/>
+        </w:rPr>
+      </w:pPr>
+      <w:r>
+        <w:rPr>
+          <w:rFonts w:ascii="Courier New" w:hAnsi="Courier New" w:cs="Courier New"/>
+        </w:rPr>
+        <w:t xml:space="preserve">We achieve mean column wise ROC AUC score </w:t>
+      </w:r>
+      <w:r>
+        <w:rPr>
+          <w:rFonts w:ascii="Courier New" w:hAnsi="Courier New" w:cs="Courier New"/>
+        </w:rPr>
+        <w:t xml:space="preserve">of </w:t>
+      </w:r>
+      <w:r>
+        <w:rPr>
+          <w:rFonts w:ascii="Courier New" w:hAnsi="Courier New" w:cs="Courier New"/>
+        </w:rPr>
+        <w:t>0.975 using the architecture describe</w:t>
+      </w:r>
+      <w:r>
+        <w:rPr>
+          <w:rFonts w:ascii="Courier New" w:hAnsi="Courier New" w:cs="Courier New"/>
+        </w:rPr>
+        <w:t>d</w:t>
+      </w:r>
+      <w:r>
+        <w:rPr>
+          <w:rFonts w:ascii="Courier New" w:hAnsi="Courier New" w:cs="Courier New"/>
+        </w:rPr>
+        <w:t xml:space="preserve"> in</w:t>
+      </w:r>
+      <w:r>
+        <w:rPr>
+          <w:rFonts w:ascii="Courier New" w:hAnsi="Courier New" w:cs="Courier New"/>
+        </w:rPr>
+        <w:t xml:space="preserve"> the</w:t>
+      </w:r>
+      <w:r>
+        <w:rPr>
+          <w:rFonts w:ascii="Courier New" w:hAnsi="Courier New" w:cs="Courier New"/>
+        </w:rPr>
+        <w:t xml:space="preserve"> </w:t>
+      </w:r>
+      <w:r>
+        <w:rPr>
+          <w:rFonts w:ascii="Courier New" w:hAnsi="Courier New" w:cs="Courier New"/>
+        </w:rPr>
+        <w:t xml:space="preserve">Implementation section </w:t>
+      </w:r>
+      <w:r>
+        <w:rPr>
+          <w:rFonts w:ascii="Courier New" w:hAnsi="Courier New" w:cs="Courier New"/>
+        </w:rPr>
+        <w:t xml:space="preserve">and </w:t>
+      </w:r>
+      <w:r>
+        <w:rPr>
+          <w:rFonts w:ascii="Courier New" w:hAnsi="Courier New" w:cs="Courier New"/>
+        </w:rPr>
+        <w:t>preprocessed data describe</w:t>
+      </w:r>
+      <w:r>
+        <w:rPr>
+          <w:rFonts w:ascii="Courier New" w:hAnsi="Courier New" w:cs="Courier New"/>
+        </w:rPr>
+        <w:t>d</w:t>
+      </w:r>
+      <w:r>
+        <w:rPr>
+          <w:rFonts w:ascii="Courier New" w:hAnsi="Courier New" w:cs="Courier New"/>
+        </w:rPr>
+        <w:t xml:space="preserve"> in </w:t>
+      </w:r>
+      <w:r>
+        <w:rPr>
+          <w:rFonts w:ascii="Courier New" w:hAnsi="Courier New" w:cs="Courier New"/>
+        </w:rPr>
+        <w:t>the Data Preprocessing section.</w:t>
+      </w:r>
+      <w:r>
+        <w:rPr>
+          <w:rFonts w:ascii="Courier New" w:hAnsi="Courier New" w:cs="Courier New"/>
+        </w:rPr>
+        <w:t xml:space="preserve"> This architecture and hyperparameters where </w:t>
+      </w:r>
+      <w:r>
+        <w:rPr>
+          <w:rFonts w:ascii="Courier New" w:hAnsi="Courier New" w:cs="Courier New"/>
+        </w:rPr>
+        <w:t>chosen because they performed best among the tried combination.</w:t>
+      </w:r>
+      <w:r>
+        <w:rPr>
+          <w:rFonts w:ascii="Courier New" w:hAnsi="Courier New" w:cs="Courier New"/>
+        </w:rPr>
+        <w:t xml:space="preserve"> Figure below displays ROC curves for each toxicity type</w:t>
+      </w:r>
+      <w:r>
+        <w:rPr>
+          <w:rFonts w:ascii="Courier New" w:hAnsi="Courier New" w:cs="Courier New"/>
+        </w:rPr>
+        <w:t xml:space="preserve"> for our model,</w:t>
+      </w:r>
+      <w:r>
+        <w:rPr>
+          <w:rFonts w:ascii="Courier New" w:hAnsi="Courier New" w:cs="Courier New"/>
+        </w:rPr>
+        <w:t xml:space="preserve"> along </w:t>
+      </w:r>
+      <w:r>
+        <w:rPr>
+          <w:rFonts w:ascii="Courier New" w:hAnsi="Courier New" w:cs="Courier New"/>
+        </w:rPr>
+        <w:t xml:space="preserve">with corresponding </w:t>
+      </w:r>
+      <w:r>
+        <w:rPr>
+          <w:rFonts w:ascii="Courier New" w:hAnsi="Courier New" w:cs="Courier New"/>
+        </w:rPr>
+        <w:t>AUC value</w:t>
+      </w:r>
+      <w:r>
+        <w:rPr>
+          <w:rFonts w:ascii="Courier New" w:hAnsi="Courier New" w:cs="Courier New"/>
+        </w:rPr>
+        <w:t>s. In contrast to this the value of useless model is 0.5 and displayed as a diagonal line. Model with this value (AUC=0.5) can be thought as it having the equivalent classification</w:t>
+      </w:r>
+      <w:r>
+        <w:rPr>
+          <w:rFonts w:ascii="Courier New" w:hAnsi="Courier New" w:cs="Courier New"/>
+        </w:rPr>
+        <w:t xml:space="preserve"> ability</w:t>
+      </w:r>
+      <w:r>
+        <w:rPr>
+          <w:rFonts w:ascii="Courier New" w:hAnsi="Courier New" w:cs="Courier New"/>
+        </w:rPr>
+        <w:t xml:space="preserve"> of flipping </w:t>
+      </w:r>
+      <w:r>
+        <w:rPr>
+          <w:rFonts w:ascii="Courier New" w:hAnsi="Courier New" w:cs="Courier New"/>
+        </w:rPr>
+        <w:t xml:space="preserve">a </w:t>
+      </w:r>
+      <w:r>
+        <w:rPr>
+          <w:rFonts w:ascii="Courier New" w:hAnsi="Courier New" w:cs="Courier New"/>
+        </w:rPr>
+        <w:t xml:space="preserve">coin. </w:t>
+      </w:r>
+    </w:p>
+    <w:p>
+      <w:pPr>
+        <w:pStyle w:val="PlainText"/>
+        <w:rPr>
+          <w:rFonts w:ascii="Courier New" w:hAnsi="Courier New" w:cs="Courier New"/>
+        </w:rPr>
+      </w:pPr>
+    </w:p>
+    <w:p>
+      <w:pPr>
+        <w:pStyle w:val="PlainText"/>
+        <w:rPr>
+          <w:rFonts w:ascii="Courier New" w:hAnsi="Courier New" w:cs="Courier New"/>
+        </w:rPr>
+      </w:pPr>
+      <w:r>
+        <w:rPr>
+          <w:noProof/>
+        </w:rPr>
+        <w:drawing>
+          <wp:inline distT="0" distB="0" distL="0" distR="0" wp14:anchorId="1CFCB337" wp14:editId="59858473">
+            <wp:extent cx="4038600" cy="3641361"/>
+            <wp:effectExtent l="0" t="0" r="0" b="0"/>
+            <wp:docPr id="56" name="Picture 56"/>
+            <wp:cNvGraphicFramePr>
+              <a:graphicFrameLocks xmlns:a="http://schemas.openxmlformats.org/drawingml/2006/main" noChangeAspect="1"/>
+            </wp:cNvGraphicFramePr>
+            <a:graphic xmlns:a="http://schemas.openxmlformats.org/drawingml/2006/main">
+              <a:graphicData uri="http://schemas.openxmlformats.org/drawingml/2006/picture">
+                <pic:pic xmlns:pic="http://schemas.openxmlformats.org/drawingml/2006/picture">
+                  <pic:nvPicPr>
+                    <pic:cNvPr id="1" name=""/>
+                    <pic:cNvPicPr/>
+                  </pic:nvPicPr>
+                  <pic:blipFill rotWithShape="1">
+                    <a:blip r:embed="rId24"/>
+                    <a:srcRect l="12504" t="27730" r="47873" b="8723"/>
+                    <a:stretch/>
+                  </pic:blipFill>
+                  <pic:spPr bwMode="auto">
+                    <a:xfrm>
+                      <a:off x="0" y="0"/>
+                      <a:ext cx="4045397" cy="3647489"/>
+                    </a:xfrm>
+                    <a:prstGeom prst="rect">
+                      <a:avLst/>
+                    </a:prstGeom>
+                    <a:ln>
+                      <a:noFill/>
+                    </a:ln>
+                    <a:extLst>
+                      <a:ext uri="{53640926-AAD7-44D8-BBD7-CCE9431645EC}">
+                        <a14:shadowObscured xmlns:a14="http://schemas.microsoft.com/office/drawing/2010/main"/>
+                      </a:ext>
+                    </a:extLst>
+                  </pic:spPr>
+                </pic:pic>
+              </a:graphicData>
+            </a:graphic>
+          </wp:inline>
+        </w:drawing>
+      </w:r>
+    </w:p>
+    <w:p>
+      <w:pPr>
+        <w:pStyle w:val="PlainText"/>
+        <w:rPr>
+          <w:rFonts w:ascii="Courier New" w:hAnsi="Courier New" w:cs="Courier New"/>
+        </w:rPr>
+      </w:pPr>
+      <w:r>
+        <w:rPr>
+          <w:rFonts w:ascii="Courier New" w:hAnsi="Courier New" w:cs="Courier New"/>
+        </w:rPr>
+        <w:t xml:space="preserve"> </w:t>
+      </w:r>
+    </w:p>
+    <w:p>
+      <w:pPr>
+        <w:pStyle w:val="PlainText"/>
+        <w:rPr>
+          <w:rFonts w:ascii="Courier New" w:hAnsi="Courier New" w:cs="Courier New"/>
+        </w:rPr>
+      </w:pPr>
+    </w:p>
+    <w:p>
+      <w:pPr>
+        <w:pStyle w:val="PlainText"/>
+        <w:rPr>
+          <w:rFonts w:ascii="Courier New" w:hAnsi="Courier New" w:cs="Courier New"/>
+        </w:rPr>
+      </w:pPr>
+    </w:p>
+    <w:p>
+      <w:pPr>
+        <w:pStyle w:val="PlainText"/>
+        <w:rPr>
+          <w:rFonts w:ascii="Courier New" w:hAnsi="Courier New" w:cs="Courier New"/>
+        </w:rPr>
+      </w:pPr>
+    </w:p>
+    <w:p>
+      <w:pPr>
+        <w:pStyle w:val="PlainText"/>
+        <w:rPr>
+          <w:rFonts w:ascii="Courier New" w:hAnsi="Courier New" w:cs="Courier New"/>
+        </w:rPr>
+      </w:pPr>
+      <w:bookmarkStart w:id="0" w:name="_GoBack"/>
+      <w:bookmarkEnd w:id="0"/>
     </w:p>
     <w:sectPr>
       <w:pgSz w:w="12240" w:h="15840"/>
@@ -8467,6 +8186,119 @@
     </w:lvl>
   </w:abstractNum>
   <w:abstractNum w:abstractNumId="2">
+    <w:nsid w:val="20AC0BEB"/>
+    <w:multiLevelType w:val="hybridMultilevel"/>
+    <w:tmpl w:val="F3F2319E"/>
+    <w:lvl w:ilvl="0" w:tplc="04090001">
+      <w:start w:val="1"/>
+      <w:numFmt w:val="bullet"/>
+      <w:lvlText w:val=""/>
+      <w:lvlJc w:val="left"/>
+      <w:pPr>
+        <w:ind w:left="720" w:hanging="360"/>
+      </w:pPr>
+      <w:rPr>
+        <w:rFonts w:ascii="Symbol" w:hAnsi="Symbol" w:hint="default"/>
+      </w:rPr>
+    </w:lvl>
+    <w:lvl w:ilvl="1" w:tplc="04090003" w:tentative="1">
+      <w:start w:val="1"/>
+      <w:numFmt w:val="bullet"/>
+      <w:lvlText w:val="o"/>
+      <w:lvlJc w:val="left"/>
+      <w:pPr>
+        <w:ind w:left="1440" w:hanging="360"/>
+      </w:pPr>
+      <w:rPr>
+        <w:rFonts w:ascii="Courier New" w:hAnsi="Courier New" w:cs="Courier New" w:hint="default"/>
+      </w:rPr>
+    </w:lvl>
+    <w:lvl w:ilvl="2" w:tplc="04090005" w:tentative="1">
+      <w:start w:val="1"/>
+      <w:numFmt w:val="bullet"/>
+      <w:lvlText w:val=""/>
+      <w:lvlJc w:val="left"/>
+      <w:pPr>
+        <w:ind w:left="2160" w:hanging="360"/>
+      </w:pPr>
+      <w:rPr>
+        <w:rFonts w:ascii="Wingdings" w:hAnsi="Wingdings" w:hint="default"/>
+      </w:rPr>
+    </w:lvl>
+    <w:lvl w:ilvl="3" w:tplc="04090001" w:tentative="1">
+      <w:start w:val="1"/>
+      <w:numFmt w:val="bullet"/>
+      <w:lvlText w:val=""/>
+      <w:lvlJc w:val="left"/>
+      <w:pPr>
+        <w:ind w:left="2880" w:hanging="360"/>
+      </w:pPr>
+      <w:rPr>
+        <w:rFonts w:ascii="Symbol" w:hAnsi="Symbol" w:hint="default"/>
+      </w:rPr>
+    </w:lvl>
+    <w:lvl w:ilvl="4" w:tplc="04090003" w:tentative="1">
+      <w:start w:val="1"/>
+      <w:numFmt w:val="bullet"/>
+      <w:lvlText w:val="o"/>
+      <w:lvlJc w:val="left"/>
+      <w:pPr>
+        <w:ind w:left="3600" w:hanging="360"/>
+      </w:pPr>
+      <w:rPr>
+        <w:rFonts w:ascii="Courier New" w:hAnsi="Courier New" w:cs="Courier New" w:hint="default"/>
+      </w:rPr>
+    </w:lvl>
+    <w:lvl w:ilvl="5" w:tplc="04090005" w:tentative="1">
+      <w:start w:val="1"/>
+      <w:numFmt w:val="bullet"/>
+      <w:lvlText w:val=""/>
+      <w:lvlJc w:val="left"/>
+      <w:pPr>
+        <w:ind w:left="4320" w:hanging="360"/>
+      </w:pPr>
+      <w:rPr>
+        <w:rFonts w:ascii="Wingdings" w:hAnsi="Wingdings" w:hint="default"/>
+      </w:rPr>
+    </w:lvl>
+    <w:lvl w:ilvl="6" w:tplc="04090001" w:tentative="1">
+      <w:start w:val="1"/>
+      <w:numFmt w:val="bullet"/>
+      <w:lvlText w:val=""/>
+      <w:lvlJc w:val="left"/>
+      <w:pPr>
+        <w:ind w:left="5040" w:hanging="360"/>
+      </w:pPr>
+      <w:rPr>
+        <w:rFonts w:ascii="Symbol" w:hAnsi="Symbol" w:hint="default"/>
+      </w:rPr>
+    </w:lvl>
+    <w:lvl w:ilvl="7" w:tplc="04090003" w:tentative="1">
+      <w:start w:val="1"/>
+      <w:numFmt w:val="bullet"/>
+      <w:lvlText w:val="o"/>
+      <w:lvlJc w:val="left"/>
+      <w:pPr>
+        <w:ind w:left="5760" w:hanging="360"/>
+      </w:pPr>
+      <w:rPr>
+        <w:rFonts w:ascii="Courier New" w:hAnsi="Courier New" w:cs="Courier New" w:hint="default"/>
+      </w:rPr>
+    </w:lvl>
+    <w:lvl w:ilvl="8" w:tplc="04090005" w:tentative="1">
+      <w:start w:val="1"/>
+      <w:numFmt w:val="bullet"/>
+      <w:lvlText w:val=""/>
+      <w:lvlJc w:val="left"/>
+      <w:pPr>
+        <w:ind w:left="6480" w:hanging="360"/>
+      </w:pPr>
+      <w:rPr>
+        <w:rFonts w:ascii="Wingdings" w:hAnsi="Wingdings" w:hint="default"/>
+      </w:rPr>
+    </w:lvl>
+  </w:abstractNum>
+  <w:abstractNum w:abstractNumId="3">
     <w:nsid w:val="22B40DA0"/>
     <w:multiLevelType w:val="hybridMultilevel"/>
     <w:tmpl w:val="F06CFCF8"/>
@@ -8552,7 +8384,122 @@
       </w:pPr>
     </w:lvl>
   </w:abstractNum>
-  <w:abstractNum w:abstractNumId="3">
+  <w:abstractNum w:abstractNumId="4">
+    <w:nsid w:val="2DBC4A0E"/>
+    <w:multiLevelType w:val="hybridMultilevel"/>
+    <w:tmpl w:val="E0861EC4"/>
+    <w:lvl w:ilvl="0" w:tplc="C0C032BC">
+      <w:start w:val="1"/>
+      <w:numFmt w:val="decimal"/>
+      <w:lvlText w:val="%1."/>
+      <w:lvlJc w:val="left"/>
+      <w:pPr>
+        <w:ind w:left="720" w:hanging="360"/>
+      </w:pPr>
+      <w:rPr>
+        <w:rFonts w:hint="default"/>
+        <w:b/>
+        <w:i/>
+      </w:rPr>
+    </w:lvl>
+    <w:lvl w:ilvl="1" w:tplc="04090003" w:tentative="1">
+      <w:start w:val="1"/>
+      <w:numFmt w:val="bullet"/>
+      <w:lvlText w:val="o"/>
+      <w:lvlJc w:val="left"/>
+      <w:pPr>
+        <w:ind w:left="1440" w:hanging="360"/>
+      </w:pPr>
+      <w:rPr>
+        <w:rFonts w:ascii="Courier New" w:hAnsi="Courier New" w:cs="Courier New" w:hint="default"/>
+      </w:rPr>
+    </w:lvl>
+    <w:lvl w:ilvl="2" w:tplc="04090005" w:tentative="1">
+      <w:start w:val="1"/>
+      <w:numFmt w:val="bullet"/>
+      <w:lvlText w:val=""/>
+      <w:lvlJc w:val="left"/>
+      <w:pPr>
+        <w:ind w:left="2160" w:hanging="360"/>
+      </w:pPr>
+      <w:rPr>
+        <w:rFonts w:ascii="Wingdings" w:hAnsi="Wingdings" w:hint="default"/>
+      </w:rPr>
+    </w:lvl>
+    <w:lvl w:ilvl="3" w:tplc="04090001" w:tentative="1">
+      <w:start w:val="1"/>
+      <w:numFmt w:val="bullet"/>
+      <w:lvlText w:val=""/>
+      <w:lvlJc w:val="left"/>
+      <w:pPr>
+        <w:ind w:left="2880" w:hanging="360"/>
+      </w:pPr>
+      <w:rPr>
+        <w:rFonts w:ascii="Symbol" w:hAnsi="Symbol" w:hint="default"/>
+      </w:rPr>
+    </w:lvl>
+    <w:lvl w:ilvl="4" w:tplc="04090003" w:tentative="1">
+      <w:start w:val="1"/>
+      <w:numFmt w:val="bullet"/>
+      <w:lvlText w:val="o"/>
+      <w:lvlJc w:val="left"/>
+      <w:pPr>
+        <w:ind w:left="3600" w:hanging="360"/>
+      </w:pPr>
+      <w:rPr>
+        <w:rFonts w:ascii="Courier New" w:hAnsi="Courier New" w:cs="Courier New" w:hint="default"/>
+      </w:rPr>
+    </w:lvl>
+    <w:lvl w:ilvl="5" w:tplc="04090005" w:tentative="1">
+      <w:start w:val="1"/>
+      <w:numFmt w:val="bullet"/>
+      <w:lvlText w:val=""/>
+      <w:lvlJc w:val="left"/>
+      <w:pPr>
+        <w:ind w:left="4320" w:hanging="360"/>
+      </w:pPr>
+      <w:rPr>
+        <w:rFonts w:ascii="Wingdings" w:hAnsi="Wingdings" w:hint="default"/>
+      </w:rPr>
+    </w:lvl>
+    <w:lvl w:ilvl="6" w:tplc="04090001" w:tentative="1">
+      <w:start w:val="1"/>
+      <w:numFmt w:val="bullet"/>
+      <w:lvlText w:val=""/>
+      <w:lvlJc w:val="left"/>
+      <w:pPr>
+        <w:ind w:left="5040" w:hanging="360"/>
+      </w:pPr>
+      <w:rPr>
+        <w:rFonts w:ascii="Symbol" w:hAnsi="Symbol" w:hint="default"/>
+      </w:rPr>
+    </w:lvl>
+    <w:lvl w:ilvl="7" w:tplc="04090003" w:tentative="1">
+      <w:start w:val="1"/>
+      <w:numFmt w:val="bullet"/>
+      <w:lvlText w:val="o"/>
+      <w:lvlJc w:val="left"/>
+      <w:pPr>
+        <w:ind w:left="5760" w:hanging="360"/>
+      </w:pPr>
+      <w:rPr>
+        <w:rFonts w:ascii="Courier New" w:hAnsi="Courier New" w:cs="Courier New" w:hint="default"/>
+      </w:rPr>
+    </w:lvl>
+    <w:lvl w:ilvl="8" w:tplc="04090005" w:tentative="1">
+      <w:start w:val="1"/>
+      <w:numFmt w:val="bullet"/>
+      <w:lvlText w:val=""/>
+      <w:lvlJc w:val="left"/>
+      <w:pPr>
+        <w:ind w:left="6480" w:hanging="360"/>
+      </w:pPr>
+      <w:rPr>
+        <w:rFonts w:ascii="Wingdings" w:hAnsi="Wingdings" w:hint="default"/>
+      </w:rPr>
+    </w:lvl>
+  </w:abstractNum>
+  <w:abstractNum w:abstractNumId="5">
     <w:nsid w:val="381B3151"/>
     <w:multiLevelType w:val="hybridMultilevel"/>
     <w:tmpl w:val="9F366248"/>
@@ -8665,7 +8612,7 @@
       </w:rPr>
     </w:lvl>
   </w:abstractNum>
-  <w:abstractNum w:abstractNumId="4">
+  <w:abstractNum w:abstractNumId="6">
     <w:nsid w:val="42F169B5"/>
     <w:multiLevelType w:val="hybridMultilevel"/>
     <w:tmpl w:val="1E90DA9E"/>
@@ -8778,7 +8725,7 @@
       </w:rPr>
     </w:lvl>
   </w:abstractNum>
-  <w:abstractNum w:abstractNumId="5">
+  <w:abstractNum w:abstractNumId="7">
     <w:nsid w:val="4C483DF9"/>
     <w:multiLevelType w:val="hybridMultilevel"/>
     <w:tmpl w:val="704EC0B4"/>
@@ -8891,7 +8838,7 @@
       </w:rPr>
     </w:lvl>
   </w:abstractNum>
-  <w:abstractNum w:abstractNumId="6">
+  <w:abstractNum w:abstractNumId="8">
     <w:nsid w:val="507C7759"/>
     <w:multiLevelType w:val="hybridMultilevel"/>
     <w:tmpl w:val="B5DEBB88"/>
@@ -9004,7 +8951,7 @@
       </w:rPr>
     </w:lvl>
   </w:abstractNum>
-  <w:abstractNum w:abstractNumId="7">
+  <w:abstractNum w:abstractNumId="9">
     <w:nsid w:val="51F7291C"/>
     <w:multiLevelType w:val="hybridMultilevel"/>
     <w:tmpl w:val="B6926E1A"/>
@@ -9117,10 +9064,123 @@
       </w:rPr>
     </w:lvl>
   </w:abstractNum>
-  <w:abstractNum w:abstractNumId="8">
+  <w:abstractNum w:abstractNumId="10">
     <w:nsid w:val="6A5C106A"/>
     <w:multiLevelType w:val="hybridMultilevel"/>
     <w:tmpl w:val="C74666B0"/>
+    <w:lvl w:ilvl="0" w:tplc="04090001">
+      <w:start w:val="1"/>
+      <w:numFmt w:val="bullet"/>
+      <w:lvlText w:val=""/>
+      <w:lvlJc w:val="left"/>
+      <w:pPr>
+        <w:ind w:left="720" w:hanging="360"/>
+      </w:pPr>
+      <w:rPr>
+        <w:rFonts w:ascii="Symbol" w:hAnsi="Symbol" w:hint="default"/>
+      </w:rPr>
+    </w:lvl>
+    <w:lvl w:ilvl="1" w:tplc="04090003" w:tentative="1">
+      <w:start w:val="1"/>
+      <w:numFmt w:val="bullet"/>
+      <w:lvlText w:val="o"/>
+      <w:lvlJc w:val="left"/>
+      <w:pPr>
+        <w:ind w:left="1440" w:hanging="360"/>
+      </w:pPr>
+      <w:rPr>
+        <w:rFonts w:ascii="Courier New" w:hAnsi="Courier New" w:cs="Courier New" w:hint="default"/>
+      </w:rPr>
+    </w:lvl>
+    <w:lvl w:ilvl="2" w:tplc="04090005" w:tentative="1">
+      <w:start w:val="1"/>
+      <w:numFmt w:val="bullet"/>
+      <w:lvlText w:val=""/>
+      <w:lvlJc w:val="left"/>
+      <w:pPr>
+        <w:ind w:left="2160" w:hanging="360"/>
+      </w:pPr>
+      <w:rPr>
+        <w:rFonts w:ascii="Wingdings" w:hAnsi="Wingdings" w:hint="default"/>
+      </w:rPr>
+    </w:lvl>
+    <w:lvl w:ilvl="3" w:tplc="04090001" w:tentative="1">
+      <w:start w:val="1"/>
+      <w:numFmt w:val="bullet"/>
+      <w:lvlText w:val=""/>
+      <w:lvlJc w:val="left"/>
+      <w:pPr>
+        <w:ind w:left="2880" w:hanging="360"/>
+      </w:pPr>
+      <w:rPr>
+        <w:rFonts w:ascii="Symbol" w:hAnsi="Symbol" w:hint="default"/>
+      </w:rPr>
+    </w:lvl>
+    <w:lvl w:ilvl="4" w:tplc="04090003" w:tentative="1">
+      <w:start w:val="1"/>
+      <w:numFmt w:val="bullet"/>
+      <w:lvlText w:val="o"/>
+      <w:lvlJc w:val="left"/>
+      <w:pPr>
+        <w:ind w:left="3600" w:hanging="360"/>
+      </w:pPr>
+      <w:rPr>
+        <w:rFonts w:ascii="Courier New" w:hAnsi="Courier New" w:cs="Courier New" w:hint="default"/>
+      </w:rPr>
+    </w:lvl>
+    <w:lvl w:ilvl="5" w:tplc="04090005" w:tentative="1">
+      <w:start w:val="1"/>
+      <w:numFmt w:val="bullet"/>
+      <w:lvlText w:val=""/>
+      <w:lvlJc w:val="left"/>
+      <w:pPr>
+        <w:ind w:left="4320" w:hanging="360"/>
+      </w:pPr>
+      <w:rPr>
+        <w:rFonts w:ascii="Wingdings" w:hAnsi="Wingdings" w:hint="default"/>
+      </w:rPr>
+    </w:lvl>
+    <w:lvl w:ilvl="6" w:tplc="04090001" w:tentative="1">
+      <w:start w:val="1"/>
+      <w:numFmt w:val="bullet"/>
+      <w:lvlText w:val=""/>
+      <w:lvlJc w:val="left"/>
+      <w:pPr>
+        <w:ind w:left="5040" w:hanging="360"/>
+      </w:pPr>
+      <w:rPr>
+        <w:rFonts w:ascii="Symbol" w:hAnsi="Symbol" w:hint="default"/>
+      </w:rPr>
+    </w:lvl>
+    <w:lvl w:ilvl="7" w:tplc="04090003" w:tentative="1">
+      <w:start w:val="1"/>
+      <w:numFmt w:val="bullet"/>
+      <w:lvlText w:val="o"/>
+      <w:lvlJc w:val="left"/>
+      <w:pPr>
+        <w:ind w:left="5760" w:hanging="360"/>
+      </w:pPr>
+      <w:rPr>
+        <w:rFonts w:ascii="Courier New" w:hAnsi="Courier New" w:cs="Courier New" w:hint="default"/>
+      </w:rPr>
+    </w:lvl>
+    <w:lvl w:ilvl="8" w:tplc="04090005" w:tentative="1">
+      <w:start w:val="1"/>
+      <w:numFmt w:val="bullet"/>
+      <w:lvlText w:val=""/>
+      <w:lvlJc w:val="left"/>
+      <w:pPr>
+        <w:ind w:left="6480" w:hanging="360"/>
+      </w:pPr>
+      <w:rPr>
+        <w:rFonts w:ascii="Wingdings" w:hAnsi="Wingdings" w:hint="default"/>
+      </w:rPr>
+    </w:lvl>
+  </w:abstractNum>
+  <w:abstractNum w:abstractNumId="11">
+    <w:nsid w:val="7E183225"/>
+    <w:multiLevelType w:val="hybridMultilevel"/>
+    <w:tmpl w:val="C5749AA6"/>
     <w:lvl w:ilvl="0" w:tplc="04090001">
       <w:start w:val="1"/>
       <w:numFmt w:val="bullet"/>
@@ -9234,28 +9294,37 @@
     <w:abstractNumId w:val="0"/>
   </w:num>
   <w:num w:numId="2">
-    <w:abstractNumId w:val="2"/>
+    <w:abstractNumId w:val="3"/>
   </w:num>
   <w:num w:numId="3">
-    <w:abstractNumId w:val="3"/>
+    <w:abstractNumId w:val="5"/>
   </w:num>
   <w:num w:numId="4">
-    <w:abstractNumId w:val="7"/>
+    <w:abstractNumId w:val="9"/>
   </w:num>
   <w:num w:numId="5">
-    <w:abstractNumId w:val="6"/>
+    <w:abstractNumId w:val="8"/>
   </w:num>
   <w:num w:numId="6">
-    <w:abstractNumId w:val="5"/>
+    <w:abstractNumId w:val="7"/>
   </w:num>
   <w:num w:numId="7">
     <w:abstractNumId w:val="1"/>
   </w:num>
   <w:num w:numId="8">
-    <w:abstractNumId w:val="8"/>
+    <w:abstractNumId w:val="10"/>
   </w:num>
   <w:num w:numId="9">
+    <w:abstractNumId w:val="6"/>
+  </w:num>
+  <w:num w:numId="10">
+    <w:abstractNumId w:val="11"/>
+  </w:num>
+  <w:num w:numId="11">
     <w:abstractNumId w:val="4"/>
+  </w:num>
+  <w:num w:numId="12">
+    <w:abstractNumId w:val="2"/>
   </w:num>
 </w:numbering>
 </file>

</xml_diff>

<commit_message>
Add Free-Form Visualization to th report
</commit_message>
<xml_diff>
--- a/capstone_report.docx
+++ b/capstone_report.docx
@@ -3379,7 +3379,7 @@
           </mc:Choice>
           <mc:Fallback>
             <w:pict>
-              <v:line w14:anchorId="75BCA08C" id="Straight Connector 15" o:spid="_x0000_s1026" style="position:absolute;z-index:251666432;visibility:visible;mso-wrap-style:square;mso-wrap-distance-left:9pt;mso-wrap-distance-top:0;mso-wrap-distance-right:9pt;mso-wrap-distance-bottom:0;mso-position-horizontal:left;mso-position-horizontal-relative:margin;mso-position-vertical:absolute;mso-position-vertical-relative:text" from="0,3.6pt" to="147.75pt,3.6pt" o:gfxdata="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" strokecolor="black [3200]" strokeweight="1pt">
+              <v:line w14:anchorId="300EC113" id="Straight Connector 15" o:spid="_x0000_s1026" style="position:absolute;z-index:251666432;visibility:visible;mso-wrap-style:square;mso-wrap-distance-left:9pt;mso-wrap-distance-top:0;mso-wrap-distance-right:9pt;mso-wrap-distance-bottom:0;mso-position-horizontal:left;mso-position-horizontal-relative:margin;mso-position-vertical:absolute;mso-position-vertical-relative:text" from="0,3.6pt" to="147.75pt,3.6pt" o:gfxdata="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" strokecolor="black [3200]" strokeweight="1pt">
                 <v:stroke joinstyle="miter"/>
                 <w10:wrap anchorx="margin"/>
               </v:line>
@@ -4528,7 +4528,7 @@
           </mc:Choice>
           <mc:Fallback>
             <w:pict>
-              <v:line w14:anchorId="1BEDA9A7" id="Straight Connector 17" o:spid="_x0000_s1026" style="position:absolute;z-index:251670528;visibility:visible;mso-wrap-style:square;mso-wrap-distance-left:9pt;mso-wrap-distance-top:0;mso-wrap-distance-right:9pt;mso-wrap-distance-bottom:0;mso-position-horizontal:absolute;mso-position-horizontal-relative:margin;mso-position-vertical:absolute;mso-position-vertical-relative:text" from="0,0" to="147.75pt,0" o:gfxdata="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" strokecolor="black [3200]" strokeweight="1pt">
+              <v:line w14:anchorId="58E5356D" id="Straight Connector 17" o:spid="_x0000_s1026" style="position:absolute;z-index:251670528;visibility:visible;mso-wrap-style:square;mso-wrap-distance-left:9pt;mso-wrap-distance-top:0;mso-wrap-distance-right:9pt;mso-wrap-distance-bottom:0;mso-position-horizontal:absolute;mso-position-horizontal-relative:margin;mso-position-vertical:absolute;mso-position-vertical-relative:text" from="0,0" to="147.75pt,0" o:gfxdata="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" strokecolor="black [3200]" strokeweight="1pt">
                 <v:stroke joinstyle="miter"/>
                 <w10:wrap anchorx="margin"/>
               </v:line>
@@ -5338,7 +5338,7 @@
           </mc:Choice>
           <mc:Fallback>
             <w:pict>
-              <v:rect w14:anchorId="7F183B9F" id="Rectangle 35" o:spid="_x0000_s1026" style="position:absolute;margin-left:0;margin-top:11.1pt;width:100.5pt;height:91.5pt;z-index:-251632640;visibility:visible;mso-wrap-style:square;mso-width-percent:0;mso-height-percent:0;mso-wrap-distance-left:9pt;mso-wrap-distance-top:0;mso-wrap-distance-right:9pt;mso-wrap-distance-bottom:0;mso-position-horizontal:absolute;mso-position-horizontal-relative:text;mso-position-vertical:absolute;mso-position-vertical-relative:text;mso-width-percent:0;mso-height-percent:0;mso-width-relative:margin;mso-height-relative:margin;v-text-anchor:middle" o:gfxdata="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" fillcolor="#57d3ff" strokecolor="#1f4d78 [1604]" strokeweight="1pt"/>
+              <v:rect w14:anchorId="1FFF3736" id="Rectangle 35" o:spid="_x0000_s1026" style="position:absolute;margin-left:0;margin-top:11.1pt;width:100.5pt;height:91.5pt;z-index:-251632640;visibility:visible;mso-wrap-style:square;mso-width-percent:0;mso-height-percent:0;mso-wrap-distance-left:9pt;mso-wrap-distance-top:0;mso-wrap-distance-right:9pt;mso-wrap-distance-bottom:0;mso-position-horizontal:absolute;mso-position-horizontal-relative:text;mso-position-vertical:absolute;mso-position-vertical-relative:text;mso-width-percent:0;mso-height-percent:0;mso-width-relative:margin;mso-height-relative:margin;v-text-anchor:middle" o:gfxdata="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" fillcolor="#57d3ff" strokecolor="#1f4d78 [1604]" strokeweight="1pt"/>
             </w:pict>
           </mc:Fallback>
         </mc:AlternateContent>
@@ -5438,7 +5438,7 @@
           </mc:Choice>
           <mc:Fallback>
             <w:pict>
-              <v:rect w14:anchorId="4B623E47" id="Rectangle 36" o:spid="_x0000_s1026" style="position:absolute;margin-left:336.75pt;margin-top:.75pt;width:100.5pt;height:91.5pt;z-index:-251630592;visibility:visible;mso-wrap-style:square;mso-width-percent:0;mso-height-percent:0;mso-wrap-distance-left:9pt;mso-wrap-distance-top:0;mso-wrap-distance-right:9pt;mso-wrap-distance-bottom:0;mso-position-horizontal:absolute;mso-position-horizontal-relative:text;mso-position-vertical:absolute;mso-position-vertical-relative:text;mso-width-percent:0;mso-height-percent:0;mso-width-relative:margin;mso-height-relative:margin;v-text-anchor:middle" o:gfxdata="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" fillcolor="#57d3ff" strokecolor="#1f4d78 [1604]" strokeweight="1pt">
+              <v:rect w14:anchorId="260B357E" id="Rectangle 36" o:spid="_x0000_s1026" style="position:absolute;margin-left:336.75pt;margin-top:.75pt;width:100.5pt;height:91.5pt;z-index:-251630592;visibility:visible;mso-wrap-style:square;mso-width-percent:0;mso-height-percent:0;mso-wrap-distance-left:9pt;mso-wrap-distance-top:0;mso-wrap-distance-right:9pt;mso-wrap-distance-bottom:0;mso-position-horizontal:absolute;mso-position-horizontal-relative:text;mso-position-vertical:absolute;mso-position-vertical-relative:text;mso-width-percent:0;mso-height-percent:0;mso-width-relative:margin;mso-height-relative:margin;v-text-anchor:middle" o:gfxdata="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" fillcolor="#57d3ff" strokecolor="#1f4d78 [1604]" strokeweight="1pt">
                 <o:extrusion v:ext="view" viewpoint="100pt,-100pt" skewangle="0" type="perspective"/>
               </v:rect>
             </w:pict>
@@ -5532,7 +5532,7 @@
           </mc:Choice>
           <mc:Fallback>
             <w:pict>
-              <v:rect w14:anchorId="1E182D0E" id="Rectangle 28" o:spid="_x0000_s1026" style="position:absolute;margin-left:167.95pt;margin-top:1.3pt;width:100.5pt;height:91.5pt;z-index:-251635712;visibility:visible;mso-wrap-style:square;mso-width-percent:0;mso-height-percent:0;mso-wrap-distance-left:9pt;mso-wrap-distance-top:0;mso-wrap-distance-right:9pt;mso-wrap-distance-bottom:0;mso-position-horizontal:absolute;mso-position-horizontal-relative:text;mso-position-vertical:absolute;mso-position-vertical-relative:text;mso-width-percent:0;mso-height-percent:0;mso-width-relative:margin;mso-height-relative:margin;v-text-anchor:middle" o:gfxdata="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" fillcolor="#57d3ff" strokecolor="#1f4d78 [1604]" strokeweight="1pt">
+              <v:rect w14:anchorId="1073836E" id="Rectangle 28" o:spid="_x0000_s1026" style="position:absolute;margin-left:167.95pt;margin-top:1.3pt;width:100.5pt;height:91.5pt;z-index:-251635712;visibility:visible;mso-wrap-style:square;mso-width-percent:0;mso-height-percent:0;mso-wrap-distance-left:9pt;mso-wrap-distance-top:0;mso-wrap-distance-right:9pt;mso-wrap-distance-bottom:0;mso-position-horizontal:absolute;mso-position-horizontal-relative:text;mso-position-vertical:absolute;mso-position-vertical-relative:text;mso-width-percent:0;mso-height-percent:0;mso-width-relative:margin;mso-height-relative:margin;v-text-anchor:middle" o:gfxdata="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" fillcolor="#57d3ff" strokecolor="#1f4d78 [1604]" strokeweight="1pt">
                 <o:extrusion v:ext="view" viewpoint="100pt,-100pt" skewangle="0" type="perspective"/>
               </v:rect>
             </w:pict>
@@ -5681,7 +5681,7 @@
           </mc:Choice>
           <mc:Fallback>
             <w:pict>
-              <v:shapetype w14:anchorId="7AD438E0" id="_x0000_t32" coordsize="21600,21600" o:spt="32" o:oned="t" path="m,l21600,21600e" filled="f">
+              <v:shapetype w14:anchorId="10A9F96E" id="_x0000_t32" coordsize="21600,21600" o:spt="32" o:oned="t" path="m,l21600,21600e" filled="f">
                 <v:path arrowok="t" fillok="f" o:connecttype="none"/>
                 <o:lock v:ext="edit" shapetype="t"/>
               </v:shapetype>
@@ -5756,7 +5756,7 @@
           </mc:Choice>
           <mc:Fallback>
             <w:pict>
-              <v:shape w14:anchorId="7EF3569B" id="Straight Arrow Connector 42" o:spid="_x0000_s1026" type="#_x0000_t32" style="position:absolute;margin-left:113.2pt;margin-top:4.8pt;width:36pt;height:0;z-index:251697152;visibility:visible;mso-wrap-style:square;mso-height-percent:0;mso-wrap-distance-left:9pt;mso-wrap-distance-top:0;mso-wrap-distance-right:9pt;mso-wrap-distance-bottom:0;mso-position-horizontal:absolute;mso-position-horizontal-relative:text;mso-position-vertical:absolute;mso-position-vertical-relative:text;mso-height-percent:0;mso-height-relative:margin" o:gfxdata="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" strokecolor="black [3200]" strokeweight="1.5pt">
+              <v:shape w14:anchorId="4094C8EE" id="Straight Arrow Connector 42" o:spid="_x0000_s1026" type="#_x0000_t32" style="position:absolute;margin-left:113.2pt;margin-top:4.8pt;width:36pt;height:0;z-index:251697152;visibility:visible;mso-wrap-style:square;mso-height-percent:0;mso-wrap-distance-left:9pt;mso-wrap-distance-top:0;mso-wrap-distance-right:9pt;mso-wrap-distance-bottom:0;mso-position-horizontal:absolute;mso-position-horizontal-relative:text;mso-position-vertical:absolute;mso-position-vertical-relative:text;mso-height-percent:0;mso-height-relative:margin" o:gfxdata="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" strokecolor="black [3200]" strokeweight="1.5pt">
                 <v:stroke startarrowwidth="wide" endarrow="block" endarrowwidth="wide" joinstyle="miter"/>
               </v:shape>
             </w:pict>
@@ -5984,7 +5984,7 @@
           </mc:Choice>
           <mc:Fallback>
             <w:pict>
-              <v:rect w14:anchorId="2404BD55" id="Rectangle 37" o:spid="_x0000_s1026" style="position:absolute;margin-left:0;margin-top:19.5pt;width:100.5pt;height:91.5pt;z-index:-251628544;visibility:visible;mso-wrap-style:square;mso-width-percent:0;mso-height-percent:0;mso-wrap-distance-left:9pt;mso-wrap-distance-top:0;mso-wrap-distance-right:9pt;mso-wrap-distance-bottom:0;mso-position-horizontal:absolute;mso-position-horizontal-relative:text;mso-position-vertical:absolute;mso-position-vertical-relative:text;mso-width-percent:0;mso-height-percent:0;mso-width-relative:margin;mso-height-relative:margin;v-text-anchor:middle" o:gfxdata="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" fillcolor="#57d3ff" strokecolor="#1f4d78 [1604]" strokeweight="1pt">
+              <v:rect w14:anchorId="1F1D72A7" id="Rectangle 37" o:spid="_x0000_s1026" style="position:absolute;margin-left:0;margin-top:19.5pt;width:100.5pt;height:91.5pt;z-index:-251628544;visibility:visible;mso-wrap-style:square;mso-width-percent:0;mso-height-percent:0;mso-wrap-distance-left:9pt;mso-wrap-distance-top:0;mso-wrap-distance-right:9pt;mso-wrap-distance-bottom:0;mso-position-horizontal:absolute;mso-position-horizontal-relative:text;mso-position-vertical:absolute;mso-position-vertical-relative:text;mso-width-percent:0;mso-height-percent:0;mso-width-relative:margin;mso-height-relative:margin;v-text-anchor:middle" o:gfxdata="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" fillcolor="#57d3ff" strokecolor="#1f4d78 [1604]" strokeweight="1pt">
                 <o:extrusion v:ext="view" viewpoint="100pt,-100pt" skewangle="0" type="perspective"/>
               </v:rect>
             </w:pict>
@@ -6086,7 +6086,7 @@
           </mc:Choice>
           <mc:Fallback>
             <w:pict>
-              <v:rect w14:anchorId="09400454" id="Rectangle 39" o:spid="_x0000_s1026" style="position:absolute;margin-left:342pt;margin-top:2pt;width:100.5pt;height:91.5pt;z-index:-251624448;visibility:visible;mso-wrap-style:square;mso-width-percent:0;mso-height-percent:0;mso-wrap-distance-left:9pt;mso-wrap-distance-top:0;mso-wrap-distance-right:9pt;mso-wrap-distance-bottom:0;mso-position-horizontal:absolute;mso-position-horizontal-relative:text;mso-position-vertical:absolute;mso-position-vertical-relative:text;mso-width-percent:0;mso-height-percent:0;mso-width-relative:margin;mso-height-relative:margin;v-text-anchor:middle" o:gfxdata="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" fillcolor="#57d3ff" strokecolor="#1f4d78 [1604]" strokeweight="1pt"/>
+              <v:rect w14:anchorId="1E53BABA" id="Rectangle 39" o:spid="_x0000_s1026" style="position:absolute;margin-left:342pt;margin-top:2pt;width:100.5pt;height:91.5pt;z-index:-251624448;visibility:visible;mso-wrap-style:square;mso-width-percent:0;mso-height-percent:0;mso-wrap-distance-left:9pt;mso-wrap-distance-top:0;mso-wrap-distance-right:9pt;mso-wrap-distance-bottom:0;mso-position-horizontal:absolute;mso-position-horizontal-relative:text;mso-position-vertical:absolute;mso-position-vertical-relative:text;mso-width-percent:0;mso-height-percent:0;mso-width-relative:margin;mso-height-relative:margin;v-text-anchor:middle" o:gfxdata="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" fillcolor="#57d3ff" strokecolor="#1f4d78 [1604]" strokeweight="1pt"/>
             </w:pict>
           </mc:Fallback>
         </mc:AlternateContent>
@@ -6178,7 +6178,7 @@
           </mc:Choice>
           <mc:Fallback>
             <w:pict>
-              <v:rect w14:anchorId="62F0A0B9" id="Rectangle 38" o:spid="_x0000_s1026" style="position:absolute;margin-left:175.5pt;margin-top:1.4pt;width:100.5pt;height:91.5pt;z-index:-251626496;visibility:visible;mso-wrap-style:square;mso-width-percent:0;mso-height-percent:0;mso-wrap-distance-left:9pt;mso-wrap-distance-top:0;mso-wrap-distance-right:9pt;mso-wrap-distance-bottom:0;mso-position-horizontal:absolute;mso-position-horizontal-relative:text;mso-position-vertical:absolute;mso-position-vertical-relative:text;mso-width-percent:0;mso-height-percent:0;mso-width-relative:margin;mso-height-relative:margin;v-text-anchor:middle" o:gfxdata="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" fillcolor="#57d3ff" strokecolor="#1f4d78 [1604]" strokeweight="1pt"/>
+              <v:rect w14:anchorId="1EA567E2" id="Rectangle 38" o:spid="_x0000_s1026" style="position:absolute;margin-left:175.5pt;margin-top:1.4pt;width:100.5pt;height:91.5pt;z-index:-251626496;visibility:visible;mso-wrap-style:square;mso-width-percent:0;mso-height-percent:0;mso-wrap-distance-left:9pt;mso-wrap-distance-top:0;mso-wrap-distance-right:9pt;mso-wrap-distance-bottom:0;mso-position-horizontal:absolute;mso-position-horizontal-relative:text;mso-position-vertical:absolute;mso-position-vertical-relative:text;mso-width-percent:0;mso-height-percent:0;mso-width-relative:margin;mso-height-relative:margin;v-text-anchor:middle" o:gfxdata="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" fillcolor="#57d3ff" strokecolor="#1f4d78 [1604]" strokeweight="1pt"/>
             </w:pict>
           </mc:Fallback>
         </mc:AlternateContent>
@@ -6314,7 +6314,7 @@
           </mc:Choice>
           <mc:Fallback>
             <w:pict>
-              <v:shape w14:anchorId="1AE5413E" id="Straight Arrow Connector 45" o:spid="_x0000_s1026" type="#_x0000_t32" style="position:absolute;margin-left:287.2pt;margin-top:7.9pt;width:36pt;height:0;z-index:251703296;visibility:visible;mso-wrap-style:square;mso-height-percent:0;mso-wrap-distance-left:9pt;mso-wrap-distance-top:0;mso-wrap-distance-right:9pt;mso-wrap-distance-bottom:0;mso-position-horizontal:absolute;mso-position-horizontal-relative:text;mso-position-vertical:absolute;mso-position-vertical-relative:text;mso-height-percent:0;mso-height-relative:margin" o:gfxdata="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" strokecolor="black [3200]" strokeweight="1.5pt">
+              <v:shape w14:anchorId="2EA5CC6A" id="Straight Arrow Connector 45" o:spid="_x0000_s1026" type="#_x0000_t32" style="position:absolute;margin-left:287.2pt;margin-top:7.9pt;width:36pt;height:0;z-index:251703296;visibility:visible;mso-wrap-style:square;mso-height-percent:0;mso-wrap-distance-left:9pt;mso-wrap-distance-top:0;mso-wrap-distance-right:9pt;mso-wrap-distance-bottom:0;mso-position-horizontal:absolute;mso-position-horizontal-relative:text;mso-position-vertical:absolute;mso-position-vertical-relative:text;mso-height-percent:0;mso-height-relative:margin" o:gfxdata="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" strokecolor="black [3200]" strokeweight="1.5pt">
                 <v:stroke startarrowwidth="wide" endarrow="block" endarrowwidth="wide" joinstyle="miter"/>
               </v:shape>
             </w:pict>
@@ -6385,7 +6385,7 @@
           </mc:Choice>
           <mc:Fallback>
             <w:pict>
-              <v:shape w14:anchorId="154F5B42" id="Straight Arrow Connector 44" o:spid="_x0000_s1026" type="#_x0000_t32" style="position:absolute;margin-left:124.5pt;margin-top:11.2pt;width:36pt;height:0;z-index:251701248;visibility:visible;mso-wrap-style:square;mso-height-percent:0;mso-wrap-distance-left:9pt;mso-wrap-distance-top:0;mso-wrap-distance-right:9pt;mso-wrap-distance-bottom:0;mso-position-horizontal:absolute;mso-position-horizontal-relative:text;mso-position-vertical:absolute;mso-position-vertical-relative:text;mso-height-percent:0;mso-height-relative:margin" o:gfxdata="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" strokecolor="black [3200]" strokeweight="1.5pt">
+              <v:shape w14:anchorId="2F55435E" id="Straight Arrow Connector 44" o:spid="_x0000_s1026" type="#_x0000_t32" style="position:absolute;margin-left:124.5pt;margin-top:11.2pt;width:36pt;height:0;z-index:251701248;visibility:visible;mso-wrap-style:square;mso-height-percent:0;mso-wrap-distance-left:9pt;mso-wrap-distance-top:0;mso-wrap-distance-right:9pt;mso-wrap-distance-bottom:0;mso-position-horizontal:absolute;mso-position-horizontal-relative:text;mso-position-vertical:absolute;mso-position-vertical-relative:text;mso-height-percent:0;mso-height-relative:margin" o:gfxdata="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" strokecolor="black [3200]" strokeweight="1.5pt">
                 <v:stroke startarrowwidth="wide" endarrow="block" endarrowwidth="wide" joinstyle="miter"/>
               </v:shape>
             </w:pict>
@@ -6522,7 +6522,7 @@
           </mc:Choice>
           <mc:Fallback>
             <w:pict>
-              <v:shape w14:anchorId="21CDBEB7" id="Straight Arrow Connector 48" o:spid="_x0000_s1026" type="#_x0000_t32" style="position:absolute;margin-left:386.95pt;margin-top:5.45pt;width:.75pt;height:31.5pt;z-index:251706368;visibility:visible;mso-wrap-style:square;mso-wrap-distance-left:9pt;mso-wrap-distance-top:0;mso-wrap-distance-right:9pt;mso-wrap-distance-bottom:0;mso-position-horizontal:absolute;mso-position-horizontal-relative:text;mso-position-vertical:absolute;mso-position-vertical-relative:text" o:gfxdata="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" strokecolor="black [3200]" strokeweight="1.5pt">
+              <v:shape w14:anchorId="1E5A9371" id="Straight Arrow Connector 48" o:spid="_x0000_s1026" type="#_x0000_t32" style="position:absolute;margin-left:386.95pt;margin-top:5.45pt;width:.75pt;height:31.5pt;z-index:251706368;visibility:visible;mso-wrap-style:square;mso-wrap-distance-left:9pt;mso-wrap-distance-top:0;mso-wrap-distance-right:9pt;mso-wrap-distance-bottom:0;mso-position-horizontal:absolute;mso-position-horizontal-relative:text;mso-position-vertical:absolute;mso-position-vertical-relative:text" o:gfxdata="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" strokecolor="black [3200]" strokeweight="1.5pt">
                 <v:stroke endarrow="block" endarrowwidth="wide" joinstyle="miter"/>
               </v:shape>
             </w:pict>
@@ -6640,7 +6640,7 @@
           </mc:Choice>
           <mc:Fallback>
             <w:pict>
-              <v:rect w14:anchorId="6A89E041" id="Rectangle 41" o:spid="_x0000_s1026" style="position:absolute;margin-left:174.7pt;margin-top:11.75pt;width:100.5pt;height:91.5pt;z-index:-251620352;visibility:visible;mso-wrap-style:square;mso-width-percent:0;mso-height-percent:0;mso-wrap-distance-left:9pt;mso-wrap-distance-top:0;mso-wrap-distance-right:9pt;mso-wrap-distance-bottom:0;mso-position-horizontal:absolute;mso-position-horizontal-relative:text;mso-position-vertical:absolute;mso-position-vertical-relative:text;mso-width-percent:0;mso-height-percent:0;mso-width-relative:margin;mso-height-relative:margin;v-text-anchor:middle" o:gfxdata="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" fillcolor="#57d3ff" strokecolor="#1f4d78 [1604]" strokeweight="1pt"/>
+              <v:rect w14:anchorId="20B41BEC" id="Rectangle 41" o:spid="_x0000_s1026" style="position:absolute;margin-left:174.7pt;margin-top:11.75pt;width:100.5pt;height:91.5pt;z-index:-251620352;visibility:visible;mso-wrap-style:square;mso-width-percent:0;mso-height-percent:0;mso-wrap-distance-left:9pt;mso-wrap-distance-top:0;mso-wrap-distance-right:9pt;mso-wrap-distance-bottom:0;mso-position-horizontal:absolute;mso-position-horizontal-relative:text;mso-position-vertical:absolute;mso-position-vertical-relative:text;mso-width-percent:0;mso-height-percent:0;mso-width-relative:margin;mso-height-relative:margin;v-text-anchor:middle" o:gfxdata="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" fillcolor="#57d3ff" strokecolor="#1f4d78 [1604]" strokeweight="1pt"/>
             </w:pict>
           </mc:Fallback>
         </mc:AlternateContent>
@@ -6740,7 +6740,7 @@
           </mc:Choice>
           <mc:Fallback>
             <w:pict>
-              <v:rect w14:anchorId="2599235C" id="Rectangle 40" o:spid="_x0000_s1026" style="position:absolute;margin-left:342.75pt;margin-top:.7pt;width:100.5pt;height:91.5pt;z-index:-251622400;visibility:visible;mso-wrap-style:square;mso-width-percent:0;mso-height-percent:0;mso-wrap-distance-left:9pt;mso-wrap-distance-top:0;mso-wrap-distance-right:9pt;mso-wrap-distance-bottom:0;mso-position-horizontal:absolute;mso-position-horizontal-relative:text;mso-position-vertical:absolute;mso-position-vertical-relative:text;mso-width-percent:0;mso-height-percent:0;mso-width-relative:margin;mso-height-relative:margin;v-text-anchor:middle" o:gfxdata="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" fillcolor="#57d3ff" strokecolor="#1f4d78 [1604]" strokeweight="1pt"/>
+              <v:rect w14:anchorId="4F512BC4" id="Rectangle 40" o:spid="_x0000_s1026" style="position:absolute;margin-left:342.75pt;margin-top:.7pt;width:100.5pt;height:91.5pt;z-index:-251622400;visibility:visible;mso-wrap-style:square;mso-width-percent:0;mso-height-percent:0;mso-wrap-distance-left:9pt;mso-wrap-distance-top:0;mso-wrap-distance-right:9pt;mso-wrap-distance-bottom:0;mso-position-horizontal:absolute;mso-position-horizontal-relative:text;mso-position-vertical:absolute;mso-position-vertical-relative:text;mso-width-percent:0;mso-height-percent:0;mso-width-relative:margin;mso-height-relative:margin;v-text-anchor:middle" o:gfxdata="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" fillcolor="#57d3ff" strokecolor="#1f4d78 [1604]" strokeweight="1pt"/>
             </w:pict>
           </mc:Fallback>
         </mc:AlternateContent>
@@ -6841,7 +6841,7 @@
           </mc:Choice>
           <mc:Fallback>
             <w:pict>
-              <v:shape w14:anchorId="3EAD738A" id="Straight Arrow Connector 51" o:spid="_x0000_s1026" type="#_x0000_t32" style="position:absolute;margin-left:290.2pt;margin-top:5.45pt;width:39.75pt;height:.75pt;flip:x;z-index:251707392;visibility:visible;mso-wrap-style:square;mso-wrap-distance-left:9pt;mso-wrap-distance-top:0;mso-wrap-distance-right:9pt;mso-wrap-distance-bottom:0;mso-position-horizontal:absolute;mso-position-horizontal-relative:text;mso-position-vertical:absolute;mso-position-vertical-relative:text" o:gfxdata="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" strokecolor="black [3200]" strokeweight="1.5pt">
+              <v:shape w14:anchorId="04461B4A" id="Straight Arrow Connector 51" o:spid="_x0000_s1026" type="#_x0000_t32" style="position:absolute;margin-left:290.2pt;margin-top:5.45pt;width:39.75pt;height:.75pt;flip:x;z-index:251707392;visibility:visible;mso-wrap-style:square;mso-wrap-distance-left:9pt;mso-wrap-distance-top:0;mso-wrap-distance-right:9pt;mso-wrap-distance-bottom:0;mso-position-horizontal:absolute;mso-position-horizontal-relative:text;mso-position-vertical:absolute;mso-position-vertical-relative:text" o:gfxdata="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" strokecolor="black [3200]" strokeweight="1.5pt">
                 <v:stroke endarrow="block" endarrowwidth="wide" joinstyle="miter"/>
               </v:shape>
             </w:pict>
@@ -7512,7 +7512,7 @@
           </mc:Choice>
           <mc:Fallback>
             <w:pict>
-              <v:line w14:anchorId="621FA7F5" id="Straight Connector 16" o:spid="_x0000_s1026" style="position:absolute;z-index:251668480;visibility:visible;mso-wrap-style:square;mso-wrap-distance-left:9pt;mso-wrap-distance-top:0;mso-wrap-distance-right:9pt;mso-wrap-distance-bottom:0;mso-position-horizontal:absolute;mso-position-horizontal-relative:margin;mso-position-vertical:absolute;mso-position-vertical-relative:text" from="0,0" to="147.75pt,0" o:gfxdata="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" strokecolor="black [3200]" strokeweight="1pt">
+              <v:line w14:anchorId="62393FB6" id="Straight Connector 16" o:spid="_x0000_s1026" style="position:absolute;z-index:251668480;visibility:visible;mso-wrap-style:square;mso-wrap-distance-left:9pt;mso-wrap-distance-top:0;mso-wrap-distance-right:9pt;mso-wrap-distance-bottom:0;mso-position-horizontal:absolute;mso-position-horizontal-relative:margin;mso-position-vertical:absolute;mso-position-vertical-relative:text" from="0,0" to="147.75pt,0" o:gfxdata="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" strokecolor="black [3200]" strokeweight="1pt">
                 <v:stroke joinstyle="miter"/>
                 <w10:wrap anchorx="margin"/>
               </v:line>
@@ -7911,6 +7911,360 @@
           <w:rFonts w:ascii="Courier New" w:hAnsi="Courier New" w:cs="Courier New"/>
         </w:rPr>
         <w:t xml:space="preserve"> </w:t>
+      </w:r>
+    </w:p>
+    <w:p>
+      <w:pPr>
+        <w:pStyle w:val="PlainText"/>
+        <w:rPr>
+          <w:rFonts w:ascii="Courier New" w:hAnsi="Courier New" w:cs="Courier New"/>
+        </w:rPr>
+      </w:pPr>
+    </w:p>
+    <w:p>
+      <w:pPr>
+        <w:pStyle w:val="PlainText"/>
+        <w:rPr>
+          <w:rFonts w:ascii="Courier New" w:hAnsi="Courier New" w:cs="Courier New"/>
+        </w:rPr>
+      </w:pPr>
+    </w:p>
+    <w:p>
+      <w:pPr>
+        <w:pStyle w:val="PlainText"/>
+        <w:rPr>
+          <w:rFonts w:ascii="Courier New" w:hAnsi="Courier New" w:cs="Courier New"/>
+        </w:rPr>
+      </w:pPr>
+    </w:p>
+    <w:p>
+      <w:pPr>
+        <w:pStyle w:val="PlainText"/>
+        <w:rPr>
+          <w:rFonts w:ascii="Courier New" w:hAnsi="Courier New" w:cs="Courier New"/>
+        </w:rPr>
+      </w:pPr>
+    </w:p>
+    <w:p>
+      <w:pPr>
+        <w:pStyle w:val="PlainText"/>
+        <w:rPr>
+          <w:rFonts w:ascii="Courier New" w:hAnsi="Courier New" w:cs="Courier New"/>
+        </w:rPr>
+      </w:pPr>
+      <w:r>
+        <w:rPr>
+          <w:rFonts w:ascii="Courier New" w:hAnsi="Courier New" w:cs="Courier New"/>
+        </w:rPr>
+        <w:t>### Justification</w:t>
+      </w:r>
+    </w:p>
+    <w:p>
+      <w:pPr>
+        <w:pStyle w:val="PlainText"/>
+        <w:rPr>
+          <w:rFonts w:ascii="Courier New" w:hAnsi="Courier New" w:cs="Courier New"/>
+        </w:rPr>
+      </w:pPr>
+    </w:p>
+    <w:p>
+      <w:pPr>
+        <w:pStyle w:val="PlainText"/>
+        <w:rPr>
+          <w:rFonts w:ascii="Courier New" w:hAnsi="Courier New" w:cs="Courier New"/>
+        </w:rPr>
+      </w:pPr>
+      <w:r>
+        <w:rPr>
+          <w:rFonts w:ascii="Courier New" w:hAnsi="Courier New" w:cs="Courier New"/>
+        </w:rPr>
+        <w:t>Our first benchmark is to predict probabilities for each toxicity type.</w:t>
+      </w:r>
+    </w:p>
+    <w:p>
+      <w:pPr>
+        <w:pStyle w:val="PlainText"/>
+        <w:rPr>
+          <w:rFonts w:ascii="Courier New" w:hAnsi="Courier New" w:cs="Courier New"/>
+        </w:rPr>
+      </w:pPr>
+      <w:r>
+        <w:rPr>
+          <w:rFonts w:ascii="Courier New" w:hAnsi="Courier New" w:cs="Courier New"/>
+        </w:rPr>
+        <w:t xml:space="preserve">Let’s </w:t>
+      </w:r>
+      <w:r>
+        <w:rPr>
+          <w:rFonts w:ascii="Courier New" w:hAnsi="Courier New" w:cs="Courier New"/>
+        </w:rPr>
+        <w:t xml:space="preserve">see how </w:t>
+      </w:r>
+      <w:r>
+        <w:rPr>
+          <w:rFonts w:ascii="Courier New" w:hAnsi="Courier New" w:cs="Courier New"/>
+        </w:rPr>
+        <w:t xml:space="preserve">our </w:t>
+      </w:r>
+      <w:r>
+        <w:rPr>
+          <w:rFonts w:ascii="Courier New" w:hAnsi="Courier New" w:cs="Courier New"/>
+        </w:rPr>
+        <w:t>model will deal with this tusk by using test set:</w:t>
+      </w:r>
+    </w:p>
+    <w:p>
+      <w:pPr>
+        <w:pStyle w:val="PlainText"/>
+        <w:rPr>
+          <w:rFonts w:ascii="Courier New" w:hAnsi="Courier New" w:cs="Courier New"/>
+        </w:rPr>
+      </w:pPr>
+    </w:p>
+    <w:p>
+      <w:pPr>
+        <w:pStyle w:val="PlainText"/>
+        <w:rPr>
+          <w:rFonts w:ascii="Courier New" w:hAnsi="Courier New" w:cs="Courier New"/>
+        </w:rPr>
+      </w:pPr>
+    </w:p>
+    <w:p>
+      <w:pPr>
+        <w:pStyle w:val="PlainText"/>
+        <w:rPr>
+          <w:rFonts w:ascii="Courier New" w:hAnsi="Courier New" w:cs="Courier New"/>
+        </w:rPr>
+      </w:pPr>
+      <w:r>
+        <w:rPr>
+          <w:rFonts w:ascii="Courier New" w:hAnsi="Courier New" w:cs="Courier New"/>
+        </w:rPr>
+        <w:lastRenderedPageBreak/>
+        <w:t>So as we can see the model gives</w:t>
+      </w:r>
+      <w:r>
+        <w:rPr>
+          <w:rFonts w:ascii="Courier New" w:hAnsi="Courier New" w:cs="Courier New"/>
+        </w:rPr>
+        <w:t xml:space="preserve"> u</w:t>
+      </w:r>
+      <w:r>
+        <w:rPr>
+          <w:rFonts w:ascii="Courier New" w:hAnsi="Courier New" w:cs="Courier New"/>
+        </w:rPr>
+        <w:t>s the probabilities for each type (this is improvement from being able to just recognizing the toxic comments).</w:t>
+      </w:r>
+    </w:p>
+    <w:p>
+      <w:pPr>
+        <w:pStyle w:val="PlainText"/>
+        <w:rPr>
+          <w:rFonts w:ascii="Courier New" w:hAnsi="Courier New" w:cs="Courier New"/>
+        </w:rPr>
+      </w:pPr>
+      <w:r>
+        <w:rPr>
+          <w:rFonts w:ascii="Courier New" w:hAnsi="Courier New" w:cs="Courier New"/>
+        </w:rPr>
+        <w:t xml:space="preserve">Next </w:t>
+      </w:r>
+      <w:r>
+        <w:rPr>
+          <w:rFonts w:ascii="Courier New" w:hAnsi="Courier New" w:cs="Courier New"/>
+        </w:rPr>
+        <w:t xml:space="preserve">benchmark </w:t>
+      </w:r>
+      <w:r>
+        <w:rPr>
+          <w:rFonts w:ascii="Courier New" w:hAnsi="Courier New" w:cs="Courier New"/>
+        </w:rPr>
+        <w:t xml:space="preserve">is mean column wise ROC AUC score higher or equal to 0.97. Our model gets 0.975 and 0.971 in kaggle </w:t>
+      </w:r>
+      <w:r>
+        <w:rPr>
+          <w:rFonts w:ascii="Courier New" w:hAnsi="Courier New" w:cs="Courier New"/>
+        </w:rPr>
+        <w:t xml:space="preserve">leaderboard </w:t>
+      </w:r>
+      <w:r>
+        <w:rPr>
+          <w:rFonts w:ascii="Courier New" w:hAnsi="Courier New" w:cs="Courier New"/>
+        </w:rPr>
+        <w:t>when bigger test set is used.</w:t>
+      </w:r>
+    </w:p>
+    <w:p>
+      <w:pPr>
+        <w:pStyle w:val="PlainText"/>
+        <w:rPr>
+          <w:rFonts w:ascii="Courier New" w:hAnsi="Courier New" w:cs="Courier New"/>
+        </w:rPr>
+      </w:pPr>
+    </w:p>
+    <w:p>
+      <w:pPr>
+        <w:pStyle w:val="PlainText"/>
+        <w:rPr>
+          <w:rFonts w:ascii="Courier New" w:hAnsi="Courier New" w:cs="Courier New"/>
+        </w:rPr>
+      </w:pPr>
+    </w:p>
+    <w:p>
+      <w:pPr>
+        <w:pStyle w:val="PlainText"/>
+        <w:rPr>
+          <w:rFonts w:ascii="Courier New" w:hAnsi="Courier New" w:cs="Courier New"/>
+        </w:rPr>
+      </w:pPr>
+    </w:p>
+    <w:p>
+      <w:pPr>
+        <w:pStyle w:val="PlainText"/>
+        <w:rPr>
+          <w:rFonts w:ascii="Courier New" w:hAnsi="Courier New" w:cs="Courier New"/>
+        </w:rPr>
+      </w:pPr>
+    </w:p>
+    <w:p>
+      <w:pPr>
+        <w:pStyle w:val="PlainText"/>
+        <w:rPr>
+          <w:rFonts w:ascii="Courier New" w:hAnsi="Courier New" w:cs="Courier New"/>
+        </w:rPr>
+      </w:pPr>
+      <w:r>
+        <w:rPr>
+          <w:rFonts w:ascii="Courier New" w:hAnsi="Courier New" w:cs="Courier New"/>
+        </w:rPr>
+        <w:t>## V. Conclusion</w:t>
+      </w:r>
+    </w:p>
+    <w:p>
+      <w:pPr>
+        <w:pStyle w:val="PlainText"/>
+        <w:rPr>
+          <w:rFonts w:ascii="Courier New" w:hAnsi="Courier New" w:cs="Courier New"/>
+        </w:rPr>
+      </w:pPr>
+    </w:p>
+    <w:p>
+      <w:pPr>
+        <w:pStyle w:val="PlainText"/>
+        <w:rPr>
+          <w:rFonts w:ascii="Courier New" w:hAnsi="Courier New" w:cs="Courier New"/>
+        </w:rPr>
+      </w:pPr>
+    </w:p>
+    <w:p>
+      <w:pPr>
+        <w:pStyle w:val="PlainText"/>
+        <w:rPr>
+          <w:rFonts w:ascii="Courier New" w:hAnsi="Courier New" w:cs="Courier New"/>
+        </w:rPr>
+      </w:pPr>
+      <w:r>
+        <w:rPr>
+          <w:rFonts w:ascii="Courier New" w:hAnsi="Courier New" w:cs="Courier New"/>
+        </w:rPr>
+        <w:t>### Free-Form Visualization</w:t>
+      </w:r>
+    </w:p>
+    <w:p>
+      <w:pPr>
+        <w:pStyle w:val="PlainText"/>
+        <w:rPr>
+          <w:rFonts w:ascii="Courier New" w:hAnsi="Courier New" w:cs="Courier New"/>
+        </w:rPr>
+      </w:pPr>
+    </w:p>
+    <w:p>
+      <w:pPr>
+        <w:pStyle w:val="PlainText"/>
+        <w:rPr>
+          <w:rFonts w:ascii="Courier New" w:hAnsi="Courier New" w:cs="Courier New"/>
+        </w:rPr>
+      </w:pPr>
+      <w:r>
+        <w:rPr>
+          <w:rFonts w:ascii="Courier New" w:hAnsi="Courier New" w:cs="Courier New"/>
+        </w:rPr>
+        <w:t>As my ultimate goal was to get as high ROC AUC score as possible in kaggle leaderboard when predictions are made in the bigger test set with no labels (</w:t>
+      </w:r>
+      <w:r>
+        <w:rPr>
+          <w:rFonts w:ascii="Courier New" w:hAnsi="Courier New" w:cs="Courier New"/>
+        </w:rPr>
+        <w:t>pad_kaggle_test</w:t>
+      </w:r>
+      <w:r>
+        <w:rPr>
+          <w:rFonts w:ascii="Courier New" w:hAnsi="Courier New" w:cs="Courier New"/>
+        </w:rPr>
+        <w:t>), I’ll use my scores from kaggle leaderboard for different submissions where different models where used. This will the history for my scores in the kaggle leaderboard:</w:t>
+      </w:r>
+    </w:p>
+    <w:p>
+      <w:pPr>
+        <w:pStyle w:val="PlainText"/>
+        <w:rPr>
+          <w:rFonts w:ascii="Courier New" w:hAnsi="Courier New" w:cs="Courier New"/>
+        </w:rPr>
+      </w:pPr>
+    </w:p>
+    <w:p>
+      <w:pPr>
+        <w:pStyle w:val="PlainText"/>
+        <w:rPr>
+          <w:rFonts w:ascii="Courier New" w:hAnsi="Courier New" w:cs="Courier New"/>
+        </w:rPr>
+      </w:pPr>
+      <w:r>
+        <w:rPr>
+          <w:noProof/>
+        </w:rPr>
+        <w:drawing>
+          <wp:inline distT="0" distB="0" distL="0" distR="0" wp14:anchorId="57E4EDD2" wp14:editId="615114D4">
+            <wp:extent cx="5760298" cy="2981325"/>
+            <wp:effectExtent l="0" t="0" r="0" b="0"/>
+            <wp:docPr id="55" name="Picture 55"/>
+            <wp:cNvGraphicFramePr>
+              <a:graphicFrameLocks xmlns:a="http://schemas.openxmlformats.org/drawingml/2006/main" noChangeAspect="1"/>
+            </wp:cNvGraphicFramePr>
+            <a:graphic xmlns:a="http://schemas.openxmlformats.org/drawingml/2006/main">
+              <a:graphicData uri="http://schemas.openxmlformats.org/drawingml/2006/picture">
+                <pic:pic xmlns:pic="http://schemas.openxmlformats.org/drawingml/2006/picture">
+                  <pic:nvPicPr>
+                    <pic:cNvPr id="1" name=""/>
+                    <pic:cNvPicPr/>
+                  </pic:nvPicPr>
+                  <pic:blipFill rotWithShape="1">
+                    <a:blip r:embed="rId25"/>
+                    <a:srcRect l="19974" t="30618" r="10686" b="5546"/>
+                    <a:stretch/>
+                  </pic:blipFill>
+                  <pic:spPr bwMode="auto">
+                    <a:xfrm>
+                      <a:off x="0" y="0"/>
+                      <a:ext cx="5764382" cy="2983439"/>
+                    </a:xfrm>
+                    <a:prstGeom prst="rect">
+                      <a:avLst/>
+                    </a:prstGeom>
+                    <a:ln>
+                      <a:noFill/>
+                    </a:ln>
+                    <a:extLst>
+                      <a:ext uri="{53640926-AAD7-44D8-BBD7-CCE9431645EC}">
+                        <a14:shadowObscured xmlns:a14="http://schemas.microsoft.com/office/drawing/2010/main"/>
+                      </a:ext>
+                    </a:extLst>
+                  </pic:spPr>
+                </pic:pic>
+              </a:graphicData>
+            </a:graphic>
+          </wp:inline>
+        </w:drawing>
       </w:r>
     </w:p>
     <w:p>

</xml_diff>

<commit_message>
Add reflection to the report
</commit_message>
<xml_diff>
--- a/capstone_report.docx
+++ b/capstone_report.docx
@@ -3379,7 +3379,7 @@
           </mc:Choice>
           <mc:Fallback>
             <w:pict>
-              <v:line w14:anchorId="300EC113" id="Straight Connector 15" o:spid="_x0000_s1026" style="position:absolute;z-index:251666432;visibility:visible;mso-wrap-style:square;mso-wrap-distance-left:9pt;mso-wrap-distance-top:0;mso-wrap-distance-right:9pt;mso-wrap-distance-bottom:0;mso-position-horizontal:left;mso-position-horizontal-relative:margin;mso-position-vertical:absolute;mso-position-vertical-relative:text" from="0,3.6pt" to="147.75pt,3.6pt" o:gfxdata="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" strokecolor="black [3200]" strokeweight="1pt">
+              <v:line w14:anchorId="75B2A46E" id="Straight Connector 15" o:spid="_x0000_s1026" style="position:absolute;z-index:251666432;visibility:visible;mso-wrap-style:square;mso-wrap-distance-left:9pt;mso-wrap-distance-top:0;mso-wrap-distance-right:9pt;mso-wrap-distance-bottom:0;mso-position-horizontal:left;mso-position-horizontal-relative:margin;mso-position-vertical:absolute;mso-position-vertical-relative:text" from="0,3.6pt" to="147.75pt,3.6pt" o:gfxdata="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" strokecolor="black [3200]" strokeweight="1pt">
                 <v:stroke joinstyle="miter"/>
                 <w10:wrap anchorx="margin"/>
               </v:line>
@@ -4528,7 +4528,7 @@
           </mc:Choice>
           <mc:Fallback>
             <w:pict>
-              <v:line w14:anchorId="58E5356D" id="Straight Connector 17" o:spid="_x0000_s1026" style="position:absolute;z-index:251670528;visibility:visible;mso-wrap-style:square;mso-wrap-distance-left:9pt;mso-wrap-distance-top:0;mso-wrap-distance-right:9pt;mso-wrap-distance-bottom:0;mso-position-horizontal:absolute;mso-position-horizontal-relative:margin;mso-position-vertical:absolute;mso-position-vertical-relative:text" from="0,0" to="147.75pt,0" o:gfxdata="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" strokecolor="black [3200]" strokeweight="1pt">
+              <v:line w14:anchorId="05E6E8F8" id="Straight Connector 17" o:spid="_x0000_s1026" style="position:absolute;z-index:251670528;visibility:visible;mso-wrap-style:square;mso-wrap-distance-left:9pt;mso-wrap-distance-top:0;mso-wrap-distance-right:9pt;mso-wrap-distance-bottom:0;mso-position-horizontal:absolute;mso-position-horizontal-relative:margin;mso-position-vertical:absolute;mso-position-vertical-relative:text" from="0,0" to="147.75pt,0" o:gfxdata="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" strokecolor="black [3200]" strokeweight="1pt">
                 <v:stroke joinstyle="miter"/>
                 <w10:wrap anchorx="margin"/>
               </v:line>
@@ -5338,7 +5338,7 @@
           </mc:Choice>
           <mc:Fallback>
             <w:pict>
-              <v:rect w14:anchorId="1FFF3736" id="Rectangle 35" o:spid="_x0000_s1026" style="position:absolute;margin-left:0;margin-top:11.1pt;width:100.5pt;height:91.5pt;z-index:-251632640;visibility:visible;mso-wrap-style:square;mso-width-percent:0;mso-height-percent:0;mso-wrap-distance-left:9pt;mso-wrap-distance-top:0;mso-wrap-distance-right:9pt;mso-wrap-distance-bottom:0;mso-position-horizontal:absolute;mso-position-horizontal-relative:text;mso-position-vertical:absolute;mso-position-vertical-relative:text;mso-width-percent:0;mso-height-percent:0;mso-width-relative:margin;mso-height-relative:margin;v-text-anchor:middle" o:gfxdata="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" fillcolor="#57d3ff" strokecolor="#1f4d78 [1604]" strokeweight="1pt"/>
+              <v:rect w14:anchorId="03D0A42D" id="Rectangle 35" o:spid="_x0000_s1026" style="position:absolute;margin-left:0;margin-top:11.1pt;width:100.5pt;height:91.5pt;z-index:-251632640;visibility:visible;mso-wrap-style:square;mso-width-percent:0;mso-height-percent:0;mso-wrap-distance-left:9pt;mso-wrap-distance-top:0;mso-wrap-distance-right:9pt;mso-wrap-distance-bottom:0;mso-position-horizontal:absolute;mso-position-horizontal-relative:text;mso-position-vertical:absolute;mso-position-vertical-relative:text;mso-width-percent:0;mso-height-percent:0;mso-width-relative:margin;mso-height-relative:margin;v-text-anchor:middle" o:gfxdata="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" fillcolor="#57d3ff" strokecolor="#1f4d78 [1604]" strokeweight="1pt"/>
             </w:pict>
           </mc:Fallback>
         </mc:AlternateContent>
@@ -5438,7 +5438,7 @@
           </mc:Choice>
           <mc:Fallback>
             <w:pict>
-              <v:rect w14:anchorId="260B357E" id="Rectangle 36" o:spid="_x0000_s1026" style="position:absolute;margin-left:336.75pt;margin-top:.75pt;width:100.5pt;height:91.5pt;z-index:-251630592;visibility:visible;mso-wrap-style:square;mso-width-percent:0;mso-height-percent:0;mso-wrap-distance-left:9pt;mso-wrap-distance-top:0;mso-wrap-distance-right:9pt;mso-wrap-distance-bottom:0;mso-position-horizontal:absolute;mso-position-horizontal-relative:text;mso-position-vertical:absolute;mso-position-vertical-relative:text;mso-width-percent:0;mso-height-percent:0;mso-width-relative:margin;mso-height-relative:margin;v-text-anchor:middle" o:gfxdata="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" fillcolor="#57d3ff" strokecolor="#1f4d78 [1604]" strokeweight="1pt">
+              <v:rect w14:anchorId="5AC9343A" id="Rectangle 36" o:spid="_x0000_s1026" style="position:absolute;margin-left:336.75pt;margin-top:.75pt;width:100.5pt;height:91.5pt;z-index:-251630592;visibility:visible;mso-wrap-style:square;mso-width-percent:0;mso-height-percent:0;mso-wrap-distance-left:9pt;mso-wrap-distance-top:0;mso-wrap-distance-right:9pt;mso-wrap-distance-bottom:0;mso-position-horizontal:absolute;mso-position-horizontal-relative:text;mso-position-vertical:absolute;mso-position-vertical-relative:text;mso-width-percent:0;mso-height-percent:0;mso-width-relative:margin;mso-height-relative:margin;v-text-anchor:middle" o:gfxdata="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" fillcolor="#57d3ff" strokecolor="#1f4d78 [1604]" strokeweight="1pt">
                 <o:extrusion v:ext="view" viewpoint="100pt,-100pt" skewangle="0" type="perspective"/>
               </v:rect>
             </w:pict>
@@ -5532,7 +5532,7 @@
           </mc:Choice>
           <mc:Fallback>
             <w:pict>
-              <v:rect w14:anchorId="1073836E" id="Rectangle 28" o:spid="_x0000_s1026" style="position:absolute;margin-left:167.95pt;margin-top:1.3pt;width:100.5pt;height:91.5pt;z-index:-251635712;visibility:visible;mso-wrap-style:square;mso-width-percent:0;mso-height-percent:0;mso-wrap-distance-left:9pt;mso-wrap-distance-top:0;mso-wrap-distance-right:9pt;mso-wrap-distance-bottom:0;mso-position-horizontal:absolute;mso-position-horizontal-relative:text;mso-position-vertical:absolute;mso-position-vertical-relative:text;mso-width-percent:0;mso-height-percent:0;mso-width-relative:margin;mso-height-relative:margin;v-text-anchor:middle" o:gfxdata="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" fillcolor="#57d3ff" strokecolor="#1f4d78 [1604]" strokeweight="1pt">
+              <v:rect w14:anchorId="738803CC" id="Rectangle 28" o:spid="_x0000_s1026" style="position:absolute;margin-left:167.95pt;margin-top:1.3pt;width:100.5pt;height:91.5pt;z-index:-251635712;visibility:visible;mso-wrap-style:square;mso-width-percent:0;mso-height-percent:0;mso-wrap-distance-left:9pt;mso-wrap-distance-top:0;mso-wrap-distance-right:9pt;mso-wrap-distance-bottom:0;mso-position-horizontal:absolute;mso-position-horizontal-relative:text;mso-position-vertical:absolute;mso-position-vertical-relative:text;mso-width-percent:0;mso-height-percent:0;mso-width-relative:margin;mso-height-relative:margin;v-text-anchor:middle" o:gfxdata="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" fillcolor="#57d3ff" strokecolor="#1f4d78 [1604]" strokeweight="1pt">
                 <o:extrusion v:ext="view" viewpoint="100pt,-100pt" skewangle="0" type="perspective"/>
               </v:rect>
             </w:pict>
@@ -5681,7 +5681,7 @@
           </mc:Choice>
           <mc:Fallback>
             <w:pict>
-              <v:shapetype w14:anchorId="10A9F96E" id="_x0000_t32" coordsize="21600,21600" o:spt="32" o:oned="t" path="m,l21600,21600e" filled="f">
+              <v:shapetype w14:anchorId="2C3A024A" id="_x0000_t32" coordsize="21600,21600" o:spt="32" o:oned="t" path="m,l21600,21600e" filled="f">
                 <v:path arrowok="t" fillok="f" o:connecttype="none"/>
                 <o:lock v:ext="edit" shapetype="t"/>
               </v:shapetype>
@@ -5756,7 +5756,7 @@
           </mc:Choice>
           <mc:Fallback>
             <w:pict>
-              <v:shape w14:anchorId="4094C8EE" id="Straight Arrow Connector 42" o:spid="_x0000_s1026" type="#_x0000_t32" style="position:absolute;margin-left:113.2pt;margin-top:4.8pt;width:36pt;height:0;z-index:251697152;visibility:visible;mso-wrap-style:square;mso-height-percent:0;mso-wrap-distance-left:9pt;mso-wrap-distance-top:0;mso-wrap-distance-right:9pt;mso-wrap-distance-bottom:0;mso-position-horizontal:absolute;mso-position-horizontal-relative:text;mso-position-vertical:absolute;mso-position-vertical-relative:text;mso-height-percent:0;mso-height-relative:margin" o:gfxdata="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" strokecolor="black [3200]" strokeweight="1.5pt">
+              <v:shape w14:anchorId="799243E1" id="Straight Arrow Connector 42" o:spid="_x0000_s1026" type="#_x0000_t32" style="position:absolute;margin-left:113.2pt;margin-top:4.8pt;width:36pt;height:0;z-index:251697152;visibility:visible;mso-wrap-style:square;mso-height-percent:0;mso-wrap-distance-left:9pt;mso-wrap-distance-top:0;mso-wrap-distance-right:9pt;mso-wrap-distance-bottom:0;mso-position-horizontal:absolute;mso-position-horizontal-relative:text;mso-position-vertical:absolute;mso-position-vertical-relative:text;mso-height-percent:0;mso-height-relative:margin" o:gfxdata="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" strokecolor="black [3200]" strokeweight="1.5pt">
                 <v:stroke startarrowwidth="wide" endarrow="block" endarrowwidth="wide" joinstyle="miter"/>
               </v:shape>
             </w:pict>
@@ -5984,7 +5984,7 @@
           </mc:Choice>
           <mc:Fallback>
             <w:pict>
-              <v:rect w14:anchorId="1F1D72A7" id="Rectangle 37" o:spid="_x0000_s1026" style="position:absolute;margin-left:0;margin-top:19.5pt;width:100.5pt;height:91.5pt;z-index:-251628544;visibility:visible;mso-wrap-style:square;mso-width-percent:0;mso-height-percent:0;mso-wrap-distance-left:9pt;mso-wrap-distance-top:0;mso-wrap-distance-right:9pt;mso-wrap-distance-bottom:0;mso-position-horizontal:absolute;mso-position-horizontal-relative:text;mso-position-vertical:absolute;mso-position-vertical-relative:text;mso-width-percent:0;mso-height-percent:0;mso-width-relative:margin;mso-height-relative:margin;v-text-anchor:middle" o:gfxdata="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" fillcolor="#57d3ff" strokecolor="#1f4d78 [1604]" strokeweight="1pt">
+              <v:rect w14:anchorId="066218C2" id="Rectangle 37" o:spid="_x0000_s1026" style="position:absolute;margin-left:0;margin-top:19.5pt;width:100.5pt;height:91.5pt;z-index:-251628544;visibility:visible;mso-wrap-style:square;mso-width-percent:0;mso-height-percent:0;mso-wrap-distance-left:9pt;mso-wrap-distance-top:0;mso-wrap-distance-right:9pt;mso-wrap-distance-bottom:0;mso-position-horizontal:absolute;mso-position-horizontal-relative:text;mso-position-vertical:absolute;mso-position-vertical-relative:text;mso-width-percent:0;mso-height-percent:0;mso-width-relative:margin;mso-height-relative:margin;v-text-anchor:middle" o:gfxdata="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" fillcolor="#57d3ff" strokecolor="#1f4d78 [1604]" strokeweight="1pt">
                 <o:extrusion v:ext="view" viewpoint="100pt,-100pt" skewangle="0" type="perspective"/>
               </v:rect>
             </w:pict>
@@ -6086,7 +6086,7 @@
           </mc:Choice>
           <mc:Fallback>
             <w:pict>
-              <v:rect w14:anchorId="1E53BABA" id="Rectangle 39" o:spid="_x0000_s1026" style="position:absolute;margin-left:342pt;margin-top:2pt;width:100.5pt;height:91.5pt;z-index:-251624448;visibility:visible;mso-wrap-style:square;mso-width-percent:0;mso-height-percent:0;mso-wrap-distance-left:9pt;mso-wrap-distance-top:0;mso-wrap-distance-right:9pt;mso-wrap-distance-bottom:0;mso-position-horizontal:absolute;mso-position-horizontal-relative:text;mso-position-vertical:absolute;mso-position-vertical-relative:text;mso-width-percent:0;mso-height-percent:0;mso-width-relative:margin;mso-height-relative:margin;v-text-anchor:middle" o:gfxdata="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" fillcolor="#57d3ff" strokecolor="#1f4d78 [1604]" strokeweight="1pt"/>
+              <v:rect w14:anchorId="60311AAD" id="Rectangle 39" o:spid="_x0000_s1026" style="position:absolute;margin-left:342pt;margin-top:2pt;width:100.5pt;height:91.5pt;z-index:-251624448;visibility:visible;mso-wrap-style:square;mso-width-percent:0;mso-height-percent:0;mso-wrap-distance-left:9pt;mso-wrap-distance-top:0;mso-wrap-distance-right:9pt;mso-wrap-distance-bottom:0;mso-position-horizontal:absolute;mso-position-horizontal-relative:text;mso-position-vertical:absolute;mso-position-vertical-relative:text;mso-width-percent:0;mso-height-percent:0;mso-width-relative:margin;mso-height-relative:margin;v-text-anchor:middle" o:gfxdata="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" fillcolor="#57d3ff" strokecolor="#1f4d78 [1604]" strokeweight="1pt"/>
             </w:pict>
           </mc:Fallback>
         </mc:AlternateContent>
@@ -6178,7 +6178,7 @@
           </mc:Choice>
           <mc:Fallback>
             <w:pict>
-              <v:rect w14:anchorId="1EA567E2" id="Rectangle 38" o:spid="_x0000_s1026" style="position:absolute;margin-left:175.5pt;margin-top:1.4pt;width:100.5pt;height:91.5pt;z-index:-251626496;visibility:visible;mso-wrap-style:square;mso-width-percent:0;mso-height-percent:0;mso-wrap-distance-left:9pt;mso-wrap-distance-top:0;mso-wrap-distance-right:9pt;mso-wrap-distance-bottom:0;mso-position-horizontal:absolute;mso-position-horizontal-relative:text;mso-position-vertical:absolute;mso-position-vertical-relative:text;mso-width-percent:0;mso-height-percent:0;mso-width-relative:margin;mso-height-relative:margin;v-text-anchor:middle" o:gfxdata="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" fillcolor="#57d3ff" strokecolor="#1f4d78 [1604]" strokeweight="1pt"/>
+              <v:rect w14:anchorId="5960A236" id="Rectangle 38" o:spid="_x0000_s1026" style="position:absolute;margin-left:175.5pt;margin-top:1.4pt;width:100.5pt;height:91.5pt;z-index:-251626496;visibility:visible;mso-wrap-style:square;mso-width-percent:0;mso-height-percent:0;mso-wrap-distance-left:9pt;mso-wrap-distance-top:0;mso-wrap-distance-right:9pt;mso-wrap-distance-bottom:0;mso-position-horizontal:absolute;mso-position-horizontal-relative:text;mso-position-vertical:absolute;mso-position-vertical-relative:text;mso-width-percent:0;mso-height-percent:0;mso-width-relative:margin;mso-height-relative:margin;v-text-anchor:middle" o:gfxdata="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" fillcolor="#57d3ff" strokecolor="#1f4d78 [1604]" strokeweight="1pt"/>
             </w:pict>
           </mc:Fallback>
         </mc:AlternateContent>
@@ -6314,7 +6314,7 @@
           </mc:Choice>
           <mc:Fallback>
             <w:pict>
-              <v:shape w14:anchorId="2EA5CC6A" id="Straight Arrow Connector 45" o:spid="_x0000_s1026" type="#_x0000_t32" style="position:absolute;margin-left:287.2pt;margin-top:7.9pt;width:36pt;height:0;z-index:251703296;visibility:visible;mso-wrap-style:square;mso-height-percent:0;mso-wrap-distance-left:9pt;mso-wrap-distance-top:0;mso-wrap-distance-right:9pt;mso-wrap-distance-bottom:0;mso-position-horizontal:absolute;mso-position-horizontal-relative:text;mso-position-vertical:absolute;mso-position-vertical-relative:text;mso-height-percent:0;mso-height-relative:margin" o:gfxdata="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" strokecolor="black [3200]" strokeweight="1.5pt">
+              <v:shape w14:anchorId="3C58E45C" id="Straight Arrow Connector 45" o:spid="_x0000_s1026" type="#_x0000_t32" style="position:absolute;margin-left:287.2pt;margin-top:7.9pt;width:36pt;height:0;z-index:251703296;visibility:visible;mso-wrap-style:square;mso-height-percent:0;mso-wrap-distance-left:9pt;mso-wrap-distance-top:0;mso-wrap-distance-right:9pt;mso-wrap-distance-bottom:0;mso-position-horizontal:absolute;mso-position-horizontal-relative:text;mso-position-vertical:absolute;mso-position-vertical-relative:text;mso-height-percent:0;mso-height-relative:margin" o:gfxdata="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" strokecolor="black [3200]" strokeweight="1.5pt">
                 <v:stroke startarrowwidth="wide" endarrow="block" endarrowwidth="wide" joinstyle="miter"/>
               </v:shape>
             </w:pict>
@@ -6385,7 +6385,7 @@
           </mc:Choice>
           <mc:Fallback>
             <w:pict>
-              <v:shape w14:anchorId="2F55435E" id="Straight Arrow Connector 44" o:spid="_x0000_s1026" type="#_x0000_t32" style="position:absolute;margin-left:124.5pt;margin-top:11.2pt;width:36pt;height:0;z-index:251701248;visibility:visible;mso-wrap-style:square;mso-height-percent:0;mso-wrap-distance-left:9pt;mso-wrap-distance-top:0;mso-wrap-distance-right:9pt;mso-wrap-distance-bottom:0;mso-position-horizontal:absolute;mso-position-horizontal-relative:text;mso-position-vertical:absolute;mso-position-vertical-relative:text;mso-height-percent:0;mso-height-relative:margin" o:gfxdata="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" strokecolor="black [3200]" strokeweight="1.5pt">
+              <v:shape w14:anchorId="7E752A87" id="Straight Arrow Connector 44" o:spid="_x0000_s1026" type="#_x0000_t32" style="position:absolute;margin-left:124.5pt;margin-top:11.2pt;width:36pt;height:0;z-index:251701248;visibility:visible;mso-wrap-style:square;mso-height-percent:0;mso-wrap-distance-left:9pt;mso-wrap-distance-top:0;mso-wrap-distance-right:9pt;mso-wrap-distance-bottom:0;mso-position-horizontal:absolute;mso-position-horizontal-relative:text;mso-position-vertical:absolute;mso-position-vertical-relative:text;mso-height-percent:0;mso-height-relative:margin" o:gfxdata="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" strokecolor="black [3200]" strokeweight="1.5pt">
                 <v:stroke startarrowwidth="wide" endarrow="block" endarrowwidth="wide" joinstyle="miter"/>
               </v:shape>
             </w:pict>
@@ -6522,7 +6522,7 @@
           </mc:Choice>
           <mc:Fallback>
             <w:pict>
-              <v:shape w14:anchorId="1E5A9371" id="Straight Arrow Connector 48" o:spid="_x0000_s1026" type="#_x0000_t32" style="position:absolute;margin-left:386.95pt;margin-top:5.45pt;width:.75pt;height:31.5pt;z-index:251706368;visibility:visible;mso-wrap-style:square;mso-wrap-distance-left:9pt;mso-wrap-distance-top:0;mso-wrap-distance-right:9pt;mso-wrap-distance-bottom:0;mso-position-horizontal:absolute;mso-position-horizontal-relative:text;mso-position-vertical:absolute;mso-position-vertical-relative:text" o:gfxdata="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" strokecolor="black [3200]" strokeweight="1.5pt">
+              <v:shape w14:anchorId="0635B860" id="Straight Arrow Connector 48" o:spid="_x0000_s1026" type="#_x0000_t32" style="position:absolute;margin-left:386.95pt;margin-top:5.45pt;width:.75pt;height:31.5pt;z-index:251706368;visibility:visible;mso-wrap-style:square;mso-wrap-distance-left:9pt;mso-wrap-distance-top:0;mso-wrap-distance-right:9pt;mso-wrap-distance-bottom:0;mso-position-horizontal:absolute;mso-position-horizontal-relative:text;mso-position-vertical:absolute;mso-position-vertical-relative:text" o:gfxdata="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" strokecolor="black [3200]" strokeweight="1.5pt">
                 <v:stroke endarrow="block" endarrowwidth="wide" joinstyle="miter"/>
               </v:shape>
             </w:pict>
@@ -6640,7 +6640,7 @@
           </mc:Choice>
           <mc:Fallback>
             <w:pict>
-              <v:rect w14:anchorId="20B41BEC" id="Rectangle 41" o:spid="_x0000_s1026" style="position:absolute;margin-left:174.7pt;margin-top:11.75pt;width:100.5pt;height:91.5pt;z-index:-251620352;visibility:visible;mso-wrap-style:square;mso-width-percent:0;mso-height-percent:0;mso-wrap-distance-left:9pt;mso-wrap-distance-top:0;mso-wrap-distance-right:9pt;mso-wrap-distance-bottom:0;mso-position-horizontal:absolute;mso-position-horizontal-relative:text;mso-position-vertical:absolute;mso-position-vertical-relative:text;mso-width-percent:0;mso-height-percent:0;mso-width-relative:margin;mso-height-relative:margin;v-text-anchor:middle" o:gfxdata="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" fillcolor="#57d3ff" strokecolor="#1f4d78 [1604]" strokeweight="1pt"/>
+              <v:rect w14:anchorId="4F56D1C0" id="Rectangle 41" o:spid="_x0000_s1026" style="position:absolute;margin-left:174.7pt;margin-top:11.75pt;width:100.5pt;height:91.5pt;z-index:-251620352;visibility:visible;mso-wrap-style:square;mso-width-percent:0;mso-height-percent:0;mso-wrap-distance-left:9pt;mso-wrap-distance-top:0;mso-wrap-distance-right:9pt;mso-wrap-distance-bottom:0;mso-position-horizontal:absolute;mso-position-horizontal-relative:text;mso-position-vertical:absolute;mso-position-vertical-relative:text;mso-width-percent:0;mso-height-percent:0;mso-width-relative:margin;mso-height-relative:margin;v-text-anchor:middle" o:gfxdata="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" fillcolor="#57d3ff" strokecolor="#1f4d78 [1604]" strokeweight="1pt"/>
             </w:pict>
           </mc:Fallback>
         </mc:AlternateContent>
@@ -6740,7 +6740,7 @@
           </mc:Choice>
           <mc:Fallback>
             <w:pict>
-              <v:rect w14:anchorId="4F512BC4" id="Rectangle 40" o:spid="_x0000_s1026" style="position:absolute;margin-left:342.75pt;margin-top:.7pt;width:100.5pt;height:91.5pt;z-index:-251622400;visibility:visible;mso-wrap-style:square;mso-width-percent:0;mso-height-percent:0;mso-wrap-distance-left:9pt;mso-wrap-distance-top:0;mso-wrap-distance-right:9pt;mso-wrap-distance-bottom:0;mso-position-horizontal:absolute;mso-position-horizontal-relative:text;mso-position-vertical:absolute;mso-position-vertical-relative:text;mso-width-percent:0;mso-height-percent:0;mso-width-relative:margin;mso-height-relative:margin;v-text-anchor:middle" o:gfxdata="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" fillcolor="#57d3ff" strokecolor="#1f4d78 [1604]" strokeweight="1pt"/>
+              <v:rect w14:anchorId="279D6E8D" id="Rectangle 40" o:spid="_x0000_s1026" style="position:absolute;margin-left:342.75pt;margin-top:.7pt;width:100.5pt;height:91.5pt;z-index:-251622400;visibility:visible;mso-wrap-style:square;mso-width-percent:0;mso-height-percent:0;mso-wrap-distance-left:9pt;mso-wrap-distance-top:0;mso-wrap-distance-right:9pt;mso-wrap-distance-bottom:0;mso-position-horizontal:absolute;mso-position-horizontal-relative:text;mso-position-vertical:absolute;mso-position-vertical-relative:text;mso-width-percent:0;mso-height-percent:0;mso-width-relative:margin;mso-height-relative:margin;v-text-anchor:middle" o:gfxdata="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" fillcolor="#57d3ff" strokecolor="#1f4d78 [1604]" strokeweight="1pt"/>
             </w:pict>
           </mc:Fallback>
         </mc:AlternateContent>
@@ -6841,7 +6841,7 @@
           </mc:Choice>
           <mc:Fallback>
             <w:pict>
-              <v:shape w14:anchorId="04461B4A" id="Straight Arrow Connector 51" o:spid="_x0000_s1026" type="#_x0000_t32" style="position:absolute;margin-left:290.2pt;margin-top:5.45pt;width:39.75pt;height:.75pt;flip:x;z-index:251707392;visibility:visible;mso-wrap-style:square;mso-wrap-distance-left:9pt;mso-wrap-distance-top:0;mso-wrap-distance-right:9pt;mso-wrap-distance-bottom:0;mso-position-horizontal:absolute;mso-position-horizontal-relative:text;mso-position-vertical:absolute;mso-position-vertical-relative:text" o:gfxdata="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" strokecolor="black [3200]" strokeweight="1.5pt">
+              <v:shape w14:anchorId="61011371" id="Straight Arrow Connector 51" o:spid="_x0000_s1026" type="#_x0000_t32" style="position:absolute;margin-left:290.2pt;margin-top:5.45pt;width:39.75pt;height:.75pt;flip:x;z-index:251707392;visibility:visible;mso-wrap-style:square;mso-wrap-distance-left:9pt;mso-wrap-distance-top:0;mso-wrap-distance-right:9pt;mso-wrap-distance-bottom:0;mso-position-horizontal:absolute;mso-position-horizontal-relative:text;mso-position-vertical:absolute;mso-position-vertical-relative:text" o:gfxdata="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" strokecolor="black [3200]" strokeweight="1.5pt">
                 <v:stroke endarrow="block" endarrowwidth="wide" joinstyle="miter"/>
               </v:shape>
             </w:pict>
@@ -7512,7 +7512,7 @@
           </mc:Choice>
           <mc:Fallback>
             <w:pict>
-              <v:line w14:anchorId="62393FB6" id="Straight Connector 16" o:spid="_x0000_s1026" style="position:absolute;z-index:251668480;visibility:visible;mso-wrap-style:square;mso-wrap-distance-left:9pt;mso-wrap-distance-top:0;mso-wrap-distance-right:9pt;mso-wrap-distance-bottom:0;mso-position-horizontal:absolute;mso-position-horizontal-relative:margin;mso-position-vertical:absolute;mso-position-vertical-relative:text" from="0,0" to="147.75pt,0" o:gfxdata="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" strokecolor="black [3200]" strokeweight="1pt">
+              <v:line w14:anchorId="26544B8A" id="Straight Connector 16" o:spid="_x0000_s1026" style="position:absolute;z-index:251668480;visibility:visible;mso-wrap-style:square;mso-wrap-distance-left:9pt;mso-wrap-distance-top:0;mso-wrap-distance-right:9pt;mso-wrap-distance-bottom:0;mso-position-horizontal:absolute;mso-position-horizontal-relative:margin;mso-position-vertical:absolute;mso-position-vertical-relative:text" from="0,0" to="147.75pt,0" o:gfxdata="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" strokecolor="black [3200]" strokeweight="1pt">
                 <v:stroke joinstyle="miter"/>
                 <w10:wrap anchorx="margin"/>
               </v:line>
@@ -8298,8 +8298,295 @@
           <w:rFonts w:ascii="Courier New" w:hAnsi="Courier New" w:cs="Courier New"/>
         </w:rPr>
       </w:pPr>
+    </w:p>
+    <w:p>
+      <w:pPr>
+        <w:pStyle w:val="PlainText"/>
+        <w:rPr>
+          <w:rFonts w:ascii="Courier New" w:hAnsi="Courier New" w:cs="Courier New"/>
+        </w:rPr>
+      </w:pPr>
+      <w:r>
+        <w:rPr>
+          <w:rFonts w:ascii="Courier New" w:hAnsi="Courier New" w:cs="Courier New"/>
+        </w:rPr>
+        <w:t>### Reflection</w:t>
+      </w:r>
+    </w:p>
+    <w:p>
+      <w:pPr>
+        <w:pStyle w:val="PlainText"/>
+        <w:rPr>
+          <w:rFonts w:ascii="Courier New" w:hAnsi="Courier New" w:cs="Courier New"/>
+        </w:rPr>
+      </w:pPr>
+    </w:p>
+    <w:p>
+      <w:pPr>
+        <w:pStyle w:val="PlainText"/>
+        <w:rPr>
+          <w:rFonts w:ascii="Courier New" w:hAnsi="Courier New" w:cs="Courier New"/>
+        </w:rPr>
+      </w:pPr>
+      <w:r>
+        <w:rPr>
+          <w:rFonts w:ascii="Courier New" w:hAnsi="Courier New" w:cs="Courier New"/>
+        </w:rPr>
+        <w:t>The processes we went during this project can be summarized to the following steps:</w:t>
+      </w:r>
+    </w:p>
+    <w:p>
+      <w:pPr>
+        <w:pStyle w:val="PlainText"/>
+        <w:numPr>
+          <w:ilvl w:val="0"/>
+          <w:numId w:val="11"/>
+        </w:numPr>
+        <w:rPr>
+          <w:rFonts w:ascii="Courier New" w:hAnsi="Courier New" w:cs="Courier New"/>
+        </w:rPr>
+      </w:pPr>
+      <w:r>
+        <w:rPr>
+          <w:rFonts w:ascii="Courier New" w:hAnsi="Courier New" w:cs="Courier New"/>
+        </w:rPr>
+        <w:t xml:space="preserve">Find a problem </w:t>
+      </w:r>
+      <w:r>
+        <w:rPr>
+          <w:rFonts w:ascii="Courier New" w:hAnsi="Courier New" w:cs="Courier New"/>
+        </w:rPr>
+        <w:t>and relevant public data to solve it</w:t>
+      </w:r>
+    </w:p>
+    <w:p>
+      <w:pPr>
+        <w:pStyle w:val="PlainText"/>
+        <w:numPr>
+          <w:ilvl w:val="0"/>
+          <w:numId w:val="11"/>
+        </w:numPr>
+        <w:rPr>
+          <w:rFonts w:ascii="Courier New" w:hAnsi="Courier New" w:cs="Courier New"/>
+        </w:rPr>
+      </w:pPr>
+      <w:r>
+        <w:rPr>
+          <w:rFonts w:ascii="Courier New" w:hAnsi="Courier New" w:cs="Courier New"/>
+        </w:rPr>
+        <w:t>Explore data and visualize</w:t>
+      </w:r>
+    </w:p>
+    <w:p>
+      <w:pPr>
+        <w:pStyle w:val="PlainText"/>
+        <w:numPr>
+          <w:ilvl w:val="0"/>
+          <w:numId w:val="11"/>
+        </w:numPr>
+        <w:rPr>
+          <w:rFonts w:ascii="Courier New" w:hAnsi="Courier New" w:cs="Courier New"/>
+        </w:rPr>
+      </w:pPr>
+      <w:r>
+        <w:rPr>
+          <w:rFonts w:ascii="Courier New" w:hAnsi="Courier New" w:cs="Courier New"/>
+        </w:rPr>
+        <w:t>Based on previous step’s conclusions clean and preprocess data</w:t>
+      </w:r>
+    </w:p>
+    <w:p>
+      <w:pPr>
+        <w:pStyle w:val="PlainText"/>
+        <w:numPr>
+          <w:ilvl w:val="0"/>
+          <w:numId w:val="11"/>
+        </w:numPr>
+        <w:rPr>
+          <w:rFonts w:ascii="Courier New" w:hAnsi="Courier New" w:cs="Courier New"/>
+        </w:rPr>
+      </w:pPr>
+      <w:r>
+        <w:rPr>
+          <w:rFonts w:ascii="Courier New" w:hAnsi="Courier New" w:cs="Courier New"/>
+        </w:rPr>
+        <w:t>Set the  benchmark for our model</w:t>
+      </w:r>
+    </w:p>
+    <w:p>
+      <w:pPr>
+        <w:pStyle w:val="PlainText"/>
+        <w:numPr>
+          <w:ilvl w:val="0"/>
+          <w:numId w:val="11"/>
+        </w:numPr>
+        <w:rPr>
+          <w:rFonts w:ascii="Courier New" w:hAnsi="Courier New" w:cs="Courier New"/>
+        </w:rPr>
+      </w:pPr>
+      <w:r>
+        <w:rPr>
+          <w:rFonts w:ascii="Courier New" w:hAnsi="Courier New" w:cs="Courier New"/>
+        </w:rPr>
+        <w:t>Create an architecture and train using the data (multiple time until satisfied parameters where fount for the benchmark)</w:t>
+      </w:r>
+    </w:p>
+    <w:p>
+      <w:pPr>
+        <w:pStyle w:val="PlainText"/>
+        <w:numPr>
+          <w:ilvl w:val="0"/>
+          <w:numId w:val="11"/>
+        </w:numPr>
+        <w:rPr>
+          <w:rFonts w:ascii="Courier New" w:hAnsi="Courier New" w:cs="Courier New"/>
+        </w:rPr>
+      </w:pPr>
+      <w:r>
+        <w:rPr>
+          <w:rFonts w:ascii="Courier New" w:hAnsi="Courier New" w:cs="Courier New"/>
+        </w:rPr>
+        <w:lastRenderedPageBreak/>
+        <w:t xml:space="preserve">Get </w:t>
+      </w:r>
+      <w:r>
+        <w:rPr>
+          <w:rFonts w:ascii="Courier New" w:hAnsi="Courier New" w:cs="Courier New"/>
+        </w:rPr>
+        <w:t>ROC AUC score as expected in benchmark and</w:t>
+      </w:r>
+      <w:r>
+        <w:rPr>
+          <w:rFonts w:ascii="Courier New" w:hAnsi="Courier New" w:cs="Courier New"/>
+        </w:rPr>
+        <w:t xml:space="preserve"> a model c</w:t>
+      </w:r>
+      <w:r>
+        <w:rPr>
+          <w:rFonts w:ascii="Courier New" w:hAnsi="Courier New" w:cs="Courier New"/>
+        </w:rPr>
+        <w:t>apable of predicting probabilities for each toxicity type</w:t>
+      </w:r>
+    </w:p>
+    <w:p>
+      <w:pPr>
+        <w:pStyle w:val="PlainText"/>
+        <w:rPr>
+          <w:rFonts w:ascii="Courier New" w:hAnsi="Courier New" w:cs="Courier New"/>
+        </w:rPr>
+      </w:pPr>
+    </w:p>
+    <w:p>
+      <w:pPr>
+        <w:pStyle w:val="PlainText"/>
+        <w:rPr>
+          <w:rFonts w:ascii="Courier New" w:hAnsi="Courier New" w:cs="Courier New"/>
+        </w:rPr>
+      </w:pPr>
+    </w:p>
+    <w:p>
+      <w:pPr>
+        <w:pStyle w:val="PlainText"/>
+        <w:rPr>
+          <w:rFonts w:ascii="Courier New" w:hAnsi="Courier New" w:cs="Courier New"/>
+        </w:rPr>
+      </w:pPr>
+      <w:r>
+        <w:rPr>
+          <w:rFonts w:ascii="Courier New" w:hAnsi="Courier New" w:cs="Courier New"/>
+        </w:rPr>
+        <w:t xml:space="preserve">I found steps 5 and 6 a bit difficult as I had to familiarize myself </w:t>
+      </w:r>
+      <w:r>
+        <w:rPr>
+          <w:rFonts w:ascii="Courier New" w:hAnsi="Courier New" w:cs="Courier New"/>
+        </w:rPr>
+        <w:t>how different</w:t>
+      </w:r>
+      <w:r>
+        <w:rPr>
+          <w:rFonts w:ascii="Courier New" w:hAnsi="Courier New" w:cs="Courier New"/>
+        </w:rPr>
+        <w:t xml:space="preserve"> kind of </w:t>
+      </w:r>
+      <w:r>
+        <w:rPr>
+          <w:rFonts w:ascii="Courier New" w:hAnsi="Courier New" w:cs="Courier New"/>
+        </w:rPr>
+        <w:t xml:space="preserve">neural networks </w:t>
+      </w:r>
+      <w:r>
+        <w:rPr>
+          <w:rFonts w:ascii="Courier New" w:hAnsi="Courier New" w:cs="Courier New"/>
+        </w:rPr>
+        <w:t>layers are working and which one will</w:t>
+      </w:r>
+      <w:r>
+        <w:rPr>
+          <w:rFonts w:ascii="Courier New" w:hAnsi="Courier New" w:cs="Courier New"/>
+        </w:rPr>
+        <w:t xml:space="preserve"> be more appropria</w:t>
+      </w:r>
+      <w:r>
+        <w:rPr>
+          <w:rFonts w:ascii="Courier New" w:hAnsi="Courier New" w:cs="Courier New"/>
+        </w:rPr>
+        <w:t>te</w:t>
+      </w:r>
+      <w:r>
+        <w:rPr>
+          <w:rFonts w:ascii="Courier New" w:hAnsi="Courier New" w:cs="Courier New"/>
+        </w:rPr>
+        <w:t>. This steps where the most challenging and the most interesting, I’ve discovered many interesting properties of neural networks.</w:t>
+      </w:r>
+      <w:r>
+        <w:rPr>
+          <w:rFonts w:ascii="Courier New" w:hAnsi="Courier New" w:cs="Courier New"/>
+        </w:rPr>
+        <w:t xml:space="preserve"> </w:t>
+      </w:r>
+    </w:p>
+    <w:p>
+      <w:pPr>
+        <w:pStyle w:val="PlainText"/>
+        <w:rPr>
+          <w:rFonts w:ascii="Courier New" w:hAnsi="Courier New" w:cs="Courier New"/>
+        </w:rPr>
+      </w:pPr>
+    </w:p>
+    <w:p>
+      <w:pPr>
+        <w:pStyle w:val="PlainText"/>
+        <w:rPr>
+          <w:rFonts w:ascii="Courier New" w:hAnsi="Courier New" w:cs="Courier New"/>
+        </w:rPr>
+      </w:pPr>
+    </w:p>
+    <w:p>
+      <w:pPr>
+        <w:pStyle w:val="PlainText"/>
+        <w:rPr>
+          <w:rFonts w:ascii="Courier New" w:hAnsi="Courier New" w:cs="Courier New"/>
+        </w:rPr>
+      </w:pPr>
+    </w:p>
+    <w:p>
+      <w:pPr>
+        <w:pStyle w:val="PlainText"/>
+        <w:rPr>
+          <w:rFonts w:ascii="Courier New" w:hAnsi="Courier New" w:cs="Courier New"/>
+        </w:rPr>
+      </w:pPr>
       <w:bookmarkStart w:id="0" w:name="_GoBack"/>
       <w:bookmarkEnd w:id="0"/>
+    </w:p>
+    <w:p>
+      <w:pPr>
+        <w:pStyle w:val="PlainText"/>
+        <w:rPr>
+          <w:rFonts w:ascii="Courier New" w:hAnsi="Courier New" w:cs="Courier New"/>
+        </w:rPr>
+      </w:pPr>
     </w:p>
     <w:sectPr>
       <w:pgSz w:w="12240" w:h="15840"/>

</xml_diff>

<commit_message>
Add improvement to the report
</commit_message>
<xml_diff>
--- a/capstone_report.docx
+++ b/capstone_report.docx
@@ -3379,7 +3379,7 @@
           </mc:Choice>
           <mc:Fallback>
             <w:pict>
-              <v:line w14:anchorId="75B2A46E" id="Straight Connector 15" o:spid="_x0000_s1026" style="position:absolute;z-index:251666432;visibility:visible;mso-wrap-style:square;mso-wrap-distance-left:9pt;mso-wrap-distance-top:0;mso-wrap-distance-right:9pt;mso-wrap-distance-bottom:0;mso-position-horizontal:left;mso-position-horizontal-relative:margin;mso-position-vertical:absolute;mso-position-vertical-relative:text" from="0,3.6pt" to="147.75pt,3.6pt" o:gfxdata="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" strokecolor="black [3200]" strokeweight="1pt">
+              <v:line w14:anchorId="5923FA1B" id="Straight Connector 15" o:spid="_x0000_s1026" style="position:absolute;z-index:251666432;visibility:visible;mso-wrap-style:square;mso-wrap-distance-left:9pt;mso-wrap-distance-top:0;mso-wrap-distance-right:9pt;mso-wrap-distance-bottom:0;mso-position-horizontal:left;mso-position-horizontal-relative:margin;mso-position-vertical:absolute;mso-position-vertical-relative:text" from="0,3.6pt" to="147.75pt,3.6pt" o:gfxdata="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" strokecolor="black [3200]" strokeweight="1pt">
                 <v:stroke joinstyle="miter"/>
                 <w10:wrap anchorx="margin"/>
               </v:line>
@@ -4528,7 +4528,7 @@
           </mc:Choice>
           <mc:Fallback>
             <w:pict>
-              <v:line w14:anchorId="05E6E8F8" id="Straight Connector 17" o:spid="_x0000_s1026" style="position:absolute;z-index:251670528;visibility:visible;mso-wrap-style:square;mso-wrap-distance-left:9pt;mso-wrap-distance-top:0;mso-wrap-distance-right:9pt;mso-wrap-distance-bottom:0;mso-position-horizontal:absolute;mso-position-horizontal-relative:margin;mso-position-vertical:absolute;mso-position-vertical-relative:text" from="0,0" to="147.75pt,0" o:gfxdata="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" strokecolor="black [3200]" strokeweight="1pt">
+              <v:line w14:anchorId="4D7E54D4" id="Straight Connector 17" o:spid="_x0000_s1026" style="position:absolute;z-index:251670528;visibility:visible;mso-wrap-style:square;mso-wrap-distance-left:9pt;mso-wrap-distance-top:0;mso-wrap-distance-right:9pt;mso-wrap-distance-bottom:0;mso-position-horizontal:absolute;mso-position-horizontal-relative:margin;mso-position-vertical:absolute;mso-position-vertical-relative:text" from="0,0" to="147.75pt,0" o:gfxdata="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" strokecolor="black [3200]" strokeweight="1pt">
                 <v:stroke joinstyle="miter"/>
                 <w10:wrap anchorx="margin"/>
               </v:line>
@@ -5338,7 +5338,7 @@
           </mc:Choice>
           <mc:Fallback>
             <w:pict>
-              <v:rect w14:anchorId="03D0A42D" id="Rectangle 35" o:spid="_x0000_s1026" style="position:absolute;margin-left:0;margin-top:11.1pt;width:100.5pt;height:91.5pt;z-index:-251632640;visibility:visible;mso-wrap-style:square;mso-width-percent:0;mso-height-percent:0;mso-wrap-distance-left:9pt;mso-wrap-distance-top:0;mso-wrap-distance-right:9pt;mso-wrap-distance-bottom:0;mso-position-horizontal:absolute;mso-position-horizontal-relative:text;mso-position-vertical:absolute;mso-position-vertical-relative:text;mso-width-percent:0;mso-height-percent:0;mso-width-relative:margin;mso-height-relative:margin;v-text-anchor:middle" o:gfxdata="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" fillcolor="#57d3ff" strokecolor="#1f4d78 [1604]" strokeweight="1pt"/>
+              <v:rect w14:anchorId="388FE924" id="Rectangle 35" o:spid="_x0000_s1026" style="position:absolute;margin-left:0;margin-top:11.1pt;width:100.5pt;height:91.5pt;z-index:-251632640;visibility:visible;mso-wrap-style:square;mso-width-percent:0;mso-height-percent:0;mso-wrap-distance-left:9pt;mso-wrap-distance-top:0;mso-wrap-distance-right:9pt;mso-wrap-distance-bottom:0;mso-position-horizontal:absolute;mso-position-horizontal-relative:text;mso-position-vertical:absolute;mso-position-vertical-relative:text;mso-width-percent:0;mso-height-percent:0;mso-width-relative:margin;mso-height-relative:margin;v-text-anchor:middle" o:gfxdata="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" fillcolor="#57d3ff" strokecolor="#1f4d78 [1604]" strokeweight="1pt"/>
             </w:pict>
           </mc:Fallback>
         </mc:AlternateContent>
@@ -5438,7 +5438,7 @@
           </mc:Choice>
           <mc:Fallback>
             <w:pict>
-              <v:rect w14:anchorId="5AC9343A" id="Rectangle 36" o:spid="_x0000_s1026" style="position:absolute;margin-left:336.75pt;margin-top:.75pt;width:100.5pt;height:91.5pt;z-index:-251630592;visibility:visible;mso-wrap-style:square;mso-width-percent:0;mso-height-percent:0;mso-wrap-distance-left:9pt;mso-wrap-distance-top:0;mso-wrap-distance-right:9pt;mso-wrap-distance-bottom:0;mso-position-horizontal:absolute;mso-position-horizontal-relative:text;mso-position-vertical:absolute;mso-position-vertical-relative:text;mso-width-percent:0;mso-height-percent:0;mso-width-relative:margin;mso-height-relative:margin;v-text-anchor:middle" o:gfxdata="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" fillcolor="#57d3ff" strokecolor="#1f4d78 [1604]" strokeweight="1pt">
+              <v:rect w14:anchorId="1DC24DE9" id="Rectangle 36" o:spid="_x0000_s1026" style="position:absolute;margin-left:336.75pt;margin-top:.75pt;width:100.5pt;height:91.5pt;z-index:-251630592;visibility:visible;mso-wrap-style:square;mso-width-percent:0;mso-height-percent:0;mso-wrap-distance-left:9pt;mso-wrap-distance-top:0;mso-wrap-distance-right:9pt;mso-wrap-distance-bottom:0;mso-position-horizontal:absolute;mso-position-horizontal-relative:text;mso-position-vertical:absolute;mso-position-vertical-relative:text;mso-width-percent:0;mso-height-percent:0;mso-width-relative:margin;mso-height-relative:margin;v-text-anchor:middle" o:gfxdata="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" fillcolor="#57d3ff" strokecolor="#1f4d78 [1604]" strokeweight="1pt">
                 <o:extrusion v:ext="view" viewpoint="100pt,-100pt" skewangle="0" type="perspective"/>
               </v:rect>
             </w:pict>
@@ -5532,7 +5532,7 @@
           </mc:Choice>
           <mc:Fallback>
             <w:pict>
-              <v:rect w14:anchorId="738803CC" id="Rectangle 28" o:spid="_x0000_s1026" style="position:absolute;margin-left:167.95pt;margin-top:1.3pt;width:100.5pt;height:91.5pt;z-index:-251635712;visibility:visible;mso-wrap-style:square;mso-width-percent:0;mso-height-percent:0;mso-wrap-distance-left:9pt;mso-wrap-distance-top:0;mso-wrap-distance-right:9pt;mso-wrap-distance-bottom:0;mso-position-horizontal:absolute;mso-position-horizontal-relative:text;mso-position-vertical:absolute;mso-position-vertical-relative:text;mso-width-percent:0;mso-height-percent:0;mso-width-relative:margin;mso-height-relative:margin;v-text-anchor:middle" o:gfxdata="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" fillcolor="#57d3ff" strokecolor="#1f4d78 [1604]" strokeweight="1pt">
+              <v:rect w14:anchorId="07849A31" id="Rectangle 28" o:spid="_x0000_s1026" style="position:absolute;margin-left:167.95pt;margin-top:1.3pt;width:100.5pt;height:91.5pt;z-index:-251635712;visibility:visible;mso-wrap-style:square;mso-width-percent:0;mso-height-percent:0;mso-wrap-distance-left:9pt;mso-wrap-distance-top:0;mso-wrap-distance-right:9pt;mso-wrap-distance-bottom:0;mso-position-horizontal:absolute;mso-position-horizontal-relative:text;mso-position-vertical:absolute;mso-position-vertical-relative:text;mso-width-percent:0;mso-height-percent:0;mso-width-relative:margin;mso-height-relative:margin;v-text-anchor:middle" o:gfxdata="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" fillcolor="#57d3ff" strokecolor="#1f4d78 [1604]" strokeweight="1pt">
                 <o:extrusion v:ext="view" viewpoint="100pt,-100pt" skewangle="0" type="perspective"/>
               </v:rect>
             </w:pict>
@@ -5681,7 +5681,7 @@
           </mc:Choice>
           <mc:Fallback>
             <w:pict>
-              <v:shapetype w14:anchorId="2C3A024A" id="_x0000_t32" coordsize="21600,21600" o:spt="32" o:oned="t" path="m,l21600,21600e" filled="f">
+              <v:shapetype w14:anchorId="52CA4D96" id="_x0000_t32" coordsize="21600,21600" o:spt="32" o:oned="t" path="m,l21600,21600e" filled="f">
                 <v:path arrowok="t" fillok="f" o:connecttype="none"/>
                 <o:lock v:ext="edit" shapetype="t"/>
               </v:shapetype>
@@ -5756,7 +5756,7 @@
           </mc:Choice>
           <mc:Fallback>
             <w:pict>
-              <v:shape w14:anchorId="799243E1" id="Straight Arrow Connector 42" o:spid="_x0000_s1026" type="#_x0000_t32" style="position:absolute;margin-left:113.2pt;margin-top:4.8pt;width:36pt;height:0;z-index:251697152;visibility:visible;mso-wrap-style:square;mso-height-percent:0;mso-wrap-distance-left:9pt;mso-wrap-distance-top:0;mso-wrap-distance-right:9pt;mso-wrap-distance-bottom:0;mso-position-horizontal:absolute;mso-position-horizontal-relative:text;mso-position-vertical:absolute;mso-position-vertical-relative:text;mso-height-percent:0;mso-height-relative:margin" o:gfxdata="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" strokecolor="black [3200]" strokeweight="1.5pt">
+              <v:shape w14:anchorId="5AB36C57" id="Straight Arrow Connector 42" o:spid="_x0000_s1026" type="#_x0000_t32" style="position:absolute;margin-left:113.2pt;margin-top:4.8pt;width:36pt;height:0;z-index:251697152;visibility:visible;mso-wrap-style:square;mso-height-percent:0;mso-wrap-distance-left:9pt;mso-wrap-distance-top:0;mso-wrap-distance-right:9pt;mso-wrap-distance-bottom:0;mso-position-horizontal:absolute;mso-position-horizontal-relative:text;mso-position-vertical:absolute;mso-position-vertical-relative:text;mso-height-percent:0;mso-height-relative:margin" o:gfxdata="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" strokecolor="black [3200]" strokeweight="1.5pt">
                 <v:stroke startarrowwidth="wide" endarrow="block" endarrowwidth="wide" joinstyle="miter"/>
               </v:shape>
             </w:pict>
@@ -5984,7 +5984,7 @@
           </mc:Choice>
           <mc:Fallback>
             <w:pict>
-              <v:rect w14:anchorId="066218C2" id="Rectangle 37" o:spid="_x0000_s1026" style="position:absolute;margin-left:0;margin-top:19.5pt;width:100.5pt;height:91.5pt;z-index:-251628544;visibility:visible;mso-wrap-style:square;mso-width-percent:0;mso-height-percent:0;mso-wrap-distance-left:9pt;mso-wrap-distance-top:0;mso-wrap-distance-right:9pt;mso-wrap-distance-bottom:0;mso-position-horizontal:absolute;mso-position-horizontal-relative:text;mso-position-vertical:absolute;mso-position-vertical-relative:text;mso-width-percent:0;mso-height-percent:0;mso-width-relative:margin;mso-height-relative:margin;v-text-anchor:middle" o:gfxdata="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" fillcolor="#57d3ff" strokecolor="#1f4d78 [1604]" strokeweight="1pt">
+              <v:rect w14:anchorId="4EB2F92F" id="Rectangle 37" o:spid="_x0000_s1026" style="position:absolute;margin-left:0;margin-top:19.5pt;width:100.5pt;height:91.5pt;z-index:-251628544;visibility:visible;mso-wrap-style:square;mso-width-percent:0;mso-height-percent:0;mso-wrap-distance-left:9pt;mso-wrap-distance-top:0;mso-wrap-distance-right:9pt;mso-wrap-distance-bottom:0;mso-position-horizontal:absolute;mso-position-horizontal-relative:text;mso-position-vertical:absolute;mso-position-vertical-relative:text;mso-width-percent:0;mso-height-percent:0;mso-width-relative:margin;mso-height-relative:margin;v-text-anchor:middle" o:gfxdata="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" fillcolor="#57d3ff" strokecolor="#1f4d78 [1604]" strokeweight="1pt">
                 <o:extrusion v:ext="view" viewpoint="100pt,-100pt" skewangle="0" type="perspective"/>
               </v:rect>
             </w:pict>
@@ -6086,7 +6086,7 @@
           </mc:Choice>
           <mc:Fallback>
             <w:pict>
-              <v:rect w14:anchorId="60311AAD" id="Rectangle 39" o:spid="_x0000_s1026" style="position:absolute;margin-left:342pt;margin-top:2pt;width:100.5pt;height:91.5pt;z-index:-251624448;visibility:visible;mso-wrap-style:square;mso-width-percent:0;mso-height-percent:0;mso-wrap-distance-left:9pt;mso-wrap-distance-top:0;mso-wrap-distance-right:9pt;mso-wrap-distance-bottom:0;mso-position-horizontal:absolute;mso-position-horizontal-relative:text;mso-position-vertical:absolute;mso-position-vertical-relative:text;mso-width-percent:0;mso-height-percent:0;mso-width-relative:margin;mso-height-relative:margin;v-text-anchor:middle" o:gfxdata="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" fillcolor="#57d3ff" strokecolor="#1f4d78 [1604]" strokeweight="1pt"/>
+              <v:rect w14:anchorId="286F9B0A" id="Rectangle 39" o:spid="_x0000_s1026" style="position:absolute;margin-left:342pt;margin-top:2pt;width:100.5pt;height:91.5pt;z-index:-251624448;visibility:visible;mso-wrap-style:square;mso-width-percent:0;mso-height-percent:0;mso-wrap-distance-left:9pt;mso-wrap-distance-top:0;mso-wrap-distance-right:9pt;mso-wrap-distance-bottom:0;mso-position-horizontal:absolute;mso-position-horizontal-relative:text;mso-position-vertical:absolute;mso-position-vertical-relative:text;mso-width-percent:0;mso-height-percent:0;mso-width-relative:margin;mso-height-relative:margin;v-text-anchor:middle" o:gfxdata="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" fillcolor="#57d3ff" strokecolor="#1f4d78 [1604]" strokeweight="1pt"/>
             </w:pict>
           </mc:Fallback>
         </mc:AlternateContent>
@@ -6178,7 +6178,7 @@
           </mc:Choice>
           <mc:Fallback>
             <w:pict>
-              <v:rect w14:anchorId="5960A236" id="Rectangle 38" o:spid="_x0000_s1026" style="position:absolute;margin-left:175.5pt;margin-top:1.4pt;width:100.5pt;height:91.5pt;z-index:-251626496;visibility:visible;mso-wrap-style:square;mso-width-percent:0;mso-height-percent:0;mso-wrap-distance-left:9pt;mso-wrap-distance-top:0;mso-wrap-distance-right:9pt;mso-wrap-distance-bottom:0;mso-position-horizontal:absolute;mso-position-horizontal-relative:text;mso-position-vertical:absolute;mso-position-vertical-relative:text;mso-width-percent:0;mso-height-percent:0;mso-width-relative:margin;mso-height-relative:margin;v-text-anchor:middle" o:gfxdata="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" fillcolor="#57d3ff" strokecolor="#1f4d78 [1604]" strokeweight="1pt"/>
+              <v:rect w14:anchorId="16653E9F" id="Rectangle 38" o:spid="_x0000_s1026" style="position:absolute;margin-left:175.5pt;margin-top:1.4pt;width:100.5pt;height:91.5pt;z-index:-251626496;visibility:visible;mso-wrap-style:square;mso-width-percent:0;mso-height-percent:0;mso-wrap-distance-left:9pt;mso-wrap-distance-top:0;mso-wrap-distance-right:9pt;mso-wrap-distance-bottom:0;mso-position-horizontal:absolute;mso-position-horizontal-relative:text;mso-position-vertical:absolute;mso-position-vertical-relative:text;mso-width-percent:0;mso-height-percent:0;mso-width-relative:margin;mso-height-relative:margin;v-text-anchor:middle" o:gfxdata="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" fillcolor="#57d3ff" strokecolor="#1f4d78 [1604]" strokeweight="1pt"/>
             </w:pict>
           </mc:Fallback>
         </mc:AlternateContent>
@@ -6314,7 +6314,7 @@
           </mc:Choice>
           <mc:Fallback>
             <w:pict>
-              <v:shape w14:anchorId="3C58E45C" id="Straight Arrow Connector 45" o:spid="_x0000_s1026" type="#_x0000_t32" style="position:absolute;margin-left:287.2pt;margin-top:7.9pt;width:36pt;height:0;z-index:251703296;visibility:visible;mso-wrap-style:square;mso-height-percent:0;mso-wrap-distance-left:9pt;mso-wrap-distance-top:0;mso-wrap-distance-right:9pt;mso-wrap-distance-bottom:0;mso-position-horizontal:absolute;mso-position-horizontal-relative:text;mso-position-vertical:absolute;mso-position-vertical-relative:text;mso-height-percent:0;mso-height-relative:margin" o:gfxdata="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" strokecolor="black [3200]" strokeweight="1.5pt">
+              <v:shape w14:anchorId="19CC5FC0" id="Straight Arrow Connector 45" o:spid="_x0000_s1026" type="#_x0000_t32" style="position:absolute;margin-left:287.2pt;margin-top:7.9pt;width:36pt;height:0;z-index:251703296;visibility:visible;mso-wrap-style:square;mso-height-percent:0;mso-wrap-distance-left:9pt;mso-wrap-distance-top:0;mso-wrap-distance-right:9pt;mso-wrap-distance-bottom:0;mso-position-horizontal:absolute;mso-position-horizontal-relative:text;mso-position-vertical:absolute;mso-position-vertical-relative:text;mso-height-percent:0;mso-height-relative:margin" o:gfxdata="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" strokecolor="black [3200]" strokeweight="1.5pt">
                 <v:stroke startarrowwidth="wide" endarrow="block" endarrowwidth="wide" joinstyle="miter"/>
               </v:shape>
             </w:pict>
@@ -6385,7 +6385,7 @@
           </mc:Choice>
           <mc:Fallback>
             <w:pict>
-              <v:shape w14:anchorId="7E752A87" id="Straight Arrow Connector 44" o:spid="_x0000_s1026" type="#_x0000_t32" style="position:absolute;margin-left:124.5pt;margin-top:11.2pt;width:36pt;height:0;z-index:251701248;visibility:visible;mso-wrap-style:square;mso-height-percent:0;mso-wrap-distance-left:9pt;mso-wrap-distance-top:0;mso-wrap-distance-right:9pt;mso-wrap-distance-bottom:0;mso-position-horizontal:absolute;mso-position-horizontal-relative:text;mso-position-vertical:absolute;mso-position-vertical-relative:text;mso-height-percent:0;mso-height-relative:margin" o:gfxdata="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" strokecolor="black [3200]" strokeweight="1.5pt">
+              <v:shape w14:anchorId="190C141D" id="Straight Arrow Connector 44" o:spid="_x0000_s1026" type="#_x0000_t32" style="position:absolute;margin-left:124.5pt;margin-top:11.2pt;width:36pt;height:0;z-index:251701248;visibility:visible;mso-wrap-style:square;mso-height-percent:0;mso-wrap-distance-left:9pt;mso-wrap-distance-top:0;mso-wrap-distance-right:9pt;mso-wrap-distance-bottom:0;mso-position-horizontal:absolute;mso-position-horizontal-relative:text;mso-position-vertical:absolute;mso-position-vertical-relative:text;mso-height-percent:0;mso-height-relative:margin" o:gfxdata="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" strokecolor="black [3200]" strokeweight="1.5pt">
                 <v:stroke startarrowwidth="wide" endarrow="block" endarrowwidth="wide" joinstyle="miter"/>
               </v:shape>
             </w:pict>
@@ -6522,7 +6522,7 @@
           </mc:Choice>
           <mc:Fallback>
             <w:pict>
-              <v:shape w14:anchorId="0635B860" id="Straight Arrow Connector 48" o:spid="_x0000_s1026" type="#_x0000_t32" style="position:absolute;margin-left:386.95pt;margin-top:5.45pt;width:.75pt;height:31.5pt;z-index:251706368;visibility:visible;mso-wrap-style:square;mso-wrap-distance-left:9pt;mso-wrap-distance-top:0;mso-wrap-distance-right:9pt;mso-wrap-distance-bottom:0;mso-position-horizontal:absolute;mso-position-horizontal-relative:text;mso-position-vertical:absolute;mso-position-vertical-relative:text" o:gfxdata="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" strokecolor="black [3200]" strokeweight="1.5pt">
+              <v:shape w14:anchorId="00EE4B28" id="Straight Arrow Connector 48" o:spid="_x0000_s1026" type="#_x0000_t32" style="position:absolute;margin-left:386.95pt;margin-top:5.45pt;width:.75pt;height:31.5pt;z-index:251706368;visibility:visible;mso-wrap-style:square;mso-wrap-distance-left:9pt;mso-wrap-distance-top:0;mso-wrap-distance-right:9pt;mso-wrap-distance-bottom:0;mso-position-horizontal:absolute;mso-position-horizontal-relative:text;mso-position-vertical:absolute;mso-position-vertical-relative:text" o:gfxdata="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" strokecolor="black [3200]" strokeweight="1.5pt">
                 <v:stroke endarrow="block" endarrowwidth="wide" joinstyle="miter"/>
               </v:shape>
             </w:pict>
@@ -6640,7 +6640,7 @@
           </mc:Choice>
           <mc:Fallback>
             <w:pict>
-              <v:rect w14:anchorId="4F56D1C0" id="Rectangle 41" o:spid="_x0000_s1026" style="position:absolute;margin-left:174.7pt;margin-top:11.75pt;width:100.5pt;height:91.5pt;z-index:-251620352;visibility:visible;mso-wrap-style:square;mso-width-percent:0;mso-height-percent:0;mso-wrap-distance-left:9pt;mso-wrap-distance-top:0;mso-wrap-distance-right:9pt;mso-wrap-distance-bottom:0;mso-position-horizontal:absolute;mso-position-horizontal-relative:text;mso-position-vertical:absolute;mso-position-vertical-relative:text;mso-width-percent:0;mso-height-percent:0;mso-width-relative:margin;mso-height-relative:margin;v-text-anchor:middle" o:gfxdata="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" fillcolor="#57d3ff" strokecolor="#1f4d78 [1604]" strokeweight="1pt"/>
+              <v:rect w14:anchorId="4BD60D4F" id="Rectangle 41" o:spid="_x0000_s1026" style="position:absolute;margin-left:174.7pt;margin-top:11.75pt;width:100.5pt;height:91.5pt;z-index:-251620352;visibility:visible;mso-wrap-style:square;mso-width-percent:0;mso-height-percent:0;mso-wrap-distance-left:9pt;mso-wrap-distance-top:0;mso-wrap-distance-right:9pt;mso-wrap-distance-bottom:0;mso-position-horizontal:absolute;mso-position-horizontal-relative:text;mso-position-vertical:absolute;mso-position-vertical-relative:text;mso-width-percent:0;mso-height-percent:0;mso-width-relative:margin;mso-height-relative:margin;v-text-anchor:middle" o:gfxdata="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" fillcolor="#57d3ff" strokecolor="#1f4d78 [1604]" strokeweight="1pt"/>
             </w:pict>
           </mc:Fallback>
         </mc:AlternateContent>
@@ -6740,7 +6740,7 @@
           </mc:Choice>
           <mc:Fallback>
             <w:pict>
-              <v:rect w14:anchorId="279D6E8D" id="Rectangle 40" o:spid="_x0000_s1026" style="position:absolute;margin-left:342.75pt;margin-top:.7pt;width:100.5pt;height:91.5pt;z-index:-251622400;visibility:visible;mso-wrap-style:square;mso-width-percent:0;mso-height-percent:0;mso-wrap-distance-left:9pt;mso-wrap-distance-top:0;mso-wrap-distance-right:9pt;mso-wrap-distance-bottom:0;mso-position-horizontal:absolute;mso-position-horizontal-relative:text;mso-position-vertical:absolute;mso-position-vertical-relative:text;mso-width-percent:0;mso-height-percent:0;mso-width-relative:margin;mso-height-relative:margin;v-text-anchor:middle" o:gfxdata="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" fillcolor="#57d3ff" strokecolor="#1f4d78 [1604]" strokeweight="1pt"/>
+              <v:rect w14:anchorId="13ED4708" id="Rectangle 40" o:spid="_x0000_s1026" style="position:absolute;margin-left:342.75pt;margin-top:.7pt;width:100.5pt;height:91.5pt;z-index:-251622400;visibility:visible;mso-wrap-style:square;mso-width-percent:0;mso-height-percent:0;mso-wrap-distance-left:9pt;mso-wrap-distance-top:0;mso-wrap-distance-right:9pt;mso-wrap-distance-bottom:0;mso-position-horizontal:absolute;mso-position-horizontal-relative:text;mso-position-vertical:absolute;mso-position-vertical-relative:text;mso-width-percent:0;mso-height-percent:0;mso-width-relative:margin;mso-height-relative:margin;v-text-anchor:middle" o:gfxdata="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" fillcolor="#57d3ff" strokecolor="#1f4d78 [1604]" strokeweight="1pt"/>
             </w:pict>
           </mc:Fallback>
         </mc:AlternateContent>
@@ -6841,7 +6841,7 @@
           </mc:Choice>
           <mc:Fallback>
             <w:pict>
-              <v:shape w14:anchorId="61011371" id="Straight Arrow Connector 51" o:spid="_x0000_s1026" type="#_x0000_t32" style="position:absolute;margin-left:290.2pt;margin-top:5.45pt;width:39.75pt;height:.75pt;flip:x;z-index:251707392;visibility:visible;mso-wrap-style:square;mso-wrap-distance-left:9pt;mso-wrap-distance-top:0;mso-wrap-distance-right:9pt;mso-wrap-distance-bottom:0;mso-position-horizontal:absolute;mso-position-horizontal-relative:text;mso-position-vertical:absolute;mso-position-vertical-relative:text" o:gfxdata="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" strokecolor="black [3200]" strokeweight="1.5pt">
+              <v:shape w14:anchorId="508D1BC3" id="Straight Arrow Connector 51" o:spid="_x0000_s1026" type="#_x0000_t32" style="position:absolute;margin-left:290.2pt;margin-top:5.45pt;width:39.75pt;height:.75pt;flip:x;z-index:251707392;visibility:visible;mso-wrap-style:square;mso-wrap-distance-left:9pt;mso-wrap-distance-top:0;mso-wrap-distance-right:9pt;mso-wrap-distance-bottom:0;mso-position-horizontal:absolute;mso-position-horizontal-relative:text;mso-position-vertical:absolute;mso-position-vertical-relative:text" o:gfxdata="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" strokecolor="black [3200]" strokeweight="1.5pt">
                 <v:stroke endarrow="block" endarrowwidth="wide" joinstyle="miter"/>
               </v:shape>
             </w:pict>
@@ -7512,7 +7512,7 @@
           </mc:Choice>
           <mc:Fallback>
             <w:pict>
-              <v:line w14:anchorId="26544B8A" id="Straight Connector 16" o:spid="_x0000_s1026" style="position:absolute;z-index:251668480;visibility:visible;mso-wrap-style:square;mso-wrap-distance-left:9pt;mso-wrap-distance-top:0;mso-wrap-distance-right:9pt;mso-wrap-distance-bottom:0;mso-position-horizontal:absolute;mso-position-horizontal-relative:margin;mso-position-vertical:absolute;mso-position-vertical-relative:text" from="0,0" to="147.75pt,0" o:gfxdata="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" strokecolor="black [3200]" strokeweight="1pt">
+              <v:line w14:anchorId="46169188" id="Straight Connector 16" o:spid="_x0000_s1026" style="position:absolute;z-index:251668480;visibility:visible;mso-wrap-style:square;mso-wrap-distance-left:9pt;mso-wrap-distance-top:0;mso-wrap-distance-right:9pt;mso-wrap-distance-bottom:0;mso-position-horizontal:absolute;mso-position-horizontal-relative:margin;mso-position-vertical:absolute;mso-position-vertical-relative:text" from="0,0" to="147.75pt,0" o:gfxdata="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" strokecolor="black [3200]" strokeweight="1pt">
                 <v:stroke joinstyle="miter"/>
                 <w10:wrap anchorx="margin"/>
               </v:line>
@@ -8428,7 +8428,15 @@
         <w:rPr>
           <w:rFonts w:ascii="Courier New" w:hAnsi="Courier New" w:cs="Courier New"/>
         </w:rPr>
-        <w:t>Create an architecture and train using the data (multiple time until satisfied parameters where fount for the benchmark)</w:t>
+        <w:t>Create an architecture and train using the data (multiple time u</w:t>
+      </w:r>
+      <w:bookmarkStart w:id="0" w:name="_GoBack"/>
+      <w:bookmarkEnd w:id="0"/>
+      <w:r>
+        <w:rPr>
+          <w:rFonts w:ascii="Courier New" w:hAnsi="Courier New" w:cs="Courier New"/>
+        </w:rPr>
+        <w:t>ntil satisfied parameters where fount for the benchmark)</w:t>
       </w:r>
     </w:p>
     <w:p>
@@ -8577,8 +8585,104 @@
           <w:rFonts w:ascii="Courier New" w:hAnsi="Courier New" w:cs="Courier New"/>
         </w:rPr>
       </w:pPr>
-      <w:bookmarkStart w:id="0" w:name="_GoBack"/>
-      <w:bookmarkEnd w:id="0"/>
+    </w:p>
+    <w:p>
+      <w:pPr>
+        <w:pStyle w:val="PlainText"/>
+        <w:rPr>
+          <w:rFonts w:ascii="Courier New" w:hAnsi="Courier New" w:cs="Courier New"/>
+        </w:rPr>
+      </w:pPr>
+      <w:r>
+        <w:rPr>
+          <w:rFonts w:ascii="Courier New" w:hAnsi="Courier New" w:cs="Courier New"/>
+        </w:rPr>
+        <w:t>### Improvement</w:t>
+      </w:r>
+    </w:p>
+    <w:p>
+      <w:pPr>
+        <w:pStyle w:val="PlainText"/>
+        <w:rPr>
+          <w:rFonts w:ascii="Courier New" w:hAnsi="Courier New" w:cs="Courier New"/>
+        </w:rPr>
+      </w:pPr>
+    </w:p>
+    <w:p>
+      <w:pPr>
+        <w:pStyle w:val="PlainText"/>
+        <w:rPr>
+          <w:rFonts w:ascii="Courier New" w:hAnsi="Courier New" w:cs="Courier New"/>
+        </w:rPr>
+      </w:pPr>
+      <w:r>
+        <w:rPr>
+          <w:rFonts w:ascii="Courier New" w:hAnsi="Courier New" w:cs="Courier New"/>
+        </w:rPr>
+        <w:t>One of the aspects in this model that can be improve are:</w:t>
+      </w:r>
+    </w:p>
+    <w:p>
+      <w:pPr>
+        <w:pStyle w:val="PlainText"/>
+        <w:numPr>
+          <w:ilvl w:val="0"/>
+          <w:numId w:val="12"/>
+        </w:numPr>
+        <w:rPr>
+          <w:rFonts w:ascii="Courier New" w:hAnsi="Courier New" w:cs="Courier New"/>
+        </w:rPr>
+      </w:pPr>
+      <w:r>
+        <w:rPr>
+          <w:rFonts w:ascii="Courier New" w:hAnsi="Courier New" w:cs="Courier New"/>
+        </w:rPr>
+        <w:t>To be able to recognize and predict probabilities for toxic comments in other languages as well</w:t>
+      </w:r>
+    </w:p>
+    <w:p>
+      <w:pPr>
+        <w:pStyle w:val="PlainText"/>
+        <w:numPr>
+          <w:ilvl w:val="0"/>
+          <w:numId w:val="12"/>
+        </w:numPr>
+        <w:rPr>
+          <w:rFonts w:ascii="Courier New" w:hAnsi="Courier New" w:cs="Courier New"/>
+        </w:rPr>
+      </w:pPr>
+      <w:r>
+        <w:rPr>
+          <w:rFonts w:ascii="Courier New" w:hAnsi="Courier New" w:cs="Courier New"/>
+        </w:rPr>
+        <w:t>This model can be used as pre trained model and be adjust to specific fields(healthcare, politics, science … ), by doing this it can yield higher accuracy</w:t>
+      </w:r>
+    </w:p>
+    <w:p>
+      <w:pPr>
+        <w:pStyle w:val="PlainText"/>
+        <w:numPr>
+          <w:ilvl w:val="0"/>
+          <w:numId w:val="12"/>
+        </w:numPr>
+        <w:rPr>
+          <w:rFonts w:ascii="Courier New" w:hAnsi="Courier New" w:cs="Courier New"/>
+        </w:rPr>
+      </w:pPr>
+      <w:r>
+        <w:rPr>
+          <w:rFonts w:ascii="Courier New" w:hAnsi="Courier New" w:cs="Courier New"/>
+        </w:rPr>
+        <w:t xml:space="preserve">Another improvement can be done if we train our model to read text from the images and then predicted toxicity because toxic comments can be in the form of images as well.  </w:t>
+      </w:r>
+    </w:p>
+    <w:p>
+      <w:pPr>
+        <w:pStyle w:val="PlainText"/>
+        <w:rPr>
+          <w:rFonts w:ascii="Courier New" w:hAnsi="Courier New" w:cs="Courier New"/>
+        </w:rPr>
+      </w:pPr>
     </w:p>
     <w:p>
       <w:pPr>

</xml_diff>

<commit_message>
Add justification in the report
</commit_message>
<xml_diff>
--- a/capstone_report.docx
+++ b/capstone_report.docx
@@ -191,7 +191,7 @@
         <w:rPr>
           <w:rFonts w:ascii="Courier New" w:hAnsi="Courier New" w:cs="Courier New"/>
         </w:rPr>
-        <w:t xml:space="preserve"> This project comes from the problem that abusive language, threats, and harassment can poison online conversations and as a result make it difficult to share your thoughts online about the things you care about. The threat of </w:t>
+        <w:t xml:space="preserve"> This project comes from the problem that abusive language, threats, and harassment can poison online conversations and as a result, make it difficult to share your thoughts online about the things you care about. The threat of </w:t>
       </w:r>
       <w:r>
         <w:rPr>
@@ -203,7 +203,13 @@
         <w:rPr>
           <w:rFonts w:ascii="Courier New" w:hAnsi="Courier New" w:cs="Courier New"/>
         </w:rPr>
-        <w:t>abuse and harassment results on many people stop to express themselves and give up seeking different opinions. Ac</w:t>
+        <w:t xml:space="preserve">abuse and harassment </w:t>
+      </w:r>
+      <w:r>
+        <w:rPr>
+          <w:rFonts w:ascii="Courier New" w:hAnsi="Courier New" w:cs="Courier New"/>
+        </w:rPr>
+        <w:t>results on many people stop to express themselves and give up seeking different opinions. Ac</w:t>
       </w:r>
       <w:r>
         <w:rPr>
@@ -228,7 +234,13 @@
         <w:rPr>
           <w:rFonts w:ascii="Courier New" w:hAnsi="Courier New" w:cs="Courier New"/>
         </w:rPr>
-        <w:t>, 27% of American internet users chose not to post something online after seeing someone being harassed. Toxic language makes it hard to discuss important issues.</w:t>
+        <w:t>, 27% of American internet users chose not to post something online after seeing someone being harassed. Toxic language makes it hard</w:t>
+      </w:r>
+      <w:r>
+        <w:rPr>
+          <w:rFonts w:ascii="Courier New" w:hAnsi="Courier New" w:cs="Courier New"/>
+        </w:rPr>
+        <w:t xml:space="preserve"> to discuss important issues.</w:t>
       </w:r>
     </w:p>
     <w:p>
@@ -280,13 +292,19 @@
         <w:rPr>
           <w:rFonts w:ascii="Courier New" w:hAnsi="Courier New" w:cs="Courier New"/>
         </w:rPr>
-        <w:t xml:space="preserve"> and Google are working on tools to help improve online conversation. Their research aims to help increase participation, quality and empathy in online discussions. One area of focus is the study of negative online behaviors, like toxic comments (i.e. comments that are rude, disrespectful, or otherwise are likely to make participant to live the conversation). </w:t>
-      </w:r>
-      <w:r>
-        <w:rPr>
-          <w:rFonts w:ascii="Courier New" w:hAnsi="Courier New" w:cs="Courier New"/>
-        </w:rPr>
-        <w:t>One of approaches to solve this problem involves people facilitating discussions, but this is time consuming and requires a large workfor</w:t>
+        <w:t xml:space="preserve"> and Google are working on tools to help improve online conversation. Their research aims to help increase participation, quality, and empathy in online discus</w:t>
+      </w:r>
+      <w:r>
+        <w:rPr>
+          <w:rFonts w:ascii="Courier New" w:hAnsi="Courier New" w:cs="Courier New"/>
+        </w:rPr>
+        <w:t xml:space="preserve">sions. One area of focus is the study of negative online behaviors, like toxic comments (i.e. comments that are rude, disrespectful, or otherwise are likely to make participant to live the conversation). </w:t>
+      </w:r>
+      <w:r>
+        <w:rPr>
+          <w:rFonts w:ascii="Courier New" w:hAnsi="Courier New" w:cs="Courier New"/>
+        </w:rPr>
+        <w:t>One of the approaches to solving this problem involves people facilitating discussions, but this is time-consuming and requires a large workfor</w:t>
       </w:r>
       <w:r>
         <w:rPr>
@@ -332,7 +350,7 @@
         <mc:AlternateContent>
           <mc:Choice Requires="wps">
             <w:drawing>
-              <wp:anchor distT="0" distB="0" distL="114300" distR="114300" simplePos="0" relativeHeight="251659264" behindDoc="0" locked="0" layoutInCell="1" allowOverlap="1">
+              <wp:anchor distT="0" distB="0" distL="114300" distR="114300" simplePos="0" relativeHeight="251658240" behindDoc="0" locked="0" layoutInCell="1" allowOverlap="1">
                 <wp:simplePos x="0" y="0"/>
                 <wp:positionH relativeFrom="column">
                   <wp:posOffset>8889</wp:posOffset>
@@ -379,9 +397,9 @@
               </wp:anchor>
             </w:drawing>
           </mc:Choice>
-          <mc:Fallback>
+          <mc:Fallback xmlns:cx5="http://schemas.microsoft.com/office/drawing/2016/5/11/chartex" xmlns:cx4="http://schemas.microsoft.com/office/drawing/2016/5/10/chartex" xmlns:cx3="http://schemas.microsoft.com/office/drawing/2016/5/9/chartex" xmlns:cx2="http://schemas.microsoft.com/office/drawing/2015/10/21/chartex" xmlns:cx1="http://schemas.microsoft.com/office/drawing/2015/9/8/chartex" xmlns:cx="http://schemas.microsoft.com/office/drawing/2014/chartex">
             <w:pict>
-              <v:line w14:anchorId="3947721C" id="Straight Connector 1" o:spid="_x0000_s1026" style="position:absolute;z-index:251659264;visibility:visible;mso-wrap-style:square;mso-wrap-distance-left:9pt;mso-wrap-distance-top:0;mso-wrap-distance-right:9pt;mso-wrap-distance-bottom:0;mso-position-horizontal:absolute;mso-position-horizontal-relative:text;mso-position-vertical:absolute;mso-position-vertical-relative:text" from=".7pt,3.05pt" to="148.45pt,3.05pt" o:gfxdata="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" strokecolor="black [3200]" strokeweight="1pt">
+              <v:line id="Straight Connector 1" o:spid="_x0000_s1025" style="mso-wrap-distance-bottom:0;mso-wrap-distance-left:9pt;mso-wrap-distance-right:9pt;mso-wrap-distance-top:0;mso-wrap-style:square;position:absolute;visibility:visible;z-index:251659264" from="0.7pt,3.05pt" to="148.45pt,3.05pt" strokecolor="black" strokeweight="1pt">
                 <v:stroke joinstyle="miter"/>
               </v:line>
             </w:pict>
@@ -421,7 +439,14 @@
             <w:rStyle w:val="Hyperlink"/>
             <w:rFonts w:ascii="Courier New" w:hAnsi="Courier New" w:cs="Courier New"/>
           </w:rPr>
-          <w:t>http://www.pewinternet.org/2017/07/11/online-harassment-2017/</w:t>
+          <w:t>http://www.pewinternet.or</w:t>
+        </w:r>
+        <w:r>
+          <w:rPr>
+            <w:rStyle w:val="Hyperlink"/>
+            <w:rFonts w:ascii="Courier New" w:hAnsi="Courier New" w:cs="Courier New"/>
+          </w:rPr>
+          <w:t>g/2017/07/11/online-harassment-2017/</w:t>
         </w:r>
       </w:hyperlink>
     </w:p>
@@ -740,7 +765,7 @@
         <w:rPr>
           <w:rFonts w:ascii="Courier New" w:hAnsi="Courier New" w:cs="Courier New"/>
         </w:rPr>
-        <w:t>For this we will use</w:t>
+        <w:t>For this, we will use</w:t>
       </w:r>
       <w:r>
         <w:rPr>
@@ -765,7 +790,7 @@
         <w:rPr>
           <w:rFonts w:ascii="Courier New" w:hAnsi="Courier New" w:cs="Courier New"/>
         </w:rPr>
-        <w:t>. It is a public dataset of comments from Wikipedia’s talk page edits. Dataset contains large number of Wikipedia comments whit the id which have been labeled by 6 toxicity sub-types (reasons why something might be considered toxic). The labeled annotations are based on asking 5000 crowd-workers to rate Wikipedia comments according to their toxicity (likely to make others leave the conversation).</w:t>
+        <w:t>. It is a public dataset of comments from Wikipedia's talk page edits. The dataset contains a large number of Wikipedia comments whit the id which has been labeled by 6 toxicity sub-types (reasons why something might be considered toxic). The labeled annotations are based on asking 5000 crowd-workers to rate Wikipedia comments according to their toxicity (likely to make others leave the conversation).</w:t>
       </w:r>
     </w:p>
     <w:p>
@@ -799,7 +824,7 @@
         <mc:AlternateContent>
           <mc:Choice Requires="wps">
             <w:drawing>
-              <wp:anchor distT="0" distB="0" distL="114300" distR="114300" simplePos="0" relativeHeight="251661312" behindDoc="0" locked="0" layoutInCell="1" allowOverlap="1" wp14:anchorId="49A74A9C" wp14:editId="31E62C19">
+              <wp:anchor distT="0" distB="0" distL="114300" distR="114300" simplePos="0" relativeHeight="251660288" behindDoc="0" locked="0" layoutInCell="1" allowOverlap="1">
                 <wp:simplePos x="0" y="0"/>
                 <wp:positionH relativeFrom="column">
                   <wp:posOffset>0</wp:posOffset>
@@ -846,9 +871,9 @@
               </wp:anchor>
             </w:drawing>
           </mc:Choice>
-          <mc:Fallback>
+          <mc:Fallback xmlns:cx5="http://schemas.microsoft.com/office/drawing/2016/5/11/chartex" xmlns:cx4="http://schemas.microsoft.com/office/drawing/2016/5/10/chartex" xmlns:cx3="http://schemas.microsoft.com/office/drawing/2016/5/9/chartex" xmlns:cx2="http://schemas.microsoft.com/office/drawing/2015/10/21/chartex" xmlns:cx1="http://schemas.microsoft.com/office/drawing/2015/9/8/chartex" xmlns:cx="http://schemas.microsoft.com/office/drawing/2014/chartex">
             <w:pict>
-              <v:line w14:anchorId="2F0164FE" id="Straight Connector 2" o:spid="_x0000_s1026" style="position:absolute;z-index:251661312;visibility:visible;mso-wrap-style:square;mso-wrap-distance-left:9pt;mso-wrap-distance-top:0;mso-wrap-distance-right:9pt;mso-wrap-distance-bottom:0;mso-position-horizontal:absolute;mso-position-horizontal-relative:text;mso-position-vertical:absolute;mso-position-vertical-relative:text" from="0,0" to="147.75pt,0" o:gfxdata="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" strokecolor="black [3200]" strokeweight="1pt">
+              <v:line id="Straight Connector 2" o:spid="_x0000_s1026" style="mso-wrap-distance-bottom:0;mso-wrap-distance-left:9pt;mso-wrap-distance-right:9pt;mso-wrap-distance-top:0;mso-wrap-style:square;position:absolute;visibility:visible;z-index:251661312" from="0,0" to="147.75pt,0" strokecolor="black" strokeweight="1pt">
                 <v:stroke joinstyle="miter"/>
               </v:line>
             </w:pict>
@@ -961,7 +986,13 @@
         <w:rPr>
           <w:rFonts w:ascii="Courier New" w:hAnsi="Courier New" w:cs="Courier New"/>
         </w:rPr>
-        <w:t xml:space="preserve">area under receiver operating characteristic curve). ROC is a set of {tp rate, fp rate} where tp is the true positive rate (positives correctly classified divided by total positives) and fp is true negative rate (negatives </w:t>
+        <w:t>area under the receiver opera</w:t>
+      </w:r>
+      <w:r>
+        <w:rPr>
+          <w:rFonts w:ascii="Courier New" w:hAnsi="Courier New" w:cs="Courier New"/>
+        </w:rPr>
+        <w:t xml:space="preserve">ting characteristic curve). ROC is a set of {tp rate, fp rate} where tp is the true positive rate (positives correctly classified divided by total positives) and fp is the true negative rate (negatives </w:t>
       </w:r>
       <w:r>
         <w:rPr>
@@ -989,27 +1020,24 @@
         </w:rPr>
       </w:pPr>
       <w:r>
-        <w:t xml:space="preserve">                      True class</w:t>
-      </w:r>
-    </w:p>
-    <w:p>
-      <w:pPr>
-        <w:pStyle w:val="PlainText"/>
-        <w:rPr>
-          <w:rFonts w:ascii="Courier New" w:hAnsi="Courier New" w:cs="Courier New"/>
-        </w:rPr>
-      </w:pPr>
-      <w:r>
-        <w:rPr>
-          <w:rFonts w:ascii="Courier New" w:hAnsi="Courier New" w:cs="Courier New"/>
-        </w:rPr>
-        <w:t xml:space="preserve">                 </w:t>
-      </w:r>
-      <w:r>
-        <w:rPr>
-          <w:rFonts w:ascii="Courier New" w:hAnsi="Courier New" w:cs="Courier New"/>
-        </w:rPr>
         <w:t xml:space="preserve"> </w:t>
+      </w:r>
+      <w:r>
+        <w:t xml:space="preserve">                     True class</w:t>
+      </w:r>
+    </w:p>
+    <w:p>
+      <w:pPr>
+        <w:pStyle w:val="PlainText"/>
+        <w:rPr>
+          <w:rFonts w:ascii="Courier New" w:hAnsi="Courier New" w:cs="Courier New"/>
+        </w:rPr>
+      </w:pPr>
+      <w:r>
+        <w:rPr>
+          <w:rFonts w:ascii="Courier New" w:hAnsi="Courier New" w:cs="Courier New"/>
+        </w:rPr>
+        <w:t xml:space="preserve">                  </w:t>
       </w:r>
       <w:r>
         <w:rPr>
@@ -1036,13 +1064,7 @@
         <w:rPr>
           <w:rFonts w:ascii="Courier New" w:hAnsi="Courier New" w:cs="Courier New"/>
         </w:rPr>
-        <w:t xml:space="preserve">     </w:t>
-      </w:r>
-      <w:r>
-        <w:rPr>
-          <w:rFonts w:ascii="Courier New" w:hAnsi="Courier New" w:cs="Courier New"/>
-        </w:rPr>
-        <w:t xml:space="preserve">    </w:t>
+        <w:t xml:space="preserve">         </w:t>
       </w:r>
       <w:r>
         <w:rPr>
@@ -1057,13 +1079,7 @@
         <w:rPr>
           <w:rFonts w:ascii="Courier New" w:hAnsi="Courier New" w:cs="Courier New"/>
         </w:rPr>
-        <w:t xml:space="preserve">  </w:t>
-      </w:r>
-      <w:r>
-        <w:rPr>
-          <w:rFonts w:ascii="Courier New" w:hAnsi="Courier New" w:cs="Courier New"/>
-        </w:rPr>
-        <w:t xml:space="preserve">                                           </w:t>
+        <w:t xml:space="preserve">                                             </w:t>
       </w:r>
     </w:p>
     <w:tbl>
@@ -1539,7 +1555,13 @@
         <w:rPr>
           <w:rFonts w:ascii="Courier New" w:hAnsi="Courier New" w:cs="Courier New"/>
         </w:rPr>
-        <w:t xml:space="preserve"> Because we have multiclass classification with 6 classes the ROC</w:t>
+        <w:t xml:space="preserve"> Because we have multi</w:t>
+      </w:r>
+      <w:r>
+        <w:rPr>
+          <w:rFonts w:ascii="Courier New" w:hAnsi="Courier New" w:cs="Courier New"/>
+        </w:rPr>
+        <w:t>class classification with 6 classes the ROC</w:t>
       </w:r>
       <w:r>
         <w:rPr>
@@ -1574,7 +1596,7 @@
           <w:noProof/>
         </w:rPr>
         <w:drawing>
-          <wp:anchor distT="0" distB="0" distL="114300" distR="114300" simplePos="0" relativeHeight="251664384" behindDoc="1" locked="0" layoutInCell="1" allowOverlap="1" wp14:anchorId="650A8790" wp14:editId="5FFF80A5">
+          <wp:anchor distT="0" distB="0" distL="114300" distR="114300" simplePos="0" relativeHeight="251664384" behindDoc="1" locked="0" layoutInCell="1" allowOverlap="1">
             <wp:simplePos x="0" y="0"/>
             <wp:positionH relativeFrom="column">
               <wp:posOffset>1066165</wp:posOffset>
@@ -1593,12 +1615,12 @@
               <a:graphicData uri="http://schemas.openxmlformats.org/drawingml/2006/picture">
                 <pic:pic xmlns:pic="http://schemas.openxmlformats.org/drawingml/2006/picture">
                   <pic:nvPicPr>
-                    <pic:cNvPr id="0" name="Picture 3" descr="Image result for roc_auc_score multiclass"/>
+                    <pic:cNvPr id="219669863" name="Picture 3" descr="Image result for roc_auc_score multiclass"/>
                     <pic:cNvPicPr>
                       <a:picLocks noChangeAspect="1" noChangeArrowheads="1"/>
                     </pic:cNvPicPr>
                   </pic:nvPicPr>
-                  <pic:blipFill rotWithShape="1">
+                  <pic:blipFill>
                     <a:blip r:embed="rId9">
                       <a:extLst>
                         <a:ext uri="{28A0092B-C50C-407E-A947-70E740481C1C}">
@@ -1607,7 +1629,9 @@
                       </a:extLst>
                     </a:blip>
                     <a:srcRect t="9028"/>
-                    <a:stretch/>
+                    <a:stretch>
+                      <a:fillRect/>
+                    </a:stretch>
                   </pic:blipFill>
                   <pic:spPr bwMode="auto">
                     <a:xfrm>
@@ -1755,7 +1779,7 @@
         <w:rPr>
           <w:rFonts w:ascii="Courier New" w:hAnsi="Courier New" w:cs="Courier New"/>
         </w:rPr>
-        <w:t xml:space="preserve">We want to have higher rate </w:t>
+        <w:t xml:space="preserve">We want to have a higher rate </w:t>
       </w:r>
       <w:r>
         <w:rPr>
@@ -1767,13 +1791,7 @@
         <w:rPr>
           <w:rFonts w:ascii="Courier New" w:hAnsi="Courier New" w:cs="Courier New"/>
         </w:rPr>
-        <w:t xml:space="preserve"> toxic comments and lower rate assigning nontoxic comments as toxic. That’s why we</w:t>
-      </w:r>
-      <w:r>
-        <w:rPr>
-          <w:rFonts w:ascii="Courier New" w:hAnsi="Courier New" w:cs="Courier New"/>
-        </w:rPr>
-        <w:t xml:space="preserve"> </w:t>
+        <w:t xml:space="preserve"> toxic comments and lower rate assigning nontoxic comments as toxic. That’s why we </w:t>
       </w:r>
       <w:r>
         <w:rPr>
@@ -1797,7 +1815,7 @@
         <w:rPr>
           <w:rFonts w:ascii="Courier New" w:hAnsi="Courier New" w:cs="Courier New"/>
         </w:rPr>
-        <w:t xml:space="preserve"> shows </w:t>
+        <w:t xml:space="preserve"> show </w:t>
       </w:r>
       <w:r>
         <w:rPr>
@@ -1915,7 +1933,7 @@
         <mc:AlternateContent>
           <mc:Choice Requires="wps">
             <w:drawing>
-              <wp:anchor distT="0" distB="0" distL="114300" distR="114300" simplePos="0" relativeHeight="251663360" behindDoc="0" locked="0" layoutInCell="1" allowOverlap="1" wp14:anchorId="4F122F78" wp14:editId="07B3ECA2">
+              <wp:anchor distT="0" distB="0" distL="114300" distR="114300" simplePos="0" relativeHeight="251662336" behindDoc="0" locked="0" layoutInCell="1" allowOverlap="1">
                 <wp:simplePos x="0" y="0"/>
                 <wp:positionH relativeFrom="column">
                   <wp:posOffset>0</wp:posOffset>
@@ -1962,9 +1980,9 @@
               </wp:anchor>
             </w:drawing>
           </mc:Choice>
-          <mc:Fallback>
+          <mc:Fallback xmlns:cx5="http://schemas.microsoft.com/office/drawing/2016/5/11/chartex" xmlns:cx4="http://schemas.microsoft.com/office/drawing/2016/5/10/chartex" xmlns:cx3="http://schemas.microsoft.com/office/drawing/2016/5/9/chartex" xmlns:cx2="http://schemas.microsoft.com/office/drawing/2015/10/21/chartex" xmlns:cx1="http://schemas.microsoft.com/office/drawing/2015/9/8/chartex" xmlns:cx="http://schemas.microsoft.com/office/drawing/2014/chartex">
             <w:pict>
-              <v:line w14:anchorId="755F4690" id="Straight Connector 3" o:spid="_x0000_s1026" style="position:absolute;z-index:251663360;visibility:visible;mso-wrap-style:square;mso-wrap-distance-left:9pt;mso-wrap-distance-top:0;mso-wrap-distance-right:9pt;mso-wrap-distance-bottom:0;mso-position-horizontal:absolute;mso-position-horizontal-relative:text;mso-position-vertical:absolute;mso-position-vertical-relative:text" from="0,-.05pt" to="147.75pt,-.05pt" o:gfxdata="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" strokecolor="black [3200]" strokeweight="1pt">
+              <v:line id="Straight Connector 3" o:spid="_x0000_s1027" style="mso-wrap-distance-bottom:0;mso-wrap-distance-left:9pt;mso-wrap-distance-right:9pt;mso-wrap-distance-top:0;mso-wrap-style:square;position:absolute;visibility:visible;z-index:251663360" from="0,-0.05pt" to="147.75pt,-0.05pt" strokecolor="black" strokeweight="1pt">
                 <v:stroke joinstyle="miter"/>
               </v:line>
             </w:pict>
@@ -2043,17 +2061,25 @@
           <w:sz w:val="24"/>
           <w:szCs w:val="24"/>
         </w:rPr>
-        <w:t>## II. Analysis</w:t>
-      </w:r>
-    </w:p>
-    <w:p>
-      <w:pPr>
-        <w:pStyle w:val="PlainText"/>
+        <w:t xml:space="preserve">## II. </w:t>
+      </w:r>
+      <w:r>
         <w:rPr>
           <w:rFonts w:ascii="Courier New" w:hAnsi="Courier New" w:cs="Courier New"/>
           <w:sz w:val="24"/>
           <w:szCs w:val="24"/>
         </w:rPr>
+        <w:t>Analysis</w:t>
+      </w:r>
+    </w:p>
+    <w:p>
+      <w:pPr>
+        <w:pStyle w:val="PlainText"/>
+        <w:rPr>
+          <w:rFonts w:ascii="Courier New" w:hAnsi="Courier New" w:cs="Courier New"/>
+          <w:sz w:val="24"/>
+          <w:szCs w:val="24"/>
+        </w:rPr>
       </w:pPr>
     </w:p>
     <w:p>
@@ -2156,7 +2182,7 @@
           <w:noProof/>
         </w:rPr>
         <w:drawing>
-          <wp:inline distT="0" distB="0" distL="0" distR="0" wp14:anchorId="55078707" wp14:editId="1CD3EEE9">
+          <wp:inline distT="0" distB="0" distL="0" distR="0">
             <wp:extent cx="6524625" cy="2356400"/>
             <wp:effectExtent l="0" t="0" r="0" b="6350"/>
             <wp:docPr id="11" name="Picture 11"/>
@@ -2167,13 +2193,15 @@
               <a:graphicData uri="http://schemas.openxmlformats.org/drawingml/2006/picture">
                 <pic:pic xmlns:pic="http://schemas.openxmlformats.org/drawingml/2006/picture">
                   <pic:nvPicPr>
-                    <pic:cNvPr id="1" name=""/>
+                    <pic:cNvPr id="1353140997" name=""/>
                     <pic:cNvPicPr/>
                   </pic:nvPicPr>
-                  <pic:blipFill rotWithShape="1">
+                  <pic:blipFill>
                     <a:blip r:embed="rId11"/>
                     <a:srcRect l="11025" t="30076" r="8991" b="18544"/>
-                    <a:stretch/>
+                    <a:stretch>
+                      <a:fillRect/>
+                    </a:stretch>
                   </pic:blipFill>
                   <pic:spPr bwMode="auto">
                     <a:xfrm>
@@ -2234,7 +2262,7 @@
           <w:sz w:val="22"/>
           <w:szCs w:val="22"/>
         </w:rPr>
-        <w:t>So our data c</w:t>
+        <w:t>So our data consist of id</w:t>
       </w:r>
       <w:r>
         <w:rPr>
@@ -2242,7 +2270,7 @@
           <w:sz w:val="22"/>
           <w:szCs w:val="22"/>
         </w:rPr>
-        <w:t>onsist</w:t>
+        <w:t xml:space="preserve"> column, </w:t>
       </w:r>
       <w:r>
         <w:rPr>
@@ -2250,7 +2278,7 @@
           <w:sz w:val="22"/>
           <w:szCs w:val="22"/>
         </w:rPr>
-        <w:t xml:space="preserve"> of id</w:t>
+        <w:t>which we don’t need and will get rid of later</w:t>
       </w:r>
       <w:r>
         <w:rPr>
@@ -2258,7 +2286,7 @@
           <w:sz w:val="22"/>
           <w:szCs w:val="22"/>
         </w:rPr>
-        <w:t xml:space="preserve"> column, </w:t>
+        <w:t>, comment_text column, which is our training data, and 6 columns for toxicity type</w:t>
       </w:r>
       <w:r>
         <w:rPr>
@@ -2266,7 +2294,7 @@
           <w:sz w:val="22"/>
           <w:szCs w:val="22"/>
         </w:rPr>
-        <w:t>which we don’t need and will get rid of later</w:t>
+        <w:t>s and</w:t>
       </w:r>
       <w:r>
         <w:rPr>
@@ -2274,7 +2302,7 @@
           <w:sz w:val="22"/>
           <w:szCs w:val="22"/>
         </w:rPr>
-        <w:t>, comment_text column, which is our training data, and 6 columns for toxicity type</w:t>
+        <w:t xml:space="preserve"> these will be our labels. From the labels columns, we can see that one comment can be assigned to the several toxicity types </w:t>
       </w:r>
       <w:r>
         <w:rPr>
@@ -2282,87 +2310,79 @@
           <w:sz w:val="22"/>
           <w:szCs w:val="22"/>
         </w:rPr>
-        <w:t>s and</w:t>
-      </w:r>
-      <w:r>
+        <w:t>or any type at all.</w:t>
+      </w:r>
+    </w:p>
+    <w:p>
+      <w:pPr>
+        <w:pStyle w:val="PlainText"/>
         <w:rPr>
           <w:rFonts w:ascii="Courier New" w:hAnsi="Courier New" w:cs="Courier New"/>
           <w:sz w:val="22"/>
           <w:szCs w:val="22"/>
         </w:rPr>
-        <w:t xml:space="preserve"> these will be our labels. From the labels columns we can see that one comment can be assigned to the several toxicity types </w:t>
-      </w:r>
-      <w:r>
+      </w:pPr>
+    </w:p>
+    <w:p>
+      <w:pPr>
+        <w:pStyle w:val="PlainText"/>
         <w:rPr>
           <w:rFonts w:ascii="Courier New" w:hAnsi="Courier New" w:cs="Courier New"/>
           <w:sz w:val="22"/>
           <w:szCs w:val="22"/>
         </w:rPr>
-        <w:t>or any type at all.</w:t>
-      </w:r>
-    </w:p>
-    <w:p>
-      <w:pPr>
-        <w:pStyle w:val="PlainText"/>
+      </w:pPr>
+      <w:r>
         <w:rPr>
           <w:rFonts w:ascii="Courier New" w:hAnsi="Courier New" w:cs="Courier New"/>
           <w:sz w:val="22"/>
           <w:szCs w:val="22"/>
         </w:rPr>
-      </w:pPr>
-    </w:p>
-    <w:p>
-      <w:pPr>
-        <w:pStyle w:val="PlainText"/>
+        <w:t>In the next step, we will have a look at the shape of our data and check if there are empty entries (rows wit</w:t>
+      </w:r>
+      <w:r>
         <w:rPr>
           <w:rFonts w:ascii="Courier New" w:hAnsi="Courier New" w:cs="Courier New"/>
           <w:sz w:val="22"/>
           <w:szCs w:val="22"/>
         </w:rPr>
-      </w:pPr>
-      <w:r>
+        <w:t>h no information).</w:t>
+      </w:r>
+    </w:p>
+    <w:p>
+      <w:pPr>
+        <w:pStyle w:val="PlainText"/>
         <w:rPr>
           <w:rFonts w:ascii="Courier New" w:hAnsi="Courier New" w:cs="Courier New"/>
           <w:sz w:val="22"/>
           <w:szCs w:val="22"/>
         </w:rPr>
-        <w:t>In the next step we will have a look at shape of our data and check if there are empty entries (rows with no information).</w:t>
-      </w:r>
-    </w:p>
-    <w:p>
-      <w:pPr>
-        <w:pStyle w:val="PlainText"/>
+      </w:pPr>
+      <w:r>
         <w:rPr>
           <w:rFonts w:ascii="Courier New" w:hAnsi="Courier New" w:cs="Courier New"/>
           <w:sz w:val="22"/>
           <w:szCs w:val="22"/>
         </w:rPr>
-      </w:pPr>
+        <w:t>So as we can see from the image below the</w:t>
+      </w:r>
       <w:r>
         <w:rPr>
           <w:rFonts w:ascii="Courier New" w:hAnsi="Courier New" w:cs="Courier New"/>
           <w:sz w:val="22"/>
           <w:szCs w:val="22"/>
         </w:rPr>
-        <w:t>So as we can see from the image below the</w:t>
-      </w:r>
-      <w:r>
+        <w:t>re are 159571 rows with no missing values.</w:t>
+      </w:r>
+    </w:p>
+    <w:p>
+      <w:pPr>
+        <w:pStyle w:val="PlainText"/>
         <w:rPr>
           <w:rFonts w:ascii="Courier New" w:hAnsi="Courier New" w:cs="Courier New"/>
           <w:sz w:val="22"/>
           <w:szCs w:val="22"/>
         </w:rPr>
-        <w:t>re are 159571 rows with no missing values.</w:t>
-      </w:r>
-    </w:p>
-    <w:p>
-      <w:pPr>
-        <w:pStyle w:val="PlainText"/>
-        <w:rPr>
-          <w:rFonts w:ascii="Courier New" w:hAnsi="Courier New" w:cs="Courier New"/>
-          <w:sz w:val="22"/>
-          <w:szCs w:val="22"/>
-        </w:rPr>
       </w:pPr>
     </w:p>
     <w:p>
@@ -2385,7 +2405,7 @@
           <w:noProof/>
         </w:rPr>
         <w:drawing>
-          <wp:inline distT="0" distB="0" distL="0" distR="0" wp14:anchorId="615C4126" wp14:editId="2B3C3DB3">
+          <wp:inline distT="0" distB="0" distL="0" distR="0">
             <wp:extent cx="6650666" cy="1885950"/>
             <wp:effectExtent l="0" t="0" r="0" b="0"/>
             <wp:docPr id="10" name="Picture 10"/>
@@ -2396,13 +2416,15 @@
               <a:graphicData uri="http://schemas.openxmlformats.org/drawingml/2006/picture">
                 <pic:pic xmlns:pic="http://schemas.openxmlformats.org/drawingml/2006/picture">
                   <pic:nvPicPr>
-                    <pic:cNvPr id="1" name=""/>
+                    <pic:cNvPr id="1556612462" name=""/>
                     <pic:cNvPicPr/>
                   </pic:nvPicPr>
-                  <pic:blipFill rotWithShape="1">
+                  <pic:blipFill>
                     <a:blip r:embed="rId12"/>
                     <a:srcRect l="10224" t="43904" r="8794" b="5835"/>
-                    <a:stretch/>
+                    <a:stretch>
+                      <a:fillRect/>
+                    </a:stretch>
                   </pic:blipFill>
                   <pic:spPr bwMode="auto">
                     <a:xfrm>
@@ -2493,7 +2515,13 @@
         <w:rPr>
           <w:rFonts w:ascii="Courier New" w:hAnsi="Courier New" w:cs="Courier New"/>
         </w:rPr>
-        <w:t xml:space="preserve">To visualize data distribution first we will add new column for not toxic comments. This column will be one when all the other label columns are zero and zero otherwise. Now let’s have a look to a comments distribution </w:t>
+        <w:t>To visualize data distribution first we will add a new column for not toxic comments. This column will be one when</w:t>
+      </w:r>
+      <w:r>
+        <w:rPr>
+          <w:rFonts w:ascii="Courier New" w:hAnsi="Courier New" w:cs="Courier New"/>
+        </w:rPr>
+        <w:t xml:space="preserve"> all the other label columns are zero and zero otherwise. Now let's have a look at comments distribution</w:t>
       </w:r>
     </w:p>
     <w:p>
@@ -2530,7 +2558,7 @@
           <w:noProof/>
         </w:rPr>
         <w:drawing>
-          <wp:inline distT="0" distB="0" distL="0" distR="0" wp14:anchorId="56C3D215" wp14:editId="74A57A68">
+          <wp:inline distT="0" distB="0" distL="0" distR="0">
             <wp:extent cx="5743575" cy="2811145"/>
             <wp:effectExtent l="0" t="0" r="9525" b="8255"/>
             <wp:docPr id="13" name="Picture 13"/>
@@ -2541,13 +2569,15 @@
               <a:graphicData uri="http://schemas.openxmlformats.org/drawingml/2006/picture">
                 <pic:pic xmlns:pic="http://schemas.openxmlformats.org/drawingml/2006/picture">
                   <pic:nvPicPr>
-                    <pic:cNvPr id="1" name=""/>
+                    <pic:cNvPr id="982143145" name=""/>
                     <pic:cNvPicPr/>
                   </pic:nvPicPr>
-                  <pic:blipFill rotWithShape="1">
+                  <pic:blipFill>
                     <a:blip r:embed="rId13"/>
                     <a:srcRect l="19325" t="33507" r="11000" b="5835"/>
-                    <a:stretch/>
+                    <a:stretch>
+                      <a:fillRect/>
+                    </a:stretch>
                   </pic:blipFill>
                   <pic:spPr bwMode="auto">
                     <a:xfrm>
@@ -2624,7 +2654,13 @@
         <w:rPr>
           <w:rFonts w:ascii="Courier New" w:hAnsi="Courier New" w:cs="Courier New"/>
         </w:rPr>
-        <w:t>ost of toxic comments are of type toxic that’s because other type of toxic comments (like severe_toxic) can also be type of toxic.</w:t>
+        <w:t>ost of the toxic comments are of type</w:t>
+      </w:r>
+      <w:r>
+        <w:rPr>
+          <w:rFonts w:ascii="Courier New" w:hAnsi="Courier New" w:cs="Courier New"/>
+        </w:rPr>
+        <w:t xml:space="preserve"> toxic that's because other types of toxic comments (like severe_toxic) can also be the type of toxic.</w:t>
       </w:r>
       <w:r>
         <w:rPr>
@@ -2636,7 +2672,7 @@
         <w:rPr>
           <w:rFonts w:ascii="Courier New" w:hAnsi="Courier New" w:cs="Courier New"/>
         </w:rPr>
-        <w:t xml:space="preserve"> This mean if we predict clean for each comment our result still won’t be so bad in term of accuracy that’s why we using ROC AUC(how it’s calculated is describe in </w:t>
+        <w:t xml:space="preserve"> This means if we predict clean for each comment our result still won't be so bad in term of accuracy that's why we using ROC AUC(how it's calculated is described in </w:t>
       </w:r>
       <w:r>
         <w:rPr>
@@ -2712,7 +2748,7 @@
         <w:rPr>
           <w:rFonts w:ascii="Courier New" w:hAnsi="Courier New" w:cs="Courier New"/>
         </w:rPr>
-        <w:t xml:space="preserve"> part). We will plot a histogram to see how many word are there in each comment:</w:t>
+        <w:t xml:space="preserve"> part). We will plot a histogram to see how many words are there in each comment: </w:t>
       </w:r>
     </w:p>
     <w:p>
@@ -2743,7 +2779,7 @@
           <w:noProof/>
         </w:rPr>
         <w:drawing>
-          <wp:inline distT="0" distB="0" distL="0" distR="0" wp14:anchorId="2AF2E75D" wp14:editId="0A550933">
+          <wp:inline distT="0" distB="0" distL="0" distR="0">
             <wp:extent cx="5965825" cy="2562121"/>
             <wp:effectExtent l="0" t="0" r="0" b="0"/>
             <wp:docPr id="14" name="Picture 14"/>
@@ -2754,13 +2790,15 @@
               <a:graphicData uri="http://schemas.openxmlformats.org/drawingml/2006/picture">
                 <pic:pic xmlns:pic="http://schemas.openxmlformats.org/drawingml/2006/picture">
                   <pic:nvPicPr>
-                    <pic:cNvPr id="1" name=""/>
+                    <pic:cNvPr id="1776120599" name=""/>
                     <pic:cNvPicPr/>
                   </pic:nvPicPr>
-                  <pic:blipFill rotWithShape="1">
+                  <pic:blipFill>
                     <a:blip r:embed="rId14"/>
                     <a:srcRect l="17191" t="38993" r="22273" b="6635"/>
-                    <a:stretch/>
+                    <a:stretch>
+                      <a:fillRect/>
+                    </a:stretch>
                   </pic:blipFill>
                   <pic:spPr bwMode="auto">
                     <a:xfrm>
@@ -2811,7 +2849,13 @@
         <w:rPr>
           <w:rFonts w:ascii="Courier New" w:hAnsi="Courier New" w:cs="Courier New"/>
         </w:rPr>
-        <w:t>As we can see most of the comments contain less than 50 words, but because most of this comments are normal we will keep length of 150 words for each comment to insure that there is enough toxic word to train on our model.</w:t>
+        <w:t>As we can see most of the comments contain less than 50 words, but because most of this comments are normal we will keep a length of 150 words for each comment to ensu</w:t>
+      </w:r>
+      <w:r>
+        <w:rPr>
+          <w:rFonts w:ascii="Courier New" w:hAnsi="Courier New" w:cs="Courier New"/>
+        </w:rPr>
+        <w:t>re that there is enough toxic word to train on our model.</w:t>
       </w:r>
     </w:p>
     <w:p>
@@ -2871,7 +2915,13 @@
         <w:rPr>
           <w:rFonts w:ascii="Courier New" w:hAnsi="Courier New" w:cs="Courier New"/>
         </w:rPr>
-        <w:t>Deep Learning methods are proving very good in text classifications, achieving state of the art results for most of NLP(Natural language processing) tasks. The classifier is Word Embedding + RNN (Recurrent Neural Networks).</w:t>
+        <w:t>Deep Learning methods are proving very good in text classifications, achieving state of the art results for most of NLP(Natural language processing) tasks. The clas</w:t>
+      </w:r>
+      <w:r>
+        <w:rPr>
+          <w:rFonts w:ascii="Courier New" w:hAnsi="Courier New" w:cs="Courier New"/>
+        </w:rPr>
+        <w:t>sifier is Word Embedding + RNN (Recurrent Neural Networks).</w:t>
       </w:r>
     </w:p>
     <w:p>
@@ -2889,7 +2939,7 @@
         <w:rPr>
           <w:rFonts w:ascii="Courier New" w:hAnsi="Courier New" w:cs="Courier New"/>
         </w:rPr>
-        <w:t xml:space="preserve">First layer will be </w:t>
+        <w:t xml:space="preserve">The first layer will be </w:t>
       </w:r>
       <w:r>
         <w:rPr>
@@ -2929,7 +2979,7 @@
         <w:rPr>
           <w:rFonts w:ascii="Courier New" w:hAnsi="Courier New" w:cs="Courier New"/>
         </w:rPr>
-        <w:t xml:space="preserve">In an embedding words are represented by dense vectors where a </w:t>
+        <w:t>In an embedding, words are represented by dense vectors where a</w:t>
       </w:r>
     </w:p>
     <w:p>
@@ -2944,7 +2994,13 @@
         <w:rPr>
           <w:rFonts w:ascii="Courier New" w:hAnsi="Courier New" w:cs="Courier New"/>
         </w:rPr>
-        <w:t>vector represents the projection of the word into a continuous vector space. The position of a word within the vector space is learned from text and is based on the words that surround the word when it is used.</w:t>
+        <w:t xml:space="preserve">vector represents the projection of the word into a continuous vector space. The </w:t>
+      </w:r>
+      <w:r>
+        <w:rPr>
+          <w:rFonts w:ascii="Courier New" w:hAnsi="Courier New" w:cs="Courier New"/>
+        </w:rPr>
+        <w:t>position of a word within the vector space is learned from a text and is based on the words that surround the word when it is used.</w:t>
       </w:r>
     </w:p>
     <w:p>
@@ -2959,7 +3015,13 @@
         <w:rPr>
           <w:rFonts w:ascii="Courier New" w:hAnsi="Courier New" w:cs="Courier New"/>
         </w:rPr>
-        <w:t>For Embedding layer 3 arguments required to be specified, these arguments are inpute_dim, output_dim, input_length (will go deeper here in Implementation section).</w:t>
+        <w:t xml:space="preserve">For Embedding layer 3 arguments required to be specified, these arguments are inpute_dim, output_dim, input_length (will go </w:t>
+      </w:r>
+      <w:r>
+        <w:rPr>
+          <w:rFonts w:ascii="Courier New" w:hAnsi="Courier New" w:cs="Courier New"/>
+        </w:rPr>
+        <w:t>deeper here in Implementation section).</w:t>
       </w:r>
     </w:p>
     <w:p>
@@ -2977,7 +3039,7 @@
         <w:rPr>
           <w:rFonts w:ascii="Courier New" w:hAnsi="Courier New" w:cs="Courier New"/>
         </w:rPr>
-        <w:t>Second layer will be LSTM (Long Short-Term</w:t>
+        <w:t>The second layer will be LSTM (Long Short-Term</w:t>
       </w:r>
       <w:r>
         <w:rPr>
@@ -3040,7 +3102,14 @@
         <w:rPr>
           <w:rFonts w:ascii="Courier New" w:hAnsi="Courier New" w:cs="Courier New"/>
         </w:rPr>
-        <w:t xml:space="preserve"> Parameters to be tuned are units (smart neurons), dropout, recurrent_dropout, return_sequences.</w:t>
+        <w:t xml:space="preserve"> Parameters to be </w:t>
+      </w:r>
+      <w:r>
+        <w:rPr>
+          <w:rFonts w:ascii="Courier New" w:hAnsi="Courier New" w:cs="Courier New"/>
+        </w:rPr>
+        <w:lastRenderedPageBreak/>
+        <w:t>tuned are units (smart neurons), dropout, recurrent_dropout, return_sequences.</w:t>
       </w:r>
     </w:p>
     <w:p>
@@ -3058,14 +3127,13 @@
         <w:rPr>
           <w:rFonts w:ascii="Courier New" w:hAnsi="Courier New" w:cs="Courier New"/>
         </w:rPr>
-        <w:lastRenderedPageBreak/>
-        <w:t>The t</w:t>
-      </w:r>
-      <w:r>
-        <w:rPr>
-          <w:rFonts w:ascii="Courier New" w:hAnsi="Courier New" w:cs="Courier New"/>
-        </w:rPr>
-        <w:t>hird layer is GRU</w:t>
+        <w:t>The th</w:t>
+      </w:r>
+      <w:r>
+        <w:rPr>
+          <w:rFonts w:ascii="Courier New" w:hAnsi="Courier New" w:cs="Courier New"/>
+        </w:rPr>
+        <w:t>ird layer is a GRU</w:t>
       </w:r>
       <w:r>
         <w:rPr>
@@ -3105,7 +3173,13 @@
         <w:rPr>
           <w:rFonts w:ascii="Courier New" w:hAnsi="Courier New" w:cs="Courier New"/>
         </w:rPr>
-        <w:t>The parameters to be tuned is the same as with LSTM.</w:t>
+        <w:t>The parameters to be tuned is the same as w</w:t>
+      </w:r>
+      <w:r>
+        <w:rPr>
+          <w:rFonts w:ascii="Courier New" w:hAnsi="Courier New" w:cs="Courier New"/>
+        </w:rPr>
+        <w:t>ith LSTM.</w:t>
       </w:r>
       <w:r>
         <w:rPr>
@@ -3144,7 +3218,7 @@
         <w:rPr>
           <w:rFonts w:ascii="Courier New" w:hAnsi="Courier New" w:cs="Courier New"/>
         </w:rPr>
-        <w:t>The forth layer is GlobalMaxPool1D layer.</w:t>
+        <w:t>The fourth layer is a GlobalMaxPool1D layer.</w:t>
       </w:r>
     </w:p>
     <w:p>
@@ -3162,7 +3236,13 @@
         <w:rPr>
           <w:rFonts w:ascii="Courier New" w:hAnsi="Courier New" w:cs="Courier New"/>
         </w:rPr>
-        <w:t>The last layer will be Dense layer to with 6 output layers for each toxicity type  and with the ‘sigmoid’ activation</w:t>
+        <w:t>The last layer will be a Dense layer too with 6 output layers for each toxicity type  and with the ‘sigmoi</w:t>
+      </w:r>
+      <w:r>
+        <w:rPr>
+          <w:rFonts w:ascii="Courier New" w:hAnsi="Courier New" w:cs="Courier New"/>
+        </w:rPr>
+        <w:t>d' activation</w:t>
       </w:r>
     </w:p>
     <w:p>
@@ -3222,13 +3302,7 @@
         <w:rPr>
           <w:rFonts w:ascii="Courier New" w:hAnsi="Courier New" w:cs="Courier New"/>
         </w:rPr>
-        <w:t xml:space="preserve"> to be tuned here are</w:t>
-      </w:r>
-      <w:r>
-        <w:rPr>
-          <w:rFonts w:ascii="Courier New" w:hAnsi="Courier New" w:cs="Courier New"/>
-        </w:rPr>
-        <w:t xml:space="preserve">: </w:t>
+        <w:t xml:space="preserve"> to be tuned here are: </w:t>
       </w:r>
       <w:r>
         <w:rPr>
@@ -3258,7 +3332,13 @@
         <w:rPr>
           <w:rFonts w:ascii="Courier New" w:hAnsi="Courier New" w:cs="Courier New"/>
         </w:rPr>
-        <w:t>We’ll use callbacks to save weights with the best loss and print ROC AUC after each epoch.</w:t>
+        <w:t xml:space="preserve">We’ll use </w:t>
+      </w:r>
+      <w:r>
+        <w:rPr>
+          <w:rFonts w:ascii="Courier New" w:hAnsi="Courier New" w:cs="Courier New"/>
+        </w:rPr>
+        <w:t>callbacks to save weights with the best loss and print ROC AUC after each epoch.</w:t>
       </w:r>
     </w:p>
     <w:p>
@@ -3276,7 +3356,7 @@
         <w:rPr>
           <w:rFonts w:ascii="Courier New" w:hAnsi="Courier New" w:cs="Courier New"/>
         </w:rPr>
-        <w:t>Then we’ll do prediction on test data with the loaded best weights from previous step.</w:t>
+        <w:t>Then we'll do prediction on test data with the loaded best weights from the previous step.</w:t>
       </w:r>
     </w:p>
     <w:p>
@@ -3294,7 +3374,13 @@
         <w:rPr>
           <w:rFonts w:ascii="Courier New" w:hAnsi="Courier New" w:cs="Courier New"/>
         </w:rPr>
-        <w:t>Get mean column wise ROC AUC for our model and keep tuning till we get our benchmark.</w:t>
+        <w:t>Get mean column wise ROC AUC for our model and keep tuning till we get our benchmark</w:t>
+      </w:r>
+      <w:r>
+        <w:rPr>
+          <w:rFonts w:ascii="Courier New" w:hAnsi="Courier New" w:cs="Courier New"/>
+        </w:rPr>
+        <w:t>.</w:t>
       </w:r>
     </w:p>
     <w:p>
@@ -3330,7 +3416,7 @@
         <mc:AlternateContent>
           <mc:Choice Requires="wps">
             <w:drawing>
-              <wp:anchor distT="0" distB="0" distL="114300" distR="114300" simplePos="0" relativeHeight="251666432" behindDoc="0" locked="0" layoutInCell="1" allowOverlap="1" wp14:anchorId="41A0C53E" wp14:editId="4FBBBCA1">
+              <wp:anchor distT="0" distB="0" distL="114300" distR="114300" simplePos="0" relativeHeight="251665408" behindDoc="0" locked="0" layoutInCell="1" allowOverlap="1">
                 <wp:simplePos x="0" y="0"/>
                 <wp:positionH relativeFrom="margin">
                   <wp:align>left</wp:align>
@@ -3377,9 +3463,9 @@
               </wp:anchor>
             </w:drawing>
           </mc:Choice>
-          <mc:Fallback>
+          <mc:Fallback xmlns:cx5="http://schemas.microsoft.com/office/drawing/2016/5/11/chartex" xmlns:cx4="http://schemas.microsoft.com/office/drawing/2016/5/10/chartex" xmlns:cx3="http://schemas.microsoft.com/office/drawing/2016/5/9/chartex" xmlns:cx2="http://schemas.microsoft.com/office/drawing/2015/10/21/chartex" xmlns:cx1="http://schemas.microsoft.com/office/drawing/2015/9/8/chartex" xmlns:cx="http://schemas.microsoft.com/office/drawing/2014/chartex">
             <w:pict>
-              <v:line w14:anchorId="5923FA1B" id="Straight Connector 15" o:spid="_x0000_s1026" style="position:absolute;z-index:251666432;visibility:visible;mso-wrap-style:square;mso-wrap-distance-left:9pt;mso-wrap-distance-top:0;mso-wrap-distance-right:9pt;mso-wrap-distance-bottom:0;mso-position-horizontal:left;mso-position-horizontal-relative:margin;mso-position-vertical:absolute;mso-position-vertical-relative:text" from="0,3.6pt" to="147.75pt,3.6pt" o:gfxdata="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" strokecolor="black [3200]" strokeweight="1pt">
+              <v:line id="Straight Connector 15" o:spid="_x0000_s1028" style="mso-position-horizontal:left;mso-position-horizontal-relative:margin;mso-wrap-distance-bottom:0;mso-wrap-distance-left:9pt;mso-wrap-distance-right:9pt;mso-wrap-distance-top:0;mso-wrap-style:square;position:absolute;visibility:visible;z-index:251666432" from="0,3.6pt" to="147.75pt,3.6pt" strokecolor="black" strokeweight="1pt">
                 <v:stroke joinstyle="miter"/>
                 <w10:wrap anchorx="margin"/>
               </v:line>
@@ -3408,21 +3494,7 @@
             <w:rStyle w:val="Hyperlink"/>
             <w:rFonts w:ascii="Courier New" w:hAnsi="Courier New" w:cs="Courier New"/>
           </w:rPr>
-          <w:t>https:/</w:t>
-        </w:r>
-        <w:r>
-          <w:rPr>
-            <w:rStyle w:val="Hyperlink"/>
-            <w:rFonts w:ascii="Courier New" w:hAnsi="Courier New" w:cs="Courier New"/>
-          </w:rPr>
-          <w:t>/</w:t>
-        </w:r>
-        <w:r>
-          <w:rPr>
-            <w:rStyle w:val="Hyperlink"/>
-            <w:rFonts w:ascii="Courier New" w:hAnsi="Courier New" w:cs="Courier New"/>
-          </w:rPr>
-          <w:t>machinelearningmastery.com/use-word-embedding-layers-deep-learning-keras/</w:t>
+          <w:t>https://machinelearningmastery.com/use-word-embedding-layers-deep-learning-keras/</w:t>
         </w:r>
       </w:hyperlink>
     </w:p>
@@ -3476,7 +3548,14 @@
             <w:rStyle w:val="Hyperlink"/>
             <w:rFonts w:ascii="Courier New" w:hAnsi="Courier New" w:cs="Courier New"/>
           </w:rPr>
-          <w:t>http://colah.github.io/posts/2015-08-Understanding-LSTMs/</w:t>
+          <w:t>http://colah.github.io/po</w:t>
+        </w:r>
+        <w:r>
+          <w:rPr>
+            <w:rStyle w:val="Hyperlink"/>
+            <w:rFonts w:ascii="Courier New" w:hAnsi="Courier New" w:cs="Courier New"/>
+          </w:rPr>
+          <w:t>sts/2015-08-Understanding-LSTMs/</w:t>
         </w:r>
       </w:hyperlink>
     </w:p>
@@ -3647,7 +3726,13 @@
         <w:rPr>
           <w:rFonts w:ascii="Courier New" w:hAnsi="Courier New" w:cs="Courier New"/>
         </w:rPr>
-        <w:t xml:space="preserve">The leader board on Kaggle shows achieving ROC AUC score </w:t>
+        <w:t>The leaderboard on Kaggle shows achi</w:t>
+      </w:r>
+      <w:r>
+        <w:rPr>
+          <w:rFonts w:ascii="Courier New" w:hAnsi="Courier New" w:cs="Courier New"/>
+        </w:rPr>
+        <w:t xml:space="preserve">eving ROC AUC score </w:t>
       </w:r>
       <w:r>
         <w:rPr>
@@ -3926,19 +4011,7 @@
         <w:rPr>
           <w:rFonts w:ascii="Courier New" w:hAnsi="Courier New" w:cs="Courier New"/>
         </w:rPr>
-        <w:t xml:space="preserve"> columns as </w:t>
-      </w:r>
-      <w:r>
-        <w:rPr>
-          <w:rFonts w:ascii="Courier New" w:hAnsi="Courier New" w:cs="Courier New"/>
-        </w:rPr>
-        <w:t xml:space="preserve">training and testing </w:t>
-      </w:r>
-      <w:r>
-        <w:rPr>
-          <w:rFonts w:ascii="Courier New" w:hAnsi="Courier New" w:cs="Courier New"/>
-        </w:rPr>
-        <w:t>labels</w:t>
+        <w:t xml:space="preserve"> columns as training and testing labels</w:t>
       </w:r>
       <w:r>
         <w:rPr>
@@ -3968,7 +4041,13 @@
         <w:rPr>
           <w:rFonts w:ascii="Courier New" w:hAnsi="Courier New" w:cs="Courier New"/>
         </w:rPr>
-        <w:t xml:space="preserve"> library keeping 20% of data for testing. Now we have following subsets:</w:t>
+        <w:t xml:space="preserve"> library keeping 20% o</w:t>
+      </w:r>
+      <w:r>
+        <w:rPr>
+          <w:rFonts w:ascii="Courier New" w:hAnsi="Courier New" w:cs="Courier New"/>
+        </w:rPr>
+        <w:t>f data for testing. Now we have following subsets:</w:t>
       </w:r>
     </w:p>
     <w:p>
@@ -3986,13 +4065,7 @@
         <w:rPr>
           <w:rFonts w:ascii="Courier New" w:hAnsi="Courier New" w:cs="Courier New"/>
         </w:rPr>
-        <w:t>comments_</w:t>
-      </w:r>
-      <w:r>
-        <w:rPr>
-          <w:rFonts w:ascii="Courier New" w:hAnsi="Courier New" w:cs="Courier New"/>
-        </w:rPr>
-        <w:t>train (80% of data to train)</w:t>
+        <w:t>comments_train (80% of data to train)</w:t>
       </w:r>
     </w:p>
     <w:p>
@@ -4072,7 +4145,13 @@
         <w:rPr>
           <w:rFonts w:ascii="Courier New" w:hAnsi="Courier New" w:cs="Courier New"/>
         </w:rPr>
-        <w:t xml:space="preserve">For kagle we keep all data for training and then use testing data from kaggle to do predictions and check our score at kaggle. We can’t use testing data from kaggle to evaluate our model because it doesn’t have labels. </w:t>
+        <w:t>For kaggle, we keep all data for training and then use testin</w:t>
+      </w:r>
+      <w:r>
+        <w:rPr>
+          <w:rFonts w:ascii="Courier New" w:hAnsi="Courier New" w:cs="Courier New"/>
+        </w:rPr>
+        <w:t>g data from kaggle to do predictions and check our score at kaggle. We can't use testing data from kaggle to evaluate our model because it doesn't have labels.</w:t>
       </w:r>
     </w:p>
     <w:p>
@@ -4124,13 +4203,7 @@
         <w:rPr>
           <w:rFonts w:ascii="Courier New" w:hAnsi="Courier New" w:cs="Courier New"/>
         </w:rPr>
-        <w:t>We start data preprocessing by</w:t>
-      </w:r>
-      <w:r>
-        <w:rPr>
-          <w:rFonts w:ascii="Courier New" w:hAnsi="Courier New" w:cs="Courier New"/>
-        </w:rPr>
-        <w:t xml:space="preserve"> </w:t>
+        <w:t xml:space="preserve">We start data preprocessing by </w:t>
       </w:r>
       <w:r>
         <w:rPr>
@@ -4218,19 +4291,7 @@
         <w:rPr>
           <w:rFonts w:ascii="Courier New" w:hAnsi="Courier New" w:cs="Courier New"/>
         </w:rPr>
-        <w:t xml:space="preserve">After this </w:t>
-      </w:r>
-      <w:r>
-        <w:rPr>
-          <w:rFonts w:ascii="Courier New" w:hAnsi="Courier New" w:cs="Courier New"/>
-        </w:rPr>
-        <w:t>remove numbers</w:t>
-      </w:r>
-      <w:r>
-        <w:rPr>
-          <w:rFonts w:ascii="Courier New" w:hAnsi="Courier New" w:cs="Courier New"/>
-        </w:rPr>
-        <w:t xml:space="preserve"> and common words using stopwords from nltk.corpus library.</w:t>
+        <w:t xml:space="preserve">After this remove numbers and common words using stopwords from the nltk.corpus library. </w:t>
       </w:r>
     </w:p>
     <w:p>
@@ -4271,19 +4332,7 @@
         <w:rPr>
           <w:rFonts w:ascii="Courier New" w:hAnsi="Courier New" w:cs="Courier New"/>
         </w:rPr>
-        <w:t xml:space="preserve">i.e. </w:t>
-      </w:r>
-      <w:r>
-        <w:rPr>
-          <w:rFonts w:ascii="Courier New" w:hAnsi="Courier New" w:cs="Courier New"/>
-        </w:rPr>
-        <w:t>turning sentences into numbers sequences</w:t>
-      </w:r>
-      <w:r>
-        <w:rPr>
-          <w:rFonts w:ascii="Courier New" w:hAnsi="Courier New" w:cs="Courier New"/>
-        </w:rPr>
-        <w:t xml:space="preserve"> where each number is word’s</w:t>
+        <w:t>i.e. turning sentences into numbers sequences where each number is word’s</w:t>
       </w:r>
       <w:r>
         <w:rPr>
@@ -4301,13 +4350,7 @@
         <w:rPr>
           <w:rFonts w:ascii="Courier New" w:hAnsi="Courier New" w:cs="Courier New"/>
         </w:rPr>
-        <w:t xml:space="preserve"> using Tokenizer from </w:t>
-      </w:r>
-      <w:r>
-        <w:rPr>
-          <w:rFonts w:ascii="Courier New" w:hAnsi="Courier New" w:cs="Courier New"/>
-        </w:rPr>
-        <w:t>keras.preprocessing_text library</w:t>
+        <w:t xml:space="preserve"> using Tokenizer from keras.preprocessing_text library</w:t>
       </w:r>
       <w:r>
         <w:rPr>
@@ -4319,7 +4362,7 @@
         <w:rPr>
           <w:rFonts w:ascii="Courier New" w:hAnsi="Courier New" w:cs="Courier New"/>
         </w:rPr>
-        <w:t>. Here we have to define number of unique words (num_words) in our dictionary</w:t>
+        <w:t>. Here we have to define the number of unique words (num_words) in our dictionary</w:t>
       </w:r>
       <w:r>
         <w:rPr>
@@ -4337,7 +4380,7 @@
         <w:rPr>
           <w:rFonts w:ascii="Courier New" w:hAnsi="Courier New" w:cs="Courier New"/>
         </w:rPr>
-        <w:t>For this we first fit comments_train</w:t>
+        <w:t>For this, we first fit comments_train</w:t>
       </w:r>
     </w:p>
     <w:p>
@@ -4354,7 +4397,13 @@
         <w:rPr>
           <w:rFonts w:ascii="Courier New" w:hAnsi="Courier New" w:cs="Courier New"/>
         </w:rPr>
-        <w:t>to Tokenizer (to get index for each word) than use text_to_sequences to turn sentences to numbers sequences.</w:t>
+        <w:t>to Tokenizer (to get an index for each word) then u</w:t>
+      </w:r>
+      <w:r>
+        <w:rPr>
+          <w:rFonts w:ascii="Courier New" w:hAnsi="Courier New" w:cs="Courier New"/>
+        </w:rPr>
+        <w:t>se text_to_sequences to turn sentences into numbers sequences.</w:t>
       </w:r>
     </w:p>
     <w:p>
@@ -4371,7 +4420,13 @@
         <w:rPr>
           <w:rFonts w:ascii="Courier New" w:hAnsi="Courier New" w:cs="Courier New"/>
         </w:rPr>
-        <w:t>The last step in data preprocessing is to make all comments of same length and we already have discussed what length will be good for our data in exploratory visualization section. For this we use pad_sequences from keras_preprocessing_sequence with maxlen = 150. This will fill short sentences with zeroes</w:t>
+        <w:t>The last step in data preprocessing is to make all comments of the same length and we already have discussed what length will be good for our data in exploratory visualization section. For this</w:t>
+      </w:r>
+      <w:r>
+        <w:rPr>
+          <w:rFonts w:ascii="Courier New" w:hAnsi="Courier New" w:cs="Courier New"/>
+        </w:rPr>
+        <w:t xml:space="preserve"> we use pad_sequences from keras_preprocessing_sequence with maxlen = 150. This will fill short sentences with zeroes</w:t>
       </w:r>
       <w:r>
         <w:rPr>
@@ -4479,7 +4534,7 @@
         <mc:AlternateContent>
           <mc:Choice Requires="wps">
             <w:drawing>
-              <wp:anchor distT="0" distB="0" distL="114300" distR="114300" simplePos="0" relativeHeight="251670528" behindDoc="0" locked="0" layoutInCell="1" allowOverlap="1" wp14:anchorId="444CF185" wp14:editId="56DA4C03">
+              <wp:anchor distT="0" distB="0" distL="114300" distR="114300" simplePos="0" relativeHeight="251669504" behindDoc="0" locked="0" layoutInCell="1" allowOverlap="1">
                 <wp:simplePos x="0" y="0"/>
                 <wp:positionH relativeFrom="margin">
                   <wp:posOffset>0</wp:posOffset>
@@ -4526,9 +4581,9 @@
               </wp:anchor>
             </w:drawing>
           </mc:Choice>
-          <mc:Fallback>
+          <mc:Fallback xmlns:cx5="http://schemas.microsoft.com/office/drawing/2016/5/11/chartex" xmlns:cx4="http://schemas.microsoft.com/office/drawing/2016/5/10/chartex" xmlns:cx3="http://schemas.microsoft.com/office/drawing/2016/5/9/chartex" xmlns:cx2="http://schemas.microsoft.com/office/drawing/2015/10/21/chartex" xmlns:cx1="http://schemas.microsoft.com/office/drawing/2015/9/8/chartex" xmlns:cx="http://schemas.microsoft.com/office/drawing/2014/chartex">
             <w:pict>
-              <v:line w14:anchorId="4D7E54D4" id="Straight Connector 17" o:spid="_x0000_s1026" style="position:absolute;z-index:251670528;visibility:visible;mso-wrap-style:square;mso-wrap-distance-left:9pt;mso-wrap-distance-top:0;mso-wrap-distance-right:9pt;mso-wrap-distance-bottom:0;mso-position-horizontal:absolute;mso-position-horizontal-relative:margin;mso-position-vertical:absolute;mso-position-vertical-relative:text" from="0,0" to="147.75pt,0" o:gfxdata="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" strokecolor="black [3200]" strokeweight="1pt">
+              <v:line id="Straight Connector 17" o:spid="_x0000_s1029" style="mso-position-horizontal-relative:margin;mso-wrap-distance-bottom:0;mso-wrap-distance-left:9pt;mso-wrap-distance-right:9pt;mso-wrap-distance-top:0;mso-wrap-style:square;position:absolute;visibility:visible;z-index:251670528" from="0,0" to="147.75pt,0" strokecolor="black" strokeweight="1pt">
                 <v:stroke joinstyle="miter"/>
                 <w10:wrap anchorx="margin"/>
               </v:line>
@@ -4550,21 +4605,7 @@
             <w:rStyle w:val="Hyperlink"/>
             <w:rFonts w:ascii="Courier New" w:hAnsi="Courier New" w:cs="Courier New"/>
           </w:rPr>
-          <w:t>https://machinelearningmastery.com/prepare-text</w:t>
-        </w:r>
-        <w:r>
-          <w:rPr>
-            <w:rStyle w:val="Hyperlink"/>
-            <w:rFonts w:ascii="Courier New" w:hAnsi="Courier New" w:cs="Courier New"/>
-          </w:rPr>
-          <w:t>-</w:t>
-        </w:r>
-        <w:r>
-          <w:rPr>
-            <w:rStyle w:val="Hyperlink"/>
-            <w:rFonts w:ascii="Courier New" w:hAnsi="Courier New" w:cs="Courier New"/>
-          </w:rPr>
-          <w:t>data-deep-learning-keras/</w:t>
+          <w:t>https://machinelearningmastery.com/prepare-text-data-deep-learning-keras/</w:t>
         </w:r>
       </w:hyperlink>
     </w:p>
@@ -4685,7 +4726,13 @@
         <w:rPr>
           <w:rFonts w:ascii="Courier New" w:hAnsi="Courier New" w:cs="Courier New"/>
         </w:rPr>
-        <w:t>s and testing data for kaggle submission into the test_data (we can use this data for our model we can just make prediction on it for submission).</w:t>
+        <w:t xml:space="preserve">s and testing data for kaggle </w:t>
+      </w:r>
+      <w:r>
+        <w:rPr>
+          <w:rFonts w:ascii="Courier New" w:hAnsi="Courier New" w:cs="Courier New"/>
+        </w:rPr>
+        <w:t>submission into the test_data (we can't use this data for our model we can only make predictions on it for submission).</w:t>
       </w:r>
       <w:r>
         <w:rPr>
@@ -4705,69 +4752,27 @@
         <w:rPr>
           <w:rFonts w:ascii="Courier New" w:hAnsi="Courier New" w:cs="Courier New"/>
         </w:rPr>
-        <w:t>After data loading, data exploration and exploratory visualizations</w:t>
-      </w:r>
-      <w:r>
-        <w:rPr>
-          <w:rFonts w:ascii="Courier New" w:hAnsi="Courier New" w:cs="Courier New"/>
-        </w:rPr>
-        <w:t xml:space="preserve"> (this steps are thoroughly</w:t>
-      </w:r>
-      <w:r>
-        <w:rPr>
-          <w:rFonts w:ascii="Courier New" w:hAnsi="Courier New" w:cs="Courier New"/>
-        </w:rPr>
-        <w:t xml:space="preserve"> described </w:t>
-      </w:r>
-      <w:r>
-        <w:rPr>
-          <w:rFonts w:ascii="Courier New" w:hAnsi="Courier New" w:cs="Courier New"/>
-        </w:rPr>
-        <w:t>in Analy</w:t>
-      </w:r>
-      <w:r>
-        <w:rPr>
-          <w:rFonts w:ascii="Courier New" w:hAnsi="Courier New" w:cs="Courier New"/>
-        </w:rPr>
-        <w:t>ses section)</w:t>
-      </w:r>
-      <w:r>
-        <w:rPr>
-          <w:rFonts w:ascii="Courier New" w:hAnsi="Courier New" w:cs="Courier New"/>
-        </w:rPr>
-        <w:t xml:space="preserve"> we do data preprocessing as described in above section. </w:t>
-      </w:r>
-      <w:r>
-        <w:rPr>
-          <w:rFonts w:ascii="Courier New" w:hAnsi="Courier New" w:cs="Courier New"/>
-        </w:rPr>
-        <w:t>After this data is ready to be trained</w:t>
-      </w:r>
-      <w:r>
-        <w:rPr>
-          <w:rFonts w:ascii="Courier New" w:hAnsi="Courier New" w:cs="Courier New"/>
-        </w:rPr>
-        <w:t>.</w:t>
-      </w:r>
-    </w:p>
-    <w:p>
-      <w:pPr>
-        <w:pStyle w:val="PlainText"/>
-        <w:rPr>
-          <w:rFonts w:ascii="Courier New" w:hAnsi="Courier New" w:cs="Courier New"/>
-        </w:rPr>
-      </w:pPr>
-      <w:r>
-        <w:rPr>
-          <w:rFonts w:ascii="Courier New" w:hAnsi="Courier New" w:cs="Courier New"/>
-        </w:rPr>
-        <w:t>Next we implement our architecture as described in Algorithms and Techniques section</w:t>
-      </w:r>
-      <w:r>
-        <w:rPr>
-          <w:rFonts w:ascii="Courier New" w:hAnsi="Courier New" w:cs="Courier New"/>
-        </w:rPr>
-        <w:t xml:space="preserve"> but we will go deeper about it here.</w:t>
+        <w:t>After data loading, data exploration and exploratory visualizations (these steps are thoroughly described in Analyses section) we do d</w:t>
+      </w:r>
+      <w:r>
+        <w:rPr>
+          <w:rFonts w:ascii="Courier New" w:hAnsi="Courier New" w:cs="Courier New"/>
+        </w:rPr>
+        <w:t>ata preprocessing as described in above section. After this data is ready to be trained.</w:t>
+      </w:r>
+    </w:p>
+    <w:p>
+      <w:pPr>
+        <w:pStyle w:val="PlainText"/>
+        <w:rPr>
+          <w:rFonts w:ascii="Courier New" w:hAnsi="Courier New" w:cs="Courier New"/>
+        </w:rPr>
+      </w:pPr>
+      <w:r>
+        <w:rPr>
+          <w:rFonts w:ascii="Courier New" w:hAnsi="Courier New" w:cs="Courier New"/>
+        </w:rPr>
+        <w:t>Next, we implement our architecture as described in Algorithms and Techniques section but we will go deeper about it here.</w:t>
       </w:r>
       <w:r>
         <w:rPr>
@@ -4791,7 +4796,13 @@
         <w:rPr>
           <w:rFonts w:ascii="Courier New" w:hAnsi="Courier New" w:cs="Courier New"/>
         </w:rPr>
-        <w:t>First layer of our neural network is Embedding layer. For this layer we need to give three parameters which are:</w:t>
+        <w:t>The first layer</w:t>
+      </w:r>
+      <w:r>
+        <w:rPr>
+          <w:rFonts w:ascii="Courier New" w:hAnsi="Courier New" w:cs="Courier New"/>
+        </w:rPr>
+        <w:t xml:space="preserve"> of our neural network is Embedding layer. For this layer we need to give three parameters which are:</w:t>
       </w:r>
     </w:p>
     <w:p>
@@ -4822,28 +4833,28 @@
           <w:rFonts w:ascii="Courier New" w:hAnsi="Courier New" w:cs="Courier New"/>
           <w:shd w:val="clear" w:color="auto" w:fill="FFFFFF"/>
         </w:rPr>
-        <w:t>This is the size of the vocabulary in the text data</w:t>
+        <w:t>This is the size of the vocabulary in the text data, in our case, it</w:t>
       </w:r>
       <w:r>
         <w:rPr>
           <w:rFonts w:ascii="Courier New" w:hAnsi="Courier New" w:cs="Courier New"/>
           <w:shd w:val="clear" w:color="auto" w:fill="FFFFFF"/>
         </w:rPr>
-        <w:t>, in our case it</w:t>
+        <w:t>’</w:t>
       </w:r>
       <w:r>
         <w:rPr>
           <w:rFonts w:ascii="Courier New" w:hAnsi="Courier New" w:cs="Courier New"/>
           <w:shd w:val="clear" w:color="auto" w:fill="FFFFFF"/>
         </w:rPr>
-        <w:t>’</w:t>
+        <w:t xml:space="preserve">s 20000(look data preprocessing section when we chose the maximum number </w:t>
       </w:r>
       <w:r>
         <w:rPr>
           <w:rFonts w:ascii="Courier New" w:hAnsi="Courier New" w:cs="Courier New"/>
           <w:shd w:val="clear" w:color="auto" w:fill="FFFFFF"/>
         </w:rPr>
-        <w:t>s 20000(look data preprocessing section when we chose maximum number of words for tokenizing)</w:t>
+        <w:t>of words for tokenizing)</w:t>
       </w:r>
     </w:p>
     <w:p>
@@ -4861,13 +4872,7 @@
         <w:rPr>
           <w:rFonts w:ascii="Courier New" w:hAnsi="Courier New" w:cs="Courier New"/>
         </w:rPr>
-        <w:t xml:space="preserve">output_dim: This is the size of the vector space in which words will be embedding (we set this parameter equal to 130) </w:t>
-      </w:r>
-      <w:r>
-        <w:rPr>
-          <w:rFonts w:ascii="Courier New" w:hAnsi="Courier New" w:cs="Courier New"/>
-        </w:rPr>
-        <w:t xml:space="preserve"> </w:t>
+        <w:t xml:space="preserve">output_dim: This is the size of the vector space in which words will be embedding (we set this parameter equal to 130)  </w:t>
       </w:r>
     </w:p>
     <w:p>
@@ -4903,7 +4908,7 @@
         <w:rPr>
           <w:rFonts w:ascii="Courier New" w:hAnsi="Courier New" w:cs="Courier New"/>
         </w:rPr>
-        <w:t xml:space="preserve"> length of input, in our case this is 150 (</w:t>
+        <w:t xml:space="preserve"> length of the input, in our case, this is 150 (</w:t>
       </w:r>
       <w:r>
         <w:rPr>
@@ -4995,7 +5000,13 @@
         <w:rPr>
           <w:rFonts w:ascii="Courier New" w:hAnsi="Courier New" w:cs="Courier New"/>
         </w:rPr>
-        <w:t>Next GRU layer with similar arguments as LSTM layer exempt with units of 80.</w:t>
+        <w:t xml:space="preserve">Next GRU layer with similar arguments as LSTM layer exempt with </w:t>
+      </w:r>
+      <w:r>
+        <w:rPr>
+          <w:rFonts w:ascii="Courier New" w:hAnsi="Courier New" w:cs="Courier New"/>
+        </w:rPr>
+        <w:t>units of 80.</w:t>
       </w:r>
     </w:p>
     <w:p>
@@ -5061,13 +5072,7 @@
         <w:rPr>
           <w:rFonts w:ascii="Courier New" w:hAnsi="Courier New" w:cs="Courier New"/>
         </w:rPr>
-        <w:t xml:space="preserve"> Dropout layer</w:t>
-      </w:r>
-      <w:r>
-        <w:rPr>
-          <w:rFonts w:ascii="Courier New" w:hAnsi="Courier New" w:cs="Courier New"/>
-        </w:rPr>
-        <w:t>.</w:t>
+        <w:t xml:space="preserve"> Dropout layer.</w:t>
       </w:r>
     </w:p>
     <w:p>
@@ -5085,13 +5090,13 @@
         <w:rPr>
           <w:rFonts w:ascii="Courier New" w:hAnsi="Courier New" w:cs="Courier New"/>
         </w:rPr>
-        <w:t xml:space="preserve">And the last layer is </w:t>
-      </w:r>
-      <w:r>
-        <w:rPr>
-          <w:rFonts w:ascii="Courier New" w:hAnsi="Courier New" w:cs="Courier New"/>
-        </w:rPr>
-        <w:t>Dense layer with output dimension of 6 because of our toxicity types are 6. Activation is ‘sigmoid’. We use ‘sigmoid’ instead of ‘softmax’ because softmax forces the total predicted probabilities to some up to 1, meaning it won’t be able to predict not toxic comments or multiple toxicity comments.</w:t>
+        <w:t>And the last layer is a Dense layer with output dimension of 6 because of our toxicity types are 6. Activation is ‘sigmoid'. We use ‘sigmoid' instead of ‘</w:t>
+      </w:r>
+      <w:r>
+        <w:rPr>
+          <w:rFonts w:ascii="Courier New" w:hAnsi="Courier New" w:cs="Courier New"/>
+        </w:rPr>
+        <w:t>softmax' because softmax forces the total predicted probabilities to some up to 1, meaning it won't be able to predict not toxic comments or multiple toxicity comments.</w:t>
       </w:r>
     </w:p>
     <w:p>
@@ -5109,7 +5114,13 @@
         <w:rPr>
           <w:rFonts w:ascii="Courier New" w:hAnsi="Courier New" w:cs="Courier New"/>
         </w:rPr>
-        <w:t>We create roc_auc_callback function to use in callbacks to show ROC AUC score after each epoch.</w:t>
+        <w:t>We create the roc_auc_callback function to use in callbacks to show ROC AUC score after</w:t>
+      </w:r>
+      <w:r>
+        <w:rPr>
+          <w:rFonts w:ascii="Courier New" w:hAnsi="Courier New" w:cs="Courier New"/>
+        </w:rPr>
+        <w:t xml:space="preserve"> each epoch.</w:t>
       </w:r>
     </w:p>
     <w:p>
@@ -5127,7 +5138,7 @@
         <w:rPr>
           <w:rFonts w:ascii="Courier New" w:hAnsi="Courier New" w:cs="Courier New"/>
         </w:rPr>
-        <w:t>Declare checkpointer to save weights with the best val_loss. For this we use ModelCheckpoint from keras.callbacks</w:t>
+        <w:t>Declare checkpointer to save weights with the best val_loss. For this, we use ModelCheckpoint from keras.callbacks</w:t>
       </w:r>
     </w:p>
     <w:p>
@@ -5145,7 +5156,13 @@
         <w:rPr>
           <w:rFonts w:ascii="Courier New" w:hAnsi="Courier New" w:cs="Courier New"/>
         </w:rPr>
-        <w:t>Compile the model using ‘adam’ for optimizer, ‘binary_crossentropy’ for loss function because it’s independently optimizes each class and we have multi-label scenario, and for the metric we use ‘accuracy’.</w:t>
+        <w:t>Compile the model using ‘adam' for the optimizer, ‘binary_crossentropy' for loss function, because it independently optimizes ea</w:t>
+      </w:r>
+      <w:r>
+        <w:rPr>
+          <w:rFonts w:ascii="Courier New" w:hAnsi="Courier New" w:cs="Courier New"/>
+        </w:rPr>
+        <w:t>ch class and we have multi-label scenario, and for the metric, we use ‘accuracy'.</w:t>
       </w:r>
     </w:p>
     <w:p>
@@ -5216,7 +5233,6 @@
         <w:rPr>
           <w:rFonts w:ascii="Courier New" w:hAnsi="Courier New" w:cs="Courier New"/>
         </w:rPr>
-        <w:lastRenderedPageBreak/>
         <w:t>This is the architecture of the model:</w:t>
       </w:r>
     </w:p>
@@ -5259,7 +5275,7 @@
         <mc:AlternateContent>
           <mc:Choice Requires="wps">
             <w:drawing>
-              <wp:anchor distT="0" distB="0" distL="114300" distR="114300" simplePos="0" relativeHeight="251683840" behindDoc="1" locked="0" layoutInCell="1" allowOverlap="1" wp14:anchorId="37D17907" wp14:editId="7A1CC832">
+              <wp:anchor distT="0" distB="0" distL="114300" distR="114300" simplePos="0" relativeHeight="251673600" behindDoc="1" locked="0" layoutInCell="1" allowOverlap="1">
                 <wp:simplePos x="0" y="0"/>
                 <wp:positionH relativeFrom="column">
                   <wp:posOffset>0</wp:posOffset>
@@ -5292,8 +5308,8 @@
                           <a:lightRig rig="threePt" dir="t"/>
                         </a:scene3d>
                         <a:sp3d extrusionH="774700" contourW="12700">
-                          <a:bevelT w="0"/>
-                          <a:bevelB w="0"/>
+                          <a:bevelT w="0" h="0"/>
+                          <a:bevelB w="0" h="0"/>
                           <a:extrusionClr>
                             <a:srgbClr val="77EAF9"/>
                           </a:extrusionClr>
@@ -5318,11 +5334,10 @@
                           <a:schemeClr val="lt1"/>
                         </a:fontRef>
                       </wps:style>
-                      <wps:bodyPr rot="0" spcFirstLastPara="0" vertOverflow="overflow" horzOverflow="overflow" vert="horz" wrap="square" lIns="91440" tIns="45720" rIns="91440" bIns="45720" numCol="1" spcCol="0" rtlCol="0" fromWordArt="0" anchor="ctr" anchorCtr="0" forceAA="0" compatLnSpc="1">
+                      <wps:bodyPr rot="0" spcFirstLastPara="0" vertOverflow="overflow" horzOverflow="overflow" vert="horz" wrap="square" numCol="1" spcCol="0" rtlCol="0" fromWordArt="0" anchor="ctr" anchorCtr="0" forceAA="0" compatLnSpc="1">
                         <a:prstTxWarp prst="textNoShape">
                           <a:avLst/>
                         </a:prstTxWarp>
-                        <a:noAutofit/>
                       </wps:bodyPr>
                     </wps:wsp>
                   </a:graphicData>
@@ -5336,9 +5351,9 @@
               </wp:anchor>
             </w:drawing>
           </mc:Choice>
-          <mc:Fallback>
+          <mc:Fallback xmlns:cx5="http://schemas.microsoft.com/office/drawing/2016/5/11/chartex" xmlns:cx4="http://schemas.microsoft.com/office/drawing/2016/5/10/chartex" xmlns:cx3="http://schemas.microsoft.com/office/drawing/2016/5/9/chartex" xmlns:cx2="http://schemas.microsoft.com/office/drawing/2015/10/21/chartex" xmlns:cx1="http://schemas.microsoft.com/office/drawing/2015/9/8/chartex" xmlns:cx="http://schemas.microsoft.com/office/drawing/2014/chartex">
             <w:pict>
-              <v:rect w14:anchorId="388FE924" id="Rectangle 35" o:spid="_x0000_s1026" style="position:absolute;margin-left:0;margin-top:11.1pt;width:100.5pt;height:91.5pt;z-index:-251632640;visibility:visible;mso-wrap-style:square;mso-width-percent:0;mso-height-percent:0;mso-wrap-distance-left:9pt;mso-wrap-distance-top:0;mso-wrap-distance-right:9pt;mso-wrap-distance-bottom:0;mso-position-horizontal:absolute;mso-position-horizontal-relative:text;mso-position-vertical:absolute;mso-position-vertical-relative:text;mso-width-percent:0;mso-height-percent:0;mso-width-relative:margin;mso-height-relative:margin;v-text-anchor:middle" o:gfxdata="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" fillcolor="#57d3ff" strokecolor="#1f4d78 [1604]" strokeweight="1pt"/>
+              <v:rect id="Rectangle 35" o:spid="_x0000_s1030" style="width:100.5pt;height:91.5pt;margin-top:11.1pt;margin-left:0;mso-height-percent:0;mso-height-relative:margin;mso-width-percent:0;mso-width-relative:margin;mso-wrap-distance-bottom:0;mso-wrap-distance-left:9pt;mso-wrap-distance-right:9pt;mso-wrap-distance-top:0;mso-wrap-style:square;position:absolute;visibility:visible;v-text-anchor:middle;z-index:-251641856" fillcolor="#57d3ff" strokecolor="#1f4d78" strokeweight="1pt"/>
             </w:pict>
           </mc:Fallback>
         </mc:AlternateContent>
@@ -5359,7 +5374,7 @@
         <mc:AlternateContent>
           <mc:Choice Requires="wps">
             <w:drawing>
-              <wp:anchor distT="0" distB="0" distL="114300" distR="114300" simplePos="0" relativeHeight="251685888" behindDoc="1" locked="0" layoutInCell="1" allowOverlap="1" wp14:anchorId="619DA058" wp14:editId="771D4D05">
+              <wp:anchor distT="0" distB="0" distL="114300" distR="114300" simplePos="0" relativeHeight="251675648" behindDoc="1" locked="0" layoutInCell="1" allowOverlap="1">
                 <wp:simplePos x="0" y="0"/>
                 <wp:positionH relativeFrom="column">
                   <wp:posOffset>4276725</wp:posOffset>
@@ -5392,8 +5407,8 @@
                           <a:lightRig rig="threePt" dir="t"/>
                         </a:scene3d>
                         <a:sp3d extrusionH="774700" contourW="12700">
-                          <a:bevelT w="0"/>
-                          <a:bevelB w="0"/>
+                          <a:bevelT w="0" h="0"/>
+                          <a:bevelB w="0" h="0"/>
                           <a:extrusionClr>
                             <a:srgbClr val="77EAF9"/>
                           </a:extrusionClr>
@@ -5418,11 +5433,10 @@
                           <a:schemeClr val="lt1"/>
                         </a:fontRef>
                       </wps:style>
-                      <wps:bodyPr rot="0" spcFirstLastPara="0" vertOverflow="overflow" horzOverflow="overflow" vert="horz" wrap="square" lIns="91440" tIns="45720" rIns="91440" bIns="45720" numCol="1" spcCol="0" rtlCol="0" fromWordArt="0" anchor="ctr" anchorCtr="0" forceAA="0" compatLnSpc="1">
+                      <wps:bodyPr rot="0" spcFirstLastPara="0" vertOverflow="overflow" horzOverflow="overflow" vert="horz" wrap="square" numCol="1" spcCol="0" rtlCol="0" fromWordArt="0" anchor="ctr" anchorCtr="0" forceAA="0" compatLnSpc="1">
                         <a:prstTxWarp prst="textNoShape">
                           <a:avLst/>
                         </a:prstTxWarp>
-                        <a:noAutofit/>
                       </wps:bodyPr>
                     </wps:wsp>
                   </a:graphicData>
@@ -5436,10 +5450,10 @@
               </wp:anchor>
             </w:drawing>
           </mc:Choice>
-          <mc:Fallback>
+          <mc:Fallback xmlns:cx5="http://schemas.microsoft.com/office/drawing/2016/5/11/chartex" xmlns:cx4="http://schemas.microsoft.com/office/drawing/2016/5/10/chartex" xmlns:cx3="http://schemas.microsoft.com/office/drawing/2016/5/9/chartex" xmlns:cx2="http://schemas.microsoft.com/office/drawing/2015/10/21/chartex" xmlns:cx1="http://schemas.microsoft.com/office/drawing/2015/9/8/chartex" xmlns:cx="http://schemas.microsoft.com/office/drawing/2014/chartex">
             <w:pict>
-              <v:rect w14:anchorId="1DC24DE9" id="Rectangle 36" o:spid="_x0000_s1026" style="position:absolute;margin-left:336.75pt;margin-top:.75pt;width:100.5pt;height:91.5pt;z-index:-251630592;visibility:visible;mso-wrap-style:square;mso-width-percent:0;mso-height-percent:0;mso-wrap-distance-left:9pt;mso-wrap-distance-top:0;mso-wrap-distance-right:9pt;mso-wrap-distance-bottom:0;mso-position-horizontal:absolute;mso-position-horizontal-relative:text;mso-position-vertical:absolute;mso-position-vertical-relative:text;mso-width-percent:0;mso-height-percent:0;mso-width-relative:margin;mso-height-relative:margin;v-text-anchor:middle" o:gfxdata="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" fillcolor="#57d3ff" strokecolor="#1f4d78 [1604]" strokeweight="1pt">
-                <o:extrusion v:ext="view" viewpoint="100pt,-100pt" skewangle="0" type="perspective"/>
+              <v:rect id="Rectangle 36" o:spid="_x0000_s1031" style="width:100.5pt;height:91.5pt;margin-top:0.75pt;margin-left:336.75pt;mso-height-percent:0;mso-height-relative:margin;mso-width-percent:0;mso-width-relative:margin;mso-wrap-distance-bottom:0;mso-wrap-distance-left:9pt;mso-wrap-distance-right:9pt;mso-wrap-distance-top:0;mso-wrap-style:square;position:absolute;visibility:visible;v-text-anchor:middle;z-index:-251639808" fillcolor="#57d3ff" strokecolor="#1f4d78" strokeweight="1pt">
+                <o:extrusion v:ext="view" viewpoint="35.277777778mm,-35.277777778mm" skewangle="0" type="perspective"/>
               </v:rect>
             </w:pict>
           </mc:Fallback>
@@ -5453,7 +5467,7 @@
         <mc:AlternateContent>
           <mc:Choice Requires="wps">
             <w:drawing>
-              <wp:anchor distT="0" distB="0" distL="114300" distR="114300" simplePos="0" relativeHeight="251680768" behindDoc="1" locked="0" layoutInCell="1" allowOverlap="1" wp14:anchorId="1989E592" wp14:editId="5A38C5AA">
+              <wp:anchor distT="0" distB="0" distL="114300" distR="114300" simplePos="0" relativeHeight="251671552" behindDoc="1" locked="0" layoutInCell="1" allowOverlap="1">
                 <wp:simplePos x="0" y="0"/>
                 <wp:positionH relativeFrom="column">
                   <wp:posOffset>2132965</wp:posOffset>
@@ -5486,8 +5500,8 @@
                           <a:lightRig rig="threePt" dir="t"/>
                         </a:scene3d>
                         <a:sp3d extrusionH="774700" contourW="12700">
-                          <a:bevelT w="0"/>
-                          <a:bevelB w="0"/>
+                          <a:bevelT w="0" h="0"/>
+                          <a:bevelB w="0" h="0"/>
                           <a:extrusionClr>
                             <a:srgbClr val="77EAF9"/>
                           </a:extrusionClr>
@@ -5512,11 +5526,10 @@
                           <a:schemeClr val="lt1"/>
                         </a:fontRef>
                       </wps:style>
-                      <wps:bodyPr rot="0" spcFirstLastPara="0" vertOverflow="overflow" horzOverflow="overflow" vert="horz" wrap="square" lIns="91440" tIns="45720" rIns="91440" bIns="45720" numCol="1" spcCol="0" rtlCol="0" fromWordArt="0" anchor="ctr" anchorCtr="0" forceAA="0" compatLnSpc="1">
+                      <wps:bodyPr rot="0" spcFirstLastPara="0" vertOverflow="overflow" horzOverflow="overflow" vert="horz" wrap="square" numCol="1" spcCol="0" rtlCol="0" fromWordArt="0" anchor="ctr" anchorCtr="0" forceAA="0" compatLnSpc="1">
                         <a:prstTxWarp prst="textNoShape">
                           <a:avLst/>
                         </a:prstTxWarp>
-                        <a:noAutofit/>
                       </wps:bodyPr>
                     </wps:wsp>
                   </a:graphicData>
@@ -5530,10 +5543,10 @@
               </wp:anchor>
             </w:drawing>
           </mc:Choice>
-          <mc:Fallback>
+          <mc:Fallback xmlns:cx5="http://schemas.microsoft.com/office/drawing/2016/5/11/chartex" xmlns:cx4="http://schemas.microsoft.com/office/drawing/2016/5/10/chartex" xmlns:cx3="http://schemas.microsoft.com/office/drawing/2016/5/9/chartex" xmlns:cx2="http://schemas.microsoft.com/office/drawing/2015/10/21/chartex" xmlns:cx1="http://schemas.microsoft.com/office/drawing/2015/9/8/chartex" xmlns:cx="http://schemas.microsoft.com/office/drawing/2014/chartex">
             <w:pict>
-              <v:rect w14:anchorId="07849A31" id="Rectangle 28" o:spid="_x0000_s1026" style="position:absolute;margin-left:167.95pt;margin-top:1.3pt;width:100.5pt;height:91.5pt;z-index:-251635712;visibility:visible;mso-wrap-style:square;mso-width-percent:0;mso-height-percent:0;mso-wrap-distance-left:9pt;mso-wrap-distance-top:0;mso-wrap-distance-right:9pt;mso-wrap-distance-bottom:0;mso-position-horizontal:absolute;mso-position-horizontal-relative:text;mso-position-vertical:absolute;mso-position-vertical-relative:text;mso-width-percent:0;mso-height-percent:0;mso-width-relative:margin;mso-height-relative:margin;v-text-anchor:middle" o:gfxdata="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" fillcolor="#57d3ff" strokecolor="#1f4d78 [1604]" strokeweight="1pt">
-                <o:extrusion v:ext="view" viewpoint="100pt,-100pt" skewangle="0" type="perspective"/>
+              <v:rect id="Rectangle 28" o:spid="_x0000_s1032" style="width:100.5pt;height:91.5pt;margin-top:1.3pt;margin-left:167.95pt;mso-height-percent:0;mso-height-relative:margin;mso-width-percent:0;mso-width-relative:margin;mso-wrap-distance-bottom:0;mso-wrap-distance-left:9pt;mso-wrap-distance-right:9pt;mso-wrap-distance-top:0;mso-wrap-style:square;position:absolute;visibility:visible;v-text-anchor:middle;z-index:-251643904" fillcolor="#57d3ff" strokecolor="#1f4d78" strokeweight="1pt">
+                <o:extrusion v:ext="view" viewpoint="35.277777778mm,-35.277777778mm" skewangle="0" type="perspective"/>
               </v:rect>
             </w:pict>
           </mc:Fallback>
@@ -5625,7 +5638,7 @@
         <mc:AlternateContent>
           <mc:Choice Requires="wps">
             <w:drawing>
-              <wp:anchor distT="0" distB="0" distL="114300" distR="114300" simplePos="0" relativeHeight="251699200" behindDoc="0" locked="0" layoutInCell="1" allowOverlap="1" wp14:anchorId="481B5284" wp14:editId="5B397562">
+              <wp:anchor distT="0" distB="0" distL="114300" distR="114300" simplePos="0" relativeHeight="251689984" behindDoc="0" locked="0" layoutInCell="1" allowOverlap="1">
                 <wp:simplePos x="0" y="0"/>
                 <wp:positionH relativeFrom="column">
                   <wp:posOffset>3724275</wp:posOffset>
@@ -5651,8 +5664,8 @@
                           <a:avLst/>
                         </a:prstGeom>
                         <a:ln>
-                          <a:headEnd w="lg" len="med"/>
-                          <a:tailEnd type="triangle" w="lg" len="med"/>
+                          <a:headEnd w="lg"/>
+                          <a:tailEnd type="triangle" w="lg"/>
                         </a:ln>
                       </wps:spPr>
                       <wps:style>
@@ -5679,14 +5692,14 @@
               </wp:anchor>
             </w:drawing>
           </mc:Choice>
-          <mc:Fallback>
+          <mc:Fallback xmlns:cx5="http://schemas.microsoft.com/office/drawing/2016/5/11/chartex" xmlns:cx4="http://schemas.microsoft.com/office/drawing/2016/5/10/chartex" xmlns:cx3="http://schemas.microsoft.com/office/drawing/2016/5/9/chartex" xmlns:cx2="http://schemas.microsoft.com/office/drawing/2015/10/21/chartex" xmlns:cx1="http://schemas.microsoft.com/office/drawing/2015/9/8/chartex" xmlns:cx="http://schemas.microsoft.com/office/drawing/2014/chartex">
             <w:pict>
-              <v:shapetype w14:anchorId="52CA4D96" id="_x0000_t32" coordsize="21600,21600" o:spt="32" o:oned="t" path="m,l21600,21600e" filled="f">
+              <v:shapetype id="_x0000_t32" coordsize="21600,21600" o:spt="32" o:oned="t" path="m,l21600,21600e" filled="f">
                 <v:path arrowok="t" fillok="f" o:connecttype="none"/>
                 <o:lock v:ext="edit" shapetype="t"/>
               </v:shapetype>
-              <v:shape id="Straight Arrow Connector 43" o:spid="_x0000_s1026" type="#_x0000_t32" style="position:absolute;margin-left:293.25pt;margin-top:8.25pt;width:36pt;height:0;z-index:251699200;visibility:visible;mso-wrap-style:square;mso-height-percent:0;mso-wrap-distance-left:9pt;mso-wrap-distance-top:0;mso-wrap-distance-right:9pt;mso-wrap-distance-bottom:0;mso-position-horizontal:absolute;mso-position-horizontal-relative:text;mso-position-vertical:absolute;mso-position-vertical-relative:text;mso-height-percent:0;mso-height-relative:margin" o:gfxdata="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" strokecolor="black [3200]" strokeweight="1.5pt">
-                <v:stroke startarrowwidth="wide" endarrow="block" endarrowwidth="wide" joinstyle="miter"/>
+              <v:shape id="Straight Arrow Connector 43" o:spid="_x0000_s1033" type="#_x0000_t32" style="width:36pt;height:0;margin-top:8.25pt;margin-left:293.25pt;mso-height-percent:0;mso-height-relative:margin;mso-wrap-distance-bottom:0;mso-wrap-distance-left:9pt;mso-wrap-distance-right:9pt;mso-wrap-distance-top:0;mso-wrap-style:square;position:absolute;visibility:visible;z-index:251691008" strokecolor="black" strokeweight="1.5pt">
+                <v:stroke joinstyle="miter" startarrowwidth="wide" endarrow="block" endarrowwidth="wide"/>
               </v:shape>
             </w:pict>
           </mc:Fallback>
@@ -5700,7 +5713,7 @@
         <mc:AlternateContent>
           <mc:Choice Requires="wps">
             <w:drawing>
-              <wp:anchor distT="0" distB="0" distL="114300" distR="114300" simplePos="0" relativeHeight="251697152" behindDoc="0" locked="0" layoutInCell="1" allowOverlap="1" wp14:anchorId="1F793587" wp14:editId="08074B3F">
+              <wp:anchor distT="0" distB="0" distL="114300" distR="114300" simplePos="0" relativeHeight="251687936" behindDoc="0" locked="0" layoutInCell="1" allowOverlap="1">
                 <wp:simplePos x="0" y="0"/>
                 <wp:positionH relativeFrom="column">
                   <wp:posOffset>1437640</wp:posOffset>
@@ -5726,8 +5739,8 @@
                           <a:avLst/>
                         </a:prstGeom>
                         <a:ln>
-                          <a:headEnd w="lg" len="med"/>
-                          <a:tailEnd type="triangle" w="lg" len="med"/>
+                          <a:headEnd w="lg"/>
+                          <a:tailEnd type="triangle" w="lg"/>
                         </a:ln>
                       </wps:spPr>
                       <wps:style>
@@ -5754,10 +5767,10 @@
               </wp:anchor>
             </w:drawing>
           </mc:Choice>
-          <mc:Fallback>
+          <mc:Fallback xmlns:cx5="http://schemas.microsoft.com/office/drawing/2016/5/11/chartex" xmlns:cx4="http://schemas.microsoft.com/office/drawing/2016/5/10/chartex" xmlns:cx3="http://schemas.microsoft.com/office/drawing/2016/5/9/chartex" xmlns:cx2="http://schemas.microsoft.com/office/drawing/2015/10/21/chartex" xmlns:cx1="http://schemas.microsoft.com/office/drawing/2015/9/8/chartex" xmlns:cx="http://schemas.microsoft.com/office/drawing/2014/chartex">
             <w:pict>
-              <v:shape w14:anchorId="5AB36C57" id="Straight Arrow Connector 42" o:spid="_x0000_s1026" type="#_x0000_t32" style="position:absolute;margin-left:113.2pt;margin-top:4.8pt;width:36pt;height:0;z-index:251697152;visibility:visible;mso-wrap-style:square;mso-height-percent:0;mso-wrap-distance-left:9pt;mso-wrap-distance-top:0;mso-wrap-distance-right:9pt;mso-wrap-distance-bottom:0;mso-position-horizontal:absolute;mso-position-horizontal-relative:text;mso-position-vertical:absolute;mso-position-vertical-relative:text;mso-height-percent:0;mso-height-relative:margin" o:gfxdata="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" strokecolor="black [3200]" strokeweight="1.5pt">
-                <v:stroke startarrowwidth="wide" endarrow="block" endarrowwidth="wide" joinstyle="miter"/>
+              <v:shape id="Straight Arrow Connector 42" o:spid="_x0000_s1034" type="#_x0000_t32" style="width:36pt;height:0;margin-top:4.8pt;margin-left:113.2pt;mso-height-percent:0;mso-height-relative:margin;mso-wrap-distance-bottom:0;mso-wrap-distance-left:9pt;mso-wrap-distance-right:9pt;mso-wrap-distance-top:0;mso-wrap-style:square;position:absolute;visibility:visible;z-index:251688960" strokecolor="black" strokeweight="1.5pt">
+                <v:stroke joinstyle="miter" startarrowwidth="wide" endarrow="block" endarrowwidth="wide"/>
               </v:shape>
             </w:pict>
           </mc:Fallback>
@@ -5905,7 +5918,7 @@
         <mc:AlternateContent>
           <mc:Choice Requires="wps">
             <w:drawing>
-              <wp:anchor distT="0" distB="0" distL="114300" distR="114300" simplePos="0" relativeHeight="251687936" behindDoc="1" locked="0" layoutInCell="1" allowOverlap="1" wp14:anchorId="58B009C9" wp14:editId="74744CC4">
+              <wp:anchor distT="0" distB="0" distL="114300" distR="114300" simplePos="0" relativeHeight="251677696" behindDoc="1" locked="0" layoutInCell="1" allowOverlap="1">
                 <wp:simplePos x="0" y="0"/>
                 <wp:positionH relativeFrom="column">
                   <wp:posOffset>0</wp:posOffset>
@@ -5938,8 +5951,8 @@
                           <a:lightRig rig="threePt" dir="t"/>
                         </a:scene3d>
                         <a:sp3d extrusionH="774700" contourW="12700">
-                          <a:bevelT w="0"/>
-                          <a:bevelB w="0"/>
+                          <a:bevelT w="0" h="0"/>
+                          <a:bevelB w="0" h="0"/>
                           <a:extrusionClr>
                             <a:srgbClr val="77EAF9"/>
                           </a:extrusionClr>
@@ -5964,11 +5977,10 @@
                           <a:schemeClr val="lt1"/>
                         </a:fontRef>
                       </wps:style>
-                      <wps:bodyPr rot="0" spcFirstLastPara="0" vertOverflow="overflow" horzOverflow="overflow" vert="horz" wrap="square" lIns="91440" tIns="45720" rIns="91440" bIns="45720" numCol="1" spcCol="0" rtlCol="0" fromWordArt="0" anchor="ctr" anchorCtr="0" forceAA="0" compatLnSpc="1">
+                      <wps:bodyPr rot="0" spcFirstLastPara="0" vertOverflow="overflow" horzOverflow="overflow" vert="horz" wrap="square" numCol="1" spcCol="0" rtlCol="0" fromWordArt="0" anchor="ctr" anchorCtr="0" forceAA="0" compatLnSpc="1">
                         <a:prstTxWarp prst="textNoShape">
                           <a:avLst/>
                         </a:prstTxWarp>
-                        <a:noAutofit/>
                       </wps:bodyPr>
                     </wps:wsp>
                   </a:graphicData>
@@ -5982,10 +5994,10 @@
               </wp:anchor>
             </w:drawing>
           </mc:Choice>
-          <mc:Fallback>
+          <mc:Fallback xmlns:cx5="http://schemas.microsoft.com/office/drawing/2016/5/11/chartex" xmlns:cx4="http://schemas.microsoft.com/office/drawing/2016/5/10/chartex" xmlns:cx3="http://schemas.microsoft.com/office/drawing/2016/5/9/chartex" xmlns:cx2="http://schemas.microsoft.com/office/drawing/2015/10/21/chartex" xmlns:cx1="http://schemas.microsoft.com/office/drawing/2015/9/8/chartex" xmlns:cx="http://schemas.microsoft.com/office/drawing/2014/chartex">
             <w:pict>
-              <v:rect w14:anchorId="4EB2F92F" id="Rectangle 37" o:spid="_x0000_s1026" style="position:absolute;margin-left:0;margin-top:19.5pt;width:100.5pt;height:91.5pt;z-index:-251628544;visibility:visible;mso-wrap-style:square;mso-width-percent:0;mso-height-percent:0;mso-wrap-distance-left:9pt;mso-wrap-distance-top:0;mso-wrap-distance-right:9pt;mso-wrap-distance-bottom:0;mso-position-horizontal:absolute;mso-position-horizontal-relative:text;mso-position-vertical:absolute;mso-position-vertical-relative:text;mso-width-percent:0;mso-height-percent:0;mso-width-relative:margin;mso-height-relative:margin;v-text-anchor:middle" o:gfxdata="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" fillcolor="#57d3ff" strokecolor="#1f4d78 [1604]" strokeweight="1pt">
-                <o:extrusion v:ext="view" viewpoint="100pt,-100pt" skewangle="0" type="perspective"/>
+              <v:rect id="Rectangle 37" o:spid="_x0000_s1035" style="width:100.5pt;height:91.5pt;margin-top:19.5pt;margin-left:0;mso-height-percent:0;mso-height-relative:margin;mso-width-percent:0;mso-width-relative:margin;mso-wrap-distance-bottom:0;mso-wrap-distance-left:9pt;mso-wrap-distance-right:9pt;mso-wrap-distance-top:0;mso-wrap-style:square;position:absolute;visibility:visible;v-text-anchor:middle;z-index:-251637760" fillcolor="#57d3ff" strokecolor="#1f4d78" strokeweight="1pt">
+                <o:extrusion v:ext="view" viewpoint="35.277777778mm,-35.277777778mm" skewangle="0" type="perspective"/>
               </v:rect>
             </w:pict>
           </mc:Fallback>
@@ -6007,7 +6019,7 @@
         <mc:AlternateContent>
           <mc:Choice Requires="wps">
             <w:drawing>
-              <wp:anchor distT="0" distB="0" distL="114300" distR="114300" simplePos="0" relativeHeight="251692032" behindDoc="1" locked="0" layoutInCell="1" allowOverlap="1" wp14:anchorId="496F891E" wp14:editId="56EC27A0">
+              <wp:anchor distT="0" distB="0" distL="114300" distR="114300" simplePos="0" relativeHeight="251681792" behindDoc="1" locked="0" layoutInCell="1" allowOverlap="1">
                 <wp:simplePos x="0" y="0"/>
                 <wp:positionH relativeFrom="column">
                   <wp:posOffset>4343400</wp:posOffset>
@@ -6040,8 +6052,8 @@
                           <a:lightRig rig="threePt" dir="t"/>
                         </a:scene3d>
                         <a:sp3d extrusionH="774700" contourW="12700">
-                          <a:bevelT w="0"/>
-                          <a:bevelB w="0"/>
+                          <a:bevelT w="0" h="0"/>
+                          <a:bevelB w="0" h="0"/>
                           <a:extrusionClr>
                             <a:srgbClr val="77EAF9"/>
                           </a:extrusionClr>
@@ -6066,11 +6078,10 @@
                           <a:schemeClr val="lt1"/>
                         </a:fontRef>
                       </wps:style>
-                      <wps:bodyPr rot="0" spcFirstLastPara="0" vertOverflow="overflow" horzOverflow="overflow" vert="horz" wrap="square" lIns="91440" tIns="45720" rIns="91440" bIns="45720" numCol="1" spcCol="0" rtlCol="0" fromWordArt="0" anchor="ctr" anchorCtr="0" forceAA="0" compatLnSpc="1">
+                      <wps:bodyPr rot="0" spcFirstLastPara="0" vertOverflow="overflow" horzOverflow="overflow" vert="horz" wrap="square" numCol="1" spcCol="0" rtlCol="0" fromWordArt="0" anchor="ctr" anchorCtr="0" forceAA="0" compatLnSpc="1">
                         <a:prstTxWarp prst="textNoShape">
                           <a:avLst/>
                         </a:prstTxWarp>
-                        <a:noAutofit/>
                       </wps:bodyPr>
                     </wps:wsp>
                   </a:graphicData>
@@ -6084,9 +6095,9 @@
               </wp:anchor>
             </w:drawing>
           </mc:Choice>
-          <mc:Fallback>
+          <mc:Fallback xmlns:cx5="http://schemas.microsoft.com/office/drawing/2016/5/11/chartex" xmlns:cx4="http://schemas.microsoft.com/office/drawing/2016/5/10/chartex" xmlns:cx3="http://schemas.microsoft.com/office/drawing/2016/5/9/chartex" xmlns:cx2="http://schemas.microsoft.com/office/drawing/2015/10/21/chartex" xmlns:cx1="http://schemas.microsoft.com/office/drawing/2015/9/8/chartex" xmlns:cx="http://schemas.microsoft.com/office/drawing/2014/chartex">
             <w:pict>
-              <v:rect w14:anchorId="286F9B0A" id="Rectangle 39" o:spid="_x0000_s1026" style="position:absolute;margin-left:342pt;margin-top:2pt;width:100.5pt;height:91.5pt;z-index:-251624448;visibility:visible;mso-wrap-style:square;mso-width-percent:0;mso-height-percent:0;mso-wrap-distance-left:9pt;mso-wrap-distance-top:0;mso-wrap-distance-right:9pt;mso-wrap-distance-bottom:0;mso-position-horizontal:absolute;mso-position-horizontal-relative:text;mso-position-vertical:absolute;mso-position-vertical-relative:text;mso-width-percent:0;mso-height-percent:0;mso-width-relative:margin;mso-height-relative:margin;v-text-anchor:middle" o:gfxdata="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" fillcolor="#57d3ff" strokecolor="#1f4d78 [1604]" strokeweight="1pt"/>
+              <v:rect id="Rectangle 39" o:spid="_x0000_s1036" style="width:100.5pt;height:91.5pt;margin-top:2pt;margin-left:342pt;mso-height-percent:0;mso-height-relative:margin;mso-width-percent:0;mso-width-relative:margin;mso-wrap-distance-bottom:0;mso-wrap-distance-left:9pt;mso-wrap-distance-right:9pt;mso-wrap-distance-top:0;mso-wrap-style:square;position:absolute;visibility:visible;v-text-anchor:middle;z-index:-251633664" fillcolor="#57d3ff" strokecolor="#1f4d78" strokeweight="1pt"/>
             </w:pict>
           </mc:Fallback>
         </mc:AlternateContent>
@@ -6099,7 +6110,7 @@
         <mc:AlternateContent>
           <mc:Choice Requires="wps">
             <w:drawing>
-              <wp:anchor distT="0" distB="0" distL="114300" distR="114300" simplePos="0" relativeHeight="251689984" behindDoc="1" locked="0" layoutInCell="1" allowOverlap="1" wp14:anchorId="2B84F50E" wp14:editId="26B9EAEF">
+              <wp:anchor distT="0" distB="0" distL="114300" distR="114300" simplePos="0" relativeHeight="251679744" behindDoc="1" locked="0" layoutInCell="1" allowOverlap="1">
                 <wp:simplePos x="0" y="0"/>
                 <wp:positionH relativeFrom="column">
                   <wp:posOffset>2228850</wp:posOffset>
@@ -6132,8 +6143,8 @@
                           <a:lightRig rig="threePt" dir="t"/>
                         </a:scene3d>
                         <a:sp3d extrusionH="774700" contourW="12700">
-                          <a:bevelT w="0"/>
-                          <a:bevelB w="0"/>
+                          <a:bevelT w="0" h="0"/>
+                          <a:bevelB w="0" h="0"/>
                           <a:extrusionClr>
                             <a:srgbClr val="77EAF9"/>
                           </a:extrusionClr>
@@ -6158,11 +6169,10 @@
                           <a:schemeClr val="lt1"/>
                         </a:fontRef>
                       </wps:style>
-                      <wps:bodyPr rot="0" spcFirstLastPara="0" vertOverflow="overflow" horzOverflow="overflow" vert="horz" wrap="square" lIns="91440" tIns="45720" rIns="91440" bIns="45720" numCol="1" spcCol="0" rtlCol="0" fromWordArt="0" anchor="ctr" anchorCtr="0" forceAA="0" compatLnSpc="1">
+                      <wps:bodyPr rot="0" spcFirstLastPara="0" vertOverflow="overflow" horzOverflow="overflow" vert="horz" wrap="square" numCol="1" spcCol="0" rtlCol="0" fromWordArt="0" anchor="ctr" anchorCtr="0" forceAA="0" compatLnSpc="1">
                         <a:prstTxWarp prst="textNoShape">
                           <a:avLst/>
                         </a:prstTxWarp>
-                        <a:noAutofit/>
                       </wps:bodyPr>
                     </wps:wsp>
                   </a:graphicData>
@@ -6176,9 +6186,9 @@
               </wp:anchor>
             </w:drawing>
           </mc:Choice>
-          <mc:Fallback>
+          <mc:Fallback xmlns:cx5="http://schemas.microsoft.com/office/drawing/2016/5/11/chartex" xmlns:cx4="http://schemas.microsoft.com/office/drawing/2016/5/10/chartex" xmlns:cx3="http://schemas.microsoft.com/office/drawing/2016/5/9/chartex" xmlns:cx2="http://schemas.microsoft.com/office/drawing/2015/10/21/chartex" xmlns:cx1="http://schemas.microsoft.com/office/drawing/2015/9/8/chartex" xmlns:cx="http://schemas.microsoft.com/office/drawing/2014/chartex">
             <w:pict>
-              <v:rect w14:anchorId="16653E9F" id="Rectangle 38" o:spid="_x0000_s1026" style="position:absolute;margin-left:175.5pt;margin-top:1.4pt;width:100.5pt;height:91.5pt;z-index:-251626496;visibility:visible;mso-wrap-style:square;mso-width-percent:0;mso-height-percent:0;mso-wrap-distance-left:9pt;mso-wrap-distance-top:0;mso-wrap-distance-right:9pt;mso-wrap-distance-bottom:0;mso-position-horizontal:absolute;mso-position-horizontal-relative:text;mso-position-vertical:absolute;mso-position-vertical-relative:text;mso-width-percent:0;mso-height-percent:0;mso-width-relative:margin;mso-height-relative:margin;v-text-anchor:middle" o:gfxdata="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" fillcolor="#57d3ff" strokecolor="#1f4d78 [1604]" strokeweight="1pt"/>
+              <v:rect id="Rectangle 38" o:spid="_x0000_s1037" style="width:100.5pt;height:91.5pt;margin-top:1.4pt;margin-left:175.5pt;mso-height-percent:0;mso-height-relative:margin;mso-width-percent:0;mso-width-relative:margin;mso-wrap-distance-bottom:0;mso-wrap-distance-left:9pt;mso-wrap-distance-right:9pt;mso-wrap-distance-top:0;mso-wrap-style:square;position:absolute;visibility:visible;v-text-anchor:middle;z-index:-251635712" fillcolor="#57d3ff" strokecolor="#1f4d78" strokeweight="1pt"/>
             </w:pict>
           </mc:Fallback>
         </mc:AlternateContent>
@@ -6258,7 +6268,7 @@
         <mc:AlternateContent>
           <mc:Choice Requires="wps">
             <w:drawing>
-              <wp:anchor distT="0" distB="0" distL="114300" distR="114300" simplePos="0" relativeHeight="251703296" behindDoc="0" locked="0" layoutInCell="1" allowOverlap="1" wp14:anchorId="150E69B1" wp14:editId="64F976E7">
+              <wp:anchor distT="0" distB="0" distL="114300" distR="114300" simplePos="0" relativeHeight="251694080" behindDoc="0" locked="0" layoutInCell="1" allowOverlap="1">
                 <wp:simplePos x="0" y="0"/>
                 <wp:positionH relativeFrom="column">
                   <wp:posOffset>3647440</wp:posOffset>
@@ -6284,8 +6294,8 @@
                           <a:avLst/>
                         </a:prstGeom>
                         <a:ln>
-                          <a:headEnd w="lg" len="med"/>
-                          <a:tailEnd type="triangle" w="lg" len="med"/>
+                          <a:headEnd w="lg"/>
+                          <a:tailEnd type="triangle" w="lg"/>
                         </a:ln>
                       </wps:spPr>
                       <wps:style>
@@ -6312,10 +6322,10 @@
               </wp:anchor>
             </w:drawing>
           </mc:Choice>
-          <mc:Fallback>
+          <mc:Fallback xmlns:cx5="http://schemas.microsoft.com/office/drawing/2016/5/11/chartex" xmlns:cx4="http://schemas.microsoft.com/office/drawing/2016/5/10/chartex" xmlns:cx3="http://schemas.microsoft.com/office/drawing/2016/5/9/chartex" xmlns:cx2="http://schemas.microsoft.com/office/drawing/2015/10/21/chartex" xmlns:cx1="http://schemas.microsoft.com/office/drawing/2015/9/8/chartex" xmlns:cx="http://schemas.microsoft.com/office/drawing/2014/chartex">
             <w:pict>
-              <v:shape w14:anchorId="19CC5FC0" id="Straight Arrow Connector 45" o:spid="_x0000_s1026" type="#_x0000_t32" style="position:absolute;margin-left:287.2pt;margin-top:7.9pt;width:36pt;height:0;z-index:251703296;visibility:visible;mso-wrap-style:square;mso-height-percent:0;mso-wrap-distance-left:9pt;mso-wrap-distance-top:0;mso-wrap-distance-right:9pt;mso-wrap-distance-bottom:0;mso-position-horizontal:absolute;mso-position-horizontal-relative:text;mso-position-vertical:absolute;mso-position-vertical-relative:text;mso-height-percent:0;mso-height-relative:margin" o:gfxdata="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" strokecolor="black [3200]" strokeweight="1.5pt">
-                <v:stroke startarrowwidth="wide" endarrow="block" endarrowwidth="wide" joinstyle="miter"/>
+              <v:shape id="Straight Arrow Connector 45" o:spid="_x0000_s1038" type="#_x0000_t32" style="width:36pt;height:0;margin-top:7.9pt;margin-left:287.2pt;mso-height-percent:0;mso-height-relative:margin;mso-wrap-distance-bottom:0;mso-wrap-distance-left:9pt;mso-wrap-distance-right:9pt;mso-wrap-distance-top:0;mso-wrap-style:square;position:absolute;visibility:visible;z-index:251695104" strokecolor="black" strokeweight="1.5pt">
+                <v:stroke joinstyle="miter" startarrowwidth="wide" endarrow="block" endarrowwidth="wide"/>
               </v:shape>
             </w:pict>
           </mc:Fallback>
@@ -6329,7 +6339,7 @@
         <mc:AlternateContent>
           <mc:Choice Requires="wps">
             <w:drawing>
-              <wp:anchor distT="0" distB="0" distL="114300" distR="114300" simplePos="0" relativeHeight="251701248" behindDoc="0" locked="0" layoutInCell="1" allowOverlap="1" wp14:anchorId="10402B8A" wp14:editId="08D31584">
+              <wp:anchor distT="0" distB="0" distL="114300" distR="114300" simplePos="0" relativeHeight="251692032" behindDoc="0" locked="0" layoutInCell="1" allowOverlap="1">
                 <wp:simplePos x="0" y="0"/>
                 <wp:positionH relativeFrom="column">
                   <wp:posOffset>1581150</wp:posOffset>
@@ -6355,8 +6365,8 @@
                           <a:avLst/>
                         </a:prstGeom>
                         <a:ln>
-                          <a:headEnd w="lg" len="med"/>
-                          <a:tailEnd type="triangle" w="lg" len="med"/>
+                          <a:headEnd w="lg"/>
+                          <a:tailEnd type="triangle" w="lg"/>
                         </a:ln>
                       </wps:spPr>
                       <wps:style>
@@ -6383,10 +6393,10 @@
               </wp:anchor>
             </w:drawing>
           </mc:Choice>
-          <mc:Fallback>
+          <mc:Fallback xmlns:cx5="http://schemas.microsoft.com/office/drawing/2016/5/11/chartex" xmlns:cx4="http://schemas.microsoft.com/office/drawing/2016/5/10/chartex" xmlns:cx3="http://schemas.microsoft.com/office/drawing/2016/5/9/chartex" xmlns:cx2="http://schemas.microsoft.com/office/drawing/2015/10/21/chartex" xmlns:cx1="http://schemas.microsoft.com/office/drawing/2015/9/8/chartex" xmlns:cx="http://schemas.microsoft.com/office/drawing/2014/chartex">
             <w:pict>
-              <v:shape w14:anchorId="190C141D" id="Straight Arrow Connector 44" o:spid="_x0000_s1026" type="#_x0000_t32" style="position:absolute;margin-left:124.5pt;margin-top:11.2pt;width:36pt;height:0;z-index:251701248;visibility:visible;mso-wrap-style:square;mso-height-percent:0;mso-wrap-distance-left:9pt;mso-wrap-distance-top:0;mso-wrap-distance-right:9pt;mso-wrap-distance-bottom:0;mso-position-horizontal:absolute;mso-position-horizontal-relative:text;mso-position-vertical:absolute;mso-position-vertical-relative:text;mso-height-percent:0;mso-height-relative:margin" o:gfxdata="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" strokecolor="black [3200]" strokeweight="1.5pt">
-                <v:stroke startarrowwidth="wide" endarrow="block" endarrowwidth="wide" joinstyle="miter"/>
+              <v:shape id="Straight Arrow Connector 44" o:spid="_x0000_s1039" type="#_x0000_t32" style="width:36pt;height:0;margin-top:11.2pt;margin-left:124.5pt;mso-height-percent:0;mso-height-relative:margin;mso-wrap-distance-bottom:0;mso-wrap-distance-left:9pt;mso-wrap-distance-right:9pt;mso-wrap-distance-top:0;mso-wrap-style:square;position:absolute;visibility:visible;z-index:251693056" strokecolor="black" strokeweight="1.5pt">
+                <v:stroke joinstyle="miter" startarrowwidth="wide" endarrow="block" endarrowwidth="wide"/>
               </v:shape>
             </w:pict>
           </mc:Fallback>
@@ -6470,7 +6480,7 @@
         <mc:AlternateContent>
           <mc:Choice Requires="wps">
             <w:drawing>
-              <wp:anchor distT="0" distB="0" distL="114300" distR="114300" simplePos="0" relativeHeight="251706368" behindDoc="0" locked="0" layoutInCell="1" allowOverlap="1">
+              <wp:anchor distT="0" distB="0" distL="114300" distR="114300" simplePos="0" relativeHeight="251696128" behindDoc="0" locked="0" layoutInCell="1" allowOverlap="1">
                 <wp:simplePos x="0" y="0"/>
                 <wp:positionH relativeFrom="column">
                   <wp:posOffset>4914265</wp:posOffset>
@@ -6496,7 +6506,7 @@
                           <a:avLst/>
                         </a:prstGeom>
                         <a:ln>
-                          <a:tailEnd type="triangle" w="lg" len="med"/>
+                          <a:tailEnd type="triangle" w="lg"/>
                         </a:ln>
                       </wps:spPr>
                       <wps:style>
@@ -6520,10 +6530,10 @@
               </wp:anchor>
             </w:drawing>
           </mc:Choice>
-          <mc:Fallback>
+          <mc:Fallback xmlns:cx5="http://schemas.microsoft.com/office/drawing/2016/5/11/chartex" xmlns:cx4="http://schemas.microsoft.com/office/drawing/2016/5/10/chartex" xmlns:cx3="http://schemas.microsoft.com/office/drawing/2016/5/9/chartex" xmlns:cx2="http://schemas.microsoft.com/office/drawing/2015/10/21/chartex" xmlns:cx1="http://schemas.microsoft.com/office/drawing/2015/9/8/chartex" xmlns:cx="http://schemas.microsoft.com/office/drawing/2014/chartex">
             <w:pict>
-              <v:shape w14:anchorId="00EE4B28" id="Straight Arrow Connector 48" o:spid="_x0000_s1026" type="#_x0000_t32" style="position:absolute;margin-left:386.95pt;margin-top:5.45pt;width:.75pt;height:31.5pt;z-index:251706368;visibility:visible;mso-wrap-style:square;mso-wrap-distance-left:9pt;mso-wrap-distance-top:0;mso-wrap-distance-right:9pt;mso-wrap-distance-bottom:0;mso-position-horizontal:absolute;mso-position-horizontal-relative:text;mso-position-vertical:absolute;mso-position-vertical-relative:text" o:gfxdata="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" strokecolor="black [3200]" strokeweight="1.5pt">
-                <v:stroke endarrow="block" endarrowwidth="wide" joinstyle="miter"/>
+              <v:shape id="Straight Arrow Connector 48" o:spid="_x0000_s1040" type="#_x0000_t32" style="width:0.75pt;height:31.5pt;margin-top:5.45pt;margin-left:386.95pt;mso-wrap-distance-bottom:0;mso-wrap-distance-left:9pt;mso-wrap-distance-right:9pt;mso-wrap-distance-top:0;mso-wrap-style:square;position:absolute;visibility:visible;z-index:251697152" strokecolor="black" strokeweight="1.5pt">
+                <v:stroke joinstyle="miter" endarrow="block" endarrowwidth="wide"/>
               </v:shape>
             </w:pict>
           </mc:Fallback>
@@ -6561,7 +6571,7 @@
         <mc:AlternateContent>
           <mc:Choice Requires="wps">
             <w:drawing>
-              <wp:anchor distT="0" distB="0" distL="114300" distR="114300" simplePos="0" relativeHeight="251696128" behindDoc="1" locked="0" layoutInCell="1" allowOverlap="1" wp14:anchorId="1C4E799F" wp14:editId="099C8588">
+              <wp:anchor distT="0" distB="0" distL="114300" distR="114300" simplePos="0" relativeHeight="251685888" behindDoc="1" locked="0" layoutInCell="1" allowOverlap="1">
                 <wp:simplePos x="0" y="0"/>
                 <wp:positionH relativeFrom="column">
                   <wp:posOffset>2218690</wp:posOffset>
@@ -6594,8 +6604,8 @@
                           <a:lightRig rig="threePt" dir="t"/>
                         </a:scene3d>
                         <a:sp3d extrusionH="774700" contourW="12700">
-                          <a:bevelT w="0"/>
-                          <a:bevelB w="0"/>
+                          <a:bevelT w="0" h="0"/>
+                          <a:bevelB w="0" h="0"/>
                           <a:extrusionClr>
                             <a:srgbClr val="77EAF9"/>
                           </a:extrusionClr>
@@ -6620,11 +6630,10 @@
                           <a:schemeClr val="lt1"/>
                         </a:fontRef>
                       </wps:style>
-                      <wps:bodyPr rot="0" spcFirstLastPara="0" vertOverflow="overflow" horzOverflow="overflow" vert="horz" wrap="square" lIns="91440" tIns="45720" rIns="91440" bIns="45720" numCol="1" spcCol="0" rtlCol="0" fromWordArt="0" anchor="ctr" anchorCtr="0" forceAA="0" compatLnSpc="1">
+                      <wps:bodyPr rot="0" spcFirstLastPara="0" vertOverflow="overflow" horzOverflow="overflow" vert="horz" wrap="square" numCol="1" spcCol="0" rtlCol="0" fromWordArt="0" anchor="ctr" anchorCtr="0" forceAA="0" compatLnSpc="1">
                         <a:prstTxWarp prst="textNoShape">
                           <a:avLst/>
                         </a:prstTxWarp>
-                        <a:noAutofit/>
                       </wps:bodyPr>
                     </wps:wsp>
                   </a:graphicData>
@@ -6638,9 +6647,9 @@
               </wp:anchor>
             </w:drawing>
           </mc:Choice>
-          <mc:Fallback>
+          <mc:Fallback xmlns:cx5="http://schemas.microsoft.com/office/drawing/2016/5/11/chartex" xmlns:cx4="http://schemas.microsoft.com/office/drawing/2016/5/10/chartex" xmlns:cx3="http://schemas.microsoft.com/office/drawing/2016/5/9/chartex" xmlns:cx2="http://schemas.microsoft.com/office/drawing/2015/10/21/chartex" xmlns:cx1="http://schemas.microsoft.com/office/drawing/2015/9/8/chartex" xmlns:cx="http://schemas.microsoft.com/office/drawing/2014/chartex">
             <w:pict>
-              <v:rect w14:anchorId="4BD60D4F" id="Rectangle 41" o:spid="_x0000_s1026" style="position:absolute;margin-left:174.7pt;margin-top:11.75pt;width:100.5pt;height:91.5pt;z-index:-251620352;visibility:visible;mso-wrap-style:square;mso-width-percent:0;mso-height-percent:0;mso-wrap-distance-left:9pt;mso-wrap-distance-top:0;mso-wrap-distance-right:9pt;mso-wrap-distance-bottom:0;mso-position-horizontal:absolute;mso-position-horizontal-relative:text;mso-position-vertical:absolute;mso-position-vertical-relative:text;mso-width-percent:0;mso-height-percent:0;mso-width-relative:margin;mso-height-relative:margin;v-text-anchor:middle" o:gfxdata="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" fillcolor="#57d3ff" strokecolor="#1f4d78 [1604]" strokeweight="1pt"/>
+              <v:rect id="Rectangle 41" o:spid="_x0000_s1041" style="width:100.5pt;height:91.5pt;margin-top:11.75pt;margin-left:174.7pt;mso-height-percent:0;mso-height-relative:margin;mso-width-percent:0;mso-width-relative:margin;mso-wrap-distance-bottom:0;mso-wrap-distance-left:9pt;mso-wrap-distance-right:9pt;mso-wrap-distance-top:0;mso-wrap-style:square;position:absolute;visibility:visible;v-text-anchor:middle;z-index:-251629568" fillcolor="#57d3ff" strokecolor="#1f4d78" strokeweight="1pt"/>
             </w:pict>
           </mc:Fallback>
         </mc:AlternateContent>
@@ -6661,7 +6670,7 @@
         <mc:AlternateContent>
           <mc:Choice Requires="wps">
             <w:drawing>
-              <wp:anchor distT="0" distB="0" distL="114300" distR="114300" simplePos="0" relativeHeight="251694080" behindDoc="1" locked="0" layoutInCell="1" allowOverlap="1" wp14:anchorId="0864D178" wp14:editId="1EC49B19">
+              <wp:anchor distT="0" distB="0" distL="114300" distR="114300" simplePos="0" relativeHeight="251683840" behindDoc="1" locked="0" layoutInCell="1" allowOverlap="1">
                 <wp:simplePos x="0" y="0"/>
                 <wp:positionH relativeFrom="column">
                   <wp:posOffset>4352925</wp:posOffset>
@@ -6694,8 +6703,8 @@
                           <a:lightRig rig="threePt" dir="t"/>
                         </a:scene3d>
                         <a:sp3d extrusionH="774700" contourW="12700">
-                          <a:bevelT w="0"/>
-                          <a:bevelB w="0"/>
+                          <a:bevelT w="0" h="0"/>
+                          <a:bevelB w="0" h="0"/>
                           <a:extrusionClr>
                             <a:srgbClr val="77EAF9"/>
                           </a:extrusionClr>
@@ -6720,11 +6729,10 @@
                           <a:schemeClr val="lt1"/>
                         </a:fontRef>
                       </wps:style>
-                      <wps:bodyPr rot="0" spcFirstLastPara="0" vertOverflow="overflow" horzOverflow="overflow" vert="horz" wrap="square" lIns="91440" tIns="45720" rIns="91440" bIns="45720" numCol="1" spcCol="0" rtlCol="0" fromWordArt="0" anchor="ctr" anchorCtr="0" forceAA="0" compatLnSpc="1">
+                      <wps:bodyPr rot="0" spcFirstLastPara="0" vertOverflow="overflow" horzOverflow="overflow" vert="horz" wrap="square" numCol="1" spcCol="0" rtlCol="0" fromWordArt="0" anchor="ctr" anchorCtr="0" forceAA="0" compatLnSpc="1">
                         <a:prstTxWarp prst="textNoShape">
                           <a:avLst/>
                         </a:prstTxWarp>
-                        <a:noAutofit/>
                       </wps:bodyPr>
                     </wps:wsp>
                   </a:graphicData>
@@ -6738,9 +6746,9 @@
               </wp:anchor>
             </w:drawing>
           </mc:Choice>
-          <mc:Fallback>
+          <mc:Fallback xmlns:cx5="http://schemas.microsoft.com/office/drawing/2016/5/11/chartex" xmlns:cx4="http://schemas.microsoft.com/office/drawing/2016/5/10/chartex" xmlns:cx3="http://schemas.microsoft.com/office/drawing/2016/5/9/chartex" xmlns:cx2="http://schemas.microsoft.com/office/drawing/2015/10/21/chartex" xmlns:cx1="http://schemas.microsoft.com/office/drawing/2015/9/8/chartex" xmlns:cx="http://schemas.microsoft.com/office/drawing/2014/chartex">
             <w:pict>
-              <v:rect w14:anchorId="13ED4708" id="Rectangle 40" o:spid="_x0000_s1026" style="position:absolute;margin-left:342.75pt;margin-top:.7pt;width:100.5pt;height:91.5pt;z-index:-251622400;visibility:visible;mso-wrap-style:square;mso-width-percent:0;mso-height-percent:0;mso-wrap-distance-left:9pt;mso-wrap-distance-top:0;mso-wrap-distance-right:9pt;mso-wrap-distance-bottom:0;mso-position-horizontal:absolute;mso-position-horizontal-relative:text;mso-position-vertical:absolute;mso-position-vertical-relative:text;mso-width-percent:0;mso-height-percent:0;mso-width-relative:margin;mso-height-relative:margin;v-text-anchor:middle" o:gfxdata="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" fillcolor="#57d3ff" strokecolor="#1f4d78 [1604]" strokeweight="1pt"/>
+              <v:rect id="Rectangle 40" o:spid="_x0000_s1042" style="width:100.5pt;height:91.5pt;margin-top:0.7pt;margin-left:342.75pt;mso-height-percent:0;mso-height-relative:margin;mso-width-percent:0;mso-width-relative:margin;mso-wrap-distance-bottom:0;mso-wrap-distance-left:9pt;mso-wrap-distance-right:9pt;mso-wrap-distance-top:0;mso-wrap-style:square;position:absolute;visibility:visible;v-text-anchor:middle;z-index:-251631616" fillcolor="#57d3ff" strokecolor="#1f4d78" strokeweight="1pt"/>
             </w:pict>
           </mc:Fallback>
         </mc:AlternateContent>
@@ -6765,13 +6773,7 @@
         <w:rPr>
           <w:rFonts w:ascii="Courier New" w:hAnsi="Courier New" w:cs="Courier New"/>
         </w:rPr>
-        <w:t xml:space="preserve">   </w:t>
-      </w:r>
-      <w:r>
-        <w:rPr>
-          <w:rFonts w:ascii="Courier New" w:hAnsi="Courier New" w:cs="Courier New"/>
-        </w:rPr>
-        <w:t xml:space="preserve"> </w:t>
+        <w:t xml:space="preserve">    </w:t>
       </w:r>
     </w:p>
     <w:p>
@@ -6789,7 +6791,7 @@
         <mc:AlternateContent>
           <mc:Choice Requires="wps">
             <w:drawing>
-              <wp:anchor distT="0" distB="0" distL="114300" distR="114300" simplePos="0" relativeHeight="251707392" behindDoc="0" locked="0" layoutInCell="1" allowOverlap="1">
+              <wp:anchor distT="0" distB="0" distL="114300" distR="114300" simplePos="0" relativeHeight="251698176" behindDoc="0" locked="0" layoutInCell="1" allowOverlap="1">
                 <wp:simplePos x="0" y="0"/>
                 <wp:positionH relativeFrom="column">
                   <wp:posOffset>3685540</wp:posOffset>
@@ -6815,7 +6817,7 @@
                           <a:avLst/>
                         </a:prstGeom>
                         <a:ln>
-                          <a:tailEnd type="triangle" w="lg" len="med"/>
+                          <a:tailEnd type="triangle" w="lg"/>
                         </a:ln>
                       </wps:spPr>
                       <wps:style>
@@ -6839,10 +6841,10 @@
               </wp:anchor>
             </w:drawing>
           </mc:Choice>
-          <mc:Fallback>
+          <mc:Fallback xmlns:cx5="http://schemas.microsoft.com/office/drawing/2016/5/11/chartex" xmlns:cx4="http://schemas.microsoft.com/office/drawing/2016/5/10/chartex" xmlns:cx3="http://schemas.microsoft.com/office/drawing/2016/5/9/chartex" xmlns:cx2="http://schemas.microsoft.com/office/drawing/2015/10/21/chartex" xmlns:cx1="http://schemas.microsoft.com/office/drawing/2015/9/8/chartex" xmlns:cx="http://schemas.microsoft.com/office/drawing/2014/chartex">
             <w:pict>
-              <v:shape w14:anchorId="508D1BC3" id="Straight Arrow Connector 51" o:spid="_x0000_s1026" type="#_x0000_t32" style="position:absolute;margin-left:290.2pt;margin-top:5.45pt;width:39.75pt;height:.75pt;flip:x;z-index:251707392;visibility:visible;mso-wrap-style:square;mso-wrap-distance-left:9pt;mso-wrap-distance-top:0;mso-wrap-distance-right:9pt;mso-wrap-distance-bottom:0;mso-position-horizontal:absolute;mso-position-horizontal-relative:text;mso-position-vertical:absolute;mso-position-vertical-relative:text" o:gfxdata="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" strokecolor="black [3200]" strokeweight="1.5pt">
-                <v:stroke endarrow="block" endarrowwidth="wide" joinstyle="miter"/>
+              <v:shape id="Straight Arrow Connector 51" o:spid="_x0000_s1043" type="#_x0000_t32" style="width:39.75pt;height:0.75pt;margin-top:5.45pt;margin-left:290.2pt;flip:x;mso-wrap-distance-bottom:0;mso-wrap-distance-left:9pt;mso-wrap-distance-right:9pt;mso-wrap-distance-top:0;mso-wrap-style:square;position:absolute;visibility:visible;z-index:251699200" strokecolor="black" strokeweight="1.5pt">
+                <v:stroke joinstyle="miter" endarrow="block" endarrowwidth="wide"/>
               </v:shape>
             </w:pict>
           </mc:Fallback>
@@ -6980,7 +6982,7 @@
         <w:rPr>
           <w:rFonts w:ascii="Courier New" w:hAnsi="Courier New" w:cs="Courier New"/>
         </w:rPr>
-        <w:t xml:space="preserve">steps which we will discuss    in </w:t>
+        <w:t xml:space="preserve">steps which we will discuss in </w:t>
       </w:r>
       <w:r>
         <w:rPr>
@@ -7092,7 +7094,7 @@
         <w:rPr>
           <w:rFonts w:ascii="Courier New" w:hAnsi="Courier New" w:cs="Courier New"/>
         </w:rPr>
-        <w:t xml:space="preserve"> benchmark our first goal is to predict probability for each 6 type of toxicity. We achieve</w:t>
+        <w:t xml:space="preserve"> benchmark our first goal is to predict the probability of each 6 type of toxicity. We achieve</w:t>
       </w:r>
       <w:r>
         <w:rPr>
@@ -7104,7 +7106,14 @@
         <w:rPr>
           <w:rFonts w:ascii="Courier New" w:hAnsi="Courier New" w:cs="Courier New"/>
         </w:rPr>
-        <w:t xml:space="preserve"> using Dense layer with </w:t>
+        <w:t xml:space="preserve"> using a Dense </w:t>
+      </w:r>
+      <w:r>
+        <w:rPr>
+          <w:rFonts w:ascii="Courier New" w:hAnsi="Courier New" w:cs="Courier New"/>
+        </w:rPr>
+        <w:lastRenderedPageBreak/>
+        <w:t xml:space="preserve">layer with </w:t>
       </w:r>
       <w:r>
         <w:rPr>
@@ -7124,7 +7133,19 @@
         <w:rPr>
           <w:rFonts w:ascii="Courier New" w:hAnsi="Courier New" w:cs="Courier New"/>
         </w:rPr>
-        <w:t>Second achieving ROC AUC score 0.97 and higher. One of improvements was</w:t>
+        <w:t>Second, achieving ROC AUC score 0.97 and hig</w:t>
+      </w:r>
+      <w:r>
+        <w:rPr>
+          <w:rFonts w:ascii="Courier New" w:hAnsi="Courier New" w:cs="Courier New"/>
+        </w:rPr>
+        <w:t>her. One of the improvements was connected with the architecture</w:t>
+      </w:r>
+      <w:r>
+        <w:rPr>
+          <w:rFonts w:ascii="Courier New" w:hAnsi="Courier New" w:cs="Courier New"/>
+        </w:rPr>
+        <w:t>.</w:t>
       </w:r>
       <w:r>
         <w:rPr>
@@ -7136,24 +7157,6 @@
         <w:rPr>
           <w:rFonts w:ascii="Courier New" w:hAnsi="Courier New" w:cs="Courier New"/>
         </w:rPr>
-        <w:t>connected with the architecture</w:t>
-      </w:r>
-      <w:r>
-        <w:rPr>
-          <w:rFonts w:ascii="Courier New" w:hAnsi="Courier New" w:cs="Courier New"/>
-        </w:rPr>
-        <w:t>.</w:t>
-      </w:r>
-      <w:r>
-        <w:rPr>
-          <w:rFonts w:ascii="Courier New" w:hAnsi="Courier New" w:cs="Courier New"/>
-        </w:rPr>
-        <w:t xml:space="preserve"> </w:t>
-      </w:r>
-      <w:r>
-        <w:rPr>
-          <w:rFonts w:ascii="Courier New" w:hAnsi="Courier New" w:cs="Courier New"/>
-        </w:rPr>
         <w:t>B</w:t>
       </w:r>
       <w:r>
@@ -7166,14 +7169,7 @@
         <w:rPr>
           <w:rFonts w:ascii="Courier New" w:hAnsi="Courier New" w:cs="Courier New"/>
         </w:rPr>
-        <w:t xml:space="preserve">Embedding </w:t>
-      </w:r>
-      <w:r>
-        <w:rPr>
-          <w:rFonts w:ascii="Courier New" w:hAnsi="Courier New" w:cs="Courier New"/>
-        </w:rPr>
-        <w:lastRenderedPageBreak/>
-        <w:t>but that was giving us ROC AUC not higher than 0.96. I</w:t>
+        <w:t>Embedding but that was giving us ROC AUC not higher than 0.96. I</w:t>
       </w:r>
       <w:r>
         <w:rPr>
@@ -7185,39 +7181,33 @@
         <w:rPr>
           <w:rFonts w:ascii="Courier New" w:hAnsi="Courier New" w:cs="Courier New"/>
         </w:rPr>
-        <w:t xml:space="preserve"> we use LSTM as second layer and that </w:t>
-      </w:r>
-      <w:r>
-        <w:rPr>
-          <w:rFonts w:ascii="Courier New" w:hAnsi="Courier New" w:cs="Courier New"/>
-        </w:rPr>
-        <w:t xml:space="preserve">gave us better result. </w:t>
-      </w:r>
-    </w:p>
-    <w:p>
-      <w:pPr>
-        <w:pStyle w:val="PlainText"/>
-        <w:rPr>
-          <w:rFonts w:ascii="Courier New" w:hAnsi="Courier New" w:cs="Courier New"/>
-        </w:rPr>
-      </w:pPr>
-      <w:r>
-        <w:rPr>
-          <w:rFonts w:ascii="Courier New" w:hAnsi="Courier New" w:cs="Courier New"/>
-        </w:rPr>
-        <w:t xml:space="preserve">These are the plots of training the training/validation </w:t>
-      </w:r>
-      <w:r>
-        <w:rPr>
-          <w:rFonts w:ascii="Courier New" w:hAnsi="Courier New" w:cs="Courier New"/>
-        </w:rPr>
-        <w:t>accuracy</w:t>
-      </w:r>
-      <w:r>
-        <w:rPr>
-          <w:rFonts w:ascii="Courier New" w:hAnsi="Courier New" w:cs="Courier New"/>
-        </w:rPr>
-        <w:t xml:space="preserve"> and losses.</w:t>
+        <w:t xml:space="preserve">, we use LSTM as the second layer and that </w:t>
+      </w:r>
+      <w:r>
+        <w:rPr>
+          <w:rFonts w:ascii="Courier New" w:hAnsi="Courier New" w:cs="Courier New"/>
+        </w:rPr>
+        <w:t>gave us a better result.</w:t>
+      </w:r>
+    </w:p>
+    <w:p>
+      <w:pPr>
+        <w:pStyle w:val="PlainText"/>
+        <w:rPr>
+          <w:rFonts w:ascii="Courier New" w:hAnsi="Courier New" w:cs="Courier New"/>
+        </w:rPr>
+      </w:pPr>
+      <w:r>
+        <w:rPr>
+          <w:rFonts w:ascii="Courier New" w:hAnsi="Courier New" w:cs="Courier New"/>
+        </w:rPr>
+        <w:t>These are the plots of</w:t>
+      </w:r>
+      <w:r>
+        <w:rPr>
+          <w:rFonts w:ascii="Courier New" w:hAnsi="Courier New" w:cs="Courier New"/>
+        </w:rPr>
+        <w:t xml:space="preserve"> training the training/validation accuracy and losses.</w:t>
       </w:r>
     </w:p>
     <w:p>
@@ -7260,7 +7250,7 @@
           <w:noProof/>
         </w:rPr>
         <w:drawing>
-          <wp:inline distT="0" distB="0" distL="0" distR="0" wp14:anchorId="387DA179" wp14:editId="46A8665D">
+          <wp:inline distT="0" distB="0" distL="0" distR="0">
             <wp:extent cx="4857750" cy="2468880"/>
             <wp:effectExtent l="0" t="0" r="0" b="7620"/>
             <wp:docPr id="52" name="Picture 52"/>
@@ -7271,13 +7261,15 @@
               <a:graphicData uri="http://schemas.openxmlformats.org/drawingml/2006/picture">
                 <pic:pic xmlns:pic="http://schemas.openxmlformats.org/drawingml/2006/picture">
                   <pic:nvPicPr>
-                    <pic:cNvPr id="1" name=""/>
+                    <pic:cNvPr id="2071836802" name=""/>
                     <pic:cNvPicPr/>
                   </pic:nvPicPr>
-                  <pic:blipFill rotWithShape="1">
+                  <pic:blipFill>
                     <a:blip r:embed="rId21"/>
                     <a:srcRect l="20461" t="30040" r="10523" b="7569"/>
-                    <a:stretch/>
+                    <a:stretch>
+                      <a:fillRect/>
+                    </a:stretch>
                   </pic:blipFill>
                   <pic:spPr bwMode="auto">
                     <a:xfrm>
@@ -7345,7 +7337,7 @@
           <w:noProof/>
         </w:rPr>
         <w:drawing>
-          <wp:inline distT="0" distB="0" distL="0" distR="0" wp14:anchorId="35DB9536" wp14:editId="3951B083">
+          <wp:inline distT="0" distB="0" distL="0" distR="0">
             <wp:extent cx="5237898" cy="2542540"/>
             <wp:effectExtent l="0" t="0" r="1270" b="0"/>
             <wp:docPr id="53" name="Picture 53"/>
@@ -7356,13 +7348,15 @@
               <a:graphicData uri="http://schemas.openxmlformats.org/drawingml/2006/picture">
                 <pic:pic xmlns:pic="http://schemas.openxmlformats.org/drawingml/2006/picture">
                   <pic:nvPicPr>
-                    <pic:cNvPr id="1" name=""/>
+                    <pic:cNvPr id="2019887925" name=""/>
                     <pic:cNvPicPr/>
                   </pic:nvPicPr>
-                  <pic:blipFill rotWithShape="1">
+                  <pic:blipFill>
                     <a:blip r:embed="rId22"/>
                     <a:srcRect l="19974" t="29865" r="8898" b="8723"/>
-                    <a:stretch/>
+                    <a:stretch>
+                      <a:fillRect/>
+                    </a:stretch>
                   </pic:blipFill>
                   <pic:spPr bwMode="auto">
                     <a:xfrm>
@@ -7463,7 +7457,7 @@
         <mc:AlternateContent>
           <mc:Choice Requires="wps">
             <w:drawing>
-              <wp:anchor distT="0" distB="0" distL="114300" distR="114300" simplePos="0" relativeHeight="251668480" behindDoc="0" locked="0" layoutInCell="1" allowOverlap="1" wp14:anchorId="1A167922" wp14:editId="6B31C0C0">
+              <wp:anchor distT="0" distB="0" distL="114300" distR="114300" simplePos="0" relativeHeight="251667456" behindDoc="0" locked="0" layoutInCell="1" allowOverlap="1">
                 <wp:simplePos x="0" y="0"/>
                 <wp:positionH relativeFrom="margin">
                   <wp:posOffset>0</wp:posOffset>
@@ -7510,9 +7504,9 @@
               </wp:anchor>
             </w:drawing>
           </mc:Choice>
-          <mc:Fallback>
+          <mc:Fallback xmlns:cx5="http://schemas.microsoft.com/office/drawing/2016/5/11/chartex" xmlns:cx4="http://schemas.microsoft.com/office/drawing/2016/5/10/chartex" xmlns:cx3="http://schemas.microsoft.com/office/drawing/2016/5/9/chartex" xmlns:cx2="http://schemas.microsoft.com/office/drawing/2015/10/21/chartex" xmlns:cx1="http://schemas.microsoft.com/office/drawing/2015/9/8/chartex" xmlns:cx="http://schemas.microsoft.com/office/drawing/2014/chartex">
             <w:pict>
-              <v:line w14:anchorId="46169188" id="Straight Connector 16" o:spid="_x0000_s1026" style="position:absolute;z-index:251668480;visibility:visible;mso-wrap-style:square;mso-wrap-distance-left:9pt;mso-wrap-distance-top:0;mso-wrap-distance-right:9pt;mso-wrap-distance-bottom:0;mso-position-horizontal:absolute;mso-position-horizontal-relative:margin;mso-position-vertical:absolute;mso-position-vertical-relative:text" from="0,0" to="147.75pt,0" o:gfxdata="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" strokecolor="black [3200]" strokeweight="1pt">
+              <v:line id="Straight Connector 16" o:spid="_x0000_s1044" style="mso-position-horizontal-relative:margin;mso-wrap-distance-bottom:0;mso-wrap-distance-left:9pt;mso-wrap-distance-right:9pt;mso-wrap-distance-top:0;mso-wrap-style:square;position:absolute;visibility:visible;z-index:251668480" from="0,0" to="147.75pt,0" strokecolor="black" strokeweight="1pt">
                 <v:stroke joinstyle="miter"/>
                 <w10:wrap anchorx="margin"/>
               </v:line>
@@ -7534,21 +7528,7 @@
             <w:rStyle w:val="Hyperlink"/>
             <w:rFonts w:ascii="Courier New" w:hAnsi="Courier New" w:cs="Courier New"/>
           </w:rPr>
-          <w:t>https://machinelearningmastery.com/display-deep-learning-model-training-history-in-</w:t>
-        </w:r>
-        <w:r>
-          <w:rPr>
-            <w:rStyle w:val="Hyperlink"/>
-            <w:rFonts w:ascii="Courier New" w:hAnsi="Courier New" w:cs="Courier New"/>
-          </w:rPr>
-          <w:t>k</w:t>
-        </w:r>
-        <w:r>
-          <w:rPr>
-            <w:rStyle w:val="Hyperlink"/>
-            <w:rFonts w:ascii="Courier New" w:hAnsi="Courier New" w:cs="Courier New"/>
-          </w:rPr>
-          <w:t>eras/</w:t>
+          <w:t>https://machinelearningmastery.com/display-deep-learning-model-training-history-in-keras/</w:t>
         </w:r>
       </w:hyperlink>
     </w:p>
@@ -7645,7 +7625,69 @@
         <w:rPr>
           <w:rFonts w:ascii="Courier New" w:hAnsi="Courier New" w:cs="Courier New"/>
         </w:rPr>
-        <w:t>We used</w:t>
+        <w:t xml:space="preserve">We </w:t>
+      </w:r>
+      <w:r>
+        <w:rPr>
+          <w:rFonts w:ascii="Courier New" w:hAnsi="Courier New" w:cs="Courier New"/>
+        </w:rPr>
+        <w:t xml:space="preserve">used the validation set to evaluate </w:t>
+      </w:r>
+      <w:r>
+        <w:rPr>
+          <w:rFonts w:ascii="Courier New" w:hAnsi="Courier New" w:cs="Courier New"/>
+        </w:rPr>
+        <w:t>our model during the training and testing set for final evaluation</w:t>
+      </w:r>
+      <w:r>
+        <w:rPr>
+          <w:rFonts w:ascii="Courier New" w:hAnsi="Courier New" w:cs="Courier New"/>
+        </w:rPr>
+        <w:t>.</w:t>
+      </w:r>
+    </w:p>
+    <w:p>
+      <w:pPr>
+        <w:pStyle w:val="PlainText"/>
+        <w:rPr>
+          <w:rFonts w:ascii="Courier New" w:hAnsi="Courier New" w:cs="Courier New"/>
+        </w:rPr>
+      </w:pPr>
+      <w:r>
+        <w:rPr>
+          <w:rFonts w:ascii="Courier New" w:hAnsi="Courier New" w:cs="Courier New"/>
+        </w:rPr>
+        <w:t xml:space="preserve">We achieve mean column wise ROC AUC score </w:t>
+      </w:r>
+      <w:r>
+        <w:rPr>
+          <w:rFonts w:ascii="Courier New" w:hAnsi="Courier New" w:cs="Courier New"/>
+        </w:rPr>
+        <w:t xml:space="preserve">of </w:t>
+      </w:r>
+      <w:r>
+        <w:rPr>
+          <w:rFonts w:ascii="Courier New" w:hAnsi="Courier New" w:cs="Courier New"/>
+        </w:rPr>
+        <w:t>0.975 using the architecture describe</w:t>
+      </w:r>
+      <w:r>
+        <w:rPr>
+          <w:rFonts w:ascii="Courier New" w:hAnsi="Courier New" w:cs="Courier New"/>
+        </w:rPr>
+        <w:t>d</w:t>
+      </w:r>
+      <w:r>
+        <w:rPr>
+          <w:rFonts w:ascii="Courier New" w:hAnsi="Courier New" w:cs="Courier New"/>
+        </w:rPr>
+        <w:t xml:space="preserve"> in</w:t>
+      </w:r>
+      <w:r>
+        <w:rPr>
+          <w:rFonts w:ascii="Courier New" w:hAnsi="Courier New" w:cs="Courier New"/>
+        </w:rPr>
+        <w:t xml:space="preserve"> the</w:t>
       </w:r>
       <w:r>
         <w:rPr>
@@ -7657,51 +7699,19 @@
         <w:rPr>
           <w:rFonts w:ascii="Courier New" w:hAnsi="Courier New" w:cs="Courier New"/>
         </w:rPr>
-        <w:t>validation set</w:t>
-      </w:r>
-      <w:r>
-        <w:rPr>
-          <w:rFonts w:ascii="Courier New" w:hAnsi="Courier New" w:cs="Courier New"/>
-        </w:rPr>
-        <w:t xml:space="preserve"> to evaluate </w:t>
-      </w:r>
-      <w:r>
-        <w:rPr>
-          <w:rFonts w:ascii="Courier New" w:hAnsi="Courier New" w:cs="Courier New"/>
-        </w:rPr>
-        <w:t>our model during the training and testing set for final evaluation</w:t>
-      </w:r>
-      <w:r>
-        <w:rPr>
-          <w:rFonts w:ascii="Courier New" w:hAnsi="Courier New" w:cs="Courier New"/>
-        </w:rPr>
-        <w:t>.</w:t>
-      </w:r>
-    </w:p>
-    <w:p>
-      <w:pPr>
-        <w:pStyle w:val="PlainText"/>
-        <w:rPr>
-          <w:rFonts w:ascii="Courier New" w:hAnsi="Courier New" w:cs="Courier New"/>
-        </w:rPr>
-      </w:pPr>
-      <w:r>
-        <w:rPr>
-          <w:rFonts w:ascii="Courier New" w:hAnsi="Courier New" w:cs="Courier New"/>
-        </w:rPr>
-        <w:t xml:space="preserve">We achieve mean column wise ROC AUC score </w:t>
-      </w:r>
-      <w:r>
-        <w:rPr>
-          <w:rFonts w:ascii="Courier New" w:hAnsi="Courier New" w:cs="Courier New"/>
-        </w:rPr>
-        <w:t xml:space="preserve">of </w:t>
-      </w:r>
-      <w:r>
-        <w:rPr>
-          <w:rFonts w:ascii="Courier New" w:hAnsi="Courier New" w:cs="Courier New"/>
-        </w:rPr>
-        <w:t>0.975 using the architecture describe</w:t>
+        <w:t xml:space="preserve">Implementation section </w:t>
+      </w:r>
+      <w:r>
+        <w:rPr>
+          <w:rFonts w:ascii="Courier New" w:hAnsi="Courier New" w:cs="Courier New"/>
+        </w:rPr>
+        <w:t xml:space="preserve">and </w:t>
+      </w:r>
+      <w:r>
+        <w:rPr>
+          <w:rFonts w:ascii="Courier New" w:hAnsi="Courier New" w:cs="Courier New"/>
+        </w:rPr>
+        <w:t>preprocessed data describe</w:t>
       </w:r>
       <w:r>
         <w:rPr>
@@ -7713,48 +7723,6 @@
         <w:rPr>
           <w:rFonts w:ascii="Courier New" w:hAnsi="Courier New" w:cs="Courier New"/>
         </w:rPr>
-        <w:t xml:space="preserve"> in</w:t>
-      </w:r>
-      <w:r>
-        <w:rPr>
-          <w:rFonts w:ascii="Courier New" w:hAnsi="Courier New" w:cs="Courier New"/>
-        </w:rPr>
-        <w:t xml:space="preserve"> the</w:t>
-      </w:r>
-      <w:r>
-        <w:rPr>
-          <w:rFonts w:ascii="Courier New" w:hAnsi="Courier New" w:cs="Courier New"/>
-        </w:rPr>
-        <w:t xml:space="preserve"> </w:t>
-      </w:r>
-      <w:r>
-        <w:rPr>
-          <w:rFonts w:ascii="Courier New" w:hAnsi="Courier New" w:cs="Courier New"/>
-        </w:rPr>
-        <w:t xml:space="preserve">Implementation section </w:t>
-      </w:r>
-      <w:r>
-        <w:rPr>
-          <w:rFonts w:ascii="Courier New" w:hAnsi="Courier New" w:cs="Courier New"/>
-        </w:rPr>
-        <w:t xml:space="preserve">and </w:t>
-      </w:r>
-      <w:r>
-        <w:rPr>
-          <w:rFonts w:ascii="Courier New" w:hAnsi="Courier New" w:cs="Courier New"/>
-        </w:rPr>
-        <w:t>preprocessed data describe</w:t>
-      </w:r>
-      <w:r>
-        <w:rPr>
-          <w:rFonts w:ascii="Courier New" w:hAnsi="Courier New" w:cs="Courier New"/>
-        </w:rPr>
-        <w:t>d</w:t>
-      </w:r>
-      <w:r>
-        <w:rPr>
-          <w:rFonts w:ascii="Courier New" w:hAnsi="Courier New" w:cs="Courier New"/>
-        </w:rPr>
         <w:t xml:space="preserve"> in </w:t>
       </w:r>
       <w:r>
@@ -7779,7 +7747,7 @@
         <w:rPr>
           <w:rFonts w:ascii="Courier New" w:hAnsi="Courier New" w:cs="Courier New"/>
         </w:rPr>
-        <w:t xml:space="preserve"> Figure below displays ROC curves for each toxicity type</w:t>
+        <w:t xml:space="preserve"> The figure below displays ROC curves for each toxicity type</w:t>
       </w:r>
       <w:r>
         <w:rPr>
@@ -7809,7 +7777,7 @@
         <w:rPr>
           <w:rFonts w:ascii="Courier New" w:hAnsi="Courier New" w:cs="Courier New"/>
         </w:rPr>
-        <w:t>s. In contrast to this the value of useless model is 0.5 and displayed as a diagonal line. Model with this value (AUC=0.5) can be thought as it having the equivalent classification</w:t>
+        <w:t>s. In contrast to this, the value of a useless model is 0.5 and displayed as a diagonal line. Model with this value (AUC=0.5) can be thought as it has the equivalent classification</w:t>
       </w:r>
       <w:r>
         <w:rPr>
@@ -7856,7 +7824,7 @@
           <w:noProof/>
         </w:rPr>
         <w:drawing>
-          <wp:inline distT="0" distB="0" distL="0" distR="0" wp14:anchorId="1CFCB337" wp14:editId="59858473">
+          <wp:inline distT="0" distB="0" distL="0" distR="0">
             <wp:extent cx="4038600" cy="3641361"/>
             <wp:effectExtent l="0" t="0" r="0" b="0"/>
             <wp:docPr id="56" name="Picture 56"/>
@@ -7867,13 +7835,15 @@
               <a:graphicData uri="http://schemas.openxmlformats.org/drawingml/2006/picture">
                 <pic:pic xmlns:pic="http://schemas.openxmlformats.org/drawingml/2006/picture">
                   <pic:nvPicPr>
-                    <pic:cNvPr id="1" name=""/>
+                    <pic:cNvPr id="1942573738" name=""/>
                     <pic:cNvPicPr/>
                   </pic:nvPicPr>
-                  <pic:blipFill rotWithShape="1">
+                  <pic:blipFill>
                     <a:blip r:embed="rId24"/>
                     <a:srcRect l="12504" t="27730" r="47873" b="8723"/>
-                    <a:stretch/>
+                    <a:stretch>
+                      <a:fillRect/>
+                    </a:stretch>
                   </pic:blipFill>
                   <pic:spPr bwMode="auto">
                     <a:xfrm>
@@ -7978,20 +7948,27 @@
         <w:rPr>
           <w:rFonts w:ascii="Courier New" w:hAnsi="Courier New" w:cs="Courier New"/>
         </w:rPr>
-        <w:t>Our first benchmark is to predict probabilities for each toxicity type.</w:t>
-      </w:r>
-    </w:p>
-    <w:p>
-      <w:pPr>
-        <w:pStyle w:val="PlainText"/>
-        <w:rPr>
-          <w:rFonts w:ascii="Courier New" w:hAnsi="Courier New" w:cs="Courier New"/>
-        </w:rPr>
-      </w:pPr>
-      <w:r>
-        <w:rPr>
-          <w:rFonts w:ascii="Courier New" w:hAnsi="Courier New" w:cs="Courier New"/>
-        </w:rPr>
+        <w:t xml:space="preserve">Our first benchmark is to </w:t>
+      </w:r>
+      <w:r>
+        <w:rPr>
+          <w:rFonts w:ascii="Courier New" w:hAnsi="Courier New" w:cs="Courier New"/>
+        </w:rPr>
+        <w:t>predict probabilities for each toxicity type.</w:t>
+      </w:r>
+    </w:p>
+    <w:p>
+      <w:pPr>
+        <w:pStyle w:val="PlainText"/>
+        <w:rPr>
+          <w:rFonts w:ascii="Courier New" w:hAnsi="Courier New" w:cs="Courier New"/>
+        </w:rPr>
+      </w:pPr>
+      <w:r>
+        <w:rPr>
+          <w:rFonts w:ascii="Courier New" w:hAnsi="Courier New" w:cs="Courier New"/>
+        </w:rPr>
+        <w:lastRenderedPageBreak/>
         <w:t xml:space="preserve">Let’s </w:t>
       </w:r>
       <w:r>
@@ -8010,199 +7987,16 @@
         <w:rPr>
           <w:rFonts w:ascii="Courier New" w:hAnsi="Courier New" w:cs="Courier New"/>
         </w:rPr>
-        <w:t>model will deal with this tusk by using test set:</w:t>
-      </w:r>
-    </w:p>
-    <w:p>
-      <w:pPr>
-        <w:pStyle w:val="PlainText"/>
-        <w:rPr>
-          <w:rFonts w:ascii="Courier New" w:hAnsi="Courier New" w:cs="Courier New"/>
-        </w:rPr>
-      </w:pPr>
-    </w:p>
-    <w:p>
-      <w:pPr>
-        <w:pStyle w:val="PlainText"/>
-        <w:rPr>
-          <w:rFonts w:ascii="Courier New" w:hAnsi="Courier New" w:cs="Courier New"/>
-        </w:rPr>
-      </w:pPr>
-    </w:p>
-    <w:p>
-      <w:pPr>
-        <w:pStyle w:val="PlainText"/>
-        <w:rPr>
-          <w:rFonts w:ascii="Courier New" w:hAnsi="Courier New" w:cs="Courier New"/>
-        </w:rPr>
-      </w:pPr>
-      <w:r>
-        <w:rPr>
-          <w:rFonts w:ascii="Courier New" w:hAnsi="Courier New" w:cs="Courier New"/>
-        </w:rPr>
-        <w:lastRenderedPageBreak/>
-        <w:t>So as we can see the model gives</w:t>
-      </w:r>
-      <w:r>
-        <w:rPr>
-          <w:rFonts w:ascii="Courier New" w:hAnsi="Courier New" w:cs="Courier New"/>
-        </w:rPr>
-        <w:t xml:space="preserve"> u</w:t>
-      </w:r>
-      <w:r>
-        <w:rPr>
-          <w:rFonts w:ascii="Courier New" w:hAnsi="Courier New" w:cs="Courier New"/>
-        </w:rPr>
-        <w:t>s the probabilities for each type (this is improvement from being able to just recognizing the toxic comments).</w:t>
-      </w:r>
-    </w:p>
-    <w:p>
-      <w:pPr>
-        <w:pStyle w:val="PlainText"/>
-        <w:rPr>
-          <w:rFonts w:ascii="Courier New" w:hAnsi="Courier New" w:cs="Courier New"/>
-        </w:rPr>
-      </w:pPr>
-      <w:r>
-        <w:rPr>
-          <w:rFonts w:ascii="Courier New" w:hAnsi="Courier New" w:cs="Courier New"/>
-        </w:rPr>
-        <w:t xml:space="preserve">Next </w:t>
-      </w:r>
-      <w:r>
-        <w:rPr>
-          <w:rFonts w:ascii="Courier New" w:hAnsi="Courier New" w:cs="Courier New"/>
-        </w:rPr>
-        <w:t xml:space="preserve">benchmark </w:t>
-      </w:r>
-      <w:r>
-        <w:rPr>
-          <w:rFonts w:ascii="Courier New" w:hAnsi="Courier New" w:cs="Courier New"/>
-        </w:rPr>
-        <w:t xml:space="preserve">is mean column wise ROC AUC score higher or equal to 0.97. Our model gets 0.975 and 0.971 in kaggle </w:t>
-      </w:r>
-      <w:r>
-        <w:rPr>
-          <w:rFonts w:ascii="Courier New" w:hAnsi="Courier New" w:cs="Courier New"/>
-        </w:rPr>
-        <w:t xml:space="preserve">leaderboard </w:t>
-      </w:r>
-      <w:r>
-        <w:rPr>
-          <w:rFonts w:ascii="Courier New" w:hAnsi="Courier New" w:cs="Courier New"/>
-        </w:rPr>
-        <w:t>when bigger test set is used.</w:t>
-      </w:r>
-    </w:p>
-    <w:p>
-      <w:pPr>
-        <w:pStyle w:val="PlainText"/>
-        <w:rPr>
-          <w:rFonts w:ascii="Courier New" w:hAnsi="Courier New" w:cs="Courier New"/>
-        </w:rPr>
-      </w:pPr>
-    </w:p>
-    <w:p>
-      <w:pPr>
-        <w:pStyle w:val="PlainText"/>
-        <w:rPr>
-          <w:rFonts w:ascii="Courier New" w:hAnsi="Courier New" w:cs="Courier New"/>
-        </w:rPr>
-      </w:pPr>
-    </w:p>
-    <w:p>
-      <w:pPr>
-        <w:pStyle w:val="PlainText"/>
-        <w:rPr>
-          <w:rFonts w:ascii="Courier New" w:hAnsi="Courier New" w:cs="Courier New"/>
-        </w:rPr>
-      </w:pPr>
-    </w:p>
-    <w:p>
-      <w:pPr>
-        <w:pStyle w:val="PlainText"/>
-        <w:rPr>
-          <w:rFonts w:ascii="Courier New" w:hAnsi="Courier New" w:cs="Courier New"/>
-        </w:rPr>
-      </w:pPr>
-    </w:p>
-    <w:p>
-      <w:pPr>
-        <w:pStyle w:val="PlainText"/>
-        <w:rPr>
-          <w:rFonts w:ascii="Courier New" w:hAnsi="Courier New" w:cs="Courier New"/>
-        </w:rPr>
-      </w:pPr>
-      <w:r>
-        <w:rPr>
-          <w:rFonts w:ascii="Courier New" w:hAnsi="Courier New" w:cs="Courier New"/>
-        </w:rPr>
-        <w:t>## V. Conclusion</w:t>
-      </w:r>
-    </w:p>
-    <w:p>
-      <w:pPr>
-        <w:pStyle w:val="PlainText"/>
-        <w:rPr>
-          <w:rFonts w:ascii="Courier New" w:hAnsi="Courier New" w:cs="Courier New"/>
-        </w:rPr>
-      </w:pPr>
-    </w:p>
-    <w:p>
-      <w:pPr>
-        <w:pStyle w:val="PlainText"/>
-        <w:rPr>
-          <w:rFonts w:ascii="Courier New" w:hAnsi="Courier New" w:cs="Courier New"/>
-        </w:rPr>
-      </w:pPr>
-    </w:p>
-    <w:p>
-      <w:pPr>
-        <w:pStyle w:val="PlainText"/>
-        <w:rPr>
-          <w:rFonts w:ascii="Courier New" w:hAnsi="Courier New" w:cs="Courier New"/>
-        </w:rPr>
-      </w:pPr>
-      <w:r>
-        <w:rPr>
-          <w:rFonts w:ascii="Courier New" w:hAnsi="Courier New" w:cs="Courier New"/>
-        </w:rPr>
-        <w:t>### Free-Form Visualization</w:t>
-      </w:r>
-    </w:p>
-    <w:p>
-      <w:pPr>
-        <w:pStyle w:val="PlainText"/>
-        <w:rPr>
-          <w:rFonts w:ascii="Courier New" w:hAnsi="Courier New" w:cs="Courier New"/>
-        </w:rPr>
-      </w:pPr>
-    </w:p>
-    <w:p>
-      <w:pPr>
-        <w:pStyle w:val="PlainText"/>
-        <w:rPr>
-          <w:rFonts w:ascii="Courier New" w:hAnsi="Courier New" w:cs="Courier New"/>
-        </w:rPr>
-      </w:pPr>
-      <w:r>
-        <w:rPr>
-          <w:rFonts w:ascii="Courier New" w:hAnsi="Courier New" w:cs="Courier New"/>
-        </w:rPr>
-        <w:t>As my ultimate goal was to get as high ROC AUC score as possible in kaggle leaderboard when predictions are made in the bigger test set with no labels (</w:t>
-      </w:r>
-      <w:r>
-        <w:rPr>
-          <w:rFonts w:ascii="Courier New" w:hAnsi="Courier New" w:cs="Courier New"/>
-        </w:rPr>
-        <w:t>pad_kaggle_test</w:t>
-      </w:r>
-      <w:r>
-        <w:rPr>
-          <w:rFonts w:ascii="Courier New" w:hAnsi="Courier New" w:cs="Courier New"/>
-        </w:rPr>
-        <w:t>), I’ll use my scores from kaggle leaderboard for different submissions where different models where used. This will the history for my scores in the kaggle leaderboard:</w:t>
-      </w:r>
+        <w:t>model will deal with this task by using test set:</w:t>
+      </w:r>
+    </w:p>
+    <w:p>
+      <w:pPr>
+        <w:pStyle w:val="PlainText"/>
+        <w:rPr>
+          <w:rFonts w:ascii="Courier New" w:hAnsi="Courier New" w:cs="Courier New"/>
+        </w:rPr>
+      </w:pPr>
     </w:p>
     <w:p>
       <w:pPr>
@@ -8224,10 +8018,10 @@
           <w:noProof/>
         </w:rPr>
         <w:drawing>
-          <wp:inline distT="0" distB="0" distL="0" distR="0" wp14:anchorId="57E4EDD2" wp14:editId="615114D4">
-            <wp:extent cx="5760298" cy="2981325"/>
-            <wp:effectExtent l="0" t="0" r="0" b="0"/>
-            <wp:docPr id="55" name="Picture 55"/>
+          <wp:inline distT="0" distB="0" distL="0" distR="0" wp14:anchorId="13A9C6B9" wp14:editId="0244AB9B">
+            <wp:extent cx="5429250" cy="1902219"/>
+            <wp:effectExtent l="0" t="0" r="0" b="3175"/>
+            <wp:docPr id="4" name="Picture 4"/>
             <wp:cNvGraphicFramePr>
               <a:graphicFrameLocks xmlns:a="http://schemas.openxmlformats.org/drawingml/2006/main" noChangeAspect="1"/>
             </wp:cNvGraphicFramePr>
@@ -8240,8 +8034,284 @@
                   </pic:nvPicPr>
                   <pic:blipFill rotWithShape="1">
                     <a:blip r:embed="rId25"/>
+                    <a:srcRect l="19000" t="41017" r="14257" b="17389"/>
+                    <a:stretch/>
+                  </pic:blipFill>
+                  <pic:spPr bwMode="auto">
+                    <a:xfrm>
+                      <a:off x="0" y="0"/>
+                      <a:ext cx="5473230" cy="1917628"/>
+                    </a:xfrm>
+                    <a:prstGeom prst="rect">
+                      <a:avLst/>
+                    </a:prstGeom>
+                    <a:ln>
+                      <a:noFill/>
+                    </a:ln>
+                    <a:extLst>
+                      <a:ext uri="{53640926-AAD7-44D8-BBD7-CCE9431645EC}">
+                        <a14:shadowObscured xmlns:a14="http://schemas.microsoft.com/office/drawing/2010/main"/>
+                      </a:ext>
+                    </a:extLst>
+                  </pic:spPr>
+                </pic:pic>
+              </a:graphicData>
+            </a:graphic>
+          </wp:inline>
+        </w:drawing>
+      </w:r>
+    </w:p>
+    <w:p>
+      <w:pPr>
+        <w:pStyle w:val="PlainText"/>
+        <w:rPr>
+          <w:rFonts w:ascii="Courier New" w:hAnsi="Courier New" w:cs="Courier New"/>
+        </w:rPr>
+      </w:pPr>
+      <w:bookmarkStart w:id="0" w:name="_GoBack"/>
+      <w:bookmarkEnd w:id="0"/>
+    </w:p>
+    <w:p>
+      <w:pPr>
+        <w:pStyle w:val="PlainText"/>
+        <w:rPr>
+          <w:rFonts w:ascii="Courier New" w:hAnsi="Courier New" w:cs="Courier New"/>
+        </w:rPr>
+      </w:pPr>
+    </w:p>
+    <w:p>
+      <w:pPr>
+        <w:pStyle w:val="PlainText"/>
+        <w:rPr>
+          <w:rFonts w:ascii="Courier New" w:hAnsi="Courier New" w:cs="Courier New"/>
+        </w:rPr>
+      </w:pPr>
+      <w:r>
+        <w:rPr>
+          <w:rFonts w:ascii="Courier New" w:hAnsi="Courier New" w:cs="Courier New"/>
+        </w:rPr>
+        <w:t>So as we can see the model gives</w:t>
+      </w:r>
+      <w:r>
+        <w:rPr>
+          <w:rFonts w:ascii="Courier New" w:hAnsi="Courier New" w:cs="Courier New"/>
+        </w:rPr>
+        <w:t xml:space="preserve"> u</w:t>
+      </w:r>
+      <w:r>
+        <w:rPr>
+          <w:rFonts w:ascii="Courier New" w:hAnsi="Courier New" w:cs="Courier New"/>
+        </w:rPr>
+        <w:t xml:space="preserve">s the probabilities for each type (this is an improvement from being able to just recognizing the toxic </w:t>
+      </w:r>
+      <w:r>
+        <w:rPr>
+          <w:rFonts w:ascii="Courier New" w:hAnsi="Courier New" w:cs="Courier New"/>
+        </w:rPr>
+        <w:t>comments).</w:t>
+      </w:r>
+    </w:p>
+    <w:p>
+      <w:pPr>
+        <w:pStyle w:val="PlainText"/>
+        <w:rPr>
+          <w:rFonts w:ascii="Courier New" w:hAnsi="Courier New" w:cs="Courier New"/>
+        </w:rPr>
+      </w:pPr>
+      <w:r>
+        <w:rPr>
+          <w:rFonts w:ascii="Courier New" w:hAnsi="Courier New" w:cs="Courier New"/>
+        </w:rPr>
+        <w:t xml:space="preserve">Next </w:t>
+      </w:r>
+      <w:r>
+        <w:rPr>
+          <w:rFonts w:ascii="Courier New" w:hAnsi="Courier New" w:cs="Courier New"/>
+        </w:rPr>
+        <w:t xml:space="preserve">benchmark </w:t>
+      </w:r>
+      <w:r>
+        <w:rPr>
+          <w:rFonts w:ascii="Courier New" w:hAnsi="Courier New" w:cs="Courier New"/>
+        </w:rPr>
+        <w:t xml:space="preserve">is mean column wise ROC AUC score higher or equal to 0.97. Our model gets 0.975 and 0.971 in kaggle </w:t>
+      </w:r>
+      <w:r>
+        <w:rPr>
+          <w:rFonts w:ascii="Courier New" w:hAnsi="Courier New" w:cs="Courier New"/>
+        </w:rPr>
+        <w:t xml:space="preserve">leaderboard </w:t>
+      </w:r>
+      <w:r>
+        <w:rPr>
+          <w:rFonts w:ascii="Courier New" w:hAnsi="Courier New" w:cs="Courier New"/>
+        </w:rPr>
+        <w:t>when bigger test set is used.</w:t>
+      </w:r>
+    </w:p>
+    <w:p>
+      <w:pPr>
+        <w:pStyle w:val="PlainText"/>
+        <w:rPr>
+          <w:rFonts w:ascii="Courier New" w:hAnsi="Courier New" w:cs="Courier New"/>
+        </w:rPr>
+      </w:pPr>
+    </w:p>
+    <w:p>
+      <w:pPr>
+        <w:pStyle w:val="PlainText"/>
+        <w:rPr>
+          <w:rFonts w:ascii="Courier New" w:hAnsi="Courier New" w:cs="Courier New"/>
+        </w:rPr>
+      </w:pPr>
+    </w:p>
+    <w:p>
+      <w:pPr>
+        <w:pStyle w:val="PlainText"/>
+        <w:rPr>
+          <w:rFonts w:ascii="Courier New" w:hAnsi="Courier New" w:cs="Courier New"/>
+        </w:rPr>
+      </w:pPr>
+    </w:p>
+    <w:p>
+      <w:pPr>
+        <w:pStyle w:val="PlainText"/>
+        <w:rPr>
+          <w:rFonts w:ascii="Courier New" w:hAnsi="Courier New" w:cs="Courier New"/>
+        </w:rPr>
+      </w:pPr>
+    </w:p>
+    <w:p>
+      <w:pPr>
+        <w:pStyle w:val="PlainText"/>
+        <w:rPr>
+          <w:rFonts w:ascii="Courier New" w:hAnsi="Courier New" w:cs="Courier New"/>
+        </w:rPr>
+      </w:pPr>
+      <w:r>
+        <w:rPr>
+          <w:rFonts w:ascii="Courier New" w:hAnsi="Courier New" w:cs="Courier New"/>
+        </w:rPr>
+        <w:t>## V. Conclusion</w:t>
+      </w:r>
+    </w:p>
+    <w:p>
+      <w:pPr>
+        <w:pStyle w:val="PlainText"/>
+        <w:rPr>
+          <w:rFonts w:ascii="Courier New" w:hAnsi="Courier New" w:cs="Courier New"/>
+        </w:rPr>
+      </w:pPr>
+    </w:p>
+    <w:p>
+      <w:pPr>
+        <w:pStyle w:val="PlainText"/>
+        <w:rPr>
+          <w:rFonts w:ascii="Courier New" w:hAnsi="Courier New" w:cs="Courier New"/>
+        </w:rPr>
+      </w:pPr>
+    </w:p>
+    <w:p>
+      <w:pPr>
+        <w:pStyle w:val="PlainText"/>
+        <w:rPr>
+          <w:rFonts w:ascii="Courier New" w:hAnsi="Courier New" w:cs="Courier New"/>
+        </w:rPr>
+      </w:pPr>
+      <w:r>
+        <w:rPr>
+          <w:rFonts w:ascii="Courier New" w:hAnsi="Courier New" w:cs="Courier New"/>
+        </w:rPr>
+        <w:t>### Free-Form Visualization</w:t>
+      </w:r>
+    </w:p>
+    <w:p>
+      <w:pPr>
+        <w:pStyle w:val="PlainText"/>
+        <w:rPr>
+          <w:rFonts w:ascii="Courier New" w:hAnsi="Courier New" w:cs="Courier New"/>
+        </w:rPr>
+      </w:pPr>
+    </w:p>
+    <w:p>
+      <w:pPr>
+        <w:pStyle w:val="PlainText"/>
+        <w:rPr>
+          <w:rFonts w:ascii="Courier New" w:hAnsi="Courier New" w:cs="Courier New"/>
+        </w:rPr>
+      </w:pPr>
+      <w:r>
+        <w:rPr>
+          <w:rFonts w:ascii="Courier New" w:hAnsi="Courier New" w:cs="Courier New"/>
+        </w:rPr>
+        <w:t xml:space="preserve">As my ultimate goal was to get as </w:t>
+      </w:r>
+      <w:r>
+        <w:rPr>
+          <w:rFonts w:ascii="Courier New" w:hAnsi="Courier New" w:cs="Courier New"/>
+        </w:rPr>
+        <w:t>high ROC AUC score as possible in kaggle leaderboard when predictions are made in the bigger test set with no labels (</w:t>
+      </w:r>
+      <w:r>
+        <w:rPr>
+          <w:rFonts w:ascii="Courier New" w:hAnsi="Courier New" w:cs="Courier New"/>
+        </w:rPr>
+        <w:t>pad_kaggle_test</w:t>
+      </w:r>
+      <w:r>
+        <w:rPr>
+          <w:rFonts w:ascii="Courier New" w:hAnsi="Courier New" w:cs="Courier New"/>
+        </w:rPr>
+        <w:t>), I'll use my scores from kaggle leaderboard for different submissions where different models where used. This is the hist</w:t>
+      </w:r>
+      <w:r>
+        <w:rPr>
+          <w:rFonts w:ascii="Courier New" w:hAnsi="Courier New" w:cs="Courier New"/>
+        </w:rPr>
+        <w:t>ory of my scores on the kaggle leaderboard:</w:t>
+      </w:r>
+    </w:p>
+    <w:p>
+      <w:pPr>
+        <w:pStyle w:val="PlainText"/>
+        <w:rPr>
+          <w:rFonts w:ascii="Courier New" w:hAnsi="Courier New" w:cs="Courier New"/>
+        </w:rPr>
+      </w:pPr>
+    </w:p>
+    <w:p>
+      <w:pPr>
+        <w:pStyle w:val="PlainText"/>
+        <w:rPr>
+          <w:rFonts w:ascii="Courier New" w:hAnsi="Courier New" w:cs="Courier New"/>
+        </w:rPr>
+      </w:pPr>
+      <w:r>
+        <w:rPr>
+          <w:noProof/>
+        </w:rPr>
+        <w:lastRenderedPageBreak/>
+        <w:drawing>
+          <wp:inline distT="0" distB="0" distL="0" distR="0">
+            <wp:extent cx="5760298" cy="2981325"/>
+            <wp:effectExtent l="0" t="0" r="0" b="0"/>
+            <wp:docPr id="55" name="Picture 55"/>
+            <wp:cNvGraphicFramePr>
+              <a:graphicFrameLocks xmlns:a="http://schemas.openxmlformats.org/drawingml/2006/main" noChangeAspect="1"/>
+            </wp:cNvGraphicFramePr>
+            <a:graphic xmlns:a="http://schemas.openxmlformats.org/drawingml/2006/main">
+              <a:graphicData uri="http://schemas.openxmlformats.org/drawingml/2006/picture">
+                <pic:pic xmlns:pic="http://schemas.openxmlformats.org/drawingml/2006/picture">
+                  <pic:nvPicPr>
+                    <pic:cNvPr id="1153550194" name=""/>
+                    <pic:cNvPicPr/>
+                  </pic:nvPicPr>
+                  <pic:blipFill>
+                    <a:blip r:embed="rId26"/>
                     <a:srcRect l="19974" t="30618" r="10686" b="5546"/>
-                    <a:stretch/>
+                    <a:stretch>
+                      <a:fillRect/>
+                    </a:stretch>
                   </pic:blipFill>
                   <pic:spPr bwMode="auto">
                     <a:xfrm>
@@ -8332,7 +8402,7 @@
         <w:rPr>
           <w:rFonts w:ascii="Courier New" w:hAnsi="Courier New" w:cs="Courier New"/>
         </w:rPr>
-        <w:t>The processes we went during this project can be summarized to the following steps:</w:t>
+        <w:t>The processes we went during this project can be summarized in the following steps:</w:t>
       </w:r>
     </w:p>
     <w:p>
@@ -8392,7 +8462,13 @@
         <w:rPr>
           <w:rFonts w:ascii="Courier New" w:hAnsi="Courier New" w:cs="Courier New"/>
         </w:rPr>
-        <w:t>Based on previous step’s conclusions clean and preprocess data</w:t>
+        <w:t>Based on previous step’s c</w:t>
+      </w:r>
+      <w:r>
+        <w:rPr>
+          <w:rFonts w:ascii="Courier New" w:hAnsi="Courier New" w:cs="Courier New"/>
+        </w:rPr>
+        <w:t>onclusions clean and preprocess data</w:t>
       </w:r>
     </w:p>
     <w:p>
@@ -8428,15 +8504,7 @@
         <w:rPr>
           <w:rFonts w:ascii="Courier New" w:hAnsi="Courier New" w:cs="Courier New"/>
         </w:rPr>
-        <w:t>Create an architecture and train using the data (multiple time u</w:t>
-      </w:r>
-      <w:bookmarkStart w:id="0" w:name="_GoBack"/>
-      <w:bookmarkEnd w:id="0"/>
-      <w:r>
-        <w:rPr>
-          <w:rFonts w:ascii="Courier New" w:hAnsi="Courier New" w:cs="Courier New"/>
-        </w:rPr>
-        <w:t>ntil satisfied parameters where fount for the benchmark)</w:t>
+        <w:t>Create an architecture and train using the data (multiple time until satisfied parameters where fount for the benchmark)</w:t>
       </w:r>
     </w:p>
     <w:p>
@@ -8454,14 +8522,13 @@
         <w:rPr>
           <w:rFonts w:ascii="Courier New" w:hAnsi="Courier New" w:cs="Courier New"/>
         </w:rPr>
-        <w:lastRenderedPageBreak/>
         <w:t xml:space="preserve">Get </w:t>
       </w:r>
       <w:r>
         <w:rPr>
           <w:rFonts w:ascii="Courier New" w:hAnsi="Courier New" w:cs="Courier New"/>
         </w:rPr>
-        <w:t>ROC AUC score as expected in benchmark and</w:t>
+        <w:t>ROC AUC score as expected in the benchmark and</w:t>
       </w:r>
       <w:r>
         <w:rPr>
@@ -8619,7 +8686,7 @@
         <w:rPr>
           <w:rFonts w:ascii="Courier New" w:hAnsi="Courier New" w:cs="Courier New"/>
         </w:rPr>
-        <w:t>One of the aspects in this model that can be improve are:</w:t>
+        <w:t>One of the aspects of this model that can be improved are:</w:t>
       </w:r>
     </w:p>
     <w:p>
@@ -8637,7 +8704,13 @@
         <w:rPr>
           <w:rFonts w:ascii="Courier New" w:hAnsi="Courier New" w:cs="Courier New"/>
         </w:rPr>
-        <w:t>To be able to recognize and predict probabilities for toxic comments in other languages as well</w:t>
+        <w:t>To be able to recognize and predict probabilities for toxic comments in other</w:t>
+      </w:r>
+      <w:r>
+        <w:rPr>
+          <w:rFonts w:ascii="Courier New" w:hAnsi="Courier New" w:cs="Courier New"/>
+        </w:rPr>
+        <w:t xml:space="preserve"> languages as well</w:t>
       </w:r>
     </w:p>
     <w:p>
@@ -8655,7 +8728,8 @@
         <w:rPr>
           <w:rFonts w:ascii="Courier New" w:hAnsi="Courier New" w:cs="Courier New"/>
         </w:rPr>
-        <w:t>This model can be used as pre trained model and be adjust to specific fields(healthcare, politics, science … ), by doing this it can yield higher accuracy</w:t>
+        <w:lastRenderedPageBreak/>
+        <w:t>This model can be used as a pre-trained model and be adjust to specific fields(healthcare, politics, science … ), by doing this it can yield higher accuracy</w:t>
       </w:r>
     </w:p>
     <w:p>
@@ -8673,7 +8747,13 @@
         <w:rPr>
           <w:rFonts w:ascii="Courier New" w:hAnsi="Courier New" w:cs="Courier New"/>
         </w:rPr>
-        <w:t xml:space="preserve">Another improvement can be done if we train our model to read text from the images and then predicted toxicity because toxic comments can be in the form of images as well.  </w:t>
+        <w:t>Another improvement can be done if we train our model to read text from the imag</w:t>
+      </w:r>
+      <w:r>
+        <w:rPr>
+          <w:rFonts w:ascii="Courier New" w:hAnsi="Courier New" w:cs="Courier New"/>
+        </w:rPr>
+        <w:t xml:space="preserve">es and then predicted toxicity because toxic comments can be in the form of images as well.  </w:t>
       </w:r>
     </w:p>
     <w:p>
@@ -8708,7 +8788,7 @@
     <w:nsid w:val="0C4C6E89"/>
     <w:multiLevelType w:val="hybridMultilevel"/>
     <w:tmpl w:val="889C5850"/>
-    <w:lvl w:ilvl="0" w:tplc="04090001">
+    <w:lvl w:ilvl="0" w:tplc="90E643D8">
       <w:start w:val="1"/>
       <w:numFmt w:val="bullet"/>
       <w:lvlText w:val=""/>
@@ -8720,7 +8800,7 @@
         <w:rFonts w:ascii="Symbol" w:hAnsi="Symbol" w:hint="default"/>
       </w:rPr>
     </w:lvl>
-    <w:lvl w:ilvl="1" w:tplc="04090003" w:tentative="1">
+    <w:lvl w:ilvl="1" w:tplc="2598C1FC" w:tentative="1">
       <w:start w:val="1"/>
       <w:numFmt w:val="bullet"/>
       <w:lvlText w:val="o"/>
@@ -8732,7 +8812,7 @@
         <w:rFonts w:ascii="Courier New" w:hAnsi="Courier New" w:cs="Courier New" w:hint="default"/>
       </w:rPr>
     </w:lvl>
-    <w:lvl w:ilvl="2" w:tplc="04090005" w:tentative="1">
+    <w:lvl w:ilvl="2" w:tplc="64662416" w:tentative="1">
       <w:start w:val="1"/>
       <w:numFmt w:val="bullet"/>
       <w:lvlText w:val=""/>
@@ -8744,7 +8824,7 @@
         <w:rFonts w:ascii="Wingdings" w:hAnsi="Wingdings" w:hint="default"/>
       </w:rPr>
     </w:lvl>
-    <w:lvl w:ilvl="3" w:tplc="04090001" w:tentative="1">
+    <w:lvl w:ilvl="3" w:tplc="CAC8014E" w:tentative="1">
       <w:start w:val="1"/>
       <w:numFmt w:val="bullet"/>
       <w:lvlText w:val=""/>
@@ -8756,7 +8836,7 @@
         <w:rFonts w:ascii="Symbol" w:hAnsi="Symbol" w:hint="default"/>
       </w:rPr>
     </w:lvl>
-    <w:lvl w:ilvl="4" w:tplc="04090003" w:tentative="1">
+    <w:lvl w:ilvl="4" w:tplc="7A906DAC" w:tentative="1">
       <w:start w:val="1"/>
       <w:numFmt w:val="bullet"/>
       <w:lvlText w:val="o"/>
@@ -8768,7 +8848,7 @@
         <w:rFonts w:ascii="Courier New" w:hAnsi="Courier New" w:cs="Courier New" w:hint="default"/>
       </w:rPr>
     </w:lvl>
-    <w:lvl w:ilvl="5" w:tplc="04090005" w:tentative="1">
+    <w:lvl w:ilvl="5" w:tplc="C85C1F70" w:tentative="1">
       <w:start w:val="1"/>
       <w:numFmt w:val="bullet"/>
       <w:lvlText w:val=""/>
@@ -8780,7 +8860,7 @@
         <w:rFonts w:ascii="Wingdings" w:hAnsi="Wingdings" w:hint="default"/>
       </w:rPr>
     </w:lvl>
-    <w:lvl w:ilvl="6" w:tplc="04090001" w:tentative="1">
+    <w:lvl w:ilvl="6" w:tplc="7EE81B5A" w:tentative="1">
       <w:start w:val="1"/>
       <w:numFmt w:val="bullet"/>
       <w:lvlText w:val=""/>
@@ -8792,7 +8872,7 @@
         <w:rFonts w:ascii="Symbol" w:hAnsi="Symbol" w:hint="default"/>
       </w:rPr>
     </w:lvl>
-    <w:lvl w:ilvl="7" w:tplc="04090003" w:tentative="1">
+    <w:lvl w:ilvl="7" w:tplc="CCFA36CA" w:tentative="1">
       <w:start w:val="1"/>
       <w:numFmt w:val="bullet"/>
       <w:lvlText w:val="o"/>
@@ -8804,7 +8884,7 @@
         <w:rFonts w:ascii="Courier New" w:hAnsi="Courier New" w:cs="Courier New" w:hint="default"/>
       </w:rPr>
     </w:lvl>
-    <w:lvl w:ilvl="8" w:tplc="04090005" w:tentative="1">
+    <w:lvl w:ilvl="8" w:tplc="40DEF87A" w:tentative="1">
       <w:start w:val="1"/>
       <w:numFmt w:val="bullet"/>
       <w:lvlText w:val=""/>
@@ -8821,7 +8901,7 @@
     <w:nsid w:val="16CA698C"/>
     <w:multiLevelType w:val="hybridMultilevel"/>
     <w:tmpl w:val="E1C28802"/>
-    <w:lvl w:ilvl="0" w:tplc="04090001">
+    <w:lvl w:ilvl="0" w:tplc="6FCC6F2A">
       <w:start w:val="1"/>
       <w:numFmt w:val="bullet"/>
       <w:lvlText w:val=""/>
@@ -8833,7 +8913,7 @@
         <w:rFonts w:ascii="Symbol" w:hAnsi="Symbol" w:hint="default"/>
       </w:rPr>
     </w:lvl>
-    <w:lvl w:ilvl="1" w:tplc="04090003" w:tentative="1">
+    <w:lvl w:ilvl="1" w:tplc="2BE0A790" w:tentative="1">
       <w:start w:val="1"/>
       <w:numFmt w:val="bullet"/>
       <w:lvlText w:val="o"/>
@@ -8845,7 +8925,7 @@
         <w:rFonts w:ascii="Courier New" w:hAnsi="Courier New" w:cs="Courier New" w:hint="default"/>
       </w:rPr>
     </w:lvl>
-    <w:lvl w:ilvl="2" w:tplc="04090005" w:tentative="1">
+    <w:lvl w:ilvl="2" w:tplc="BC4E926A" w:tentative="1">
       <w:start w:val="1"/>
       <w:numFmt w:val="bullet"/>
       <w:lvlText w:val=""/>
@@ -8857,7 +8937,7 @@
         <w:rFonts w:ascii="Wingdings" w:hAnsi="Wingdings" w:hint="default"/>
       </w:rPr>
     </w:lvl>
-    <w:lvl w:ilvl="3" w:tplc="04090001" w:tentative="1">
+    <w:lvl w:ilvl="3" w:tplc="6772D9F2" w:tentative="1">
       <w:start w:val="1"/>
       <w:numFmt w:val="bullet"/>
       <w:lvlText w:val=""/>
@@ -8869,7 +8949,7 @@
         <w:rFonts w:ascii="Symbol" w:hAnsi="Symbol" w:hint="default"/>
       </w:rPr>
     </w:lvl>
-    <w:lvl w:ilvl="4" w:tplc="04090003" w:tentative="1">
+    <w:lvl w:ilvl="4" w:tplc="979605B0" w:tentative="1">
       <w:start w:val="1"/>
       <w:numFmt w:val="bullet"/>
       <w:lvlText w:val="o"/>
@@ -8881,7 +8961,7 @@
         <w:rFonts w:ascii="Courier New" w:hAnsi="Courier New" w:cs="Courier New" w:hint="default"/>
       </w:rPr>
     </w:lvl>
-    <w:lvl w:ilvl="5" w:tplc="04090005" w:tentative="1">
+    <w:lvl w:ilvl="5" w:tplc="9E604CB4" w:tentative="1">
       <w:start w:val="1"/>
       <w:numFmt w:val="bullet"/>
       <w:lvlText w:val=""/>
@@ -8893,7 +8973,7 @@
         <w:rFonts w:ascii="Wingdings" w:hAnsi="Wingdings" w:hint="default"/>
       </w:rPr>
     </w:lvl>
-    <w:lvl w:ilvl="6" w:tplc="04090001" w:tentative="1">
+    <w:lvl w:ilvl="6" w:tplc="0624FF54" w:tentative="1">
       <w:start w:val="1"/>
       <w:numFmt w:val="bullet"/>
       <w:lvlText w:val=""/>
@@ -8905,7 +8985,7 @@
         <w:rFonts w:ascii="Symbol" w:hAnsi="Symbol" w:hint="default"/>
       </w:rPr>
     </w:lvl>
-    <w:lvl w:ilvl="7" w:tplc="04090003" w:tentative="1">
+    <w:lvl w:ilvl="7" w:tplc="FD5EB5C8" w:tentative="1">
       <w:start w:val="1"/>
       <w:numFmt w:val="bullet"/>
       <w:lvlText w:val="o"/>
@@ -8917,7 +8997,7 @@
         <w:rFonts w:ascii="Courier New" w:hAnsi="Courier New" w:cs="Courier New" w:hint="default"/>
       </w:rPr>
     </w:lvl>
-    <w:lvl w:ilvl="8" w:tplc="04090005" w:tentative="1">
+    <w:lvl w:ilvl="8" w:tplc="6AACE040" w:tentative="1">
       <w:start w:val="1"/>
       <w:numFmt w:val="bullet"/>
       <w:lvlText w:val=""/>
@@ -8934,7 +9014,7 @@
     <w:nsid w:val="20AC0BEB"/>
     <w:multiLevelType w:val="hybridMultilevel"/>
     <w:tmpl w:val="F3F2319E"/>
-    <w:lvl w:ilvl="0" w:tplc="04090001">
+    <w:lvl w:ilvl="0" w:tplc="38009FB2">
       <w:start w:val="1"/>
       <w:numFmt w:val="bullet"/>
       <w:lvlText w:val=""/>
@@ -8946,7 +9026,7 @@
         <w:rFonts w:ascii="Symbol" w:hAnsi="Symbol" w:hint="default"/>
       </w:rPr>
     </w:lvl>
-    <w:lvl w:ilvl="1" w:tplc="04090003" w:tentative="1">
+    <w:lvl w:ilvl="1" w:tplc="1256B4E8" w:tentative="1">
       <w:start w:val="1"/>
       <w:numFmt w:val="bullet"/>
       <w:lvlText w:val="o"/>
@@ -8958,7 +9038,7 @@
         <w:rFonts w:ascii="Courier New" w:hAnsi="Courier New" w:cs="Courier New" w:hint="default"/>
       </w:rPr>
     </w:lvl>
-    <w:lvl w:ilvl="2" w:tplc="04090005" w:tentative="1">
+    <w:lvl w:ilvl="2" w:tplc="DFB49F22" w:tentative="1">
       <w:start w:val="1"/>
       <w:numFmt w:val="bullet"/>
       <w:lvlText w:val=""/>
@@ -8970,7 +9050,7 @@
         <w:rFonts w:ascii="Wingdings" w:hAnsi="Wingdings" w:hint="default"/>
       </w:rPr>
     </w:lvl>
-    <w:lvl w:ilvl="3" w:tplc="04090001" w:tentative="1">
+    <w:lvl w:ilvl="3" w:tplc="692C1588" w:tentative="1">
       <w:start w:val="1"/>
       <w:numFmt w:val="bullet"/>
       <w:lvlText w:val=""/>
@@ -8982,7 +9062,7 @@
         <w:rFonts w:ascii="Symbol" w:hAnsi="Symbol" w:hint="default"/>
       </w:rPr>
     </w:lvl>
-    <w:lvl w:ilvl="4" w:tplc="04090003" w:tentative="1">
+    <w:lvl w:ilvl="4" w:tplc="54523980" w:tentative="1">
       <w:start w:val="1"/>
       <w:numFmt w:val="bullet"/>
       <w:lvlText w:val="o"/>
@@ -8994,7 +9074,7 @@
         <w:rFonts w:ascii="Courier New" w:hAnsi="Courier New" w:cs="Courier New" w:hint="default"/>
       </w:rPr>
     </w:lvl>
-    <w:lvl w:ilvl="5" w:tplc="04090005" w:tentative="1">
+    <w:lvl w:ilvl="5" w:tplc="48AA3006" w:tentative="1">
       <w:start w:val="1"/>
       <w:numFmt w:val="bullet"/>
       <w:lvlText w:val=""/>
@@ -9006,7 +9086,7 @@
         <w:rFonts w:ascii="Wingdings" w:hAnsi="Wingdings" w:hint="default"/>
       </w:rPr>
     </w:lvl>
-    <w:lvl w:ilvl="6" w:tplc="04090001" w:tentative="1">
+    <w:lvl w:ilvl="6" w:tplc="C4907A46" w:tentative="1">
       <w:start w:val="1"/>
       <w:numFmt w:val="bullet"/>
       <w:lvlText w:val=""/>
@@ -9018,7 +9098,7 @@
         <w:rFonts w:ascii="Symbol" w:hAnsi="Symbol" w:hint="default"/>
       </w:rPr>
     </w:lvl>
-    <w:lvl w:ilvl="7" w:tplc="04090003" w:tentative="1">
+    <w:lvl w:ilvl="7" w:tplc="52BA1EB2" w:tentative="1">
       <w:start w:val="1"/>
       <w:numFmt w:val="bullet"/>
       <w:lvlText w:val="o"/>
@@ -9030,7 +9110,7 @@
         <w:rFonts w:ascii="Courier New" w:hAnsi="Courier New" w:cs="Courier New" w:hint="default"/>
       </w:rPr>
     </w:lvl>
-    <w:lvl w:ilvl="8" w:tplc="04090005" w:tentative="1">
+    <w:lvl w:ilvl="8" w:tplc="F9804F88" w:tentative="1">
       <w:start w:val="1"/>
       <w:numFmt w:val="bullet"/>
       <w:lvlText w:val=""/>
@@ -9047,7 +9127,7 @@
     <w:nsid w:val="22B40DA0"/>
     <w:multiLevelType w:val="hybridMultilevel"/>
     <w:tmpl w:val="F06CFCF8"/>
-    <w:lvl w:ilvl="0" w:tplc="0409000F">
+    <w:lvl w:ilvl="0" w:tplc="7DC2E592">
       <w:start w:val="1"/>
       <w:numFmt w:val="decimal"/>
       <w:lvlText w:val="%1."/>
@@ -9056,7 +9136,7 @@
         <w:ind w:left="720" w:hanging="360"/>
       </w:pPr>
     </w:lvl>
-    <w:lvl w:ilvl="1" w:tplc="04090019" w:tentative="1">
+    <w:lvl w:ilvl="1" w:tplc="A19C5EAC" w:tentative="1">
       <w:start w:val="1"/>
       <w:numFmt w:val="lowerLetter"/>
       <w:lvlText w:val="%2."/>
@@ -9065,7 +9145,7 @@
         <w:ind w:left="1440" w:hanging="360"/>
       </w:pPr>
     </w:lvl>
-    <w:lvl w:ilvl="2" w:tplc="0409001B" w:tentative="1">
+    <w:lvl w:ilvl="2" w:tplc="62409296" w:tentative="1">
       <w:start w:val="1"/>
       <w:numFmt w:val="lowerRoman"/>
       <w:lvlText w:val="%3."/>
@@ -9074,7 +9154,7 @@
         <w:ind w:left="2160" w:hanging="180"/>
       </w:pPr>
     </w:lvl>
-    <w:lvl w:ilvl="3" w:tplc="0409000F" w:tentative="1">
+    <w:lvl w:ilvl="3" w:tplc="EAE01F4A" w:tentative="1">
       <w:start w:val="1"/>
       <w:numFmt w:val="decimal"/>
       <w:lvlText w:val="%4."/>
@@ -9083,7 +9163,7 @@
         <w:ind w:left="2880" w:hanging="360"/>
       </w:pPr>
     </w:lvl>
-    <w:lvl w:ilvl="4" w:tplc="04090019" w:tentative="1">
+    <w:lvl w:ilvl="4" w:tplc="D5829602" w:tentative="1">
       <w:start w:val="1"/>
       <w:numFmt w:val="lowerLetter"/>
       <w:lvlText w:val="%5."/>
@@ -9092,7 +9172,7 @@
         <w:ind w:left="3600" w:hanging="360"/>
       </w:pPr>
     </w:lvl>
-    <w:lvl w:ilvl="5" w:tplc="0409001B" w:tentative="1">
+    <w:lvl w:ilvl="5" w:tplc="754E8B3A" w:tentative="1">
       <w:start w:val="1"/>
       <w:numFmt w:val="lowerRoman"/>
       <w:lvlText w:val="%6."/>
@@ -9101,7 +9181,7 @@
         <w:ind w:left="4320" w:hanging="180"/>
       </w:pPr>
     </w:lvl>
-    <w:lvl w:ilvl="6" w:tplc="0409000F" w:tentative="1">
+    <w:lvl w:ilvl="6" w:tplc="C1BAB0C4" w:tentative="1">
       <w:start w:val="1"/>
       <w:numFmt w:val="decimal"/>
       <w:lvlText w:val="%7."/>
@@ -9110,7 +9190,7 @@
         <w:ind w:left="5040" w:hanging="360"/>
       </w:pPr>
     </w:lvl>
-    <w:lvl w:ilvl="7" w:tplc="04090019" w:tentative="1">
+    <w:lvl w:ilvl="7" w:tplc="C5863A0C" w:tentative="1">
       <w:start w:val="1"/>
       <w:numFmt w:val="lowerLetter"/>
       <w:lvlText w:val="%8."/>
@@ -9119,7 +9199,7 @@
         <w:ind w:left="5760" w:hanging="360"/>
       </w:pPr>
     </w:lvl>
-    <w:lvl w:ilvl="8" w:tplc="0409001B" w:tentative="1">
+    <w:lvl w:ilvl="8" w:tplc="3F7ABA76" w:tentative="1">
       <w:start w:val="1"/>
       <w:numFmt w:val="lowerRoman"/>
       <w:lvlText w:val="%9."/>
@@ -9133,7 +9213,7 @@
     <w:nsid w:val="2DBC4A0E"/>
     <w:multiLevelType w:val="hybridMultilevel"/>
     <w:tmpl w:val="E0861EC4"/>
-    <w:lvl w:ilvl="0" w:tplc="C0C032BC">
+    <w:lvl w:ilvl="0" w:tplc="4C84E954">
       <w:start w:val="1"/>
       <w:numFmt w:val="decimal"/>
       <w:lvlText w:val="%1."/>
@@ -9147,7 +9227,7 @@
         <w:i/>
       </w:rPr>
     </w:lvl>
-    <w:lvl w:ilvl="1" w:tplc="04090003" w:tentative="1">
+    <w:lvl w:ilvl="1" w:tplc="C1FA4704" w:tentative="1">
       <w:start w:val="1"/>
       <w:numFmt w:val="bullet"/>
       <w:lvlText w:val="o"/>
@@ -9159,7 +9239,7 @@
         <w:rFonts w:ascii="Courier New" w:hAnsi="Courier New" w:cs="Courier New" w:hint="default"/>
       </w:rPr>
     </w:lvl>
-    <w:lvl w:ilvl="2" w:tplc="04090005" w:tentative="1">
+    <w:lvl w:ilvl="2" w:tplc="B45E1B48" w:tentative="1">
       <w:start w:val="1"/>
       <w:numFmt w:val="bullet"/>
       <w:lvlText w:val=""/>
@@ -9171,7 +9251,7 @@
         <w:rFonts w:ascii="Wingdings" w:hAnsi="Wingdings" w:hint="default"/>
       </w:rPr>
     </w:lvl>
-    <w:lvl w:ilvl="3" w:tplc="04090001" w:tentative="1">
+    <w:lvl w:ilvl="3" w:tplc="DA1E3262" w:tentative="1">
       <w:start w:val="1"/>
       <w:numFmt w:val="bullet"/>
       <w:lvlText w:val=""/>
@@ -9183,7 +9263,7 @@
         <w:rFonts w:ascii="Symbol" w:hAnsi="Symbol" w:hint="default"/>
       </w:rPr>
     </w:lvl>
-    <w:lvl w:ilvl="4" w:tplc="04090003" w:tentative="1">
+    <w:lvl w:ilvl="4" w:tplc="6894776E" w:tentative="1">
       <w:start w:val="1"/>
       <w:numFmt w:val="bullet"/>
       <w:lvlText w:val="o"/>
@@ -9195,7 +9275,7 @@
         <w:rFonts w:ascii="Courier New" w:hAnsi="Courier New" w:cs="Courier New" w:hint="default"/>
       </w:rPr>
     </w:lvl>
-    <w:lvl w:ilvl="5" w:tplc="04090005" w:tentative="1">
+    <w:lvl w:ilvl="5" w:tplc="390853E0" w:tentative="1">
       <w:start w:val="1"/>
       <w:numFmt w:val="bullet"/>
       <w:lvlText w:val=""/>
@@ -9207,7 +9287,7 @@
         <w:rFonts w:ascii="Wingdings" w:hAnsi="Wingdings" w:hint="default"/>
       </w:rPr>
     </w:lvl>
-    <w:lvl w:ilvl="6" w:tplc="04090001" w:tentative="1">
+    <w:lvl w:ilvl="6" w:tplc="1A6851FA" w:tentative="1">
       <w:start w:val="1"/>
       <w:numFmt w:val="bullet"/>
       <w:lvlText w:val=""/>
@@ -9219,7 +9299,7 @@
         <w:rFonts w:ascii="Symbol" w:hAnsi="Symbol" w:hint="default"/>
       </w:rPr>
     </w:lvl>
-    <w:lvl w:ilvl="7" w:tplc="04090003" w:tentative="1">
+    <w:lvl w:ilvl="7" w:tplc="37C61AE4" w:tentative="1">
       <w:start w:val="1"/>
       <w:numFmt w:val="bullet"/>
       <w:lvlText w:val="o"/>
@@ -9231,7 +9311,7 @@
         <w:rFonts w:ascii="Courier New" w:hAnsi="Courier New" w:cs="Courier New" w:hint="default"/>
       </w:rPr>
     </w:lvl>
-    <w:lvl w:ilvl="8" w:tplc="04090005" w:tentative="1">
+    <w:lvl w:ilvl="8" w:tplc="F4EC9AF6" w:tentative="1">
       <w:start w:val="1"/>
       <w:numFmt w:val="bullet"/>
       <w:lvlText w:val=""/>
@@ -9248,7 +9328,7 @@
     <w:nsid w:val="381B3151"/>
     <w:multiLevelType w:val="hybridMultilevel"/>
     <w:tmpl w:val="9F366248"/>
-    <w:lvl w:ilvl="0" w:tplc="04090001">
+    <w:lvl w:ilvl="0" w:tplc="7528FA54">
       <w:start w:val="1"/>
       <w:numFmt w:val="bullet"/>
       <w:lvlText w:val=""/>
@@ -9260,7 +9340,7 @@
         <w:rFonts w:ascii="Symbol" w:hAnsi="Symbol" w:hint="default"/>
       </w:rPr>
     </w:lvl>
-    <w:lvl w:ilvl="1" w:tplc="04090003" w:tentative="1">
+    <w:lvl w:ilvl="1" w:tplc="24BE0006" w:tentative="1">
       <w:start w:val="1"/>
       <w:numFmt w:val="bullet"/>
       <w:lvlText w:val="o"/>
@@ -9272,7 +9352,7 @@
         <w:rFonts w:ascii="Courier New" w:hAnsi="Courier New" w:cs="Courier New" w:hint="default"/>
       </w:rPr>
     </w:lvl>
-    <w:lvl w:ilvl="2" w:tplc="04090005" w:tentative="1">
+    <w:lvl w:ilvl="2" w:tplc="3790E176" w:tentative="1">
       <w:start w:val="1"/>
       <w:numFmt w:val="bullet"/>
       <w:lvlText w:val=""/>
@@ -9284,7 +9364,7 @@
         <w:rFonts w:ascii="Wingdings" w:hAnsi="Wingdings" w:hint="default"/>
       </w:rPr>
     </w:lvl>
-    <w:lvl w:ilvl="3" w:tplc="04090001" w:tentative="1">
+    <w:lvl w:ilvl="3" w:tplc="E968BC90" w:tentative="1">
       <w:start w:val="1"/>
       <w:numFmt w:val="bullet"/>
       <w:lvlText w:val=""/>
@@ -9296,7 +9376,7 @@
         <w:rFonts w:ascii="Symbol" w:hAnsi="Symbol" w:hint="default"/>
       </w:rPr>
     </w:lvl>
-    <w:lvl w:ilvl="4" w:tplc="04090003" w:tentative="1">
+    <w:lvl w:ilvl="4" w:tplc="9A8683B6" w:tentative="1">
       <w:start w:val="1"/>
       <w:numFmt w:val="bullet"/>
       <w:lvlText w:val="o"/>
@@ -9308,7 +9388,7 @@
         <w:rFonts w:ascii="Courier New" w:hAnsi="Courier New" w:cs="Courier New" w:hint="default"/>
       </w:rPr>
     </w:lvl>
-    <w:lvl w:ilvl="5" w:tplc="04090005" w:tentative="1">
+    <w:lvl w:ilvl="5" w:tplc="5B0E9C5A" w:tentative="1">
       <w:start w:val="1"/>
       <w:numFmt w:val="bullet"/>
       <w:lvlText w:val=""/>
@@ -9320,7 +9400,7 @@
         <w:rFonts w:ascii="Wingdings" w:hAnsi="Wingdings" w:hint="default"/>
       </w:rPr>
     </w:lvl>
-    <w:lvl w:ilvl="6" w:tplc="04090001" w:tentative="1">
+    <w:lvl w:ilvl="6" w:tplc="A6B6208C" w:tentative="1">
       <w:start w:val="1"/>
       <w:numFmt w:val="bullet"/>
       <w:lvlText w:val=""/>
@@ -9332,7 +9412,7 @@
         <w:rFonts w:ascii="Symbol" w:hAnsi="Symbol" w:hint="default"/>
       </w:rPr>
     </w:lvl>
-    <w:lvl w:ilvl="7" w:tplc="04090003" w:tentative="1">
+    <w:lvl w:ilvl="7" w:tplc="14C649A2" w:tentative="1">
       <w:start w:val="1"/>
       <w:numFmt w:val="bullet"/>
       <w:lvlText w:val="o"/>
@@ -9344,7 +9424,7 @@
         <w:rFonts w:ascii="Courier New" w:hAnsi="Courier New" w:cs="Courier New" w:hint="default"/>
       </w:rPr>
     </w:lvl>
-    <w:lvl w:ilvl="8" w:tplc="04090005" w:tentative="1">
+    <w:lvl w:ilvl="8" w:tplc="48BA8D12" w:tentative="1">
       <w:start w:val="1"/>
       <w:numFmt w:val="bullet"/>
       <w:lvlText w:val=""/>
@@ -9361,7 +9441,7 @@
     <w:nsid w:val="42F169B5"/>
     <w:multiLevelType w:val="hybridMultilevel"/>
     <w:tmpl w:val="1E90DA9E"/>
-    <w:lvl w:ilvl="0" w:tplc="04090001">
+    <w:lvl w:ilvl="0" w:tplc="C8D08C28">
       <w:start w:val="1"/>
       <w:numFmt w:val="bullet"/>
       <w:lvlText w:val=""/>
@@ -9373,7 +9453,7 @@
         <w:rFonts w:ascii="Symbol" w:hAnsi="Symbol" w:hint="default"/>
       </w:rPr>
     </w:lvl>
-    <w:lvl w:ilvl="1" w:tplc="04090003" w:tentative="1">
+    <w:lvl w:ilvl="1" w:tplc="4A028CE6" w:tentative="1">
       <w:start w:val="1"/>
       <w:numFmt w:val="bullet"/>
       <w:lvlText w:val="o"/>
@@ -9385,7 +9465,7 @@
         <w:rFonts w:ascii="Courier New" w:hAnsi="Courier New" w:cs="Courier New" w:hint="default"/>
       </w:rPr>
     </w:lvl>
-    <w:lvl w:ilvl="2" w:tplc="04090005" w:tentative="1">
+    <w:lvl w:ilvl="2" w:tplc="E01891A8" w:tentative="1">
       <w:start w:val="1"/>
       <w:numFmt w:val="bullet"/>
       <w:lvlText w:val=""/>
@@ -9397,7 +9477,7 @@
         <w:rFonts w:ascii="Wingdings" w:hAnsi="Wingdings" w:hint="default"/>
       </w:rPr>
     </w:lvl>
-    <w:lvl w:ilvl="3" w:tplc="04090001" w:tentative="1">
+    <w:lvl w:ilvl="3" w:tplc="51849734" w:tentative="1">
       <w:start w:val="1"/>
       <w:numFmt w:val="bullet"/>
       <w:lvlText w:val=""/>
@@ -9409,7 +9489,7 @@
         <w:rFonts w:ascii="Symbol" w:hAnsi="Symbol" w:hint="default"/>
       </w:rPr>
     </w:lvl>
-    <w:lvl w:ilvl="4" w:tplc="04090003" w:tentative="1">
+    <w:lvl w:ilvl="4" w:tplc="3D068E94" w:tentative="1">
       <w:start w:val="1"/>
       <w:numFmt w:val="bullet"/>
       <w:lvlText w:val="o"/>
@@ -9421,7 +9501,7 @@
         <w:rFonts w:ascii="Courier New" w:hAnsi="Courier New" w:cs="Courier New" w:hint="default"/>
       </w:rPr>
     </w:lvl>
-    <w:lvl w:ilvl="5" w:tplc="04090005" w:tentative="1">
+    <w:lvl w:ilvl="5" w:tplc="61987CC8" w:tentative="1">
       <w:start w:val="1"/>
       <w:numFmt w:val="bullet"/>
       <w:lvlText w:val=""/>
@@ -9433,7 +9513,7 @@
         <w:rFonts w:ascii="Wingdings" w:hAnsi="Wingdings" w:hint="default"/>
       </w:rPr>
     </w:lvl>
-    <w:lvl w:ilvl="6" w:tplc="04090001" w:tentative="1">
+    <w:lvl w:ilvl="6" w:tplc="8D72EAF8" w:tentative="1">
       <w:start w:val="1"/>
       <w:numFmt w:val="bullet"/>
       <w:lvlText w:val=""/>
@@ -9445,7 +9525,7 @@
         <w:rFonts w:ascii="Symbol" w:hAnsi="Symbol" w:hint="default"/>
       </w:rPr>
     </w:lvl>
-    <w:lvl w:ilvl="7" w:tplc="04090003" w:tentative="1">
+    <w:lvl w:ilvl="7" w:tplc="B86471B4" w:tentative="1">
       <w:start w:val="1"/>
       <w:numFmt w:val="bullet"/>
       <w:lvlText w:val="o"/>
@@ -9457,7 +9537,7 @@
         <w:rFonts w:ascii="Courier New" w:hAnsi="Courier New" w:cs="Courier New" w:hint="default"/>
       </w:rPr>
     </w:lvl>
-    <w:lvl w:ilvl="8" w:tplc="04090005" w:tentative="1">
+    <w:lvl w:ilvl="8" w:tplc="80468C34" w:tentative="1">
       <w:start w:val="1"/>
       <w:numFmt w:val="bullet"/>
       <w:lvlText w:val=""/>
@@ -9474,7 +9554,7 @@
     <w:nsid w:val="4C483DF9"/>
     <w:multiLevelType w:val="hybridMultilevel"/>
     <w:tmpl w:val="704EC0B4"/>
-    <w:lvl w:ilvl="0" w:tplc="04090001">
+    <w:lvl w:ilvl="0" w:tplc="CA641ADE">
       <w:start w:val="1"/>
       <w:numFmt w:val="bullet"/>
       <w:lvlText w:val=""/>
@@ -9486,7 +9566,7 @@
         <w:rFonts w:ascii="Symbol" w:hAnsi="Symbol" w:hint="default"/>
       </w:rPr>
     </w:lvl>
-    <w:lvl w:ilvl="1" w:tplc="04090003" w:tentative="1">
+    <w:lvl w:ilvl="1" w:tplc="26BA1418" w:tentative="1">
       <w:start w:val="1"/>
       <w:numFmt w:val="bullet"/>
       <w:lvlText w:val="o"/>
@@ -9498,7 +9578,7 @@
         <w:rFonts w:ascii="Courier New" w:hAnsi="Courier New" w:cs="Courier New" w:hint="default"/>
       </w:rPr>
     </w:lvl>
-    <w:lvl w:ilvl="2" w:tplc="04090005" w:tentative="1">
+    <w:lvl w:ilvl="2" w:tplc="4F387680" w:tentative="1">
       <w:start w:val="1"/>
       <w:numFmt w:val="bullet"/>
       <w:lvlText w:val=""/>
@@ -9510,7 +9590,7 @@
         <w:rFonts w:ascii="Wingdings" w:hAnsi="Wingdings" w:hint="default"/>
       </w:rPr>
     </w:lvl>
-    <w:lvl w:ilvl="3" w:tplc="04090001" w:tentative="1">
+    <w:lvl w:ilvl="3" w:tplc="740A3198" w:tentative="1">
       <w:start w:val="1"/>
       <w:numFmt w:val="bullet"/>
       <w:lvlText w:val=""/>
@@ -9522,7 +9602,7 @@
         <w:rFonts w:ascii="Symbol" w:hAnsi="Symbol" w:hint="default"/>
       </w:rPr>
     </w:lvl>
-    <w:lvl w:ilvl="4" w:tplc="04090003" w:tentative="1">
+    <w:lvl w:ilvl="4" w:tplc="105C1BC6" w:tentative="1">
       <w:start w:val="1"/>
       <w:numFmt w:val="bullet"/>
       <w:lvlText w:val="o"/>
@@ -9534,7 +9614,7 @@
         <w:rFonts w:ascii="Courier New" w:hAnsi="Courier New" w:cs="Courier New" w:hint="default"/>
       </w:rPr>
     </w:lvl>
-    <w:lvl w:ilvl="5" w:tplc="04090005" w:tentative="1">
+    <w:lvl w:ilvl="5" w:tplc="D56E7912" w:tentative="1">
       <w:start w:val="1"/>
       <w:numFmt w:val="bullet"/>
       <w:lvlText w:val=""/>
@@ -9546,7 +9626,7 @@
         <w:rFonts w:ascii="Wingdings" w:hAnsi="Wingdings" w:hint="default"/>
       </w:rPr>
     </w:lvl>
-    <w:lvl w:ilvl="6" w:tplc="04090001" w:tentative="1">
+    <w:lvl w:ilvl="6" w:tplc="198C8E68" w:tentative="1">
       <w:start w:val="1"/>
       <w:numFmt w:val="bullet"/>
       <w:lvlText w:val=""/>
@@ -9558,7 +9638,7 @@
         <w:rFonts w:ascii="Symbol" w:hAnsi="Symbol" w:hint="default"/>
       </w:rPr>
     </w:lvl>
-    <w:lvl w:ilvl="7" w:tplc="04090003" w:tentative="1">
+    <w:lvl w:ilvl="7" w:tplc="95BE2008" w:tentative="1">
       <w:start w:val="1"/>
       <w:numFmt w:val="bullet"/>
       <w:lvlText w:val="o"/>
@@ -9570,7 +9650,7 @@
         <w:rFonts w:ascii="Courier New" w:hAnsi="Courier New" w:cs="Courier New" w:hint="default"/>
       </w:rPr>
     </w:lvl>
-    <w:lvl w:ilvl="8" w:tplc="04090005" w:tentative="1">
+    <w:lvl w:ilvl="8" w:tplc="5848396C" w:tentative="1">
       <w:start w:val="1"/>
       <w:numFmt w:val="bullet"/>
       <w:lvlText w:val=""/>
@@ -9587,7 +9667,7 @@
     <w:nsid w:val="507C7759"/>
     <w:multiLevelType w:val="hybridMultilevel"/>
     <w:tmpl w:val="B5DEBB88"/>
-    <w:lvl w:ilvl="0" w:tplc="04090001">
+    <w:lvl w:ilvl="0" w:tplc="14AEC7F2">
       <w:start w:val="1"/>
       <w:numFmt w:val="bullet"/>
       <w:lvlText w:val=""/>
@@ -9599,7 +9679,7 @@
         <w:rFonts w:ascii="Symbol" w:hAnsi="Symbol" w:hint="default"/>
       </w:rPr>
     </w:lvl>
-    <w:lvl w:ilvl="1" w:tplc="04090003" w:tentative="1">
+    <w:lvl w:ilvl="1" w:tplc="31F4AC16" w:tentative="1">
       <w:start w:val="1"/>
       <w:numFmt w:val="bullet"/>
       <w:lvlText w:val="o"/>
@@ -9611,7 +9691,7 @@
         <w:rFonts w:ascii="Courier New" w:hAnsi="Courier New" w:cs="Courier New" w:hint="default"/>
       </w:rPr>
     </w:lvl>
-    <w:lvl w:ilvl="2" w:tplc="04090005" w:tentative="1">
+    <w:lvl w:ilvl="2" w:tplc="573294D8" w:tentative="1">
       <w:start w:val="1"/>
       <w:numFmt w:val="bullet"/>
       <w:lvlText w:val=""/>
@@ -9623,7 +9703,7 @@
         <w:rFonts w:ascii="Wingdings" w:hAnsi="Wingdings" w:hint="default"/>
       </w:rPr>
     </w:lvl>
-    <w:lvl w:ilvl="3" w:tplc="04090001" w:tentative="1">
+    <w:lvl w:ilvl="3" w:tplc="B4523718" w:tentative="1">
       <w:start w:val="1"/>
       <w:numFmt w:val="bullet"/>
       <w:lvlText w:val=""/>
@@ -9635,7 +9715,7 @@
         <w:rFonts w:ascii="Symbol" w:hAnsi="Symbol" w:hint="default"/>
       </w:rPr>
     </w:lvl>
-    <w:lvl w:ilvl="4" w:tplc="04090003" w:tentative="1">
+    <w:lvl w:ilvl="4" w:tplc="F2404584" w:tentative="1">
       <w:start w:val="1"/>
       <w:numFmt w:val="bullet"/>
       <w:lvlText w:val="o"/>
@@ -9647,7 +9727,7 @@
         <w:rFonts w:ascii="Courier New" w:hAnsi="Courier New" w:cs="Courier New" w:hint="default"/>
       </w:rPr>
     </w:lvl>
-    <w:lvl w:ilvl="5" w:tplc="04090005" w:tentative="1">
+    <w:lvl w:ilvl="5" w:tplc="5CD83476" w:tentative="1">
       <w:start w:val="1"/>
       <w:numFmt w:val="bullet"/>
       <w:lvlText w:val=""/>
@@ -9659,7 +9739,7 @@
         <w:rFonts w:ascii="Wingdings" w:hAnsi="Wingdings" w:hint="default"/>
       </w:rPr>
     </w:lvl>
-    <w:lvl w:ilvl="6" w:tplc="04090001" w:tentative="1">
+    <w:lvl w:ilvl="6" w:tplc="12A0F54A" w:tentative="1">
       <w:start w:val="1"/>
       <w:numFmt w:val="bullet"/>
       <w:lvlText w:val=""/>
@@ -9671,7 +9751,7 @@
         <w:rFonts w:ascii="Symbol" w:hAnsi="Symbol" w:hint="default"/>
       </w:rPr>
     </w:lvl>
-    <w:lvl w:ilvl="7" w:tplc="04090003" w:tentative="1">
+    <w:lvl w:ilvl="7" w:tplc="C8C0ECD8" w:tentative="1">
       <w:start w:val="1"/>
       <w:numFmt w:val="bullet"/>
       <w:lvlText w:val="o"/>
@@ -9683,7 +9763,7 @@
         <w:rFonts w:ascii="Courier New" w:hAnsi="Courier New" w:cs="Courier New" w:hint="default"/>
       </w:rPr>
     </w:lvl>
-    <w:lvl w:ilvl="8" w:tplc="04090005" w:tentative="1">
+    <w:lvl w:ilvl="8" w:tplc="BE52F2CC" w:tentative="1">
       <w:start w:val="1"/>
       <w:numFmt w:val="bullet"/>
       <w:lvlText w:val=""/>
@@ -9700,7 +9780,7 @@
     <w:nsid w:val="51F7291C"/>
     <w:multiLevelType w:val="hybridMultilevel"/>
     <w:tmpl w:val="B6926E1A"/>
-    <w:lvl w:ilvl="0" w:tplc="04090001">
+    <w:lvl w:ilvl="0" w:tplc="CE704F4A">
       <w:start w:val="1"/>
       <w:numFmt w:val="bullet"/>
       <w:lvlText w:val=""/>
@@ -9712,7 +9792,7 @@
         <w:rFonts w:ascii="Symbol" w:hAnsi="Symbol" w:hint="default"/>
       </w:rPr>
     </w:lvl>
-    <w:lvl w:ilvl="1" w:tplc="04090003" w:tentative="1">
+    <w:lvl w:ilvl="1" w:tplc="5E30E4C4" w:tentative="1">
       <w:start w:val="1"/>
       <w:numFmt w:val="bullet"/>
       <w:lvlText w:val="o"/>
@@ -9724,7 +9804,7 @@
         <w:rFonts w:ascii="Courier New" w:hAnsi="Courier New" w:cs="Courier New" w:hint="default"/>
       </w:rPr>
     </w:lvl>
-    <w:lvl w:ilvl="2" w:tplc="04090005" w:tentative="1">
+    <w:lvl w:ilvl="2" w:tplc="DA627DD6" w:tentative="1">
       <w:start w:val="1"/>
       <w:numFmt w:val="bullet"/>
       <w:lvlText w:val=""/>
@@ -9736,7 +9816,7 @@
         <w:rFonts w:ascii="Wingdings" w:hAnsi="Wingdings" w:hint="default"/>
       </w:rPr>
     </w:lvl>
-    <w:lvl w:ilvl="3" w:tplc="04090001" w:tentative="1">
+    <w:lvl w:ilvl="3" w:tplc="F4B4520E" w:tentative="1">
       <w:start w:val="1"/>
       <w:numFmt w:val="bullet"/>
       <w:lvlText w:val=""/>
@@ -9748,7 +9828,7 @@
         <w:rFonts w:ascii="Symbol" w:hAnsi="Symbol" w:hint="default"/>
       </w:rPr>
     </w:lvl>
-    <w:lvl w:ilvl="4" w:tplc="04090003" w:tentative="1">
+    <w:lvl w:ilvl="4" w:tplc="544A0D30" w:tentative="1">
       <w:start w:val="1"/>
       <w:numFmt w:val="bullet"/>
       <w:lvlText w:val="o"/>
@@ -9760,7 +9840,7 @@
         <w:rFonts w:ascii="Courier New" w:hAnsi="Courier New" w:cs="Courier New" w:hint="default"/>
       </w:rPr>
     </w:lvl>
-    <w:lvl w:ilvl="5" w:tplc="04090005" w:tentative="1">
+    <w:lvl w:ilvl="5" w:tplc="4EDE2AF2" w:tentative="1">
       <w:start w:val="1"/>
       <w:numFmt w:val="bullet"/>
       <w:lvlText w:val=""/>
@@ -9772,7 +9852,7 @@
         <w:rFonts w:ascii="Wingdings" w:hAnsi="Wingdings" w:hint="default"/>
       </w:rPr>
     </w:lvl>
-    <w:lvl w:ilvl="6" w:tplc="04090001" w:tentative="1">
+    <w:lvl w:ilvl="6" w:tplc="F04C4BCE" w:tentative="1">
       <w:start w:val="1"/>
       <w:numFmt w:val="bullet"/>
       <w:lvlText w:val=""/>
@@ -9784,7 +9864,7 @@
         <w:rFonts w:ascii="Symbol" w:hAnsi="Symbol" w:hint="default"/>
       </w:rPr>
     </w:lvl>
-    <w:lvl w:ilvl="7" w:tplc="04090003" w:tentative="1">
+    <w:lvl w:ilvl="7" w:tplc="6CEAEEB2" w:tentative="1">
       <w:start w:val="1"/>
       <w:numFmt w:val="bullet"/>
       <w:lvlText w:val="o"/>
@@ -9796,7 +9876,7 @@
         <w:rFonts w:ascii="Courier New" w:hAnsi="Courier New" w:cs="Courier New" w:hint="default"/>
       </w:rPr>
     </w:lvl>
-    <w:lvl w:ilvl="8" w:tplc="04090005" w:tentative="1">
+    <w:lvl w:ilvl="8" w:tplc="DA1272AC" w:tentative="1">
       <w:start w:val="1"/>
       <w:numFmt w:val="bullet"/>
       <w:lvlText w:val=""/>
@@ -9813,7 +9893,7 @@
     <w:nsid w:val="6A5C106A"/>
     <w:multiLevelType w:val="hybridMultilevel"/>
     <w:tmpl w:val="C74666B0"/>
-    <w:lvl w:ilvl="0" w:tplc="04090001">
+    <w:lvl w:ilvl="0" w:tplc="D33AEB12">
       <w:start w:val="1"/>
       <w:numFmt w:val="bullet"/>
       <w:lvlText w:val=""/>
@@ -9825,7 +9905,7 @@
         <w:rFonts w:ascii="Symbol" w:hAnsi="Symbol" w:hint="default"/>
       </w:rPr>
     </w:lvl>
-    <w:lvl w:ilvl="1" w:tplc="04090003" w:tentative="1">
+    <w:lvl w:ilvl="1" w:tplc="CA7C9F00" w:tentative="1">
       <w:start w:val="1"/>
       <w:numFmt w:val="bullet"/>
       <w:lvlText w:val="o"/>
@@ -9837,7 +9917,7 @@
         <w:rFonts w:ascii="Courier New" w:hAnsi="Courier New" w:cs="Courier New" w:hint="default"/>
       </w:rPr>
     </w:lvl>
-    <w:lvl w:ilvl="2" w:tplc="04090005" w:tentative="1">
+    <w:lvl w:ilvl="2" w:tplc="38F6918E" w:tentative="1">
       <w:start w:val="1"/>
       <w:numFmt w:val="bullet"/>
       <w:lvlText w:val=""/>
@@ -9849,7 +9929,7 @@
         <w:rFonts w:ascii="Wingdings" w:hAnsi="Wingdings" w:hint="default"/>
       </w:rPr>
     </w:lvl>
-    <w:lvl w:ilvl="3" w:tplc="04090001" w:tentative="1">
+    <w:lvl w:ilvl="3" w:tplc="91E45F8E" w:tentative="1">
       <w:start w:val="1"/>
       <w:numFmt w:val="bullet"/>
       <w:lvlText w:val=""/>
@@ -9861,7 +9941,7 @@
         <w:rFonts w:ascii="Symbol" w:hAnsi="Symbol" w:hint="default"/>
       </w:rPr>
     </w:lvl>
-    <w:lvl w:ilvl="4" w:tplc="04090003" w:tentative="1">
+    <w:lvl w:ilvl="4" w:tplc="4DAC16BA" w:tentative="1">
       <w:start w:val="1"/>
       <w:numFmt w:val="bullet"/>
       <w:lvlText w:val="o"/>
@@ -9873,7 +9953,7 @@
         <w:rFonts w:ascii="Courier New" w:hAnsi="Courier New" w:cs="Courier New" w:hint="default"/>
       </w:rPr>
     </w:lvl>
-    <w:lvl w:ilvl="5" w:tplc="04090005" w:tentative="1">
+    <w:lvl w:ilvl="5" w:tplc="297E45BE" w:tentative="1">
       <w:start w:val="1"/>
       <w:numFmt w:val="bullet"/>
       <w:lvlText w:val=""/>
@@ -9885,7 +9965,7 @@
         <w:rFonts w:ascii="Wingdings" w:hAnsi="Wingdings" w:hint="default"/>
       </w:rPr>
     </w:lvl>
-    <w:lvl w:ilvl="6" w:tplc="04090001" w:tentative="1">
+    <w:lvl w:ilvl="6" w:tplc="DE52B1E8" w:tentative="1">
       <w:start w:val="1"/>
       <w:numFmt w:val="bullet"/>
       <w:lvlText w:val=""/>
@@ -9897,7 +9977,7 @@
         <w:rFonts w:ascii="Symbol" w:hAnsi="Symbol" w:hint="default"/>
       </w:rPr>
     </w:lvl>
-    <w:lvl w:ilvl="7" w:tplc="04090003" w:tentative="1">
+    <w:lvl w:ilvl="7" w:tplc="B030A1C0" w:tentative="1">
       <w:start w:val="1"/>
       <w:numFmt w:val="bullet"/>
       <w:lvlText w:val="o"/>
@@ -9909,7 +9989,7 @@
         <w:rFonts w:ascii="Courier New" w:hAnsi="Courier New" w:cs="Courier New" w:hint="default"/>
       </w:rPr>
     </w:lvl>
-    <w:lvl w:ilvl="8" w:tplc="04090005" w:tentative="1">
+    <w:lvl w:ilvl="8" w:tplc="D626120A" w:tentative="1">
       <w:start w:val="1"/>
       <w:numFmt w:val="bullet"/>
       <w:lvlText w:val=""/>
@@ -9926,7 +10006,7 @@
     <w:nsid w:val="7E183225"/>
     <w:multiLevelType w:val="hybridMultilevel"/>
     <w:tmpl w:val="C5749AA6"/>
-    <w:lvl w:ilvl="0" w:tplc="04090001">
+    <w:lvl w:ilvl="0" w:tplc="0568E6BC">
       <w:start w:val="1"/>
       <w:numFmt w:val="bullet"/>
       <w:lvlText w:val=""/>
@@ -9938,7 +10018,7 @@
         <w:rFonts w:ascii="Symbol" w:hAnsi="Symbol" w:hint="default"/>
       </w:rPr>
     </w:lvl>
-    <w:lvl w:ilvl="1" w:tplc="04090003" w:tentative="1">
+    <w:lvl w:ilvl="1" w:tplc="53207050" w:tentative="1">
       <w:start w:val="1"/>
       <w:numFmt w:val="bullet"/>
       <w:lvlText w:val="o"/>
@@ -9950,7 +10030,7 @@
         <w:rFonts w:ascii="Courier New" w:hAnsi="Courier New" w:cs="Courier New" w:hint="default"/>
       </w:rPr>
     </w:lvl>
-    <w:lvl w:ilvl="2" w:tplc="04090005" w:tentative="1">
+    <w:lvl w:ilvl="2" w:tplc="3E6AEC78" w:tentative="1">
       <w:start w:val="1"/>
       <w:numFmt w:val="bullet"/>
       <w:lvlText w:val=""/>
@@ -9962,7 +10042,7 @@
         <w:rFonts w:ascii="Wingdings" w:hAnsi="Wingdings" w:hint="default"/>
       </w:rPr>
     </w:lvl>
-    <w:lvl w:ilvl="3" w:tplc="04090001" w:tentative="1">
+    <w:lvl w:ilvl="3" w:tplc="694876D4" w:tentative="1">
       <w:start w:val="1"/>
       <w:numFmt w:val="bullet"/>
       <w:lvlText w:val=""/>
@@ -9974,7 +10054,7 @@
         <w:rFonts w:ascii="Symbol" w:hAnsi="Symbol" w:hint="default"/>
       </w:rPr>
     </w:lvl>
-    <w:lvl w:ilvl="4" w:tplc="04090003" w:tentative="1">
+    <w:lvl w:ilvl="4" w:tplc="4340795E" w:tentative="1">
       <w:start w:val="1"/>
       <w:numFmt w:val="bullet"/>
       <w:lvlText w:val="o"/>
@@ -9986,7 +10066,7 @@
         <w:rFonts w:ascii="Courier New" w:hAnsi="Courier New" w:cs="Courier New" w:hint="default"/>
       </w:rPr>
     </w:lvl>
-    <w:lvl w:ilvl="5" w:tplc="04090005" w:tentative="1">
+    <w:lvl w:ilvl="5" w:tplc="7556E028" w:tentative="1">
       <w:start w:val="1"/>
       <w:numFmt w:val="bullet"/>
       <w:lvlText w:val=""/>
@@ -9998,7 +10078,7 @@
         <w:rFonts w:ascii="Wingdings" w:hAnsi="Wingdings" w:hint="default"/>
       </w:rPr>
     </w:lvl>
-    <w:lvl w:ilvl="6" w:tplc="04090001" w:tentative="1">
+    <w:lvl w:ilvl="6" w:tplc="F1306A6A" w:tentative="1">
       <w:start w:val="1"/>
       <w:numFmt w:val="bullet"/>
       <w:lvlText w:val=""/>
@@ -10010,7 +10090,7 @@
         <w:rFonts w:ascii="Symbol" w:hAnsi="Symbol" w:hint="default"/>
       </w:rPr>
     </w:lvl>
-    <w:lvl w:ilvl="7" w:tplc="04090003" w:tentative="1">
+    <w:lvl w:ilvl="7" w:tplc="F836E760" w:tentative="1">
       <w:start w:val="1"/>
       <w:numFmt w:val="bullet"/>
       <w:lvlText w:val="o"/>
@@ -10022,7 +10102,7 @@
         <w:rFonts w:ascii="Courier New" w:hAnsi="Courier New" w:cs="Courier New" w:hint="default"/>
       </w:rPr>
     </w:lvl>
-    <w:lvl w:ilvl="8" w:tplc="04090005" w:tentative="1">
+    <w:lvl w:ilvl="8" w:tplc="D43C9CC0" w:tentative="1">
       <w:start w:val="1"/>
       <w:numFmt w:val="bullet"/>
       <w:lvlText w:val=""/>

</xml_diff>

<commit_message>
Add pdf file for the report
</commit_message>
<xml_diff>
--- a/capstone_report.docx
+++ b/capstone_report.docx
@@ -13,8 +13,16 @@
         <w:rPr>
           <w:rFonts w:ascii="Courier New" w:hAnsi="Courier New" w:cs="Courier New"/>
         </w:rPr>
-        <w:t># Machine Learning Engineer Nanodegree</w:t>
-      </w:r>
+        <w:t xml:space="preserve"># Machine Learning Engineer </w:t>
+      </w:r>
+      <w:proofErr w:type="spellStart"/>
+      <w:r>
+        <w:rPr>
+          <w:rFonts w:ascii="Courier New" w:hAnsi="Courier New" w:cs="Courier New"/>
+        </w:rPr>
+        <w:t>Nanodegree</w:t>
+      </w:r>
+      <w:proofErr w:type="spellEnd"/>
     </w:p>
     <w:p>
       <w:pPr>
@@ -37,25 +45,53 @@
           <w:rFonts w:ascii="Courier New" w:hAnsi="Courier New" w:cs="Courier New"/>
         </w:rPr>
       </w:pPr>
-      <w:r>
-        <w:rPr>
-          <w:rFonts w:ascii="Courier New" w:hAnsi="Courier New" w:cs="Courier New"/>
-        </w:rPr>
-        <w:t xml:space="preserve">Lilit Sargsyan  </w:t>
-      </w:r>
-    </w:p>
-    <w:p>
-      <w:pPr>
-        <w:pStyle w:val="PlainText"/>
-        <w:rPr>
-          <w:rFonts w:ascii="Courier New" w:hAnsi="Courier New" w:cs="Courier New"/>
-        </w:rPr>
-      </w:pPr>
-      <w:r>
-        <w:rPr>
-          <w:rFonts w:ascii="Courier New" w:hAnsi="Courier New" w:cs="Courier New"/>
-        </w:rPr>
-        <w:t>April 5th, 2018</w:t>
+      <w:proofErr w:type="spellStart"/>
+      <w:r>
+        <w:rPr>
+          <w:rFonts w:ascii="Courier New" w:hAnsi="Courier New" w:cs="Courier New"/>
+        </w:rPr>
+        <w:t>Lilit</w:t>
+      </w:r>
+      <w:proofErr w:type="spellEnd"/>
+      <w:r>
+        <w:rPr>
+          <w:rFonts w:ascii="Courier New" w:hAnsi="Courier New" w:cs="Courier New"/>
+        </w:rPr>
+        <w:t xml:space="preserve"> </w:t>
+      </w:r>
+      <w:proofErr w:type="spellStart"/>
+      <w:r>
+        <w:rPr>
+          <w:rFonts w:ascii="Courier New" w:hAnsi="Courier New" w:cs="Courier New"/>
+        </w:rPr>
+        <w:t>Sargsyan</w:t>
+      </w:r>
+      <w:proofErr w:type="spellEnd"/>
+      <w:r>
+        <w:rPr>
+          <w:rFonts w:ascii="Courier New" w:hAnsi="Courier New" w:cs="Courier New"/>
+        </w:rPr>
+        <w:t xml:space="preserve">  </w:t>
+      </w:r>
+    </w:p>
+    <w:p>
+      <w:pPr>
+        <w:pStyle w:val="PlainText"/>
+        <w:rPr>
+          <w:rFonts w:ascii="Courier New" w:hAnsi="Courier New" w:cs="Courier New"/>
+        </w:rPr>
+      </w:pPr>
+      <w:r>
+        <w:rPr>
+          <w:rFonts w:ascii="Courier New" w:hAnsi="Courier New" w:cs="Courier New"/>
+        </w:rPr>
+        <w:t>April 11</w:t>
+      </w:r>
+      <w:r>
+        <w:rPr>
+          <w:rFonts w:ascii="Courier New" w:hAnsi="Courier New" w:cs="Courier New"/>
+        </w:rPr>
+        <w:t>th, 2018</w:t>
       </w:r>
     </w:p>
     <w:p>
@@ -98,19 +134,29 @@
           <w:sz w:val="28"/>
           <w:szCs w:val="28"/>
         </w:rPr>
-        <w:t>TOSIC COMMENT CLASSIFICATION</w:t>
-      </w:r>
-    </w:p>
-    <w:p>
-      <w:pPr>
-        <w:pStyle w:val="PlainText"/>
-        <w:jc w:val="center"/>
+        <w:t>TOXIC</w:t>
+      </w:r>
+      <w:r>
         <w:rPr>
           <w:rFonts w:ascii="Courier New" w:hAnsi="Courier New" w:cs="Courier New"/>
           <w:sz w:val="28"/>
           <w:szCs w:val="28"/>
         </w:rPr>
-      </w:pPr>
+        <w:t xml:space="preserve"> COMMENT CLASSIFICATION</w:t>
+      </w:r>
+    </w:p>
+    <w:p>
+      <w:pPr>
+        <w:pStyle w:val="PlainText"/>
+        <w:jc w:val="center"/>
+        <w:rPr>
+          <w:rFonts w:ascii="Courier New" w:hAnsi="Courier New" w:cs="Courier New"/>
+          <w:sz w:val="28"/>
+          <w:szCs w:val="28"/>
+        </w:rPr>
+      </w:pPr>
+      <w:bookmarkStart w:id="0" w:name="_GoBack"/>
+      <w:bookmarkEnd w:id="0"/>
     </w:p>
     <w:p>
       <w:pPr>
@@ -203,13 +249,7 @@
         <w:rPr>
           <w:rFonts w:ascii="Courier New" w:hAnsi="Courier New" w:cs="Courier New"/>
         </w:rPr>
-        <w:t xml:space="preserve">abuse and harassment </w:t>
-      </w:r>
-      <w:r>
-        <w:rPr>
-          <w:rFonts w:ascii="Courier New" w:hAnsi="Courier New" w:cs="Courier New"/>
-        </w:rPr>
-        <w:t>results on many people stop to express themselves and give up seeking different opinions. Ac</w:t>
+        <w:t>abuse and harassment results on many people stop to express themselves and give up seeking different opinions. Ac</w:t>
       </w:r>
       <w:r>
         <w:rPr>
@@ -234,13 +274,7 @@
         <w:rPr>
           <w:rFonts w:ascii="Courier New" w:hAnsi="Courier New" w:cs="Courier New"/>
         </w:rPr>
-        <w:t>, 27% of American internet users chose not to post something online after seeing someone being harassed. Toxic language makes it hard</w:t>
-      </w:r>
-      <w:r>
-        <w:rPr>
-          <w:rFonts w:ascii="Courier New" w:hAnsi="Courier New" w:cs="Courier New"/>
-        </w:rPr>
-        <w:t xml:space="preserve"> to discuss important issues.</w:t>
+        <w:t>, 27% of American internet users chose not to post something online after seeing someone being harassed. Toxic language makes it hard to discuss important issues.</w:t>
       </w:r>
     </w:p>
     <w:p>
@@ -292,13 +326,7 @@
         <w:rPr>
           <w:rFonts w:ascii="Courier New" w:hAnsi="Courier New" w:cs="Courier New"/>
         </w:rPr>
-        <w:t xml:space="preserve"> and Google are working on tools to help improve online conversation. Their research aims to help increase participation, quality, and empathy in online discus</w:t>
-      </w:r>
-      <w:r>
-        <w:rPr>
-          <w:rFonts w:ascii="Courier New" w:hAnsi="Courier New" w:cs="Courier New"/>
-        </w:rPr>
-        <w:t xml:space="preserve">sions. One area of focus is the study of negative online behaviors, like toxic comments (i.e. comments that are rude, disrespectful, or otherwise are likely to make participant to live the conversation). </w:t>
+        <w:t xml:space="preserve"> and Google are working on tools to help improve online conversation. Their research aims to help increase participation, quality, and empathy in online discussions. One area of focus is the study of negative online behaviors, like toxic comments (i.e. comments that are rude, disrespectful, or otherwise are likely to make participant to live the conversation). </w:t>
       </w:r>
       <w:r>
         <w:rPr>
@@ -397,7 +425,7 @@
               </wp:anchor>
             </w:drawing>
           </mc:Choice>
-          <mc:Fallback xmlns:cx5="http://schemas.microsoft.com/office/drawing/2016/5/11/chartex" xmlns:cx4="http://schemas.microsoft.com/office/drawing/2016/5/10/chartex" xmlns:cx3="http://schemas.microsoft.com/office/drawing/2016/5/9/chartex" xmlns:cx2="http://schemas.microsoft.com/office/drawing/2015/10/21/chartex" xmlns:cx1="http://schemas.microsoft.com/office/drawing/2015/9/8/chartex" xmlns:cx="http://schemas.microsoft.com/office/drawing/2014/chartex">
+          <mc:Fallback xmlns:cx="http://schemas.microsoft.com/office/drawing/2014/chartex" xmlns:cx1="http://schemas.microsoft.com/office/drawing/2015/9/8/chartex" xmlns:cx2="http://schemas.microsoft.com/office/drawing/2015/10/21/chartex" xmlns:cx3="http://schemas.microsoft.com/office/drawing/2016/5/9/chartex" xmlns:cx4="http://schemas.microsoft.com/office/drawing/2016/5/10/chartex" xmlns:cx5="http://schemas.microsoft.com/office/drawing/2016/5/11/chartex">
             <w:pict>
               <v:line id="Straight Connector 1" o:spid="_x0000_s1025" style="mso-wrap-distance-bottom:0;mso-wrap-distance-left:9pt;mso-wrap-distance-right:9pt;mso-wrap-distance-top:0;mso-wrap-style:square;position:absolute;visibility:visible;z-index:251659264" from="0.7pt,3.05pt" to="148.45pt,3.05pt" strokecolor="black" strokeweight="1pt">
                 <v:stroke joinstyle="miter"/>
@@ -439,14 +467,7 @@
             <w:rStyle w:val="Hyperlink"/>
             <w:rFonts w:ascii="Courier New" w:hAnsi="Courier New" w:cs="Courier New"/>
           </w:rPr>
-          <w:t>http://www.pewinternet.or</w:t>
-        </w:r>
-        <w:r>
-          <w:rPr>
-            <w:rStyle w:val="Hyperlink"/>
-            <w:rFonts w:ascii="Courier New" w:hAnsi="Courier New" w:cs="Courier New"/>
-          </w:rPr>
-          <w:t>g/2017/07/11/online-harassment-2017/</w:t>
+          <w:t>http://www.pewinternet.org/2017/07/11/online-harassment-2017/</w:t>
         </w:r>
       </w:hyperlink>
     </w:p>
@@ -679,12 +700,14 @@
           <w:rFonts w:ascii="Courier New" w:hAnsi="Courier New" w:cs="Courier New"/>
         </w:rPr>
       </w:pPr>
+      <w:proofErr w:type="spellStart"/>
       <w:r>
         <w:rPr>
           <w:rFonts w:ascii="Courier New" w:hAnsi="Courier New" w:cs="Courier New"/>
         </w:rPr>
         <w:t>Severe_toxic</w:t>
       </w:r>
+      <w:proofErr w:type="spellEnd"/>
     </w:p>
     <w:p>
       <w:pPr>
@@ -733,12 +756,14 @@
           <w:rFonts w:ascii="Courier New" w:hAnsi="Courier New" w:cs="Courier New"/>
         </w:rPr>
       </w:pPr>
+      <w:proofErr w:type="spellStart"/>
       <w:r>
         <w:rPr>
           <w:rFonts w:ascii="Courier New" w:hAnsi="Courier New" w:cs="Courier New"/>
         </w:rPr>
         <w:t>Identity_hate</w:t>
       </w:r>
+      <w:proofErr w:type="spellEnd"/>
     </w:p>
     <w:p>
       <w:pPr>
@@ -871,7 +896,7 @@
               </wp:anchor>
             </w:drawing>
           </mc:Choice>
-          <mc:Fallback xmlns:cx5="http://schemas.microsoft.com/office/drawing/2016/5/11/chartex" xmlns:cx4="http://schemas.microsoft.com/office/drawing/2016/5/10/chartex" xmlns:cx3="http://schemas.microsoft.com/office/drawing/2016/5/9/chartex" xmlns:cx2="http://schemas.microsoft.com/office/drawing/2015/10/21/chartex" xmlns:cx1="http://schemas.microsoft.com/office/drawing/2015/9/8/chartex" xmlns:cx="http://schemas.microsoft.com/office/drawing/2014/chartex">
+          <mc:Fallback xmlns:cx="http://schemas.microsoft.com/office/drawing/2014/chartex" xmlns:cx1="http://schemas.microsoft.com/office/drawing/2015/9/8/chartex" xmlns:cx2="http://schemas.microsoft.com/office/drawing/2015/10/21/chartex" xmlns:cx3="http://schemas.microsoft.com/office/drawing/2016/5/9/chartex" xmlns:cx4="http://schemas.microsoft.com/office/drawing/2016/5/10/chartex" xmlns:cx5="http://schemas.microsoft.com/office/drawing/2016/5/11/chartex">
             <w:pict>
               <v:line id="Straight Connector 2" o:spid="_x0000_s1026" style="mso-wrap-distance-bottom:0;mso-wrap-distance-left:9pt;mso-wrap-distance-right:9pt;mso-wrap-distance-top:0;mso-wrap-style:square;position:absolute;visibility:visible;z-index:251661312" from="0,0" to="147.75pt,0" strokecolor="black" strokeweight="1pt">
                 <v:stroke joinstyle="miter"/>
@@ -986,13 +1011,63 @@
         <w:rPr>
           <w:rFonts w:ascii="Courier New" w:hAnsi="Courier New" w:cs="Courier New"/>
         </w:rPr>
-        <w:t>area under the receiver opera</w:t>
-      </w:r>
-      <w:r>
-        <w:rPr>
-          <w:rFonts w:ascii="Courier New" w:hAnsi="Courier New" w:cs="Courier New"/>
-        </w:rPr>
-        <w:t xml:space="preserve">ting characteristic curve). ROC is a set of {tp rate, fp rate} where tp is the true positive rate (positives correctly classified divided by total positives) and fp is the true negative rate (negatives </w:t>
+        <w:t>area under the receiver operating characteristic curve). ROC is a set of {</w:t>
+      </w:r>
+      <w:proofErr w:type="spellStart"/>
+      <w:r>
+        <w:rPr>
+          <w:rFonts w:ascii="Courier New" w:hAnsi="Courier New" w:cs="Courier New"/>
+        </w:rPr>
+        <w:t>tp</w:t>
+      </w:r>
+      <w:proofErr w:type="spellEnd"/>
+      <w:r>
+        <w:rPr>
+          <w:rFonts w:ascii="Courier New" w:hAnsi="Courier New" w:cs="Courier New"/>
+        </w:rPr>
+        <w:t xml:space="preserve"> rate, </w:t>
+      </w:r>
+      <w:proofErr w:type="spellStart"/>
+      <w:r>
+        <w:rPr>
+          <w:rFonts w:ascii="Courier New" w:hAnsi="Courier New" w:cs="Courier New"/>
+        </w:rPr>
+        <w:t>fp</w:t>
+      </w:r>
+      <w:proofErr w:type="spellEnd"/>
+      <w:r>
+        <w:rPr>
+          <w:rFonts w:ascii="Courier New" w:hAnsi="Courier New" w:cs="Courier New"/>
+        </w:rPr>
+        <w:t xml:space="preserve"> rate} where </w:t>
+      </w:r>
+      <w:proofErr w:type="spellStart"/>
+      <w:r>
+        <w:rPr>
+          <w:rFonts w:ascii="Courier New" w:hAnsi="Courier New" w:cs="Courier New"/>
+        </w:rPr>
+        <w:t>tp</w:t>
+      </w:r>
+      <w:proofErr w:type="spellEnd"/>
+      <w:r>
+        <w:rPr>
+          <w:rFonts w:ascii="Courier New" w:hAnsi="Courier New" w:cs="Courier New"/>
+        </w:rPr>
+        <w:t xml:space="preserve"> is the true positive rate (positives correctly classified divided by total positives) and </w:t>
+      </w:r>
+      <w:proofErr w:type="spellStart"/>
+      <w:r>
+        <w:rPr>
+          <w:rFonts w:ascii="Courier New" w:hAnsi="Courier New" w:cs="Courier New"/>
+        </w:rPr>
+        <w:t>fp</w:t>
+      </w:r>
+      <w:proofErr w:type="spellEnd"/>
+      <w:r>
+        <w:rPr>
+          <w:rFonts w:ascii="Courier New" w:hAnsi="Courier New" w:cs="Courier New"/>
+        </w:rPr>
+        <w:t xml:space="preserve"> is the true negative rate (negatives </w:t>
       </w:r>
       <w:r>
         <w:rPr>
@@ -1020,37 +1095,35 @@
         </w:rPr>
       </w:pPr>
       <w:r>
+        <w:t xml:space="preserve">                      True class</w:t>
+      </w:r>
+    </w:p>
+    <w:p>
+      <w:pPr>
+        <w:pStyle w:val="PlainText"/>
+        <w:rPr>
+          <w:rFonts w:ascii="Courier New" w:hAnsi="Courier New" w:cs="Courier New"/>
+        </w:rPr>
+      </w:pPr>
+      <w:r>
+        <w:rPr>
+          <w:rFonts w:ascii="Courier New" w:hAnsi="Courier New" w:cs="Courier New"/>
+        </w:rPr>
+        <w:t xml:space="preserve">                  </w:t>
+      </w:r>
+      <w:r>
+        <w:rPr>
+          <w:rFonts w:ascii="Courier New" w:hAnsi="Courier New" w:cs="Courier New"/>
+        </w:rPr>
         <w:t xml:space="preserve"> </w:t>
       </w:r>
       <w:r>
-        <w:t xml:space="preserve">                     True class</w:t>
-      </w:r>
-    </w:p>
-    <w:p>
-      <w:pPr>
-        <w:pStyle w:val="PlainText"/>
-        <w:rPr>
-          <w:rFonts w:ascii="Courier New" w:hAnsi="Courier New" w:cs="Courier New"/>
-        </w:rPr>
-      </w:pPr>
-      <w:r>
-        <w:rPr>
-          <w:rFonts w:ascii="Courier New" w:hAnsi="Courier New" w:cs="Courier New"/>
-        </w:rPr>
-        <w:t xml:space="preserve">                  </w:t>
-      </w:r>
-      <w:r>
         <w:rPr>
           <w:rFonts w:ascii="Courier New" w:hAnsi="Courier New" w:cs="Courier New"/>
         </w:rPr>
         <w:t xml:space="preserve"> </w:t>
       </w:r>
-      <w:r>
-        <w:rPr>
-          <w:rFonts w:ascii="Courier New" w:hAnsi="Courier New" w:cs="Courier New"/>
-        </w:rPr>
-        <w:t xml:space="preserve"> </w:t>
-      </w:r>
+      <w:proofErr w:type="gramStart"/>
       <w:r>
         <w:rPr>
           <w:rFonts w:ascii="Courier New" w:hAnsi="Courier New" w:cs="Courier New"/>
@@ -1060,6 +1133,7 @@
         </w:rPr>
         <w:t>p</w:t>
       </w:r>
+      <w:proofErr w:type="gramEnd"/>
       <w:r>
         <w:rPr>
           <w:rFonts w:ascii="Courier New" w:hAnsi="Courier New" w:cs="Courier New"/>
@@ -1294,13 +1368,23 @@
       <w:r>
         <w:t xml:space="preserve">        </w:t>
       </w:r>
+      <w:proofErr w:type="spellStart"/>
       <w:r>
         <w:rPr>
           <w:rFonts w:ascii="Courier New" w:hAnsi="Courier New" w:cs="Courier New"/>
           <w:sz w:val="24"/>
           <w:szCs w:val="24"/>
         </w:rPr>
-        <w:t>tp rate</w:t>
+        <w:t>tp</w:t>
+      </w:r>
+      <w:proofErr w:type="spellEnd"/>
+      <w:r>
+        <w:rPr>
+          <w:rFonts w:ascii="Courier New" w:hAnsi="Courier New" w:cs="Courier New"/>
+          <w:sz w:val="24"/>
+          <w:szCs w:val="24"/>
+        </w:rPr>
+        <w:t xml:space="preserve"> rate</w:t>
       </w:r>
       <w:r>
         <w:rPr>
@@ -1382,9 +1466,11 @@
           <w:rFonts w:ascii="Courier New" w:hAnsi="Courier New" w:cs="Courier New"/>
         </w:rPr>
       </w:pPr>
+      <w:proofErr w:type="gramStart"/>
       <w:r>
         <w:t>class</w:t>
       </w:r>
+      <w:proofErr w:type="gramEnd"/>
     </w:p>
     <w:p>
       <w:pPr>
@@ -1419,13 +1505,23 @@
         </w:rPr>
         <w:t xml:space="preserve">                </w:t>
       </w:r>
+      <w:proofErr w:type="spellStart"/>
       <w:r>
         <w:rPr>
           <w:rFonts w:ascii="Courier New" w:hAnsi="Courier New" w:cs="Courier New"/>
           <w:sz w:val="24"/>
           <w:szCs w:val="24"/>
         </w:rPr>
-        <w:t>fp rate =</w:t>
+        <w:t>fp</w:t>
+      </w:r>
+      <w:proofErr w:type="spellEnd"/>
+      <w:r>
+        <w:rPr>
+          <w:rFonts w:ascii="Courier New" w:hAnsi="Courier New" w:cs="Courier New"/>
+          <w:sz w:val="24"/>
+          <w:szCs w:val="24"/>
+        </w:rPr>
+        <w:t xml:space="preserve"> rate =</w:t>
       </w:r>
       <w:r>
         <w:rPr>
@@ -1549,19 +1645,41 @@
         <w:rPr>
           <w:rFonts w:ascii="Courier New" w:hAnsi="Courier New" w:cs="Courier New"/>
         </w:rPr>
-        <w:t xml:space="preserve"> in which tp rate is plotted on the Y axis and fp rate is plotted on the X axis. AUC is the area under ROC curve.</w:t>
-      </w:r>
-      <w:r>
-        <w:rPr>
-          <w:rFonts w:ascii="Courier New" w:hAnsi="Courier New" w:cs="Courier New"/>
-        </w:rPr>
-        <w:t xml:space="preserve"> Because we have multi</w:t>
-      </w:r>
-      <w:r>
-        <w:rPr>
-          <w:rFonts w:ascii="Courier New" w:hAnsi="Courier New" w:cs="Courier New"/>
-        </w:rPr>
-        <w:t>class classification with 6 classes the ROC</w:t>
+        <w:t xml:space="preserve"> in which </w:t>
+      </w:r>
+      <w:proofErr w:type="spellStart"/>
+      <w:r>
+        <w:rPr>
+          <w:rFonts w:ascii="Courier New" w:hAnsi="Courier New" w:cs="Courier New"/>
+        </w:rPr>
+        <w:t>tp</w:t>
+      </w:r>
+      <w:proofErr w:type="spellEnd"/>
+      <w:r>
+        <w:rPr>
+          <w:rFonts w:ascii="Courier New" w:hAnsi="Courier New" w:cs="Courier New"/>
+        </w:rPr>
+        <w:t xml:space="preserve"> rate is plotted on the Y axis and </w:t>
+      </w:r>
+      <w:proofErr w:type="spellStart"/>
+      <w:r>
+        <w:rPr>
+          <w:rFonts w:ascii="Courier New" w:hAnsi="Courier New" w:cs="Courier New"/>
+        </w:rPr>
+        <w:t>fp</w:t>
+      </w:r>
+      <w:proofErr w:type="spellEnd"/>
+      <w:r>
+        <w:rPr>
+          <w:rFonts w:ascii="Courier New" w:hAnsi="Courier New" w:cs="Courier New"/>
+        </w:rPr>
+        <w:t xml:space="preserve"> rate is plotted on the X axis. AUC is the area under ROC curve.</w:t>
+      </w:r>
+      <w:r>
+        <w:rPr>
+          <w:rFonts w:ascii="Courier New" w:hAnsi="Courier New" w:cs="Courier New"/>
+        </w:rPr>
+        <w:t xml:space="preserve"> Because we have multiclass classification with 6 classes the ROC</w:t>
       </w:r>
       <w:r>
         <w:rPr>
@@ -1839,7 +1957,21 @@
         <w:rPr>
           <w:rFonts w:ascii="Courier New" w:hAnsi="Courier New" w:cs="Courier New"/>
         </w:rPr>
-        <w:t>(tp) and not toxic comment</w:t>
+        <w:t>(</w:t>
+      </w:r>
+      <w:proofErr w:type="spellStart"/>
+      <w:r>
+        <w:rPr>
+          <w:rFonts w:ascii="Courier New" w:hAnsi="Courier New" w:cs="Courier New"/>
+        </w:rPr>
+        <w:t>tp</w:t>
+      </w:r>
+      <w:proofErr w:type="spellEnd"/>
+      <w:r>
+        <w:rPr>
+          <w:rFonts w:ascii="Courier New" w:hAnsi="Courier New" w:cs="Courier New"/>
+        </w:rPr>
+        <w:t>) and not toxic comment</w:t>
       </w:r>
       <w:r>
         <w:rPr>
@@ -1851,7 +1983,21 @@
         <w:rPr>
           <w:rFonts w:ascii="Courier New" w:hAnsi="Courier New" w:cs="Courier New"/>
         </w:rPr>
-        <w:t>(fp)</w:t>
+        <w:t>(</w:t>
+      </w:r>
+      <w:proofErr w:type="spellStart"/>
+      <w:r>
+        <w:rPr>
+          <w:rFonts w:ascii="Courier New" w:hAnsi="Courier New" w:cs="Courier New"/>
+        </w:rPr>
+        <w:t>fp</w:t>
+      </w:r>
+      <w:proofErr w:type="spellEnd"/>
+      <w:r>
+        <w:rPr>
+          <w:rFonts w:ascii="Courier New" w:hAnsi="Courier New" w:cs="Courier New"/>
+        </w:rPr>
+        <w:t>)</w:t>
       </w:r>
       <w:r>
         <w:rPr>
@@ -1980,7 +2126,7 @@
               </wp:anchor>
             </w:drawing>
           </mc:Choice>
-          <mc:Fallback xmlns:cx5="http://schemas.microsoft.com/office/drawing/2016/5/11/chartex" xmlns:cx4="http://schemas.microsoft.com/office/drawing/2016/5/10/chartex" xmlns:cx3="http://schemas.microsoft.com/office/drawing/2016/5/9/chartex" xmlns:cx2="http://schemas.microsoft.com/office/drawing/2015/10/21/chartex" xmlns:cx1="http://schemas.microsoft.com/office/drawing/2015/9/8/chartex" xmlns:cx="http://schemas.microsoft.com/office/drawing/2014/chartex">
+          <mc:Fallback xmlns:cx="http://schemas.microsoft.com/office/drawing/2014/chartex" xmlns:cx1="http://schemas.microsoft.com/office/drawing/2015/9/8/chartex" xmlns:cx2="http://schemas.microsoft.com/office/drawing/2015/10/21/chartex" xmlns:cx3="http://schemas.microsoft.com/office/drawing/2016/5/9/chartex" xmlns:cx4="http://schemas.microsoft.com/office/drawing/2016/5/10/chartex" xmlns:cx5="http://schemas.microsoft.com/office/drawing/2016/5/11/chartex">
             <w:pict>
               <v:line id="Straight Connector 3" o:spid="_x0000_s1027" style="mso-wrap-distance-bottom:0;mso-wrap-distance-left:9pt;mso-wrap-distance-right:9pt;mso-wrap-distance-top:0;mso-wrap-style:square;position:absolute;visibility:visible;z-index:251663360" from="0,-0.05pt" to="147.75pt,-0.05pt" strokecolor="black" strokeweight="1pt">
                 <v:stroke joinstyle="miter"/>
@@ -2061,15 +2207,7 @@
           <w:sz w:val="24"/>
           <w:szCs w:val="24"/>
         </w:rPr>
-        <w:t xml:space="preserve">## II. </w:t>
-      </w:r>
-      <w:r>
-        <w:rPr>
-          <w:rFonts w:ascii="Courier New" w:hAnsi="Courier New" w:cs="Courier New"/>
-          <w:sz w:val="24"/>
-          <w:szCs w:val="24"/>
-        </w:rPr>
-        <w:t>Analysis</w:t>
+        <w:t>## II. Analysis</w:t>
       </w:r>
     </w:p>
     <w:p>
@@ -2286,23 +2424,25 @@
           <w:sz w:val="22"/>
           <w:szCs w:val="22"/>
         </w:rPr>
-        <w:t>, comment_text column, which is our training data, and 6 columns for toxicity type</w:t>
-      </w:r>
+        <w:t xml:space="preserve">, </w:t>
+      </w:r>
+      <w:proofErr w:type="spellStart"/>
       <w:r>
         <w:rPr>
           <w:rFonts w:ascii="Courier New" w:hAnsi="Courier New" w:cs="Courier New"/>
           <w:sz w:val="22"/>
           <w:szCs w:val="22"/>
         </w:rPr>
-        <w:t>s and</w:t>
-      </w:r>
+        <w:t>comment_text</w:t>
+      </w:r>
+      <w:proofErr w:type="spellEnd"/>
       <w:r>
         <w:rPr>
           <w:rFonts w:ascii="Courier New" w:hAnsi="Courier New" w:cs="Courier New"/>
           <w:sz w:val="22"/>
           <w:szCs w:val="22"/>
         </w:rPr>
-        <w:t xml:space="preserve"> these will be our labels. From the labels columns, we can see that one comment can be assigned to the several toxicity types </w:t>
+        <w:t xml:space="preserve"> column, which is our training data, and 6 columns for toxicity type</w:t>
       </w:r>
       <w:r>
         <w:rPr>
@@ -2310,43 +2450,51 @@
           <w:sz w:val="22"/>
           <w:szCs w:val="22"/>
         </w:rPr>
-        <w:t>or any type at all.</w:t>
-      </w:r>
-    </w:p>
-    <w:p>
-      <w:pPr>
-        <w:pStyle w:val="PlainText"/>
+        <w:t>s and</w:t>
+      </w:r>
+      <w:r>
         <w:rPr>
           <w:rFonts w:ascii="Courier New" w:hAnsi="Courier New" w:cs="Courier New"/>
           <w:sz w:val="22"/>
           <w:szCs w:val="22"/>
         </w:rPr>
-      </w:pPr>
-    </w:p>
-    <w:p>
-      <w:pPr>
-        <w:pStyle w:val="PlainText"/>
+        <w:t xml:space="preserve"> these will be our labels. From the labels columns, we can see that one comment can be assigned to the several toxicity types </w:t>
+      </w:r>
+      <w:r>
         <w:rPr>
           <w:rFonts w:ascii="Courier New" w:hAnsi="Courier New" w:cs="Courier New"/>
           <w:sz w:val="22"/>
           <w:szCs w:val="22"/>
         </w:rPr>
-      </w:pPr>
-      <w:r>
+        <w:t>or any type at all.</w:t>
+      </w:r>
+    </w:p>
+    <w:p>
+      <w:pPr>
+        <w:pStyle w:val="PlainText"/>
         <w:rPr>
           <w:rFonts w:ascii="Courier New" w:hAnsi="Courier New" w:cs="Courier New"/>
           <w:sz w:val="22"/>
           <w:szCs w:val="22"/>
         </w:rPr>
-        <w:t>In the next step, we will have a look at the shape of our data and check if there are empty entries (rows wit</w:t>
-      </w:r>
-      <w:r>
+      </w:pPr>
+    </w:p>
+    <w:p>
+      <w:pPr>
+        <w:pStyle w:val="PlainText"/>
         <w:rPr>
           <w:rFonts w:ascii="Courier New" w:hAnsi="Courier New" w:cs="Courier New"/>
           <w:sz w:val="22"/>
           <w:szCs w:val="22"/>
         </w:rPr>
-        <w:t>h no information).</w:t>
+      </w:pPr>
+      <w:r>
+        <w:rPr>
+          <w:rFonts w:ascii="Courier New" w:hAnsi="Courier New" w:cs="Courier New"/>
+          <w:sz w:val="22"/>
+          <w:szCs w:val="22"/>
+        </w:rPr>
+        <w:t>In the next step, we will have a look at the shape of our data and check if there are empty entries (rows with no information).</w:t>
       </w:r>
     </w:p>
     <w:p>
@@ -2515,27 +2663,29 @@
         <w:rPr>
           <w:rFonts w:ascii="Courier New" w:hAnsi="Courier New" w:cs="Courier New"/>
         </w:rPr>
-        <w:t>To visualize data distribution first we will add a new column for not toxic comments. This column will be one when</w:t>
-      </w:r>
-      <w:r>
-        <w:rPr>
-          <w:rFonts w:ascii="Courier New" w:hAnsi="Courier New" w:cs="Courier New"/>
-        </w:rPr>
-        <w:t xml:space="preserve"> all the other label columns are zero and zero otherwise. Now let's have a look at comments distribution</w:t>
-      </w:r>
-    </w:p>
-    <w:p>
-      <w:pPr>
-        <w:pStyle w:val="PlainText"/>
-        <w:rPr>
-          <w:rFonts w:ascii="Courier New" w:hAnsi="Courier New" w:cs="Courier New"/>
-        </w:rPr>
-      </w:pPr>
-      <w:r>
-        <w:rPr>
-          <w:rFonts w:ascii="Courier New" w:hAnsi="Courier New" w:cs="Courier New"/>
-        </w:rPr>
-        <w:t>bars by their types:</w:t>
+        <w:t>To visualize data distribution first we will add a new column for not toxic comments. This column will be one when all the other label columns are zero and zero otherwise. Now let's have a look at comments distribution</w:t>
+      </w:r>
+    </w:p>
+    <w:p>
+      <w:pPr>
+        <w:pStyle w:val="PlainText"/>
+        <w:rPr>
+          <w:rFonts w:ascii="Courier New" w:hAnsi="Courier New" w:cs="Courier New"/>
+        </w:rPr>
+      </w:pPr>
+      <w:proofErr w:type="gramStart"/>
+      <w:r>
+        <w:rPr>
+          <w:rFonts w:ascii="Courier New" w:hAnsi="Courier New" w:cs="Courier New"/>
+        </w:rPr>
+        <w:t>bars</w:t>
+      </w:r>
+      <w:proofErr w:type="gramEnd"/>
+      <w:r>
+        <w:rPr>
+          <w:rFonts w:ascii="Courier New" w:hAnsi="Courier New" w:cs="Courier New"/>
+        </w:rPr>
+        <w:t xml:space="preserve"> by their types:</w:t>
       </w:r>
     </w:p>
     <w:p>
@@ -2654,13 +2804,21 @@
         <w:rPr>
           <w:rFonts w:ascii="Courier New" w:hAnsi="Courier New" w:cs="Courier New"/>
         </w:rPr>
-        <w:t>ost of the toxic comments are of type</w:t>
-      </w:r>
-      <w:r>
-        <w:rPr>
-          <w:rFonts w:ascii="Courier New" w:hAnsi="Courier New" w:cs="Courier New"/>
-        </w:rPr>
-        <w:t xml:space="preserve"> toxic that's because other types of toxic comments (like severe_toxic) can also be the type of toxic.</w:t>
+        <w:t xml:space="preserve">ost of the toxic comments are of type toxic that's because other types of toxic comments (like </w:t>
+      </w:r>
+      <w:proofErr w:type="spellStart"/>
+      <w:r>
+        <w:rPr>
+          <w:rFonts w:ascii="Courier New" w:hAnsi="Courier New" w:cs="Courier New"/>
+        </w:rPr>
+        <w:t>severe_toxic</w:t>
+      </w:r>
+      <w:proofErr w:type="spellEnd"/>
+      <w:r>
+        <w:rPr>
+          <w:rFonts w:ascii="Courier New" w:hAnsi="Courier New" w:cs="Courier New"/>
+        </w:rPr>
+        <w:t>) can also be the type of toxic.</w:t>
       </w:r>
       <w:r>
         <w:rPr>
@@ -2849,13 +3007,7 @@
         <w:rPr>
           <w:rFonts w:ascii="Courier New" w:hAnsi="Courier New" w:cs="Courier New"/>
         </w:rPr>
-        <w:t>As we can see most of the comments contain less than 50 words, but because most of this comments are normal we will keep a length of 150 words for each comment to ensu</w:t>
-      </w:r>
-      <w:r>
-        <w:rPr>
-          <w:rFonts w:ascii="Courier New" w:hAnsi="Courier New" w:cs="Courier New"/>
-        </w:rPr>
-        <w:t>re that there is enough toxic word to train on our model.</w:t>
+        <w:t>As we can see most of the comments contain less than 50 words, but because most of this comments are normal we will keep a length of 150 words for each comment to ensure that there is enough toxic word to train on our model.</w:t>
       </w:r>
     </w:p>
     <w:p>
@@ -2915,13 +3067,7 @@
         <w:rPr>
           <w:rFonts w:ascii="Courier New" w:hAnsi="Courier New" w:cs="Courier New"/>
         </w:rPr>
-        <w:t>Deep Learning methods are proving very good in text classifications, achieving state of the art results for most of NLP(Natural language processing) tasks. The clas</w:t>
-      </w:r>
-      <w:r>
-        <w:rPr>
-          <w:rFonts w:ascii="Courier New" w:hAnsi="Courier New" w:cs="Courier New"/>
-        </w:rPr>
-        <w:t>sifier is Word Embedding + RNN (Recurrent Neural Networks).</w:t>
+        <w:t>Deep Learning methods are proving very good in text classifications, achieving state of the art results for most of NLP(Natural language processing) tasks. The classifier is Word Embedding + RNN (Recurrent Neural Networks).</w:t>
       </w:r>
     </w:p>
     <w:p>
@@ -2990,17 +3136,19 @@
           <w:rFonts w:ascii="Courier New" w:hAnsi="Courier New" w:cs="Courier New"/>
         </w:rPr>
       </w:pPr>
-      <w:r>
-        <w:rPr>
-          <w:rFonts w:ascii="Courier New" w:hAnsi="Courier New" w:cs="Courier New"/>
-        </w:rPr>
-        <w:t xml:space="preserve">vector represents the projection of the word into a continuous vector space. The </w:t>
-      </w:r>
-      <w:r>
-        <w:rPr>
-          <w:rFonts w:ascii="Courier New" w:hAnsi="Courier New" w:cs="Courier New"/>
-        </w:rPr>
-        <w:t>position of a word within the vector space is learned from a text and is based on the words that surround the word when it is used.</w:t>
+      <w:proofErr w:type="gramStart"/>
+      <w:r>
+        <w:rPr>
+          <w:rFonts w:ascii="Courier New" w:hAnsi="Courier New" w:cs="Courier New"/>
+        </w:rPr>
+        <w:t>vector</w:t>
+      </w:r>
+      <w:proofErr w:type="gramEnd"/>
+      <w:r>
+        <w:rPr>
+          <w:rFonts w:ascii="Courier New" w:hAnsi="Courier New" w:cs="Courier New"/>
+        </w:rPr>
+        <w:t xml:space="preserve"> represents the projection of the word into a continuous vector space. The position of a word within the vector space is learned from a text and is based on the words that surround the word when it is used.</w:t>
       </w:r>
     </w:p>
     <w:p>
@@ -3015,13 +3163,49 @@
         <w:rPr>
           <w:rFonts w:ascii="Courier New" w:hAnsi="Courier New" w:cs="Courier New"/>
         </w:rPr>
-        <w:t xml:space="preserve">For Embedding layer 3 arguments required to be specified, these arguments are inpute_dim, output_dim, input_length (will go </w:t>
-      </w:r>
-      <w:r>
-        <w:rPr>
-          <w:rFonts w:ascii="Courier New" w:hAnsi="Courier New" w:cs="Courier New"/>
-        </w:rPr>
-        <w:t>deeper here in Implementation section).</w:t>
+        <w:t xml:space="preserve">For Embedding layer 3 arguments required to be specified, these arguments are </w:t>
+      </w:r>
+      <w:proofErr w:type="spellStart"/>
+      <w:r>
+        <w:rPr>
+          <w:rFonts w:ascii="Courier New" w:hAnsi="Courier New" w:cs="Courier New"/>
+        </w:rPr>
+        <w:t>inpute_dim</w:t>
+      </w:r>
+      <w:proofErr w:type="spellEnd"/>
+      <w:r>
+        <w:rPr>
+          <w:rFonts w:ascii="Courier New" w:hAnsi="Courier New" w:cs="Courier New"/>
+        </w:rPr>
+        <w:t xml:space="preserve">, </w:t>
+      </w:r>
+      <w:proofErr w:type="spellStart"/>
+      <w:r>
+        <w:rPr>
+          <w:rFonts w:ascii="Courier New" w:hAnsi="Courier New" w:cs="Courier New"/>
+        </w:rPr>
+        <w:t>output_dim</w:t>
+      </w:r>
+      <w:proofErr w:type="spellEnd"/>
+      <w:r>
+        <w:rPr>
+          <w:rFonts w:ascii="Courier New" w:hAnsi="Courier New" w:cs="Courier New"/>
+        </w:rPr>
+        <w:t xml:space="preserve">, </w:t>
+      </w:r>
+      <w:proofErr w:type="spellStart"/>
+      <w:r>
+        <w:rPr>
+          <w:rFonts w:ascii="Courier New" w:hAnsi="Courier New" w:cs="Courier New"/>
+        </w:rPr>
+        <w:t>input_length</w:t>
+      </w:r>
+      <w:proofErr w:type="spellEnd"/>
+      <w:r>
+        <w:rPr>
+          <w:rFonts w:ascii="Courier New" w:hAnsi="Courier New" w:cs="Courier New"/>
+        </w:rPr>
+        <w:t xml:space="preserve"> (will go deeper here in Implementation section).</w:t>
       </w:r>
     </w:p>
     <w:p>
@@ -3086,12 +3270,14 @@
         </w:rPr>
         <w:t xml:space="preserve">using Back Propagation </w:t>
       </w:r>
+      <w:proofErr w:type="gramStart"/>
       <w:r>
         <w:rPr>
           <w:rFonts w:ascii="Courier New" w:hAnsi="Courier New" w:cs="Courier New"/>
         </w:rPr>
         <w:t>Through</w:t>
       </w:r>
+      <w:proofErr w:type="gramEnd"/>
       <w:r>
         <w:rPr>
           <w:rFonts w:ascii="Courier New" w:hAnsi="Courier New" w:cs="Courier New"/>
@@ -3109,7 +3295,43 @@
           <w:rFonts w:ascii="Courier New" w:hAnsi="Courier New" w:cs="Courier New"/>
         </w:rPr>
         <w:lastRenderedPageBreak/>
-        <w:t>tuned are units (smart neurons), dropout, recurrent_dropout, return_sequences.</w:t>
+        <w:t xml:space="preserve">tuned are units (smart neurons), dropout, </w:t>
+      </w:r>
+      <w:proofErr w:type="spellStart"/>
+      <w:r>
+        <w:rPr>
+          <w:rFonts w:ascii="Courier New" w:hAnsi="Courier New" w:cs="Courier New"/>
+        </w:rPr>
+        <w:t>recurrent_dropout</w:t>
+      </w:r>
+      <w:proofErr w:type="spellEnd"/>
+      <w:r>
+        <w:rPr>
+          <w:rFonts w:ascii="Courier New" w:hAnsi="Courier New" w:cs="Courier New"/>
+        </w:rPr>
+        <w:t xml:space="preserve">, </w:t>
+      </w:r>
+      <w:proofErr w:type="spellStart"/>
+      <w:proofErr w:type="gramStart"/>
+      <w:r>
+        <w:rPr>
+          <w:rFonts w:ascii="Courier New" w:hAnsi="Courier New" w:cs="Courier New"/>
+        </w:rPr>
+        <w:t>return</w:t>
+      </w:r>
+      <w:proofErr w:type="gramEnd"/>
+      <w:r>
+        <w:rPr>
+          <w:rFonts w:ascii="Courier New" w:hAnsi="Courier New" w:cs="Courier New"/>
+        </w:rPr>
+        <w:t>_sequences</w:t>
+      </w:r>
+      <w:proofErr w:type="spellEnd"/>
+      <w:r>
+        <w:rPr>
+          <w:rFonts w:ascii="Courier New" w:hAnsi="Courier New" w:cs="Courier New"/>
+        </w:rPr>
+        <w:t>.</w:t>
       </w:r>
     </w:p>
     <w:p>
@@ -3127,13 +3349,7 @@
         <w:rPr>
           <w:rFonts w:ascii="Courier New" w:hAnsi="Courier New" w:cs="Courier New"/>
         </w:rPr>
-        <w:t>The th</w:t>
-      </w:r>
-      <w:r>
-        <w:rPr>
-          <w:rFonts w:ascii="Courier New" w:hAnsi="Courier New" w:cs="Courier New"/>
-        </w:rPr>
-        <w:t>ird layer is a GRU</w:t>
+        <w:t>The third layer is a GRU</w:t>
       </w:r>
       <w:r>
         <w:rPr>
@@ -3173,19 +3389,27 @@
         <w:rPr>
           <w:rFonts w:ascii="Courier New" w:hAnsi="Courier New" w:cs="Courier New"/>
         </w:rPr>
-        <w:t>The parameters to be tuned is the same as w</w:t>
-      </w:r>
-      <w:r>
-        <w:rPr>
-          <w:rFonts w:ascii="Courier New" w:hAnsi="Courier New" w:cs="Courier New"/>
-        </w:rPr>
-        <w:t>ith LSTM.</w:t>
-      </w:r>
-      <w:r>
-        <w:rPr>
-          <w:rFonts w:ascii="Courier New" w:hAnsi="Courier New" w:cs="Courier New"/>
-        </w:rPr>
-        <w:t xml:space="preserve">(more about GRU layers can be found </w:t>
+        <w:t>The parameters to be tuned is the same as with LSTM</w:t>
+      </w:r>
+      <w:proofErr w:type="gramStart"/>
+      <w:r>
+        <w:rPr>
+          <w:rFonts w:ascii="Courier New" w:hAnsi="Courier New" w:cs="Courier New"/>
+        </w:rPr>
+        <w:t>.</w:t>
+      </w:r>
+      <w:r>
+        <w:rPr>
+          <w:rFonts w:ascii="Courier New" w:hAnsi="Courier New" w:cs="Courier New"/>
+        </w:rPr>
+        <w:t>(</w:t>
+      </w:r>
+      <w:proofErr w:type="gramEnd"/>
+      <w:r>
+        <w:rPr>
+          <w:rFonts w:ascii="Courier New" w:hAnsi="Courier New" w:cs="Courier New"/>
+        </w:rPr>
+        <w:t xml:space="preserve">more about GRU layers can be found </w:t>
       </w:r>
       <w:hyperlink r:id="rId15" w:history="1">
         <w:r>
@@ -3236,13 +3460,7 @@
         <w:rPr>
           <w:rFonts w:ascii="Courier New" w:hAnsi="Courier New" w:cs="Courier New"/>
         </w:rPr>
-        <w:t>The last layer will be a Dense layer too with 6 output layers for each toxicity type  and with the ‘sigmoi</w:t>
-      </w:r>
-      <w:r>
-        <w:rPr>
-          <w:rFonts w:ascii="Courier New" w:hAnsi="Courier New" w:cs="Courier New"/>
-        </w:rPr>
-        <w:t>d' activation</w:t>
+        <w:t>The last layer will be a Dense layer too with 6 output layers for each toxicity type  and with the ‘sigmoid' activation</w:t>
       </w:r>
     </w:p>
     <w:p>
@@ -3292,12 +3510,16 @@
         </w:rPr>
         <w:t xml:space="preserve">model compiling and fitting. </w:t>
       </w:r>
+      <w:proofErr w:type="spellStart"/>
+      <w:proofErr w:type="gramStart"/>
       <w:r>
         <w:rPr>
           <w:rFonts w:ascii="Courier New" w:hAnsi="Courier New" w:cs="Courier New"/>
         </w:rPr>
         <w:t>hyperparameters</w:t>
       </w:r>
+      <w:proofErr w:type="spellEnd"/>
+      <w:proofErr w:type="gramEnd"/>
       <w:r>
         <w:rPr>
           <w:rFonts w:ascii="Courier New" w:hAnsi="Courier New" w:cs="Courier New"/>
@@ -3314,7 +3536,35 @@
         <w:rPr>
           <w:rFonts w:ascii="Courier New" w:hAnsi="Courier New" w:cs="Courier New"/>
         </w:rPr>
-        <w:t xml:space="preserve"> epochs, batch_size, validation_split.</w:t>
+        <w:t xml:space="preserve"> epochs, </w:t>
+      </w:r>
+      <w:proofErr w:type="spellStart"/>
+      <w:r>
+        <w:rPr>
+          <w:rFonts w:ascii="Courier New" w:hAnsi="Courier New" w:cs="Courier New"/>
+        </w:rPr>
+        <w:t>batch_size</w:t>
+      </w:r>
+      <w:proofErr w:type="spellEnd"/>
+      <w:r>
+        <w:rPr>
+          <w:rFonts w:ascii="Courier New" w:hAnsi="Courier New" w:cs="Courier New"/>
+        </w:rPr>
+        <w:t xml:space="preserve">, </w:t>
+      </w:r>
+      <w:proofErr w:type="spellStart"/>
+      <w:r>
+        <w:rPr>
+          <w:rFonts w:ascii="Courier New" w:hAnsi="Courier New" w:cs="Courier New"/>
+        </w:rPr>
+        <w:t>validation_split</w:t>
+      </w:r>
+      <w:proofErr w:type="spellEnd"/>
+      <w:r>
+        <w:rPr>
+          <w:rFonts w:ascii="Courier New" w:hAnsi="Courier New" w:cs="Courier New"/>
+        </w:rPr>
+        <w:t>.</w:t>
       </w:r>
     </w:p>
     <w:p>
@@ -3332,13 +3582,7 @@
         <w:rPr>
           <w:rFonts w:ascii="Courier New" w:hAnsi="Courier New" w:cs="Courier New"/>
         </w:rPr>
-        <w:t xml:space="preserve">We’ll use </w:t>
-      </w:r>
-      <w:r>
-        <w:rPr>
-          <w:rFonts w:ascii="Courier New" w:hAnsi="Courier New" w:cs="Courier New"/>
-        </w:rPr>
-        <w:t>callbacks to save weights with the best loss and print ROC AUC after each epoch.</w:t>
+        <w:t>We’ll use callbacks to save weights with the best loss and print ROC AUC after each epoch.</w:t>
       </w:r>
     </w:p>
     <w:p>
@@ -3374,13 +3618,7 @@
         <w:rPr>
           <w:rFonts w:ascii="Courier New" w:hAnsi="Courier New" w:cs="Courier New"/>
         </w:rPr>
-        <w:t>Get mean column wise ROC AUC for our model and keep tuning till we get our benchmark</w:t>
-      </w:r>
-      <w:r>
-        <w:rPr>
-          <w:rFonts w:ascii="Courier New" w:hAnsi="Courier New" w:cs="Courier New"/>
-        </w:rPr>
-        <w:t>.</w:t>
+        <w:t>Get mean column wise ROC AUC for our model and keep tuning till we get our benchmark.</w:t>
       </w:r>
     </w:p>
     <w:p>
@@ -3463,7 +3701,7 @@
               </wp:anchor>
             </w:drawing>
           </mc:Choice>
-          <mc:Fallback xmlns:cx5="http://schemas.microsoft.com/office/drawing/2016/5/11/chartex" xmlns:cx4="http://schemas.microsoft.com/office/drawing/2016/5/10/chartex" xmlns:cx3="http://schemas.microsoft.com/office/drawing/2016/5/9/chartex" xmlns:cx2="http://schemas.microsoft.com/office/drawing/2015/10/21/chartex" xmlns:cx1="http://schemas.microsoft.com/office/drawing/2015/9/8/chartex" xmlns:cx="http://schemas.microsoft.com/office/drawing/2014/chartex">
+          <mc:Fallback xmlns:cx="http://schemas.microsoft.com/office/drawing/2014/chartex" xmlns:cx1="http://schemas.microsoft.com/office/drawing/2015/9/8/chartex" xmlns:cx2="http://schemas.microsoft.com/office/drawing/2015/10/21/chartex" xmlns:cx3="http://schemas.microsoft.com/office/drawing/2016/5/9/chartex" xmlns:cx4="http://schemas.microsoft.com/office/drawing/2016/5/10/chartex" xmlns:cx5="http://schemas.microsoft.com/office/drawing/2016/5/11/chartex">
             <w:pict>
               <v:line id="Straight Connector 15" o:spid="_x0000_s1028" style="mso-position-horizontal:left;mso-position-horizontal-relative:margin;mso-wrap-distance-bottom:0;mso-wrap-distance-left:9pt;mso-wrap-distance-right:9pt;mso-wrap-distance-top:0;mso-wrap-style:square;position:absolute;visibility:visible;z-index:251666432" from="0,3.6pt" to="147.75pt,3.6pt" strokecolor="black" strokeweight="1pt">
                 <v:stroke joinstyle="miter"/>
@@ -3548,14 +3786,7 @@
             <w:rStyle w:val="Hyperlink"/>
             <w:rFonts w:ascii="Courier New" w:hAnsi="Courier New" w:cs="Courier New"/>
           </w:rPr>
-          <w:t>http://colah.github.io/po</w:t>
-        </w:r>
-        <w:r>
-          <w:rPr>
-            <w:rStyle w:val="Hyperlink"/>
-            <w:rFonts w:ascii="Courier New" w:hAnsi="Courier New" w:cs="Courier New"/>
-          </w:rPr>
-          <w:t>sts/2015-08-Understanding-LSTMs/</w:t>
+          <w:t>http://colah.github.io/posts/2015-08-Understanding-LSTMs/</w:t>
         </w:r>
       </w:hyperlink>
     </w:p>
@@ -3726,13 +3957,21 @@
         <w:rPr>
           <w:rFonts w:ascii="Courier New" w:hAnsi="Courier New" w:cs="Courier New"/>
         </w:rPr>
-        <w:t>The leaderboard on Kaggle shows achi</w:t>
-      </w:r>
-      <w:r>
-        <w:rPr>
-          <w:rFonts w:ascii="Courier New" w:hAnsi="Courier New" w:cs="Courier New"/>
-        </w:rPr>
-        <w:t xml:space="preserve">eving ROC AUC score </w:t>
+        <w:t xml:space="preserve">The leaderboard on </w:t>
+      </w:r>
+      <w:proofErr w:type="spellStart"/>
+      <w:r>
+        <w:rPr>
+          <w:rFonts w:ascii="Courier New" w:hAnsi="Courier New" w:cs="Courier New"/>
+        </w:rPr>
+        <w:t>Kaggle</w:t>
+      </w:r>
+      <w:proofErr w:type="spellEnd"/>
+      <w:r>
+        <w:rPr>
+          <w:rFonts w:ascii="Courier New" w:hAnsi="Courier New" w:cs="Courier New"/>
+        </w:rPr>
+        <w:t xml:space="preserve"> shows achieving ROC AUC score </w:t>
       </w:r>
       <w:r>
         <w:rPr>
@@ -3925,7 +4164,21 @@
         <w:rPr>
           <w:rFonts w:ascii="Courier New" w:hAnsi="Courier New" w:cs="Courier New"/>
         </w:rPr>
-        <w:t>We keep to kind of data one for our model and one for evaluating our data in kaggle.</w:t>
+        <w:t xml:space="preserve">We keep to kind of data one for our model and one for evaluating our data in </w:t>
+      </w:r>
+      <w:proofErr w:type="spellStart"/>
+      <w:r>
+        <w:rPr>
+          <w:rFonts w:ascii="Courier New" w:hAnsi="Courier New" w:cs="Courier New"/>
+        </w:rPr>
+        <w:t>kaggle</w:t>
+      </w:r>
+      <w:proofErr w:type="spellEnd"/>
+      <w:r>
+        <w:rPr>
+          <w:rFonts w:ascii="Courier New" w:hAnsi="Courier New" w:cs="Courier New"/>
+        </w:rPr>
+        <w:t>.</w:t>
       </w:r>
     </w:p>
     <w:p>
@@ -3957,7 +4210,21 @@
         <w:rPr>
           <w:rFonts w:ascii="Courier New" w:hAnsi="Courier New" w:cs="Courier New"/>
         </w:rPr>
-        <w:t>'comment_text'</w:t>
+        <w:t>'</w:t>
+      </w:r>
+      <w:proofErr w:type="spellStart"/>
+      <w:r>
+        <w:rPr>
+          <w:rFonts w:ascii="Courier New" w:hAnsi="Courier New" w:cs="Courier New"/>
+        </w:rPr>
+        <w:t>comment_text</w:t>
+      </w:r>
+      <w:proofErr w:type="spellEnd"/>
+      <w:r>
+        <w:rPr>
+          <w:rFonts w:ascii="Courier New" w:hAnsi="Courier New" w:cs="Courier New"/>
+        </w:rPr>
+        <w:t>'</w:t>
       </w:r>
       <w:r>
         <w:rPr>
@@ -4005,7 +4272,35 @@
         <w:rPr>
           <w:rFonts w:ascii="Courier New" w:hAnsi="Courier New" w:cs="Courier New"/>
         </w:rPr>
-        <w:t>'severe_toxic', 'obscene', 'threat', 'insult', 'identity_hate'</w:t>
+        <w:t>'</w:t>
+      </w:r>
+      <w:proofErr w:type="spellStart"/>
+      <w:r>
+        <w:rPr>
+          <w:rFonts w:ascii="Courier New" w:hAnsi="Courier New" w:cs="Courier New"/>
+        </w:rPr>
+        <w:t>severe_toxic</w:t>
+      </w:r>
+      <w:proofErr w:type="spellEnd"/>
+      <w:r>
+        <w:rPr>
+          <w:rFonts w:ascii="Courier New" w:hAnsi="Courier New" w:cs="Courier New"/>
+        </w:rPr>
+        <w:t>', 'obscene', 'threat', 'insult', '</w:t>
+      </w:r>
+      <w:proofErr w:type="spellStart"/>
+      <w:r>
+        <w:rPr>
+          <w:rFonts w:ascii="Courier New" w:hAnsi="Courier New" w:cs="Courier New"/>
+        </w:rPr>
+        <w:t>identity_hate</w:t>
+      </w:r>
+      <w:proofErr w:type="spellEnd"/>
+      <w:r>
+        <w:rPr>
+          <w:rFonts w:ascii="Courier New" w:hAnsi="Courier New" w:cs="Courier New"/>
+        </w:rPr>
+        <w:t>'</w:t>
       </w:r>
       <w:r>
         <w:rPr>
@@ -4023,7 +4318,21 @@
         <w:rPr>
           <w:rFonts w:ascii="Courier New" w:hAnsi="Courier New" w:cs="Courier New"/>
         </w:rPr>
-        <w:t xml:space="preserve">using train_test_split </w:t>
+        <w:t xml:space="preserve">using </w:t>
+      </w:r>
+      <w:proofErr w:type="spellStart"/>
+      <w:r>
+        <w:rPr>
+          <w:rFonts w:ascii="Courier New" w:hAnsi="Courier New" w:cs="Courier New"/>
+        </w:rPr>
+        <w:t>train_test_split</w:t>
+      </w:r>
+      <w:proofErr w:type="spellEnd"/>
+      <w:r>
+        <w:rPr>
+          <w:rFonts w:ascii="Courier New" w:hAnsi="Courier New" w:cs="Courier New"/>
+        </w:rPr>
+        <w:t xml:space="preserve"> </w:t>
       </w:r>
       <w:r>
         <w:rPr>
@@ -4031,23 +4340,19 @@
         </w:rPr>
         <w:t xml:space="preserve">from </w:t>
       </w:r>
+      <w:proofErr w:type="spellStart"/>
       <w:r>
         <w:rPr>
           <w:rFonts w:ascii="Courier New" w:hAnsi="Courier New" w:cs="Courier New"/>
         </w:rPr>
         <w:t>sklearn.model_selection</w:t>
       </w:r>
-      <w:r>
-        <w:rPr>
-          <w:rFonts w:ascii="Courier New" w:hAnsi="Courier New" w:cs="Courier New"/>
-        </w:rPr>
-        <w:t xml:space="preserve"> library keeping 20% o</w:t>
-      </w:r>
-      <w:r>
-        <w:rPr>
-          <w:rFonts w:ascii="Courier New" w:hAnsi="Courier New" w:cs="Courier New"/>
-        </w:rPr>
-        <w:t>f data for testing. Now we have following subsets:</w:t>
+      <w:proofErr w:type="spellEnd"/>
+      <w:r>
+        <w:rPr>
+          <w:rFonts w:ascii="Courier New" w:hAnsi="Courier New" w:cs="Courier New"/>
+        </w:rPr>
+        <w:t xml:space="preserve"> library keeping 20% of data for testing. Now we have following subsets:</w:t>
       </w:r>
     </w:p>
     <w:p>
@@ -4061,11 +4366,19 @@
           <w:rFonts w:ascii="Courier New" w:hAnsi="Courier New" w:cs="Courier New"/>
         </w:rPr>
       </w:pPr>
-      <w:r>
-        <w:rPr>
-          <w:rFonts w:ascii="Courier New" w:hAnsi="Courier New" w:cs="Courier New"/>
-        </w:rPr>
-        <w:t>comments_train (80% of data to train)</w:t>
+      <w:proofErr w:type="spellStart"/>
+      <w:r>
+        <w:rPr>
+          <w:rFonts w:ascii="Courier New" w:hAnsi="Courier New" w:cs="Courier New"/>
+        </w:rPr>
+        <w:t>comments_train</w:t>
+      </w:r>
+      <w:proofErr w:type="spellEnd"/>
+      <w:r>
+        <w:rPr>
+          <w:rFonts w:ascii="Courier New" w:hAnsi="Courier New" w:cs="Courier New"/>
+        </w:rPr>
+        <w:t xml:space="preserve"> (80% of data to train)</w:t>
       </w:r>
     </w:p>
     <w:p>
@@ -4079,11 +4392,19 @@
           <w:rFonts w:ascii="Courier New" w:hAnsi="Courier New" w:cs="Courier New"/>
         </w:rPr>
       </w:pPr>
-      <w:r>
-        <w:rPr>
-          <w:rFonts w:ascii="Courier New" w:hAnsi="Courier New" w:cs="Courier New"/>
-        </w:rPr>
-        <w:t>labels_train (80% of labels to train)</w:t>
+      <w:proofErr w:type="spellStart"/>
+      <w:r>
+        <w:rPr>
+          <w:rFonts w:ascii="Courier New" w:hAnsi="Courier New" w:cs="Courier New"/>
+        </w:rPr>
+        <w:t>labels_train</w:t>
+      </w:r>
+      <w:proofErr w:type="spellEnd"/>
+      <w:r>
+        <w:rPr>
+          <w:rFonts w:ascii="Courier New" w:hAnsi="Courier New" w:cs="Courier New"/>
+        </w:rPr>
+        <w:t xml:space="preserve"> (80% of labels to train)</w:t>
       </w:r>
     </w:p>
     <w:p>
@@ -4097,12 +4418,14 @@
           <w:rFonts w:ascii="Courier New" w:hAnsi="Courier New" w:cs="Courier New"/>
         </w:rPr>
       </w:pPr>
+      <w:proofErr w:type="spellStart"/>
       <w:r>
         <w:rPr>
           <w:rFonts w:ascii="Courier New" w:hAnsi="Courier New" w:cs="Courier New"/>
         </w:rPr>
         <w:t>comments_text</w:t>
       </w:r>
+      <w:proofErr w:type="spellEnd"/>
       <w:r>
         <w:rPr>
           <w:rFonts w:ascii="Courier New" w:hAnsi="Courier New" w:cs="Courier New"/>
@@ -4127,31 +4450,89 @@
           <w:rFonts w:ascii="Courier New" w:hAnsi="Courier New" w:cs="Courier New"/>
         </w:rPr>
       </w:pPr>
-      <w:r>
-        <w:rPr>
-          <w:rFonts w:ascii="Courier New" w:hAnsi="Courier New" w:cs="Courier New"/>
-        </w:rPr>
-        <w:t>labels_test(20% labels to test)</w:t>
-      </w:r>
-    </w:p>
-    <w:p>
-      <w:pPr>
-        <w:pStyle w:val="PlainText"/>
-        <w:rPr>
-          <w:rFonts w:ascii="Courier New" w:hAnsi="Courier New" w:cs="Courier New"/>
-        </w:rPr>
-      </w:pPr>
-      <w:r>
-        <w:rPr>
-          <w:rFonts w:ascii="Courier New" w:hAnsi="Courier New" w:cs="Courier New"/>
-        </w:rPr>
-        <w:t>For kaggle, we keep all data for training and then use testin</w:t>
-      </w:r>
-      <w:r>
-        <w:rPr>
-          <w:rFonts w:ascii="Courier New" w:hAnsi="Courier New" w:cs="Courier New"/>
-        </w:rPr>
-        <w:t>g data from kaggle to do predictions and check our score at kaggle. We can't use testing data from kaggle to evaluate our model because it doesn't have labels.</w:t>
+      <w:proofErr w:type="spellStart"/>
+      <w:r>
+        <w:rPr>
+          <w:rFonts w:ascii="Courier New" w:hAnsi="Courier New" w:cs="Courier New"/>
+        </w:rPr>
+        <w:t>labels_test</w:t>
+      </w:r>
+      <w:proofErr w:type="spellEnd"/>
+      <w:r>
+        <w:rPr>
+          <w:rFonts w:ascii="Courier New" w:hAnsi="Courier New" w:cs="Courier New"/>
+        </w:rPr>
+        <w:t>(20% labels to test)</w:t>
+      </w:r>
+    </w:p>
+    <w:p>
+      <w:pPr>
+        <w:pStyle w:val="PlainText"/>
+        <w:rPr>
+          <w:rFonts w:ascii="Courier New" w:hAnsi="Courier New" w:cs="Courier New"/>
+        </w:rPr>
+      </w:pPr>
+      <w:r>
+        <w:rPr>
+          <w:rFonts w:ascii="Courier New" w:hAnsi="Courier New" w:cs="Courier New"/>
+        </w:rPr>
+        <w:t xml:space="preserve">For </w:t>
+      </w:r>
+      <w:proofErr w:type="spellStart"/>
+      <w:r>
+        <w:rPr>
+          <w:rFonts w:ascii="Courier New" w:hAnsi="Courier New" w:cs="Courier New"/>
+        </w:rPr>
+        <w:t>kaggle</w:t>
+      </w:r>
+      <w:proofErr w:type="spellEnd"/>
+      <w:r>
+        <w:rPr>
+          <w:rFonts w:ascii="Courier New" w:hAnsi="Courier New" w:cs="Courier New"/>
+        </w:rPr>
+        <w:t xml:space="preserve">, we keep all data for training and then use testing data from </w:t>
+      </w:r>
+      <w:proofErr w:type="spellStart"/>
+      <w:r>
+        <w:rPr>
+          <w:rFonts w:ascii="Courier New" w:hAnsi="Courier New" w:cs="Courier New"/>
+        </w:rPr>
+        <w:t>kaggle</w:t>
+      </w:r>
+      <w:proofErr w:type="spellEnd"/>
+      <w:r>
+        <w:rPr>
+          <w:rFonts w:ascii="Courier New" w:hAnsi="Courier New" w:cs="Courier New"/>
+        </w:rPr>
+        <w:t xml:space="preserve"> to do predictions and check our score at </w:t>
+      </w:r>
+      <w:proofErr w:type="spellStart"/>
+      <w:r>
+        <w:rPr>
+          <w:rFonts w:ascii="Courier New" w:hAnsi="Courier New" w:cs="Courier New"/>
+        </w:rPr>
+        <w:t>kaggle</w:t>
+      </w:r>
+      <w:proofErr w:type="spellEnd"/>
+      <w:r>
+        <w:rPr>
+          <w:rFonts w:ascii="Courier New" w:hAnsi="Courier New" w:cs="Courier New"/>
+        </w:rPr>
+        <w:t xml:space="preserve">. We can't use testing data from </w:t>
+      </w:r>
+      <w:proofErr w:type="spellStart"/>
+      <w:r>
+        <w:rPr>
+          <w:rFonts w:ascii="Courier New" w:hAnsi="Courier New" w:cs="Courier New"/>
+        </w:rPr>
+        <w:t>kaggle</w:t>
+      </w:r>
+      <w:proofErr w:type="spellEnd"/>
+      <w:r>
+        <w:rPr>
+          <w:rFonts w:ascii="Courier New" w:hAnsi="Courier New" w:cs="Courier New"/>
+        </w:rPr>
+        <w:t xml:space="preserve"> to evaluate our model because it doesn't have labels.</w:t>
       </w:r>
     </w:p>
     <w:p>
@@ -4171,19 +4552,63 @@
         <w:rPr>
           <w:rFonts w:ascii="Courier New" w:hAnsi="Courier New" w:cs="Courier New"/>
         </w:rPr>
-        <w:t xml:space="preserve">reprocessing comments_train, </w:t>
-      </w:r>
+        <w:t xml:space="preserve">reprocessing </w:t>
+      </w:r>
+      <w:proofErr w:type="spellStart"/>
+      <w:r>
+        <w:rPr>
+          <w:rFonts w:ascii="Courier New" w:hAnsi="Courier New" w:cs="Courier New"/>
+        </w:rPr>
+        <w:t>comments_train</w:t>
+      </w:r>
+      <w:proofErr w:type="spellEnd"/>
+      <w:r>
+        <w:rPr>
+          <w:rFonts w:ascii="Courier New" w:hAnsi="Courier New" w:cs="Courier New"/>
+        </w:rPr>
+        <w:t xml:space="preserve">, </w:t>
+      </w:r>
+      <w:proofErr w:type="spellStart"/>
       <w:r>
         <w:rPr>
           <w:rFonts w:ascii="Courier New" w:hAnsi="Courier New" w:cs="Courier New"/>
         </w:rPr>
         <w:t>comments_test</w:t>
       </w:r>
-      <w:r>
-        <w:rPr>
-          <w:rFonts w:ascii="Courier New" w:hAnsi="Courier New" w:cs="Courier New"/>
-        </w:rPr>
-        <w:t>, kaggle_train and kaggle_test data sets</w:t>
+      <w:proofErr w:type="spellEnd"/>
+      <w:r>
+        <w:rPr>
+          <w:rFonts w:ascii="Courier New" w:hAnsi="Courier New" w:cs="Courier New"/>
+        </w:rPr>
+        <w:t xml:space="preserve">, </w:t>
+      </w:r>
+      <w:proofErr w:type="spellStart"/>
+      <w:r>
+        <w:rPr>
+          <w:rFonts w:ascii="Courier New" w:hAnsi="Courier New" w:cs="Courier New"/>
+        </w:rPr>
+        <w:t>kaggle_train</w:t>
+      </w:r>
+      <w:proofErr w:type="spellEnd"/>
+      <w:r>
+        <w:rPr>
+          <w:rFonts w:ascii="Courier New" w:hAnsi="Courier New" w:cs="Courier New"/>
+        </w:rPr>
+        <w:t xml:space="preserve"> and </w:t>
+      </w:r>
+      <w:proofErr w:type="spellStart"/>
+      <w:r>
+        <w:rPr>
+          <w:rFonts w:ascii="Courier New" w:hAnsi="Courier New" w:cs="Courier New"/>
+        </w:rPr>
+        <w:t>kaggle_test</w:t>
+      </w:r>
+      <w:proofErr w:type="spellEnd"/>
+      <w:r>
+        <w:rPr>
+          <w:rFonts w:ascii="Courier New" w:hAnsi="Courier New" w:cs="Courier New"/>
+        </w:rPr>
+        <w:t xml:space="preserve"> data sets</w:t>
       </w:r>
       <w:r>
         <w:rPr>
@@ -4209,21 +4634,71 @@
         <w:rPr>
           <w:rFonts w:ascii="Courier New" w:hAnsi="Courier New" w:cs="Courier New"/>
         </w:rPr>
-        <w:t>data cleaning. Split data using text_to_words_sequence() function from keras.preprocessing_text library</w:t>
-      </w:r>
-    </w:p>
-    <w:p>
-      <w:pPr>
-        <w:pStyle w:val="PlainText"/>
-        <w:rPr>
-          <w:rFonts w:ascii="Courier New" w:hAnsi="Courier New" w:cs="Courier New"/>
-        </w:rPr>
-      </w:pPr>
-      <w:r>
-        <w:rPr>
-          <w:rFonts w:ascii="Courier New" w:hAnsi="Courier New" w:cs="Courier New"/>
-        </w:rPr>
-        <w:t>which by default does three things:</w:t>
+        <w:t xml:space="preserve">data cleaning. Split data using </w:t>
+      </w:r>
+      <w:proofErr w:type="spellStart"/>
+      <w:r>
+        <w:rPr>
+          <w:rFonts w:ascii="Courier New" w:hAnsi="Courier New" w:cs="Courier New"/>
+        </w:rPr>
+        <w:t>text_to_words_</w:t>
+      </w:r>
+      <w:proofErr w:type="gramStart"/>
+      <w:r>
+        <w:rPr>
+          <w:rFonts w:ascii="Courier New" w:hAnsi="Courier New" w:cs="Courier New"/>
+        </w:rPr>
+        <w:t>sequence</w:t>
+      </w:r>
+      <w:proofErr w:type="spellEnd"/>
+      <w:r>
+        <w:rPr>
+          <w:rFonts w:ascii="Courier New" w:hAnsi="Courier New" w:cs="Courier New"/>
+        </w:rPr>
+        <w:t>(</w:t>
+      </w:r>
+      <w:proofErr w:type="gramEnd"/>
+      <w:r>
+        <w:rPr>
+          <w:rFonts w:ascii="Courier New" w:hAnsi="Courier New" w:cs="Courier New"/>
+        </w:rPr>
+        <w:t xml:space="preserve">) function from </w:t>
+      </w:r>
+      <w:proofErr w:type="spellStart"/>
+      <w:r>
+        <w:rPr>
+          <w:rFonts w:ascii="Courier New" w:hAnsi="Courier New" w:cs="Courier New"/>
+        </w:rPr>
+        <w:t>keras.preprocessing_text</w:t>
+      </w:r>
+      <w:proofErr w:type="spellEnd"/>
+      <w:r>
+        <w:rPr>
+          <w:rFonts w:ascii="Courier New" w:hAnsi="Courier New" w:cs="Courier New"/>
+        </w:rPr>
+        <w:t xml:space="preserve"> library</w:t>
+      </w:r>
+    </w:p>
+    <w:p>
+      <w:pPr>
+        <w:pStyle w:val="PlainText"/>
+        <w:rPr>
+          <w:rFonts w:ascii="Courier New" w:hAnsi="Courier New" w:cs="Courier New"/>
+        </w:rPr>
+      </w:pPr>
+      <w:proofErr w:type="gramStart"/>
+      <w:r>
+        <w:rPr>
+          <w:rFonts w:ascii="Courier New" w:hAnsi="Courier New" w:cs="Courier New"/>
+        </w:rPr>
+        <w:t>which</w:t>
+      </w:r>
+      <w:proofErr w:type="gramEnd"/>
+      <w:r>
+        <w:rPr>
+          <w:rFonts w:ascii="Courier New" w:hAnsi="Courier New" w:cs="Courier New"/>
+        </w:rPr>
+        <w:t xml:space="preserve"> by default does three things:</w:t>
       </w:r>
     </w:p>
     <w:p>
@@ -4291,7 +4766,35 @@
         <w:rPr>
           <w:rFonts w:ascii="Courier New" w:hAnsi="Courier New" w:cs="Courier New"/>
         </w:rPr>
-        <w:t xml:space="preserve">After this remove numbers and common words using stopwords from the nltk.corpus library. </w:t>
+        <w:t xml:space="preserve">After this remove numbers and common words using </w:t>
+      </w:r>
+      <w:proofErr w:type="spellStart"/>
+      <w:r>
+        <w:rPr>
+          <w:rFonts w:ascii="Courier New" w:hAnsi="Courier New" w:cs="Courier New"/>
+        </w:rPr>
+        <w:t>stopwords</w:t>
+      </w:r>
+      <w:proofErr w:type="spellEnd"/>
+      <w:r>
+        <w:rPr>
+          <w:rFonts w:ascii="Courier New" w:hAnsi="Courier New" w:cs="Courier New"/>
+        </w:rPr>
+        <w:t xml:space="preserve"> from the </w:t>
+      </w:r>
+      <w:proofErr w:type="spellStart"/>
+      <w:r>
+        <w:rPr>
+          <w:rFonts w:ascii="Courier New" w:hAnsi="Courier New" w:cs="Courier New"/>
+        </w:rPr>
+        <w:t>nltk.corpus</w:t>
+      </w:r>
+      <w:proofErr w:type="spellEnd"/>
+      <w:r>
+        <w:rPr>
+          <w:rFonts w:ascii="Courier New" w:hAnsi="Courier New" w:cs="Courier New"/>
+        </w:rPr>
+        <w:t xml:space="preserve"> library. </w:t>
       </w:r>
     </w:p>
     <w:p>
@@ -4350,7 +4853,35 @@
         <w:rPr>
           <w:rFonts w:ascii="Courier New" w:hAnsi="Courier New" w:cs="Courier New"/>
         </w:rPr>
-        <w:t xml:space="preserve"> using Tokenizer from keras.preprocessing_text library</w:t>
+        <w:t xml:space="preserve"> using </w:t>
+      </w:r>
+      <w:proofErr w:type="spellStart"/>
+      <w:r>
+        <w:rPr>
+          <w:rFonts w:ascii="Courier New" w:hAnsi="Courier New" w:cs="Courier New"/>
+        </w:rPr>
+        <w:t>Tokenizer</w:t>
+      </w:r>
+      <w:proofErr w:type="spellEnd"/>
+      <w:r>
+        <w:rPr>
+          <w:rFonts w:ascii="Courier New" w:hAnsi="Courier New" w:cs="Courier New"/>
+        </w:rPr>
+        <w:t xml:space="preserve"> from </w:t>
+      </w:r>
+      <w:proofErr w:type="spellStart"/>
+      <w:r>
+        <w:rPr>
+          <w:rFonts w:ascii="Courier New" w:hAnsi="Courier New" w:cs="Courier New"/>
+        </w:rPr>
+        <w:t>keras.preprocessing_text</w:t>
+      </w:r>
+      <w:proofErr w:type="spellEnd"/>
+      <w:r>
+        <w:rPr>
+          <w:rFonts w:ascii="Courier New" w:hAnsi="Courier New" w:cs="Courier New"/>
+        </w:rPr>
+        <w:t xml:space="preserve"> library</w:t>
       </w:r>
       <w:r>
         <w:rPr>
@@ -4362,7 +4893,21 @@
         <w:rPr>
           <w:rFonts w:ascii="Courier New" w:hAnsi="Courier New" w:cs="Courier New"/>
         </w:rPr>
-        <w:t>. Here we have to define the number of unique words (num_words) in our dictionary</w:t>
+        <w:t>. Here we have to define the number of unique words (</w:t>
+      </w:r>
+      <w:proofErr w:type="spellStart"/>
+      <w:r>
+        <w:rPr>
+          <w:rFonts w:ascii="Courier New" w:hAnsi="Courier New" w:cs="Courier New"/>
+        </w:rPr>
+        <w:t>num_words</w:t>
+      </w:r>
+      <w:proofErr w:type="spellEnd"/>
+      <w:r>
+        <w:rPr>
+          <w:rFonts w:ascii="Courier New" w:hAnsi="Courier New" w:cs="Courier New"/>
+        </w:rPr>
+        <w:t>) in our dictionary</w:t>
       </w:r>
       <w:r>
         <w:rPr>
@@ -4380,8 +4925,30 @@
         <w:rPr>
           <w:rFonts w:ascii="Courier New" w:hAnsi="Courier New" w:cs="Courier New"/>
         </w:rPr>
-        <w:t>For this, we first fit comments_train</w:t>
-      </w:r>
+        <w:t xml:space="preserve">For this, </w:t>
+      </w:r>
+      <w:proofErr w:type="gramStart"/>
+      <w:r>
+        <w:rPr>
+          <w:rFonts w:ascii="Courier New" w:hAnsi="Courier New" w:cs="Courier New"/>
+        </w:rPr>
+        <w:t>we</w:t>
+      </w:r>
+      <w:proofErr w:type="gramEnd"/>
+      <w:r>
+        <w:rPr>
+          <w:rFonts w:ascii="Courier New" w:hAnsi="Courier New" w:cs="Courier New"/>
+        </w:rPr>
+        <w:t xml:space="preserve"> first fit </w:t>
+      </w:r>
+      <w:proofErr w:type="spellStart"/>
+      <w:r>
+        <w:rPr>
+          <w:rFonts w:ascii="Courier New" w:hAnsi="Courier New" w:cs="Courier New"/>
+        </w:rPr>
+        <w:t>comments_train</w:t>
+      </w:r>
+      <w:proofErr w:type="spellEnd"/>
     </w:p>
     <w:p>
       <w:pPr>
@@ -4393,17 +4960,47 @@
           <w:rFonts w:ascii="Courier New" w:hAnsi="Courier New" w:cs="Courier New"/>
         </w:rPr>
       </w:pPr>
-      <w:r>
-        <w:rPr>
-          <w:rFonts w:ascii="Courier New" w:hAnsi="Courier New" w:cs="Courier New"/>
-        </w:rPr>
-        <w:t>to Tokenizer (to get an index for each word) then u</w:t>
-      </w:r>
-      <w:r>
-        <w:rPr>
-          <w:rFonts w:ascii="Courier New" w:hAnsi="Courier New" w:cs="Courier New"/>
-        </w:rPr>
-        <w:t>se text_to_sequences to turn sentences into numbers sequences.</w:t>
+      <w:proofErr w:type="gramStart"/>
+      <w:r>
+        <w:rPr>
+          <w:rFonts w:ascii="Courier New" w:hAnsi="Courier New" w:cs="Courier New"/>
+        </w:rPr>
+        <w:t>to</w:t>
+      </w:r>
+      <w:proofErr w:type="gramEnd"/>
+      <w:r>
+        <w:rPr>
+          <w:rFonts w:ascii="Courier New" w:hAnsi="Courier New" w:cs="Courier New"/>
+        </w:rPr>
+        <w:t xml:space="preserve"> </w:t>
+      </w:r>
+      <w:proofErr w:type="spellStart"/>
+      <w:r>
+        <w:rPr>
+          <w:rFonts w:ascii="Courier New" w:hAnsi="Courier New" w:cs="Courier New"/>
+        </w:rPr>
+        <w:t>Tokenizer</w:t>
+      </w:r>
+      <w:proofErr w:type="spellEnd"/>
+      <w:r>
+        <w:rPr>
+          <w:rFonts w:ascii="Courier New" w:hAnsi="Courier New" w:cs="Courier New"/>
+        </w:rPr>
+        <w:t xml:space="preserve"> (to get an index for each word) then use </w:t>
+      </w:r>
+      <w:proofErr w:type="spellStart"/>
+      <w:r>
+        <w:rPr>
+          <w:rFonts w:ascii="Courier New" w:hAnsi="Courier New" w:cs="Courier New"/>
+        </w:rPr>
+        <w:t>text_to_sequences</w:t>
+      </w:r>
+      <w:proofErr w:type="spellEnd"/>
+      <w:r>
+        <w:rPr>
+          <w:rFonts w:ascii="Courier New" w:hAnsi="Courier New" w:cs="Courier New"/>
+        </w:rPr>
+        <w:t xml:space="preserve"> to turn sentences into numbers sequences.</w:t>
       </w:r>
     </w:p>
     <w:p>
@@ -4420,13 +5017,49 @@
         <w:rPr>
           <w:rFonts w:ascii="Courier New" w:hAnsi="Courier New" w:cs="Courier New"/>
         </w:rPr>
-        <w:t>The last step in data preprocessing is to make all comments of the same length and we already have discussed what length will be good for our data in exploratory visualization section. For this</w:t>
-      </w:r>
-      <w:r>
-        <w:rPr>
-          <w:rFonts w:ascii="Courier New" w:hAnsi="Courier New" w:cs="Courier New"/>
-        </w:rPr>
-        <w:t xml:space="preserve"> we use pad_sequences from keras_preprocessing_sequence with maxlen = 150. This will fill short sentences with zeroes</w:t>
+        <w:t xml:space="preserve">The last step in data preprocessing is to make all comments of the same length and we already have discussed what length will be good for our data in exploratory visualization section. For this we use </w:t>
+      </w:r>
+      <w:proofErr w:type="spellStart"/>
+      <w:r>
+        <w:rPr>
+          <w:rFonts w:ascii="Courier New" w:hAnsi="Courier New" w:cs="Courier New"/>
+        </w:rPr>
+        <w:t>pad_sequences</w:t>
+      </w:r>
+      <w:proofErr w:type="spellEnd"/>
+      <w:r>
+        <w:rPr>
+          <w:rFonts w:ascii="Courier New" w:hAnsi="Courier New" w:cs="Courier New"/>
+        </w:rPr>
+        <w:t xml:space="preserve"> from </w:t>
+      </w:r>
+      <w:proofErr w:type="spellStart"/>
+      <w:r>
+        <w:rPr>
+          <w:rFonts w:ascii="Courier New" w:hAnsi="Courier New" w:cs="Courier New"/>
+        </w:rPr>
+        <w:t>keras_preprocessing_sequence</w:t>
+      </w:r>
+      <w:proofErr w:type="spellEnd"/>
+      <w:r>
+        <w:rPr>
+          <w:rFonts w:ascii="Courier New" w:hAnsi="Courier New" w:cs="Courier New"/>
+        </w:rPr>
+        <w:t xml:space="preserve"> with </w:t>
+      </w:r>
+      <w:proofErr w:type="spellStart"/>
+      <w:r>
+        <w:rPr>
+          <w:rFonts w:ascii="Courier New" w:hAnsi="Courier New" w:cs="Courier New"/>
+        </w:rPr>
+        <w:t>maxlen</w:t>
+      </w:r>
+      <w:proofErr w:type="spellEnd"/>
+      <w:r>
+        <w:rPr>
+          <w:rFonts w:ascii="Courier New" w:hAnsi="Courier New" w:cs="Courier New"/>
+        </w:rPr>
+        <w:t xml:space="preserve"> = 150. This will fill short sentences with zeroes</w:t>
       </w:r>
       <w:r>
         <w:rPr>
@@ -4581,7 +5214,7 @@
               </wp:anchor>
             </w:drawing>
           </mc:Choice>
-          <mc:Fallback xmlns:cx5="http://schemas.microsoft.com/office/drawing/2016/5/11/chartex" xmlns:cx4="http://schemas.microsoft.com/office/drawing/2016/5/10/chartex" xmlns:cx3="http://schemas.microsoft.com/office/drawing/2016/5/9/chartex" xmlns:cx2="http://schemas.microsoft.com/office/drawing/2015/10/21/chartex" xmlns:cx1="http://schemas.microsoft.com/office/drawing/2015/9/8/chartex" xmlns:cx="http://schemas.microsoft.com/office/drawing/2014/chartex">
+          <mc:Fallback xmlns:cx="http://schemas.microsoft.com/office/drawing/2014/chartex" xmlns:cx1="http://schemas.microsoft.com/office/drawing/2015/9/8/chartex" xmlns:cx2="http://schemas.microsoft.com/office/drawing/2015/10/21/chartex" xmlns:cx3="http://schemas.microsoft.com/office/drawing/2016/5/9/chartex" xmlns:cx4="http://schemas.microsoft.com/office/drawing/2016/5/10/chartex" xmlns:cx5="http://schemas.microsoft.com/office/drawing/2016/5/11/chartex">
             <w:pict>
               <v:line id="Straight Connector 17" o:spid="_x0000_s1029" style="mso-position-horizontal-relative:margin;mso-wrap-distance-bottom:0;mso-wrap-distance-left:9pt;mso-wrap-distance-right:9pt;mso-wrap-distance-top:0;mso-wrap-style:square;position:absolute;visibility:visible;z-index:251670528" from="0,0" to="147.75pt,0" strokecolor="black" strokeweight="1pt">
                 <v:stroke joinstyle="miter"/>
@@ -4726,13 +5359,35 @@
         <w:rPr>
           <w:rFonts w:ascii="Courier New" w:hAnsi="Courier New" w:cs="Courier New"/>
         </w:rPr>
-        <w:t xml:space="preserve">s and testing data for kaggle </w:t>
-      </w:r>
-      <w:r>
-        <w:rPr>
-          <w:rFonts w:ascii="Courier New" w:hAnsi="Courier New" w:cs="Courier New"/>
-        </w:rPr>
-        <w:t>submission into the test_data (we can't use this data for our model we can only make predictions on it for submission).</w:t>
+        <w:t xml:space="preserve">s and testing data for </w:t>
+      </w:r>
+      <w:proofErr w:type="spellStart"/>
+      <w:r>
+        <w:rPr>
+          <w:rFonts w:ascii="Courier New" w:hAnsi="Courier New" w:cs="Courier New"/>
+        </w:rPr>
+        <w:t>kaggle</w:t>
+      </w:r>
+      <w:proofErr w:type="spellEnd"/>
+      <w:r>
+        <w:rPr>
+          <w:rFonts w:ascii="Courier New" w:hAnsi="Courier New" w:cs="Courier New"/>
+        </w:rPr>
+        <w:t xml:space="preserve"> submission into the </w:t>
+      </w:r>
+      <w:proofErr w:type="spellStart"/>
+      <w:r>
+        <w:rPr>
+          <w:rFonts w:ascii="Courier New" w:hAnsi="Courier New" w:cs="Courier New"/>
+        </w:rPr>
+        <w:t>test_data</w:t>
+      </w:r>
+      <w:proofErr w:type="spellEnd"/>
+      <w:r>
+        <w:rPr>
+          <w:rFonts w:ascii="Courier New" w:hAnsi="Courier New" w:cs="Courier New"/>
+        </w:rPr>
+        <w:t xml:space="preserve"> (we can't use this data for our model we can only make predictions on it for submission).</w:t>
       </w:r>
       <w:r>
         <w:rPr>
@@ -4752,13 +5407,7 @@
         <w:rPr>
           <w:rFonts w:ascii="Courier New" w:hAnsi="Courier New" w:cs="Courier New"/>
         </w:rPr>
-        <w:t>After data loading, data exploration and exploratory visualizations (these steps are thoroughly described in Analyses section) we do d</w:t>
-      </w:r>
-      <w:r>
-        <w:rPr>
-          <w:rFonts w:ascii="Courier New" w:hAnsi="Courier New" w:cs="Courier New"/>
-        </w:rPr>
-        <w:t>ata preprocessing as described in above section. After this data is ready to be trained.</w:t>
+        <w:t>After data loading, data exploration and exploratory visualizations (these steps are thoroughly described in Analyses section) we do data preprocessing as described in above section. After this data is ready to be trained.</w:t>
       </w:r>
     </w:p>
     <w:p>
@@ -4778,13 +5427,7 @@
         <w:rPr>
           <w:rFonts w:ascii="Courier New" w:hAnsi="Courier New" w:cs="Courier New"/>
         </w:rPr>
-        <w:t>e implement our architecture as described in Algorithms and Techniques section</w:t>
-      </w:r>
-      <w:r>
-        <w:rPr>
-          <w:rFonts w:ascii="Courier New" w:hAnsi="Courier New" w:cs="Courier New"/>
-        </w:rPr>
-        <w:t xml:space="preserve"> but we will </w:t>
+        <w:t xml:space="preserve">e implement our architecture as described in Algorithms and Techniques section but we will </w:t>
       </w:r>
       <w:r>
         <w:rPr>
@@ -4832,13 +5475,7 @@
         <w:rPr>
           <w:rFonts w:ascii="Courier New" w:hAnsi="Courier New" w:cs="Courier New"/>
         </w:rPr>
-        <w:t>The first layer</w:t>
-      </w:r>
-      <w:r>
-        <w:rPr>
-          <w:rFonts w:ascii="Courier New" w:hAnsi="Courier New" w:cs="Courier New"/>
-        </w:rPr>
-        <w:t xml:space="preserve"> of our neural network is Embedding layer. For this layer we need to give three parameters which are:</w:t>
+        <w:t>The first layer of our neural network is Embedding layer. For this layer we need to give three parameters which are:</w:t>
       </w:r>
     </w:p>
     <w:p>
@@ -4852,6 +5489,7 @@
           <w:rFonts w:ascii="Courier New" w:hAnsi="Courier New" w:cs="Courier New"/>
         </w:rPr>
       </w:pPr>
+      <w:proofErr w:type="spellStart"/>
       <w:r>
         <w:rPr>
           <w:rFonts w:ascii="Courier New" w:hAnsi="Courier New" w:cs="Courier New"/>
@@ -4862,7 +5500,14 @@
         <w:rPr>
           <w:rFonts w:ascii="Courier New" w:hAnsi="Courier New" w:cs="Courier New"/>
         </w:rPr>
-        <w:t xml:space="preserve">dim: </w:t>
+        <w:t>dim</w:t>
+      </w:r>
+      <w:proofErr w:type="spellEnd"/>
+      <w:r>
+        <w:rPr>
+          <w:rFonts w:ascii="Courier New" w:hAnsi="Courier New" w:cs="Courier New"/>
+        </w:rPr>
+        <w:t xml:space="preserve">: </w:t>
       </w:r>
       <w:r>
         <w:rPr>
@@ -4883,14 +5528,7 @@
           <w:rFonts w:ascii="Courier New" w:hAnsi="Courier New" w:cs="Courier New"/>
           <w:shd w:val="clear" w:color="auto" w:fill="FFFFFF"/>
         </w:rPr>
-        <w:t xml:space="preserve">s 20000(look data preprocessing section when we chose the maximum number </w:t>
-      </w:r>
-      <w:r>
-        <w:rPr>
-          <w:rFonts w:ascii="Courier New" w:hAnsi="Courier New" w:cs="Courier New"/>
-          <w:shd w:val="clear" w:color="auto" w:fill="FFFFFF"/>
-        </w:rPr>
-        <w:t>of words for tokenizing)</w:t>
+        <w:t>s 20000(look data preprocessing section when we chose the maximum number of words for tokenizing)</w:t>
       </w:r>
     </w:p>
     <w:p>
@@ -4904,11 +5542,19 @@
           <w:rFonts w:ascii="Courier New" w:hAnsi="Courier New" w:cs="Courier New"/>
         </w:rPr>
       </w:pPr>
-      <w:r>
-        <w:rPr>
-          <w:rFonts w:ascii="Courier New" w:hAnsi="Courier New" w:cs="Courier New"/>
-        </w:rPr>
-        <w:t xml:space="preserve">output_dim: This is the size of the vector space in which words will be embedding (we set this parameter equal to 130)  </w:t>
+      <w:proofErr w:type="spellStart"/>
+      <w:r>
+        <w:rPr>
+          <w:rFonts w:ascii="Courier New" w:hAnsi="Courier New" w:cs="Courier New"/>
+        </w:rPr>
+        <w:t>output_dim</w:t>
+      </w:r>
+      <w:proofErr w:type="spellEnd"/>
+      <w:r>
+        <w:rPr>
+          <w:rFonts w:ascii="Courier New" w:hAnsi="Courier New" w:cs="Courier New"/>
+        </w:rPr>
+        <w:t xml:space="preserve">: This is the size of the vector space in which words will be embedding (we set this parameter equal to 130)  </w:t>
       </w:r>
     </w:p>
     <w:p>
@@ -4922,12 +5568,14 @@
           <w:rFonts w:ascii="Courier New" w:hAnsi="Courier New" w:cs="Courier New"/>
         </w:rPr>
       </w:pPr>
+      <w:proofErr w:type="spellStart"/>
       <w:r>
         <w:rPr>
           <w:rFonts w:ascii="Courier New" w:hAnsi="Courier New" w:cs="Courier New"/>
         </w:rPr>
         <w:t>input_length</w:t>
       </w:r>
+      <w:proofErr w:type="spellEnd"/>
       <w:r>
         <w:rPr>
           <w:rFonts w:ascii="Courier New" w:hAnsi="Courier New" w:cs="Courier New"/>
@@ -5018,13 +5666,49 @@
         <w:rPr>
           <w:rFonts w:ascii="Courier New" w:hAnsi="Courier New" w:cs="Courier New"/>
         </w:rPr>
-        <w:t>, return_sequences set to True</w:t>
-      </w:r>
-      <w:r>
-        <w:rPr>
-          <w:rFonts w:ascii="Courier New" w:hAnsi="Courier New" w:cs="Courier New"/>
-        </w:rPr>
-        <w:t>, dropout set to 0.3, and reccurent_dropout set to 0.2</w:t>
+        <w:t xml:space="preserve">, </w:t>
+      </w:r>
+      <w:proofErr w:type="spellStart"/>
+      <w:r>
+        <w:rPr>
+          <w:rFonts w:ascii="Courier New" w:hAnsi="Courier New" w:cs="Courier New"/>
+        </w:rPr>
+        <w:t>return_sequences</w:t>
+      </w:r>
+      <w:proofErr w:type="spellEnd"/>
+      <w:r>
+        <w:rPr>
+          <w:rFonts w:ascii="Courier New" w:hAnsi="Courier New" w:cs="Courier New"/>
+        </w:rPr>
+        <w:t xml:space="preserve"> set to </w:t>
+      </w:r>
+      <w:proofErr w:type="gramStart"/>
+      <w:r>
+        <w:rPr>
+          <w:rFonts w:ascii="Courier New" w:hAnsi="Courier New" w:cs="Courier New"/>
+        </w:rPr>
+        <w:t>True</w:t>
+      </w:r>
+      <w:proofErr w:type="gramEnd"/>
+      <w:r>
+        <w:rPr>
+          <w:rFonts w:ascii="Courier New" w:hAnsi="Courier New" w:cs="Courier New"/>
+        </w:rPr>
+        <w:t xml:space="preserve">, dropout set to 0.3, and </w:t>
+      </w:r>
+      <w:proofErr w:type="spellStart"/>
+      <w:r>
+        <w:rPr>
+          <w:rFonts w:ascii="Courier New" w:hAnsi="Courier New" w:cs="Courier New"/>
+        </w:rPr>
+        <w:t>reccurent_dropout</w:t>
+      </w:r>
+      <w:proofErr w:type="spellEnd"/>
+      <w:r>
+        <w:rPr>
+          <w:rFonts w:ascii="Courier New" w:hAnsi="Courier New" w:cs="Courier New"/>
+        </w:rPr>
+        <w:t xml:space="preserve"> set to 0.2</w:t>
       </w:r>
       <w:r>
         <w:rPr>
@@ -5060,13 +5744,7 @@
         <w:rPr>
           <w:rFonts w:ascii="Courier New" w:hAnsi="Courier New" w:cs="Courier New"/>
         </w:rPr>
-        <w:t xml:space="preserve">GRU layer with similar arguments as LSTM layer exempt with </w:t>
-      </w:r>
-      <w:r>
-        <w:rPr>
-          <w:rFonts w:ascii="Courier New" w:hAnsi="Courier New" w:cs="Courier New"/>
-        </w:rPr>
-        <w:t>units of 80.</w:t>
+        <w:t>GRU layer with similar arguments as LSTM layer exempt with units of 80.</w:t>
       </w:r>
     </w:p>
     <w:p>
@@ -5084,8 +5762,16 @@
         <w:rPr>
           <w:rFonts w:ascii="Courier New" w:hAnsi="Courier New" w:cs="Courier New"/>
         </w:rPr>
-        <w:t>Next MaxPool1d with pool_size</w:t>
-      </w:r>
+        <w:t xml:space="preserve">Next MaxPool1d with </w:t>
+      </w:r>
+      <w:proofErr w:type="spellStart"/>
+      <w:r>
+        <w:rPr>
+          <w:rFonts w:ascii="Courier New" w:hAnsi="Courier New" w:cs="Courier New"/>
+        </w:rPr>
+        <w:t>pool_size</w:t>
+      </w:r>
+      <w:proofErr w:type="spellEnd"/>
       <w:r>
         <w:rPr>
           <w:rFonts w:ascii="Courier New" w:hAnsi="Courier New" w:cs="Courier New"/>
@@ -5174,13 +5860,49 @@
         <w:rPr>
           <w:rFonts w:ascii="Courier New" w:hAnsi="Courier New" w:cs="Courier New"/>
         </w:rPr>
-        <w:t>And the last layer is a Dense layer with output dimension of 6 because of our toxicity types are 6. Activation is ‘sigmoid'. We use ‘sigmoid' instead of ‘</w:t>
-      </w:r>
-      <w:r>
-        <w:rPr>
-          <w:rFonts w:ascii="Courier New" w:hAnsi="Courier New" w:cs="Courier New"/>
-        </w:rPr>
-        <w:t>softmax' because softmax forces the total predicted probabilities to some up to 1, meaning it won't be able to predict not toxic comments or multiple toxicity comments.</w:t>
+        <w:t xml:space="preserve">And the last layer is a </w:t>
+      </w:r>
+      <w:proofErr w:type="gramStart"/>
+      <w:r>
+        <w:rPr>
+          <w:rFonts w:ascii="Courier New" w:hAnsi="Courier New" w:cs="Courier New"/>
+        </w:rPr>
+        <w:t>Dense</w:t>
+      </w:r>
+      <w:proofErr w:type="gramEnd"/>
+      <w:r>
+        <w:rPr>
+          <w:rFonts w:ascii="Courier New" w:hAnsi="Courier New" w:cs="Courier New"/>
+        </w:rPr>
+        <w:t xml:space="preserve"> layer with output dimension of 6 because of our toxicity types are 6. Activation is ‘sigmoid'. We use ‘sigmoid' instead of ‘</w:t>
+      </w:r>
+      <w:proofErr w:type="spellStart"/>
+      <w:r>
+        <w:rPr>
+          <w:rFonts w:ascii="Courier New" w:hAnsi="Courier New" w:cs="Courier New"/>
+        </w:rPr>
+        <w:t>softmax</w:t>
+      </w:r>
+      <w:proofErr w:type="spellEnd"/>
+      <w:r>
+        <w:rPr>
+          <w:rFonts w:ascii="Courier New" w:hAnsi="Courier New" w:cs="Courier New"/>
+        </w:rPr>
+        <w:t xml:space="preserve">' because </w:t>
+      </w:r>
+      <w:proofErr w:type="spellStart"/>
+      <w:r>
+        <w:rPr>
+          <w:rFonts w:ascii="Courier New" w:hAnsi="Courier New" w:cs="Courier New"/>
+        </w:rPr>
+        <w:t>softmax</w:t>
+      </w:r>
+      <w:proofErr w:type="spellEnd"/>
+      <w:r>
+        <w:rPr>
+          <w:rFonts w:ascii="Courier New" w:hAnsi="Courier New" w:cs="Courier New"/>
+        </w:rPr>
+        <w:t xml:space="preserve"> forces the total predicted probabilities to some up to 1, meaning it won't be able to predict not toxic comments or multiple toxicity comments.</w:t>
       </w:r>
     </w:p>
     <w:p>
@@ -5198,13 +5920,21 @@
         <w:rPr>
           <w:rFonts w:ascii="Courier New" w:hAnsi="Courier New" w:cs="Courier New"/>
         </w:rPr>
-        <w:t>We create the roc_auc_callback function to use in callbacks to show ROC AUC score after</w:t>
-      </w:r>
-      <w:r>
-        <w:rPr>
-          <w:rFonts w:ascii="Courier New" w:hAnsi="Courier New" w:cs="Courier New"/>
-        </w:rPr>
-        <w:t xml:space="preserve"> each epoch.</w:t>
+        <w:t xml:space="preserve">We create the </w:t>
+      </w:r>
+      <w:proofErr w:type="spellStart"/>
+      <w:r>
+        <w:rPr>
+          <w:rFonts w:ascii="Courier New" w:hAnsi="Courier New" w:cs="Courier New"/>
+        </w:rPr>
+        <w:t>roc_auc_callback</w:t>
+      </w:r>
+      <w:proofErr w:type="spellEnd"/>
+      <w:r>
+        <w:rPr>
+          <w:rFonts w:ascii="Courier New" w:hAnsi="Courier New" w:cs="Courier New"/>
+        </w:rPr>
+        <w:t xml:space="preserve"> function to use in callbacks to show ROC AUC score after each epoch.</w:t>
       </w:r>
     </w:p>
     <w:p>
@@ -5222,8 +5952,58 @@
         <w:rPr>
           <w:rFonts w:ascii="Courier New" w:hAnsi="Courier New" w:cs="Courier New"/>
         </w:rPr>
-        <w:t>Declare checkpointer to save weights with the best val_loss. For this, we use ModelCheckpoint from keras.callbacks</w:t>
-      </w:r>
+        <w:t xml:space="preserve">Declare </w:t>
+      </w:r>
+      <w:proofErr w:type="spellStart"/>
+      <w:r>
+        <w:rPr>
+          <w:rFonts w:ascii="Courier New" w:hAnsi="Courier New" w:cs="Courier New"/>
+        </w:rPr>
+        <w:t>checkpointer</w:t>
+      </w:r>
+      <w:proofErr w:type="spellEnd"/>
+      <w:r>
+        <w:rPr>
+          <w:rFonts w:ascii="Courier New" w:hAnsi="Courier New" w:cs="Courier New"/>
+        </w:rPr>
+        <w:t xml:space="preserve"> to save weights with the best </w:t>
+      </w:r>
+      <w:proofErr w:type="spellStart"/>
+      <w:r>
+        <w:rPr>
+          <w:rFonts w:ascii="Courier New" w:hAnsi="Courier New" w:cs="Courier New"/>
+        </w:rPr>
+        <w:t>val_loss</w:t>
+      </w:r>
+      <w:proofErr w:type="spellEnd"/>
+      <w:r>
+        <w:rPr>
+          <w:rFonts w:ascii="Courier New" w:hAnsi="Courier New" w:cs="Courier New"/>
+        </w:rPr>
+        <w:t xml:space="preserve">. For this, we use </w:t>
+      </w:r>
+      <w:proofErr w:type="spellStart"/>
+      <w:r>
+        <w:rPr>
+          <w:rFonts w:ascii="Courier New" w:hAnsi="Courier New" w:cs="Courier New"/>
+        </w:rPr>
+        <w:t>ModelCheckpoint</w:t>
+      </w:r>
+      <w:proofErr w:type="spellEnd"/>
+      <w:r>
+        <w:rPr>
+          <w:rFonts w:ascii="Courier New" w:hAnsi="Courier New" w:cs="Courier New"/>
+        </w:rPr>
+        <w:t xml:space="preserve"> from </w:t>
+      </w:r>
+      <w:proofErr w:type="spellStart"/>
+      <w:r>
+        <w:rPr>
+          <w:rFonts w:ascii="Courier New" w:hAnsi="Courier New" w:cs="Courier New"/>
+        </w:rPr>
+        <w:t>keras.callbacks</w:t>
+      </w:r>
+      <w:proofErr w:type="spellEnd"/>
     </w:p>
     <w:p>
       <w:pPr>
@@ -5240,13 +6020,35 @@
         <w:rPr>
           <w:rFonts w:ascii="Courier New" w:hAnsi="Courier New" w:cs="Courier New"/>
         </w:rPr>
-        <w:t>Compile the model using ‘adam' for the optimizer, ‘binary_crossentropy' for loss function, because it independently optimizes ea</w:t>
-      </w:r>
-      <w:r>
-        <w:rPr>
-          <w:rFonts w:ascii="Courier New" w:hAnsi="Courier New" w:cs="Courier New"/>
-        </w:rPr>
-        <w:t>ch class and we have multi-label scenario, and for the metric, we use ‘accuracy'.</w:t>
+        <w:t>Compile the model using ‘</w:t>
+      </w:r>
+      <w:proofErr w:type="spellStart"/>
+      <w:r>
+        <w:rPr>
+          <w:rFonts w:ascii="Courier New" w:hAnsi="Courier New" w:cs="Courier New"/>
+        </w:rPr>
+        <w:t>adam</w:t>
+      </w:r>
+      <w:proofErr w:type="spellEnd"/>
+      <w:r>
+        <w:rPr>
+          <w:rFonts w:ascii="Courier New" w:hAnsi="Courier New" w:cs="Courier New"/>
+        </w:rPr>
+        <w:t>' for the optimizer, ‘</w:t>
+      </w:r>
+      <w:proofErr w:type="spellStart"/>
+      <w:r>
+        <w:rPr>
+          <w:rFonts w:ascii="Courier New" w:hAnsi="Courier New" w:cs="Courier New"/>
+        </w:rPr>
+        <w:t>binary_crossentropy</w:t>
+      </w:r>
+      <w:proofErr w:type="spellEnd"/>
+      <w:r>
+        <w:rPr>
+          <w:rFonts w:ascii="Courier New" w:hAnsi="Courier New" w:cs="Courier New"/>
+        </w:rPr>
+        <w:t>' for loss function, because it independently optimizes each class and we have multi-label scenario, and for the metric, we use ‘accuracy'.</w:t>
       </w:r>
     </w:p>
     <w:p>
@@ -5265,7 +6067,21 @@
           <w:rFonts w:ascii="Courier New" w:hAnsi="Courier New" w:cs="Courier New"/>
         </w:rPr>
         <w:lastRenderedPageBreak/>
-        <w:t>Fit the model using 10% of training data as validation data, epochs equal to 4 and batch_size of 30.</w:t>
+        <w:t xml:space="preserve">Fit the model using 10% of training data as validation data, epochs equal to 4 and </w:t>
+      </w:r>
+      <w:proofErr w:type="spellStart"/>
+      <w:r>
+        <w:rPr>
+          <w:rFonts w:ascii="Courier New" w:hAnsi="Courier New" w:cs="Courier New"/>
+        </w:rPr>
+        <w:t>batch_size</w:t>
+      </w:r>
+      <w:proofErr w:type="spellEnd"/>
+      <w:r>
+        <w:rPr>
+          <w:rFonts w:ascii="Courier New" w:hAnsi="Courier New" w:cs="Courier New"/>
+        </w:rPr>
+        <w:t xml:space="preserve"> of 30.</w:t>
       </w:r>
     </w:p>
     <w:p>
@@ -5436,7 +6252,7 @@
               </wp:anchor>
             </w:drawing>
           </mc:Choice>
-          <mc:Fallback xmlns:cx5="http://schemas.microsoft.com/office/drawing/2016/5/11/chartex" xmlns:cx4="http://schemas.microsoft.com/office/drawing/2016/5/10/chartex" xmlns:cx3="http://schemas.microsoft.com/office/drawing/2016/5/9/chartex" xmlns:cx2="http://schemas.microsoft.com/office/drawing/2015/10/21/chartex" xmlns:cx1="http://schemas.microsoft.com/office/drawing/2015/9/8/chartex" xmlns:cx="http://schemas.microsoft.com/office/drawing/2014/chartex">
+          <mc:Fallback xmlns:cx="http://schemas.microsoft.com/office/drawing/2014/chartex" xmlns:cx1="http://schemas.microsoft.com/office/drawing/2015/9/8/chartex" xmlns:cx2="http://schemas.microsoft.com/office/drawing/2015/10/21/chartex" xmlns:cx3="http://schemas.microsoft.com/office/drawing/2016/5/9/chartex" xmlns:cx4="http://schemas.microsoft.com/office/drawing/2016/5/10/chartex" xmlns:cx5="http://schemas.microsoft.com/office/drawing/2016/5/11/chartex">
             <w:pict>
               <v:rect id="Rectangle 35" o:spid="_x0000_s1030" style="width:100.5pt;height:91.5pt;margin-top:11.1pt;margin-left:0;mso-height-percent:0;mso-height-relative:margin;mso-width-percent:0;mso-width-relative:margin;mso-wrap-distance-bottom:0;mso-wrap-distance-left:9pt;mso-wrap-distance-right:9pt;mso-wrap-distance-top:0;mso-wrap-style:square;position:absolute;visibility:visible;v-text-anchor:middle;z-index:-251641856" fillcolor="#57d3ff" strokecolor="#1f4d78" strokeweight="1pt"/>
             </w:pict>
@@ -5535,7 +6351,7 @@
               </wp:anchor>
             </w:drawing>
           </mc:Choice>
-          <mc:Fallback xmlns:cx5="http://schemas.microsoft.com/office/drawing/2016/5/11/chartex" xmlns:cx4="http://schemas.microsoft.com/office/drawing/2016/5/10/chartex" xmlns:cx3="http://schemas.microsoft.com/office/drawing/2016/5/9/chartex" xmlns:cx2="http://schemas.microsoft.com/office/drawing/2015/10/21/chartex" xmlns:cx1="http://schemas.microsoft.com/office/drawing/2015/9/8/chartex" xmlns:cx="http://schemas.microsoft.com/office/drawing/2014/chartex">
+          <mc:Fallback xmlns:cx="http://schemas.microsoft.com/office/drawing/2014/chartex" xmlns:cx1="http://schemas.microsoft.com/office/drawing/2015/9/8/chartex" xmlns:cx2="http://schemas.microsoft.com/office/drawing/2015/10/21/chartex" xmlns:cx3="http://schemas.microsoft.com/office/drawing/2016/5/9/chartex" xmlns:cx4="http://schemas.microsoft.com/office/drawing/2016/5/10/chartex" xmlns:cx5="http://schemas.microsoft.com/office/drawing/2016/5/11/chartex">
             <w:pict>
               <v:rect id="Rectangle 36" o:spid="_x0000_s1031" style="width:100.5pt;height:91.5pt;margin-top:0.75pt;margin-left:336.75pt;mso-height-percent:0;mso-height-relative:margin;mso-width-percent:0;mso-width-relative:margin;mso-wrap-distance-bottom:0;mso-wrap-distance-left:9pt;mso-wrap-distance-right:9pt;mso-wrap-distance-top:0;mso-wrap-style:square;position:absolute;visibility:visible;v-text-anchor:middle;z-index:-251639808" fillcolor="#57d3ff" strokecolor="#1f4d78" strokeweight="1pt">
                 <o:extrusion v:ext="view" viewpoint="35.277777778mm,-35.277777778mm" skewangle="0" type="perspective"/>
@@ -5628,7 +6444,7 @@
               </wp:anchor>
             </w:drawing>
           </mc:Choice>
-          <mc:Fallback xmlns:cx5="http://schemas.microsoft.com/office/drawing/2016/5/11/chartex" xmlns:cx4="http://schemas.microsoft.com/office/drawing/2016/5/10/chartex" xmlns:cx3="http://schemas.microsoft.com/office/drawing/2016/5/9/chartex" xmlns:cx2="http://schemas.microsoft.com/office/drawing/2015/10/21/chartex" xmlns:cx1="http://schemas.microsoft.com/office/drawing/2015/9/8/chartex" xmlns:cx="http://schemas.microsoft.com/office/drawing/2014/chartex">
+          <mc:Fallback xmlns:cx="http://schemas.microsoft.com/office/drawing/2014/chartex" xmlns:cx1="http://schemas.microsoft.com/office/drawing/2015/9/8/chartex" xmlns:cx2="http://schemas.microsoft.com/office/drawing/2015/10/21/chartex" xmlns:cx3="http://schemas.microsoft.com/office/drawing/2016/5/9/chartex" xmlns:cx4="http://schemas.microsoft.com/office/drawing/2016/5/10/chartex" xmlns:cx5="http://schemas.microsoft.com/office/drawing/2016/5/11/chartex">
             <w:pict>
               <v:rect id="Rectangle 28" o:spid="_x0000_s1032" style="width:100.5pt;height:91.5pt;margin-top:1.3pt;margin-left:167.95pt;mso-height-percent:0;mso-height-relative:margin;mso-width-percent:0;mso-width-relative:margin;mso-wrap-distance-bottom:0;mso-wrap-distance-left:9pt;mso-wrap-distance-right:9pt;mso-wrap-distance-top:0;mso-wrap-style:square;position:absolute;visibility:visible;v-text-anchor:middle;z-index:-251643904" fillcolor="#57d3ff" strokecolor="#1f4d78" strokeweight="1pt">
                 <o:extrusion v:ext="view" viewpoint="35.277777778mm,-35.277777778mm" skewangle="0" type="perspective"/>
@@ -5777,7 +6593,7 @@
               </wp:anchor>
             </w:drawing>
           </mc:Choice>
-          <mc:Fallback xmlns:cx5="http://schemas.microsoft.com/office/drawing/2016/5/11/chartex" xmlns:cx4="http://schemas.microsoft.com/office/drawing/2016/5/10/chartex" xmlns:cx3="http://schemas.microsoft.com/office/drawing/2016/5/9/chartex" xmlns:cx2="http://schemas.microsoft.com/office/drawing/2015/10/21/chartex" xmlns:cx1="http://schemas.microsoft.com/office/drawing/2015/9/8/chartex" xmlns:cx="http://schemas.microsoft.com/office/drawing/2014/chartex">
+          <mc:Fallback xmlns:cx="http://schemas.microsoft.com/office/drawing/2014/chartex" xmlns:cx1="http://schemas.microsoft.com/office/drawing/2015/9/8/chartex" xmlns:cx2="http://schemas.microsoft.com/office/drawing/2015/10/21/chartex" xmlns:cx3="http://schemas.microsoft.com/office/drawing/2016/5/9/chartex" xmlns:cx4="http://schemas.microsoft.com/office/drawing/2016/5/10/chartex" xmlns:cx5="http://schemas.microsoft.com/office/drawing/2016/5/11/chartex">
             <w:pict>
               <v:shapetype id="_x0000_t32" coordsize="21600,21600" o:spt="32" o:oned="t" path="m,l21600,21600e" filled="f">
                 <v:path arrowok="t" fillok="f" o:connecttype="none"/>
@@ -5852,7 +6668,7 @@
               </wp:anchor>
             </w:drawing>
           </mc:Choice>
-          <mc:Fallback xmlns:cx5="http://schemas.microsoft.com/office/drawing/2016/5/11/chartex" xmlns:cx4="http://schemas.microsoft.com/office/drawing/2016/5/10/chartex" xmlns:cx3="http://schemas.microsoft.com/office/drawing/2016/5/9/chartex" xmlns:cx2="http://schemas.microsoft.com/office/drawing/2015/10/21/chartex" xmlns:cx1="http://schemas.microsoft.com/office/drawing/2015/9/8/chartex" xmlns:cx="http://schemas.microsoft.com/office/drawing/2014/chartex">
+          <mc:Fallback xmlns:cx="http://schemas.microsoft.com/office/drawing/2014/chartex" xmlns:cx1="http://schemas.microsoft.com/office/drawing/2015/9/8/chartex" xmlns:cx2="http://schemas.microsoft.com/office/drawing/2015/10/21/chartex" xmlns:cx3="http://schemas.microsoft.com/office/drawing/2016/5/9/chartex" xmlns:cx4="http://schemas.microsoft.com/office/drawing/2016/5/10/chartex" xmlns:cx5="http://schemas.microsoft.com/office/drawing/2016/5/11/chartex">
             <w:pict>
               <v:shape id="Straight Arrow Connector 42" o:spid="_x0000_s1034" type="#_x0000_t32" style="width:36pt;height:0;margin-top:4.8pt;margin-left:113.2pt;mso-height-percent:0;mso-height-relative:margin;mso-wrap-distance-bottom:0;mso-wrap-distance-left:9pt;mso-wrap-distance-right:9pt;mso-wrap-distance-top:0;mso-wrap-style:square;position:absolute;visibility:visible;z-index:251688960" strokecolor="black" strokeweight="1.5pt">
                 <v:stroke joinstyle="miter" startarrowwidth="wide" endarrow="block" endarrowwidth="wide"/>
@@ -6079,7 +6895,7 @@
               </wp:anchor>
             </w:drawing>
           </mc:Choice>
-          <mc:Fallback xmlns:cx5="http://schemas.microsoft.com/office/drawing/2016/5/11/chartex" xmlns:cx4="http://schemas.microsoft.com/office/drawing/2016/5/10/chartex" xmlns:cx3="http://schemas.microsoft.com/office/drawing/2016/5/9/chartex" xmlns:cx2="http://schemas.microsoft.com/office/drawing/2015/10/21/chartex" xmlns:cx1="http://schemas.microsoft.com/office/drawing/2015/9/8/chartex" xmlns:cx="http://schemas.microsoft.com/office/drawing/2014/chartex">
+          <mc:Fallback xmlns:cx="http://schemas.microsoft.com/office/drawing/2014/chartex" xmlns:cx1="http://schemas.microsoft.com/office/drawing/2015/9/8/chartex" xmlns:cx2="http://schemas.microsoft.com/office/drawing/2015/10/21/chartex" xmlns:cx3="http://schemas.microsoft.com/office/drawing/2016/5/9/chartex" xmlns:cx4="http://schemas.microsoft.com/office/drawing/2016/5/10/chartex" xmlns:cx5="http://schemas.microsoft.com/office/drawing/2016/5/11/chartex">
             <w:pict>
               <v:rect id="Rectangle 37" o:spid="_x0000_s1035" style="width:100.5pt;height:91.5pt;margin-top:19.5pt;margin-left:0;mso-height-percent:0;mso-height-relative:margin;mso-width-percent:0;mso-width-relative:margin;mso-wrap-distance-bottom:0;mso-wrap-distance-left:9pt;mso-wrap-distance-right:9pt;mso-wrap-distance-top:0;mso-wrap-style:square;position:absolute;visibility:visible;v-text-anchor:middle;z-index:-251637760" fillcolor="#57d3ff" strokecolor="#1f4d78" strokeweight="1pt">
                 <o:extrusion v:ext="view" viewpoint="35.277777778mm,-35.277777778mm" skewangle="0" type="perspective"/>
@@ -6180,7 +6996,7 @@
               </wp:anchor>
             </w:drawing>
           </mc:Choice>
-          <mc:Fallback xmlns:cx5="http://schemas.microsoft.com/office/drawing/2016/5/11/chartex" xmlns:cx4="http://schemas.microsoft.com/office/drawing/2016/5/10/chartex" xmlns:cx3="http://schemas.microsoft.com/office/drawing/2016/5/9/chartex" xmlns:cx2="http://schemas.microsoft.com/office/drawing/2015/10/21/chartex" xmlns:cx1="http://schemas.microsoft.com/office/drawing/2015/9/8/chartex" xmlns:cx="http://schemas.microsoft.com/office/drawing/2014/chartex">
+          <mc:Fallback xmlns:cx="http://schemas.microsoft.com/office/drawing/2014/chartex" xmlns:cx1="http://schemas.microsoft.com/office/drawing/2015/9/8/chartex" xmlns:cx2="http://schemas.microsoft.com/office/drawing/2015/10/21/chartex" xmlns:cx3="http://schemas.microsoft.com/office/drawing/2016/5/9/chartex" xmlns:cx4="http://schemas.microsoft.com/office/drawing/2016/5/10/chartex" xmlns:cx5="http://schemas.microsoft.com/office/drawing/2016/5/11/chartex">
             <w:pict>
               <v:rect id="Rectangle 39" o:spid="_x0000_s1036" style="width:100.5pt;height:91.5pt;margin-top:2pt;margin-left:342pt;mso-height-percent:0;mso-height-relative:margin;mso-width-percent:0;mso-width-relative:margin;mso-wrap-distance-bottom:0;mso-wrap-distance-left:9pt;mso-wrap-distance-right:9pt;mso-wrap-distance-top:0;mso-wrap-style:square;position:absolute;visibility:visible;v-text-anchor:middle;z-index:-251633664" fillcolor="#57d3ff" strokecolor="#1f4d78" strokeweight="1pt"/>
             </w:pict>
@@ -6271,7 +7087,7 @@
               </wp:anchor>
             </w:drawing>
           </mc:Choice>
-          <mc:Fallback xmlns:cx5="http://schemas.microsoft.com/office/drawing/2016/5/11/chartex" xmlns:cx4="http://schemas.microsoft.com/office/drawing/2016/5/10/chartex" xmlns:cx3="http://schemas.microsoft.com/office/drawing/2016/5/9/chartex" xmlns:cx2="http://schemas.microsoft.com/office/drawing/2015/10/21/chartex" xmlns:cx1="http://schemas.microsoft.com/office/drawing/2015/9/8/chartex" xmlns:cx="http://schemas.microsoft.com/office/drawing/2014/chartex">
+          <mc:Fallback xmlns:cx="http://schemas.microsoft.com/office/drawing/2014/chartex" xmlns:cx1="http://schemas.microsoft.com/office/drawing/2015/9/8/chartex" xmlns:cx2="http://schemas.microsoft.com/office/drawing/2015/10/21/chartex" xmlns:cx3="http://schemas.microsoft.com/office/drawing/2016/5/9/chartex" xmlns:cx4="http://schemas.microsoft.com/office/drawing/2016/5/10/chartex" xmlns:cx5="http://schemas.microsoft.com/office/drawing/2016/5/11/chartex">
             <w:pict>
               <v:rect id="Rectangle 38" o:spid="_x0000_s1037" style="width:100.5pt;height:91.5pt;margin-top:1.4pt;margin-left:175.5pt;mso-height-percent:0;mso-height-relative:margin;mso-width-percent:0;mso-width-relative:margin;mso-wrap-distance-bottom:0;mso-wrap-distance-left:9pt;mso-wrap-distance-right:9pt;mso-wrap-distance-top:0;mso-wrap-style:square;position:absolute;visibility:visible;v-text-anchor:middle;z-index:-251635712" fillcolor="#57d3ff" strokecolor="#1f4d78" strokeweight="1pt"/>
             </w:pict>
@@ -6407,7 +7223,7 @@
               </wp:anchor>
             </w:drawing>
           </mc:Choice>
-          <mc:Fallback xmlns:cx5="http://schemas.microsoft.com/office/drawing/2016/5/11/chartex" xmlns:cx4="http://schemas.microsoft.com/office/drawing/2016/5/10/chartex" xmlns:cx3="http://schemas.microsoft.com/office/drawing/2016/5/9/chartex" xmlns:cx2="http://schemas.microsoft.com/office/drawing/2015/10/21/chartex" xmlns:cx1="http://schemas.microsoft.com/office/drawing/2015/9/8/chartex" xmlns:cx="http://schemas.microsoft.com/office/drawing/2014/chartex">
+          <mc:Fallback xmlns:cx="http://schemas.microsoft.com/office/drawing/2014/chartex" xmlns:cx1="http://schemas.microsoft.com/office/drawing/2015/9/8/chartex" xmlns:cx2="http://schemas.microsoft.com/office/drawing/2015/10/21/chartex" xmlns:cx3="http://schemas.microsoft.com/office/drawing/2016/5/9/chartex" xmlns:cx4="http://schemas.microsoft.com/office/drawing/2016/5/10/chartex" xmlns:cx5="http://schemas.microsoft.com/office/drawing/2016/5/11/chartex">
             <w:pict>
               <v:shape id="Straight Arrow Connector 45" o:spid="_x0000_s1038" type="#_x0000_t32" style="width:36pt;height:0;margin-top:7.9pt;margin-left:287.2pt;mso-height-percent:0;mso-height-relative:margin;mso-wrap-distance-bottom:0;mso-wrap-distance-left:9pt;mso-wrap-distance-right:9pt;mso-wrap-distance-top:0;mso-wrap-style:square;position:absolute;visibility:visible;z-index:251695104" strokecolor="black" strokeweight="1.5pt">
                 <v:stroke joinstyle="miter" startarrowwidth="wide" endarrow="block" endarrowwidth="wide"/>
@@ -6478,7 +7294,7 @@
               </wp:anchor>
             </w:drawing>
           </mc:Choice>
-          <mc:Fallback xmlns:cx5="http://schemas.microsoft.com/office/drawing/2016/5/11/chartex" xmlns:cx4="http://schemas.microsoft.com/office/drawing/2016/5/10/chartex" xmlns:cx3="http://schemas.microsoft.com/office/drawing/2016/5/9/chartex" xmlns:cx2="http://schemas.microsoft.com/office/drawing/2015/10/21/chartex" xmlns:cx1="http://schemas.microsoft.com/office/drawing/2015/9/8/chartex" xmlns:cx="http://schemas.microsoft.com/office/drawing/2014/chartex">
+          <mc:Fallback xmlns:cx="http://schemas.microsoft.com/office/drawing/2014/chartex" xmlns:cx1="http://schemas.microsoft.com/office/drawing/2015/9/8/chartex" xmlns:cx2="http://schemas.microsoft.com/office/drawing/2015/10/21/chartex" xmlns:cx3="http://schemas.microsoft.com/office/drawing/2016/5/9/chartex" xmlns:cx4="http://schemas.microsoft.com/office/drawing/2016/5/10/chartex" xmlns:cx5="http://schemas.microsoft.com/office/drawing/2016/5/11/chartex">
             <w:pict>
               <v:shape id="Straight Arrow Connector 44" o:spid="_x0000_s1039" type="#_x0000_t32" style="width:36pt;height:0;margin-top:11.2pt;margin-left:124.5pt;mso-height-percent:0;mso-height-relative:margin;mso-wrap-distance-bottom:0;mso-wrap-distance-left:9pt;mso-wrap-distance-right:9pt;mso-wrap-distance-top:0;mso-wrap-style:square;position:absolute;visibility:visible;z-index:251693056" strokecolor="black" strokeweight="1.5pt">
                 <v:stroke joinstyle="miter" startarrowwidth="wide" endarrow="block" endarrowwidth="wide"/>
@@ -6615,7 +7431,7 @@
               </wp:anchor>
             </w:drawing>
           </mc:Choice>
-          <mc:Fallback xmlns:cx5="http://schemas.microsoft.com/office/drawing/2016/5/11/chartex" xmlns:cx4="http://schemas.microsoft.com/office/drawing/2016/5/10/chartex" xmlns:cx3="http://schemas.microsoft.com/office/drawing/2016/5/9/chartex" xmlns:cx2="http://schemas.microsoft.com/office/drawing/2015/10/21/chartex" xmlns:cx1="http://schemas.microsoft.com/office/drawing/2015/9/8/chartex" xmlns:cx="http://schemas.microsoft.com/office/drawing/2014/chartex">
+          <mc:Fallback xmlns:cx="http://schemas.microsoft.com/office/drawing/2014/chartex" xmlns:cx1="http://schemas.microsoft.com/office/drawing/2015/9/8/chartex" xmlns:cx2="http://schemas.microsoft.com/office/drawing/2015/10/21/chartex" xmlns:cx3="http://schemas.microsoft.com/office/drawing/2016/5/9/chartex" xmlns:cx4="http://schemas.microsoft.com/office/drawing/2016/5/10/chartex" xmlns:cx5="http://schemas.microsoft.com/office/drawing/2016/5/11/chartex">
             <w:pict>
               <v:shape id="Straight Arrow Connector 48" o:spid="_x0000_s1040" type="#_x0000_t32" style="width:0.75pt;height:31.5pt;margin-top:5.45pt;margin-left:386.95pt;mso-wrap-distance-bottom:0;mso-wrap-distance-left:9pt;mso-wrap-distance-right:9pt;mso-wrap-distance-top:0;mso-wrap-style:square;position:absolute;visibility:visible;z-index:251697152" strokecolor="black" strokeweight="1.5pt">
                 <v:stroke joinstyle="miter" endarrow="block" endarrowwidth="wide"/>
@@ -6732,7 +7548,7 @@
               </wp:anchor>
             </w:drawing>
           </mc:Choice>
-          <mc:Fallback xmlns:cx5="http://schemas.microsoft.com/office/drawing/2016/5/11/chartex" xmlns:cx4="http://schemas.microsoft.com/office/drawing/2016/5/10/chartex" xmlns:cx3="http://schemas.microsoft.com/office/drawing/2016/5/9/chartex" xmlns:cx2="http://schemas.microsoft.com/office/drawing/2015/10/21/chartex" xmlns:cx1="http://schemas.microsoft.com/office/drawing/2015/9/8/chartex" xmlns:cx="http://schemas.microsoft.com/office/drawing/2014/chartex">
+          <mc:Fallback xmlns:cx="http://schemas.microsoft.com/office/drawing/2014/chartex" xmlns:cx1="http://schemas.microsoft.com/office/drawing/2015/9/8/chartex" xmlns:cx2="http://schemas.microsoft.com/office/drawing/2015/10/21/chartex" xmlns:cx3="http://schemas.microsoft.com/office/drawing/2016/5/9/chartex" xmlns:cx4="http://schemas.microsoft.com/office/drawing/2016/5/10/chartex" xmlns:cx5="http://schemas.microsoft.com/office/drawing/2016/5/11/chartex">
             <w:pict>
               <v:rect id="Rectangle 41" o:spid="_x0000_s1041" style="width:100.5pt;height:91.5pt;margin-top:11.75pt;margin-left:174.7pt;mso-height-percent:0;mso-height-relative:margin;mso-width-percent:0;mso-width-relative:margin;mso-wrap-distance-bottom:0;mso-wrap-distance-left:9pt;mso-wrap-distance-right:9pt;mso-wrap-distance-top:0;mso-wrap-style:square;position:absolute;visibility:visible;v-text-anchor:middle;z-index:-251629568" fillcolor="#57d3ff" strokecolor="#1f4d78" strokeweight="1pt"/>
             </w:pict>
@@ -6831,7 +7647,7 @@
               </wp:anchor>
             </w:drawing>
           </mc:Choice>
-          <mc:Fallback xmlns:cx5="http://schemas.microsoft.com/office/drawing/2016/5/11/chartex" xmlns:cx4="http://schemas.microsoft.com/office/drawing/2016/5/10/chartex" xmlns:cx3="http://schemas.microsoft.com/office/drawing/2016/5/9/chartex" xmlns:cx2="http://schemas.microsoft.com/office/drawing/2015/10/21/chartex" xmlns:cx1="http://schemas.microsoft.com/office/drawing/2015/9/8/chartex" xmlns:cx="http://schemas.microsoft.com/office/drawing/2014/chartex">
+          <mc:Fallback xmlns:cx="http://schemas.microsoft.com/office/drawing/2014/chartex" xmlns:cx1="http://schemas.microsoft.com/office/drawing/2015/9/8/chartex" xmlns:cx2="http://schemas.microsoft.com/office/drawing/2015/10/21/chartex" xmlns:cx3="http://schemas.microsoft.com/office/drawing/2016/5/9/chartex" xmlns:cx4="http://schemas.microsoft.com/office/drawing/2016/5/10/chartex" xmlns:cx5="http://schemas.microsoft.com/office/drawing/2016/5/11/chartex">
             <w:pict>
               <v:rect id="Rectangle 40" o:spid="_x0000_s1042" style="width:100.5pt;height:91.5pt;margin-top:0.7pt;margin-left:342.75pt;mso-height-percent:0;mso-height-relative:margin;mso-width-percent:0;mso-width-relative:margin;mso-wrap-distance-bottom:0;mso-wrap-distance-left:9pt;mso-wrap-distance-right:9pt;mso-wrap-distance-top:0;mso-wrap-style:square;position:absolute;visibility:visible;v-text-anchor:middle;z-index:-251631616" fillcolor="#57d3ff" strokecolor="#1f4d78" strokeweight="1pt"/>
             </w:pict>
@@ -6926,7 +7742,7 @@
               </wp:anchor>
             </w:drawing>
           </mc:Choice>
-          <mc:Fallback xmlns:cx5="http://schemas.microsoft.com/office/drawing/2016/5/11/chartex" xmlns:cx4="http://schemas.microsoft.com/office/drawing/2016/5/10/chartex" xmlns:cx3="http://schemas.microsoft.com/office/drawing/2016/5/9/chartex" xmlns:cx2="http://schemas.microsoft.com/office/drawing/2015/10/21/chartex" xmlns:cx1="http://schemas.microsoft.com/office/drawing/2015/9/8/chartex" xmlns:cx="http://schemas.microsoft.com/office/drawing/2014/chartex">
+          <mc:Fallback xmlns:cx="http://schemas.microsoft.com/office/drawing/2014/chartex" xmlns:cx1="http://schemas.microsoft.com/office/drawing/2015/9/8/chartex" xmlns:cx2="http://schemas.microsoft.com/office/drawing/2015/10/21/chartex" xmlns:cx3="http://schemas.microsoft.com/office/drawing/2016/5/9/chartex" xmlns:cx4="http://schemas.microsoft.com/office/drawing/2016/5/10/chartex" xmlns:cx5="http://schemas.microsoft.com/office/drawing/2016/5/11/chartex">
             <w:pict>
               <v:shape id="Straight Arrow Connector 51" o:spid="_x0000_s1043" type="#_x0000_t32" style="width:39.75pt;height:0.75pt;margin-top:5.45pt;margin-left:290.2pt;flip:x;mso-wrap-distance-bottom:0;mso-wrap-distance-left:9pt;mso-wrap-distance-right:9pt;mso-wrap-distance-top:0;mso-wrap-style:square;position:absolute;visibility:visible;z-index:251699200" strokecolor="black" strokeweight="1.5pt">
                 <v:stroke joinstyle="miter" endarrow="block" endarrowwidth="wide"/>
@@ -7216,7 +8032,21 @@
         <w:rPr>
           <w:rFonts w:ascii="Courier New" w:hAnsi="Courier New" w:cs="Courier New"/>
         </w:rPr>
-        <w:t xml:space="preserve"> using a Dense layer with </w:t>
+        <w:t xml:space="preserve"> using a </w:t>
+      </w:r>
+      <w:proofErr w:type="gramStart"/>
+      <w:r>
+        <w:rPr>
+          <w:rFonts w:ascii="Courier New" w:hAnsi="Courier New" w:cs="Courier New"/>
+        </w:rPr>
+        <w:t>Dense</w:t>
+      </w:r>
+      <w:proofErr w:type="gramEnd"/>
+      <w:r>
+        <w:rPr>
+          <w:rFonts w:ascii="Courier New" w:hAnsi="Courier New" w:cs="Courier New"/>
+        </w:rPr>
+        <w:t xml:space="preserve"> layer with </w:t>
       </w:r>
       <w:r>
         <w:rPr>
@@ -7236,13 +8066,7 @@
         <w:rPr>
           <w:rFonts w:ascii="Courier New" w:hAnsi="Courier New" w:cs="Courier New"/>
         </w:rPr>
-        <w:t>Second, achieving ROC AUC score 0.97 and hig</w:t>
-      </w:r>
-      <w:r>
-        <w:rPr>
-          <w:rFonts w:ascii="Courier New" w:hAnsi="Courier New" w:cs="Courier New"/>
-        </w:rPr>
-        <w:t>her. One of the improvements was connected with the architecture</w:t>
+        <w:t>Second, achieving ROC AUC score 0.97 and higher. One of the improvements was connected with the architecture</w:t>
       </w:r>
       <w:r>
         <w:rPr>
@@ -7304,13 +8128,7 @@
         <w:rPr>
           <w:rFonts w:ascii="Courier New" w:hAnsi="Courier New" w:cs="Courier New"/>
         </w:rPr>
-        <w:t>These are the plots of</w:t>
-      </w:r>
-      <w:r>
-        <w:rPr>
-          <w:rFonts w:ascii="Courier New" w:hAnsi="Courier New" w:cs="Courier New"/>
-        </w:rPr>
-        <w:t xml:space="preserve"> training the training/validation accuracy and losses.</w:t>
+        <w:t>These are the plots of training the training/validation accuracy and losses.</w:t>
       </w:r>
     </w:p>
     <w:p>
@@ -7502,7 +8320,21 @@
         <w:rPr>
           <w:rFonts w:ascii="Courier New" w:hAnsi="Courier New" w:cs="Courier New"/>
         </w:rPr>
-        <w:t xml:space="preserve">Divergence indicates overfitting. Which we address by adding Dropout layers and reducing model complexity.  </w:t>
+        <w:t xml:space="preserve">Divergence indicates </w:t>
+      </w:r>
+      <w:proofErr w:type="spellStart"/>
+      <w:r>
+        <w:rPr>
+          <w:rFonts w:ascii="Courier New" w:hAnsi="Courier New" w:cs="Courier New"/>
+        </w:rPr>
+        <w:t>overfitting</w:t>
+      </w:r>
+      <w:proofErr w:type="spellEnd"/>
+      <w:r>
+        <w:rPr>
+          <w:rFonts w:ascii="Courier New" w:hAnsi="Courier New" w:cs="Courier New"/>
+        </w:rPr>
+        <w:t xml:space="preserve">. Which we address by adding Dropout layers and reducing model complexity.  </w:t>
       </w:r>
     </w:p>
     <w:p>
@@ -7696,13 +8528,7 @@
         <w:rPr>
           <w:rFonts w:ascii="Courier New" w:hAnsi="Courier New" w:cs="Courier New"/>
         </w:rPr>
-        <w:t xml:space="preserve">We </w:t>
-      </w:r>
-      <w:r>
-        <w:rPr>
-          <w:rFonts w:ascii="Courier New" w:hAnsi="Courier New" w:cs="Courier New"/>
-        </w:rPr>
-        <w:t xml:space="preserve">used the validation set to evaluate </w:t>
+        <w:t xml:space="preserve">We used the validation set to evaluate </w:t>
       </w:r>
       <w:r>
         <w:rPr>
@@ -7812,7 +8638,21 @@
         <w:rPr>
           <w:rFonts w:ascii="Courier New" w:hAnsi="Courier New" w:cs="Courier New"/>
         </w:rPr>
-        <w:t xml:space="preserve"> This architecture and hyperparameters where </w:t>
+        <w:t xml:space="preserve"> This architecture and </w:t>
+      </w:r>
+      <w:proofErr w:type="spellStart"/>
+      <w:r>
+        <w:rPr>
+          <w:rFonts w:ascii="Courier New" w:hAnsi="Courier New" w:cs="Courier New"/>
+        </w:rPr>
+        <w:t>hyperparameters</w:t>
+      </w:r>
+      <w:proofErr w:type="spellEnd"/>
+      <w:r>
+        <w:rPr>
+          <w:rFonts w:ascii="Courier New" w:hAnsi="Courier New" w:cs="Courier New"/>
+        </w:rPr>
+        <w:t xml:space="preserve"> where </w:t>
       </w:r>
       <w:r>
         <w:rPr>
@@ -8060,13 +8900,7 @@
         <w:rPr>
           <w:rFonts w:ascii="Courier New" w:hAnsi="Courier New" w:cs="Courier New"/>
         </w:rPr>
-        <w:t xml:space="preserve">Our first benchmark is to </w:t>
-      </w:r>
-      <w:r>
-        <w:rPr>
-          <w:rFonts w:ascii="Courier New" w:hAnsi="Courier New" w:cs="Courier New"/>
-        </w:rPr>
-        <w:t>predict probabilities for each toxicity type.</w:t>
+        <w:t>Our first benchmark is to predict probabilities for each toxicity type.</w:t>
       </w:r>
     </w:p>
     <w:p>
@@ -8203,13 +9037,7 @@
         <w:rPr>
           <w:rFonts w:ascii="Courier New" w:hAnsi="Courier New" w:cs="Courier New"/>
         </w:rPr>
-        <w:t xml:space="preserve">s the probabilities for each type (this is an improvement from being able to just recognizing the toxic </w:t>
-      </w:r>
-      <w:r>
-        <w:rPr>
-          <w:rFonts w:ascii="Courier New" w:hAnsi="Courier New" w:cs="Courier New"/>
-        </w:rPr>
-        <w:t>comments).</w:t>
+        <w:t>s the probabilities for each type (this is an improvement from being able to just recognizing the toxic comments).</w:t>
       </w:r>
     </w:p>
     <w:p>
@@ -8253,7 +9081,21 @@
         <w:rPr>
           <w:rFonts w:ascii="Courier New" w:hAnsi="Courier New" w:cs="Courier New"/>
         </w:rPr>
-        <w:t xml:space="preserve"> in kaggle </w:t>
+        <w:t xml:space="preserve"> in </w:t>
+      </w:r>
+      <w:proofErr w:type="spellStart"/>
+      <w:r>
+        <w:rPr>
+          <w:rFonts w:ascii="Courier New" w:hAnsi="Courier New" w:cs="Courier New"/>
+        </w:rPr>
+        <w:t>kaggle</w:t>
+      </w:r>
+      <w:proofErr w:type="spellEnd"/>
+      <w:r>
+        <w:rPr>
+          <w:rFonts w:ascii="Courier New" w:hAnsi="Courier New" w:cs="Courier New"/>
+        </w:rPr>
+        <w:t xml:space="preserve"> </w:t>
       </w:r>
       <w:r>
         <w:rPr>
@@ -8363,49 +9205,63 @@
         <w:rPr>
           <w:rFonts w:ascii="Courier New" w:hAnsi="Courier New" w:cs="Courier New"/>
         </w:rPr>
-        <w:t xml:space="preserve">As my ultimate goal was to get as </w:t>
-      </w:r>
-      <w:r>
-        <w:rPr>
-          <w:rFonts w:ascii="Courier New" w:hAnsi="Courier New" w:cs="Courier New"/>
-        </w:rPr>
-        <w:t>high ROC AUC score as possible in kaggle leaderboard when predictions are made in the bigger test set with no labels (</w:t>
-      </w:r>
+        <w:t xml:space="preserve">As my ultimate goal was to get as high ROC AUC score as possible in </w:t>
+      </w:r>
+      <w:proofErr w:type="spellStart"/>
+      <w:r>
+        <w:rPr>
+          <w:rFonts w:ascii="Courier New" w:hAnsi="Courier New" w:cs="Courier New"/>
+        </w:rPr>
+        <w:t>kaggle</w:t>
+      </w:r>
+      <w:proofErr w:type="spellEnd"/>
+      <w:r>
+        <w:rPr>
+          <w:rFonts w:ascii="Courier New" w:hAnsi="Courier New" w:cs="Courier New"/>
+        </w:rPr>
+        <w:t xml:space="preserve"> leaderboard when predictions are made in the bigger test set with no labels (</w:t>
+      </w:r>
+      <w:proofErr w:type="spellStart"/>
       <w:r>
         <w:rPr>
           <w:rFonts w:ascii="Courier New" w:hAnsi="Courier New" w:cs="Courier New"/>
         </w:rPr>
         <w:t>pad_kaggle_test</w:t>
       </w:r>
-      <w:r>
-        <w:rPr>
-          <w:rFonts w:ascii="Courier New" w:hAnsi="Courier New" w:cs="Courier New"/>
-        </w:rPr>
-        <w:t>), I'll use my scores from kaggle leaderboard for different submissions where different models where used. This is the hist</w:t>
-      </w:r>
-      <w:r>
-        <w:rPr>
-          <w:rFonts w:ascii="Courier New" w:hAnsi="Courier New" w:cs="Courier New"/>
-        </w:rPr>
-        <w:t xml:space="preserve">ory of my scores </w:t>
-      </w:r>
-      <w:r>
-        <w:rPr>
-          <w:rFonts w:ascii="Courier New" w:hAnsi="Courier New" w:cs="Courier New"/>
-        </w:rPr>
-        <w:t>a</w:t>
-      </w:r>
-      <w:r>
-        <w:rPr>
-          <w:rFonts w:ascii="Courier New" w:hAnsi="Courier New" w:cs="Courier New"/>
-        </w:rPr>
-        <w:t>ggle leade</w:t>
-      </w:r>
-      <w:r>
-        <w:rPr>
-          <w:rFonts w:ascii="Courier New" w:hAnsi="Courier New" w:cs="Courier New"/>
-        </w:rPr>
-        <w:t>rboard:</w:t>
+      <w:proofErr w:type="spellEnd"/>
+      <w:r>
+        <w:rPr>
+          <w:rFonts w:ascii="Courier New" w:hAnsi="Courier New" w:cs="Courier New"/>
+        </w:rPr>
+        <w:t xml:space="preserve">), I'll use my scores from </w:t>
+      </w:r>
+      <w:proofErr w:type="spellStart"/>
+      <w:r>
+        <w:rPr>
+          <w:rFonts w:ascii="Courier New" w:hAnsi="Courier New" w:cs="Courier New"/>
+        </w:rPr>
+        <w:t>kaggle</w:t>
+      </w:r>
+      <w:proofErr w:type="spellEnd"/>
+      <w:r>
+        <w:rPr>
+          <w:rFonts w:ascii="Courier New" w:hAnsi="Courier New" w:cs="Courier New"/>
+        </w:rPr>
+        <w:t xml:space="preserve"> leaderboard for different submissions where different models where used. This is the history of my scores </w:t>
+      </w:r>
+      <w:proofErr w:type="spellStart"/>
+      <w:r>
+        <w:rPr>
+          <w:rFonts w:ascii="Courier New" w:hAnsi="Courier New" w:cs="Courier New"/>
+        </w:rPr>
+        <w:t>aggle</w:t>
+      </w:r>
+      <w:proofErr w:type="spellEnd"/>
+      <w:r>
+        <w:rPr>
+          <w:rFonts w:ascii="Courier New" w:hAnsi="Courier New" w:cs="Courier New"/>
+        </w:rPr>
+        <w:t xml:space="preserve"> leaderboard:</w:t>
       </w:r>
     </w:p>
     <w:p>
@@ -8612,13 +9468,7 @@
         <w:rPr>
           <w:rFonts w:ascii="Courier New" w:hAnsi="Courier New" w:cs="Courier New"/>
         </w:rPr>
-        <w:t>Based on previous step’s c</w:t>
-      </w:r>
-      <w:r>
-        <w:rPr>
-          <w:rFonts w:ascii="Courier New" w:hAnsi="Courier New" w:cs="Courier New"/>
-        </w:rPr>
-        <w:t>onclusions clean and preprocess data</w:t>
+        <w:t>Based on previous step’s conclusions clean and preprocess data</w:t>
       </w:r>
     </w:p>
     <w:p>
@@ -8846,8 +9696,6 @@
           <w:rFonts w:ascii="Courier New" w:hAnsi="Courier New" w:cs="Courier New"/>
         </w:rPr>
       </w:pPr>
-      <w:bookmarkStart w:id="0" w:name="_GoBack"/>
-      <w:bookmarkEnd w:id="0"/>
     </w:p>
     <w:p>
       <w:pPr>
@@ -8864,13 +9712,7 @@
         <w:rPr>
           <w:rFonts w:ascii="Courier New" w:hAnsi="Courier New" w:cs="Courier New"/>
         </w:rPr>
-        <w:t>To be able to recognize and predict probabilities for toxic comments in other</w:t>
-      </w:r>
-      <w:r>
-        <w:rPr>
-          <w:rFonts w:ascii="Courier New" w:hAnsi="Courier New" w:cs="Courier New"/>
-        </w:rPr>
-        <w:t xml:space="preserve"> languages as well</w:t>
+        <w:t>To be able to recognize and predict probabilities for toxic comments in other languages as well</w:t>
       </w:r>
     </w:p>
     <w:p>
@@ -8906,13 +9748,7 @@
         <w:rPr>
           <w:rFonts w:ascii="Courier New" w:hAnsi="Courier New" w:cs="Courier New"/>
         </w:rPr>
-        <w:t>Another improvement can be done if we train our model to read text from the imag</w:t>
-      </w:r>
-      <w:r>
-        <w:rPr>
-          <w:rFonts w:ascii="Courier New" w:hAnsi="Courier New" w:cs="Courier New"/>
-        </w:rPr>
-        <w:t xml:space="preserve">es and then predicted toxicity because toxic comments can be in the form of images as well.  </w:t>
+        <w:t xml:space="preserve">Another improvement can be done if we train our model to read text from the images and then predicted toxicity because toxic comments can be in the form of images as well.  </w:t>
       </w:r>
     </w:p>
     <w:p>

</xml_diff>